<commit_message>
relatorio de progresso atualizado
</commit_message>
<xml_diff>
--- a/Relatorio de progresso/progresso.docx
+++ b/Relatorio de progresso/progresso.docx
@@ -15,7 +15,7 @@
           <w:noProof/>
         </w:rPr>
         <w:drawing>
-          <wp:inline distT="0" distB="0" distL="0" distR="0">
+          <wp:inline distT="0" distB="0" distL="0" distR="0" wp14:anchorId="20B3AF30" wp14:editId="2854998F">
             <wp:extent cx="1073563" cy="660654"/>
             <wp:effectExtent l="0" t="0" r="0" b="0"/>
             <wp:docPr id="7" name="Picture 7"/>
@@ -50,14 +50,14 @@
       </w:r>
       <w:r>
         <w:rPr>
-          <w:rFonts w:ascii="Cambria" w:eastAsia="Cambria" w:hAnsi="Cambria" w:cs="Cambria"/>
+          <w:rFonts w:eastAsia="Cambria" w:cs="Cambria"/>
           <w:b/>
         </w:rPr>
         <w:tab/>
       </w:r>
       <w:r>
         <w:rPr>
-          <w:rFonts w:ascii="Cambria" w:eastAsia="Cambria" w:hAnsi="Cambria" w:cs="Cambria"/>
+          <w:rFonts w:eastAsia="Cambria" w:cs="Cambria"/>
           <w:b/>
           <w:sz w:val="28"/>
         </w:rPr>
@@ -70,7 +70,7 @@
         <w:ind w:left="10" w:hanging="10"/>
         <w:jc w:val="center"/>
         <w:rPr>
-          <w:rFonts w:ascii="Cambria" w:eastAsia="Cambria" w:hAnsi="Cambria" w:cs="Cambria"/>
+          <w:rFonts w:eastAsia="Cambria" w:cs="Cambria"/>
         </w:rPr>
       </w:pPr>
     </w:p>
@@ -80,18 +80,18 @@
         <w:ind w:left="10" w:hanging="10"/>
         <w:jc w:val="center"/>
         <w:rPr>
-          <w:rFonts w:ascii="Cambria" w:eastAsia="Cambria" w:hAnsi="Cambria" w:cs="Cambria"/>
+          <w:rFonts w:eastAsia="Cambria" w:cs="Cambria"/>
           <w:b/>
           <w:sz w:val="28"/>
         </w:rPr>
       </w:pPr>
       <w:r>
         <w:rPr>
-          <w:rFonts w:ascii="Cambria" w:eastAsia="Cambria" w:hAnsi="Cambria" w:cs="Cambria"/>
+          <w:rFonts w:eastAsia="Cambria" w:cs="Cambria"/>
           <w:b/>
           <w:sz w:val="28"/>
         </w:rPr>
-        <w:t>Ferramenta de mapeamento para ontologias</w:t>
+        <w:t>HYBRID ONTOLOGY MAPPING INTERFACE</w:t>
       </w:r>
     </w:p>
     <w:p>
@@ -105,14 +105,14 @@
       </w:pPr>
       <w:r>
         <w:rPr>
-          <w:rFonts w:ascii="Cambria" w:eastAsia="Cambria" w:hAnsi="Cambria" w:cs="Cambria"/>
+          <w:rFonts w:eastAsia="Cambria" w:cs="Cambria"/>
           <w:b/>
         </w:rPr>
         <w:t xml:space="preserve">Projeto </w:t>
       </w:r>
       <w:r>
         <w:rPr>
-          <w:rFonts w:ascii="Cambria" w:eastAsia="Cambria" w:hAnsi="Cambria" w:cs="Cambria"/>
+          <w:rFonts w:eastAsia="Cambria" w:cs="Cambria"/>
           <w:b/>
         </w:rPr>
         <w:t>Final de Curso</w:t>
@@ -126,19 +126,19 @@
       </w:pPr>
       <w:r>
         <w:rPr>
-          <w:rFonts w:ascii="Cambria" w:eastAsia="Cambria" w:hAnsi="Cambria" w:cs="Cambria"/>
+          <w:rFonts w:eastAsia="Cambria" w:cs="Cambria"/>
         </w:rPr>
         <w:t>Licenciatura em Engenharia Inform</w:t>
       </w:r>
       <w:r>
         <w:rPr>
-          <w:rFonts w:ascii="Cambria" w:eastAsia="Cambria" w:hAnsi="Cambria" w:cs="Cambria"/>
+          <w:rFonts w:eastAsia="Cambria" w:cs="Cambria"/>
         </w:rPr>
         <w:t>á</w:t>
       </w:r>
       <w:r>
         <w:rPr>
-          <w:rFonts w:ascii="Cambria" w:eastAsia="Cambria" w:hAnsi="Cambria" w:cs="Cambria"/>
+          <w:rFonts w:eastAsia="Cambria" w:cs="Cambria"/>
         </w:rPr>
         <w:t>tica e Computadores</w:t>
       </w:r>
@@ -149,19 +149,16 @@
         <w:ind w:left="10" w:hanging="10"/>
         <w:jc w:val="center"/>
         <w:rPr>
-          <w:rFonts w:ascii="Cambria" w:eastAsia="Cambria" w:hAnsi="Cambria" w:cs="Cambria"/>
+          <w:rFonts w:eastAsia="Cambria" w:cs="Cambria"/>
           <w:sz w:val="29"/>
         </w:rPr>
         <w:sectPr>
-          <w:headerReference w:type="even" r:id="rId9"/>
-          <w:headerReference w:type="default" r:id="rId10"/>
-          <w:footerReference w:type="even" r:id="rId11"/>
-          <w:footerReference w:type="default" r:id="rId12"/>
-          <w:headerReference w:type="first" r:id="rId13"/>
-          <w:footerReference w:type="first" r:id="rId14"/>
+          <w:footerReference w:type="default" r:id="rId9"/>
           <w:pgSz w:w="11906" w:h="16838"/>
           <w:pgMar w:top="1345" w:right="1440" w:bottom="1394" w:left="1440" w:header="720" w:footer="720" w:gutter="0"/>
           <w:cols w:space="720"/>
+          <w:titlePg/>
+          <w:docGrid w:linePitch="326"/>
         </w:sectPr>
       </w:pPr>
     </w:p>
@@ -169,14 +166,12 @@
       <w:pPr>
         <w:jc w:val="center"/>
         <w:rPr>
-          <w:rFonts w:ascii="Cambria" w:hAnsi="Cambria"/>
           <w:sz w:val="28"/>
           <w:szCs w:val="28"/>
         </w:rPr>
       </w:pPr>
       <w:r>
         <w:rPr>
-          <w:rFonts w:ascii="Cambria" w:hAnsi="Cambria"/>
           <w:sz w:val="28"/>
           <w:szCs w:val="28"/>
         </w:rPr>
@@ -184,7 +179,6 @@
       </w:r>
       <w:r>
         <w:rPr>
-          <w:rFonts w:ascii="Cambria" w:hAnsi="Cambria"/>
           <w:sz w:val="28"/>
           <w:szCs w:val="28"/>
         </w:rPr>
@@ -192,7 +186,6 @@
       </w:r>
       <w:r>
         <w:rPr>
-          <w:rFonts w:ascii="Cambria" w:hAnsi="Cambria"/>
           <w:sz w:val="28"/>
           <w:szCs w:val="28"/>
         </w:rPr>
@@ -203,17 +196,14 @@
       <w:pPr>
         <w:jc w:val="center"/>
         <w:rPr>
-          <w:rFonts w:ascii="Cambria" w:hAnsi="Cambria"/>
-          <w:sz w:val="24"/>
           <w:szCs w:val="24"/>
         </w:rPr>
       </w:pPr>
-      <w:hyperlink r:id="rId15" w:history="1">
+      <w:hyperlink r:id="rId10" w:history="1">
         <w:r>
           <w:rPr>
             <w:rStyle w:val="Hiperligao"/>
-            <w:rFonts w:ascii="Cambria" w:eastAsia="Cambria" w:hAnsi="Cambria" w:cs="Cambria"/>
-            <w:sz w:val="24"/>
+            <w:rFonts w:eastAsia="Cambria" w:cs="Cambria"/>
             <w:szCs w:val="24"/>
           </w:rPr>
           <w:t>41487@alunos.isel.ipl.pt</w:t>
@@ -224,15 +214,11 @@
       <w:pPr>
         <w:jc w:val="center"/>
         <w:rPr>
-          <w:rFonts w:ascii="Cambria" w:hAnsi="Cambria"/>
-          <w:sz w:val="24"/>
           <w:szCs w:val="24"/>
         </w:rPr>
       </w:pPr>
       <w:r>
         <w:rPr>
-          <w:rFonts w:ascii="Cambria" w:hAnsi="Cambria"/>
-          <w:sz w:val="24"/>
           <w:szCs w:val="24"/>
         </w:rPr>
         <w:t>960314580</w:t>
@@ -242,44 +228,38 @@
       <w:pPr>
         <w:jc w:val="center"/>
         <w:rPr>
-          <w:rFonts w:ascii="Cambria" w:hAnsi="Cambria"/>
-          <w:sz w:val="24"/>
           <w:szCs w:val="24"/>
         </w:rPr>
       </w:pPr>
       <w:r>
         <w:rPr>
-          <w:rFonts w:ascii="Cambria" w:hAnsi="Cambria"/>
           <w:sz w:val="28"/>
           <w:szCs w:val="28"/>
         </w:rPr>
         <w:t xml:space="preserve">Eliane Almeida </w:t>
       </w:r>
-      <w:hyperlink r:id="rId16" w:history="1">
+      <w:hyperlink r:id="rId11" w:history="1">
         <w:r>
           <w:rPr>
             <w:rStyle w:val="Hiperligao"/>
-            <w:rFonts w:ascii="Cambria" w:eastAsia="Cambria" w:hAnsi="Cambria" w:cs="Cambria"/>
-            <w:sz w:val="24"/>
+            <w:rFonts w:eastAsia="Cambria" w:cs="Cambria"/>
             <w:szCs w:val="24"/>
           </w:rPr>
           <w:t>41467@alunos.isel.ipl.pt</w:t>
         </w:r>
       </w:hyperlink>
+      <w:bookmarkStart w:id="0" w:name="_GoBack"/>
+      <w:bookmarkEnd w:id="0"/>
     </w:p>
     <w:p>
       <w:pPr>
         <w:jc w:val="center"/>
         <w:rPr>
-          <w:rFonts w:ascii="Cambria" w:hAnsi="Cambria"/>
-          <w:sz w:val="24"/>
           <w:szCs w:val="24"/>
         </w:rPr>
       </w:pPr>
       <w:r>
         <w:rPr>
-          <w:rFonts w:ascii="Cambria" w:hAnsi="Cambria"/>
-          <w:sz w:val="24"/>
           <w:szCs w:val="24"/>
         </w:rPr>
         <w:t>960271968</w:t>
@@ -288,7 +268,7 @@
     <w:p>
       <w:pPr>
         <w:rPr>
-          <w:rFonts w:ascii="Cambria" w:eastAsia="Cambria" w:hAnsi="Cambria" w:cs="Cambria"/>
+          <w:rFonts w:eastAsia="Cambria" w:cs="Cambria"/>
           <w:sz w:val="28"/>
           <w:szCs w:val="28"/>
         </w:rPr>
@@ -304,7 +284,6 @@
       <w:pPr>
         <w:jc w:val="center"/>
         <w:rPr>
-          <w:rFonts w:ascii="Cambria" w:hAnsi="Cambria"/>
           <w:sz w:val="32"/>
           <w:szCs w:val="28"/>
         </w:rPr>
@@ -314,7 +293,6 @@
       <w:pPr>
         <w:jc w:val="center"/>
         <w:rPr>
-          <w:rFonts w:ascii="Cambria" w:hAnsi="Cambria"/>
           <w:b/>
           <w:sz w:val="32"/>
           <w:szCs w:val="28"/>
@@ -322,7 +300,6 @@
       </w:pPr>
       <w:r>
         <w:rPr>
-          <w:rFonts w:ascii="Cambria" w:hAnsi="Cambria"/>
           <w:b/>
           <w:sz w:val="32"/>
           <w:szCs w:val="28"/>
@@ -334,7 +311,6 @@
       <w:pPr>
         <w:jc w:val="center"/>
         <w:rPr>
-          <w:rFonts w:ascii="Cambria" w:hAnsi="Cambria"/>
           <w:sz w:val="32"/>
           <w:szCs w:val="28"/>
         </w:rPr>
@@ -344,7 +320,6 @@
       <w:pPr>
         <w:jc w:val="center"/>
         <w:rPr>
-          <w:rFonts w:ascii="Cambria" w:hAnsi="Cambria"/>
           <w:sz w:val="32"/>
           <w:szCs w:val="28"/>
         </w:rPr>
@@ -354,7 +329,6 @@
       <w:pPr>
         <w:jc w:val="center"/>
         <w:rPr>
-          <w:rFonts w:ascii="Cambria" w:hAnsi="Cambria"/>
           <w:sz w:val="32"/>
           <w:szCs w:val="28"/>
         </w:rPr>
@@ -364,14 +338,12 @@
       <w:pPr>
         <w:jc w:val="center"/>
         <w:rPr>
-          <w:rFonts w:ascii="Cambria" w:hAnsi="Cambria"/>
           <w:sz w:val="32"/>
           <w:szCs w:val="28"/>
         </w:rPr>
       </w:pPr>
       <w:r>
         <w:rPr>
-          <w:rFonts w:ascii="Cambria" w:hAnsi="Cambria"/>
           <w:sz w:val="32"/>
           <w:szCs w:val="28"/>
         </w:rPr>
@@ -382,24 +354,22 @@
       <w:pPr>
         <w:jc w:val="center"/>
         <w:rPr>
-          <w:rFonts w:ascii="Cambria" w:hAnsi="Cambria"/>
           <w:sz w:val="28"/>
           <w:szCs w:val="28"/>
         </w:rPr>
       </w:pPr>
       <w:r>
         <w:rPr>
-          <w:rFonts w:ascii="Cambria" w:hAnsi="Cambria"/>
           <w:sz w:val="28"/>
           <w:szCs w:val="28"/>
         </w:rPr>
         <w:t xml:space="preserve">Cátia Vaz, ISEL, </w:t>
       </w:r>
-      <w:hyperlink r:id="rId17" w:history="1">
+      <w:hyperlink r:id="rId12" w:history="1">
         <w:r>
           <w:rPr>
             <w:rStyle w:val="Hiperligao"/>
-            <w:rFonts w:ascii="Cambria" w:eastAsia="Cambria" w:hAnsi="Cambria" w:cs="Cambria"/>
+            <w:rFonts w:eastAsia="Cambria" w:cs="Cambria"/>
             <w:sz w:val="28"/>
             <w:szCs w:val="28"/>
           </w:rPr>
@@ -411,24 +381,22 @@
       <w:pPr>
         <w:jc w:val="center"/>
         <w:rPr>
-          <w:rFonts w:ascii="Cambria" w:hAnsi="Cambria"/>
           <w:sz w:val="28"/>
           <w:szCs w:val="28"/>
         </w:rPr>
       </w:pPr>
       <w:r>
         <w:rPr>
-          <w:rFonts w:ascii="Cambria" w:hAnsi="Cambria"/>
           <w:sz w:val="28"/>
           <w:szCs w:val="28"/>
         </w:rPr>
         <w:t xml:space="preserve">José Simão, ISEL, </w:t>
       </w:r>
-      <w:hyperlink r:id="rId18" w:history="1">
+      <w:hyperlink r:id="rId13" w:history="1">
         <w:r>
           <w:rPr>
             <w:rStyle w:val="Hiperligao"/>
-            <w:rFonts w:ascii="Cambria" w:eastAsia="Cambria" w:hAnsi="Cambria" w:cs="Cambria"/>
+            <w:rFonts w:eastAsia="Cambria" w:cs="Cambria"/>
             <w:sz w:val="28"/>
             <w:szCs w:val="28"/>
           </w:rPr>
@@ -440,7 +408,6 @@
       <w:pPr>
         <w:jc w:val="center"/>
         <w:rPr>
-          <w:rFonts w:ascii="Cambria" w:hAnsi="Cambria"/>
           <w:color w:val="0563C1" w:themeColor="hyperlink"/>
           <w:sz w:val="28"/>
           <w:szCs w:val="28"/>
@@ -449,17 +416,15 @@
       </w:pPr>
       <w:r>
         <w:rPr>
-          <w:rFonts w:ascii="Cambria" w:hAnsi="Cambria"/>
           <w:sz w:val="28"/>
           <w:szCs w:val="28"/>
         </w:rPr>
         <w:t xml:space="preserve">Alexandre P. Francisco, IST, </w:t>
       </w:r>
-      <w:hyperlink r:id="rId19" w:history="1">
+      <w:hyperlink r:id="rId14" w:history="1">
         <w:r>
           <w:rPr>
             <w:rStyle w:val="Hiperligao"/>
-            <w:rFonts w:ascii="Cambria" w:hAnsi="Cambria"/>
             <w:sz w:val="28"/>
             <w:szCs w:val="28"/>
           </w:rPr>
@@ -473,42 +438,38 @@
         <w:ind w:left="10" w:hanging="10"/>
         <w:jc w:val="center"/>
         <w:rPr>
-          <w:rFonts w:ascii="Cambria" w:eastAsia="Cambria" w:hAnsi="Cambria" w:cs="Cambria"/>
-          <w:sz w:val="24"/>
-        </w:rPr>
-      </w:pPr>
-      <w:r>
-        <w:rPr>
-          <w:rFonts w:ascii="Cambria" w:eastAsia="Cambria" w:hAnsi="Cambria" w:cs="Cambria"/>
-          <w:sz w:val="24"/>
+          <w:rFonts w:eastAsia="Cambria" w:cs="Cambria"/>
+        </w:rPr>
+      </w:pPr>
+      <w:r>
+        <w:rPr>
+          <w:rFonts w:eastAsia="Cambria" w:cs="Cambria"/>
         </w:rPr>
         <w:t>23</w:t>
       </w:r>
       <w:r>
         <w:rPr>
-          <w:rFonts w:ascii="Cambria" w:eastAsia="Cambria" w:hAnsi="Cambria" w:cs="Cambria"/>
-          <w:sz w:val="24"/>
+          <w:rFonts w:eastAsia="Cambria" w:cs="Cambria"/>
         </w:rPr>
         <w:t xml:space="preserve"> de </w:t>
       </w:r>
-      <w:r>
-        <w:rPr>
-          <w:rFonts w:ascii="Cambria" w:eastAsia="Cambria" w:hAnsi="Cambria" w:cs="Cambria"/>
-          <w:sz w:val="24"/>
+      <w:proofErr w:type="gramStart"/>
+      <w:r>
+        <w:rPr>
+          <w:rFonts w:eastAsia="Cambria" w:cs="Cambria"/>
         </w:rPr>
         <w:t>Abril</w:t>
       </w:r>
-      <w:r>
-        <w:rPr>
-          <w:rFonts w:ascii="Cambria" w:eastAsia="Cambria" w:hAnsi="Cambria" w:cs="Cambria"/>
-          <w:sz w:val="24"/>
+      <w:proofErr w:type="gramEnd"/>
+      <w:r>
+        <w:rPr>
+          <w:rFonts w:eastAsia="Cambria" w:cs="Cambria"/>
         </w:rPr>
         <w:t xml:space="preserve"> de 201</w:t>
       </w:r>
       <w:r>
         <w:rPr>
-          <w:rFonts w:ascii="Cambria" w:eastAsia="Cambria" w:hAnsi="Cambria" w:cs="Cambria"/>
-          <w:sz w:val="24"/>
+          <w:rFonts w:eastAsia="Cambria" w:cs="Cambria"/>
         </w:rPr>
         <w:t>8</w:t>
       </w:r>
@@ -519,35 +480,26 @@
         <w:ind w:left="10" w:hanging="10"/>
         <w:jc w:val="center"/>
         <w:rPr>
-          <w:rFonts w:ascii="Cambria" w:eastAsia="Cambria" w:hAnsi="Cambria" w:cs="Cambria"/>
-          <w:sz w:val="24"/>
+          <w:rFonts w:eastAsia="Cambria" w:cs="Cambria"/>
         </w:rPr>
       </w:pPr>
     </w:p>
     <w:p>
       <w:pPr>
         <w:spacing w:after="827" w:line="265" w:lineRule="auto"/>
-        <w:ind w:left="10" w:hanging="10"/>
-        <w:jc w:val="center"/>
-        <w:rPr>
-          <w:rFonts w:ascii="Cambria" w:eastAsia="Cambria" w:hAnsi="Cambria" w:cs="Cambria"/>
-          <w:sz w:val="24"/>
-        </w:rPr>
-      </w:pPr>
-    </w:p>
-    <w:p>
-      <w:pPr>
-        <w:spacing w:after="827" w:line="265" w:lineRule="auto"/>
-        <w:ind w:left="10" w:hanging="10"/>
-        <w:jc w:val="center"/>
-        <w:rPr>
-          <w:rFonts w:ascii="Cambria" w:eastAsia="Cambria" w:hAnsi="Cambria" w:cs="Cambria"/>
-          <w:sz w:val="24"/>
+        <w:rPr>
+          <w:rFonts w:eastAsia="Cambria" w:cs="Cambria"/>
         </w:rPr>
       </w:pPr>
     </w:p>
     <w:sdt>
       <w:sdtPr>
+        <w:rPr>
+          <w:rFonts w:ascii="Calibri" w:eastAsia="Calibri" w:hAnsi="Calibri" w:cs="Calibri"/>
+          <w:color w:val="000000"/>
+          <w:sz w:val="22"/>
+          <w:szCs w:val="22"/>
+        </w:rPr>
         <w:id w:val="1995913011"/>
         <w:docPartObj>
           <w:docPartGallery w:val="Table of Contents"/>
@@ -556,12 +508,11 @@
       </w:sdtPr>
       <w:sdtEndPr>
         <w:rPr>
-          <w:rFonts w:ascii="Calibri" w:eastAsia="Calibri" w:hAnsi="Calibri" w:cs="Calibri"/>
+          <w:rFonts w:ascii="Cambria" w:eastAsiaTheme="minorEastAsia" w:hAnsi="Cambria"/>
           <w:b/>
           <w:bCs/>
-          <w:color w:val="000000"/>
-          <w:sz w:val="22"/>
-          <w:szCs w:val="22"/>
+          <w:color w:val="000000" w:themeColor="text1"/>
+          <w:sz w:val="24"/>
         </w:rPr>
       </w:sdtEndPr>
       <w:sdtContent>
@@ -586,36 +537,28 @@
               <w:tab w:val="right" w:leader="dot" w:pos="9016"/>
             </w:tabs>
             <w:rPr>
-              <w:rFonts w:asciiTheme="minorHAnsi" w:eastAsiaTheme="minorEastAsia" w:hAnsiTheme="minorHAnsi" w:cstheme="minorBidi"/>
+              <w:rFonts w:asciiTheme="minorHAnsi" w:hAnsiTheme="minorHAnsi" w:cstheme="minorBidi"/>
               <w:noProof/>
               <w:color w:val="auto"/>
+              <w:sz w:val="22"/>
             </w:rPr>
           </w:pPr>
           <w:r>
-            <w:rPr>
-              <w:rFonts w:ascii="Cambria" w:hAnsi="Cambria"/>
-            </w:rPr>
             <w:fldChar w:fldCharType="begin"/>
           </w:r>
           <w:r>
-            <w:rPr>
-              <w:rFonts w:ascii="Cambria" w:hAnsi="Cambria"/>
-            </w:rPr>
             <w:instrText xml:space="preserve"> TOC \o "1-3" \h \z \u </w:instrText>
           </w:r>
           <w:r>
-            <w:rPr>
-              <w:rFonts w:ascii="Cambria" w:hAnsi="Cambria"/>
-            </w:rPr>
             <w:fldChar w:fldCharType="separate"/>
           </w:r>
-          <w:hyperlink w:anchor="_Toc511828099" w:history="1">
+          <w:hyperlink w:anchor="_Toc512007299" w:history="1">
             <w:r>
               <w:rPr>
                 <w:rStyle w:val="Hiperligao"/>
                 <w:noProof/>
               </w:rPr>
-              <w:t>Lista de figuras</w:t>
+              <w:t>Lista de Figuras</w:t>
             </w:r>
             <w:r>
               <w:rPr>
@@ -636,7 +579,7 @@
                 <w:noProof/>
                 <w:webHidden/>
               </w:rPr>
-              <w:instrText xml:space="preserve"> PAGEREF _Toc511828099 \h </w:instrText>
+              <w:instrText xml:space="preserve"> PAGEREF _Toc512007299 \h </w:instrText>
             </w:r>
             <w:r>
               <w:rPr>
@@ -674,12 +617,13 @@
               <w:tab w:val="right" w:leader="dot" w:pos="9016"/>
             </w:tabs>
             <w:rPr>
-              <w:rFonts w:asciiTheme="minorHAnsi" w:eastAsiaTheme="minorEastAsia" w:hAnsiTheme="minorHAnsi" w:cstheme="minorBidi"/>
+              <w:rFonts w:asciiTheme="minorHAnsi" w:hAnsiTheme="minorHAnsi" w:cstheme="minorBidi"/>
               <w:noProof/>
               <w:color w:val="auto"/>
+              <w:sz w:val="22"/>
             </w:rPr>
           </w:pPr>
-          <w:hyperlink w:anchor="_Toc511828100" w:history="1">
+          <w:hyperlink w:anchor="_Toc512007300" w:history="1">
             <w:r>
               <w:rPr>
                 <w:rStyle w:val="Hiperligao"/>
@@ -706,7 +650,7 @@
                 <w:noProof/>
                 <w:webHidden/>
               </w:rPr>
-              <w:instrText xml:space="preserve"> PAGEREF _Toc511828100 \h </w:instrText>
+              <w:instrText xml:space="preserve"> PAGEREF _Toc512007300 \h </w:instrText>
             </w:r>
             <w:r>
               <w:rPr>
@@ -726,7 +670,7 @@
                 <w:noProof/>
                 <w:webHidden/>
               </w:rPr>
-              <w:t>3</w:t>
+              <w:t>4</w:t>
             </w:r>
             <w:r>
               <w:rPr>
@@ -745,15 +689,17 @@
               <w:tab w:val="right" w:leader="dot" w:pos="9016"/>
             </w:tabs>
             <w:rPr>
-              <w:rFonts w:asciiTheme="minorHAnsi" w:eastAsiaTheme="minorEastAsia" w:hAnsiTheme="minorHAnsi" w:cstheme="minorBidi"/>
+              <w:rFonts w:asciiTheme="minorHAnsi" w:hAnsiTheme="minorHAnsi" w:cstheme="minorBidi"/>
               <w:noProof/>
               <w:color w:val="auto"/>
+              <w:sz w:val="22"/>
             </w:rPr>
           </w:pPr>
-          <w:hyperlink w:anchor="_Toc511828101" w:history="1">
+          <w:hyperlink w:anchor="_Toc512007301" w:history="1">
             <w:r>
               <w:rPr>
                 <w:rStyle w:val="Hiperligao"/>
+                <w:bCs/>
                 <w:noProof/>
                 <w:u w:color="000000"/>
               </w:rPr>
@@ -761,9 +707,10 @@
             </w:r>
             <w:r>
               <w:rPr>
-                <w:rFonts w:asciiTheme="minorHAnsi" w:eastAsiaTheme="minorEastAsia" w:hAnsiTheme="minorHAnsi" w:cstheme="minorBidi"/>
+                <w:rFonts w:asciiTheme="minorHAnsi" w:hAnsiTheme="minorHAnsi" w:cstheme="minorBidi"/>
                 <w:noProof/>
                 <w:color w:val="auto"/>
+                <w:sz w:val="22"/>
               </w:rPr>
               <w:tab/>
             </w:r>
@@ -793,7 +740,7 @@
                 <w:noProof/>
                 <w:webHidden/>
               </w:rPr>
-              <w:instrText xml:space="preserve"> PAGEREF _Toc511828101 \h </w:instrText>
+              <w:instrText xml:space="preserve"> PAGEREF _Toc512007301 \h </w:instrText>
             </w:r>
             <w:r>
               <w:rPr>
@@ -813,7 +760,7 @@
                 <w:noProof/>
                 <w:webHidden/>
               </w:rPr>
-              <w:t>4</w:t>
+              <w:t>5</w:t>
             </w:r>
             <w:r>
               <w:rPr>
@@ -832,15 +779,17 @@
               <w:tab w:val="right" w:leader="dot" w:pos="9016"/>
             </w:tabs>
             <w:rPr>
-              <w:rFonts w:asciiTheme="minorHAnsi" w:eastAsiaTheme="minorEastAsia" w:hAnsiTheme="minorHAnsi" w:cstheme="minorBidi"/>
+              <w:rFonts w:asciiTheme="minorHAnsi" w:hAnsiTheme="minorHAnsi" w:cstheme="minorBidi"/>
               <w:noProof/>
               <w:color w:val="auto"/>
+              <w:sz w:val="22"/>
             </w:rPr>
           </w:pPr>
-          <w:hyperlink w:anchor="_Toc511828102" w:history="1">
+          <w:hyperlink w:anchor="_Toc512007302" w:history="1">
             <w:r>
               <w:rPr>
                 <w:rStyle w:val="Hiperligao"/>
+                <w:bCs/>
                 <w:noProof/>
                 <w:u w:color="000000"/>
               </w:rPr>
@@ -848,9 +797,10 @@
             </w:r>
             <w:r>
               <w:rPr>
-                <w:rFonts w:asciiTheme="minorHAnsi" w:eastAsiaTheme="minorEastAsia" w:hAnsiTheme="minorHAnsi" w:cstheme="minorBidi"/>
+                <w:rFonts w:asciiTheme="minorHAnsi" w:hAnsiTheme="minorHAnsi" w:cstheme="minorBidi"/>
                 <w:noProof/>
                 <w:color w:val="auto"/>
+                <w:sz w:val="22"/>
               </w:rPr>
               <w:tab/>
             </w:r>
@@ -880,7 +830,7 @@
                 <w:noProof/>
                 <w:webHidden/>
               </w:rPr>
-              <w:instrText xml:space="preserve"> PAGEREF _Toc511828102 \h </w:instrText>
+              <w:instrText xml:space="preserve"> PAGEREF _Toc512007302 \h </w:instrText>
             </w:r>
             <w:r>
               <w:rPr>
@@ -900,7 +850,7 @@
                 <w:noProof/>
                 <w:webHidden/>
               </w:rPr>
-              <w:t>4</w:t>
+              <w:t>6</w:t>
             </w:r>
             <w:r>
               <w:rPr>
@@ -919,25 +869,26 @@
               <w:tab w:val="right" w:leader="dot" w:pos="9016"/>
             </w:tabs>
             <w:rPr>
-              <w:rFonts w:asciiTheme="minorHAnsi" w:eastAsiaTheme="minorEastAsia" w:hAnsiTheme="minorHAnsi" w:cstheme="minorBidi"/>
+              <w:rFonts w:asciiTheme="minorHAnsi" w:hAnsiTheme="minorHAnsi" w:cstheme="minorBidi"/>
               <w:noProof/>
               <w:color w:val="auto"/>
+              <w:sz w:val="22"/>
             </w:rPr>
           </w:pPr>
-          <w:hyperlink w:anchor="_Toc511828103" w:history="1">
+          <w:hyperlink w:anchor="_Toc512007303" w:history="1">
             <w:r>
               <w:rPr>
                 <w:rStyle w:val="Hiperligao"/>
                 <w:noProof/>
-                <w:u w:color="000000"/>
-              </w:rPr>
-              <w:t>3</w:t>
-            </w:r>
-            <w:r>
-              <w:rPr>
-                <w:rFonts w:asciiTheme="minorHAnsi" w:eastAsiaTheme="minorEastAsia" w:hAnsiTheme="minorHAnsi" w:cstheme="minorBidi"/>
+              </w:rPr>
+              <w:t xml:space="preserve">3 </w:t>
+            </w:r>
+            <w:r>
+              <w:rPr>
+                <w:rFonts w:asciiTheme="minorHAnsi" w:hAnsiTheme="minorHAnsi" w:cstheme="minorBidi"/>
                 <w:noProof/>
                 <w:color w:val="auto"/>
+                <w:sz w:val="22"/>
               </w:rPr>
               <w:tab/>
             </w:r>
@@ -946,7 +897,7 @@
                 <w:rStyle w:val="Hiperligao"/>
                 <w:noProof/>
               </w:rPr>
-              <w:t>Ferramentas já existentes</w:t>
+              <w:t>Chaos Pop</w:t>
             </w:r>
             <w:r>
               <w:rPr>
@@ -967,7 +918,7 @@
                 <w:noProof/>
                 <w:webHidden/>
               </w:rPr>
-              <w:instrText xml:space="preserve"> PAGEREF _Toc511828103 \h </w:instrText>
+              <w:instrText xml:space="preserve"> PAGEREF _Toc512007303 \h </w:instrText>
             </w:r>
             <w:r>
               <w:rPr>
@@ -987,7 +938,7 @@
                 <w:noProof/>
                 <w:webHidden/>
               </w:rPr>
-              <w:t>4</w:t>
+              <w:t>7</w:t>
             </w:r>
             <w:r>
               <w:rPr>
@@ -1006,15 +957,17 @@
               <w:tab w:val="right" w:leader="dot" w:pos="9016"/>
             </w:tabs>
             <w:rPr>
-              <w:rFonts w:asciiTheme="minorHAnsi" w:eastAsiaTheme="minorEastAsia" w:hAnsiTheme="minorHAnsi" w:cstheme="minorBidi"/>
+              <w:rFonts w:asciiTheme="minorHAnsi" w:hAnsiTheme="minorHAnsi" w:cstheme="minorBidi"/>
               <w:noProof/>
               <w:color w:val="auto"/>
+              <w:sz w:val="22"/>
             </w:rPr>
           </w:pPr>
-          <w:hyperlink w:anchor="_Toc511828104" w:history="1">
+          <w:hyperlink w:anchor="_Toc512007304" w:history="1">
             <w:r>
               <w:rPr>
                 <w:rStyle w:val="Hiperligao"/>
+                <w:bCs/>
                 <w:noProof/>
                 <w:u w:color="000000"/>
               </w:rPr>
@@ -1022,9 +975,10 @@
             </w:r>
             <w:r>
               <w:rPr>
-                <w:rFonts w:asciiTheme="minorHAnsi" w:eastAsiaTheme="minorEastAsia" w:hAnsiTheme="minorHAnsi" w:cstheme="minorBidi"/>
+                <w:rFonts w:asciiTheme="minorHAnsi" w:hAnsiTheme="minorHAnsi" w:cstheme="minorBidi"/>
                 <w:noProof/>
                 <w:color w:val="auto"/>
+                <w:sz w:val="22"/>
               </w:rPr>
               <w:tab/>
             </w:r>
@@ -1054,7 +1008,7 @@
                 <w:noProof/>
                 <w:webHidden/>
               </w:rPr>
-              <w:instrText xml:space="preserve"> PAGEREF _Toc511828104 \h </w:instrText>
+              <w:instrText xml:space="preserve"> PAGEREF _Toc512007304 \h </w:instrText>
             </w:r>
             <w:r>
               <w:rPr>
@@ -1074,7 +1028,183 @@
                 <w:noProof/>
                 <w:webHidden/>
               </w:rPr>
-              <w:t>4</w:t>
+              <w:t>10</w:t>
+            </w:r>
+            <w:r>
+              <w:rPr>
+                <w:noProof/>
+                <w:webHidden/>
+              </w:rPr>
+              <w:fldChar w:fldCharType="end"/>
+            </w:r>
+          </w:hyperlink>
+        </w:p>
+        <w:p>
+          <w:pPr>
+            <w:pStyle w:val="ndice2"/>
+            <w:tabs>
+              <w:tab w:val="left" w:pos="880"/>
+              <w:tab w:val="right" w:leader="dot" w:pos="9016"/>
+            </w:tabs>
+            <w:rPr>
+              <w:rFonts w:asciiTheme="minorHAnsi" w:hAnsiTheme="minorHAnsi" w:cstheme="minorBidi"/>
+              <w:noProof/>
+              <w:color w:val="auto"/>
+              <w:sz w:val="22"/>
+            </w:rPr>
+          </w:pPr>
+          <w:hyperlink w:anchor="_Toc512007305" w:history="1">
+            <w:r>
+              <w:rPr>
+                <w:rStyle w:val="Hiperligao"/>
+                <w:noProof/>
+              </w:rPr>
+              <w:t>4.1</w:t>
+            </w:r>
+            <w:r>
+              <w:rPr>
+                <w:rFonts w:asciiTheme="minorHAnsi" w:hAnsiTheme="minorHAnsi" w:cstheme="minorBidi"/>
+                <w:noProof/>
+                <w:color w:val="auto"/>
+                <w:sz w:val="22"/>
+              </w:rPr>
+              <w:tab/>
+            </w:r>
+            <w:r>
+              <w:rPr>
+                <w:rStyle w:val="Hiperligao"/>
+                <w:noProof/>
+              </w:rPr>
+              <w:t>Descrição</w:t>
+            </w:r>
+            <w:r>
+              <w:rPr>
+                <w:noProof/>
+                <w:webHidden/>
+              </w:rPr>
+              <w:tab/>
+            </w:r>
+            <w:r>
+              <w:rPr>
+                <w:noProof/>
+                <w:webHidden/>
+              </w:rPr>
+              <w:fldChar w:fldCharType="begin"/>
+            </w:r>
+            <w:r>
+              <w:rPr>
+                <w:noProof/>
+                <w:webHidden/>
+              </w:rPr>
+              <w:instrText xml:space="preserve"> PAGEREF _Toc512007305 \h </w:instrText>
+            </w:r>
+            <w:r>
+              <w:rPr>
+                <w:noProof/>
+                <w:webHidden/>
+              </w:rPr>
+            </w:r>
+            <w:r>
+              <w:rPr>
+                <w:noProof/>
+                <w:webHidden/>
+              </w:rPr>
+              <w:fldChar w:fldCharType="separate"/>
+            </w:r>
+            <w:r>
+              <w:rPr>
+                <w:noProof/>
+                <w:webHidden/>
+              </w:rPr>
+              <w:t>10</w:t>
+            </w:r>
+            <w:r>
+              <w:rPr>
+                <w:noProof/>
+                <w:webHidden/>
+              </w:rPr>
+              <w:fldChar w:fldCharType="end"/>
+            </w:r>
+          </w:hyperlink>
+        </w:p>
+        <w:p>
+          <w:pPr>
+            <w:pStyle w:val="ndice2"/>
+            <w:tabs>
+              <w:tab w:val="left" w:pos="880"/>
+              <w:tab w:val="right" w:leader="dot" w:pos="9016"/>
+            </w:tabs>
+            <w:rPr>
+              <w:rFonts w:asciiTheme="minorHAnsi" w:hAnsiTheme="minorHAnsi" w:cstheme="minorBidi"/>
+              <w:noProof/>
+              <w:color w:val="auto"/>
+              <w:sz w:val="22"/>
+            </w:rPr>
+          </w:pPr>
+          <w:hyperlink w:anchor="_Toc512007306" w:history="1">
+            <w:r>
+              <w:rPr>
+                <w:rStyle w:val="Hiperligao"/>
+                <w:noProof/>
+              </w:rPr>
+              <w:t>4.2</w:t>
+            </w:r>
+            <w:r>
+              <w:rPr>
+                <w:rFonts w:asciiTheme="minorHAnsi" w:hAnsiTheme="minorHAnsi" w:cstheme="minorBidi"/>
+                <w:noProof/>
+                <w:color w:val="auto"/>
+                <w:sz w:val="22"/>
+              </w:rPr>
+              <w:tab/>
+            </w:r>
+            <w:r>
+              <w:rPr>
+                <w:rStyle w:val="Hiperligao"/>
+                <w:noProof/>
+              </w:rPr>
+              <w:t>Hybrid Ontology Mapping Interface (H.O.M.I)</w:t>
+            </w:r>
+            <w:r>
+              <w:rPr>
+                <w:noProof/>
+                <w:webHidden/>
+              </w:rPr>
+              <w:tab/>
+            </w:r>
+            <w:r>
+              <w:rPr>
+                <w:noProof/>
+                <w:webHidden/>
+              </w:rPr>
+              <w:fldChar w:fldCharType="begin"/>
+            </w:r>
+            <w:r>
+              <w:rPr>
+                <w:noProof/>
+                <w:webHidden/>
+              </w:rPr>
+              <w:instrText xml:space="preserve"> PAGEREF _Toc512007306 \h </w:instrText>
+            </w:r>
+            <w:r>
+              <w:rPr>
+                <w:noProof/>
+                <w:webHidden/>
+              </w:rPr>
+            </w:r>
+            <w:r>
+              <w:rPr>
+                <w:noProof/>
+                <w:webHidden/>
+              </w:rPr>
+              <w:fldChar w:fldCharType="separate"/>
+            </w:r>
+            <w:r>
+              <w:rPr>
+                <w:noProof/>
+                <w:webHidden/>
+              </w:rPr>
+              <w:t>11</w:t>
             </w:r>
             <w:r>
               <w:rPr>
@@ -1093,15 +1223,17 @@
               <w:tab w:val="right" w:leader="dot" w:pos="9016"/>
             </w:tabs>
             <w:rPr>
-              <w:rFonts w:asciiTheme="minorHAnsi" w:eastAsiaTheme="minorEastAsia" w:hAnsiTheme="minorHAnsi" w:cstheme="minorBidi"/>
+              <w:rFonts w:asciiTheme="minorHAnsi" w:hAnsiTheme="minorHAnsi" w:cstheme="minorBidi"/>
               <w:noProof/>
               <w:color w:val="auto"/>
+              <w:sz w:val="22"/>
             </w:rPr>
           </w:pPr>
-          <w:hyperlink w:anchor="_Toc511828105" w:history="1">
+          <w:hyperlink w:anchor="_Toc512007307" w:history="1">
             <w:r>
               <w:rPr>
                 <w:rStyle w:val="Hiperligao"/>
+                <w:bCs/>
                 <w:noProof/>
                 <w:u w:color="000000"/>
               </w:rPr>
@@ -1109,9 +1241,10 @@
             </w:r>
             <w:r>
               <w:rPr>
-                <w:rFonts w:asciiTheme="minorHAnsi" w:eastAsiaTheme="minorEastAsia" w:hAnsiTheme="minorHAnsi" w:cstheme="minorBidi"/>
+                <w:rFonts w:asciiTheme="minorHAnsi" w:hAnsiTheme="minorHAnsi" w:cstheme="minorBidi"/>
                 <w:noProof/>
                 <w:color w:val="auto"/>
+                <w:sz w:val="22"/>
               </w:rPr>
               <w:tab/>
             </w:r>
@@ -1120,7 +1253,7 @@
                 <w:rStyle w:val="Hiperligao"/>
                 <w:noProof/>
               </w:rPr>
-              <w:t>Tecnologias usadas</w:t>
+              <w:t>Progresso do projeto</w:t>
             </w:r>
             <w:r>
               <w:rPr>
@@ -1141,7 +1274,7 @@
                 <w:noProof/>
                 <w:webHidden/>
               </w:rPr>
-              <w:instrText xml:space="preserve"> PAGEREF _Toc511828105 \h </w:instrText>
+              <w:instrText xml:space="preserve"> PAGEREF _Toc512007307 \h </w:instrText>
             </w:r>
             <w:r>
               <w:rPr>
@@ -1161,374 +1294,7 @@
                 <w:noProof/>
                 <w:webHidden/>
               </w:rPr>
-              <w:t>4</w:t>
-            </w:r>
-            <w:r>
-              <w:rPr>
-                <w:noProof/>
-                <w:webHidden/>
-              </w:rPr>
-              <w:fldChar w:fldCharType="end"/>
-            </w:r>
-          </w:hyperlink>
-        </w:p>
-        <w:p>
-          <w:pPr>
-            <w:pStyle w:val="ndice2"/>
-            <w:tabs>
-              <w:tab w:val="right" w:leader="dot" w:pos="9016"/>
-            </w:tabs>
-            <w:rPr>
-              <w:rFonts w:asciiTheme="minorHAnsi" w:eastAsiaTheme="minorEastAsia" w:hAnsiTheme="minorHAnsi" w:cstheme="minorBidi"/>
-              <w:noProof/>
-              <w:color w:val="auto"/>
-            </w:rPr>
-          </w:pPr>
-          <w:hyperlink w:anchor="_Toc511828106" w:history="1">
-            <w:r>
-              <w:rPr>
-                <w:rStyle w:val="Hiperligao"/>
-                <w:noProof/>
-              </w:rPr>
-              <w:t>ChaopPop</w:t>
-            </w:r>
-            <w:r>
-              <w:rPr>
-                <w:noProof/>
-                <w:webHidden/>
-              </w:rPr>
-              <w:tab/>
-            </w:r>
-            <w:r>
-              <w:rPr>
-                <w:noProof/>
-                <w:webHidden/>
-              </w:rPr>
-              <w:fldChar w:fldCharType="begin"/>
-            </w:r>
-            <w:r>
-              <w:rPr>
-                <w:noProof/>
-                <w:webHidden/>
-              </w:rPr>
-              <w:instrText xml:space="preserve"> PAGEREF _Toc511828106 \h </w:instrText>
-            </w:r>
-            <w:r>
-              <w:rPr>
-                <w:noProof/>
-                <w:webHidden/>
-              </w:rPr>
-            </w:r>
-            <w:r>
-              <w:rPr>
-                <w:noProof/>
-                <w:webHidden/>
-              </w:rPr>
-              <w:fldChar w:fldCharType="separate"/>
-            </w:r>
-            <w:r>
-              <w:rPr>
-                <w:noProof/>
-                <w:webHidden/>
-              </w:rPr>
-              <w:t>4</w:t>
-            </w:r>
-            <w:r>
-              <w:rPr>
-                <w:noProof/>
-                <w:webHidden/>
-              </w:rPr>
-              <w:fldChar w:fldCharType="end"/>
-            </w:r>
-          </w:hyperlink>
-        </w:p>
-        <w:p>
-          <w:pPr>
-            <w:pStyle w:val="ndice2"/>
-            <w:tabs>
-              <w:tab w:val="right" w:leader="dot" w:pos="9016"/>
-            </w:tabs>
-            <w:rPr>
-              <w:rFonts w:asciiTheme="minorHAnsi" w:eastAsiaTheme="minorEastAsia" w:hAnsiTheme="minorHAnsi" w:cstheme="minorBidi"/>
-              <w:noProof/>
-              <w:color w:val="auto"/>
-            </w:rPr>
-          </w:pPr>
-          <w:hyperlink w:anchor="_Toc511828107" w:history="1">
-            <w:r>
-              <w:rPr>
-                <w:rStyle w:val="Hiperligao"/>
-                <w:noProof/>
-              </w:rPr>
-              <w:t>Isomorphic Fetch</w:t>
-            </w:r>
-            <w:r>
-              <w:rPr>
-                <w:noProof/>
-                <w:webHidden/>
-              </w:rPr>
-              <w:tab/>
-            </w:r>
-            <w:r>
-              <w:rPr>
-                <w:noProof/>
-                <w:webHidden/>
-              </w:rPr>
-              <w:fldChar w:fldCharType="begin"/>
-            </w:r>
-            <w:r>
-              <w:rPr>
-                <w:noProof/>
-                <w:webHidden/>
-              </w:rPr>
-              <w:instrText xml:space="preserve"> PAGEREF _Toc511828107 \h </w:instrText>
-            </w:r>
-            <w:r>
-              <w:rPr>
-                <w:noProof/>
-                <w:webHidden/>
-              </w:rPr>
-            </w:r>
-            <w:r>
-              <w:rPr>
-                <w:noProof/>
-                <w:webHidden/>
-              </w:rPr>
-              <w:fldChar w:fldCharType="separate"/>
-            </w:r>
-            <w:r>
-              <w:rPr>
-                <w:noProof/>
-                <w:webHidden/>
-              </w:rPr>
-              <w:t>4</w:t>
-            </w:r>
-            <w:r>
-              <w:rPr>
-                <w:noProof/>
-                <w:webHidden/>
-              </w:rPr>
-              <w:fldChar w:fldCharType="end"/>
-            </w:r>
-          </w:hyperlink>
-        </w:p>
-        <w:p>
-          <w:pPr>
-            <w:pStyle w:val="ndice2"/>
-            <w:tabs>
-              <w:tab w:val="right" w:leader="dot" w:pos="9016"/>
-            </w:tabs>
-            <w:rPr>
-              <w:rFonts w:asciiTheme="minorHAnsi" w:eastAsiaTheme="minorEastAsia" w:hAnsiTheme="minorHAnsi" w:cstheme="minorBidi"/>
-              <w:noProof/>
-              <w:color w:val="auto"/>
-            </w:rPr>
-          </w:pPr>
-          <w:hyperlink w:anchor="_Toc511828108" w:history="1">
-            <w:r>
-              <w:rPr>
-                <w:rStyle w:val="Hiperligao"/>
-                <w:noProof/>
-              </w:rPr>
-              <w:t>D3</w:t>
-            </w:r>
-            <w:r>
-              <w:rPr>
-                <w:noProof/>
-                <w:webHidden/>
-              </w:rPr>
-              <w:tab/>
-            </w:r>
-            <w:r>
-              <w:rPr>
-                <w:noProof/>
-                <w:webHidden/>
-              </w:rPr>
-              <w:fldChar w:fldCharType="begin"/>
-            </w:r>
-            <w:r>
-              <w:rPr>
-                <w:noProof/>
-                <w:webHidden/>
-              </w:rPr>
-              <w:instrText xml:space="preserve"> PAGEREF _Toc511828108 \h </w:instrText>
-            </w:r>
-            <w:r>
-              <w:rPr>
-                <w:noProof/>
-                <w:webHidden/>
-              </w:rPr>
-            </w:r>
-            <w:r>
-              <w:rPr>
-                <w:noProof/>
-                <w:webHidden/>
-              </w:rPr>
-              <w:fldChar w:fldCharType="separate"/>
-            </w:r>
-            <w:r>
-              <w:rPr>
-                <w:noProof/>
-                <w:webHidden/>
-              </w:rPr>
-              <w:t>4</w:t>
-            </w:r>
-            <w:r>
-              <w:rPr>
-                <w:noProof/>
-                <w:webHidden/>
-              </w:rPr>
-              <w:fldChar w:fldCharType="end"/>
-            </w:r>
-          </w:hyperlink>
-        </w:p>
-        <w:p>
-          <w:pPr>
-            <w:pStyle w:val="ndice2"/>
-            <w:tabs>
-              <w:tab w:val="right" w:leader="dot" w:pos="9016"/>
-            </w:tabs>
-            <w:rPr>
-              <w:rFonts w:asciiTheme="minorHAnsi" w:eastAsiaTheme="minorEastAsia" w:hAnsiTheme="minorHAnsi" w:cstheme="minorBidi"/>
-              <w:noProof/>
-              <w:color w:val="auto"/>
-            </w:rPr>
-          </w:pPr>
-          <w:hyperlink w:anchor="_Toc511828109" w:history="1">
-            <w:r>
-              <w:rPr>
-                <w:rStyle w:val="Hiperligao"/>
-                <w:noProof/>
-              </w:rPr>
-              <w:t>BootStrap e HandleBars</w:t>
-            </w:r>
-            <w:r>
-              <w:rPr>
-                <w:noProof/>
-                <w:webHidden/>
-              </w:rPr>
-              <w:tab/>
-            </w:r>
-            <w:r>
-              <w:rPr>
-                <w:noProof/>
-                <w:webHidden/>
-              </w:rPr>
-              <w:fldChar w:fldCharType="begin"/>
-            </w:r>
-            <w:r>
-              <w:rPr>
-                <w:noProof/>
-                <w:webHidden/>
-              </w:rPr>
-              <w:instrText xml:space="preserve"> PAGEREF _Toc511828109 \h </w:instrText>
-            </w:r>
-            <w:r>
-              <w:rPr>
-                <w:noProof/>
-                <w:webHidden/>
-              </w:rPr>
-            </w:r>
-            <w:r>
-              <w:rPr>
-                <w:noProof/>
-                <w:webHidden/>
-              </w:rPr>
-              <w:fldChar w:fldCharType="separate"/>
-            </w:r>
-            <w:r>
-              <w:rPr>
-                <w:noProof/>
-                <w:webHidden/>
-              </w:rPr>
-              <w:t>4</w:t>
-            </w:r>
-            <w:r>
-              <w:rPr>
-                <w:noProof/>
-                <w:webHidden/>
-              </w:rPr>
-              <w:fldChar w:fldCharType="end"/>
-            </w:r>
-          </w:hyperlink>
-        </w:p>
-        <w:p>
-          <w:pPr>
-            <w:pStyle w:val="ndice1"/>
-            <w:tabs>
-              <w:tab w:val="left" w:pos="440"/>
-              <w:tab w:val="right" w:leader="dot" w:pos="9016"/>
-            </w:tabs>
-            <w:rPr>
-              <w:rFonts w:asciiTheme="minorHAnsi" w:eastAsiaTheme="minorEastAsia" w:hAnsiTheme="minorHAnsi" w:cstheme="minorBidi"/>
-              <w:noProof/>
-              <w:color w:val="auto"/>
-            </w:rPr>
-          </w:pPr>
-          <w:hyperlink w:anchor="_Toc511828110" w:history="1">
-            <w:r>
-              <w:rPr>
-                <w:rStyle w:val="Hiperligao"/>
-                <w:noProof/>
-                <w:u w:color="000000"/>
-              </w:rPr>
-              <w:t>6</w:t>
-            </w:r>
-            <w:r>
-              <w:rPr>
-                <w:rFonts w:asciiTheme="minorHAnsi" w:eastAsiaTheme="minorEastAsia" w:hAnsiTheme="minorHAnsi" w:cstheme="minorBidi"/>
-                <w:noProof/>
-                <w:color w:val="auto"/>
-              </w:rPr>
-              <w:tab/>
-            </w:r>
-            <w:r>
-              <w:rPr>
-                <w:rStyle w:val="Hiperligao"/>
-                <w:noProof/>
-              </w:rPr>
-              <w:t>Progresso do projeto</w:t>
-            </w:r>
-            <w:r>
-              <w:rPr>
-                <w:noProof/>
-                <w:webHidden/>
-              </w:rPr>
-              <w:tab/>
-            </w:r>
-            <w:r>
-              <w:rPr>
-                <w:noProof/>
-                <w:webHidden/>
-              </w:rPr>
-              <w:fldChar w:fldCharType="begin"/>
-            </w:r>
-            <w:r>
-              <w:rPr>
-                <w:noProof/>
-                <w:webHidden/>
-              </w:rPr>
-              <w:instrText xml:space="preserve"> PAGEREF _Toc511828110 \h </w:instrText>
-            </w:r>
-            <w:r>
-              <w:rPr>
-                <w:noProof/>
-                <w:webHidden/>
-              </w:rPr>
-            </w:r>
-            <w:r>
-              <w:rPr>
-                <w:noProof/>
-                <w:webHidden/>
-              </w:rPr>
-              <w:fldChar w:fldCharType="separate"/>
-            </w:r>
-            <w:r>
-              <w:rPr>
-                <w:noProof/>
-                <w:webHidden/>
-              </w:rPr>
-              <w:t>4</w:t>
+              <w:t>11</w:t>
             </w:r>
             <w:r>
               <w:rPr>
@@ -1542,7 +1308,6 @@
         <w:p>
           <w:r>
             <w:rPr>
-              <w:rFonts w:ascii="Cambria" w:hAnsi="Cambria"/>
               <w:b/>
               <w:bCs/>
             </w:rPr>
@@ -1557,8 +1322,7 @@
         <w:ind w:left="10" w:hanging="10"/>
         <w:jc w:val="center"/>
         <w:rPr>
-          <w:rFonts w:ascii="Cambria" w:eastAsia="Cambria" w:hAnsi="Cambria" w:cs="Cambria"/>
-          <w:sz w:val="24"/>
+          <w:rFonts w:eastAsia="Cambria" w:cs="Cambria"/>
         </w:rPr>
       </w:pPr>
     </w:p>
@@ -1568,8 +1332,7 @@
         <w:ind w:left="10" w:hanging="10"/>
         <w:jc w:val="center"/>
         <w:rPr>
-          <w:rFonts w:ascii="Cambria" w:eastAsia="Cambria" w:hAnsi="Cambria" w:cs="Cambria"/>
-          <w:sz w:val="24"/>
+          <w:rFonts w:eastAsia="Cambria" w:cs="Cambria"/>
         </w:rPr>
       </w:pPr>
     </w:p>
@@ -1579,8 +1342,7 @@
         <w:ind w:left="10" w:hanging="10"/>
         <w:jc w:val="center"/>
         <w:rPr>
-          <w:rFonts w:ascii="Cambria" w:eastAsia="Cambria" w:hAnsi="Cambria" w:cs="Cambria"/>
-          <w:sz w:val="24"/>
+          <w:rFonts w:eastAsia="Cambria" w:cs="Cambria"/>
         </w:rPr>
       </w:pPr>
     </w:p>
@@ -1589,9 +1351,6 @@
         <w:spacing w:after="827" w:line="265" w:lineRule="auto"/>
         <w:ind w:left="10" w:hanging="10"/>
         <w:jc w:val="center"/>
-        <w:rPr>
-          <w:sz w:val="24"/>
-        </w:rPr>
       </w:pPr>
     </w:p>
     <w:p>
@@ -1599,9 +1358,6 @@
         <w:spacing w:after="827" w:line="265" w:lineRule="auto"/>
         <w:ind w:left="10" w:hanging="10"/>
         <w:jc w:val="center"/>
-        <w:rPr>
-          <w:sz w:val="24"/>
-        </w:rPr>
       </w:pPr>
     </w:p>
     <w:p>
@@ -1609,9 +1365,6 @@
         <w:spacing w:after="827" w:line="265" w:lineRule="auto"/>
         <w:ind w:left="10" w:hanging="10"/>
         <w:jc w:val="center"/>
-        <w:rPr>
-          <w:sz w:val="24"/>
-        </w:rPr>
       </w:pPr>
     </w:p>
     <w:p>
@@ -1619,9 +1372,6 @@
         <w:spacing w:after="827" w:line="265" w:lineRule="auto"/>
         <w:ind w:left="10" w:hanging="10"/>
         <w:jc w:val="center"/>
-        <w:rPr>
-          <w:sz w:val="24"/>
-        </w:rPr>
       </w:pPr>
     </w:p>
     <w:p>
@@ -1629,80 +1379,466 @@
         <w:spacing w:after="827" w:line="265" w:lineRule="auto"/>
         <w:ind w:left="10" w:hanging="10"/>
         <w:jc w:val="center"/>
-        <w:rPr>
-          <w:sz w:val="24"/>
-        </w:rPr>
-      </w:pPr>
-    </w:p>
-    <w:p>
-      <w:pPr>
-        <w:spacing w:after="827" w:line="265" w:lineRule="auto"/>
-        <w:ind w:left="10" w:hanging="10"/>
-        <w:jc w:val="center"/>
-        <w:rPr>
-          <w:sz w:val="24"/>
-        </w:rPr>
-      </w:pPr>
-    </w:p>
-    <w:p>
-      <w:pPr>
-        <w:spacing w:after="827" w:line="265" w:lineRule="auto"/>
-        <w:ind w:left="10" w:hanging="10"/>
-        <w:jc w:val="center"/>
-        <w:rPr>
-          <w:sz w:val="24"/>
-        </w:rPr>
-      </w:pPr>
-    </w:p>
-    <w:p>
-      <w:pPr>
-        <w:spacing w:after="827" w:line="265" w:lineRule="auto"/>
-        <w:ind w:left="10" w:hanging="10"/>
-        <w:jc w:val="center"/>
-        <w:rPr>
-          <w:sz w:val="24"/>
-        </w:rPr>
-      </w:pPr>
-    </w:p>
-    <w:p>
-      <w:pPr>
-        <w:pStyle w:val="Cabealho1"/>
+      </w:pPr>
+    </w:p>
+    <w:p>
+      <w:pPr>
+        <w:pStyle w:val="Ttulo1"/>
         <w:numPr>
           <w:ilvl w:val="0"/>
           <w:numId w:val="0"/>
         </w:numPr>
-      </w:pPr>
-      <w:bookmarkStart w:id="0" w:name="_Toc511828099"/>
-      <w:r>
-        <w:t>Lista de figuras</w:t>
-      </w:r>
-      <w:bookmarkEnd w:id="0"/>
-    </w:p>
-    <w:p>
-      <w:pPr>
-        <w:pStyle w:val="Cabealho1"/>
+        <w:rPr>
+          <w:sz w:val="32"/>
+          <w:szCs w:val="32"/>
+        </w:rPr>
+      </w:pPr>
+      <w:bookmarkStart w:id="1" w:name="_Toc512007299"/>
+      <w:r>
+        <w:rPr>
+          <w:sz w:val="32"/>
+          <w:szCs w:val="32"/>
+        </w:rPr>
+        <w:lastRenderedPageBreak/>
+        <w:t xml:space="preserve">Lista de </w:t>
+      </w:r>
+      <w:r>
+        <w:rPr>
+          <w:sz w:val="32"/>
+          <w:szCs w:val="32"/>
+        </w:rPr>
+        <w:t>F</w:t>
+      </w:r>
+      <w:r>
+        <w:rPr>
+          <w:sz w:val="32"/>
+          <w:szCs w:val="32"/>
+        </w:rPr>
+        <w:t>iguras</w:t>
+      </w:r>
+      <w:bookmarkEnd w:id="1"/>
+    </w:p>
+    <w:p>
+      <w:pPr>
+        <w:pStyle w:val="ndicedeilustraes"/>
+        <w:tabs>
+          <w:tab w:val="right" w:leader="dot" w:pos="9016"/>
+        </w:tabs>
+        <w:rPr>
+          <w:rFonts w:asciiTheme="minorHAnsi" w:hAnsiTheme="minorHAnsi" w:cstheme="minorBidi"/>
+          <w:noProof/>
+          <w:color w:val="auto"/>
+          <w:sz w:val="22"/>
+        </w:rPr>
+      </w:pPr>
+      <w:r>
+        <w:fldChar w:fldCharType="begin"/>
+      </w:r>
+      <w:r>
+        <w:instrText xml:space="preserve"> TOC \h \z \c "Figura" </w:instrText>
+      </w:r>
+      <w:r>
+        <w:fldChar w:fldCharType="separate"/>
+      </w:r>
+      <w:hyperlink w:anchor="_Toc512007291" w:history="1">
+        <w:r>
+          <w:rPr>
+            <w:rStyle w:val="Hiperligao"/>
+            <w:noProof/>
+          </w:rPr>
+          <w:t>Figura 3.0.1 - Exemplo de ficheiro de dados</w:t>
+        </w:r>
+        <w:r>
+          <w:rPr>
+            <w:noProof/>
+            <w:webHidden/>
+          </w:rPr>
+          <w:tab/>
+        </w:r>
+        <w:r>
+          <w:rPr>
+            <w:noProof/>
+            <w:webHidden/>
+          </w:rPr>
+          <w:fldChar w:fldCharType="begin"/>
+        </w:r>
+        <w:r>
+          <w:rPr>
+            <w:noProof/>
+            <w:webHidden/>
+          </w:rPr>
+          <w:instrText xml:space="preserve"> PAGEREF _Toc512007291 \h </w:instrText>
+        </w:r>
+        <w:r>
+          <w:rPr>
+            <w:noProof/>
+            <w:webHidden/>
+          </w:rPr>
+        </w:r>
+        <w:r>
+          <w:rPr>
+            <w:noProof/>
+            <w:webHidden/>
+          </w:rPr>
+          <w:fldChar w:fldCharType="separate"/>
+        </w:r>
+        <w:r>
+          <w:rPr>
+            <w:noProof/>
+            <w:webHidden/>
+          </w:rPr>
+          <w:t>7</w:t>
+        </w:r>
+        <w:r>
+          <w:rPr>
+            <w:noProof/>
+            <w:webHidden/>
+          </w:rPr>
+          <w:fldChar w:fldCharType="end"/>
+        </w:r>
+      </w:hyperlink>
+    </w:p>
+    <w:p>
+      <w:pPr>
+        <w:pStyle w:val="ndicedeilustraes"/>
+        <w:tabs>
+          <w:tab w:val="right" w:leader="dot" w:pos="9016"/>
+        </w:tabs>
+        <w:rPr>
+          <w:rFonts w:asciiTheme="minorHAnsi" w:hAnsiTheme="minorHAnsi" w:cstheme="minorBidi"/>
+          <w:noProof/>
+          <w:color w:val="auto"/>
+          <w:sz w:val="22"/>
+        </w:rPr>
+      </w:pPr>
+      <w:hyperlink w:anchor="_Toc512007292" w:history="1">
+        <w:r>
+          <w:rPr>
+            <w:rStyle w:val="Hiperligao"/>
+            <w:noProof/>
+          </w:rPr>
+          <w:t>Figura 3.0.2 - Exemplo de árvore gerada</w:t>
+        </w:r>
+        <w:r>
+          <w:rPr>
+            <w:noProof/>
+            <w:webHidden/>
+          </w:rPr>
+          <w:tab/>
+        </w:r>
+        <w:r>
+          <w:rPr>
+            <w:noProof/>
+            <w:webHidden/>
+          </w:rPr>
+          <w:fldChar w:fldCharType="begin"/>
+        </w:r>
+        <w:r>
+          <w:rPr>
+            <w:noProof/>
+            <w:webHidden/>
+          </w:rPr>
+          <w:instrText xml:space="preserve"> PAGEREF _Toc512007292 \h </w:instrText>
+        </w:r>
+        <w:r>
+          <w:rPr>
+            <w:noProof/>
+            <w:webHidden/>
+          </w:rPr>
+        </w:r>
+        <w:r>
+          <w:rPr>
+            <w:noProof/>
+            <w:webHidden/>
+          </w:rPr>
+          <w:fldChar w:fldCharType="separate"/>
+        </w:r>
+        <w:r>
+          <w:rPr>
+            <w:noProof/>
+            <w:webHidden/>
+          </w:rPr>
+          <w:t>8</w:t>
+        </w:r>
+        <w:r>
+          <w:rPr>
+            <w:noProof/>
+            <w:webHidden/>
+          </w:rPr>
+          <w:fldChar w:fldCharType="end"/>
+        </w:r>
+      </w:hyperlink>
+    </w:p>
+    <w:p>
+      <w:pPr>
+        <w:pStyle w:val="ndicedeilustraes"/>
+        <w:tabs>
+          <w:tab w:val="right" w:leader="dot" w:pos="9016"/>
+        </w:tabs>
+        <w:rPr>
+          <w:rFonts w:asciiTheme="minorHAnsi" w:hAnsiTheme="minorHAnsi" w:cstheme="minorBidi"/>
+          <w:noProof/>
+          <w:color w:val="auto"/>
+          <w:sz w:val="22"/>
+        </w:rPr>
+      </w:pPr>
+      <w:hyperlink w:anchor="_Toc512007293" w:history="1">
+        <w:r>
+          <w:rPr>
+            <w:rStyle w:val="Hiperligao"/>
+            <w:noProof/>
+          </w:rPr>
+          <w:t>Figura 3.0.3 - Grafo de uma ontologia</w:t>
+        </w:r>
+        <w:r>
+          <w:rPr>
+            <w:noProof/>
+            <w:webHidden/>
+          </w:rPr>
+          <w:tab/>
+        </w:r>
+        <w:r>
+          <w:rPr>
+            <w:noProof/>
+            <w:webHidden/>
+          </w:rPr>
+          <w:fldChar w:fldCharType="begin"/>
+        </w:r>
+        <w:r>
+          <w:rPr>
+            <w:noProof/>
+            <w:webHidden/>
+          </w:rPr>
+          <w:instrText xml:space="preserve"> PAGEREF _Toc512007293 \h </w:instrText>
+        </w:r>
+        <w:r>
+          <w:rPr>
+            <w:noProof/>
+            <w:webHidden/>
+          </w:rPr>
+        </w:r>
+        <w:r>
+          <w:rPr>
+            <w:noProof/>
+            <w:webHidden/>
+          </w:rPr>
+          <w:fldChar w:fldCharType="separate"/>
+        </w:r>
+        <w:r>
+          <w:rPr>
+            <w:noProof/>
+            <w:webHidden/>
+          </w:rPr>
+          <w:t>8</w:t>
+        </w:r>
+        <w:r>
+          <w:rPr>
+            <w:noProof/>
+            <w:webHidden/>
+          </w:rPr>
+          <w:fldChar w:fldCharType="end"/>
+        </w:r>
+      </w:hyperlink>
+    </w:p>
+    <w:p>
+      <w:pPr>
+        <w:pStyle w:val="ndicedeilustraes"/>
+        <w:tabs>
+          <w:tab w:val="right" w:leader="dot" w:pos="9016"/>
+        </w:tabs>
+        <w:rPr>
+          <w:rFonts w:asciiTheme="minorHAnsi" w:hAnsiTheme="minorHAnsi" w:cstheme="minorBidi"/>
+          <w:noProof/>
+          <w:color w:val="auto"/>
+          <w:sz w:val="22"/>
+        </w:rPr>
+      </w:pPr>
+      <w:hyperlink w:anchor="_Toc512007294" w:history="1">
+        <w:r>
+          <w:rPr>
+            <w:rStyle w:val="Hiperligao"/>
+            <w:noProof/>
+          </w:rPr>
+          <w:t>Figura 3.0.4 - Diagrama UML dos services do Chaos Pop</w:t>
+        </w:r>
+        <w:r>
+          <w:rPr>
+            <w:noProof/>
+            <w:webHidden/>
+          </w:rPr>
+          <w:tab/>
+        </w:r>
+        <w:r>
+          <w:rPr>
+            <w:noProof/>
+            <w:webHidden/>
+          </w:rPr>
+          <w:fldChar w:fldCharType="begin"/>
+        </w:r>
+        <w:r>
+          <w:rPr>
+            <w:noProof/>
+            <w:webHidden/>
+          </w:rPr>
+          <w:instrText xml:space="preserve"> PAGEREF _Toc512007294 \h </w:instrText>
+        </w:r>
+        <w:r>
+          <w:rPr>
+            <w:noProof/>
+            <w:webHidden/>
+          </w:rPr>
+        </w:r>
+        <w:r>
+          <w:rPr>
+            <w:noProof/>
+            <w:webHidden/>
+          </w:rPr>
+          <w:fldChar w:fldCharType="separate"/>
+        </w:r>
+        <w:r>
+          <w:rPr>
+            <w:noProof/>
+            <w:webHidden/>
+          </w:rPr>
+          <w:t>9</w:t>
+        </w:r>
+        <w:r>
+          <w:rPr>
+            <w:noProof/>
+            <w:webHidden/>
+          </w:rPr>
+          <w:fldChar w:fldCharType="end"/>
+        </w:r>
+      </w:hyperlink>
+    </w:p>
+    <w:p>
+      <w:pPr>
+        <w:pStyle w:val="ndicedeilustraes"/>
+        <w:tabs>
+          <w:tab w:val="right" w:leader="dot" w:pos="9016"/>
+        </w:tabs>
+        <w:rPr>
+          <w:rFonts w:asciiTheme="minorHAnsi" w:hAnsiTheme="minorHAnsi" w:cstheme="minorBidi"/>
+          <w:noProof/>
+          <w:color w:val="auto"/>
+          <w:sz w:val="22"/>
+        </w:rPr>
+      </w:pPr>
+      <w:hyperlink w:anchor="_Toc512007295" w:history="1">
+        <w:r>
+          <w:rPr>
+            <w:rStyle w:val="Hiperligao"/>
+            <w:noProof/>
+          </w:rPr>
+          <w:t>Figura 4.1 – Arquitetura da aplicação</w:t>
+        </w:r>
+        <w:r>
+          <w:rPr>
+            <w:noProof/>
+            <w:webHidden/>
+          </w:rPr>
+          <w:tab/>
+        </w:r>
+        <w:r>
+          <w:rPr>
+            <w:noProof/>
+            <w:webHidden/>
+          </w:rPr>
+          <w:fldChar w:fldCharType="begin"/>
+        </w:r>
+        <w:r>
+          <w:rPr>
+            <w:noProof/>
+            <w:webHidden/>
+          </w:rPr>
+          <w:instrText xml:space="preserve"> PAGEREF _Toc512007295 \h </w:instrText>
+        </w:r>
+        <w:r>
+          <w:rPr>
+            <w:noProof/>
+            <w:webHidden/>
+          </w:rPr>
+        </w:r>
+        <w:r>
+          <w:rPr>
+            <w:noProof/>
+            <w:webHidden/>
+          </w:rPr>
+          <w:fldChar w:fldCharType="separate"/>
+        </w:r>
+        <w:r>
+          <w:rPr>
+            <w:noProof/>
+            <w:webHidden/>
+          </w:rPr>
+          <w:t>10</w:t>
+        </w:r>
+        <w:r>
+          <w:rPr>
+            <w:noProof/>
+            <w:webHidden/>
+          </w:rPr>
+          <w:fldChar w:fldCharType="end"/>
+        </w:r>
+      </w:hyperlink>
+    </w:p>
+    <w:p>
+      <w:r>
+        <w:fldChar w:fldCharType="end"/>
+      </w:r>
+    </w:p>
+    <w:p/>
+    <w:p/>
+    <w:p/>
+    <w:p/>
+    <w:p/>
+    <w:p/>
+    <w:p/>
+    <w:p/>
+    <w:p/>
+    <w:p/>
+    <w:p/>
+    <w:p/>
+    <w:p/>
+    <w:p/>
+    <w:p/>
+    <w:p/>
+    <w:p/>
+    <w:p/>
+    <w:p/>
+    <w:p/>
+    <w:p/>
+    <w:p/>
+    <w:p/>
+    <w:p/>
+    <w:p>
+      <w:pPr>
+        <w:pStyle w:val="Ttulo1"/>
         <w:numPr>
           <w:ilvl w:val="0"/>
           <w:numId w:val="0"/>
         </w:numPr>
-      </w:pPr>
-      <w:bookmarkStart w:id="1" w:name="_Toc511828100"/>
-      <w:r>
-        <w:t xml:space="preserve">Lista de </w:t>
-      </w:r>
-      <w:r>
-        <w:t>Tabelas</w:t>
-      </w:r>
-      <w:bookmarkEnd w:id="1"/>
+        <w:rPr>
+          <w:sz w:val="32"/>
+          <w:szCs w:val="32"/>
+        </w:rPr>
+      </w:pPr>
+      <w:bookmarkStart w:id="2" w:name="_Toc512007300"/>
+      <w:r>
+        <w:rPr>
+          <w:sz w:val="32"/>
+          <w:szCs w:val="32"/>
+        </w:rPr>
+        <w:lastRenderedPageBreak/>
+        <w:t>Lista de Tabelas</w:t>
+      </w:r>
+      <w:bookmarkEnd w:id="2"/>
     </w:p>
     <w:p>
       <w:pPr>
         <w:spacing w:after="827" w:line="265" w:lineRule="auto"/>
         <w:ind w:left="10" w:hanging="10"/>
         <w:jc w:val="center"/>
-        <w:rPr>
-          <w:sz w:val="24"/>
-        </w:rPr>
       </w:pPr>
     </w:p>
     <w:p>
@@ -1710,9 +1846,6 @@
         <w:spacing w:after="827" w:line="265" w:lineRule="auto"/>
         <w:ind w:left="10" w:hanging="10"/>
         <w:jc w:val="center"/>
-        <w:rPr>
-          <w:sz w:val="24"/>
-        </w:rPr>
       </w:pPr>
     </w:p>
     <w:p>
@@ -1720,9 +1853,6 @@
         <w:spacing w:after="827" w:line="265" w:lineRule="auto"/>
         <w:ind w:left="10" w:hanging="10"/>
         <w:jc w:val="center"/>
-        <w:rPr>
-          <w:sz w:val="24"/>
-        </w:rPr>
       </w:pPr>
     </w:p>
     <w:p>
@@ -1730,9 +1860,6 @@
         <w:spacing w:after="827" w:line="265" w:lineRule="auto"/>
         <w:ind w:left="10" w:hanging="10"/>
         <w:jc w:val="center"/>
-        <w:rPr>
-          <w:sz w:val="24"/>
-        </w:rPr>
       </w:pPr>
     </w:p>
     <w:p>
@@ -1740,196 +1867,2073 @@
         <w:spacing w:after="827" w:line="265" w:lineRule="auto"/>
         <w:ind w:left="10" w:hanging="10"/>
         <w:jc w:val="center"/>
-        <w:rPr>
-          <w:sz w:val="24"/>
-        </w:rPr>
-      </w:pPr>
-    </w:p>
-    <w:p>
-      <w:pPr>
-        <w:pStyle w:val="Cabealho1"/>
+      </w:pPr>
+    </w:p>
+    <w:p>
+      <w:pPr>
+        <w:spacing w:after="827" w:line="265" w:lineRule="auto"/>
+        <w:ind w:left="10" w:hanging="10"/>
+        <w:jc w:val="center"/>
+      </w:pPr>
+    </w:p>
+    <w:p>
+      <w:pPr>
+        <w:spacing w:after="827" w:line="265" w:lineRule="auto"/>
+        <w:ind w:left="10" w:hanging="10"/>
+        <w:jc w:val="center"/>
+      </w:pPr>
+    </w:p>
+    <w:p>
+      <w:pPr>
+        <w:spacing w:after="827" w:line="265" w:lineRule="auto"/>
+        <w:ind w:left="10" w:hanging="10"/>
+        <w:jc w:val="center"/>
+      </w:pPr>
+    </w:p>
+    <w:p>
+      <w:pPr>
+        <w:spacing w:after="827" w:line="265" w:lineRule="auto"/>
+        <w:ind w:left="10" w:hanging="10"/>
+        <w:jc w:val="center"/>
+      </w:pPr>
+    </w:p>
+    <w:p>
+      <w:pPr>
+        <w:spacing w:after="827" w:line="265" w:lineRule="auto"/>
+        <w:ind w:left="10" w:hanging="10"/>
+        <w:jc w:val="center"/>
+      </w:pPr>
+    </w:p>
+    <w:p>
+      <w:pPr>
+        <w:spacing w:after="827" w:line="265" w:lineRule="auto"/>
+        <w:ind w:left="10" w:hanging="10"/>
+        <w:jc w:val="center"/>
+      </w:pPr>
+    </w:p>
+    <w:p>
+      <w:pPr>
+        <w:spacing w:after="827" w:line="265" w:lineRule="auto"/>
+        <w:ind w:left="10" w:hanging="10"/>
+        <w:jc w:val="center"/>
+      </w:pPr>
+    </w:p>
+    <w:p>
+      <w:pPr>
+        <w:pStyle w:val="Ttulo1"/>
+        <w:rPr>
+          <w:sz w:val="32"/>
+        </w:rPr>
+      </w:pPr>
+      <w:bookmarkStart w:id="3" w:name="_Toc512007301"/>
+      <w:r>
+        <w:rPr>
+          <w:sz w:val="32"/>
+        </w:rPr>
+        <w:lastRenderedPageBreak/>
+        <w:t>Introdu</w:t>
+      </w:r>
+      <w:r>
+        <w:rPr>
+          <w:sz w:val="32"/>
+        </w:rPr>
+        <w:t>çã</w:t>
+      </w:r>
+      <w:r>
+        <w:rPr>
+          <w:sz w:val="32"/>
+        </w:rPr>
+        <w:t>o</w:t>
+      </w:r>
+      <w:bookmarkEnd w:id="3"/>
+    </w:p>
+    <w:p/>
+    <w:p/>
+    <w:p/>
+    <w:p/>
+    <w:p/>
+    <w:p/>
+    <w:p/>
+    <w:p/>
+    <w:p/>
+    <w:p/>
+    <w:p/>
+    <w:p/>
+    <w:p/>
+    <w:p/>
+    <w:p/>
+    <w:p/>
+    <w:p/>
+    <w:p/>
+    <w:p/>
+    <w:p/>
+    <w:p/>
+    <w:p/>
+    <w:p/>
+    <w:p/>
+    <w:p/>
+    <w:p/>
+    <w:p/>
+    <w:p/>
+    <w:p>
+      <w:pPr>
+        <w:pStyle w:val="Ttulo1"/>
+        <w:rPr>
+          <w:sz w:val="32"/>
+        </w:rPr>
+      </w:pPr>
+      <w:bookmarkStart w:id="4" w:name="_Toc512007302"/>
+      <w:r>
+        <w:rPr>
+          <w:sz w:val="32"/>
+        </w:rPr>
+        <w:lastRenderedPageBreak/>
+        <w:t>Descrição do problema</w:t>
+      </w:r>
+      <w:bookmarkEnd w:id="4"/>
+    </w:p>
+    <w:p/>
+    <w:p/>
+    <w:p/>
+    <w:p/>
+    <w:p/>
+    <w:p/>
+    <w:p/>
+    <w:p/>
+    <w:p/>
+    <w:p/>
+    <w:p/>
+    <w:p/>
+    <w:p/>
+    <w:p/>
+    <w:p/>
+    <w:p/>
+    <w:p/>
+    <w:p/>
+    <w:p/>
+    <w:p/>
+    <w:p/>
+    <w:p/>
+    <w:p/>
+    <w:p/>
+    <w:p/>
+    <w:p/>
+    <w:p/>
+    <w:p>
+      <w:pPr>
+        <w:pStyle w:val="Ttulo1"/>
         <w:numPr>
           <w:ilvl w:val="0"/>
           <w:numId w:val="0"/>
         </w:numPr>
       </w:pPr>
-    </w:p>
-    <w:p>
-      <w:pPr>
-        <w:pStyle w:val="Cabealho1"/>
-      </w:pPr>
-      <w:bookmarkStart w:id="2" w:name="_Toc511828101"/>
-      <w:r>
-        <w:t>Introdu</w:t>
-      </w:r>
-      <w:r>
-        <w:t>çã</w:t>
-      </w:r>
-      <w:r>
-        <w:t>o</w:t>
-      </w:r>
-      <w:bookmarkEnd w:id="2"/>
-    </w:p>
-    <w:p>
-      <w:pPr>
-        <w:pStyle w:val="Cabealho1"/>
-        <w:rPr>
-          <w:rFonts w:ascii="Calibri" w:eastAsia="Calibri" w:hAnsi="Calibri" w:cs="Calibri"/>
-          <w:b w:val="0"/>
-          <w:sz w:val="22"/>
-        </w:rPr>
-      </w:pPr>
-      <w:bookmarkStart w:id="3" w:name="_Toc511828102"/>
-      <w:r>
-        <w:rPr>
-          <w:b w:val="0"/>
-        </w:rPr>
-        <w:t>Descrição do problema</w:t>
-      </w:r>
-      <w:bookmarkEnd w:id="3"/>
-    </w:p>
-    <w:p>
-      <w:pPr>
-        <w:pStyle w:val="Cabealho1"/>
-        <w:rPr>
-          <w:rFonts w:ascii="Calibri" w:eastAsia="Calibri" w:hAnsi="Calibri" w:cs="Calibri"/>
-          <w:b w:val="0"/>
-          <w:sz w:val="22"/>
-        </w:rPr>
-      </w:pPr>
-      <w:bookmarkStart w:id="4" w:name="_Toc511828103"/>
-      <w:r>
-        <w:rPr>
-          <w:b w:val="0"/>
-        </w:rPr>
-        <w:t>Ferramentas já existentes</w:t>
-      </w:r>
-      <w:bookmarkEnd w:id="4"/>
-    </w:p>
-    <w:p>
-      <w:pPr>
-        <w:pStyle w:val="Cabealho1"/>
-        <w:rPr>
-          <w:b w:val="0"/>
-        </w:rPr>
-      </w:pPr>
-      <w:bookmarkStart w:id="5" w:name="_Toc511828104"/>
-      <w:r>
-        <w:rPr>
-          <w:b w:val="0"/>
-        </w:rPr>
+      <w:bookmarkStart w:id="5" w:name="_Toc512007303"/>
+      <w:r>
+        <w:lastRenderedPageBreak/>
+        <w:t xml:space="preserve">3 </w:t>
+      </w:r>
+      <w:r>
+        <w:tab/>
+      </w:r>
+      <w:proofErr w:type="spellStart"/>
+      <w:r>
+        <w:t>Chaos</w:t>
+      </w:r>
+      <w:proofErr w:type="spellEnd"/>
+      <w:r>
+        <w:t xml:space="preserve"> Pop</w:t>
+      </w:r>
+      <w:bookmarkEnd w:id="5"/>
+    </w:p>
+    <w:p>
+      <w:r>
+        <w:tab/>
+      </w:r>
+      <w:proofErr w:type="spellStart"/>
+      <w:r>
+        <w:t>Chaos</w:t>
+      </w:r>
+      <w:proofErr w:type="spellEnd"/>
+      <w:r>
+        <w:t xml:space="preserve"> Pop é uma API que</w:t>
+      </w:r>
+      <w:r>
+        <w:t xml:space="preserve"> foi desenvolvida para permitir mapear ontologias dado um caso concreto da mesma</w:t>
+      </w:r>
+      <w:r>
+        <w:t xml:space="preserve">. </w:t>
+      </w:r>
+    </w:p>
+    <w:p>
+      <w:pPr>
+        <w:ind w:firstLine="708"/>
+      </w:pPr>
+      <w:r>
+        <w:t>Para que um</w:t>
+      </w:r>
+      <w:r>
+        <w:t xml:space="preserve"> mapeamento </w:t>
+      </w:r>
+      <w:r>
+        <w:t>seja</w:t>
+      </w:r>
+      <w:r>
+        <w:t xml:space="preserve"> realizado </w:t>
+      </w:r>
+      <w:r>
+        <w:t>são</w:t>
+      </w:r>
+      <w:r>
+        <w:t xml:space="preserve"> </w:t>
+      </w:r>
+      <w:r>
+        <w:t>indispensáveis</w:t>
+      </w:r>
+      <w:r>
+        <w:t xml:space="preserve"> </w:t>
+      </w:r>
+      <w:r>
+        <w:t xml:space="preserve">dois ficheiros: </w:t>
+      </w:r>
+      <w:r>
+        <w:t xml:space="preserve">um </w:t>
+      </w:r>
+      <w:r>
+        <w:t>OWL referente à uma ontologia (</w:t>
+      </w:r>
+      <w:proofErr w:type="spellStart"/>
+      <w:r>
+        <w:rPr>
+          <w:i/>
+        </w:rPr>
+        <w:t>OntologyFile</w:t>
+      </w:r>
+      <w:proofErr w:type="spellEnd"/>
+      <w:r>
+        <w:t xml:space="preserve">) e outro que representa um caso concreto da ontologia em questão </w:t>
+      </w:r>
+      <w:r>
+        <w:t>(</w:t>
+      </w:r>
+      <w:proofErr w:type="spellStart"/>
+      <w:r>
+        <w:rPr>
+          <w:i/>
+        </w:rPr>
+        <w:t>DataFile</w:t>
+      </w:r>
+      <w:proofErr w:type="spellEnd"/>
+      <w:r>
+        <w:t>)</w:t>
+      </w:r>
+      <w:r>
+        <w:t>.</w:t>
+      </w:r>
+      <w:r>
+        <w:t xml:space="preserve"> </w:t>
+      </w:r>
+      <w:r>
+        <w:t xml:space="preserve">Neste momento, </w:t>
+      </w:r>
+      <w:r>
+        <w:t xml:space="preserve">os ficheiros </w:t>
+      </w:r>
+      <w:r>
+        <w:t xml:space="preserve">que são </w:t>
+      </w:r>
+      <w:r>
+        <w:t>suportáveis</w:t>
+      </w:r>
+      <w:r>
+        <w:t xml:space="preserve"> como </w:t>
+      </w:r>
+      <w:proofErr w:type="spellStart"/>
+      <w:r>
+        <w:rPr>
+          <w:i/>
+        </w:rPr>
+        <w:t>DataFile</w:t>
+      </w:r>
+      <w:proofErr w:type="spellEnd"/>
+      <w:r>
+        <w:t xml:space="preserve"> </w:t>
+      </w:r>
+      <w:r>
+        <w:t>são</w:t>
+      </w:r>
+      <w:r>
+        <w:t xml:space="preserve"> </w:t>
+      </w:r>
+      <w:r>
+        <w:t xml:space="preserve">de extensões </w:t>
+      </w:r>
+      <w:r>
+        <w:t>JSON e XML</w:t>
+      </w:r>
+      <w:r>
+        <w:t xml:space="preserve">. </w:t>
+      </w:r>
+    </w:p>
+    <w:p>
+      <w:r>
+        <w:tab/>
+      </w:r>
+      <w:r>
+        <w:t xml:space="preserve">Aquando da submissão </w:t>
+      </w:r>
+      <w:r>
+        <w:t xml:space="preserve">de ficheiros </w:t>
+      </w:r>
+      <w:proofErr w:type="spellStart"/>
+      <w:r>
+        <w:rPr>
+          <w:i/>
+        </w:rPr>
+        <w:t>DataFile</w:t>
+      </w:r>
+      <w:proofErr w:type="spellEnd"/>
+      <w:r>
+        <w:rPr>
+          <w:i/>
+        </w:rPr>
+        <w:t xml:space="preserve"> </w:t>
+      </w:r>
+      <w:r>
+        <w:t xml:space="preserve">e </w:t>
+      </w:r>
+      <w:proofErr w:type="spellStart"/>
+      <w:r>
+        <w:rPr>
+          <w:i/>
+        </w:rPr>
+        <w:t>OntologyFile</w:t>
+      </w:r>
+      <w:proofErr w:type="spellEnd"/>
+      <w:r>
+        <w:t xml:space="preserve">, </w:t>
+      </w:r>
+      <w:r>
+        <w:t>a informação presente nestes</w:t>
+      </w:r>
+      <w:r>
+        <w:t xml:space="preserve"> são guardad</w:t>
+      </w:r>
+      <w:r>
+        <w:t>a</w:t>
+      </w:r>
+      <w:r>
+        <w:t>s numa base de dados remota</w:t>
+      </w:r>
+      <w:r>
+        <w:t>.</w:t>
+      </w:r>
+      <w:r>
+        <w:t xml:space="preserve"> </w:t>
+      </w:r>
+      <w:r>
+        <w:t>Q</w:t>
+      </w:r>
+      <w:r>
+        <w:t>uando pretende</w:t>
+      </w:r>
+      <w:r>
+        <w:t>-se realizar o mapeamento de</w:t>
+      </w:r>
+      <w:r>
+        <w:t xml:space="preserve"> dados</w:t>
+      </w:r>
+      <w:r>
+        <w:t xml:space="preserve">, é necessário buscar os ficheiros que tenciona mapear, sejam eles um ou mais </w:t>
+      </w:r>
+      <w:proofErr w:type="spellStart"/>
+      <w:r>
+        <w:rPr>
+          <w:i/>
+        </w:rPr>
+        <w:t>DataFile’</w:t>
+      </w:r>
+      <w:r>
+        <w:t>s</w:t>
+      </w:r>
+      <w:proofErr w:type="spellEnd"/>
+      <w:r>
+        <w:t xml:space="preserve"> e</w:t>
+      </w:r>
+      <w:r>
+        <w:rPr>
+          <w:i/>
+        </w:rPr>
+        <w:t xml:space="preserve"> </w:t>
+      </w:r>
+      <w:proofErr w:type="spellStart"/>
+      <w:r>
+        <w:rPr>
+          <w:i/>
+        </w:rPr>
+        <w:t>OntologyFile’</w:t>
+      </w:r>
+      <w:r>
+        <w:t>s</w:t>
+      </w:r>
+      <w:proofErr w:type="spellEnd"/>
+      <w:r>
+        <w:t xml:space="preserve">. </w:t>
+      </w:r>
+    </w:p>
+    <w:p>
+      <w:r>
+        <w:tab/>
+        <w:t xml:space="preserve">No que diz respeito ao </w:t>
+      </w:r>
+      <w:proofErr w:type="spellStart"/>
+      <w:r>
+        <w:rPr>
+          <w:i/>
+        </w:rPr>
+        <w:t>DataFile</w:t>
+      </w:r>
+      <w:proofErr w:type="spellEnd"/>
+      <w:r>
+        <w:rPr>
+          <w:i/>
+        </w:rPr>
+        <w:t xml:space="preserve"> </w:t>
+      </w:r>
+      <w:r>
+        <w:t xml:space="preserve">os dados são guardados </w:t>
+      </w:r>
+      <w:r>
+        <w:t xml:space="preserve">em </w:t>
+      </w:r>
+      <w:r>
+        <w:rPr>
+          <w:i/>
+        </w:rPr>
+        <w:t xml:space="preserve">nodes, </w:t>
+      </w:r>
+      <w:r>
+        <w:t xml:space="preserve">formando assim uma árvore. Por exemplo, se for submetido </w:t>
+      </w:r>
+      <w:r>
+        <w:t xml:space="preserve">o </w:t>
+      </w:r>
+      <w:r>
+        <w:t>ficheiro XML da Figura 3</w:t>
+      </w:r>
+      <w:r>
+        <w:t>.0</w:t>
+      </w:r>
+      <w:r>
+        <w:t>.</w:t>
+      </w:r>
+      <w:r>
+        <w:t>1</w:t>
+      </w:r>
+      <w:r>
+        <w:t xml:space="preserve">, a árvore abstraída a partir dos </w:t>
+      </w:r>
+      <w:r>
+        <w:rPr>
+          <w:i/>
+        </w:rPr>
+        <w:t xml:space="preserve">nodes </w:t>
+      </w:r>
+      <w:r>
+        <w:t xml:space="preserve">deste será a apresentada </w:t>
+      </w:r>
+      <w:r>
+        <w:t>na</w:t>
+      </w:r>
+      <w:r>
+        <w:t xml:space="preserve"> Figura 3.</w:t>
+      </w:r>
+      <w:r>
+        <w:t>0.2</w:t>
+      </w:r>
+      <w:r>
+        <w:t xml:space="preserve">. </w:t>
+      </w:r>
+    </w:p>
+    <w:p/>
+    <w:p>
+      <w:pPr>
+        <w:keepNext/>
+        <w:jc w:val="center"/>
+      </w:pPr>
+      <w:r>
+        <w:rPr>
+          <w:noProof/>
+        </w:rPr>
+        <w:drawing>
+          <wp:inline distT="0" distB="0" distL="0" distR="0" wp14:anchorId="34A749AC" wp14:editId="10C2124B">
+            <wp:extent cx="3448531" cy="2667372"/>
+            <wp:effectExtent l="19050" t="19050" r="19050" b="19050"/>
+            <wp:docPr id="2" name="Imagem 2"/>
+            <wp:cNvGraphicFramePr>
+              <a:graphicFrameLocks xmlns:a="http://schemas.openxmlformats.org/drawingml/2006/main" noChangeAspect="1"/>
+            </wp:cNvGraphicFramePr>
+            <a:graphic xmlns:a="http://schemas.openxmlformats.org/drawingml/2006/main">
+              <a:graphicData uri="http://schemas.openxmlformats.org/drawingml/2006/picture">
+                <pic:pic xmlns:pic="http://schemas.openxmlformats.org/drawingml/2006/picture">
+                  <pic:nvPicPr>
+                    <pic:cNvPr id="2" name="family.PNG"/>
+                    <pic:cNvPicPr/>
+                  </pic:nvPicPr>
+                  <pic:blipFill>
+                    <a:blip r:embed="rId15">
+                      <a:extLst>
+                        <a:ext uri="{28A0092B-C50C-407E-A947-70E740481C1C}">
+                          <a14:useLocalDpi xmlns:a14="http://schemas.microsoft.com/office/drawing/2010/main" val="0"/>
+                        </a:ext>
+                      </a:extLst>
+                    </a:blip>
+                    <a:stretch>
+                      <a:fillRect/>
+                    </a:stretch>
+                  </pic:blipFill>
+                  <pic:spPr>
+                    <a:xfrm>
+                      <a:off x="0" y="0"/>
+                      <a:ext cx="3448531" cy="2667372"/>
+                    </a:xfrm>
+                    <a:prstGeom prst="rect">
+                      <a:avLst/>
+                    </a:prstGeom>
+                    <a:ln>
+                      <a:solidFill>
+                        <a:schemeClr val="tx1"/>
+                      </a:solidFill>
+                    </a:ln>
+                  </pic:spPr>
+                </pic:pic>
+              </a:graphicData>
+            </a:graphic>
+          </wp:inline>
+        </w:drawing>
+      </w:r>
+    </w:p>
+    <w:p>
+      <w:pPr>
+        <w:pStyle w:val="Legenda"/>
+        <w:jc w:val="center"/>
+      </w:pPr>
+      <w:bookmarkStart w:id="6" w:name="_Toc512007291"/>
+      <w:r>
+        <w:t>Figura 3.</w:t>
+      </w:r>
+      <w:r>
+        <w:fldChar w:fldCharType="begin"/>
+      </w:r>
+      <w:r>
+        <w:instrText xml:space="preserve"> STYLEREF 1 \s </w:instrText>
+      </w:r>
+      <w:r>
+        <w:fldChar w:fldCharType="separate"/>
+      </w:r>
+      <w:r>
+        <w:rPr>
+          <w:noProof/>
+        </w:rPr>
+        <w:t>0</w:t>
+      </w:r>
+      <w:r>
+        <w:rPr>
+          <w:noProof/>
+        </w:rPr>
+        <w:fldChar w:fldCharType="end"/>
+      </w:r>
+      <w:r>
+        <w:t>.</w:t>
+      </w:r>
+      <w:r>
+        <w:fldChar w:fldCharType="begin"/>
+      </w:r>
+      <w:r>
+        <w:instrText xml:space="preserve"> SEQ Figura \* ARABIC \s 1 </w:instrText>
+      </w:r>
+      <w:r>
+        <w:fldChar w:fldCharType="separate"/>
+      </w:r>
+      <w:r>
+        <w:rPr>
+          <w:noProof/>
+        </w:rPr>
+        <w:t>1</w:t>
+      </w:r>
+      <w:r>
+        <w:rPr>
+          <w:noProof/>
+        </w:rPr>
+        <w:fldChar w:fldCharType="end"/>
+      </w:r>
+      <w:r>
+        <w:t xml:space="preserve"> - Exemplo de ficheiro de dados</w:t>
+      </w:r>
+      <w:bookmarkEnd w:id="6"/>
+    </w:p>
+    <w:p>
+      <w:pPr>
+        <w:keepNext/>
+        <w:jc w:val="center"/>
+      </w:pPr>
+      <w:r>
+        <w:rPr>
+          <w:noProof/>
+        </w:rPr>
+        <w:lastRenderedPageBreak/>
+        <w:drawing>
+          <wp:inline distT="0" distB="0" distL="0" distR="0" wp14:anchorId="004493AD" wp14:editId="61E211D0">
+            <wp:extent cx="3533775" cy="2042134"/>
+            <wp:effectExtent l="19050" t="19050" r="9525" b="15875"/>
+            <wp:docPr id="3" name="Imagem 3"/>
+            <wp:cNvGraphicFramePr>
+              <a:graphicFrameLocks xmlns:a="http://schemas.openxmlformats.org/drawingml/2006/main" noChangeAspect="1"/>
+            </wp:cNvGraphicFramePr>
+            <a:graphic xmlns:a="http://schemas.openxmlformats.org/drawingml/2006/main">
+              <a:graphicData uri="http://schemas.openxmlformats.org/drawingml/2006/picture">
+                <pic:pic xmlns:pic="http://schemas.openxmlformats.org/drawingml/2006/picture">
+                  <pic:nvPicPr>
+                    <pic:cNvPr id="3" name="Family-tree.png"/>
+                    <pic:cNvPicPr/>
+                  </pic:nvPicPr>
+                  <pic:blipFill>
+                    <a:blip r:embed="rId16">
+                      <a:extLst>
+                        <a:ext uri="{28A0092B-C50C-407E-A947-70E740481C1C}">
+                          <a14:useLocalDpi xmlns:a14="http://schemas.microsoft.com/office/drawing/2010/main" val="0"/>
+                        </a:ext>
+                      </a:extLst>
+                    </a:blip>
+                    <a:stretch>
+                      <a:fillRect/>
+                    </a:stretch>
+                  </pic:blipFill>
+                  <pic:spPr>
+                    <a:xfrm>
+                      <a:off x="0" y="0"/>
+                      <a:ext cx="3566847" cy="2061246"/>
+                    </a:xfrm>
+                    <a:prstGeom prst="rect">
+                      <a:avLst/>
+                    </a:prstGeom>
+                    <a:ln>
+                      <a:solidFill>
+                        <a:schemeClr val="tx1"/>
+                      </a:solidFill>
+                    </a:ln>
+                  </pic:spPr>
+                </pic:pic>
+              </a:graphicData>
+            </a:graphic>
+          </wp:inline>
+        </w:drawing>
+      </w:r>
+    </w:p>
+    <w:p>
+      <w:pPr>
+        <w:pStyle w:val="Legenda"/>
+        <w:jc w:val="center"/>
+      </w:pPr>
+      <w:bookmarkStart w:id="7" w:name="_Toc512007292"/>
+      <w:r>
+        <w:t xml:space="preserve">Figura </w:t>
+      </w:r>
+      <w:r>
+        <w:t>3.</w:t>
+      </w:r>
+      <w:r>
+        <w:fldChar w:fldCharType="begin"/>
+      </w:r>
+      <w:r>
+        <w:instrText xml:space="preserve"> STYLEREF 1 \s </w:instrText>
+      </w:r>
+      <w:r>
+        <w:fldChar w:fldCharType="separate"/>
+      </w:r>
+      <w:r>
+        <w:rPr>
+          <w:noProof/>
+        </w:rPr>
+        <w:t>0</w:t>
+      </w:r>
+      <w:r>
+        <w:rPr>
+          <w:noProof/>
+        </w:rPr>
+        <w:fldChar w:fldCharType="end"/>
+      </w:r>
+      <w:r>
+        <w:t>.</w:t>
+      </w:r>
+      <w:r>
+        <w:fldChar w:fldCharType="begin"/>
+      </w:r>
+      <w:r>
+        <w:instrText xml:space="preserve"> SEQ Figura \* ARABIC \s 1 </w:instrText>
+      </w:r>
+      <w:r>
+        <w:fldChar w:fldCharType="separate"/>
+      </w:r>
+      <w:r>
+        <w:rPr>
+          <w:noProof/>
+        </w:rPr>
+        <w:t>2</w:t>
+      </w:r>
+      <w:r>
+        <w:rPr>
+          <w:noProof/>
+        </w:rPr>
+        <w:fldChar w:fldCharType="end"/>
+      </w:r>
+      <w:r>
+        <w:t xml:space="preserve"> - Exemplo de árvore gerada</w:t>
+      </w:r>
+      <w:bookmarkEnd w:id="7"/>
+    </w:p>
+    <w:p/>
+    <w:p>
+      <w:pPr>
+        <w:ind w:firstLine="708"/>
+      </w:pPr>
+      <w:r>
+        <w:t xml:space="preserve">Por outro lado, quando é submetido um </w:t>
+      </w:r>
+      <w:proofErr w:type="spellStart"/>
+      <w:r>
+        <w:rPr>
+          <w:i/>
+        </w:rPr>
+        <w:t>OntologyFile</w:t>
+      </w:r>
+      <w:proofErr w:type="spellEnd"/>
+      <w:r>
+        <w:rPr>
+          <w:i/>
+        </w:rPr>
+        <w:t xml:space="preserve">, </w:t>
+      </w:r>
+      <w:r>
+        <w:t xml:space="preserve">a informação que contém neste é mantida em base de dados </w:t>
+      </w:r>
+      <w:r>
+        <w:t>da seguinte forma</w:t>
+      </w:r>
+      <w:r>
+        <w:t xml:space="preserve">: </w:t>
+      </w:r>
+    </w:p>
+    <w:p>
+      <w:pPr>
+        <w:pStyle w:val="PargrafodaLista"/>
+        <w:numPr>
+          <w:ilvl w:val="0"/>
+          <w:numId w:val="8"/>
+        </w:numPr>
+        <w:rPr>
+          <w:i/>
+        </w:rPr>
+      </w:pPr>
+      <w:r>
+        <w:t xml:space="preserve">uma </w:t>
+      </w:r>
+      <w:proofErr w:type="spellStart"/>
+      <w:r>
+        <w:rPr>
+          <w:i/>
+        </w:rPr>
+        <w:t>ontology</w:t>
+      </w:r>
+      <w:proofErr w:type="spellEnd"/>
+      <w:r>
+        <w:rPr>
+          <w:i/>
+        </w:rPr>
+        <w:t xml:space="preserve"> </w:t>
+      </w:r>
+      <w:r>
+        <w:t xml:space="preserve">pode ter </w:t>
+      </w:r>
+      <w:r>
+        <w:rPr>
+          <w:i/>
+        </w:rPr>
+        <w:t xml:space="preserve">classes, data </w:t>
+      </w:r>
+      <w:proofErr w:type="spellStart"/>
+      <w:r>
+        <w:rPr>
+          <w:i/>
+        </w:rPr>
+        <w:t>properties</w:t>
+      </w:r>
+      <w:proofErr w:type="spellEnd"/>
+      <w:r>
+        <w:rPr>
+          <w:i/>
+        </w:rPr>
+        <w:t xml:space="preserve"> </w:t>
+      </w:r>
+      <w:r>
+        <w:t>e</w:t>
+      </w:r>
+      <w:r>
+        <w:rPr>
+          <w:i/>
+        </w:rPr>
+        <w:t xml:space="preserve"> </w:t>
+      </w:r>
+      <w:proofErr w:type="spellStart"/>
+      <w:r>
+        <w:rPr>
+          <w:i/>
+        </w:rPr>
+        <w:t>object</w:t>
+      </w:r>
+      <w:proofErr w:type="spellEnd"/>
+      <w:r>
+        <w:rPr>
+          <w:i/>
+        </w:rPr>
+        <w:t xml:space="preserve"> </w:t>
+      </w:r>
+      <w:proofErr w:type="spellStart"/>
+      <w:r>
+        <w:rPr>
+          <w:i/>
+        </w:rPr>
+        <w:t>properties</w:t>
+      </w:r>
+      <w:proofErr w:type="spellEnd"/>
+      <w:r>
+        <w:t>, sendo assim é possível obter estes dados referentes a uma ontologia com o identificador da mesma;</w:t>
+      </w:r>
+    </w:p>
+    <w:p>
+      <w:pPr>
+        <w:pStyle w:val="PargrafodaLista"/>
+        <w:numPr>
+          <w:ilvl w:val="0"/>
+          <w:numId w:val="8"/>
+        </w:numPr>
+        <w:rPr>
+          <w:i/>
+        </w:rPr>
+      </w:pPr>
+      <w:r>
+        <w:t xml:space="preserve">uma </w:t>
+      </w:r>
+      <w:proofErr w:type="spellStart"/>
+      <w:r>
+        <w:rPr>
+          <w:i/>
+        </w:rPr>
+        <w:t>class</w:t>
+      </w:r>
+      <w:proofErr w:type="spellEnd"/>
+      <w:r>
+        <w:rPr>
+          <w:i/>
+        </w:rPr>
+        <w:t xml:space="preserve"> </w:t>
+      </w:r>
+      <w:r>
+        <w:t xml:space="preserve">pode ter </w:t>
+      </w:r>
+      <w:r>
+        <w:rPr>
+          <w:i/>
+        </w:rPr>
+        <w:t xml:space="preserve">data </w:t>
+      </w:r>
+      <w:proofErr w:type="spellStart"/>
+      <w:r>
+        <w:rPr>
+          <w:i/>
+        </w:rPr>
+        <w:t>properties</w:t>
+      </w:r>
+      <w:proofErr w:type="spellEnd"/>
+      <w:r>
+        <w:rPr>
+          <w:i/>
+        </w:rPr>
+        <w:t xml:space="preserve"> </w:t>
+      </w:r>
+      <w:r>
+        <w:t>e</w:t>
+      </w:r>
+      <w:r>
+        <w:rPr>
+          <w:i/>
+        </w:rPr>
+        <w:t xml:space="preserve"> </w:t>
+      </w:r>
+      <w:proofErr w:type="spellStart"/>
+      <w:r>
+        <w:rPr>
+          <w:i/>
+        </w:rPr>
+        <w:t>object</w:t>
+      </w:r>
+      <w:proofErr w:type="spellEnd"/>
+      <w:r>
+        <w:rPr>
+          <w:i/>
+        </w:rPr>
+        <w:t xml:space="preserve"> </w:t>
+      </w:r>
+      <w:proofErr w:type="spellStart"/>
+      <w:r>
+        <w:rPr>
+          <w:i/>
+        </w:rPr>
+        <w:t>properties</w:t>
+      </w:r>
+      <w:proofErr w:type="spellEnd"/>
+      <w:r>
+        <w:rPr>
+          <w:i/>
+        </w:rPr>
+        <w:t xml:space="preserve">, </w:t>
+      </w:r>
+      <w:r>
+        <w:t>logo é possível aceder a esta informação com base no identificador da ontologia na qual a classe pertence e no identificador da classe em questão.</w:t>
+      </w:r>
+    </w:p>
+    <w:p>
+      <w:pPr>
+        <w:rPr>
+          <w:i/>
+        </w:rPr>
+      </w:pPr>
+    </w:p>
+    <w:p>
+      <w:pPr>
+        <w:keepNext/>
+        <w:jc w:val="center"/>
+      </w:pPr>
+      <w:r>
+        <w:rPr>
+          <w:noProof/>
+        </w:rPr>
+        <w:drawing>
+          <wp:inline distT="0" distB="0" distL="0" distR="0" wp14:anchorId="38D23AB9" wp14:editId="74238B1E">
+            <wp:extent cx="1991003" cy="1629002"/>
+            <wp:effectExtent l="19050" t="19050" r="28575" b="28575"/>
+            <wp:docPr id="4" name="Imagem 4"/>
+            <wp:cNvGraphicFramePr>
+              <a:graphicFrameLocks xmlns:a="http://schemas.openxmlformats.org/drawingml/2006/main" noChangeAspect="1"/>
+            </wp:cNvGraphicFramePr>
+            <a:graphic xmlns:a="http://schemas.openxmlformats.org/drawingml/2006/main">
+              <a:graphicData uri="http://schemas.openxmlformats.org/drawingml/2006/picture">
+                <pic:pic xmlns:pic="http://schemas.openxmlformats.org/drawingml/2006/picture">
+                  <pic:nvPicPr>
+                    <pic:cNvPr id="4" name="ontology-graph.png"/>
+                    <pic:cNvPicPr/>
+                  </pic:nvPicPr>
+                  <pic:blipFill>
+                    <a:blip r:embed="rId17">
+                      <a:extLst>
+                        <a:ext uri="{28A0092B-C50C-407E-A947-70E740481C1C}">
+                          <a14:useLocalDpi xmlns:a14="http://schemas.microsoft.com/office/drawing/2010/main" val="0"/>
+                        </a:ext>
+                      </a:extLst>
+                    </a:blip>
+                    <a:stretch>
+                      <a:fillRect/>
+                    </a:stretch>
+                  </pic:blipFill>
+                  <pic:spPr>
+                    <a:xfrm>
+                      <a:off x="0" y="0"/>
+                      <a:ext cx="1991003" cy="1629002"/>
+                    </a:xfrm>
+                    <a:prstGeom prst="rect">
+                      <a:avLst/>
+                    </a:prstGeom>
+                    <a:ln>
+                      <a:solidFill>
+                        <a:schemeClr val="tx1"/>
+                      </a:solidFill>
+                    </a:ln>
+                  </pic:spPr>
+                </pic:pic>
+              </a:graphicData>
+            </a:graphic>
+          </wp:inline>
+        </w:drawing>
+      </w:r>
+    </w:p>
+    <w:p>
+      <w:pPr>
+        <w:pStyle w:val="Legenda"/>
+        <w:jc w:val="center"/>
+      </w:pPr>
+      <w:bookmarkStart w:id="8" w:name="_Toc512007293"/>
+      <w:r>
+        <w:t>Figura 3.</w:t>
+      </w:r>
+      <w:r>
+        <w:fldChar w:fldCharType="begin"/>
+      </w:r>
+      <w:r>
+        <w:instrText xml:space="preserve"> STYLEREF 1 \s </w:instrText>
+      </w:r>
+      <w:r>
+        <w:fldChar w:fldCharType="separate"/>
+      </w:r>
+      <w:r>
+        <w:rPr>
+          <w:noProof/>
+        </w:rPr>
+        <w:t>0</w:t>
+      </w:r>
+      <w:r>
+        <w:rPr>
+          <w:noProof/>
+        </w:rPr>
+        <w:fldChar w:fldCharType="end"/>
+      </w:r>
+      <w:r>
+        <w:t>.</w:t>
+      </w:r>
+      <w:r>
+        <w:fldChar w:fldCharType="begin"/>
+      </w:r>
+      <w:r>
+        <w:instrText xml:space="preserve"> SEQ Figura \* ARABIC \s 1 </w:instrText>
+      </w:r>
+      <w:r>
+        <w:fldChar w:fldCharType="separate"/>
+      </w:r>
+      <w:r>
+        <w:rPr>
+          <w:noProof/>
+        </w:rPr>
+        <w:t>3</w:t>
+      </w:r>
+      <w:r>
+        <w:rPr>
+          <w:noProof/>
+        </w:rPr>
+        <w:fldChar w:fldCharType="end"/>
+      </w:r>
+      <w:r>
+        <w:t xml:space="preserve"> - Grafo de uma ontologia</w:t>
+      </w:r>
+      <w:bookmarkEnd w:id="8"/>
+    </w:p>
+    <w:p>
+      <w:r>
+        <w:t xml:space="preserve">Quando for realizar o mapeamento de uma ontologia, está ao critério do utilizador decidir quais dados </w:t>
+      </w:r>
+      <w:r>
+        <w:t xml:space="preserve">desta ele </w:t>
+      </w:r>
+      <w:r>
+        <w:t xml:space="preserve">pretende </w:t>
+      </w:r>
+      <w:r>
+        <w:t xml:space="preserve">obter, assim como </w:t>
+      </w:r>
+      <w:r>
+        <w:t>a ordem com que deseja mapear estes.</w:t>
+      </w:r>
+      <w:r>
+        <w:t xml:space="preserve"> </w:t>
+      </w:r>
+    </w:p>
+    <w:p>
+      <w:r>
+        <w:tab/>
+      </w:r>
+      <w:r>
+        <w:t xml:space="preserve">Para submeter ficheiros, </w:t>
+      </w:r>
+      <w:r>
+        <w:t xml:space="preserve">obter dados referentes aos ficheiros submetidos e mapear os conceitos existentes </w:t>
+      </w:r>
+      <w:r>
+        <w:t xml:space="preserve">é necessário ter conhecimento dos </w:t>
+      </w:r>
+      <w:proofErr w:type="spellStart"/>
+      <w:r>
+        <w:rPr>
+          <w:i/>
+        </w:rPr>
+        <w:t>endpoints</w:t>
+      </w:r>
+      <w:proofErr w:type="spellEnd"/>
+      <w:r>
+        <w:rPr>
+          <w:i/>
+        </w:rPr>
+        <w:t xml:space="preserve"> </w:t>
+      </w:r>
+      <w:r>
+        <w:t xml:space="preserve">existentes no </w:t>
+      </w:r>
+      <w:proofErr w:type="spellStart"/>
+      <w:r>
+        <w:t>Chaos</w:t>
+      </w:r>
+      <w:proofErr w:type="spellEnd"/>
+      <w:r>
+        <w:t xml:space="preserve"> Pop</w:t>
+      </w:r>
+      <w:r>
+        <w:t xml:space="preserve"> que satisfazem estas necessidades.</w:t>
+      </w:r>
+      <w:r>
+        <w:t xml:space="preserve"> </w:t>
+      </w:r>
+      <w:r>
+        <w:t>Estes</w:t>
+      </w:r>
+      <w:r>
+        <w:t xml:space="preserve"> </w:t>
+      </w:r>
+      <w:proofErr w:type="spellStart"/>
+      <w:r>
+        <w:rPr>
+          <w:i/>
+        </w:rPr>
+        <w:t>endpoints</w:t>
+      </w:r>
+      <w:proofErr w:type="spellEnd"/>
+      <w:r>
+        <w:rPr>
+          <w:i/>
+        </w:rPr>
+        <w:t xml:space="preserve"> </w:t>
+      </w:r>
+      <w:r>
+        <w:t xml:space="preserve">são pertencentes ao </w:t>
+      </w:r>
+      <w:proofErr w:type="spellStart"/>
+      <w:r>
+        <w:rPr>
+          <w:i/>
+        </w:rPr>
+        <w:t>services</w:t>
+      </w:r>
+      <w:proofErr w:type="spellEnd"/>
+      <w:r>
+        <w:rPr>
+          <w:i/>
+        </w:rPr>
+        <w:t xml:space="preserve"> </w:t>
+      </w:r>
+      <w:r>
+        <w:t>e</w:t>
+      </w:r>
+      <w:r>
+        <w:rPr>
+          <w:i/>
+        </w:rPr>
+        <w:t xml:space="preserve"> </w:t>
+      </w:r>
+      <w:r>
+        <w:t>estão</w:t>
+      </w:r>
+      <w:r>
+        <w:t xml:space="preserve"> </w:t>
+      </w:r>
+      <w:r>
+        <w:t>divididos e implementados</w:t>
+      </w:r>
+      <w:r>
+        <w:t xml:space="preserve"> em determinadas classes</w:t>
+      </w:r>
+      <w:r>
+        <w:t xml:space="preserve"> de acordo com a sua funcionalidade. O </w:t>
+      </w:r>
+      <w:r>
+        <w:t>diagrama UML apresentado abaixo</w:t>
+      </w:r>
+      <w:r>
+        <w:t xml:space="preserve"> mostra as funções relativas a cada </w:t>
+      </w:r>
+      <w:proofErr w:type="spellStart"/>
+      <w:r>
+        <w:rPr>
+          <w:i/>
+        </w:rPr>
+        <w:t>endpoint</w:t>
+      </w:r>
+      <w:proofErr w:type="spellEnd"/>
+      <w:r>
+        <w:rPr>
+          <w:i/>
+        </w:rPr>
+        <w:t>.</w:t>
+      </w:r>
+    </w:p>
+    <w:p>
+      <w:pPr>
+        <w:keepNext/>
+        <w:jc w:val="center"/>
+      </w:pPr>
+      <w:r>
+        <w:rPr>
+          <w:noProof/>
+        </w:rPr>
+        <w:lastRenderedPageBreak/>
+        <w:drawing>
+          <wp:inline distT="0" distB="0" distL="0" distR="0" wp14:anchorId="129CFBC8" wp14:editId="2B73E121">
+            <wp:extent cx="5731510" cy="4294505"/>
+            <wp:effectExtent l="0" t="0" r="2540" b="0"/>
+            <wp:docPr id="5" name="Imagem 5"/>
+            <wp:cNvGraphicFramePr>
+              <a:graphicFrameLocks xmlns:a="http://schemas.openxmlformats.org/drawingml/2006/main" noChangeAspect="1"/>
+            </wp:cNvGraphicFramePr>
+            <a:graphic xmlns:a="http://schemas.openxmlformats.org/drawingml/2006/main">
+              <a:graphicData uri="http://schemas.openxmlformats.org/drawingml/2006/picture">
+                <pic:pic xmlns:pic="http://schemas.openxmlformats.org/drawingml/2006/picture">
+                  <pic:nvPicPr>
+                    <pic:cNvPr id="5" name="chaos-uml.png"/>
+                    <pic:cNvPicPr/>
+                  </pic:nvPicPr>
+                  <pic:blipFill>
+                    <a:blip r:embed="rId18">
+                      <a:extLst>
+                        <a:ext uri="{28A0092B-C50C-407E-A947-70E740481C1C}">
+                          <a14:useLocalDpi xmlns:a14="http://schemas.microsoft.com/office/drawing/2010/main" val="0"/>
+                        </a:ext>
+                      </a:extLst>
+                    </a:blip>
+                    <a:stretch>
+                      <a:fillRect/>
+                    </a:stretch>
+                  </pic:blipFill>
+                  <pic:spPr>
+                    <a:xfrm>
+                      <a:off x="0" y="0"/>
+                      <a:ext cx="5731510" cy="4294505"/>
+                    </a:xfrm>
+                    <a:prstGeom prst="rect">
+                      <a:avLst/>
+                    </a:prstGeom>
+                  </pic:spPr>
+                </pic:pic>
+              </a:graphicData>
+            </a:graphic>
+          </wp:inline>
+        </w:drawing>
+      </w:r>
+    </w:p>
+    <w:p>
+      <w:pPr>
+        <w:pStyle w:val="Legenda"/>
+        <w:jc w:val="center"/>
+      </w:pPr>
+      <w:bookmarkStart w:id="9" w:name="_Toc512007294"/>
+      <w:r>
+        <w:t>Figura 3.</w:t>
+      </w:r>
+      <w:r>
+        <w:fldChar w:fldCharType="begin"/>
+      </w:r>
+      <w:r>
+        <w:instrText xml:space="preserve"> STYLEREF 1 \s </w:instrText>
+      </w:r>
+      <w:r>
+        <w:fldChar w:fldCharType="separate"/>
+      </w:r>
+      <w:r>
+        <w:rPr>
+          <w:noProof/>
+        </w:rPr>
+        <w:t>0</w:t>
+      </w:r>
+      <w:r>
+        <w:rPr>
+          <w:noProof/>
+        </w:rPr>
+        <w:fldChar w:fldCharType="end"/>
+      </w:r>
+      <w:r>
+        <w:t>.</w:t>
+      </w:r>
+      <w:r>
+        <w:fldChar w:fldCharType="begin"/>
+      </w:r>
+      <w:r>
+        <w:instrText xml:space="preserve"> SEQ Figura \* ARABIC \s 1 </w:instrText>
+      </w:r>
+      <w:r>
+        <w:fldChar w:fldCharType="separate"/>
+      </w:r>
+      <w:r>
+        <w:rPr>
+          <w:noProof/>
+        </w:rPr>
+        <w:t>4</w:t>
+      </w:r>
+      <w:r>
+        <w:rPr>
+          <w:noProof/>
+        </w:rPr>
+        <w:fldChar w:fldCharType="end"/>
+      </w:r>
+      <w:r>
+        <w:t xml:space="preserve"> - Diagrama UML dos </w:t>
+      </w:r>
+      <w:proofErr w:type="spellStart"/>
+      <w:r>
+        <w:t>services</w:t>
+      </w:r>
+      <w:proofErr w:type="spellEnd"/>
+      <w:r>
+        <w:t xml:space="preserve"> do </w:t>
+      </w:r>
+      <w:proofErr w:type="spellStart"/>
+      <w:r>
+        <w:t>Chaos</w:t>
+      </w:r>
+      <w:proofErr w:type="spellEnd"/>
+      <w:r>
+        <w:t xml:space="preserve"> Pop</w:t>
+      </w:r>
+      <w:bookmarkEnd w:id="9"/>
+    </w:p>
+    <w:p/>
+    <w:p/>
+    <w:p/>
+    <w:p/>
+    <w:p/>
+    <w:p/>
+    <w:p/>
+    <w:p/>
+    <w:p/>
+    <w:p/>
+    <w:p/>
+    <w:p/>
+    <w:p>
+      <w:pPr>
+        <w:pStyle w:val="Ttulo1"/>
+        <w:numPr>
+          <w:ilvl w:val="0"/>
+          <w:numId w:val="9"/>
+        </w:numPr>
+        <w:rPr>
+          <w:sz w:val="32"/>
+        </w:rPr>
+      </w:pPr>
+      <w:bookmarkStart w:id="10" w:name="_Toc512007304"/>
+      <w:r>
+        <w:rPr>
+          <w:sz w:val="32"/>
+        </w:rPr>
+        <w:lastRenderedPageBreak/>
         <w:t>Arquitetura</w:t>
       </w:r>
-      <w:bookmarkEnd w:id="5"/>
-    </w:p>
+      <w:bookmarkEnd w:id="10"/>
+    </w:p>
+    <w:p>
+      <w:pPr>
+        <w:ind w:firstLine="708"/>
+      </w:pPr>
+      <w:r>
+        <w:t xml:space="preserve">Neste capítulo descreveremos detalhadamente cada módulo da aplicação, assim como a </w:t>
+      </w:r>
+      <w:r>
+        <w:t>forma como estes interagem entre si e</w:t>
+      </w:r>
+      <w:r>
+        <w:t xml:space="preserve"> as tecnologias utilizadas na</w:t>
+      </w:r>
+      <w:r>
+        <w:t xml:space="preserve"> </w:t>
+      </w:r>
+      <w:r>
+        <w:t>implementação</w:t>
+      </w:r>
+      <w:r>
+        <w:t xml:space="preserve"> de cada um</w:t>
+      </w:r>
+      <w:r>
+        <w:t xml:space="preserve">. </w:t>
+      </w:r>
+    </w:p>
+    <w:p/>
     <w:p>
       <w:pPr>
         <w:pStyle w:val="Cabealho2"/>
         <w:rPr>
-          <w:color w:val="auto"/>
-        </w:rPr>
-      </w:pPr>
-      <w:bookmarkStart w:id="6" w:name="_GoBack"/>
-      <w:r>
-        <w:rPr>
-          <w:color w:val="auto"/>
-        </w:rPr>
-        <w:t>Data Storage</w:t>
-      </w:r>
-    </w:p>
-    <w:p>
-      <w:pPr>
-        <w:pStyle w:val="Cabealho1"/>
-        <w:rPr>
-          <w:b w:val="0"/>
-        </w:rPr>
-      </w:pPr>
-      <w:bookmarkStart w:id="7" w:name="_Toc511828105"/>
-      <w:bookmarkEnd w:id="6"/>
-      <w:r>
-        <w:rPr>
-          <w:b w:val="0"/>
-        </w:rPr>
-        <w:t>Tecnologias usadas</w:t>
-      </w:r>
-      <w:bookmarkEnd w:id="7"/>
-    </w:p>
+          <w:b/>
+        </w:rPr>
+      </w:pPr>
+      <w:bookmarkStart w:id="11" w:name="_Toc512007305"/>
+      <w:r>
+        <w:rPr>
+          <w:b/>
+        </w:rPr>
+        <w:t>4</w:t>
+      </w:r>
+      <w:r>
+        <w:rPr>
+          <w:b/>
+        </w:rPr>
+        <w:t>.</w:t>
+      </w:r>
+      <w:r>
+        <w:rPr>
+          <w:b/>
+        </w:rPr>
+        <w:t>1</w:t>
+      </w:r>
+      <w:r>
+        <w:rPr>
+          <w:b/>
+        </w:rPr>
+        <w:tab/>
+        <w:t>Descrição</w:t>
+      </w:r>
+      <w:bookmarkEnd w:id="11"/>
+    </w:p>
+    <w:p>
+      <w:pPr>
+        <w:ind w:firstLine="566"/>
+        <w:jc w:val="both"/>
+        <w:rPr>
+          <w:szCs w:val="24"/>
+        </w:rPr>
+      </w:pPr>
+      <w:r>
+        <w:rPr>
+          <w:szCs w:val="24"/>
+        </w:rPr>
+        <w:t xml:space="preserve">A Figura </w:t>
+      </w:r>
+      <w:r>
+        <w:rPr>
+          <w:szCs w:val="24"/>
+        </w:rPr>
+        <w:t>4.1</w:t>
+      </w:r>
+      <w:r>
+        <w:rPr>
+          <w:szCs w:val="24"/>
+        </w:rPr>
+        <w:t xml:space="preserve"> mostra a arquitetura da</w:t>
+      </w:r>
+      <w:r>
+        <w:rPr>
+          <w:szCs w:val="24"/>
+        </w:rPr>
+        <w:t xml:space="preserve"> </w:t>
+      </w:r>
+      <w:r>
+        <w:rPr>
+          <w:szCs w:val="24"/>
+        </w:rPr>
+        <w:t>aplicação, na qual está representada a interação entre os distintos módulos existentes. Esta</w:t>
+      </w:r>
+      <w:r>
+        <w:rPr>
+          <w:szCs w:val="24"/>
+        </w:rPr>
+        <w:t xml:space="preserve"> </w:t>
+      </w:r>
+      <w:r>
+        <w:rPr>
+          <w:szCs w:val="24"/>
+        </w:rPr>
+        <w:t xml:space="preserve">interação inicia-se quando </w:t>
+      </w:r>
+      <w:r>
+        <w:rPr>
+          <w:szCs w:val="24"/>
+        </w:rPr>
+        <w:t xml:space="preserve">o utilizador </w:t>
+      </w:r>
+      <w:r>
+        <w:rPr>
+          <w:szCs w:val="24"/>
+        </w:rPr>
+        <w:t>(</w:t>
+      </w:r>
+      <w:proofErr w:type="spellStart"/>
+      <w:r>
+        <w:rPr>
+          <w:i/>
+          <w:szCs w:val="24"/>
+        </w:rPr>
+        <w:t>User</w:t>
+      </w:r>
+      <w:proofErr w:type="spellEnd"/>
+      <w:r>
+        <w:rPr>
+          <w:szCs w:val="24"/>
+        </w:rPr>
+        <w:t>) insere um ficheiro com a definição</w:t>
+      </w:r>
+      <w:r>
+        <w:rPr>
+          <w:szCs w:val="24"/>
+        </w:rPr>
+        <w:t xml:space="preserve"> de uma ontologia (</w:t>
+      </w:r>
+      <w:proofErr w:type="spellStart"/>
+      <w:r>
+        <w:rPr>
+          <w:i/>
+          <w:szCs w:val="24"/>
+        </w:rPr>
+        <w:t>Ontology</w:t>
+      </w:r>
+      <w:proofErr w:type="spellEnd"/>
+      <w:r>
+        <w:rPr>
+          <w:i/>
+          <w:szCs w:val="24"/>
+        </w:rPr>
+        <w:t xml:space="preserve"> File</w:t>
+      </w:r>
+      <w:r>
+        <w:rPr>
+          <w:szCs w:val="24"/>
+        </w:rPr>
+        <w:t>) e, opcionalmente, um segundo ficheiro (</w:t>
+      </w:r>
+      <w:r>
+        <w:rPr>
+          <w:i/>
+          <w:szCs w:val="24"/>
+        </w:rPr>
+        <w:t>Data</w:t>
+      </w:r>
+      <w:r>
+        <w:rPr>
+          <w:i/>
+          <w:szCs w:val="24"/>
+        </w:rPr>
+        <w:t xml:space="preserve"> File</w:t>
+      </w:r>
+      <w:r>
+        <w:rPr>
+          <w:szCs w:val="24"/>
+        </w:rPr>
+        <w:t>)</w:t>
+      </w:r>
+      <w:r>
+        <w:rPr>
+          <w:szCs w:val="24"/>
+        </w:rPr>
+        <w:t>.</w:t>
+      </w:r>
+      <w:r>
+        <w:rPr>
+          <w:szCs w:val="24"/>
+        </w:rPr>
+        <w:t xml:space="preserve"> Estes ficheiros irão ser submetidos a </w:t>
+      </w:r>
+      <w:r>
+        <w:rPr>
+          <w:szCs w:val="24"/>
+        </w:rPr>
+        <w:t xml:space="preserve">API </w:t>
+      </w:r>
+      <w:proofErr w:type="spellStart"/>
+      <w:r>
+        <w:rPr>
+          <w:szCs w:val="24"/>
+        </w:rPr>
+        <w:t>Chaos</w:t>
+      </w:r>
+      <w:proofErr w:type="spellEnd"/>
+      <w:r>
+        <w:rPr>
+          <w:szCs w:val="24"/>
+        </w:rPr>
+        <w:t xml:space="preserve"> Pop</w:t>
+      </w:r>
+      <w:r>
+        <w:rPr>
+          <w:szCs w:val="24"/>
+        </w:rPr>
+        <w:t>. De seguida irá ser gerada uma</w:t>
+      </w:r>
+      <w:r>
+        <w:rPr>
+          <w:szCs w:val="24"/>
+        </w:rPr>
+        <w:t xml:space="preserve"> interface gráfica</w:t>
+      </w:r>
+      <w:r>
+        <w:rPr>
+          <w:szCs w:val="24"/>
+        </w:rPr>
+        <w:t xml:space="preserve"> onde o usuário poderá anotar</w:t>
+      </w:r>
+      <w:r>
+        <w:rPr>
+          <w:szCs w:val="24"/>
+        </w:rPr>
+        <w:t xml:space="preserve"> valores aos </w:t>
+      </w:r>
+      <w:r>
+        <w:rPr>
+          <w:szCs w:val="24"/>
+        </w:rPr>
+        <w:t xml:space="preserve">vários </w:t>
+      </w:r>
+      <w:r>
+        <w:rPr>
+          <w:szCs w:val="24"/>
+        </w:rPr>
+        <w:t>con</w:t>
+      </w:r>
+      <w:r>
+        <w:rPr>
+          <w:szCs w:val="24"/>
+        </w:rPr>
+        <w:t xml:space="preserve">ceitos presentes no </w:t>
+      </w:r>
+      <w:proofErr w:type="spellStart"/>
+      <w:r>
+        <w:rPr>
+          <w:i/>
+          <w:szCs w:val="24"/>
+        </w:rPr>
+        <w:t>Ontology</w:t>
+      </w:r>
+      <w:proofErr w:type="spellEnd"/>
+      <w:r>
+        <w:rPr>
+          <w:i/>
+          <w:szCs w:val="24"/>
+        </w:rPr>
+        <w:t xml:space="preserve"> File</w:t>
+      </w:r>
+      <w:r>
+        <w:rPr>
+          <w:szCs w:val="24"/>
+        </w:rPr>
+        <w:t xml:space="preserve"> ou anotar os conceitos do </w:t>
+      </w:r>
+      <w:r>
+        <w:rPr>
+          <w:i/>
+          <w:szCs w:val="24"/>
+        </w:rPr>
+        <w:t xml:space="preserve">Data </w:t>
+      </w:r>
+      <w:r>
+        <w:rPr>
+          <w:i/>
+          <w:szCs w:val="24"/>
+        </w:rPr>
+        <w:t>File</w:t>
+      </w:r>
+      <w:r>
+        <w:rPr>
+          <w:szCs w:val="24"/>
+        </w:rPr>
+        <w:t xml:space="preserve"> </w:t>
+      </w:r>
+      <w:r>
+        <w:rPr>
+          <w:szCs w:val="24"/>
+        </w:rPr>
+        <w:t xml:space="preserve">com os termos do </w:t>
+      </w:r>
+      <w:proofErr w:type="spellStart"/>
+      <w:r>
+        <w:rPr>
+          <w:i/>
+          <w:szCs w:val="24"/>
+        </w:rPr>
+        <w:t>Ontology</w:t>
+      </w:r>
+      <w:proofErr w:type="spellEnd"/>
+      <w:r>
+        <w:rPr>
+          <w:i/>
+          <w:szCs w:val="24"/>
+        </w:rPr>
+        <w:t xml:space="preserve"> File</w:t>
+      </w:r>
+      <w:r>
+        <w:rPr>
+          <w:szCs w:val="24"/>
+        </w:rPr>
+        <w:t xml:space="preserve">. No final deste processo, é </w:t>
+      </w:r>
+      <w:r>
+        <w:rPr>
+          <w:szCs w:val="24"/>
+        </w:rPr>
+        <w:t>gerado um n</w:t>
+      </w:r>
+      <w:r>
+        <w:rPr>
+          <w:szCs w:val="24"/>
+        </w:rPr>
+        <w:t xml:space="preserve">ovo ficheiro OWL que contém os dados descritos de acordo com </w:t>
+      </w:r>
+      <w:proofErr w:type="spellStart"/>
+      <w:r>
+        <w:rPr>
+          <w:i/>
+          <w:szCs w:val="24"/>
+        </w:rPr>
+        <w:t>Ontology</w:t>
+      </w:r>
+      <w:proofErr w:type="spellEnd"/>
+      <w:r>
+        <w:rPr>
+          <w:i/>
+          <w:szCs w:val="24"/>
+        </w:rPr>
+        <w:t xml:space="preserve"> File</w:t>
+      </w:r>
+      <w:r>
+        <w:rPr>
+          <w:szCs w:val="24"/>
+        </w:rPr>
+        <w:t xml:space="preserve">.  Iremos também dar a opção ao usuário de </w:t>
+      </w:r>
+      <w:r>
+        <w:rPr>
+          <w:szCs w:val="24"/>
+        </w:rPr>
+        <w:t xml:space="preserve">guardar os ficheiros de </w:t>
+      </w:r>
+      <w:r>
+        <w:rPr>
+          <w:szCs w:val="24"/>
+        </w:rPr>
+        <w:t>input</w:t>
+      </w:r>
+      <w:r>
+        <w:rPr>
+          <w:szCs w:val="24"/>
+        </w:rPr>
+        <w:t xml:space="preserve"> e </w:t>
+      </w:r>
+      <w:r>
+        <w:rPr>
+          <w:szCs w:val="24"/>
+        </w:rPr>
+        <w:t>output</w:t>
+      </w:r>
+      <w:r>
+        <w:rPr>
+          <w:szCs w:val="24"/>
+        </w:rPr>
+        <w:t xml:space="preserve"> numa base de dados remota.</w:t>
+      </w:r>
+    </w:p>
+    <w:p>
+      <w:pPr>
+        <w:keepNext/>
+        <w:ind w:firstLine="566"/>
+        <w:jc w:val="center"/>
+      </w:pPr>
+      <w:r>
+        <w:rPr>
+          <w:noProof/>
+          <w:szCs w:val="24"/>
+        </w:rPr>
+        <w:drawing>
+          <wp:inline distT="0" distB="0" distL="0" distR="0" wp14:anchorId="17906EAE" wp14:editId="1AF2CBD3">
+            <wp:extent cx="2610392" cy="4166899"/>
+            <wp:effectExtent l="0" t="0" r="0" b="5080"/>
+            <wp:docPr id="1" name="Imagem 1"/>
+            <wp:cNvGraphicFramePr>
+              <a:graphicFrameLocks xmlns:a="http://schemas.openxmlformats.org/drawingml/2006/main" noChangeAspect="1"/>
+            </wp:cNvGraphicFramePr>
+            <a:graphic xmlns:a="http://schemas.openxmlformats.org/drawingml/2006/main">
+              <a:graphicData uri="http://schemas.openxmlformats.org/drawingml/2006/picture">
+                <pic:pic xmlns:pic="http://schemas.openxmlformats.org/drawingml/2006/picture">
+                  <pic:nvPicPr>
+                    <pic:cNvPr id="1" name="Arquitetura.png"/>
+                    <pic:cNvPicPr/>
+                  </pic:nvPicPr>
+                  <pic:blipFill>
+                    <a:blip r:embed="rId19">
+                      <a:extLst>
+                        <a:ext uri="{28A0092B-C50C-407E-A947-70E740481C1C}">
+                          <a14:useLocalDpi xmlns:a14="http://schemas.microsoft.com/office/drawing/2010/main" val="0"/>
+                        </a:ext>
+                      </a:extLst>
+                    </a:blip>
+                    <a:stretch>
+                      <a:fillRect/>
+                    </a:stretch>
+                  </pic:blipFill>
+                  <pic:spPr>
+                    <a:xfrm>
+                      <a:off x="0" y="0"/>
+                      <a:ext cx="2610392" cy="4166899"/>
+                    </a:xfrm>
+                    <a:prstGeom prst="rect">
+                      <a:avLst/>
+                    </a:prstGeom>
+                  </pic:spPr>
+                </pic:pic>
+              </a:graphicData>
+            </a:graphic>
+          </wp:inline>
+        </w:drawing>
+      </w:r>
+    </w:p>
+    <w:p>
+      <w:pPr>
+        <w:pStyle w:val="Legenda"/>
+        <w:jc w:val="center"/>
+      </w:pPr>
+      <w:bookmarkStart w:id="12" w:name="_Toc512007295"/>
+      <w:r>
+        <w:t xml:space="preserve">Figura </w:t>
+      </w:r>
+      <w:r>
+        <w:fldChar w:fldCharType="begin"/>
+      </w:r>
+      <w:r>
+        <w:instrText xml:space="preserve"> STYLEREF 1 \s </w:instrText>
+      </w:r>
+      <w:r>
+        <w:fldChar w:fldCharType="separate"/>
+      </w:r>
+      <w:r>
+        <w:rPr>
+          <w:noProof/>
+        </w:rPr>
+        <w:t>4</w:t>
+      </w:r>
+      <w:r>
+        <w:rPr>
+          <w:noProof/>
+        </w:rPr>
+        <w:fldChar w:fldCharType="end"/>
+      </w:r>
+      <w:r>
+        <w:t>.</w:t>
+      </w:r>
+      <w:r>
+        <w:fldChar w:fldCharType="begin"/>
+      </w:r>
+      <w:r>
+        <w:instrText xml:space="preserve"> SEQ Figura \* ARABIC \s 1 </w:instrText>
+      </w:r>
+      <w:r>
+        <w:fldChar w:fldCharType="separate"/>
+      </w:r>
+      <w:r>
+        <w:rPr>
+          <w:noProof/>
+        </w:rPr>
+        <w:t>1</w:t>
+      </w:r>
+      <w:r>
+        <w:rPr>
+          <w:noProof/>
+        </w:rPr>
+        <w:fldChar w:fldCharType="end"/>
+      </w:r>
+      <w:r>
+        <w:t xml:space="preserve"> – Arquitetura da aplicação</w:t>
+      </w:r>
+      <w:bookmarkEnd w:id="12"/>
+    </w:p>
+    <w:p/>
+    <w:p/>
     <w:p>
       <w:pPr>
         <w:pStyle w:val="Cabealho2"/>
         <w:rPr>
-          <w:color w:val="auto"/>
-        </w:rPr>
-      </w:pPr>
-      <w:bookmarkStart w:id="8" w:name="_Toc511828106"/>
-      <w:r>
-        <w:rPr>
-          <w:color w:val="auto"/>
-        </w:rPr>
-        <w:t>ChaopPop</w:t>
-      </w:r>
-      <w:bookmarkEnd w:id="8"/>
-    </w:p>
-    <w:p>
-      <w:pPr>
-        <w:pStyle w:val="Cabealho2"/>
-        <w:rPr>
-          <w:color w:val="auto"/>
-        </w:rPr>
-      </w:pPr>
-      <w:bookmarkStart w:id="9" w:name="_Toc511828107"/>
-      <w:r>
-        <w:rPr>
-          <w:color w:val="auto"/>
-        </w:rPr>
-        <w:t>Isomorphic Fetch</w:t>
-      </w:r>
-      <w:bookmarkEnd w:id="9"/>
-    </w:p>
-    <w:p>
-      <w:pPr>
-        <w:pStyle w:val="Cabealho2"/>
-        <w:rPr>
-          <w:color w:val="auto"/>
-        </w:rPr>
-      </w:pPr>
-      <w:bookmarkStart w:id="10" w:name="_Toc511828108"/>
-      <w:r>
-        <w:rPr>
-          <w:color w:val="auto"/>
-        </w:rPr>
+          <w:b/>
+        </w:rPr>
+      </w:pPr>
+      <w:bookmarkStart w:id="13" w:name="_Toc512007306"/>
+      <w:r>
+        <w:rPr>
+          <w:b/>
+        </w:rPr>
+        <w:lastRenderedPageBreak/>
+        <w:t>4</w:t>
+      </w:r>
+      <w:r>
+        <w:rPr>
+          <w:b/>
+        </w:rPr>
+        <w:t>.2</w:t>
+      </w:r>
+      <w:r>
+        <w:rPr>
+          <w:b/>
+        </w:rPr>
+        <w:tab/>
+      </w:r>
+      <w:proofErr w:type="spellStart"/>
+      <w:r>
+        <w:rPr>
+          <w:b/>
+        </w:rPr>
+        <w:t>Hybrid</w:t>
+      </w:r>
+      <w:proofErr w:type="spellEnd"/>
+      <w:r>
+        <w:rPr>
+          <w:b/>
+        </w:rPr>
+        <w:t xml:space="preserve"> </w:t>
+      </w:r>
+      <w:proofErr w:type="spellStart"/>
+      <w:r>
+        <w:rPr>
+          <w:b/>
+        </w:rPr>
+        <w:t>Ontology</w:t>
+      </w:r>
+      <w:proofErr w:type="spellEnd"/>
+      <w:r>
+        <w:rPr>
+          <w:b/>
+        </w:rPr>
+        <w:t xml:space="preserve"> </w:t>
+      </w:r>
+      <w:proofErr w:type="spellStart"/>
+      <w:r>
+        <w:rPr>
+          <w:b/>
+        </w:rPr>
+        <w:t>Mapping</w:t>
+      </w:r>
+      <w:proofErr w:type="spellEnd"/>
+      <w:r>
+        <w:rPr>
+          <w:b/>
+        </w:rPr>
+        <w:t xml:space="preserve"> Interface (</w:t>
+      </w:r>
+      <w:r>
+        <w:rPr>
+          <w:b/>
+        </w:rPr>
+        <w:t>H</w:t>
+      </w:r>
+      <w:r>
+        <w:rPr>
+          <w:b/>
+        </w:rPr>
+        <w:t>.</w:t>
+      </w:r>
+      <w:r>
+        <w:rPr>
+          <w:b/>
+        </w:rPr>
+        <w:t>O</w:t>
+      </w:r>
+      <w:r>
+        <w:rPr>
+          <w:b/>
+        </w:rPr>
+        <w:t>.</w:t>
+      </w:r>
+      <w:r>
+        <w:rPr>
+          <w:b/>
+        </w:rPr>
+        <w:t>M</w:t>
+      </w:r>
+      <w:r>
+        <w:rPr>
+          <w:b/>
+        </w:rPr>
+        <w:t>.</w:t>
+      </w:r>
+      <w:r>
+        <w:rPr>
+          <w:b/>
+        </w:rPr>
+        <w:t>I</w:t>
+      </w:r>
+      <w:r>
+        <w:rPr>
+          <w:b/>
+        </w:rPr>
+        <w:t>)</w:t>
+      </w:r>
+      <w:bookmarkEnd w:id="13"/>
+    </w:p>
+    <w:p>
+      <w:r>
+        <w:tab/>
+      </w:r>
+      <w:r>
+        <w:t xml:space="preserve">Para implementar o </w:t>
+      </w:r>
+    </w:p>
+    <w:p>
+      <w:r>
+        <w:tab/>
+      </w:r>
+    </w:p>
+    <w:p>
+      <w:r>
+        <w:t xml:space="preserve">Data </w:t>
+      </w:r>
+      <w:proofErr w:type="spellStart"/>
+      <w:r>
+        <w:t>Storage</w:t>
+      </w:r>
+      <w:proofErr w:type="spellEnd"/>
+    </w:p>
+    <w:p>
+      <w:proofErr w:type="spellStart"/>
+      <w:r>
+        <w:t>Isomorphic</w:t>
+      </w:r>
+      <w:proofErr w:type="spellEnd"/>
+      <w:r>
+        <w:t xml:space="preserve"> </w:t>
+      </w:r>
+      <w:proofErr w:type="spellStart"/>
+      <w:r>
+        <w:t>Fetch</w:t>
+      </w:r>
+      <w:proofErr w:type="spellEnd"/>
+    </w:p>
+    <w:p>
+      <w:r>
         <w:t>D3</w:t>
       </w:r>
-      <w:bookmarkEnd w:id="10"/>
-    </w:p>
-    <w:p>
-      <w:pPr>
-        <w:pStyle w:val="Cabealho2"/>
-        <w:rPr>
-          <w:color w:val="auto"/>
-        </w:rPr>
-      </w:pPr>
-      <w:bookmarkStart w:id="11" w:name="_Toc511828109"/>
-      <w:r>
-        <w:rPr>
-          <w:color w:val="auto"/>
-        </w:rPr>
-        <w:t>BootStrap e HandleBars</w:t>
-      </w:r>
-      <w:bookmarkEnd w:id="11"/>
-    </w:p>
-    <w:p>
-      <w:pPr>
-        <w:pStyle w:val="Cabealho1"/>
-      </w:pPr>
-      <w:bookmarkStart w:id="12" w:name="_Toc511828110"/>
-      <w:r>
-        <w:rPr>
-          <w:b w:val="0"/>
+    </w:p>
+    <w:p>
+      <w:proofErr w:type="spellStart"/>
+      <w:r>
+        <w:t>BootStrap</w:t>
+      </w:r>
+      <w:proofErr w:type="spellEnd"/>
+      <w:r>
+        <w:t xml:space="preserve"> e </w:t>
+      </w:r>
+      <w:proofErr w:type="spellStart"/>
+      <w:r>
+        <w:t>HandleBars</w:t>
+      </w:r>
+      <w:proofErr w:type="spellEnd"/>
+    </w:p>
+    <w:p>
+      <w:pPr>
+        <w:pStyle w:val="Ttulo1"/>
+        <w:rPr>
+          <w:sz w:val="32"/>
+        </w:rPr>
+      </w:pPr>
+      <w:bookmarkStart w:id="14" w:name="_Toc512007307"/>
+      <w:r>
+        <w:rPr>
+          <w:sz w:val="32"/>
         </w:rPr>
         <w:t>Progresso do projeto</w:t>
       </w:r>
-      <w:bookmarkEnd w:id="12"/>
+      <w:bookmarkEnd w:id="14"/>
     </w:p>
     <w:sectPr>
       <w:type w:val="continuous"/>
@@ -1968,24 +3972,15 @@
 
 <file path=word/footer1.xml><?xml version="1.0" encoding="utf-8"?>
 <w:ftr xmlns:wpc="http://schemas.microsoft.com/office/word/2010/wordprocessingCanvas" xmlns:cx="http://schemas.microsoft.com/office/drawing/2014/chartex" xmlns:cx1="http://schemas.microsoft.com/office/drawing/2015/9/8/chartex" xmlns:cx2="http://schemas.microsoft.com/office/drawing/2015/10/21/chartex" xmlns:cx3="http://schemas.microsoft.com/office/drawing/2016/5/9/chartex" xmlns:cx4="http://schemas.microsoft.com/office/drawing/2016/5/10/chartex" xmlns:cx5="http://schemas.microsoft.com/office/drawing/2016/5/11/chartex" xmlns:cx6="http://schemas.microsoft.com/office/drawing/2016/5/12/chartex" xmlns:cx7="http://schemas.microsoft.com/office/drawing/2016/5/13/chartex" xmlns:cx8="http://schemas.microsoft.com/office/drawing/2016/5/14/chartex" xmlns:mc="http://schemas.openxmlformats.org/markup-compatibility/2006" xmlns:aink="http://schemas.microsoft.com/office/drawing/2016/ink" xmlns:am3d="http://schemas.microsoft.com/office/drawing/2017/model3d" xmlns:o="urn:schemas-microsoft-com:office:office" xmlns:r="http://schemas.openxmlformats.org/officeDocument/2006/relationships" xmlns:m="http://schemas.openxmlformats.org/officeDocument/2006/math" xmlns:v="urn:schemas-microsoft-com:vml" xmlns:wp14="http://schemas.microsoft.com/office/word/2010/wordprocessingDrawing" xmlns:wp="http://schemas.openxmlformats.org/drawingml/2006/wordprocessingDrawing" xmlns:w10="urn:schemas-microsoft-com:office:word" xmlns:w="http://schemas.openxmlformats.org/wordprocessingml/2006/main" xmlns:w14="http://schemas.microsoft.com/office/word/2010/wordml" xmlns:w15="http://schemas.microsoft.com/office/word/2012/wordml" xmlns:w16cid="http://schemas.microsoft.com/office/word/2016/wordml/cid" xmlns:w16se="http://schemas.microsoft.com/office/word/2015/wordml/symex" xmlns:wpg="http://schemas.microsoft.com/office/word/2010/wordprocessingGroup" xmlns:wpi="http://schemas.microsoft.com/office/word/2010/wordprocessingInk" xmlns:wne="http://schemas.microsoft.com/office/word/2006/wordml" xmlns:wps="http://schemas.microsoft.com/office/word/2010/wordprocessingShape" mc:Ignorable="w14 w15 w16se w16cid wp14">
-  <w:p>
-    <w:pPr>
-      <w:pStyle w:val="Rodap"/>
-    </w:pPr>
-  </w:p>
-</w:ftr>
-</file>
-
-<file path=word/footer2.xml><?xml version="1.0" encoding="utf-8"?>
-<w:ftr xmlns:wpc="http://schemas.microsoft.com/office/word/2010/wordprocessingCanvas" xmlns:cx="http://schemas.microsoft.com/office/drawing/2014/chartex" xmlns:cx1="http://schemas.microsoft.com/office/drawing/2015/9/8/chartex" xmlns:cx2="http://schemas.microsoft.com/office/drawing/2015/10/21/chartex" xmlns:cx3="http://schemas.microsoft.com/office/drawing/2016/5/9/chartex" xmlns:cx4="http://schemas.microsoft.com/office/drawing/2016/5/10/chartex" xmlns:cx5="http://schemas.microsoft.com/office/drawing/2016/5/11/chartex" xmlns:cx6="http://schemas.microsoft.com/office/drawing/2016/5/12/chartex" xmlns:cx7="http://schemas.microsoft.com/office/drawing/2016/5/13/chartex" xmlns:cx8="http://schemas.microsoft.com/office/drawing/2016/5/14/chartex" xmlns:mc="http://schemas.openxmlformats.org/markup-compatibility/2006" xmlns:aink="http://schemas.microsoft.com/office/drawing/2016/ink" xmlns:am3d="http://schemas.microsoft.com/office/drawing/2017/model3d" xmlns:o="urn:schemas-microsoft-com:office:office" xmlns:r="http://schemas.openxmlformats.org/officeDocument/2006/relationships" xmlns:m="http://schemas.openxmlformats.org/officeDocument/2006/math" xmlns:v="urn:schemas-microsoft-com:vml" xmlns:wp14="http://schemas.microsoft.com/office/word/2010/wordprocessingDrawing" xmlns:wp="http://schemas.openxmlformats.org/drawingml/2006/wordprocessingDrawing" xmlns:w10="urn:schemas-microsoft-com:office:word" xmlns:w="http://schemas.openxmlformats.org/wordprocessingml/2006/main" xmlns:w14="http://schemas.microsoft.com/office/word/2010/wordml" xmlns:w15="http://schemas.microsoft.com/office/word/2012/wordml" xmlns:w16cid="http://schemas.microsoft.com/office/word/2016/wordml/cid" xmlns:w16se="http://schemas.microsoft.com/office/word/2015/wordml/symex" xmlns:wpg="http://schemas.microsoft.com/office/word/2010/wordprocessingGroup" xmlns:wpi="http://schemas.microsoft.com/office/word/2010/wordprocessingInk" xmlns:wne="http://schemas.microsoft.com/office/word/2006/wordml" xmlns:wps="http://schemas.microsoft.com/office/word/2010/wordprocessingShape" mc:Ignorable="w14 w15 w16se w16cid wp14">
   <w:sdt>
     <w:sdtPr>
-      <w:id w:val="542575162"/>
+      <w:id w:val="221192703"/>
       <w:docPartObj>
         <w:docPartGallery w:val="Page Numbers (Bottom of Page)"/>
         <w:docPartUnique/>
       </w:docPartObj>
     </w:sdtPr>
+    <w:sdtEndPr/>
     <w:sdtContent>
       <w:p>
         <w:pPr>
@@ -2002,10 +3997,7 @@
           <w:fldChar w:fldCharType="separate"/>
         </w:r>
         <w:r>
-          <w:rPr>
-            <w:noProof/>
-          </w:rPr>
-          <w:t>4</w:t>
+          <w:t>2</w:t>
         </w:r>
         <w:r>
           <w:fldChar w:fldCharType="end"/>
@@ -2016,20 +4008,8 @@
   <w:p>
     <w:pPr>
       <w:rPr>
-        <w:rFonts w:ascii="Cambria" w:hAnsi="Cambria"/>
-        <w:sz w:val="24"/>
         <w:szCs w:val="24"/>
       </w:rPr>
-    </w:pPr>
-  </w:p>
-</w:ftr>
-</file>
-
-<file path=word/footer3.xml><?xml version="1.0" encoding="utf-8"?>
-<w:ftr xmlns:wpc="http://schemas.microsoft.com/office/word/2010/wordprocessingCanvas" xmlns:cx="http://schemas.microsoft.com/office/drawing/2014/chartex" xmlns:cx1="http://schemas.microsoft.com/office/drawing/2015/9/8/chartex" xmlns:cx2="http://schemas.microsoft.com/office/drawing/2015/10/21/chartex" xmlns:cx3="http://schemas.microsoft.com/office/drawing/2016/5/9/chartex" xmlns:cx4="http://schemas.microsoft.com/office/drawing/2016/5/10/chartex" xmlns:cx5="http://schemas.microsoft.com/office/drawing/2016/5/11/chartex" xmlns:cx6="http://schemas.microsoft.com/office/drawing/2016/5/12/chartex" xmlns:cx7="http://schemas.microsoft.com/office/drawing/2016/5/13/chartex" xmlns:cx8="http://schemas.microsoft.com/office/drawing/2016/5/14/chartex" xmlns:mc="http://schemas.openxmlformats.org/markup-compatibility/2006" xmlns:aink="http://schemas.microsoft.com/office/drawing/2016/ink" xmlns:am3d="http://schemas.microsoft.com/office/drawing/2017/model3d" xmlns:o="urn:schemas-microsoft-com:office:office" xmlns:r="http://schemas.openxmlformats.org/officeDocument/2006/relationships" xmlns:m="http://schemas.openxmlformats.org/officeDocument/2006/math" xmlns:v="urn:schemas-microsoft-com:vml" xmlns:wp14="http://schemas.microsoft.com/office/word/2010/wordprocessingDrawing" xmlns:wp="http://schemas.openxmlformats.org/drawingml/2006/wordprocessingDrawing" xmlns:w10="urn:schemas-microsoft-com:office:word" xmlns:w="http://schemas.openxmlformats.org/wordprocessingml/2006/main" xmlns:w14="http://schemas.microsoft.com/office/word/2010/wordml" xmlns:w15="http://schemas.microsoft.com/office/word/2012/wordml" xmlns:w16cid="http://schemas.microsoft.com/office/word/2016/wordml/cid" xmlns:w16se="http://schemas.microsoft.com/office/word/2015/wordml/symex" xmlns:wpg="http://schemas.microsoft.com/office/word/2010/wordprocessingGroup" xmlns:wpi="http://schemas.microsoft.com/office/word/2010/wordprocessingInk" xmlns:wne="http://schemas.microsoft.com/office/word/2006/wordml" xmlns:wps="http://schemas.microsoft.com/office/word/2010/wordprocessingShape" mc:Ignorable="w14 w15 w16se w16cid wp14">
-  <w:p>
-    <w:pPr>
-      <w:pStyle w:val="Rodap"/>
     </w:pPr>
   </w:p>
 </w:ftr>
@@ -2060,39 +4040,122 @@
 </w:footnotes>
 </file>
 
-<file path=word/header1.xml><?xml version="1.0" encoding="utf-8"?>
-<w:hdr xmlns:wpc="http://schemas.microsoft.com/office/word/2010/wordprocessingCanvas" xmlns:cx="http://schemas.microsoft.com/office/drawing/2014/chartex" xmlns:cx1="http://schemas.microsoft.com/office/drawing/2015/9/8/chartex" xmlns:cx2="http://schemas.microsoft.com/office/drawing/2015/10/21/chartex" xmlns:cx3="http://schemas.microsoft.com/office/drawing/2016/5/9/chartex" xmlns:cx4="http://schemas.microsoft.com/office/drawing/2016/5/10/chartex" xmlns:cx5="http://schemas.microsoft.com/office/drawing/2016/5/11/chartex" xmlns:cx6="http://schemas.microsoft.com/office/drawing/2016/5/12/chartex" xmlns:cx7="http://schemas.microsoft.com/office/drawing/2016/5/13/chartex" xmlns:cx8="http://schemas.microsoft.com/office/drawing/2016/5/14/chartex" xmlns:mc="http://schemas.openxmlformats.org/markup-compatibility/2006" xmlns:aink="http://schemas.microsoft.com/office/drawing/2016/ink" xmlns:am3d="http://schemas.microsoft.com/office/drawing/2017/model3d" xmlns:o="urn:schemas-microsoft-com:office:office" xmlns:r="http://schemas.openxmlformats.org/officeDocument/2006/relationships" xmlns:m="http://schemas.openxmlformats.org/officeDocument/2006/math" xmlns:v="urn:schemas-microsoft-com:vml" xmlns:wp14="http://schemas.microsoft.com/office/word/2010/wordprocessingDrawing" xmlns:wp="http://schemas.openxmlformats.org/drawingml/2006/wordprocessingDrawing" xmlns:w10="urn:schemas-microsoft-com:office:word" xmlns:w="http://schemas.openxmlformats.org/wordprocessingml/2006/main" xmlns:w14="http://schemas.microsoft.com/office/word/2010/wordml" xmlns:w15="http://schemas.microsoft.com/office/word/2012/wordml" xmlns:w16cid="http://schemas.microsoft.com/office/word/2016/wordml/cid" xmlns:w16se="http://schemas.microsoft.com/office/word/2015/wordml/symex" xmlns:wpg="http://schemas.microsoft.com/office/word/2010/wordprocessingGroup" xmlns:wpi="http://schemas.microsoft.com/office/word/2010/wordprocessingInk" xmlns:wne="http://schemas.microsoft.com/office/word/2006/wordml" xmlns:wps="http://schemas.microsoft.com/office/word/2010/wordprocessingShape" mc:Ignorable="w14 w15 w16se w16cid wp14">
-  <w:p>
-    <w:pPr>
-      <w:pStyle w:val="Cabealho"/>
-    </w:pPr>
-  </w:p>
-</w:hdr>
-</file>
-
-<file path=word/header2.xml><?xml version="1.0" encoding="utf-8"?>
-<w:hdr xmlns:wpc="http://schemas.microsoft.com/office/word/2010/wordprocessingCanvas" xmlns:cx="http://schemas.microsoft.com/office/drawing/2014/chartex" xmlns:cx1="http://schemas.microsoft.com/office/drawing/2015/9/8/chartex" xmlns:cx2="http://schemas.microsoft.com/office/drawing/2015/10/21/chartex" xmlns:cx3="http://schemas.microsoft.com/office/drawing/2016/5/9/chartex" xmlns:cx4="http://schemas.microsoft.com/office/drawing/2016/5/10/chartex" xmlns:cx5="http://schemas.microsoft.com/office/drawing/2016/5/11/chartex" xmlns:cx6="http://schemas.microsoft.com/office/drawing/2016/5/12/chartex" xmlns:cx7="http://schemas.microsoft.com/office/drawing/2016/5/13/chartex" xmlns:cx8="http://schemas.microsoft.com/office/drawing/2016/5/14/chartex" xmlns:mc="http://schemas.openxmlformats.org/markup-compatibility/2006" xmlns:aink="http://schemas.microsoft.com/office/drawing/2016/ink" xmlns:am3d="http://schemas.microsoft.com/office/drawing/2017/model3d" xmlns:o="urn:schemas-microsoft-com:office:office" xmlns:r="http://schemas.openxmlformats.org/officeDocument/2006/relationships" xmlns:m="http://schemas.openxmlformats.org/officeDocument/2006/math" xmlns:v="urn:schemas-microsoft-com:vml" xmlns:wp14="http://schemas.microsoft.com/office/word/2010/wordprocessingDrawing" xmlns:wp="http://schemas.openxmlformats.org/drawingml/2006/wordprocessingDrawing" xmlns:w10="urn:schemas-microsoft-com:office:word" xmlns:w="http://schemas.openxmlformats.org/wordprocessingml/2006/main" xmlns:w14="http://schemas.microsoft.com/office/word/2010/wordml" xmlns:w15="http://schemas.microsoft.com/office/word/2012/wordml" xmlns:w16cid="http://schemas.microsoft.com/office/word/2016/wordml/cid" xmlns:w16se="http://schemas.microsoft.com/office/word/2015/wordml/symex" xmlns:wpg="http://schemas.microsoft.com/office/word/2010/wordprocessingGroup" xmlns:wpi="http://schemas.microsoft.com/office/word/2010/wordprocessingInk" xmlns:wne="http://schemas.microsoft.com/office/word/2006/wordml" xmlns:wps="http://schemas.microsoft.com/office/word/2010/wordprocessingShape" mc:Ignorable="w14 w15 w16se w16cid wp14">
-  <w:p>
-    <w:pPr>
-      <w:pStyle w:val="Cabealho"/>
-    </w:pPr>
-  </w:p>
-</w:hdr>
-</file>
-
-<file path=word/header3.xml><?xml version="1.0" encoding="utf-8"?>
-<w:hdr xmlns:wpc="http://schemas.microsoft.com/office/word/2010/wordprocessingCanvas" xmlns:cx="http://schemas.microsoft.com/office/drawing/2014/chartex" xmlns:cx1="http://schemas.microsoft.com/office/drawing/2015/9/8/chartex" xmlns:cx2="http://schemas.microsoft.com/office/drawing/2015/10/21/chartex" xmlns:cx3="http://schemas.microsoft.com/office/drawing/2016/5/9/chartex" xmlns:cx4="http://schemas.microsoft.com/office/drawing/2016/5/10/chartex" xmlns:cx5="http://schemas.microsoft.com/office/drawing/2016/5/11/chartex" xmlns:cx6="http://schemas.microsoft.com/office/drawing/2016/5/12/chartex" xmlns:cx7="http://schemas.microsoft.com/office/drawing/2016/5/13/chartex" xmlns:cx8="http://schemas.microsoft.com/office/drawing/2016/5/14/chartex" xmlns:mc="http://schemas.openxmlformats.org/markup-compatibility/2006" xmlns:aink="http://schemas.microsoft.com/office/drawing/2016/ink" xmlns:am3d="http://schemas.microsoft.com/office/drawing/2017/model3d" xmlns:o="urn:schemas-microsoft-com:office:office" xmlns:r="http://schemas.openxmlformats.org/officeDocument/2006/relationships" xmlns:m="http://schemas.openxmlformats.org/officeDocument/2006/math" xmlns:v="urn:schemas-microsoft-com:vml" xmlns:wp14="http://schemas.microsoft.com/office/word/2010/wordprocessingDrawing" xmlns:wp="http://schemas.openxmlformats.org/drawingml/2006/wordprocessingDrawing" xmlns:w10="urn:schemas-microsoft-com:office:word" xmlns:w="http://schemas.openxmlformats.org/wordprocessingml/2006/main" xmlns:w14="http://schemas.microsoft.com/office/word/2010/wordml" xmlns:w15="http://schemas.microsoft.com/office/word/2012/wordml" xmlns:w16cid="http://schemas.microsoft.com/office/word/2016/wordml/cid" xmlns:w16se="http://schemas.microsoft.com/office/word/2015/wordml/symex" xmlns:wpg="http://schemas.microsoft.com/office/word/2010/wordprocessingGroup" xmlns:wpi="http://schemas.microsoft.com/office/word/2010/wordprocessingInk" xmlns:wne="http://schemas.microsoft.com/office/word/2006/wordml" xmlns:wps="http://schemas.microsoft.com/office/word/2010/wordprocessingShape" mc:Ignorable="w14 w15 w16se w16cid wp14">
-  <w:p>
-    <w:pPr>
-      <w:pStyle w:val="Cabealho"/>
-    </w:pPr>
-  </w:p>
-</w:hdr>
-</file>
-
 <file path=word/numbering.xml><?xml version="1.0" encoding="utf-8"?>
 <w:numbering xmlns:wpc="http://schemas.microsoft.com/office/word/2010/wordprocessingCanvas" xmlns:cx="http://schemas.microsoft.com/office/drawing/2014/chartex" xmlns:cx1="http://schemas.microsoft.com/office/drawing/2015/9/8/chartex" xmlns:cx2="http://schemas.microsoft.com/office/drawing/2015/10/21/chartex" xmlns:cx3="http://schemas.microsoft.com/office/drawing/2016/5/9/chartex" xmlns:cx4="http://schemas.microsoft.com/office/drawing/2016/5/10/chartex" xmlns:cx5="http://schemas.microsoft.com/office/drawing/2016/5/11/chartex" xmlns:cx6="http://schemas.microsoft.com/office/drawing/2016/5/12/chartex" xmlns:cx7="http://schemas.microsoft.com/office/drawing/2016/5/13/chartex" xmlns:cx8="http://schemas.microsoft.com/office/drawing/2016/5/14/chartex" xmlns:mc="http://schemas.openxmlformats.org/markup-compatibility/2006" xmlns:aink="http://schemas.microsoft.com/office/drawing/2016/ink" xmlns:am3d="http://schemas.microsoft.com/office/drawing/2017/model3d" xmlns:o="urn:schemas-microsoft-com:office:office" xmlns:r="http://schemas.openxmlformats.org/officeDocument/2006/relationships" xmlns:m="http://schemas.openxmlformats.org/officeDocument/2006/math" xmlns:v="urn:schemas-microsoft-com:vml" xmlns:wp14="http://schemas.microsoft.com/office/word/2010/wordprocessingDrawing" xmlns:wp="http://schemas.openxmlformats.org/drawingml/2006/wordprocessingDrawing" xmlns:w10="urn:schemas-microsoft-com:office:word" xmlns:w="http://schemas.openxmlformats.org/wordprocessingml/2006/main" xmlns:w14="http://schemas.microsoft.com/office/word/2010/wordml" xmlns:w15="http://schemas.microsoft.com/office/word/2012/wordml" xmlns:w16cid="http://schemas.microsoft.com/office/word/2016/wordml/cid" xmlns:w16se="http://schemas.microsoft.com/office/word/2015/wordml/symex" xmlns:wpg="http://schemas.microsoft.com/office/word/2010/wordprocessingGroup" xmlns:wpi="http://schemas.microsoft.com/office/word/2010/wordprocessingInk" xmlns:wne="http://schemas.microsoft.com/office/word/2006/wordml" xmlns:wps="http://schemas.microsoft.com/office/word/2010/wordprocessingShape" mc:Ignorable="w14 w15 w16se w16cid wp14">
   <w:abstractNum w:abstractNumId="0" w15:restartNumberingAfterBreak="0">
+    <w:nsid w:val="0E336A94"/>
+    <w:multiLevelType w:val="hybridMultilevel"/>
+    <w:tmpl w:val="1ABC07A2"/>
+    <w:lvl w:ilvl="0" w:tplc="08160001">
+      <w:start w:val="1"/>
+      <w:numFmt w:val="bullet"/>
+      <w:lvlText w:val=""/>
+      <w:lvlJc w:val="left"/>
+      <w:pPr>
+        <w:ind w:left="1428" w:hanging="360"/>
+      </w:pPr>
+      <w:rPr>
+        <w:rFonts w:ascii="Symbol" w:hAnsi="Symbol" w:hint="default"/>
+      </w:rPr>
+    </w:lvl>
+    <w:lvl w:ilvl="1" w:tplc="08160003" w:tentative="1">
+      <w:start w:val="1"/>
+      <w:numFmt w:val="bullet"/>
+      <w:lvlText w:val="o"/>
+      <w:lvlJc w:val="left"/>
+      <w:pPr>
+        <w:ind w:left="2148" w:hanging="360"/>
+      </w:pPr>
+      <w:rPr>
+        <w:rFonts w:ascii="Courier New" w:hAnsi="Courier New" w:cs="Courier New" w:hint="default"/>
+      </w:rPr>
+    </w:lvl>
+    <w:lvl w:ilvl="2" w:tplc="08160005" w:tentative="1">
+      <w:start w:val="1"/>
+      <w:numFmt w:val="bullet"/>
+      <w:lvlText w:val=""/>
+      <w:lvlJc w:val="left"/>
+      <w:pPr>
+        <w:ind w:left="2868" w:hanging="360"/>
+      </w:pPr>
+      <w:rPr>
+        <w:rFonts w:ascii="Wingdings" w:hAnsi="Wingdings" w:hint="default"/>
+      </w:rPr>
+    </w:lvl>
+    <w:lvl w:ilvl="3" w:tplc="08160001" w:tentative="1">
+      <w:start w:val="1"/>
+      <w:numFmt w:val="bullet"/>
+      <w:lvlText w:val=""/>
+      <w:lvlJc w:val="left"/>
+      <w:pPr>
+        <w:ind w:left="3588" w:hanging="360"/>
+      </w:pPr>
+      <w:rPr>
+        <w:rFonts w:ascii="Symbol" w:hAnsi="Symbol" w:hint="default"/>
+      </w:rPr>
+    </w:lvl>
+    <w:lvl w:ilvl="4" w:tplc="08160003" w:tentative="1">
+      <w:start w:val="1"/>
+      <w:numFmt w:val="bullet"/>
+      <w:lvlText w:val="o"/>
+      <w:lvlJc w:val="left"/>
+      <w:pPr>
+        <w:ind w:left="4308" w:hanging="360"/>
+      </w:pPr>
+      <w:rPr>
+        <w:rFonts w:ascii="Courier New" w:hAnsi="Courier New" w:cs="Courier New" w:hint="default"/>
+      </w:rPr>
+    </w:lvl>
+    <w:lvl w:ilvl="5" w:tplc="08160005" w:tentative="1">
+      <w:start w:val="1"/>
+      <w:numFmt w:val="bullet"/>
+      <w:lvlText w:val=""/>
+      <w:lvlJc w:val="left"/>
+      <w:pPr>
+        <w:ind w:left="5028" w:hanging="360"/>
+      </w:pPr>
+      <w:rPr>
+        <w:rFonts w:ascii="Wingdings" w:hAnsi="Wingdings" w:hint="default"/>
+      </w:rPr>
+    </w:lvl>
+    <w:lvl w:ilvl="6" w:tplc="08160001" w:tentative="1">
+      <w:start w:val="1"/>
+      <w:numFmt w:val="bullet"/>
+      <w:lvlText w:val=""/>
+      <w:lvlJc w:val="left"/>
+      <w:pPr>
+        <w:ind w:left="5748" w:hanging="360"/>
+      </w:pPr>
+      <w:rPr>
+        <w:rFonts w:ascii="Symbol" w:hAnsi="Symbol" w:hint="default"/>
+      </w:rPr>
+    </w:lvl>
+    <w:lvl w:ilvl="7" w:tplc="08160003" w:tentative="1">
+      <w:start w:val="1"/>
+      <w:numFmt w:val="bullet"/>
+      <w:lvlText w:val="o"/>
+      <w:lvlJc w:val="left"/>
+      <w:pPr>
+        <w:ind w:left="6468" w:hanging="360"/>
+      </w:pPr>
+      <w:rPr>
+        <w:rFonts w:ascii="Courier New" w:hAnsi="Courier New" w:cs="Courier New" w:hint="default"/>
+      </w:rPr>
+    </w:lvl>
+    <w:lvl w:ilvl="8" w:tplc="08160005" w:tentative="1">
+      <w:start w:val="1"/>
+      <w:numFmt w:val="bullet"/>
+      <w:lvlText w:val=""/>
+      <w:lvlJc w:val="left"/>
+      <w:pPr>
+        <w:ind w:left="7188" w:hanging="360"/>
+      </w:pPr>
+      <w:rPr>
+        <w:rFonts w:ascii="Wingdings" w:hAnsi="Wingdings" w:hint="default"/>
+      </w:rPr>
+    </w:lvl>
+  </w:abstractNum>
+  <w:abstractNum w:abstractNumId="1" w15:restartNumberingAfterBreak="0">
     <w:nsid w:val="16796053"/>
     <w:multiLevelType w:val="hybridMultilevel"/>
     <w:tmpl w:val="541AF414"/>
@@ -2205,7 +4268,7 @@
       </w:rPr>
     </w:lvl>
   </w:abstractNum>
-  <w:abstractNum w:abstractNumId="1" w15:restartNumberingAfterBreak="0">
+  <w:abstractNum w:abstractNumId="2" w15:restartNumberingAfterBreak="0">
     <w:nsid w:val="624D673A"/>
     <w:multiLevelType w:val="hybridMultilevel"/>
     <w:tmpl w:val="E6C229A8"/>
@@ -2426,14 +4489,14 @@
       </w:rPr>
     </w:lvl>
   </w:abstractNum>
-  <w:abstractNum w:abstractNumId="2" w15:restartNumberingAfterBreak="0">
+  <w:abstractNum w:abstractNumId="3" w15:restartNumberingAfterBreak="0">
     <w:nsid w:val="65E84DE3"/>
     <w:multiLevelType w:val="hybridMultilevel"/>
     <w:tmpl w:val="9942E1A0"/>
     <w:lvl w:ilvl="0" w:tplc="7158B270">
       <w:start w:val="1"/>
       <w:numFmt w:val="decimal"/>
-      <w:pStyle w:val="Cabealho1"/>
+      <w:pStyle w:val="Ttulo1"/>
       <w:lvlText w:val="%1"/>
       <w:lvlJc w:val="left"/>
       <w:pPr>
@@ -2648,7 +4711,7 @@
       </w:rPr>
     </w:lvl>
   </w:abstractNum>
-  <w:abstractNum w:abstractNumId="3" w15:restartNumberingAfterBreak="0">
+  <w:abstractNum w:abstractNumId="4" w15:restartNumberingAfterBreak="0">
     <w:nsid w:val="6BE27E1D"/>
     <w:multiLevelType w:val="hybridMultilevel"/>
     <w:tmpl w:val="FB94E96C"/>
@@ -2761,7 +4824,120 @@
       </w:rPr>
     </w:lvl>
   </w:abstractNum>
-  <w:abstractNum w:abstractNumId="4" w15:restartNumberingAfterBreak="0">
+  <w:abstractNum w:abstractNumId="5" w15:restartNumberingAfterBreak="0">
+    <w:nsid w:val="72F907D6"/>
+    <w:multiLevelType w:val="hybridMultilevel"/>
+    <w:tmpl w:val="9A44967C"/>
+    <w:lvl w:ilvl="0" w:tplc="08160001">
+      <w:start w:val="1"/>
+      <w:numFmt w:val="bullet"/>
+      <w:lvlText w:val=""/>
+      <w:lvlJc w:val="left"/>
+      <w:pPr>
+        <w:ind w:left="1425" w:hanging="360"/>
+      </w:pPr>
+      <w:rPr>
+        <w:rFonts w:ascii="Symbol" w:hAnsi="Symbol" w:hint="default"/>
+      </w:rPr>
+    </w:lvl>
+    <w:lvl w:ilvl="1" w:tplc="08160003" w:tentative="1">
+      <w:start w:val="1"/>
+      <w:numFmt w:val="bullet"/>
+      <w:lvlText w:val="o"/>
+      <w:lvlJc w:val="left"/>
+      <w:pPr>
+        <w:ind w:left="2145" w:hanging="360"/>
+      </w:pPr>
+      <w:rPr>
+        <w:rFonts w:ascii="Courier New" w:hAnsi="Courier New" w:cs="Courier New" w:hint="default"/>
+      </w:rPr>
+    </w:lvl>
+    <w:lvl w:ilvl="2" w:tplc="08160005" w:tentative="1">
+      <w:start w:val="1"/>
+      <w:numFmt w:val="bullet"/>
+      <w:lvlText w:val=""/>
+      <w:lvlJc w:val="left"/>
+      <w:pPr>
+        <w:ind w:left="2865" w:hanging="360"/>
+      </w:pPr>
+      <w:rPr>
+        <w:rFonts w:ascii="Wingdings" w:hAnsi="Wingdings" w:hint="default"/>
+      </w:rPr>
+    </w:lvl>
+    <w:lvl w:ilvl="3" w:tplc="08160001" w:tentative="1">
+      <w:start w:val="1"/>
+      <w:numFmt w:val="bullet"/>
+      <w:lvlText w:val=""/>
+      <w:lvlJc w:val="left"/>
+      <w:pPr>
+        <w:ind w:left="3585" w:hanging="360"/>
+      </w:pPr>
+      <w:rPr>
+        <w:rFonts w:ascii="Symbol" w:hAnsi="Symbol" w:hint="default"/>
+      </w:rPr>
+    </w:lvl>
+    <w:lvl w:ilvl="4" w:tplc="08160003" w:tentative="1">
+      <w:start w:val="1"/>
+      <w:numFmt w:val="bullet"/>
+      <w:lvlText w:val="o"/>
+      <w:lvlJc w:val="left"/>
+      <w:pPr>
+        <w:ind w:left="4305" w:hanging="360"/>
+      </w:pPr>
+      <w:rPr>
+        <w:rFonts w:ascii="Courier New" w:hAnsi="Courier New" w:cs="Courier New" w:hint="default"/>
+      </w:rPr>
+    </w:lvl>
+    <w:lvl w:ilvl="5" w:tplc="08160005" w:tentative="1">
+      <w:start w:val="1"/>
+      <w:numFmt w:val="bullet"/>
+      <w:lvlText w:val=""/>
+      <w:lvlJc w:val="left"/>
+      <w:pPr>
+        <w:ind w:left="5025" w:hanging="360"/>
+      </w:pPr>
+      <w:rPr>
+        <w:rFonts w:ascii="Wingdings" w:hAnsi="Wingdings" w:hint="default"/>
+      </w:rPr>
+    </w:lvl>
+    <w:lvl w:ilvl="6" w:tplc="08160001" w:tentative="1">
+      <w:start w:val="1"/>
+      <w:numFmt w:val="bullet"/>
+      <w:lvlText w:val=""/>
+      <w:lvlJc w:val="left"/>
+      <w:pPr>
+        <w:ind w:left="5745" w:hanging="360"/>
+      </w:pPr>
+      <w:rPr>
+        <w:rFonts w:ascii="Symbol" w:hAnsi="Symbol" w:hint="default"/>
+      </w:rPr>
+    </w:lvl>
+    <w:lvl w:ilvl="7" w:tplc="08160003" w:tentative="1">
+      <w:start w:val="1"/>
+      <w:numFmt w:val="bullet"/>
+      <w:lvlText w:val="o"/>
+      <w:lvlJc w:val="left"/>
+      <w:pPr>
+        <w:ind w:left="6465" w:hanging="360"/>
+      </w:pPr>
+      <w:rPr>
+        <w:rFonts w:ascii="Courier New" w:hAnsi="Courier New" w:cs="Courier New" w:hint="default"/>
+      </w:rPr>
+    </w:lvl>
+    <w:lvl w:ilvl="8" w:tplc="08160005" w:tentative="1">
+      <w:start w:val="1"/>
+      <w:numFmt w:val="bullet"/>
+      <w:lvlText w:val=""/>
+      <w:lvlJc w:val="left"/>
+      <w:pPr>
+        <w:ind w:left="7185" w:hanging="360"/>
+      </w:pPr>
+      <w:rPr>
+        <w:rFonts w:ascii="Wingdings" w:hAnsi="Wingdings" w:hint="default"/>
+      </w:rPr>
+    </w:lvl>
+  </w:abstractNum>
+  <w:abstractNum w:abstractNumId="6" w15:restartNumberingAfterBreak="0">
     <w:nsid w:val="78EE22D8"/>
     <w:multiLevelType w:val="hybridMultilevel"/>
     <w:tmpl w:val="064C0D1C"/>
@@ -2875,22 +5051,34 @@
     </w:lvl>
   </w:abstractNum>
   <w:num w:numId="1">
+    <w:abstractNumId w:val="2"/>
+  </w:num>
+  <w:num w:numId="2">
+    <w:abstractNumId w:val="3"/>
+  </w:num>
+  <w:num w:numId="3">
+    <w:abstractNumId w:val="6"/>
+  </w:num>
+  <w:num w:numId="4">
     <w:abstractNumId w:val="1"/>
   </w:num>
-  <w:num w:numId="2">
-    <w:abstractNumId w:val="2"/>
-  </w:num>
-  <w:num w:numId="3">
+  <w:num w:numId="5">
     <w:abstractNumId w:val="4"/>
   </w:num>
-  <w:num w:numId="4">
+  <w:num w:numId="6">
+    <w:abstractNumId w:val="3"/>
+  </w:num>
+  <w:num w:numId="7">
+    <w:abstractNumId w:val="5"/>
+  </w:num>
+  <w:num w:numId="8">
     <w:abstractNumId w:val="0"/>
   </w:num>
-  <w:num w:numId="5">
+  <w:num w:numId="9">
     <w:abstractNumId w:val="3"/>
-  </w:num>
-  <w:num w:numId="6">
-    <w:abstractNumId w:val="2"/>
+    <w:lvlOverride w:ilvl="0">
+      <w:startOverride w:val="4"/>
+    </w:lvlOverride>
   </w:num>
 </w:numbering>
 </file>
@@ -2900,8 +5088,9 @@
   <w:docDefaults>
     <w:rPrDefault>
       <w:rPr>
-        <w:rFonts w:asciiTheme="minorHAnsi" w:eastAsiaTheme="minorEastAsia" w:hAnsiTheme="minorHAnsi" w:cstheme="minorBidi"/>
-        <w:sz w:val="22"/>
+        <w:rFonts w:ascii="Cambria" w:eastAsiaTheme="minorEastAsia" w:hAnsi="Cambria" w:cs="Calibri"/>
+        <w:color w:val="000000" w:themeColor="text1"/>
+        <w:sz w:val="24"/>
         <w:szCs w:val="22"/>
         <w:lang w:val="pt-PT" w:eastAsia="pt-PT" w:bidi="ar-SA"/>
       </w:rPr>
@@ -3292,15 +5481,11 @@
   <w:style w:type="paragraph" w:default="1" w:styleId="Normal">
     <w:name w:val="Normal"/>
     <w:qFormat/>
-    <w:rPr>
-      <w:rFonts w:ascii="Calibri" w:eastAsia="Calibri" w:hAnsi="Calibri" w:cs="Calibri"/>
-      <w:color w:val="000000"/>
-    </w:rPr>
   </w:style>
-  <w:style w:type="paragraph" w:styleId="Cabealho1">
+  <w:style w:type="paragraph" w:styleId="Ttulo1">
     <w:name w:val="heading 1"/>
     <w:next w:val="Normal"/>
-    <w:link w:val="Cabealho1Carter"/>
+    <w:link w:val="Ttulo1Carter"/>
     <w:uiPriority w:val="9"/>
     <w:unhideWhenUsed/>
     <w:qFormat/>
@@ -3314,7 +5499,7 @@
       <w:outlineLvl w:val="0"/>
     </w:pPr>
     <w:rPr>
-      <w:rFonts w:ascii="Cambria" w:eastAsia="Cambria" w:hAnsi="Cambria" w:cs="Cambria"/>
+      <w:rFonts w:eastAsia="Cambria" w:cs="Cambria"/>
       <w:b/>
       <w:color w:val="000000"/>
       <w:sz w:val="34"/>
@@ -3326,10 +5511,9 @@
     <w:next w:val="Normal"/>
     <w:link w:val="Cabealho2Carter"/>
     <w:uiPriority w:val="9"/>
-    <w:semiHidden/>
     <w:unhideWhenUsed/>
     <w:qFormat/>
-    <w:rsid w:val="00DD624C"/>
+    <w:rsid w:val="002429CF"/>
     <w:pPr>
       <w:keepNext/>
       <w:keepLines/>
@@ -3337,15 +5521,15 @@
       <w:outlineLvl w:val="1"/>
     </w:pPr>
     <w:rPr>
-      <w:rFonts w:asciiTheme="majorHAnsi" w:eastAsiaTheme="majorEastAsia" w:hAnsiTheme="majorHAnsi" w:cstheme="majorBidi"/>
-      <w:color w:val="2F5496" w:themeColor="accent1" w:themeShade="BF"/>
-      <w:sz w:val="26"/>
+      <w:rFonts w:eastAsiaTheme="majorEastAsia" w:cstheme="majorBidi"/>
+      <w:sz w:val="28"/>
       <w:szCs w:val="26"/>
     </w:rPr>
   </w:style>
   <w:style w:type="character" w:default="1" w:styleId="Tipodeletrapredefinidodopargrafo">
     <w:name w:val="Default Paragraph Font"/>
     <w:uiPriority w:val="1"/>
+    <w:semiHidden/>
     <w:unhideWhenUsed/>
   </w:style>
   <w:style w:type="table" w:default="1" w:styleId="Tabelanormal">
@@ -3369,9 +5553,9 @@
     <w:semiHidden/>
     <w:unhideWhenUsed/>
   </w:style>
-  <w:style w:type="character" w:customStyle="1" w:styleId="Cabealho1Carter">
-    <w:name w:val="Cabeçalho 1 Caráter"/>
-    <w:link w:val="Cabealho1"/>
+  <w:style w:type="character" w:customStyle="1" w:styleId="Ttulo1Carter">
+    <w:name w:val="Título 1 Caráter"/>
+    <w:link w:val="Ttulo1"/>
     <w:uiPriority w:val="9"/>
     <w:rPr>
       <w:rFonts w:ascii="Cambria" w:eastAsia="Cambria" w:hAnsi="Cambria" w:cs="Cambria"/>
@@ -3412,7 +5596,7 @@
       <w:spacing w:after="0" w:line="240" w:lineRule="auto"/>
     </w:pPr>
     <w:rPr>
-      <w:rFonts w:ascii="Calibri" w:eastAsia="Calibri" w:hAnsi="Calibri" w:cs="Calibri"/>
+      <w:rFonts w:ascii="Calibri" w:eastAsia="Calibri" w:hAnsi="Calibri"/>
       <w:color w:val="000000"/>
     </w:rPr>
   </w:style>
@@ -3650,7 +5834,7 @@
   </w:style>
   <w:style w:type="paragraph" w:styleId="Cabealhodondice">
     <w:name w:val="TOC Heading"/>
-    <w:basedOn w:val="Cabealho1"/>
+    <w:basedOn w:val="Ttulo1"/>
     <w:next w:val="Normal"/>
     <w:uiPriority w:val="39"/>
     <w:unhideWhenUsed/>
@@ -3688,12 +5872,11 @@
     <w:basedOn w:val="Tipodeletrapredefinidodopargrafo"/>
     <w:link w:val="Cabealho2"/>
     <w:uiPriority w:val="9"/>
-    <w:semiHidden/>
-    <w:rsid w:val="00DD624C"/>
+    <w:rsid w:val="002429CF"/>
     <w:rPr>
-      <w:rFonts w:asciiTheme="majorHAnsi" w:eastAsiaTheme="majorEastAsia" w:hAnsiTheme="majorHAnsi" w:cstheme="majorBidi"/>
-      <w:color w:val="2F5496" w:themeColor="accent1" w:themeShade="BF"/>
-      <w:sz w:val="26"/>
+      <w:rFonts w:ascii="Cambria" w:eastAsiaTheme="majorEastAsia" w:hAnsi="Cambria" w:cstheme="majorBidi"/>
+      <w:color w:val="000000" w:themeColor="text1"/>
+      <w:sz w:val="28"/>
       <w:szCs w:val="26"/>
     </w:rPr>
   </w:style>
@@ -3708,6 +5891,17 @@
     <w:pPr>
       <w:spacing w:after="100"/>
       <w:ind w:left="220"/>
+    </w:pPr>
+  </w:style>
+  <w:style w:type="paragraph" w:styleId="ndicedeilustraes">
+    <w:name w:val="table of figures"/>
+    <w:basedOn w:val="Normal"/>
+    <w:next w:val="Normal"/>
+    <w:uiPriority w:val="99"/>
+    <w:unhideWhenUsed/>
+    <w:rsid w:val="00D00D0F"/>
+    <w:pPr>
+      <w:spacing w:after="0"/>
     </w:pPr>
   </w:style>
 </w:styles>
@@ -4058,7 +6252,7 @@
 </file>
 
 <file path=customXml/itemProps1.xml><?xml version="1.0" encoding="utf-8"?>
-<ds:datastoreItem xmlns:ds="http://schemas.openxmlformats.org/officeDocument/2006/customXml" ds:itemID="{6EE1CE7E-F507-4D0C-AD47-8D96D3081BA0}">
+<ds:datastoreItem xmlns:ds="http://schemas.openxmlformats.org/officeDocument/2006/customXml" ds:itemID="{295ED519-62A7-4ECA-9040-8630C6D4B765}">
   <ds:schemaRefs>
     <ds:schemaRef ds:uri="http://schemas.openxmlformats.org/officeDocument/2006/bibliography"/>
   </ds:schemaRefs>

</xml_diff>

<commit_message>
relatorio de preogresso - arquitetura
</commit_message>
<xml_diff>
--- a/Relatorio de progresso/progresso.docx
+++ b/Relatorio de progresso/progresso.docx
@@ -248,8 +248,6 @@
           <w:t>41467@alunos.isel.ipl.pt</w:t>
         </w:r>
       </w:hyperlink>
-      <w:bookmarkStart w:id="0" w:name="_GoBack"/>
-      <w:bookmarkEnd w:id="0"/>
     </w:p>
     <w:p>
       <w:pPr>
@@ -552,7 +550,7 @@
           <w:r>
             <w:fldChar w:fldCharType="separate"/>
           </w:r>
-          <w:hyperlink w:anchor="_Toc512007299" w:history="1">
+          <w:hyperlink w:anchor="_Toc512113715" w:history="1">
             <w:r>
               <w:rPr>
                 <w:rStyle w:val="Hiperligao"/>
@@ -579,7 +577,7 @@
                 <w:noProof/>
                 <w:webHidden/>
               </w:rPr>
-              <w:instrText xml:space="preserve"> PAGEREF _Toc512007299 \h </w:instrText>
+              <w:instrText xml:space="preserve"> PAGEREF _Toc512113715 \h </w:instrText>
             </w:r>
             <w:r>
               <w:rPr>
@@ -623,7 +621,7 @@
               <w:sz w:val="22"/>
             </w:rPr>
           </w:pPr>
-          <w:hyperlink w:anchor="_Toc512007300" w:history="1">
+          <w:hyperlink w:anchor="_Toc512113716" w:history="1">
             <w:r>
               <w:rPr>
                 <w:rStyle w:val="Hiperligao"/>
@@ -650,7 +648,7 @@
                 <w:noProof/>
                 <w:webHidden/>
               </w:rPr>
-              <w:instrText xml:space="preserve"> PAGEREF _Toc512007300 \h </w:instrText>
+              <w:instrText xml:space="preserve"> PAGEREF _Toc512113716 \h </w:instrText>
             </w:r>
             <w:r>
               <w:rPr>
@@ -685,7 +683,7 @@
           <w:pPr>
             <w:pStyle w:val="ndice1"/>
             <w:tabs>
-              <w:tab w:val="left" w:pos="440"/>
+              <w:tab w:val="left" w:pos="480"/>
               <w:tab w:val="right" w:leader="dot" w:pos="9016"/>
             </w:tabs>
             <w:rPr>
@@ -695,7 +693,7 @@
               <w:sz w:val="22"/>
             </w:rPr>
           </w:pPr>
-          <w:hyperlink w:anchor="_Toc512007301" w:history="1">
+          <w:hyperlink w:anchor="_Toc512113717" w:history="1">
             <w:r>
               <w:rPr>
                 <w:rStyle w:val="Hiperligao"/>
@@ -740,7 +738,7 @@
                 <w:noProof/>
                 <w:webHidden/>
               </w:rPr>
-              <w:instrText xml:space="preserve"> PAGEREF _Toc512007301 \h </w:instrText>
+              <w:instrText xml:space="preserve"> PAGEREF _Toc512113717 \h </w:instrText>
             </w:r>
             <w:r>
               <w:rPr>
@@ -775,7 +773,7 @@
           <w:pPr>
             <w:pStyle w:val="ndice1"/>
             <w:tabs>
-              <w:tab w:val="left" w:pos="440"/>
+              <w:tab w:val="left" w:pos="480"/>
               <w:tab w:val="right" w:leader="dot" w:pos="9016"/>
             </w:tabs>
             <w:rPr>
@@ -785,7 +783,7 @@
               <w:sz w:val="22"/>
             </w:rPr>
           </w:pPr>
-          <w:hyperlink w:anchor="_Toc512007302" w:history="1">
+          <w:hyperlink w:anchor="_Toc512113718" w:history="1">
             <w:r>
               <w:rPr>
                 <w:rStyle w:val="Hiperligao"/>
@@ -830,7 +828,7 @@
                 <w:noProof/>
                 <w:webHidden/>
               </w:rPr>
-              <w:instrText xml:space="preserve"> PAGEREF _Toc512007302 \h </w:instrText>
+              <w:instrText xml:space="preserve"> PAGEREF _Toc512113718 \h </w:instrText>
             </w:r>
             <w:r>
               <w:rPr>
@@ -865,7 +863,7 @@
           <w:pPr>
             <w:pStyle w:val="ndice1"/>
             <w:tabs>
-              <w:tab w:val="left" w:pos="440"/>
+              <w:tab w:val="left" w:pos="480"/>
               <w:tab w:val="right" w:leader="dot" w:pos="9016"/>
             </w:tabs>
             <w:rPr>
@@ -875,7 +873,7 @@
               <w:sz w:val="22"/>
             </w:rPr>
           </w:pPr>
-          <w:hyperlink w:anchor="_Toc512007303" w:history="1">
+          <w:hyperlink w:anchor="_Toc512113719" w:history="1">
             <w:r>
               <w:rPr>
                 <w:rStyle w:val="Hiperligao"/>
@@ -918,7 +916,7 @@
                 <w:noProof/>
                 <w:webHidden/>
               </w:rPr>
-              <w:instrText xml:space="preserve"> PAGEREF _Toc512007303 \h </w:instrText>
+              <w:instrText xml:space="preserve"> PAGEREF _Toc512113719 \h </w:instrText>
             </w:r>
             <w:r>
               <w:rPr>
@@ -953,7 +951,7 @@
           <w:pPr>
             <w:pStyle w:val="ndice1"/>
             <w:tabs>
-              <w:tab w:val="left" w:pos="440"/>
+              <w:tab w:val="left" w:pos="480"/>
               <w:tab w:val="right" w:leader="dot" w:pos="9016"/>
             </w:tabs>
             <w:rPr>
@@ -963,7 +961,7 @@
               <w:sz w:val="22"/>
             </w:rPr>
           </w:pPr>
-          <w:hyperlink w:anchor="_Toc512007304" w:history="1">
+          <w:hyperlink w:anchor="_Toc512113720" w:history="1">
             <w:r>
               <w:rPr>
                 <w:rStyle w:val="Hiperligao"/>
@@ -1008,7 +1006,7 @@
                 <w:noProof/>
                 <w:webHidden/>
               </w:rPr>
-              <w:instrText xml:space="preserve"> PAGEREF _Toc512007304 \h </w:instrText>
+              <w:instrText xml:space="preserve"> PAGEREF _Toc512113720 \h </w:instrText>
             </w:r>
             <w:r>
               <w:rPr>
@@ -1053,7 +1051,7 @@
               <w:sz w:val="22"/>
             </w:rPr>
           </w:pPr>
-          <w:hyperlink w:anchor="_Toc512007305" w:history="1">
+          <w:hyperlink w:anchor="_Toc512113721" w:history="1">
             <w:r>
               <w:rPr>
                 <w:rStyle w:val="Hiperligao"/>
@@ -1096,7 +1094,7 @@
                 <w:noProof/>
                 <w:webHidden/>
               </w:rPr>
-              <w:instrText xml:space="preserve"> PAGEREF _Toc512007305 \h </w:instrText>
+              <w:instrText xml:space="preserve"> PAGEREF _Toc512113721 \h </w:instrText>
             </w:r>
             <w:r>
               <w:rPr>
@@ -1141,7 +1139,7 @@
               <w:sz w:val="22"/>
             </w:rPr>
           </w:pPr>
-          <w:hyperlink w:anchor="_Toc512007306" w:history="1">
+          <w:hyperlink w:anchor="_Toc512113722" w:history="1">
             <w:r>
               <w:rPr>
                 <w:rStyle w:val="Hiperligao"/>
@@ -1184,7 +1182,7 @@
                 <w:noProof/>
                 <w:webHidden/>
               </w:rPr>
-              <w:instrText xml:space="preserve"> PAGEREF _Toc512007306 \h </w:instrText>
+              <w:instrText xml:space="preserve"> PAGEREF _Toc512113722 \h </w:instrText>
             </w:r>
             <w:r>
               <w:rPr>
@@ -1217,9 +1215,9 @@
         </w:p>
         <w:p>
           <w:pPr>
-            <w:pStyle w:val="ndice1"/>
+            <w:pStyle w:val="ndice3"/>
             <w:tabs>
-              <w:tab w:val="left" w:pos="440"/>
+              <w:tab w:val="left" w:pos="1320"/>
               <w:tab w:val="right" w:leader="dot" w:pos="9016"/>
             </w:tabs>
             <w:rPr>
@@ -1229,7 +1227,183 @@
               <w:sz w:val="22"/>
             </w:rPr>
           </w:pPr>
-          <w:hyperlink w:anchor="_Toc512007307" w:history="1">
+          <w:hyperlink w:anchor="_Toc512113723" w:history="1">
+            <w:r>
+              <w:rPr>
+                <w:rStyle w:val="Hiperligao"/>
+                <w:noProof/>
+              </w:rPr>
+              <w:t>4.2.1</w:t>
+            </w:r>
+            <w:r>
+              <w:rPr>
+                <w:rFonts w:asciiTheme="minorHAnsi" w:hAnsiTheme="minorHAnsi" w:cstheme="minorBidi"/>
+                <w:noProof/>
+                <w:color w:val="auto"/>
+                <w:sz w:val="22"/>
+              </w:rPr>
+              <w:tab/>
+            </w:r>
+            <w:r>
+              <w:rPr>
+                <w:rStyle w:val="Hiperligao"/>
+                <w:noProof/>
+              </w:rPr>
+              <w:t>Tecnologias</w:t>
+            </w:r>
+            <w:r>
+              <w:rPr>
+                <w:noProof/>
+                <w:webHidden/>
+              </w:rPr>
+              <w:tab/>
+            </w:r>
+            <w:r>
+              <w:rPr>
+                <w:noProof/>
+                <w:webHidden/>
+              </w:rPr>
+              <w:fldChar w:fldCharType="begin"/>
+            </w:r>
+            <w:r>
+              <w:rPr>
+                <w:noProof/>
+                <w:webHidden/>
+              </w:rPr>
+              <w:instrText xml:space="preserve"> PAGEREF _Toc512113723 \h </w:instrText>
+            </w:r>
+            <w:r>
+              <w:rPr>
+                <w:noProof/>
+                <w:webHidden/>
+              </w:rPr>
+            </w:r>
+            <w:r>
+              <w:rPr>
+                <w:noProof/>
+                <w:webHidden/>
+              </w:rPr>
+              <w:fldChar w:fldCharType="separate"/>
+            </w:r>
+            <w:r>
+              <w:rPr>
+                <w:noProof/>
+                <w:webHidden/>
+              </w:rPr>
+              <w:t>11</w:t>
+            </w:r>
+            <w:r>
+              <w:rPr>
+                <w:noProof/>
+                <w:webHidden/>
+              </w:rPr>
+              <w:fldChar w:fldCharType="end"/>
+            </w:r>
+          </w:hyperlink>
+        </w:p>
+        <w:p>
+          <w:pPr>
+            <w:pStyle w:val="ndice3"/>
+            <w:tabs>
+              <w:tab w:val="left" w:pos="1320"/>
+              <w:tab w:val="right" w:leader="dot" w:pos="9016"/>
+            </w:tabs>
+            <w:rPr>
+              <w:rFonts w:asciiTheme="minorHAnsi" w:hAnsiTheme="minorHAnsi" w:cstheme="minorBidi"/>
+              <w:noProof/>
+              <w:color w:val="auto"/>
+              <w:sz w:val="22"/>
+            </w:rPr>
+          </w:pPr>
+          <w:hyperlink w:anchor="_Toc512113724" w:history="1">
+            <w:r>
+              <w:rPr>
+                <w:rStyle w:val="Hiperligao"/>
+                <w:noProof/>
+              </w:rPr>
+              <w:t>4.2.2</w:t>
+            </w:r>
+            <w:r>
+              <w:rPr>
+                <w:rFonts w:asciiTheme="minorHAnsi" w:hAnsiTheme="minorHAnsi" w:cstheme="minorBidi"/>
+                <w:noProof/>
+                <w:color w:val="auto"/>
+                <w:sz w:val="22"/>
+              </w:rPr>
+              <w:tab/>
+            </w:r>
+            <w:r>
+              <w:rPr>
+                <w:rStyle w:val="Hiperligao"/>
+                <w:noProof/>
+              </w:rPr>
+              <w:t>Base de dados</w:t>
+            </w:r>
+            <w:r>
+              <w:rPr>
+                <w:noProof/>
+                <w:webHidden/>
+              </w:rPr>
+              <w:tab/>
+            </w:r>
+            <w:r>
+              <w:rPr>
+                <w:noProof/>
+                <w:webHidden/>
+              </w:rPr>
+              <w:fldChar w:fldCharType="begin"/>
+            </w:r>
+            <w:r>
+              <w:rPr>
+                <w:noProof/>
+                <w:webHidden/>
+              </w:rPr>
+              <w:instrText xml:space="preserve"> PAGEREF _Toc512113724 \h </w:instrText>
+            </w:r>
+            <w:r>
+              <w:rPr>
+                <w:noProof/>
+                <w:webHidden/>
+              </w:rPr>
+            </w:r>
+            <w:r>
+              <w:rPr>
+                <w:noProof/>
+                <w:webHidden/>
+              </w:rPr>
+              <w:fldChar w:fldCharType="separate"/>
+            </w:r>
+            <w:r>
+              <w:rPr>
+                <w:noProof/>
+                <w:webHidden/>
+              </w:rPr>
+              <w:t>12</w:t>
+            </w:r>
+            <w:r>
+              <w:rPr>
+                <w:noProof/>
+                <w:webHidden/>
+              </w:rPr>
+              <w:fldChar w:fldCharType="end"/>
+            </w:r>
+          </w:hyperlink>
+        </w:p>
+        <w:p>
+          <w:pPr>
+            <w:pStyle w:val="ndice1"/>
+            <w:tabs>
+              <w:tab w:val="left" w:pos="480"/>
+              <w:tab w:val="right" w:leader="dot" w:pos="9016"/>
+            </w:tabs>
+            <w:rPr>
+              <w:rFonts w:asciiTheme="minorHAnsi" w:hAnsiTheme="minorHAnsi" w:cstheme="minorBidi"/>
+              <w:noProof/>
+              <w:color w:val="auto"/>
+              <w:sz w:val="22"/>
+            </w:rPr>
+          </w:pPr>
+          <w:hyperlink w:anchor="_Toc512113725" w:history="1">
             <w:r>
               <w:rPr>
                 <w:rStyle w:val="Hiperligao"/>
@@ -1274,7 +1448,7 @@
                 <w:noProof/>
                 <w:webHidden/>
               </w:rPr>
-              <w:instrText xml:space="preserve"> PAGEREF _Toc512007307 \h </w:instrText>
+              <w:instrText xml:space="preserve"> PAGEREF _Toc512113725 \h </w:instrText>
             </w:r>
             <w:r>
               <w:rPr>
@@ -1294,7 +1468,7 @@
                 <w:noProof/>
                 <w:webHidden/>
               </w:rPr>
-              <w:t>11</w:t>
+              <w:t>13</w:t>
             </w:r>
             <w:r>
               <w:rPr>
@@ -1393,7 +1567,7 @@
           <w:szCs w:val="32"/>
         </w:rPr>
       </w:pPr>
-      <w:bookmarkStart w:id="1" w:name="_Toc512007299"/>
+      <w:bookmarkStart w:id="0" w:name="_Toc512113715"/>
       <w:r>
         <w:rPr>
           <w:sz w:val="32"/>
@@ -1416,7 +1590,7 @@
         </w:rPr>
         <w:t>iguras</w:t>
       </w:r>
-      <w:bookmarkEnd w:id="1"/>
+      <w:bookmarkEnd w:id="0"/>
     </w:p>
     <w:p>
       <w:pPr>
@@ -1823,7 +1997,7 @@
           <w:szCs w:val="32"/>
         </w:rPr>
       </w:pPr>
-      <w:bookmarkStart w:id="2" w:name="_Toc512007300"/>
+      <w:bookmarkStart w:id="1" w:name="_Toc512113716"/>
       <w:r>
         <w:rPr>
           <w:sz w:val="32"/>
@@ -1832,7 +2006,7 @@
         <w:lastRenderedPageBreak/>
         <w:t>Lista de Tabelas</w:t>
       </w:r>
-      <w:bookmarkEnd w:id="2"/>
+      <w:bookmarkEnd w:id="1"/>
     </w:p>
     <w:p>
       <w:pPr>
@@ -1925,7 +2099,7 @@
           <w:sz w:val="32"/>
         </w:rPr>
       </w:pPr>
-      <w:bookmarkStart w:id="3" w:name="_Toc512007301"/>
+      <w:bookmarkStart w:id="2" w:name="_Toc512113717"/>
       <w:r>
         <w:rPr>
           <w:sz w:val="32"/>
@@ -1945,7 +2119,7 @@
         </w:rPr>
         <w:t>o</w:t>
       </w:r>
-      <w:bookmarkEnd w:id="3"/>
+      <w:bookmarkEnd w:id="2"/>
     </w:p>
     <w:p/>
     <w:p/>
@@ -1982,7 +2156,7 @@
           <w:sz w:val="32"/>
         </w:rPr>
       </w:pPr>
-      <w:bookmarkStart w:id="4" w:name="_Toc512007302"/>
+      <w:bookmarkStart w:id="3" w:name="_Toc512113718"/>
       <w:r>
         <w:rPr>
           <w:sz w:val="32"/>
@@ -1990,7 +2164,7 @@
         <w:lastRenderedPageBreak/>
         <w:t>Descrição do problema</w:t>
       </w:r>
-      <w:bookmarkEnd w:id="4"/>
+      <w:bookmarkEnd w:id="3"/>
     </w:p>
     <w:p/>
     <w:p/>
@@ -2027,7 +2201,7 @@
           <w:numId w:val="0"/>
         </w:numPr>
       </w:pPr>
-      <w:bookmarkStart w:id="5" w:name="_Toc512007303"/>
+      <w:bookmarkStart w:id="4" w:name="_Toc512113719"/>
       <w:r>
         <w:lastRenderedPageBreak/>
         <w:t xml:space="preserve">3 </w:t>
@@ -2043,7 +2217,7 @@
       <w:r>
         <w:t xml:space="preserve"> Pop</w:t>
       </w:r>
-      <w:bookmarkEnd w:id="5"/>
+      <w:bookmarkEnd w:id="4"/>
     </w:p>
     <w:p>
       <w:r>
@@ -2365,7 +2539,7 @@
           <w:noProof/>
         </w:rPr>
         <w:drawing>
-          <wp:inline distT="0" distB="0" distL="0" distR="0" wp14:anchorId="34A749AC" wp14:editId="10C2124B">
+          <wp:inline distT="0" distB="0" distL="0" distR="0" wp14:anchorId="34A749AC" wp14:editId="5A1477F7">
             <wp:extent cx="3448531" cy="2667372"/>
             <wp:effectExtent l="19050" t="19050" r="19050" b="19050"/>
             <wp:docPr id="2" name="Imagem 2"/>
@@ -2417,7 +2591,7 @@
         <w:pStyle w:val="Legenda"/>
         <w:jc w:val="center"/>
       </w:pPr>
-      <w:bookmarkStart w:id="6" w:name="_Toc512007291"/>
+      <w:bookmarkStart w:id="5" w:name="_Toc512007291"/>
       <w:r>
         <w:t>Figura 3.</w:t>
       </w:r>
@@ -2469,7 +2643,7 @@
       <w:r>
         <w:t xml:space="preserve"> - Exemplo de ficheiro de dados</w:t>
       </w:r>
-      <w:bookmarkEnd w:id="6"/>
+      <w:bookmarkEnd w:id="5"/>
     </w:p>
     <w:p>
       <w:pPr>
@@ -2534,7 +2708,7 @@
         <w:pStyle w:val="Legenda"/>
         <w:jc w:val="center"/>
       </w:pPr>
-      <w:bookmarkStart w:id="7" w:name="_Toc512007292"/>
+      <w:bookmarkStart w:id="6" w:name="_Toc512007292"/>
       <w:r>
         <w:t xml:space="preserve">Figura </w:t>
       </w:r>
@@ -2589,7 +2763,7 @@
       <w:r>
         <w:t xml:space="preserve"> - Exemplo de árvore gerada</w:t>
       </w:r>
-      <w:bookmarkEnd w:id="7"/>
+      <w:bookmarkEnd w:id="6"/>
     </w:p>
     <w:p/>
     <w:p>
@@ -2870,7 +3044,7 @@
         <w:pStyle w:val="Legenda"/>
         <w:jc w:val="center"/>
       </w:pPr>
-      <w:bookmarkStart w:id="8" w:name="_Toc512007293"/>
+      <w:bookmarkStart w:id="7" w:name="_Toc512007293"/>
       <w:r>
         <w:t>Figura 3.</w:t>
       </w:r>
@@ -2922,7 +3096,7 @@
       <w:r>
         <w:t xml:space="preserve"> - Grafo de uma ontologia</w:t>
       </w:r>
-      <w:bookmarkEnd w:id="8"/>
+      <w:bookmarkEnd w:id="7"/>
     </w:p>
     <w:p>
       <w:r>
@@ -3081,7 +3255,7 @@
         </w:rPr>
         <w:lastRenderedPageBreak/>
         <w:drawing>
-          <wp:inline distT="0" distB="0" distL="0" distR="0" wp14:anchorId="129CFBC8" wp14:editId="2B73E121">
+          <wp:inline distT="0" distB="0" distL="0" distR="0" wp14:anchorId="129CFBC8" wp14:editId="514D3460">
             <wp:extent cx="5731510" cy="4294505"/>
             <wp:effectExtent l="0" t="0" r="2540" b="0"/>
             <wp:docPr id="5" name="Imagem 5"/>
@@ -3128,7 +3302,7 @@
         <w:pStyle w:val="Legenda"/>
         <w:jc w:val="center"/>
       </w:pPr>
-      <w:bookmarkStart w:id="9" w:name="_Toc512007294"/>
+      <w:bookmarkStart w:id="8" w:name="_Toc512007294"/>
       <w:r>
         <w:t>Figura 3.</w:t>
       </w:r>
@@ -3196,7 +3370,7 @@
       <w:r>
         <w:t xml:space="preserve"> Pop</w:t>
       </w:r>
-      <w:bookmarkEnd w:id="9"/>
+      <w:bookmarkEnd w:id="8"/>
     </w:p>
     <w:p/>
     <w:p/>
@@ -3221,7 +3395,7 @@
           <w:sz w:val="32"/>
         </w:rPr>
       </w:pPr>
-      <w:bookmarkStart w:id="10" w:name="_Toc512007304"/>
+      <w:bookmarkStart w:id="9" w:name="_Toc512113720"/>
       <w:r>
         <w:rPr>
           <w:sz w:val="32"/>
@@ -3229,7 +3403,7 @@
         <w:lastRenderedPageBreak/>
         <w:t>Arquitetura</w:t>
       </w:r>
-      <w:bookmarkEnd w:id="10"/>
+      <w:bookmarkEnd w:id="9"/>
     </w:p>
     <w:p>
       <w:pPr>
@@ -3265,7 +3439,7 @@
           <w:b/>
         </w:rPr>
       </w:pPr>
-      <w:bookmarkStart w:id="11" w:name="_Toc512007305"/>
+      <w:bookmarkStart w:id="10" w:name="_Toc512113721"/>
       <w:r>
         <w:rPr>
           <w:b/>
@@ -3291,7 +3465,7 @@
         <w:tab/>
         <w:t>Descrição</w:t>
       </w:r>
-      <w:bookmarkEnd w:id="11"/>
+      <w:bookmarkEnd w:id="10"/>
     </w:p>
     <w:p>
       <w:pPr>
@@ -3686,7 +3860,7 @@
         <w:pStyle w:val="Legenda"/>
         <w:jc w:val="center"/>
       </w:pPr>
-      <w:bookmarkStart w:id="12" w:name="_Toc512007295"/>
+      <w:bookmarkStart w:id="11" w:name="_Toc512007295"/>
       <w:r>
         <w:t xml:space="preserve">Figura </w:t>
       </w:r>
@@ -3738,7 +3912,7 @@
       <w:r>
         <w:t xml:space="preserve"> – Arquitetura da aplicação</w:t>
       </w:r>
-      <w:bookmarkEnd w:id="12"/>
+      <w:bookmarkEnd w:id="11"/>
     </w:p>
     <w:p/>
     <w:p/>
@@ -3749,7 +3923,7 @@
           <w:b/>
         </w:rPr>
       </w:pPr>
-      <w:bookmarkStart w:id="13" w:name="_Toc512007306"/>
+      <w:bookmarkStart w:id="12" w:name="_Toc512113722"/>
       <w:r>
         <w:rPr>
           <w:b/>
@@ -3859,66 +4033,934 @@
         </w:rPr>
         <w:t>)</w:t>
       </w:r>
+      <w:bookmarkEnd w:id="12"/>
+    </w:p>
+    <w:p>
+      <w:r>
+        <w:tab/>
+      </w:r>
+      <w:r>
+        <w:t xml:space="preserve">A aplicação foi implementada por </w:t>
+      </w:r>
+      <w:r>
+        <w:t>níveis de acesso</w:t>
+      </w:r>
+      <w:r>
+        <w:t xml:space="preserve">, </w:t>
+      </w:r>
+      <w:r>
+        <w:t xml:space="preserve">na qual cada nível apenas comunica com o superior ou inferior, nunca saltando um nível durante a comunicação. Esta implementação </w:t>
+      </w:r>
+      <w:r>
+        <w:t>proporciona uma maior facilidade na manipulação das funcionalidade</w:t>
+      </w:r>
+      <w:r>
+        <w:t>s</w:t>
+      </w:r>
+      <w:r>
+        <w:t xml:space="preserve">. </w:t>
+      </w:r>
+    </w:p>
+    <w:p>
+      <w:r>
+        <w:tab/>
+      </w:r>
+      <w:r>
+        <w:t>Os níveis existentes são</w:t>
+      </w:r>
+      <w:r>
+        <w:t>:</w:t>
+      </w:r>
+    </w:p>
+    <w:p>
+      <w:pPr>
+        <w:pStyle w:val="PargrafodaLista"/>
+        <w:numPr>
+          <w:ilvl w:val="0"/>
+          <w:numId w:val="13"/>
+        </w:numPr>
+      </w:pPr>
+      <w:proofErr w:type="spellStart"/>
+      <w:r>
+        <w:rPr>
+          <w:b/>
+          <w:i/>
+        </w:rPr>
+        <w:t>c</w:t>
+      </w:r>
+      <w:r>
+        <w:rPr>
+          <w:b/>
+          <w:i/>
+        </w:rPr>
+        <w:t>ontrollers</w:t>
+      </w:r>
+      <w:proofErr w:type="spellEnd"/>
+      <w:r>
+        <w:rPr>
+          <w:b/>
+          <w:i/>
+        </w:rPr>
+        <w:t xml:space="preserve">: </w:t>
+      </w:r>
+      <w:r>
+        <w:t xml:space="preserve">contém todos os </w:t>
+      </w:r>
+      <w:proofErr w:type="spellStart"/>
+      <w:r>
+        <w:rPr>
+          <w:i/>
+        </w:rPr>
+        <w:t>endpoints</w:t>
+      </w:r>
+      <w:proofErr w:type="spellEnd"/>
+      <w:r>
+        <w:rPr>
+          <w:i/>
+        </w:rPr>
+        <w:t xml:space="preserve"> </w:t>
+      </w:r>
+      <w:r>
+        <w:t xml:space="preserve">possíveis de serem acedidos através da </w:t>
+      </w:r>
+      <w:proofErr w:type="spellStart"/>
+      <w:r>
+        <w:rPr>
+          <w:i/>
+        </w:rPr>
+        <w:t>user</w:t>
+      </w:r>
+      <w:proofErr w:type="spellEnd"/>
+      <w:r>
+        <w:rPr>
+          <w:i/>
+        </w:rPr>
+        <w:t xml:space="preserve"> interface</w:t>
+      </w:r>
+      <w:r>
+        <w:rPr>
+          <w:i/>
+        </w:rPr>
+        <w:t xml:space="preserve"> </w:t>
+      </w:r>
+      <w:r>
+        <w:t xml:space="preserve">e comunica com </w:t>
+      </w:r>
+      <w:proofErr w:type="spellStart"/>
+      <w:r>
+        <w:rPr>
+          <w:i/>
+        </w:rPr>
+        <w:t>views</w:t>
+      </w:r>
+      <w:proofErr w:type="spellEnd"/>
+      <w:r>
+        <w:rPr>
+          <w:b/>
+          <w:i/>
+        </w:rPr>
+        <w:t xml:space="preserve"> </w:t>
+      </w:r>
+      <w:r>
+        <w:t xml:space="preserve">e </w:t>
+      </w:r>
+      <w:proofErr w:type="spellStart"/>
+      <w:r>
+        <w:rPr>
+          <w:i/>
+        </w:rPr>
+        <w:t>services</w:t>
+      </w:r>
+      <w:proofErr w:type="spellEnd"/>
+      <w:r>
+        <w:t>;</w:t>
+      </w:r>
+    </w:p>
+    <w:p>
+      <w:pPr>
+        <w:pStyle w:val="PargrafodaLista"/>
+        <w:numPr>
+          <w:ilvl w:val="0"/>
+          <w:numId w:val="13"/>
+        </w:numPr>
+      </w:pPr>
+      <w:proofErr w:type="spellStart"/>
+      <w:r>
+        <w:rPr>
+          <w:b/>
+          <w:i/>
+        </w:rPr>
+        <w:t>s</w:t>
+      </w:r>
+      <w:r>
+        <w:rPr>
+          <w:b/>
+          <w:i/>
+        </w:rPr>
+        <w:t>ervices</w:t>
+      </w:r>
+      <w:proofErr w:type="spellEnd"/>
+      <w:r>
+        <w:rPr>
+          <w:b/>
+          <w:i/>
+        </w:rPr>
+        <w:t xml:space="preserve">: </w:t>
+      </w:r>
+      <w:r>
+        <w:t>nível</w:t>
+      </w:r>
+      <w:r>
+        <w:t xml:space="preserve"> intermédio entre </w:t>
+      </w:r>
+      <w:proofErr w:type="spellStart"/>
+      <w:r>
+        <w:rPr>
+          <w:i/>
+        </w:rPr>
+        <w:t>controllers</w:t>
+      </w:r>
+      <w:proofErr w:type="spellEnd"/>
+      <w:r>
+        <w:rPr>
+          <w:i/>
+        </w:rPr>
+        <w:t xml:space="preserve"> </w:t>
+      </w:r>
+      <w:r>
+        <w:t xml:space="preserve">e </w:t>
+      </w:r>
+      <w:r>
+        <w:rPr>
+          <w:i/>
+        </w:rPr>
+        <w:t xml:space="preserve">data </w:t>
+      </w:r>
+      <w:proofErr w:type="spellStart"/>
+      <w:r>
+        <w:rPr>
+          <w:i/>
+        </w:rPr>
+        <w:t>access</w:t>
+      </w:r>
+      <w:proofErr w:type="spellEnd"/>
+      <w:r>
+        <w:t>, contém toda a lógica necessária para a execução das operações disponíveis</w:t>
+      </w:r>
+      <w:r>
+        <w:t>;</w:t>
+      </w:r>
+    </w:p>
+    <w:p>
+      <w:pPr>
+        <w:pStyle w:val="PargrafodaLista"/>
+        <w:numPr>
+          <w:ilvl w:val="0"/>
+          <w:numId w:val="13"/>
+        </w:numPr>
+      </w:pPr>
+      <w:r>
+        <w:rPr>
+          <w:b/>
+          <w:i/>
+        </w:rPr>
+        <w:t>d</w:t>
+      </w:r>
+      <w:r>
+        <w:rPr>
+          <w:b/>
+          <w:i/>
+        </w:rPr>
+        <w:t xml:space="preserve">ata </w:t>
+      </w:r>
+      <w:proofErr w:type="spellStart"/>
+      <w:r>
+        <w:rPr>
+          <w:b/>
+          <w:i/>
+        </w:rPr>
+        <w:t>access</w:t>
+      </w:r>
+      <w:proofErr w:type="spellEnd"/>
+      <w:r>
+        <w:rPr>
+          <w:b/>
+          <w:i/>
+        </w:rPr>
+        <w:t xml:space="preserve">: </w:t>
+      </w:r>
+      <w:r>
+        <w:t xml:space="preserve"> engloba</w:t>
+      </w:r>
+      <w:r>
+        <w:t xml:space="preserve"> todo </w:t>
+      </w:r>
+      <w:r>
+        <w:t xml:space="preserve">o acesso aos dados. </w:t>
+      </w:r>
+      <w:r>
+        <w:t xml:space="preserve">Seja este acesso na </w:t>
+      </w:r>
+      <w:r>
+        <w:t xml:space="preserve">API </w:t>
+      </w:r>
+      <w:proofErr w:type="spellStart"/>
+      <w:r>
+        <w:t>Chaos</w:t>
+      </w:r>
+      <w:proofErr w:type="spellEnd"/>
+      <w:r>
+        <w:t xml:space="preserve"> Pop</w:t>
+      </w:r>
+      <w:r>
+        <w:t xml:space="preserve"> ou na nossa própria base de dados</w:t>
+      </w:r>
+      <w:r>
+        <w:t>;</w:t>
+      </w:r>
+    </w:p>
+    <w:p>
+      <w:pPr>
+        <w:pStyle w:val="PargrafodaLista"/>
+        <w:numPr>
+          <w:ilvl w:val="0"/>
+          <w:numId w:val="13"/>
+        </w:numPr>
+      </w:pPr>
+      <w:proofErr w:type="spellStart"/>
+      <w:r>
+        <w:rPr>
+          <w:b/>
+          <w:i/>
+        </w:rPr>
+        <w:t>views</w:t>
+      </w:r>
+      <w:proofErr w:type="spellEnd"/>
+      <w:r>
+        <w:rPr>
+          <w:b/>
+          <w:i/>
+        </w:rPr>
+        <w:t>:</w:t>
+      </w:r>
+      <w:r>
+        <w:t xml:space="preserve"> inclui todas as representações visuais utilizadas em </w:t>
+      </w:r>
+      <w:proofErr w:type="spellStart"/>
+      <w:r>
+        <w:rPr>
+          <w:i/>
+        </w:rPr>
+        <w:t>user</w:t>
+      </w:r>
+      <w:proofErr w:type="spellEnd"/>
+      <w:r>
+        <w:rPr>
+          <w:i/>
+        </w:rPr>
+        <w:t xml:space="preserve"> interface. </w:t>
+      </w:r>
+    </w:p>
+    <w:p>
+      <w:pPr>
+        <w:ind w:firstLine="708"/>
+      </w:pPr>
+      <w:r>
+        <w:t xml:space="preserve">Em cada um </w:t>
+      </w:r>
+      <w:r>
+        <w:t>dos</w:t>
+      </w:r>
+      <w:r>
+        <w:t xml:space="preserve"> níveis existe diferentes módulos, nestes estão implementadas </w:t>
+      </w:r>
+      <w:bookmarkStart w:id="13" w:name="_GoBack"/>
       <w:bookmarkEnd w:id="13"/>
-    </w:p>
-    <w:p>
-      <w:r>
+      <w:r>
+        <w:t>funções usufruindo de algumas tecnologias das quais temos conhecimento.</w:t>
+      </w:r>
+      <w:r>
+        <w:t xml:space="preserve"> </w:t>
+      </w:r>
+    </w:p>
+    <w:p>
+      <w:pPr>
+        <w:pStyle w:val="Cabealho3"/>
+        <w:rPr>
+          <w:b/>
+          <w:sz w:val="26"/>
+          <w:szCs w:val="26"/>
+        </w:rPr>
+      </w:pPr>
+      <w:bookmarkStart w:id="14" w:name="_Toc512113723"/>
+      <w:r>
+        <w:rPr>
+          <w:b/>
+          <w:sz w:val="26"/>
+          <w:szCs w:val="26"/>
+        </w:rPr>
+        <w:t>4.2.1</w:t>
+      </w:r>
+      <w:r>
+        <w:rPr>
+          <w:b/>
+          <w:sz w:val="26"/>
+          <w:szCs w:val="26"/>
+        </w:rPr>
         <w:tab/>
-      </w:r>
-      <w:r>
-        <w:t xml:space="preserve">Para implementar o </w:t>
-      </w:r>
-    </w:p>
-    <w:p>
-      <w:r>
+        <w:t>Tecnologias</w:t>
+      </w:r>
+      <w:bookmarkEnd w:id="14"/>
+    </w:p>
+    <w:p>
+      <w:pPr>
+        <w:rPr>
+          <w:b/>
+        </w:rPr>
+      </w:pPr>
+      <w:r>
+        <w:rPr>
+          <w:b/>
+        </w:rPr>
+        <w:t>Node.js</w:t>
+      </w:r>
+    </w:p>
+    <w:p>
+      <w:pPr>
+        <w:ind w:firstLine="708"/>
+      </w:pPr>
+      <w:r>
+        <w:rPr>
+          <w:b/>
+        </w:rPr>
+        <w:t xml:space="preserve">O que é? </w:t>
+      </w:r>
+      <w:r>
+        <w:t xml:space="preserve">Um </w:t>
+      </w:r>
+      <w:proofErr w:type="spellStart"/>
+      <w:r>
+        <w:rPr>
+          <w:i/>
+        </w:rPr>
+        <w:t>runtime</w:t>
+      </w:r>
+      <w:proofErr w:type="spellEnd"/>
+      <w:r>
+        <w:t xml:space="preserve"> de JavaScript, que pelo facto de processar o código JavaScript desvinculando-o do browser, possibilita o desenvolvimento de aplicações estáveis e rápidas.</w:t>
+      </w:r>
+    </w:p>
+    <w:p>
+      <w:pPr>
+        <w:ind w:firstLine="708"/>
+      </w:pPr>
+      <w:r>
+        <w:rPr>
+          <w:b/>
+        </w:rPr>
+        <w:t>Por que escolhemos</w:t>
+      </w:r>
+      <w:r>
+        <w:rPr>
+          <w:b/>
+        </w:rPr>
+        <w:t>?</w:t>
+      </w:r>
+      <w:r>
+        <w:rPr>
+          <w:b/>
+        </w:rPr>
+        <w:t xml:space="preserve"> </w:t>
+      </w:r>
+      <w:r>
+        <w:t>Escolhemos esta tecnologia porque já tivemos experiências em outras unidades curriculares e concluímos que fornece uma maneira fácil de construir uma aplicação.</w:t>
+      </w:r>
+    </w:p>
+    <w:p>
+      <w:pPr>
+        <w:ind w:firstLine="708"/>
+      </w:pPr>
+      <w:r>
+        <w:rPr>
+          <w:b/>
+        </w:rPr>
+        <w:t>Onde utilizamos?</w:t>
+      </w:r>
+      <w:r>
+        <w:t xml:space="preserve"> Todo o projeto é realizado utilizando esta tecnologia. </w:t>
+      </w:r>
+    </w:p>
+    <w:p>
+      <w:pPr>
+        <w:ind w:firstLine="708"/>
+      </w:pPr>
+    </w:p>
+    <w:p>
+      <w:pPr>
+        <w:rPr>
+          <w:b/>
+        </w:rPr>
+      </w:pPr>
+      <w:r>
+        <w:rPr>
+          <w:b/>
+        </w:rPr>
+        <w:t>D3.js</w:t>
+      </w:r>
+    </w:p>
+    <w:p>
+      <w:r>
+        <w:rPr>
+          <w:b/>
+        </w:rPr>
         <w:tab/>
-      </w:r>
-    </w:p>
-    <w:p>
-      <w:r>
-        <w:t xml:space="preserve">Data </w:t>
+        <w:t xml:space="preserve">O que é? </w:t>
+      </w:r>
+      <w:r>
+        <w:t xml:space="preserve">Uma ferramenta para JavaScript que associa os dados ao </w:t>
       </w:r>
       <w:proofErr w:type="spellStart"/>
       <w:r>
-        <w:t>Storage</w:t>
+        <w:rPr>
+          <w:i/>
+        </w:rPr>
+        <w:t>Document</w:t>
       </w:r>
       <w:proofErr w:type="spellEnd"/>
-    </w:p>
-    <w:p>
+      <w:r>
+        <w:rPr>
+          <w:i/>
+        </w:rPr>
+        <w:t xml:space="preserve"> </w:t>
+      </w:r>
       <w:proofErr w:type="spellStart"/>
       <w:r>
-        <w:t>Isomorphic</w:t>
+        <w:rPr>
+          <w:i/>
+        </w:rPr>
+        <w:t>Object</w:t>
       </w:r>
       <w:proofErr w:type="spellEnd"/>
       <w:r>
+        <w:rPr>
+          <w:i/>
+        </w:rPr>
         <w:t xml:space="preserve"> </w:t>
       </w:r>
       <w:proofErr w:type="spellStart"/>
       <w:r>
-        <w:t>Fetch</w:t>
+        <w:rPr>
+          <w:i/>
+        </w:rPr>
+        <w:t>Model</w:t>
       </w:r>
       <w:proofErr w:type="spellEnd"/>
-    </w:p>
-    <w:p>
-      <w:r>
-        <w:t>D3</w:t>
-      </w:r>
-    </w:p>
-    <w:p>
+      <w:r>
+        <w:rPr>
+          <w:i/>
+        </w:rPr>
+        <w:t>(DOM)</w:t>
+      </w:r>
+      <w:r>
+        <w:t xml:space="preserve"> e permite manipular estes gerando gráficos usando</w:t>
+      </w:r>
+      <w:r>
+        <w:t xml:space="preserve"> diretamente padrões web como</w:t>
+      </w:r>
+      <w:r>
+        <w:t xml:space="preserve"> </w:t>
+      </w:r>
+      <w:r>
+        <w:t xml:space="preserve">o </w:t>
+      </w:r>
+      <w:r>
+        <w:t>HTML</w:t>
+      </w:r>
+      <w:r>
+        <w:t xml:space="preserve"> e o</w:t>
+      </w:r>
+      <w:r>
+        <w:t xml:space="preserve"> CSS</w:t>
+      </w:r>
+      <w:r>
+        <w:t>.</w:t>
+      </w:r>
+      <w:r>
+        <w:t xml:space="preserve"> </w:t>
+      </w:r>
+    </w:p>
+    <w:p>
+      <w:r>
+        <w:rPr>
+          <w:b/>
+        </w:rPr>
+        <w:tab/>
+        <w:t xml:space="preserve">Por que escolhemos? </w:t>
+      </w:r>
+      <w:r>
+        <w:t xml:space="preserve">Optamos por tal </w:t>
+      </w:r>
+      <w:r>
+        <w:t xml:space="preserve">pelo facto de </w:t>
+      </w:r>
+      <w:r>
+        <w:t>suportar comportamentos dinâmicos de interação e animação e grandes conjun</w:t>
+      </w:r>
+      <w:r>
+        <w:t>tos de dados. Outra característica que nos chamou a atenção foi com facilidade obter gráficos bonitos visualmente.</w:t>
+      </w:r>
+    </w:p>
+    <w:p>
+      <w:pPr>
+        <w:rPr>
+          <w:i/>
+        </w:rPr>
+      </w:pPr>
+      <w:r>
+        <w:rPr>
+          <w:b/>
+        </w:rPr>
+        <w:tab/>
+        <w:t xml:space="preserve">Onde utilizamos? </w:t>
+      </w:r>
+      <w:r>
+        <w:t xml:space="preserve">Utilizamos </w:t>
+      </w:r>
+      <w:r>
+        <w:t>n</w:t>
+      </w:r>
+      <w:r>
+        <w:t xml:space="preserve">a </w:t>
+      </w:r>
+      <w:r>
+        <w:t>apresentação dos dados referentes aos ficheiros de entrada, de modo a obter uma representação intuitiva e de fácil entendimento destes por parte do utilizador.</w:t>
+      </w:r>
+    </w:p>
+    <w:p>
+      <w:pPr>
+        <w:rPr>
+          <w:b/>
+        </w:rPr>
+      </w:pPr>
+    </w:p>
+    <w:p>
+      <w:pPr>
+        <w:rPr>
+          <w:b/>
+        </w:rPr>
+      </w:pPr>
+    </w:p>
+    <w:p>
+      <w:pPr>
+        <w:rPr>
+          <w:b/>
+        </w:rPr>
+      </w:pPr>
+    </w:p>
+    <w:p>
+      <w:pPr>
+        <w:rPr>
+          <w:b/>
+        </w:rPr>
+      </w:pPr>
       <w:proofErr w:type="spellStart"/>
       <w:r>
-        <w:t>BootStrap</w:t>
+        <w:rPr>
+          <w:b/>
+        </w:rPr>
+        <w:t>Electron</w:t>
       </w:r>
       <w:proofErr w:type="spellEnd"/>
       <w:r>
-        <w:t xml:space="preserve"> e </w:t>
+        <w:rPr>
+          <w:b/>
+        </w:rPr>
+        <w:t xml:space="preserve"> </w:t>
+      </w:r>
+    </w:p>
+    <w:p>
+      <w:pPr>
+        <w:rPr>
+          <w:b/>
+        </w:rPr>
+      </w:pPr>
+      <w:r>
+        <w:rPr>
+          <w:b/>
+        </w:rPr>
+        <w:tab/>
+        <w:t xml:space="preserve">O que é? </w:t>
+      </w:r>
+      <w:r>
+        <w:t xml:space="preserve">Um </w:t>
       </w:r>
       <w:proofErr w:type="spellStart"/>
       <w:r>
-        <w:t>HandleBars</w:t>
+        <w:t>framework</w:t>
       </w:r>
       <w:proofErr w:type="spellEnd"/>
-    </w:p>
+      <w:r>
+        <w:t xml:space="preserve"> utilizado para criar aplicações </w:t>
+      </w:r>
+      <w:proofErr w:type="spellStart"/>
+      <w:r>
+        <w:t>multiplatformas</w:t>
+      </w:r>
+      <w:proofErr w:type="spellEnd"/>
+      <w:r>
+        <w:t xml:space="preserve"> desktop com tecnologias web (HTML, JavaScript e CSS).</w:t>
+      </w:r>
+      <w:r>
+        <w:t xml:space="preserve"> </w:t>
+      </w:r>
+    </w:p>
+    <w:p>
+      <w:r>
+        <w:rPr>
+          <w:b/>
+        </w:rPr>
+        <w:tab/>
+        <w:t xml:space="preserve">Por que escolhemos? </w:t>
+      </w:r>
+      <w:r>
+        <w:t xml:space="preserve">Como a nossa aplicação será desenvolvida na </w:t>
+      </w:r>
+      <w:r>
+        <w:t>tecnologia</w:t>
+      </w:r>
+      <w:r>
+        <w:t xml:space="preserve"> JavaScript e esta é </w:t>
+      </w:r>
+      <w:r>
+        <w:t xml:space="preserve">a suportada </w:t>
+      </w:r>
+      <w:r>
+        <w:t xml:space="preserve">pelo </w:t>
+      </w:r>
+      <w:proofErr w:type="spellStart"/>
+      <w:r>
+        <w:t>Electron</w:t>
+      </w:r>
+      <w:proofErr w:type="spellEnd"/>
+      <w:r>
+        <w:t xml:space="preserve">, decidimos utilizá-lo para assim não ter a necessidade de aprender a usar uma nova tecnologia no desenvolvimento do sistema desktop. </w:t>
+      </w:r>
+    </w:p>
+    <w:p>
+      <w:r>
+        <w:rPr>
+          <w:b/>
+        </w:rPr>
+        <w:tab/>
+        <w:t xml:space="preserve">Onde utilizamos? </w:t>
+      </w:r>
+      <w:r>
+        <w:t>Na criação da aplicação desktop iremos aplicar esta tecnologia.</w:t>
+      </w:r>
+    </w:p>
+    <w:p>
+      <w:r>
+        <w:rPr>
+          <w:b/>
+        </w:rPr>
+        <w:t>Express</w:t>
+      </w:r>
+    </w:p>
+    <w:p>
+      <w:pPr>
+        <w:ind w:firstLine="708"/>
+      </w:pPr>
+      <w:r>
+        <w:rPr>
+          <w:b/>
+        </w:rPr>
+        <w:t>O que é?</w:t>
+      </w:r>
+      <w:r>
+        <w:rPr>
+          <w:b/>
+        </w:rPr>
+        <w:t xml:space="preserve"> </w:t>
+      </w:r>
+      <w:r>
+        <w:t xml:space="preserve">Um </w:t>
+      </w:r>
+      <w:proofErr w:type="spellStart"/>
+      <w:r>
+        <w:t>framework</w:t>
+      </w:r>
+      <w:proofErr w:type="spellEnd"/>
+      <w:r>
+        <w:t xml:space="preserve"> </w:t>
+      </w:r>
+      <w:proofErr w:type="spellStart"/>
+      <w:r>
+        <w:t>back-end</w:t>
+      </w:r>
+      <w:proofErr w:type="spellEnd"/>
+      <w:r>
+        <w:t xml:space="preserve"> em </w:t>
+      </w:r>
+      <w:r>
+        <w:t xml:space="preserve">Node.js que cria rotas, </w:t>
+      </w:r>
+      <w:proofErr w:type="spellStart"/>
+      <w:r>
+        <w:t>middlewares</w:t>
+      </w:r>
+      <w:proofErr w:type="spellEnd"/>
+      <w:r>
+        <w:t xml:space="preserve">, entre outras para facilitar a criação de </w:t>
+      </w:r>
+      <w:proofErr w:type="spellStart"/>
+      <w:r>
+        <w:t>API’s</w:t>
+      </w:r>
+      <w:proofErr w:type="spellEnd"/>
+      <w:r>
+        <w:t>.</w:t>
+      </w:r>
+      <w:r>
+        <w:t xml:space="preserve"> Este cria e obtém dados a partir do servidor, independentemente da linguagem que irá utilizá-los. </w:t>
+      </w:r>
+    </w:p>
+    <w:p>
+      <w:pPr>
+        <w:ind w:left="720"/>
+      </w:pPr>
+      <w:r>
+        <w:rPr>
+          <w:b/>
+        </w:rPr>
+        <w:t>Por que escolhemos?</w:t>
+      </w:r>
+      <w:r>
+        <w:rPr>
+          <w:b/>
+        </w:rPr>
+        <w:t xml:space="preserve"> </w:t>
+      </w:r>
+      <w:r>
+        <w:t xml:space="preserve">Por já termos experiências com esta tecnologia em outras alturas e a sua utilização ser fácil. </w:t>
+      </w:r>
+    </w:p>
+    <w:p>
+      <w:pPr>
+        <w:ind w:firstLine="708"/>
+      </w:pPr>
+      <w:r>
+        <w:rPr>
+          <w:b/>
+        </w:rPr>
+        <w:t>Onde utilizamos?</w:t>
+      </w:r>
+      <w:r>
+        <w:rPr>
+          <w:b/>
+        </w:rPr>
+        <w:t xml:space="preserve"> </w:t>
+      </w:r>
+      <w:r>
+        <w:t xml:space="preserve">Toda as rotas disponíveis na camada </w:t>
+      </w:r>
+      <w:proofErr w:type="spellStart"/>
+      <w:r>
+        <w:rPr>
+          <w:i/>
+        </w:rPr>
+        <w:t>controllers</w:t>
+      </w:r>
+      <w:proofErr w:type="spellEnd"/>
+      <w:r>
+        <w:t xml:space="preserve"> estão implementadas com base neste.</w:t>
+      </w:r>
+    </w:p>
+    <w:p>
+      <w:pPr>
+        <w:pStyle w:val="Cabealho3"/>
+        <w:rPr>
+          <w:b/>
+          <w:sz w:val="26"/>
+          <w:szCs w:val="26"/>
+        </w:rPr>
+      </w:pPr>
+      <w:bookmarkStart w:id="15" w:name="_Toc512113724"/>
+      <w:r>
+        <w:rPr>
+          <w:b/>
+          <w:sz w:val="26"/>
+          <w:szCs w:val="26"/>
+        </w:rPr>
+        <w:t>4.2.2</w:t>
+      </w:r>
+      <w:r>
+        <w:rPr>
+          <w:b/>
+          <w:sz w:val="26"/>
+          <w:szCs w:val="26"/>
+        </w:rPr>
+        <w:tab/>
+        <w:t>Base de dados</w:t>
+      </w:r>
+      <w:bookmarkEnd w:id="15"/>
+    </w:p>
+    <w:p>
+      <w:r>
+        <w:tab/>
+        <w:t xml:space="preserve">O armazenamento dos dados relativos aos ficheiros </w:t>
+      </w:r>
+      <w:proofErr w:type="spellStart"/>
+      <w:r>
+        <w:rPr>
+          <w:i/>
+        </w:rPr>
+        <w:t>OntologyFile</w:t>
+      </w:r>
+      <w:proofErr w:type="spellEnd"/>
+      <w:r>
+        <w:rPr>
+          <w:i/>
+        </w:rPr>
+        <w:t xml:space="preserve"> </w:t>
+      </w:r>
+      <w:r>
+        <w:t xml:space="preserve">e </w:t>
+      </w:r>
+      <w:proofErr w:type="spellStart"/>
+      <w:r>
+        <w:rPr>
+          <w:i/>
+        </w:rPr>
+        <w:t>DataFile</w:t>
+      </w:r>
+      <w:proofErr w:type="spellEnd"/>
+      <w:r>
+        <w:t xml:space="preserve"> está sendo realizado </w:t>
+      </w:r>
+      <w:r>
+        <w:t xml:space="preserve">na base de dados do </w:t>
+      </w:r>
+      <w:proofErr w:type="spellStart"/>
+      <w:r>
+        <w:t>ChaosPop</w:t>
+      </w:r>
+      <w:proofErr w:type="spellEnd"/>
+      <w:r>
+        <w:t>. Posteriormente, tencionamos alterar isto de modo a que tenhamos a nossa própria base de dados.</w:t>
+      </w:r>
+    </w:p>
+    <w:p/>
+    <w:p/>
+    <w:p/>
+    <w:p/>
+    <w:p/>
+    <w:p/>
+    <w:p/>
+    <w:p/>
+    <w:p/>
+    <w:p/>
+    <w:p/>
+    <w:p/>
     <w:p>
       <w:pPr>
         <w:pStyle w:val="Ttulo1"/>
@@ -3926,15 +4968,17 @@
           <w:sz w:val="32"/>
         </w:rPr>
       </w:pPr>
-      <w:bookmarkStart w:id="14" w:name="_Toc512007307"/>
+      <w:bookmarkStart w:id="16" w:name="_Toc512113725"/>
       <w:r>
         <w:rPr>
           <w:sz w:val="32"/>
         </w:rPr>
+        <w:lastRenderedPageBreak/>
         <w:t>Progresso do projeto</w:t>
       </w:r>
-      <w:bookmarkEnd w:id="14"/>
-    </w:p>
+      <w:bookmarkEnd w:id="16"/>
+    </w:p>
+    <w:p/>
     <w:sectPr>
       <w:type w:val="continuous"/>
       <w:pgSz w:w="11906" w:h="16838"/>
@@ -4043,6 +5087,232 @@
 <file path=word/numbering.xml><?xml version="1.0" encoding="utf-8"?>
 <w:numbering xmlns:wpc="http://schemas.microsoft.com/office/word/2010/wordprocessingCanvas" xmlns:cx="http://schemas.microsoft.com/office/drawing/2014/chartex" xmlns:cx1="http://schemas.microsoft.com/office/drawing/2015/9/8/chartex" xmlns:cx2="http://schemas.microsoft.com/office/drawing/2015/10/21/chartex" xmlns:cx3="http://schemas.microsoft.com/office/drawing/2016/5/9/chartex" xmlns:cx4="http://schemas.microsoft.com/office/drawing/2016/5/10/chartex" xmlns:cx5="http://schemas.microsoft.com/office/drawing/2016/5/11/chartex" xmlns:cx6="http://schemas.microsoft.com/office/drawing/2016/5/12/chartex" xmlns:cx7="http://schemas.microsoft.com/office/drawing/2016/5/13/chartex" xmlns:cx8="http://schemas.microsoft.com/office/drawing/2016/5/14/chartex" xmlns:mc="http://schemas.openxmlformats.org/markup-compatibility/2006" xmlns:aink="http://schemas.microsoft.com/office/drawing/2016/ink" xmlns:am3d="http://schemas.microsoft.com/office/drawing/2017/model3d" xmlns:o="urn:schemas-microsoft-com:office:office" xmlns:r="http://schemas.openxmlformats.org/officeDocument/2006/relationships" xmlns:m="http://schemas.openxmlformats.org/officeDocument/2006/math" xmlns:v="urn:schemas-microsoft-com:vml" xmlns:wp14="http://schemas.microsoft.com/office/word/2010/wordprocessingDrawing" xmlns:wp="http://schemas.openxmlformats.org/drawingml/2006/wordprocessingDrawing" xmlns:w10="urn:schemas-microsoft-com:office:word" xmlns:w="http://schemas.openxmlformats.org/wordprocessingml/2006/main" xmlns:w14="http://schemas.microsoft.com/office/word/2010/wordml" xmlns:w15="http://schemas.microsoft.com/office/word/2012/wordml" xmlns:w16cid="http://schemas.microsoft.com/office/word/2016/wordml/cid" xmlns:w16se="http://schemas.microsoft.com/office/word/2015/wordml/symex" xmlns:wpg="http://schemas.microsoft.com/office/word/2010/wordprocessingGroup" xmlns:wpi="http://schemas.microsoft.com/office/word/2010/wordprocessingInk" xmlns:wne="http://schemas.microsoft.com/office/word/2006/wordml" xmlns:wps="http://schemas.microsoft.com/office/word/2010/wordprocessingShape" mc:Ignorable="w14 w15 w16se w16cid wp14">
   <w:abstractNum w:abstractNumId="0" w15:restartNumberingAfterBreak="0">
+    <w:nsid w:val="0A0A4DB4"/>
+    <w:multiLevelType w:val="hybridMultilevel"/>
+    <w:tmpl w:val="57BC33AA"/>
+    <w:lvl w:ilvl="0" w:tplc="08160001">
+      <w:start w:val="1"/>
+      <w:numFmt w:val="bullet"/>
+      <w:lvlText w:val=""/>
+      <w:lvlJc w:val="left"/>
+      <w:pPr>
+        <w:ind w:left="1440" w:hanging="360"/>
+      </w:pPr>
+      <w:rPr>
+        <w:rFonts w:ascii="Symbol" w:hAnsi="Symbol" w:hint="default"/>
+      </w:rPr>
+    </w:lvl>
+    <w:lvl w:ilvl="1" w:tplc="08160003" w:tentative="1">
+      <w:start w:val="1"/>
+      <w:numFmt w:val="bullet"/>
+      <w:lvlText w:val="o"/>
+      <w:lvlJc w:val="left"/>
+      <w:pPr>
+        <w:ind w:left="2160" w:hanging="360"/>
+      </w:pPr>
+      <w:rPr>
+        <w:rFonts w:ascii="Courier New" w:hAnsi="Courier New" w:cs="Courier New" w:hint="default"/>
+      </w:rPr>
+    </w:lvl>
+    <w:lvl w:ilvl="2" w:tplc="08160005" w:tentative="1">
+      <w:start w:val="1"/>
+      <w:numFmt w:val="bullet"/>
+      <w:lvlText w:val=""/>
+      <w:lvlJc w:val="left"/>
+      <w:pPr>
+        <w:ind w:left="2880" w:hanging="360"/>
+      </w:pPr>
+      <w:rPr>
+        <w:rFonts w:ascii="Wingdings" w:hAnsi="Wingdings" w:hint="default"/>
+      </w:rPr>
+    </w:lvl>
+    <w:lvl w:ilvl="3" w:tplc="08160001" w:tentative="1">
+      <w:start w:val="1"/>
+      <w:numFmt w:val="bullet"/>
+      <w:lvlText w:val=""/>
+      <w:lvlJc w:val="left"/>
+      <w:pPr>
+        <w:ind w:left="3600" w:hanging="360"/>
+      </w:pPr>
+      <w:rPr>
+        <w:rFonts w:ascii="Symbol" w:hAnsi="Symbol" w:hint="default"/>
+      </w:rPr>
+    </w:lvl>
+    <w:lvl w:ilvl="4" w:tplc="08160003" w:tentative="1">
+      <w:start w:val="1"/>
+      <w:numFmt w:val="bullet"/>
+      <w:lvlText w:val="o"/>
+      <w:lvlJc w:val="left"/>
+      <w:pPr>
+        <w:ind w:left="4320" w:hanging="360"/>
+      </w:pPr>
+      <w:rPr>
+        <w:rFonts w:ascii="Courier New" w:hAnsi="Courier New" w:cs="Courier New" w:hint="default"/>
+      </w:rPr>
+    </w:lvl>
+    <w:lvl w:ilvl="5" w:tplc="08160005" w:tentative="1">
+      <w:start w:val="1"/>
+      <w:numFmt w:val="bullet"/>
+      <w:lvlText w:val=""/>
+      <w:lvlJc w:val="left"/>
+      <w:pPr>
+        <w:ind w:left="5040" w:hanging="360"/>
+      </w:pPr>
+      <w:rPr>
+        <w:rFonts w:ascii="Wingdings" w:hAnsi="Wingdings" w:hint="default"/>
+      </w:rPr>
+    </w:lvl>
+    <w:lvl w:ilvl="6" w:tplc="08160001" w:tentative="1">
+      <w:start w:val="1"/>
+      <w:numFmt w:val="bullet"/>
+      <w:lvlText w:val=""/>
+      <w:lvlJc w:val="left"/>
+      <w:pPr>
+        <w:ind w:left="5760" w:hanging="360"/>
+      </w:pPr>
+      <w:rPr>
+        <w:rFonts w:ascii="Symbol" w:hAnsi="Symbol" w:hint="default"/>
+      </w:rPr>
+    </w:lvl>
+    <w:lvl w:ilvl="7" w:tplc="08160003" w:tentative="1">
+      <w:start w:val="1"/>
+      <w:numFmt w:val="bullet"/>
+      <w:lvlText w:val="o"/>
+      <w:lvlJc w:val="left"/>
+      <w:pPr>
+        <w:ind w:left="6480" w:hanging="360"/>
+      </w:pPr>
+      <w:rPr>
+        <w:rFonts w:ascii="Courier New" w:hAnsi="Courier New" w:cs="Courier New" w:hint="default"/>
+      </w:rPr>
+    </w:lvl>
+    <w:lvl w:ilvl="8" w:tplc="08160005" w:tentative="1">
+      <w:start w:val="1"/>
+      <w:numFmt w:val="bullet"/>
+      <w:lvlText w:val=""/>
+      <w:lvlJc w:val="left"/>
+      <w:pPr>
+        <w:ind w:left="7200" w:hanging="360"/>
+      </w:pPr>
+      <w:rPr>
+        <w:rFonts w:ascii="Wingdings" w:hAnsi="Wingdings" w:hint="default"/>
+      </w:rPr>
+    </w:lvl>
+  </w:abstractNum>
+  <w:abstractNum w:abstractNumId="1" w15:restartNumberingAfterBreak="0">
+    <w:nsid w:val="0C3B787F"/>
+    <w:multiLevelType w:val="hybridMultilevel"/>
+    <w:tmpl w:val="D6B4564E"/>
+    <w:lvl w:ilvl="0" w:tplc="08160001">
+      <w:start w:val="1"/>
+      <w:numFmt w:val="bullet"/>
+      <w:lvlText w:val=""/>
+      <w:lvlJc w:val="left"/>
+      <w:pPr>
+        <w:ind w:left="720" w:hanging="360"/>
+      </w:pPr>
+      <w:rPr>
+        <w:rFonts w:ascii="Symbol" w:hAnsi="Symbol" w:hint="default"/>
+      </w:rPr>
+    </w:lvl>
+    <w:lvl w:ilvl="1" w:tplc="08160003" w:tentative="1">
+      <w:start w:val="1"/>
+      <w:numFmt w:val="bullet"/>
+      <w:lvlText w:val="o"/>
+      <w:lvlJc w:val="left"/>
+      <w:pPr>
+        <w:ind w:left="1440" w:hanging="360"/>
+      </w:pPr>
+      <w:rPr>
+        <w:rFonts w:ascii="Courier New" w:hAnsi="Courier New" w:cs="Courier New" w:hint="default"/>
+      </w:rPr>
+    </w:lvl>
+    <w:lvl w:ilvl="2" w:tplc="08160005" w:tentative="1">
+      <w:start w:val="1"/>
+      <w:numFmt w:val="bullet"/>
+      <w:lvlText w:val=""/>
+      <w:lvlJc w:val="left"/>
+      <w:pPr>
+        <w:ind w:left="2160" w:hanging="360"/>
+      </w:pPr>
+      <w:rPr>
+        <w:rFonts w:ascii="Wingdings" w:hAnsi="Wingdings" w:hint="default"/>
+      </w:rPr>
+    </w:lvl>
+    <w:lvl w:ilvl="3" w:tplc="08160001" w:tentative="1">
+      <w:start w:val="1"/>
+      <w:numFmt w:val="bullet"/>
+      <w:lvlText w:val=""/>
+      <w:lvlJc w:val="left"/>
+      <w:pPr>
+        <w:ind w:left="2880" w:hanging="360"/>
+      </w:pPr>
+      <w:rPr>
+        <w:rFonts w:ascii="Symbol" w:hAnsi="Symbol" w:hint="default"/>
+      </w:rPr>
+    </w:lvl>
+    <w:lvl w:ilvl="4" w:tplc="08160003" w:tentative="1">
+      <w:start w:val="1"/>
+      <w:numFmt w:val="bullet"/>
+      <w:lvlText w:val="o"/>
+      <w:lvlJc w:val="left"/>
+      <w:pPr>
+        <w:ind w:left="3600" w:hanging="360"/>
+      </w:pPr>
+      <w:rPr>
+        <w:rFonts w:ascii="Courier New" w:hAnsi="Courier New" w:cs="Courier New" w:hint="default"/>
+      </w:rPr>
+    </w:lvl>
+    <w:lvl w:ilvl="5" w:tplc="08160005" w:tentative="1">
+      <w:start w:val="1"/>
+      <w:numFmt w:val="bullet"/>
+      <w:lvlText w:val=""/>
+      <w:lvlJc w:val="left"/>
+      <w:pPr>
+        <w:ind w:left="4320" w:hanging="360"/>
+      </w:pPr>
+      <w:rPr>
+        <w:rFonts w:ascii="Wingdings" w:hAnsi="Wingdings" w:hint="default"/>
+      </w:rPr>
+    </w:lvl>
+    <w:lvl w:ilvl="6" w:tplc="08160001" w:tentative="1">
+      <w:start w:val="1"/>
+      <w:numFmt w:val="bullet"/>
+      <w:lvlText w:val=""/>
+      <w:lvlJc w:val="left"/>
+      <w:pPr>
+        <w:ind w:left="5040" w:hanging="360"/>
+      </w:pPr>
+      <w:rPr>
+        <w:rFonts w:ascii="Symbol" w:hAnsi="Symbol" w:hint="default"/>
+      </w:rPr>
+    </w:lvl>
+    <w:lvl w:ilvl="7" w:tplc="08160003" w:tentative="1">
+      <w:start w:val="1"/>
+      <w:numFmt w:val="bullet"/>
+      <w:lvlText w:val="o"/>
+      <w:lvlJc w:val="left"/>
+      <w:pPr>
+        <w:ind w:left="5760" w:hanging="360"/>
+      </w:pPr>
+      <w:rPr>
+        <w:rFonts w:ascii="Courier New" w:hAnsi="Courier New" w:cs="Courier New" w:hint="default"/>
+      </w:rPr>
+    </w:lvl>
+    <w:lvl w:ilvl="8" w:tplc="08160005" w:tentative="1">
+      <w:start w:val="1"/>
+      <w:numFmt w:val="bullet"/>
+      <w:lvlText w:val=""/>
+      <w:lvlJc w:val="left"/>
+      <w:pPr>
+        <w:ind w:left="6480" w:hanging="360"/>
+      </w:pPr>
+      <w:rPr>
+        <w:rFonts w:ascii="Wingdings" w:hAnsi="Wingdings" w:hint="default"/>
+      </w:rPr>
+    </w:lvl>
+  </w:abstractNum>
+  <w:abstractNum w:abstractNumId="2" w15:restartNumberingAfterBreak="0">
     <w:nsid w:val="0E336A94"/>
     <w:multiLevelType w:val="hybridMultilevel"/>
     <w:tmpl w:val="1ABC07A2"/>
@@ -4155,7 +5425,97 @@
       </w:rPr>
     </w:lvl>
   </w:abstractNum>
-  <w:abstractNum w:abstractNumId="1" w15:restartNumberingAfterBreak="0">
+  <w:abstractNum w:abstractNumId="3" w15:restartNumberingAfterBreak="0">
+    <w:nsid w:val="15B74B23"/>
+    <w:multiLevelType w:val="hybridMultilevel"/>
+    <w:tmpl w:val="5C36DECA"/>
+    <w:lvl w:ilvl="0" w:tplc="64C2E96A">
+      <w:start w:val="1"/>
+      <w:numFmt w:val="decimal"/>
+      <w:lvlText w:val="%1)"/>
+      <w:lvlJc w:val="left"/>
+      <w:pPr>
+        <w:ind w:left="720" w:hanging="360"/>
+      </w:pPr>
+      <w:rPr>
+        <w:rFonts w:hint="default"/>
+        <w:b/>
+      </w:rPr>
+    </w:lvl>
+    <w:lvl w:ilvl="1" w:tplc="08160019">
+      <w:start w:val="1"/>
+      <w:numFmt w:val="lowerLetter"/>
+      <w:lvlText w:val="%2."/>
+      <w:lvlJc w:val="left"/>
+      <w:pPr>
+        <w:ind w:left="1440" w:hanging="360"/>
+      </w:pPr>
+    </w:lvl>
+    <w:lvl w:ilvl="2" w:tplc="0816001B" w:tentative="1">
+      <w:start w:val="1"/>
+      <w:numFmt w:val="lowerRoman"/>
+      <w:lvlText w:val="%3."/>
+      <w:lvlJc w:val="right"/>
+      <w:pPr>
+        <w:ind w:left="2160" w:hanging="180"/>
+      </w:pPr>
+    </w:lvl>
+    <w:lvl w:ilvl="3" w:tplc="0816000F" w:tentative="1">
+      <w:start w:val="1"/>
+      <w:numFmt w:val="decimal"/>
+      <w:lvlText w:val="%4."/>
+      <w:lvlJc w:val="left"/>
+      <w:pPr>
+        <w:ind w:left="2880" w:hanging="360"/>
+      </w:pPr>
+    </w:lvl>
+    <w:lvl w:ilvl="4" w:tplc="08160019" w:tentative="1">
+      <w:start w:val="1"/>
+      <w:numFmt w:val="lowerLetter"/>
+      <w:lvlText w:val="%5."/>
+      <w:lvlJc w:val="left"/>
+      <w:pPr>
+        <w:ind w:left="3600" w:hanging="360"/>
+      </w:pPr>
+    </w:lvl>
+    <w:lvl w:ilvl="5" w:tplc="0816001B" w:tentative="1">
+      <w:start w:val="1"/>
+      <w:numFmt w:val="lowerRoman"/>
+      <w:lvlText w:val="%6."/>
+      <w:lvlJc w:val="right"/>
+      <w:pPr>
+        <w:ind w:left="4320" w:hanging="180"/>
+      </w:pPr>
+    </w:lvl>
+    <w:lvl w:ilvl="6" w:tplc="0816000F" w:tentative="1">
+      <w:start w:val="1"/>
+      <w:numFmt w:val="decimal"/>
+      <w:lvlText w:val="%7."/>
+      <w:lvlJc w:val="left"/>
+      <w:pPr>
+        <w:ind w:left="5040" w:hanging="360"/>
+      </w:pPr>
+    </w:lvl>
+    <w:lvl w:ilvl="7" w:tplc="08160019" w:tentative="1">
+      <w:start w:val="1"/>
+      <w:numFmt w:val="lowerLetter"/>
+      <w:lvlText w:val="%8."/>
+      <w:lvlJc w:val="left"/>
+      <w:pPr>
+        <w:ind w:left="5760" w:hanging="360"/>
+      </w:pPr>
+    </w:lvl>
+    <w:lvl w:ilvl="8" w:tplc="0816001B" w:tentative="1">
+      <w:start w:val="1"/>
+      <w:numFmt w:val="lowerRoman"/>
+      <w:lvlText w:val="%9."/>
+      <w:lvlJc w:val="right"/>
+      <w:pPr>
+        <w:ind w:left="6480" w:hanging="180"/>
+      </w:pPr>
+    </w:lvl>
+  </w:abstractNum>
+  <w:abstractNum w:abstractNumId="4" w15:restartNumberingAfterBreak="0">
     <w:nsid w:val="16796053"/>
     <w:multiLevelType w:val="hybridMultilevel"/>
     <w:tmpl w:val="541AF414"/>
@@ -4268,7 +5628,346 @@
       </w:rPr>
     </w:lvl>
   </w:abstractNum>
-  <w:abstractNum w:abstractNumId="2" w15:restartNumberingAfterBreak="0">
+  <w:abstractNum w:abstractNumId="5" w15:restartNumberingAfterBreak="0">
+    <w:nsid w:val="2246012E"/>
+    <w:multiLevelType w:val="hybridMultilevel"/>
+    <w:tmpl w:val="BC5C8556"/>
+    <w:lvl w:ilvl="0" w:tplc="08160001">
+      <w:start w:val="1"/>
+      <w:numFmt w:val="bullet"/>
+      <w:lvlText w:val=""/>
+      <w:lvlJc w:val="left"/>
+      <w:pPr>
+        <w:ind w:left="1428" w:hanging="360"/>
+      </w:pPr>
+      <w:rPr>
+        <w:rFonts w:ascii="Symbol" w:hAnsi="Symbol" w:hint="default"/>
+      </w:rPr>
+    </w:lvl>
+    <w:lvl w:ilvl="1" w:tplc="08160003" w:tentative="1">
+      <w:start w:val="1"/>
+      <w:numFmt w:val="bullet"/>
+      <w:lvlText w:val="o"/>
+      <w:lvlJc w:val="left"/>
+      <w:pPr>
+        <w:ind w:left="2148" w:hanging="360"/>
+      </w:pPr>
+      <w:rPr>
+        <w:rFonts w:ascii="Courier New" w:hAnsi="Courier New" w:cs="Courier New" w:hint="default"/>
+      </w:rPr>
+    </w:lvl>
+    <w:lvl w:ilvl="2" w:tplc="08160005" w:tentative="1">
+      <w:start w:val="1"/>
+      <w:numFmt w:val="bullet"/>
+      <w:lvlText w:val=""/>
+      <w:lvlJc w:val="left"/>
+      <w:pPr>
+        <w:ind w:left="2868" w:hanging="360"/>
+      </w:pPr>
+      <w:rPr>
+        <w:rFonts w:ascii="Wingdings" w:hAnsi="Wingdings" w:hint="default"/>
+      </w:rPr>
+    </w:lvl>
+    <w:lvl w:ilvl="3" w:tplc="08160001" w:tentative="1">
+      <w:start w:val="1"/>
+      <w:numFmt w:val="bullet"/>
+      <w:lvlText w:val=""/>
+      <w:lvlJc w:val="left"/>
+      <w:pPr>
+        <w:ind w:left="3588" w:hanging="360"/>
+      </w:pPr>
+      <w:rPr>
+        <w:rFonts w:ascii="Symbol" w:hAnsi="Symbol" w:hint="default"/>
+      </w:rPr>
+    </w:lvl>
+    <w:lvl w:ilvl="4" w:tplc="08160003" w:tentative="1">
+      <w:start w:val="1"/>
+      <w:numFmt w:val="bullet"/>
+      <w:lvlText w:val="o"/>
+      <w:lvlJc w:val="left"/>
+      <w:pPr>
+        <w:ind w:left="4308" w:hanging="360"/>
+      </w:pPr>
+      <w:rPr>
+        <w:rFonts w:ascii="Courier New" w:hAnsi="Courier New" w:cs="Courier New" w:hint="default"/>
+      </w:rPr>
+    </w:lvl>
+    <w:lvl w:ilvl="5" w:tplc="08160005" w:tentative="1">
+      <w:start w:val="1"/>
+      <w:numFmt w:val="bullet"/>
+      <w:lvlText w:val=""/>
+      <w:lvlJc w:val="left"/>
+      <w:pPr>
+        <w:ind w:left="5028" w:hanging="360"/>
+      </w:pPr>
+      <w:rPr>
+        <w:rFonts w:ascii="Wingdings" w:hAnsi="Wingdings" w:hint="default"/>
+      </w:rPr>
+    </w:lvl>
+    <w:lvl w:ilvl="6" w:tplc="08160001" w:tentative="1">
+      <w:start w:val="1"/>
+      <w:numFmt w:val="bullet"/>
+      <w:lvlText w:val=""/>
+      <w:lvlJc w:val="left"/>
+      <w:pPr>
+        <w:ind w:left="5748" w:hanging="360"/>
+      </w:pPr>
+      <w:rPr>
+        <w:rFonts w:ascii="Symbol" w:hAnsi="Symbol" w:hint="default"/>
+      </w:rPr>
+    </w:lvl>
+    <w:lvl w:ilvl="7" w:tplc="08160003" w:tentative="1">
+      <w:start w:val="1"/>
+      <w:numFmt w:val="bullet"/>
+      <w:lvlText w:val="o"/>
+      <w:lvlJc w:val="left"/>
+      <w:pPr>
+        <w:ind w:left="6468" w:hanging="360"/>
+      </w:pPr>
+      <w:rPr>
+        <w:rFonts w:ascii="Courier New" w:hAnsi="Courier New" w:cs="Courier New" w:hint="default"/>
+      </w:rPr>
+    </w:lvl>
+    <w:lvl w:ilvl="8" w:tplc="08160005" w:tentative="1">
+      <w:start w:val="1"/>
+      <w:numFmt w:val="bullet"/>
+      <w:lvlText w:val=""/>
+      <w:lvlJc w:val="left"/>
+      <w:pPr>
+        <w:ind w:left="7188" w:hanging="360"/>
+      </w:pPr>
+      <w:rPr>
+        <w:rFonts w:ascii="Wingdings" w:hAnsi="Wingdings" w:hint="default"/>
+      </w:rPr>
+    </w:lvl>
+  </w:abstractNum>
+  <w:abstractNum w:abstractNumId="6" w15:restartNumberingAfterBreak="0">
+    <w:nsid w:val="487C008B"/>
+    <w:multiLevelType w:val="hybridMultilevel"/>
+    <w:tmpl w:val="1F26750A"/>
+    <w:lvl w:ilvl="0" w:tplc="08160001">
+      <w:start w:val="1"/>
+      <w:numFmt w:val="bullet"/>
+      <w:lvlText w:val=""/>
+      <w:lvlJc w:val="left"/>
+      <w:pPr>
+        <w:ind w:left="2130" w:hanging="360"/>
+      </w:pPr>
+      <w:rPr>
+        <w:rFonts w:ascii="Symbol" w:hAnsi="Symbol" w:hint="default"/>
+      </w:rPr>
+    </w:lvl>
+    <w:lvl w:ilvl="1" w:tplc="08160003" w:tentative="1">
+      <w:start w:val="1"/>
+      <w:numFmt w:val="bullet"/>
+      <w:lvlText w:val="o"/>
+      <w:lvlJc w:val="left"/>
+      <w:pPr>
+        <w:ind w:left="2850" w:hanging="360"/>
+      </w:pPr>
+      <w:rPr>
+        <w:rFonts w:ascii="Courier New" w:hAnsi="Courier New" w:cs="Courier New" w:hint="default"/>
+      </w:rPr>
+    </w:lvl>
+    <w:lvl w:ilvl="2" w:tplc="08160005" w:tentative="1">
+      <w:start w:val="1"/>
+      <w:numFmt w:val="bullet"/>
+      <w:lvlText w:val=""/>
+      <w:lvlJc w:val="left"/>
+      <w:pPr>
+        <w:ind w:left="3570" w:hanging="360"/>
+      </w:pPr>
+      <w:rPr>
+        <w:rFonts w:ascii="Wingdings" w:hAnsi="Wingdings" w:hint="default"/>
+      </w:rPr>
+    </w:lvl>
+    <w:lvl w:ilvl="3" w:tplc="08160001" w:tentative="1">
+      <w:start w:val="1"/>
+      <w:numFmt w:val="bullet"/>
+      <w:lvlText w:val=""/>
+      <w:lvlJc w:val="left"/>
+      <w:pPr>
+        <w:ind w:left="4290" w:hanging="360"/>
+      </w:pPr>
+      <w:rPr>
+        <w:rFonts w:ascii="Symbol" w:hAnsi="Symbol" w:hint="default"/>
+      </w:rPr>
+    </w:lvl>
+    <w:lvl w:ilvl="4" w:tplc="08160003" w:tentative="1">
+      <w:start w:val="1"/>
+      <w:numFmt w:val="bullet"/>
+      <w:lvlText w:val="o"/>
+      <w:lvlJc w:val="left"/>
+      <w:pPr>
+        <w:ind w:left="5010" w:hanging="360"/>
+      </w:pPr>
+      <w:rPr>
+        <w:rFonts w:ascii="Courier New" w:hAnsi="Courier New" w:cs="Courier New" w:hint="default"/>
+      </w:rPr>
+    </w:lvl>
+    <w:lvl w:ilvl="5" w:tplc="08160005" w:tentative="1">
+      <w:start w:val="1"/>
+      <w:numFmt w:val="bullet"/>
+      <w:lvlText w:val=""/>
+      <w:lvlJc w:val="left"/>
+      <w:pPr>
+        <w:ind w:left="5730" w:hanging="360"/>
+      </w:pPr>
+      <w:rPr>
+        <w:rFonts w:ascii="Wingdings" w:hAnsi="Wingdings" w:hint="default"/>
+      </w:rPr>
+    </w:lvl>
+    <w:lvl w:ilvl="6" w:tplc="08160001" w:tentative="1">
+      <w:start w:val="1"/>
+      <w:numFmt w:val="bullet"/>
+      <w:lvlText w:val=""/>
+      <w:lvlJc w:val="left"/>
+      <w:pPr>
+        <w:ind w:left="6450" w:hanging="360"/>
+      </w:pPr>
+      <w:rPr>
+        <w:rFonts w:ascii="Symbol" w:hAnsi="Symbol" w:hint="default"/>
+      </w:rPr>
+    </w:lvl>
+    <w:lvl w:ilvl="7" w:tplc="08160003" w:tentative="1">
+      <w:start w:val="1"/>
+      <w:numFmt w:val="bullet"/>
+      <w:lvlText w:val="o"/>
+      <w:lvlJc w:val="left"/>
+      <w:pPr>
+        <w:ind w:left="7170" w:hanging="360"/>
+      </w:pPr>
+      <w:rPr>
+        <w:rFonts w:ascii="Courier New" w:hAnsi="Courier New" w:cs="Courier New" w:hint="default"/>
+      </w:rPr>
+    </w:lvl>
+    <w:lvl w:ilvl="8" w:tplc="08160005" w:tentative="1">
+      <w:start w:val="1"/>
+      <w:numFmt w:val="bullet"/>
+      <w:lvlText w:val=""/>
+      <w:lvlJc w:val="left"/>
+      <w:pPr>
+        <w:ind w:left="7890" w:hanging="360"/>
+      </w:pPr>
+      <w:rPr>
+        <w:rFonts w:ascii="Wingdings" w:hAnsi="Wingdings" w:hint="default"/>
+      </w:rPr>
+    </w:lvl>
+  </w:abstractNum>
+  <w:abstractNum w:abstractNumId="7" w15:restartNumberingAfterBreak="0">
+    <w:nsid w:val="5BAC1B5B"/>
+    <w:multiLevelType w:val="hybridMultilevel"/>
+    <w:tmpl w:val="3D2647DE"/>
+    <w:lvl w:ilvl="0" w:tplc="08160001">
+      <w:start w:val="1"/>
+      <w:numFmt w:val="bullet"/>
+      <w:lvlText w:val=""/>
+      <w:lvlJc w:val="left"/>
+      <w:pPr>
+        <w:ind w:left="720" w:hanging="360"/>
+      </w:pPr>
+      <w:rPr>
+        <w:rFonts w:ascii="Symbol" w:hAnsi="Symbol" w:hint="default"/>
+      </w:rPr>
+    </w:lvl>
+    <w:lvl w:ilvl="1" w:tplc="08160003" w:tentative="1">
+      <w:start w:val="1"/>
+      <w:numFmt w:val="bullet"/>
+      <w:lvlText w:val="o"/>
+      <w:lvlJc w:val="left"/>
+      <w:pPr>
+        <w:ind w:left="1440" w:hanging="360"/>
+      </w:pPr>
+      <w:rPr>
+        <w:rFonts w:ascii="Courier New" w:hAnsi="Courier New" w:cs="Courier New" w:hint="default"/>
+      </w:rPr>
+    </w:lvl>
+    <w:lvl w:ilvl="2" w:tplc="08160005" w:tentative="1">
+      <w:start w:val="1"/>
+      <w:numFmt w:val="bullet"/>
+      <w:lvlText w:val=""/>
+      <w:lvlJc w:val="left"/>
+      <w:pPr>
+        <w:ind w:left="2160" w:hanging="360"/>
+      </w:pPr>
+      <w:rPr>
+        <w:rFonts w:ascii="Wingdings" w:hAnsi="Wingdings" w:hint="default"/>
+      </w:rPr>
+    </w:lvl>
+    <w:lvl w:ilvl="3" w:tplc="08160001" w:tentative="1">
+      <w:start w:val="1"/>
+      <w:numFmt w:val="bullet"/>
+      <w:lvlText w:val=""/>
+      <w:lvlJc w:val="left"/>
+      <w:pPr>
+        <w:ind w:left="2880" w:hanging="360"/>
+      </w:pPr>
+      <w:rPr>
+        <w:rFonts w:ascii="Symbol" w:hAnsi="Symbol" w:hint="default"/>
+      </w:rPr>
+    </w:lvl>
+    <w:lvl w:ilvl="4" w:tplc="08160003" w:tentative="1">
+      <w:start w:val="1"/>
+      <w:numFmt w:val="bullet"/>
+      <w:lvlText w:val="o"/>
+      <w:lvlJc w:val="left"/>
+      <w:pPr>
+        <w:ind w:left="3600" w:hanging="360"/>
+      </w:pPr>
+      <w:rPr>
+        <w:rFonts w:ascii="Courier New" w:hAnsi="Courier New" w:cs="Courier New" w:hint="default"/>
+      </w:rPr>
+    </w:lvl>
+    <w:lvl w:ilvl="5" w:tplc="08160005" w:tentative="1">
+      <w:start w:val="1"/>
+      <w:numFmt w:val="bullet"/>
+      <w:lvlText w:val=""/>
+      <w:lvlJc w:val="left"/>
+      <w:pPr>
+        <w:ind w:left="4320" w:hanging="360"/>
+      </w:pPr>
+      <w:rPr>
+        <w:rFonts w:ascii="Wingdings" w:hAnsi="Wingdings" w:hint="default"/>
+      </w:rPr>
+    </w:lvl>
+    <w:lvl w:ilvl="6" w:tplc="08160001" w:tentative="1">
+      <w:start w:val="1"/>
+      <w:numFmt w:val="bullet"/>
+      <w:lvlText w:val=""/>
+      <w:lvlJc w:val="left"/>
+      <w:pPr>
+        <w:ind w:left="5040" w:hanging="360"/>
+      </w:pPr>
+      <w:rPr>
+        <w:rFonts w:ascii="Symbol" w:hAnsi="Symbol" w:hint="default"/>
+      </w:rPr>
+    </w:lvl>
+    <w:lvl w:ilvl="7" w:tplc="08160003" w:tentative="1">
+      <w:start w:val="1"/>
+      <w:numFmt w:val="bullet"/>
+      <w:lvlText w:val="o"/>
+      <w:lvlJc w:val="left"/>
+      <w:pPr>
+        <w:ind w:left="5760" w:hanging="360"/>
+      </w:pPr>
+      <w:rPr>
+        <w:rFonts w:ascii="Courier New" w:hAnsi="Courier New" w:cs="Courier New" w:hint="default"/>
+      </w:rPr>
+    </w:lvl>
+    <w:lvl w:ilvl="8" w:tplc="08160005" w:tentative="1">
+      <w:start w:val="1"/>
+      <w:numFmt w:val="bullet"/>
+      <w:lvlText w:val=""/>
+      <w:lvlJc w:val="left"/>
+      <w:pPr>
+        <w:ind w:left="6480" w:hanging="360"/>
+      </w:pPr>
+      <w:rPr>
+        <w:rFonts w:ascii="Wingdings" w:hAnsi="Wingdings" w:hint="default"/>
+      </w:rPr>
+    </w:lvl>
+  </w:abstractNum>
+  <w:abstractNum w:abstractNumId="8" w15:restartNumberingAfterBreak="0">
     <w:nsid w:val="624D673A"/>
     <w:multiLevelType w:val="hybridMultilevel"/>
     <w:tmpl w:val="E6C229A8"/>
@@ -4489,7 +6188,120 @@
       </w:rPr>
     </w:lvl>
   </w:abstractNum>
-  <w:abstractNum w:abstractNumId="3" w15:restartNumberingAfterBreak="0">
+  <w:abstractNum w:abstractNumId="9" w15:restartNumberingAfterBreak="0">
+    <w:nsid w:val="656D4C94"/>
+    <w:multiLevelType w:val="hybridMultilevel"/>
+    <w:tmpl w:val="01463A8A"/>
+    <w:lvl w:ilvl="0" w:tplc="08160001">
+      <w:start w:val="1"/>
+      <w:numFmt w:val="bullet"/>
+      <w:lvlText w:val=""/>
+      <w:lvlJc w:val="left"/>
+      <w:pPr>
+        <w:ind w:left="1428" w:hanging="360"/>
+      </w:pPr>
+      <w:rPr>
+        <w:rFonts w:ascii="Symbol" w:hAnsi="Symbol" w:hint="default"/>
+      </w:rPr>
+    </w:lvl>
+    <w:lvl w:ilvl="1" w:tplc="08160003" w:tentative="1">
+      <w:start w:val="1"/>
+      <w:numFmt w:val="bullet"/>
+      <w:lvlText w:val="o"/>
+      <w:lvlJc w:val="left"/>
+      <w:pPr>
+        <w:ind w:left="2148" w:hanging="360"/>
+      </w:pPr>
+      <w:rPr>
+        <w:rFonts w:ascii="Courier New" w:hAnsi="Courier New" w:cs="Courier New" w:hint="default"/>
+      </w:rPr>
+    </w:lvl>
+    <w:lvl w:ilvl="2" w:tplc="08160005" w:tentative="1">
+      <w:start w:val="1"/>
+      <w:numFmt w:val="bullet"/>
+      <w:lvlText w:val=""/>
+      <w:lvlJc w:val="left"/>
+      <w:pPr>
+        <w:ind w:left="2868" w:hanging="360"/>
+      </w:pPr>
+      <w:rPr>
+        <w:rFonts w:ascii="Wingdings" w:hAnsi="Wingdings" w:hint="default"/>
+      </w:rPr>
+    </w:lvl>
+    <w:lvl w:ilvl="3" w:tplc="08160001" w:tentative="1">
+      <w:start w:val="1"/>
+      <w:numFmt w:val="bullet"/>
+      <w:lvlText w:val=""/>
+      <w:lvlJc w:val="left"/>
+      <w:pPr>
+        <w:ind w:left="3588" w:hanging="360"/>
+      </w:pPr>
+      <w:rPr>
+        <w:rFonts w:ascii="Symbol" w:hAnsi="Symbol" w:hint="default"/>
+      </w:rPr>
+    </w:lvl>
+    <w:lvl w:ilvl="4" w:tplc="08160003" w:tentative="1">
+      <w:start w:val="1"/>
+      <w:numFmt w:val="bullet"/>
+      <w:lvlText w:val="o"/>
+      <w:lvlJc w:val="left"/>
+      <w:pPr>
+        <w:ind w:left="4308" w:hanging="360"/>
+      </w:pPr>
+      <w:rPr>
+        <w:rFonts w:ascii="Courier New" w:hAnsi="Courier New" w:cs="Courier New" w:hint="default"/>
+      </w:rPr>
+    </w:lvl>
+    <w:lvl w:ilvl="5" w:tplc="08160005" w:tentative="1">
+      <w:start w:val="1"/>
+      <w:numFmt w:val="bullet"/>
+      <w:lvlText w:val=""/>
+      <w:lvlJc w:val="left"/>
+      <w:pPr>
+        <w:ind w:left="5028" w:hanging="360"/>
+      </w:pPr>
+      <w:rPr>
+        <w:rFonts w:ascii="Wingdings" w:hAnsi="Wingdings" w:hint="default"/>
+      </w:rPr>
+    </w:lvl>
+    <w:lvl w:ilvl="6" w:tplc="08160001" w:tentative="1">
+      <w:start w:val="1"/>
+      <w:numFmt w:val="bullet"/>
+      <w:lvlText w:val=""/>
+      <w:lvlJc w:val="left"/>
+      <w:pPr>
+        <w:ind w:left="5748" w:hanging="360"/>
+      </w:pPr>
+      <w:rPr>
+        <w:rFonts w:ascii="Symbol" w:hAnsi="Symbol" w:hint="default"/>
+      </w:rPr>
+    </w:lvl>
+    <w:lvl w:ilvl="7" w:tplc="08160003" w:tentative="1">
+      <w:start w:val="1"/>
+      <w:numFmt w:val="bullet"/>
+      <w:lvlText w:val="o"/>
+      <w:lvlJc w:val="left"/>
+      <w:pPr>
+        <w:ind w:left="6468" w:hanging="360"/>
+      </w:pPr>
+      <w:rPr>
+        <w:rFonts w:ascii="Courier New" w:hAnsi="Courier New" w:cs="Courier New" w:hint="default"/>
+      </w:rPr>
+    </w:lvl>
+    <w:lvl w:ilvl="8" w:tplc="08160005" w:tentative="1">
+      <w:start w:val="1"/>
+      <w:numFmt w:val="bullet"/>
+      <w:lvlText w:val=""/>
+      <w:lvlJc w:val="left"/>
+      <w:pPr>
+        <w:ind w:left="7188" w:hanging="360"/>
+      </w:pPr>
+      <w:rPr>
+        <w:rFonts w:ascii="Wingdings" w:hAnsi="Wingdings" w:hint="default"/>
+      </w:rPr>
+    </w:lvl>
+  </w:abstractNum>
+  <w:abstractNum w:abstractNumId="10" w15:restartNumberingAfterBreak="0">
     <w:nsid w:val="65E84DE3"/>
     <w:multiLevelType w:val="hybridMultilevel"/>
     <w:tmpl w:val="9942E1A0"/>
@@ -4711,7 +6523,7 @@
       </w:rPr>
     </w:lvl>
   </w:abstractNum>
-  <w:abstractNum w:abstractNumId="4" w15:restartNumberingAfterBreak="0">
+  <w:abstractNum w:abstractNumId="11" w15:restartNumberingAfterBreak="0">
     <w:nsid w:val="6BE27E1D"/>
     <w:multiLevelType w:val="hybridMultilevel"/>
     <w:tmpl w:val="FB94E96C"/>
@@ -4824,7 +6636,233 @@
       </w:rPr>
     </w:lvl>
   </w:abstractNum>
-  <w:abstractNum w:abstractNumId="5" w15:restartNumberingAfterBreak="0">
+  <w:abstractNum w:abstractNumId="12" w15:restartNumberingAfterBreak="0">
+    <w:nsid w:val="715D4932"/>
+    <w:multiLevelType w:val="hybridMultilevel"/>
+    <w:tmpl w:val="72EC212A"/>
+    <w:lvl w:ilvl="0" w:tplc="08160001">
+      <w:start w:val="1"/>
+      <w:numFmt w:val="bullet"/>
+      <w:lvlText w:val=""/>
+      <w:lvlJc w:val="left"/>
+      <w:pPr>
+        <w:ind w:left="720" w:hanging="360"/>
+      </w:pPr>
+      <w:rPr>
+        <w:rFonts w:ascii="Symbol" w:hAnsi="Symbol" w:hint="default"/>
+      </w:rPr>
+    </w:lvl>
+    <w:lvl w:ilvl="1" w:tplc="08160003" w:tentative="1">
+      <w:start w:val="1"/>
+      <w:numFmt w:val="bullet"/>
+      <w:lvlText w:val="o"/>
+      <w:lvlJc w:val="left"/>
+      <w:pPr>
+        <w:ind w:left="1440" w:hanging="360"/>
+      </w:pPr>
+      <w:rPr>
+        <w:rFonts w:ascii="Courier New" w:hAnsi="Courier New" w:cs="Courier New" w:hint="default"/>
+      </w:rPr>
+    </w:lvl>
+    <w:lvl w:ilvl="2" w:tplc="08160005" w:tentative="1">
+      <w:start w:val="1"/>
+      <w:numFmt w:val="bullet"/>
+      <w:lvlText w:val=""/>
+      <w:lvlJc w:val="left"/>
+      <w:pPr>
+        <w:ind w:left="2160" w:hanging="360"/>
+      </w:pPr>
+      <w:rPr>
+        <w:rFonts w:ascii="Wingdings" w:hAnsi="Wingdings" w:hint="default"/>
+      </w:rPr>
+    </w:lvl>
+    <w:lvl w:ilvl="3" w:tplc="08160001" w:tentative="1">
+      <w:start w:val="1"/>
+      <w:numFmt w:val="bullet"/>
+      <w:lvlText w:val=""/>
+      <w:lvlJc w:val="left"/>
+      <w:pPr>
+        <w:ind w:left="2880" w:hanging="360"/>
+      </w:pPr>
+      <w:rPr>
+        <w:rFonts w:ascii="Symbol" w:hAnsi="Symbol" w:hint="default"/>
+      </w:rPr>
+    </w:lvl>
+    <w:lvl w:ilvl="4" w:tplc="08160003" w:tentative="1">
+      <w:start w:val="1"/>
+      <w:numFmt w:val="bullet"/>
+      <w:lvlText w:val="o"/>
+      <w:lvlJc w:val="left"/>
+      <w:pPr>
+        <w:ind w:left="3600" w:hanging="360"/>
+      </w:pPr>
+      <w:rPr>
+        <w:rFonts w:ascii="Courier New" w:hAnsi="Courier New" w:cs="Courier New" w:hint="default"/>
+      </w:rPr>
+    </w:lvl>
+    <w:lvl w:ilvl="5" w:tplc="08160005" w:tentative="1">
+      <w:start w:val="1"/>
+      <w:numFmt w:val="bullet"/>
+      <w:lvlText w:val=""/>
+      <w:lvlJc w:val="left"/>
+      <w:pPr>
+        <w:ind w:left="4320" w:hanging="360"/>
+      </w:pPr>
+      <w:rPr>
+        <w:rFonts w:ascii="Wingdings" w:hAnsi="Wingdings" w:hint="default"/>
+      </w:rPr>
+    </w:lvl>
+    <w:lvl w:ilvl="6" w:tplc="08160001" w:tentative="1">
+      <w:start w:val="1"/>
+      <w:numFmt w:val="bullet"/>
+      <w:lvlText w:val=""/>
+      <w:lvlJc w:val="left"/>
+      <w:pPr>
+        <w:ind w:left="5040" w:hanging="360"/>
+      </w:pPr>
+      <w:rPr>
+        <w:rFonts w:ascii="Symbol" w:hAnsi="Symbol" w:hint="default"/>
+      </w:rPr>
+    </w:lvl>
+    <w:lvl w:ilvl="7" w:tplc="08160003" w:tentative="1">
+      <w:start w:val="1"/>
+      <w:numFmt w:val="bullet"/>
+      <w:lvlText w:val="o"/>
+      <w:lvlJc w:val="left"/>
+      <w:pPr>
+        <w:ind w:left="5760" w:hanging="360"/>
+      </w:pPr>
+      <w:rPr>
+        <w:rFonts w:ascii="Courier New" w:hAnsi="Courier New" w:cs="Courier New" w:hint="default"/>
+      </w:rPr>
+    </w:lvl>
+    <w:lvl w:ilvl="8" w:tplc="08160005" w:tentative="1">
+      <w:start w:val="1"/>
+      <w:numFmt w:val="bullet"/>
+      <w:lvlText w:val=""/>
+      <w:lvlJc w:val="left"/>
+      <w:pPr>
+        <w:ind w:left="6480" w:hanging="360"/>
+      </w:pPr>
+      <w:rPr>
+        <w:rFonts w:ascii="Wingdings" w:hAnsi="Wingdings" w:hint="default"/>
+      </w:rPr>
+    </w:lvl>
+  </w:abstractNum>
+  <w:abstractNum w:abstractNumId="13" w15:restartNumberingAfterBreak="0">
+    <w:nsid w:val="72130113"/>
+    <w:multiLevelType w:val="hybridMultilevel"/>
+    <w:tmpl w:val="D92E7B78"/>
+    <w:lvl w:ilvl="0" w:tplc="08160001">
+      <w:start w:val="1"/>
+      <w:numFmt w:val="bullet"/>
+      <w:lvlText w:val=""/>
+      <w:lvlJc w:val="left"/>
+      <w:pPr>
+        <w:ind w:left="1440" w:hanging="360"/>
+      </w:pPr>
+      <w:rPr>
+        <w:rFonts w:ascii="Symbol" w:hAnsi="Symbol" w:hint="default"/>
+      </w:rPr>
+    </w:lvl>
+    <w:lvl w:ilvl="1" w:tplc="08160003" w:tentative="1">
+      <w:start w:val="1"/>
+      <w:numFmt w:val="bullet"/>
+      <w:lvlText w:val="o"/>
+      <w:lvlJc w:val="left"/>
+      <w:pPr>
+        <w:ind w:left="2160" w:hanging="360"/>
+      </w:pPr>
+      <w:rPr>
+        <w:rFonts w:ascii="Courier New" w:hAnsi="Courier New" w:cs="Courier New" w:hint="default"/>
+      </w:rPr>
+    </w:lvl>
+    <w:lvl w:ilvl="2" w:tplc="08160005" w:tentative="1">
+      <w:start w:val="1"/>
+      <w:numFmt w:val="bullet"/>
+      <w:lvlText w:val=""/>
+      <w:lvlJc w:val="left"/>
+      <w:pPr>
+        <w:ind w:left="2880" w:hanging="360"/>
+      </w:pPr>
+      <w:rPr>
+        <w:rFonts w:ascii="Wingdings" w:hAnsi="Wingdings" w:hint="default"/>
+      </w:rPr>
+    </w:lvl>
+    <w:lvl w:ilvl="3" w:tplc="08160001" w:tentative="1">
+      <w:start w:val="1"/>
+      <w:numFmt w:val="bullet"/>
+      <w:lvlText w:val=""/>
+      <w:lvlJc w:val="left"/>
+      <w:pPr>
+        <w:ind w:left="3600" w:hanging="360"/>
+      </w:pPr>
+      <w:rPr>
+        <w:rFonts w:ascii="Symbol" w:hAnsi="Symbol" w:hint="default"/>
+      </w:rPr>
+    </w:lvl>
+    <w:lvl w:ilvl="4" w:tplc="08160003" w:tentative="1">
+      <w:start w:val="1"/>
+      <w:numFmt w:val="bullet"/>
+      <w:lvlText w:val="o"/>
+      <w:lvlJc w:val="left"/>
+      <w:pPr>
+        <w:ind w:left="4320" w:hanging="360"/>
+      </w:pPr>
+      <w:rPr>
+        <w:rFonts w:ascii="Courier New" w:hAnsi="Courier New" w:cs="Courier New" w:hint="default"/>
+      </w:rPr>
+    </w:lvl>
+    <w:lvl w:ilvl="5" w:tplc="08160005" w:tentative="1">
+      <w:start w:val="1"/>
+      <w:numFmt w:val="bullet"/>
+      <w:lvlText w:val=""/>
+      <w:lvlJc w:val="left"/>
+      <w:pPr>
+        <w:ind w:left="5040" w:hanging="360"/>
+      </w:pPr>
+      <w:rPr>
+        <w:rFonts w:ascii="Wingdings" w:hAnsi="Wingdings" w:hint="default"/>
+      </w:rPr>
+    </w:lvl>
+    <w:lvl w:ilvl="6" w:tplc="08160001" w:tentative="1">
+      <w:start w:val="1"/>
+      <w:numFmt w:val="bullet"/>
+      <w:lvlText w:val=""/>
+      <w:lvlJc w:val="left"/>
+      <w:pPr>
+        <w:ind w:left="5760" w:hanging="360"/>
+      </w:pPr>
+      <w:rPr>
+        <w:rFonts w:ascii="Symbol" w:hAnsi="Symbol" w:hint="default"/>
+      </w:rPr>
+    </w:lvl>
+    <w:lvl w:ilvl="7" w:tplc="08160003" w:tentative="1">
+      <w:start w:val="1"/>
+      <w:numFmt w:val="bullet"/>
+      <w:lvlText w:val="o"/>
+      <w:lvlJc w:val="left"/>
+      <w:pPr>
+        <w:ind w:left="6480" w:hanging="360"/>
+      </w:pPr>
+      <w:rPr>
+        <w:rFonts w:ascii="Courier New" w:hAnsi="Courier New" w:cs="Courier New" w:hint="default"/>
+      </w:rPr>
+    </w:lvl>
+    <w:lvl w:ilvl="8" w:tplc="08160005" w:tentative="1">
+      <w:start w:val="1"/>
+      <w:numFmt w:val="bullet"/>
+      <w:lvlText w:val=""/>
+      <w:lvlJc w:val="left"/>
+      <w:pPr>
+        <w:ind w:left="7200" w:hanging="360"/>
+      </w:pPr>
+      <w:rPr>
+        <w:rFonts w:ascii="Wingdings" w:hAnsi="Wingdings" w:hint="default"/>
+      </w:rPr>
+    </w:lvl>
+  </w:abstractNum>
+  <w:abstractNum w:abstractNumId="14" w15:restartNumberingAfterBreak="0">
     <w:nsid w:val="72F907D6"/>
     <w:multiLevelType w:val="hybridMultilevel"/>
     <w:tmpl w:val="9A44967C"/>
@@ -4937,7 +6975,7 @@
       </w:rPr>
     </w:lvl>
   </w:abstractNum>
-  <w:abstractNum w:abstractNumId="6" w15:restartNumberingAfterBreak="0">
+  <w:abstractNum w:abstractNumId="15" w15:restartNumberingAfterBreak="0">
     <w:nsid w:val="78EE22D8"/>
     <w:multiLevelType w:val="hybridMultilevel"/>
     <w:tmpl w:val="064C0D1C"/>
@@ -5051,34 +7089,61 @@
     </w:lvl>
   </w:abstractNum>
   <w:num w:numId="1">
+    <w:abstractNumId w:val="8"/>
+  </w:num>
+  <w:num w:numId="2">
+    <w:abstractNumId w:val="10"/>
+  </w:num>
+  <w:num w:numId="3">
+    <w:abstractNumId w:val="15"/>
+  </w:num>
+  <w:num w:numId="4">
+    <w:abstractNumId w:val="4"/>
+  </w:num>
+  <w:num w:numId="5">
+    <w:abstractNumId w:val="11"/>
+  </w:num>
+  <w:num w:numId="6">
+    <w:abstractNumId w:val="10"/>
+  </w:num>
+  <w:num w:numId="7">
+    <w:abstractNumId w:val="14"/>
+  </w:num>
+  <w:num w:numId="8">
     <w:abstractNumId w:val="2"/>
   </w:num>
-  <w:num w:numId="2">
-    <w:abstractNumId w:val="3"/>
-  </w:num>
-  <w:num w:numId="3">
-    <w:abstractNumId w:val="6"/>
-  </w:num>
-  <w:num w:numId="4">
-    <w:abstractNumId w:val="1"/>
-  </w:num>
-  <w:num w:numId="5">
-    <w:abstractNumId w:val="4"/>
-  </w:num>
-  <w:num w:numId="6">
-    <w:abstractNumId w:val="3"/>
-  </w:num>
-  <w:num w:numId="7">
-    <w:abstractNumId w:val="5"/>
-  </w:num>
-  <w:num w:numId="8">
-    <w:abstractNumId w:val="0"/>
-  </w:num>
   <w:num w:numId="9">
-    <w:abstractNumId w:val="3"/>
+    <w:abstractNumId w:val="10"/>
     <w:lvlOverride w:ilvl="0">
       <w:startOverride w:val="4"/>
     </w:lvlOverride>
+  </w:num>
+  <w:num w:numId="10">
+    <w:abstractNumId w:val="12"/>
+  </w:num>
+  <w:num w:numId="11">
+    <w:abstractNumId w:val="6"/>
+  </w:num>
+  <w:num w:numId="12">
+    <w:abstractNumId w:val="1"/>
+  </w:num>
+  <w:num w:numId="13">
+    <w:abstractNumId w:val="0"/>
+  </w:num>
+  <w:num w:numId="14">
+    <w:abstractNumId w:val="7"/>
+  </w:num>
+  <w:num w:numId="15">
+    <w:abstractNumId w:val="13"/>
+  </w:num>
+  <w:num w:numId="16">
+    <w:abstractNumId w:val="5"/>
+  </w:num>
+  <w:num w:numId="17">
+    <w:abstractNumId w:val="9"/>
+  </w:num>
+  <w:num w:numId="18">
+    <w:abstractNumId w:val="3"/>
   </w:num>
 </w:numbering>
 </file>
@@ -5526,6 +7591,26 @@
       <w:szCs w:val="26"/>
     </w:rPr>
   </w:style>
+  <w:style w:type="paragraph" w:styleId="Cabealho3">
+    <w:name w:val="heading 3"/>
+    <w:basedOn w:val="Normal"/>
+    <w:next w:val="Normal"/>
+    <w:link w:val="Cabealho3Carter"/>
+    <w:uiPriority w:val="9"/>
+    <w:unhideWhenUsed/>
+    <w:qFormat/>
+    <w:rsid w:val="007A690A"/>
+    <w:pPr>
+      <w:keepNext/>
+      <w:keepLines/>
+      <w:spacing w:before="40" w:after="0"/>
+      <w:outlineLvl w:val="2"/>
+    </w:pPr>
+    <w:rPr>
+      <w:rFonts w:eastAsiaTheme="majorEastAsia" w:cstheme="majorBidi"/>
+      <w:szCs w:val="24"/>
+    </w:rPr>
+  </w:style>
   <w:style w:type="character" w:default="1" w:styleId="Tipodeletrapredefinidodopargrafo">
     <w:name w:val="Default Paragraph Font"/>
     <w:uiPriority w:val="1"/>
@@ -5904,6 +7989,30 @@
       <w:spacing w:after="0"/>
     </w:pPr>
   </w:style>
+  <w:style w:type="character" w:customStyle="1" w:styleId="Cabealho3Carter">
+    <w:name w:val="Cabeçalho 3 Caráter"/>
+    <w:basedOn w:val="Tipodeletrapredefinidodopargrafo"/>
+    <w:link w:val="Cabealho3"/>
+    <w:uiPriority w:val="9"/>
+    <w:rsid w:val="007A690A"/>
+    <w:rPr>
+      <w:rFonts w:eastAsiaTheme="majorEastAsia" w:cstheme="majorBidi"/>
+      <w:szCs w:val="24"/>
+    </w:rPr>
+  </w:style>
+  <w:style w:type="paragraph" w:styleId="ndice3">
+    <w:name w:val="toc 3"/>
+    <w:basedOn w:val="Normal"/>
+    <w:next w:val="Normal"/>
+    <w:autoRedefine/>
+    <w:uiPriority w:val="39"/>
+    <w:unhideWhenUsed/>
+    <w:rsid w:val="007A690A"/>
+    <w:pPr>
+      <w:spacing w:after="100"/>
+      <w:ind w:left="480"/>
+    </w:pPr>
+  </w:style>
 </w:styles>
 </file>
 
@@ -6252,7 +8361,7 @@
 </file>
 
 <file path=customXml/itemProps1.xml><?xml version="1.0" encoding="utf-8"?>
-<ds:datastoreItem xmlns:ds="http://schemas.openxmlformats.org/officeDocument/2006/customXml" ds:itemID="{295ED519-62A7-4ECA-9040-8630C6D4B765}">
+<ds:datastoreItem xmlns:ds="http://schemas.openxmlformats.org/officeDocument/2006/customXml" ds:itemID="{85DB4429-0764-479E-9DC3-6620FD09E9A9}">
   <ds:schemaRefs>
     <ds:schemaRef ds:uri="http://schemas.openxmlformats.org/officeDocument/2006/bibliography"/>
   </ds:schemaRefs>

</xml_diff>

<commit_message>
Capitulo 2 do relatorio de progresso
</commit_message>
<xml_diff>
--- a/Relatorio de progresso/progresso.docx
+++ b/Relatorio de progresso/progresso.docx
@@ -443,22 +443,8 @@
         <w:rPr>
           <w:rFonts w:eastAsia="Cambria" w:cs="Cambria"/>
         </w:rPr>
-        <w:t>23</w:t>
-      </w:r>
-      <w:r>
-        <w:rPr>
-          <w:rFonts w:eastAsia="Cambria" w:cs="Cambria"/>
-        </w:rPr>
-        <w:t xml:space="preserve"> de </w:t>
-      </w:r>
-      <w:proofErr w:type="gramStart"/>
-      <w:r>
-        <w:rPr>
-          <w:rFonts w:eastAsia="Cambria" w:cs="Cambria"/>
-        </w:rPr>
         <w:t>Abril</w:t>
       </w:r>
-      <w:proofErr w:type="gramEnd"/>
       <w:r>
         <w:rPr>
           <w:rFonts w:eastAsia="Cambria" w:cs="Cambria"/>
@@ -1557,7 +1543,7 @@
     </w:p>
     <w:p>
       <w:pPr>
-        <w:pStyle w:val="Ttulo1"/>
+        <w:pStyle w:val="Cabealho1"/>
         <w:numPr>
           <w:ilvl w:val="0"/>
           <w:numId w:val="0"/>
@@ -1987,7 +1973,7 @@
     <w:p/>
     <w:p>
       <w:pPr>
-        <w:pStyle w:val="Ttulo1"/>
+        <w:pStyle w:val="Cabealho1"/>
         <w:numPr>
           <w:ilvl w:val="0"/>
           <w:numId w:val="0"/>
@@ -2094,7 +2080,7 @@
     </w:p>
     <w:p>
       <w:pPr>
-        <w:pStyle w:val="Ttulo1"/>
+        <w:pStyle w:val="Cabealho1"/>
         <w:rPr>
           <w:sz w:val="32"/>
         </w:rPr>
@@ -2123,35 +2109,52 @@
     </w:p>
     <w:p/>
     <w:p/>
-    <w:p/>
-    <w:p/>
-    <w:p/>
-    <w:p/>
-    <w:p/>
-    <w:p/>
-    <w:p/>
-    <w:p/>
-    <w:p/>
-    <w:p/>
-    <w:p/>
-    <w:p/>
-    <w:p/>
-    <w:p/>
-    <w:p/>
-    <w:p/>
-    <w:p/>
-    <w:p/>
-    <w:p/>
-    <w:p/>
-    <w:p/>
-    <w:p/>
-    <w:p/>
-    <w:p/>
-    <w:p/>
-    <w:p/>
-    <w:p>
-      <w:pPr>
-        <w:pStyle w:val="Ttulo1"/>
+    <w:p>
+      <w:proofErr w:type="spellStart"/>
+      <w:r>
+        <w:t>Precisoq</w:t>
+      </w:r>
+      <w:proofErr w:type="spellEnd"/>
+      <w:r>
+        <w:t xml:space="preserve"> eu se fale </w:t>
+      </w:r>
+      <w:proofErr w:type="gramStart"/>
+      <w:r>
+        <w:t>de  ontologias</w:t>
+      </w:r>
+      <w:proofErr w:type="gramEnd"/>
+      <w:r>
+        <w:t xml:space="preserve"> e de OWL na introdução para não cair de para quedas no capitulo a seguir</w:t>
+      </w:r>
+    </w:p>
+    <w:p/>
+    <w:p/>
+    <w:p/>
+    <w:p/>
+    <w:p/>
+    <w:p/>
+    <w:p/>
+    <w:p/>
+    <w:p/>
+    <w:p/>
+    <w:p/>
+    <w:p/>
+    <w:p/>
+    <w:p/>
+    <w:p/>
+    <w:p/>
+    <w:p/>
+    <w:p/>
+    <w:p/>
+    <w:p/>
+    <w:p/>
+    <w:p/>
+    <w:p/>
+    <w:p/>
+    <w:p/>
+    <w:p>
+      <w:pPr>
+        <w:pStyle w:val="Cabealho1"/>
         <w:rPr>
           <w:sz w:val="32"/>
         </w:rPr>
@@ -2166,36 +2169,78 @@
       </w:r>
       <w:bookmarkEnd w:id="3"/>
     </w:p>
-    <w:p/>
-    <w:p/>
-    <w:p/>
-    <w:p/>
-    <w:p/>
-    <w:p/>
-    <w:p/>
-    <w:p/>
-    <w:p/>
-    <w:p/>
-    <w:p/>
-    <w:p/>
-    <w:p/>
-    <w:p/>
-    <w:p/>
-    <w:p/>
-    <w:p/>
-    <w:p/>
-    <w:p/>
-    <w:p/>
-    <w:p/>
-    <w:p/>
-    <w:p/>
-    <w:p/>
-    <w:p/>
-    <w:p/>
-    <w:p/>
-    <w:p>
-      <w:pPr>
-        <w:pStyle w:val="Ttulo1"/>
+    <w:p>
+      <w:r>
+        <w:t xml:space="preserve">Com o crescimento da popularidade de OWL para a descrição de dados, naturalmente apareceram também alguns softwares para a edição e manipulação de OWL. </w:t>
+      </w:r>
+    </w:p>
+    <w:p>
+      <w:r>
+        <w:t>Neste capitulo iremos falar sobre alguns destes</w:t>
+      </w:r>
+      <w:r>
+        <w:t xml:space="preserve"> programas e sobre as diferenças entre eles. Por fim iremos explicar como o nosso projeto de insere nesta área bem no que o difere destes programas que já existem. </w:t>
+      </w:r>
+    </w:p>
+    <w:p>
+      <w:r>
+        <w:t xml:space="preserve">Iremos comparar 4 programas </w:t>
+      </w:r>
+      <w:r>
+        <w:t xml:space="preserve">populares: Apollo, </w:t>
+      </w:r>
+      <w:proofErr w:type="spellStart"/>
+      <w:r>
+        <w:t>OntoStudio</w:t>
+      </w:r>
+      <w:proofErr w:type="spellEnd"/>
+      <w:r>
+        <w:t xml:space="preserve">, Protege e </w:t>
+      </w:r>
+      <w:proofErr w:type="spellStart"/>
+      <w:r>
+        <w:t>Swoop</w:t>
+      </w:r>
+      <w:proofErr w:type="spellEnd"/>
+      <w:r>
+        <w:t>.</w:t>
+      </w:r>
+    </w:p>
+    <w:p>
+      <w:r>
+        <w:t>2.1 Apollo</w:t>
+      </w:r>
+    </w:p>
+    <w:p/>
+    <w:p/>
+    <w:p/>
+    <w:p/>
+    <w:p/>
+    <w:p/>
+    <w:p/>
+    <w:p/>
+    <w:p/>
+    <w:p/>
+    <w:p/>
+    <w:p/>
+    <w:p/>
+    <w:p/>
+    <w:p/>
+    <w:p/>
+    <w:p/>
+    <w:p/>
+    <w:p/>
+    <w:p/>
+    <w:p/>
+    <w:p/>
+    <w:p/>
+    <w:p/>
+    <w:p/>
+    <w:p/>
+    <w:p/>
+    <w:p>
+      <w:pPr>
+        <w:pStyle w:val="Cabealho1"/>
         <w:numPr>
           <w:ilvl w:val="0"/>
           <w:numId w:val="0"/>
@@ -2203,7 +2248,6 @@
       </w:pPr>
       <w:bookmarkStart w:id="4" w:name="_Toc512113719"/>
       <w:r>
-        <w:lastRenderedPageBreak/>
         <w:t xml:space="preserve">3 </w:t>
       </w:r>
       <w:r>
@@ -2595,51 +2639,25 @@
       <w:r>
         <w:t>Figura 3.</w:t>
       </w:r>
-      <w:r>
-        <w:fldChar w:fldCharType="begin"/>
-      </w:r>
-      <w:r>
-        <w:instrText xml:space="preserve"> STYLEREF 1 \s </w:instrText>
-      </w:r>
-      <w:r>
-        <w:fldChar w:fldCharType="separate"/>
-      </w:r>
-      <w:r>
-        <w:rPr>
-          <w:noProof/>
-        </w:rPr>
-        <w:t>0</w:t>
-      </w:r>
-      <w:r>
-        <w:rPr>
-          <w:noProof/>
-        </w:rPr>
-        <w:fldChar w:fldCharType="end"/>
-      </w:r>
+      <w:fldSimple w:instr=" STYLEREF 1 \s ">
+        <w:r>
+          <w:rPr>
+            <w:noProof/>
+          </w:rPr>
+          <w:t>0</w:t>
+        </w:r>
+      </w:fldSimple>
       <w:r>
         <w:t>.</w:t>
       </w:r>
-      <w:r>
-        <w:fldChar w:fldCharType="begin"/>
-      </w:r>
-      <w:r>
-        <w:instrText xml:space="preserve"> SEQ Figura \* ARABIC \s 1 </w:instrText>
-      </w:r>
-      <w:r>
-        <w:fldChar w:fldCharType="separate"/>
-      </w:r>
-      <w:r>
-        <w:rPr>
-          <w:noProof/>
-        </w:rPr>
-        <w:t>1</w:t>
-      </w:r>
-      <w:r>
-        <w:rPr>
-          <w:noProof/>
-        </w:rPr>
-        <w:fldChar w:fldCharType="end"/>
-      </w:r>
+      <w:fldSimple w:instr=" SEQ Figura \* ARABIC \s 1 ">
+        <w:r>
+          <w:rPr>
+            <w:noProof/>
+          </w:rPr>
+          <w:t>1</w:t>
+        </w:r>
+      </w:fldSimple>
       <w:r>
         <w:t xml:space="preserve"> - Exemplo de ficheiro de dados</w:t>
       </w:r>
@@ -2715,51 +2733,25 @@
       <w:r>
         <w:t>3.</w:t>
       </w:r>
-      <w:r>
-        <w:fldChar w:fldCharType="begin"/>
-      </w:r>
-      <w:r>
-        <w:instrText xml:space="preserve"> STYLEREF 1 \s </w:instrText>
-      </w:r>
-      <w:r>
-        <w:fldChar w:fldCharType="separate"/>
-      </w:r>
-      <w:r>
-        <w:rPr>
-          <w:noProof/>
-        </w:rPr>
-        <w:t>0</w:t>
-      </w:r>
-      <w:r>
-        <w:rPr>
-          <w:noProof/>
-        </w:rPr>
-        <w:fldChar w:fldCharType="end"/>
-      </w:r>
+      <w:fldSimple w:instr=" STYLEREF 1 \s ">
+        <w:r>
+          <w:rPr>
+            <w:noProof/>
+          </w:rPr>
+          <w:t>0</w:t>
+        </w:r>
+      </w:fldSimple>
       <w:r>
         <w:t>.</w:t>
       </w:r>
-      <w:r>
-        <w:fldChar w:fldCharType="begin"/>
-      </w:r>
-      <w:r>
-        <w:instrText xml:space="preserve"> SEQ Figura \* ARABIC \s 1 </w:instrText>
-      </w:r>
-      <w:r>
-        <w:fldChar w:fldCharType="separate"/>
-      </w:r>
-      <w:r>
-        <w:rPr>
-          <w:noProof/>
-        </w:rPr>
-        <w:t>2</w:t>
-      </w:r>
-      <w:r>
-        <w:rPr>
-          <w:noProof/>
-        </w:rPr>
-        <w:fldChar w:fldCharType="end"/>
-      </w:r>
+      <w:fldSimple w:instr=" SEQ Figura \* ARABIC \s 1 ">
+        <w:r>
+          <w:rPr>
+            <w:noProof/>
+          </w:rPr>
+          <w:t>2</w:t>
+        </w:r>
+      </w:fldSimple>
       <w:r>
         <w:t xml:space="preserve"> - Exemplo de árvore gerada</w:t>
       </w:r>
@@ -3048,51 +3040,25 @@
       <w:r>
         <w:t>Figura 3.</w:t>
       </w:r>
-      <w:r>
-        <w:fldChar w:fldCharType="begin"/>
-      </w:r>
-      <w:r>
-        <w:instrText xml:space="preserve"> STYLEREF 1 \s </w:instrText>
-      </w:r>
-      <w:r>
-        <w:fldChar w:fldCharType="separate"/>
-      </w:r>
-      <w:r>
-        <w:rPr>
-          <w:noProof/>
-        </w:rPr>
-        <w:t>0</w:t>
-      </w:r>
-      <w:r>
-        <w:rPr>
-          <w:noProof/>
-        </w:rPr>
-        <w:fldChar w:fldCharType="end"/>
-      </w:r>
+      <w:fldSimple w:instr=" STYLEREF 1 \s ">
+        <w:r>
+          <w:rPr>
+            <w:noProof/>
+          </w:rPr>
+          <w:t>0</w:t>
+        </w:r>
+      </w:fldSimple>
       <w:r>
         <w:t>.</w:t>
       </w:r>
-      <w:r>
-        <w:fldChar w:fldCharType="begin"/>
-      </w:r>
-      <w:r>
-        <w:instrText xml:space="preserve"> SEQ Figura \* ARABIC \s 1 </w:instrText>
-      </w:r>
-      <w:r>
-        <w:fldChar w:fldCharType="separate"/>
-      </w:r>
-      <w:r>
-        <w:rPr>
-          <w:noProof/>
-        </w:rPr>
-        <w:t>3</w:t>
-      </w:r>
-      <w:r>
-        <w:rPr>
-          <w:noProof/>
-        </w:rPr>
-        <w:fldChar w:fldCharType="end"/>
-      </w:r>
+      <w:fldSimple w:instr=" SEQ Figura \* ARABIC \s 1 ">
+        <w:r>
+          <w:rPr>
+            <w:noProof/>
+          </w:rPr>
+          <w:t>3</w:t>
+        </w:r>
+      </w:fldSimple>
       <w:r>
         <w:t xml:space="preserve"> - Grafo de uma ontologia</w:t>
       </w:r>
@@ -3306,51 +3272,25 @@
       <w:r>
         <w:t>Figura 3.</w:t>
       </w:r>
-      <w:r>
-        <w:fldChar w:fldCharType="begin"/>
-      </w:r>
-      <w:r>
-        <w:instrText xml:space="preserve"> STYLEREF 1 \s </w:instrText>
-      </w:r>
-      <w:r>
-        <w:fldChar w:fldCharType="separate"/>
-      </w:r>
-      <w:r>
-        <w:rPr>
-          <w:noProof/>
-        </w:rPr>
-        <w:t>0</w:t>
-      </w:r>
-      <w:r>
-        <w:rPr>
-          <w:noProof/>
-        </w:rPr>
-        <w:fldChar w:fldCharType="end"/>
-      </w:r>
+      <w:fldSimple w:instr=" STYLEREF 1 \s ">
+        <w:r>
+          <w:rPr>
+            <w:noProof/>
+          </w:rPr>
+          <w:t>0</w:t>
+        </w:r>
+      </w:fldSimple>
       <w:r>
         <w:t>.</w:t>
       </w:r>
-      <w:r>
-        <w:fldChar w:fldCharType="begin"/>
-      </w:r>
-      <w:r>
-        <w:instrText xml:space="preserve"> SEQ Figura \* ARABIC \s 1 </w:instrText>
-      </w:r>
-      <w:r>
-        <w:fldChar w:fldCharType="separate"/>
-      </w:r>
-      <w:r>
-        <w:rPr>
-          <w:noProof/>
-        </w:rPr>
-        <w:t>4</w:t>
-      </w:r>
-      <w:r>
-        <w:rPr>
-          <w:noProof/>
-        </w:rPr>
-        <w:fldChar w:fldCharType="end"/>
-      </w:r>
+      <w:fldSimple w:instr=" SEQ Figura \* ARABIC \s 1 ">
+        <w:r>
+          <w:rPr>
+            <w:noProof/>
+          </w:rPr>
+          <w:t>4</w:t>
+        </w:r>
+      </w:fldSimple>
       <w:r>
         <w:t xml:space="preserve"> - Diagrama UML dos </w:t>
       </w:r>
@@ -3386,7 +3326,7 @@
     <w:p/>
     <w:p>
       <w:pPr>
-        <w:pStyle w:val="Ttulo1"/>
+        <w:pStyle w:val="Cabealho1"/>
         <w:numPr>
           <w:ilvl w:val="0"/>
           <w:numId w:val="9"/>
@@ -3529,7 +3469,6 @@
         </w:rPr>
         <w:t>(</w:t>
       </w:r>
-      <w:proofErr w:type="spellStart"/>
       <w:r>
         <w:rPr>
           <w:i/>
@@ -3537,7 +3476,6 @@
         </w:rPr>
         <w:t>User</w:t>
       </w:r>
-      <w:proofErr w:type="spellEnd"/>
       <w:r>
         <w:rPr>
           <w:szCs w:val="24"/>
@@ -3864,51 +3802,25 @@
       <w:r>
         <w:t xml:space="preserve">Figura </w:t>
       </w:r>
-      <w:r>
-        <w:fldChar w:fldCharType="begin"/>
-      </w:r>
-      <w:r>
-        <w:instrText xml:space="preserve"> STYLEREF 1 \s </w:instrText>
-      </w:r>
-      <w:r>
-        <w:fldChar w:fldCharType="separate"/>
-      </w:r>
-      <w:r>
-        <w:rPr>
-          <w:noProof/>
-        </w:rPr>
-        <w:t>4</w:t>
-      </w:r>
-      <w:r>
-        <w:rPr>
-          <w:noProof/>
-        </w:rPr>
-        <w:fldChar w:fldCharType="end"/>
-      </w:r>
+      <w:fldSimple w:instr=" STYLEREF 1 \s ">
+        <w:r>
+          <w:rPr>
+            <w:noProof/>
+          </w:rPr>
+          <w:t>4</w:t>
+        </w:r>
+      </w:fldSimple>
       <w:r>
         <w:t>.</w:t>
       </w:r>
-      <w:r>
-        <w:fldChar w:fldCharType="begin"/>
-      </w:r>
-      <w:r>
-        <w:instrText xml:space="preserve"> SEQ Figura \* ARABIC \s 1 </w:instrText>
-      </w:r>
-      <w:r>
-        <w:fldChar w:fldCharType="separate"/>
-      </w:r>
-      <w:r>
-        <w:rPr>
-          <w:noProof/>
-        </w:rPr>
-        <w:t>1</w:t>
-      </w:r>
-      <w:r>
-        <w:rPr>
-          <w:noProof/>
-        </w:rPr>
-        <w:fldChar w:fldCharType="end"/>
-      </w:r>
+      <w:fldSimple w:instr=" SEQ Figura \* ARABIC \s 1 ">
+        <w:r>
+          <w:rPr>
+            <w:noProof/>
+          </w:rPr>
+          <w:t>1</w:t>
+        </w:r>
+      </w:fldSimple>
       <w:r>
         <w:t xml:space="preserve"> – Arquitetura da aplicação</w:t>
       </w:r>
@@ -4123,19 +4035,11 @@
       <w:r>
         <w:t xml:space="preserve">possíveis de serem acedidos através da </w:t>
       </w:r>
-      <w:proofErr w:type="spellStart"/>
-      <w:r>
-        <w:rPr>
-          <w:i/>
-        </w:rPr>
-        <w:t>user</w:t>
-      </w:r>
-      <w:proofErr w:type="spellEnd"/>
-      <w:r>
-        <w:rPr>
-          <w:i/>
-        </w:rPr>
-        <w:t xml:space="preserve"> interface</w:t>
+      <w:r>
+        <w:rPr>
+          <w:i/>
+        </w:rPr>
+        <w:t>user interface</w:t>
       </w:r>
       <w:r>
         <w:rPr>
@@ -4346,19 +4250,11 @@
       <w:r>
         <w:t xml:space="preserve"> inclui todas as representações visuais utilizadas em </w:t>
       </w:r>
-      <w:proofErr w:type="spellStart"/>
-      <w:r>
-        <w:rPr>
-          <w:i/>
-        </w:rPr>
-        <w:t>user</w:t>
-      </w:r>
-      <w:proofErr w:type="spellEnd"/>
-      <w:r>
-        <w:rPr>
-          <w:i/>
-        </w:rPr>
-        <w:t xml:space="preserve"> interface. </w:t>
+      <w:r>
+        <w:rPr>
+          <w:i/>
+        </w:rPr>
+        <w:t xml:space="preserve">user interface. </w:t>
       </w:r>
     </w:p>
     <w:p>
@@ -4372,12 +4268,7 @@
         <w:t>dos</w:t>
       </w:r>
       <w:r>
-        <w:t xml:space="preserve"> níveis existe diferentes módulos, nestes estão implementadas </w:t>
-      </w:r>
-      <w:bookmarkStart w:id="13" w:name="_GoBack"/>
-      <w:bookmarkEnd w:id="13"/>
-      <w:r>
-        <w:t>funções usufruindo de algumas tecnologias das quais temos conhecimento.</w:t>
+        <w:t xml:space="preserve"> níveis existe diferentes módulos, nestes estão implementadas funções usufruindo de algumas tecnologias das quais temos conhecimento.</w:t>
       </w:r>
       <w:r>
         <w:t xml:space="preserve"> </w:t>
@@ -4392,7 +4283,7 @@
           <w:szCs w:val="26"/>
         </w:rPr>
       </w:pPr>
-      <w:bookmarkStart w:id="14" w:name="_Toc512113723"/>
+      <w:bookmarkStart w:id="13" w:name="_Toc512113723"/>
       <w:r>
         <w:rPr>
           <w:b/>
@@ -4410,7 +4301,7 @@
         <w:tab/>
         <w:t>Tecnologias</w:t>
       </w:r>
-      <w:bookmarkEnd w:id="14"/>
+      <w:bookmarkEnd w:id="13"/>
     </w:p>
     <w:p>
       <w:pPr>
@@ -4884,7 +4775,7 @@
           <w:szCs w:val="26"/>
         </w:rPr>
       </w:pPr>
-      <w:bookmarkStart w:id="15" w:name="_Toc512113724"/>
+      <w:bookmarkStart w:id="14" w:name="_Toc512113724"/>
       <w:r>
         <w:rPr>
           <w:b/>
@@ -4902,7 +4793,7 @@
         <w:tab/>
         <w:t>Base de dados</w:t>
       </w:r>
-      <w:bookmarkEnd w:id="15"/>
+      <w:bookmarkEnd w:id="14"/>
     </w:p>
     <w:p>
       <w:r>
@@ -4963,12 +4854,12 @@
     <w:p/>
     <w:p>
       <w:pPr>
-        <w:pStyle w:val="Ttulo1"/>
+        <w:pStyle w:val="Cabealho1"/>
         <w:rPr>
           <w:sz w:val="32"/>
         </w:rPr>
       </w:pPr>
-      <w:bookmarkStart w:id="16" w:name="_Toc512113725"/>
+      <w:bookmarkStart w:id="15" w:name="_Toc512113725"/>
       <w:r>
         <w:rPr>
           <w:sz w:val="32"/>
@@ -4976,7 +4867,55 @@
         <w:lastRenderedPageBreak/>
         <w:t>Progresso do projeto</w:t>
       </w:r>
+      <w:bookmarkEnd w:id="15"/>
+    </w:p>
+    <w:p/>
+    <w:p>
+      <w:pPr>
+        <w:pStyle w:val="Cabealho1"/>
+      </w:pPr>
+      <w:r>
+        <w:t>Referencias</w:t>
+      </w:r>
+      <w:r>
+        <w:t xml:space="preserve"> </w:t>
+      </w:r>
+      <w:bookmarkStart w:id="16" w:name="_GoBack"/>
       <w:bookmarkEnd w:id="16"/>
+    </w:p>
+    <w:p>
+      <w:hyperlink r:id="rId20" w:history="1">
+        <w:r>
+          <w:rPr>
+            <w:rStyle w:val="Hiperligao"/>
+          </w:rPr>
+          <w:t>https://www.w3.org/wiki/Ontology_editors</w:t>
+        </w:r>
+      </w:hyperlink>
+      <w:r>
+        <w:t xml:space="preserve"> [21/04/18]</w:t>
+      </w:r>
+    </w:p>
+    <w:p>
+      <w:hyperlink r:id="rId21" w:history="1">
+        <w:r>
+          <w:rPr>
+            <w:rStyle w:val="Hiperligao"/>
+          </w:rPr>
+          <w:t>http://www.ef.uns.ac.rs/mis/archive-pdf/2013%20-%20No2/MIS2013-2-4.pdf</w:t>
+        </w:r>
+      </w:hyperlink>
+      <w:r>
+        <w:t xml:space="preserve"> [21/07/18]</w:t>
+      </w:r>
+    </w:p>
+    <w:p>
+      <w:pPr>
+        <w:pStyle w:val="Cabealho1"/>
+      </w:pPr>
+      <w:r>
+        <w:t>Bibliografia</w:t>
+      </w:r>
     </w:p>
     <w:p/>
     <w:sectPr>
@@ -5041,7 +4980,10 @@
           <w:fldChar w:fldCharType="separate"/>
         </w:r>
         <w:r>
-          <w:t>2</w:t>
+          <w:rPr>
+            <w:noProof/>
+          </w:rPr>
+          <w:t>13</w:t>
         </w:r>
         <w:r>
           <w:fldChar w:fldCharType="end"/>
@@ -6308,7 +6250,7 @@
     <w:lvl w:ilvl="0" w:tplc="7158B270">
       <w:start w:val="1"/>
       <w:numFmt w:val="decimal"/>
-      <w:pStyle w:val="Ttulo1"/>
+      <w:pStyle w:val="Cabealho1"/>
       <w:lvlText w:val="%1"/>
       <w:lvlJc w:val="left"/>
       <w:pPr>
@@ -7547,10 +7489,10 @@
     <w:name w:val="Normal"/>
     <w:qFormat/>
   </w:style>
-  <w:style w:type="paragraph" w:styleId="Ttulo1">
+  <w:style w:type="paragraph" w:styleId="Cabealho1">
     <w:name w:val="heading 1"/>
     <w:next w:val="Normal"/>
-    <w:link w:val="Ttulo1Carter"/>
+    <w:link w:val="Cabealho1Carter"/>
     <w:uiPriority w:val="9"/>
     <w:unhideWhenUsed/>
     <w:qFormat/>
@@ -7638,9 +7580,9 @@
     <w:semiHidden/>
     <w:unhideWhenUsed/>
   </w:style>
-  <w:style w:type="character" w:customStyle="1" w:styleId="Ttulo1Carter">
-    <w:name w:val="Título 1 Caráter"/>
-    <w:link w:val="Ttulo1"/>
+  <w:style w:type="character" w:customStyle="1" w:styleId="Cabealho1Carter">
+    <w:name w:val="Cabeçalho 1 Caráter"/>
+    <w:link w:val="Cabealho1"/>
     <w:uiPriority w:val="9"/>
     <w:rPr>
       <w:rFonts w:ascii="Cambria" w:eastAsia="Cambria" w:hAnsi="Cambria" w:cs="Cambria"/>
@@ -7919,7 +7861,7 @@
   </w:style>
   <w:style w:type="paragraph" w:styleId="Cabealhodondice">
     <w:name w:val="TOC Heading"/>
-    <w:basedOn w:val="Ttulo1"/>
+    <w:basedOn w:val="Cabealho1"/>
     <w:next w:val="Normal"/>
     <w:uiPriority w:val="39"/>
     <w:unhideWhenUsed/>
@@ -8361,7 +8303,7 @@
 </file>
 
 <file path=customXml/itemProps1.xml><?xml version="1.0" encoding="utf-8"?>
-<ds:datastoreItem xmlns:ds="http://schemas.openxmlformats.org/officeDocument/2006/customXml" ds:itemID="{85DB4429-0764-479E-9DC3-6620FD09E9A9}">
+<ds:datastoreItem xmlns:ds="http://schemas.openxmlformats.org/officeDocument/2006/customXml" ds:itemID="{7F89295B-64BB-4A4A-B3CA-3F0524B889B1}">
   <ds:schemaRefs>
     <ds:schemaRef ds:uri="http://schemas.openxmlformats.org/officeDocument/2006/bibliography"/>
   </ds:schemaRefs>

</xml_diff>

<commit_message>
Capitulo 2 tentativa 2
</commit_message>
<xml_diff>
--- a/Relatorio de progresso/progresso.docx
+++ b/Relatorio de progresso/progresso.docx
@@ -536,7 +536,7 @@
           <w:r>
             <w:fldChar w:fldCharType="separate"/>
           </w:r>
-          <w:hyperlink w:anchor="_Toc512113715" w:history="1">
+          <w:hyperlink w:anchor="_Toc512183398" w:history="1">
             <w:r>
               <w:rPr>
                 <w:rStyle w:val="Hiperligao"/>
@@ -563,7 +563,7 @@
                 <w:noProof/>
                 <w:webHidden/>
               </w:rPr>
-              <w:instrText xml:space="preserve"> PAGEREF _Toc512113715 \h </w:instrText>
+              <w:instrText xml:space="preserve"> PAGEREF _Toc512183398 \h </w:instrText>
             </w:r>
             <w:r>
               <w:rPr>
@@ -607,7 +607,7 @@
               <w:sz w:val="22"/>
             </w:rPr>
           </w:pPr>
-          <w:hyperlink w:anchor="_Toc512113716" w:history="1">
+          <w:hyperlink w:anchor="_Toc512183399" w:history="1">
             <w:r>
               <w:rPr>
                 <w:rStyle w:val="Hiperligao"/>
@@ -634,7 +634,7 @@
                 <w:noProof/>
                 <w:webHidden/>
               </w:rPr>
-              <w:instrText xml:space="preserve"> PAGEREF _Toc512113716 \h </w:instrText>
+              <w:instrText xml:space="preserve"> PAGEREF _Toc512183399 \h </w:instrText>
             </w:r>
             <w:r>
               <w:rPr>
@@ -679,11 +679,10 @@
               <w:sz w:val="22"/>
             </w:rPr>
           </w:pPr>
-          <w:hyperlink w:anchor="_Toc512113717" w:history="1">
+          <w:hyperlink w:anchor="_Toc512183400" w:history="1">
             <w:r>
               <w:rPr>
                 <w:rStyle w:val="Hiperligao"/>
-                <w:bCs/>
                 <w:noProof/>
                 <w:u w:color="000000"/>
               </w:rPr>
@@ -724,7 +723,7 @@
                 <w:noProof/>
                 <w:webHidden/>
               </w:rPr>
-              <w:instrText xml:space="preserve"> PAGEREF _Toc512113717 \h </w:instrText>
+              <w:instrText xml:space="preserve"> PAGEREF _Toc512183400 \h </w:instrText>
             </w:r>
             <w:r>
               <w:rPr>
@@ -769,11 +768,10 @@
               <w:sz w:val="22"/>
             </w:rPr>
           </w:pPr>
-          <w:hyperlink w:anchor="_Toc512113718" w:history="1">
+          <w:hyperlink w:anchor="_Toc512183401" w:history="1">
             <w:r>
               <w:rPr>
                 <w:rStyle w:val="Hiperligao"/>
-                <w:bCs/>
                 <w:noProof/>
                 <w:u w:color="000000"/>
               </w:rPr>
@@ -814,7 +812,7 @@
                 <w:noProof/>
                 <w:webHidden/>
               </w:rPr>
-              <w:instrText xml:space="preserve"> PAGEREF _Toc512113718 \h </w:instrText>
+              <w:instrText xml:space="preserve"> PAGEREF _Toc512183401 \h </w:instrText>
             </w:r>
             <w:r>
               <w:rPr>
@@ -859,7 +857,7 @@
               <w:sz w:val="22"/>
             </w:rPr>
           </w:pPr>
-          <w:hyperlink w:anchor="_Toc512113719" w:history="1">
+          <w:hyperlink w:anchor="_Toc512183402" w:history="1">
             <w:r>
               <w:rPr>
                 <w:rStyle w:val="Hiperligao"/>
@@ -902,7 +900,7 @@
                 <w:noProof/>
                 <w:webHidden/>
               </w:rPr>
-              <w:instrText xml:space="preserve"> PAGEREF _Toc512113719 \h </w:instrText>
+              <w:instrText xml:space="preserve"> PAGEREF _Toc512183402 \h </w:instrText>
             </w:r>
             <w:r>
               <w:rPr>
@@ -947,11 +945,10 @@
               <w:sz w:val="22"/>
             </w:rPr>
           </w:pPr>
-          <w:hyperlink w:anchor="_Toc512113720" w:history="1">
+          <w:hyperlink w:anchor="_Toc512183403" w:history="1">
             <w:r>
               <w:rPr>
                 <w:rStyle w:val="Hiperligao"/>
-                <w:bCs/>
                 <w:noProof/>
                 <w:u w:color="000000"/>
               </w:rPr>
@@ -992,7 +989,7 @@
                 <w:noProof/>
                 <w:webHidden/>
               </w:rPr>
-              <w:instrText xml:space="preserve"> PAGEREF _Toc512113720 \h </w:instrText>
+              <w:instrText xml:space="preserve"> PAGEREF _Toc512183403 \h </w:instrText>
             </w:r>
             <w:r>
               <w:rPr>
@@ -1037,7 +1034,7 @@
               <w:sz w:val="22"/>
             </w:rPr>
           </w:pPr>
-          <w:hyperlink w:anchor="_Toc512113721" w:history="1">
+          <w:hyperlink w:anchor="_Toc512183404" w:history="1">
             <w:r>
               <w:rPr>
                 <w:rStyle w:val="Hiperligao"/>
@@ -1080,7 +1077,7 @@
                 <w:noProof/>
                 <w:webHidden/>
               </w:rPr>
-              <w:instrText xml:space="preserve"> PAGEREF _Toc512113721 \h </w:instrText>
+              <w:instrText xml:space="preserve"> PAGEREF _Toc512183404 \h </w:instrText>
             </w:r>
             <w:r>
               <w:rPr>
@@ -1125,7 +1122,7 @@
               <w:sz w:val="22"/>
             </w:rPr>
           </w:pPr>
-          <w:hyperlink w:anchor="_Toc512113722" w:history="1">
+          <w:hyperlink w:anchor="_Toc512183405" w:history="1">
             <w:r>
               <w:rPr>
                 <w:rStyle w:val="Hiperligao"/>
@@ -1168,7 +1165,7 @@
                 <w:noProof/>
                 <w:webHidden/>
               </w:rPr>
-              <w:instrText xml:space="preserve"> PAGEREF _Toc512113722 \h </w:instrText>
+              <w:instrText xml:space="preserve"> PAGEREF _Toc512183405 \h </w:instrText>
             </w:r>
             <w:r>
               <w:rPr>
@@ -1213,7 +1210,7 @@
               <w:sz w:val="22"/>
             </w:rPr>
           </w:pPr>
-          <w:hyperlink w:anchor="_Toc512113723" w:history="1">
+          <w:hyperlink w:anchor="_Toc512183406" w:history="1">
             <w:r>
               <w:rPr>
                 <w:rStyle w:val="Hiperligao"/>
@@ -1256,7 +1253,7 @@
                 <w:noProof/>
                 <w:webHidden/>
               </w:rPr>
-              <w:instrText xml:space="preserve"> PAGEREF _Toc512113723 \h </w:instrText>
+              <w:instrText xml:space="preserve"> PAGEREF _Toc512183406 \h </w:instrText>
             </w:r>
             <w:r>
               <w:rPr>
@@ -1301,7 +1298,7 @@
               <w:sz w:val="22"/>
             </w:rPr>
           </w:pPr>
-          <w:hyperlink w:anchor="_Toc512113724" w:history="1">
+          <w:hyperlink w:anchor="_Toc512183407" w:history="1">
             <w:r>
               <w:rPr>
                 <w:rStyle w:val="Hiperligao"/>
@@ -1344,7 +1341,7 @@
                 <w:noProof/>
                 <w:webHidden/>
               </w:rPr>
-              <w:instrText xml:space="preserve"> PAGEREF _Toc512113724 \h </w:instrText>
+              <w:instrText xml:space="preserve"> PAGEREF _Toc512183407 \h </w:instrText>
             </w:r>
             <w:r>
               <w:rPr>
@@ -1389,11 +1386,10 @@
               <w:sz w:val="22"/>
             </w:rPr>
           </w:pPr>
-          <w:hyperlink w:anchor="_Toc512113725" w:history="1">
+          <w:hyperlink w:anchor="_Toc512183408" w:history="1">
             <w:r>
               <w:rPr>
                 <w:rStyle w:val="Hiperligao"/>
-                <w:bCs/>
                 <w:noProof/>
                 <w:u w:color="000000"/>
               </w:rPr>
@@ -1434,7 +1430,185 @@
                 <w:noProof/>
                 <w:webHidden/>
               </w:rPr>
-              <w:instrText xml:space="preserve"> PAGEREF _Toc512113725 \h </w:instrText>
+              <w:instrText xml:space="preserve"> PAGEREF _Toc512183408 \h </w:instrText>
+            </w:r>
+            <w:r>
+              <w:rPr>
+                <w:noProof/>
+                <w:webHidden/>
+              </w:rPr>
+            </w:r>
+            <w:r>
+              <w:rPr>
+                <w:noProof/>
+                <w:webHidden/>
+              </w:rPr>
+              <w:fldChar w:fldCharType="separate"/>
+            </w:r>
+            <w:r>
+              <w:rPr>
+                <w:noProof/>
+                <w:webHidden/>
+              </w:rPr>
+              <w:t>13</w:t>
+            </w:r>
+            <w:r>
+              <w:rPr>
+                <w:noProof/>
+                <w:webHidden/>
+              </w:rPr>
+              <w:fldChar w:fldCharType="end"/>
+            </w:r>
+          </w:hyperlink>
+        </w:p>
+        <w:p>
+          <w:pPr>
+            <w:pStyle w:val="ndice1"/>
+            <w:tabs>
+              <w:tab w:val="left" w:pos="480"/>
+              <w:tab w:val="right" w:leader="dot" w:pos="9016"/>
+            </w:tabs>
+            <w:rPr>
+              <w:rFonts w:asciiTheme="minorHAnsi" w:hAnsiTheme="minorHAnsi" w:cstheme="minorBidi"/>
+              <w:noProof/>
+              <w:color w:val="auto"/>
+              <w:sz w:val="22"/>
+            </w:rPr>
+          </w:pPr>
+          <w:hyperlink w:anchor="_Toc512183409" w:history="1">
+            <w:r>
+              <w:rPr>
+                <w:rStyle w:val="Hiperligao"/>
+                <w:noProof/>
+                <w:u w:color="000000"/>
+              </w:rPr>
+              <w:t>6</w:t>
+            </w:r>
+            <w:r>
+              <w:rPr>
+                <w:rFonts w:asciiTheme="minorHAnsi" w:hAnsiTheme="minorHAnsi" w:cstheme="minorBidi"/>
+                <w:noProof/>
+                <w:color w:val="auto"/>
+                <w:sz w:val="22"/>
+              </w:rPr>
+              <w:tab/>
+            </w:r>
+            <w:r>
+              <w:rPr>
+                <w:rStyle w:val="Hiperligao"/>
+                <w:noProof/>
+              </w:rPr>
+              <w:t>Referencias</w:t>
+            </w:r>
+            <w:r>
+              <w:rPr>
+                <w:noProof/>
+                <w:webHidden/>
+              </w:rPr>
+              <w:tab/>
+            </w:r>
+            <w:r>
+              <w:rPr>
+                <w:noProof/>
+                <w:webHidden/>
+              </w:rPr>
+              <w:fldChar w:fldCharType="begin"/>
+            </w:r>
+            <w:r>
+              <w:rPr>
+                <w:noProof/>
+                <w:webHidden/>
+              </w:rPr>
+              <w:instrText xml:space="preserve"> PAGEREF _Toc512183409 \h </w:instrText>
+            </w:r>
+            <w:r>
+              <w:rPr>
+                <w:noProof/>
+                <w:webHidden/>
+              </w:rPr>
+            </w:r>
+            <w:r>
+              <w:rPr>
+                <w:noProof/>
+                <w:webHidden/>
+              </w:rPr>
+              <w:fldChar w:fldCharType="separate"/>
+            </w:r>
+            <w:r>
+              <w:rPr>
+                <w:noProof/>
+                <w:webHidden/>
+              </w:rPr>
+              <w:t>13</w:t>
+            </w:r>
+            <w:r>
+              <w:rPr>
+                <w:noProof/>
+                <w:webHidden/>
+              </w:rPr>
+              <w:fldChar w:fldCharType="end"/>
+            </w:r>
+          </w:hyperlink>
+        </w:p>
+        <w:p>
+          <w:pPr>
+            <w:pStyle w:val="ndice1"/>
+            <w:tabs>
+              <w:tab w:val="left" w:pos="480"/>
+              <w:tab w:val="right" w:leader="dot" w:pos="9016"/>
+            </w:tabs>
+            <w:rPr>
+              <w:rFonts w:asciiTheme="minorHAnsi" w:hAnsiTheme="minorHAnsi" w:cstheme="minorBidi"/>
+              <w:noProof/>
+              <w:color w:val="auto"/>
+              <w:sz w:val="22"/>
+            </w:rPr>
+          </w:pPr>
+          <w:hyperlink w:anchor="_Toc512183410" w:history="1">
+            <w:r>
+              <w:rPr>
+                <w:rStyle w:val="Hiperligao"/>
+                <w:noProof/>
+                <w:u w:color="000000"/>
+              </w:rPr>
+              <w:t>7</w:t>
+            </w:r>
+            <w:r>
+              <w:rPr>
+                <w:rFonts w:asciiTheme="minorHAnsi" w:hAnsiTheme="minorHAnsi" w:cstheme="minorBidi"/>
+                <w:noProof/>
+                <w:color w:val="auto"/>
+                <w:sz w:val="22"/>
+              </w:rPr>
+              <w:tab/>
+            </w:r>
+            <w:r>
+              <w:rPr>
+                <w:rStyle w:val="Hiperligao"/>
+                <w:noProof/>
+              </w:rPr>
+              <w:t>Bibliografia</w:t>
+            </w:r>
+            <w:r>
+              <w:rPr>
+                <w:noProof/>
+                <w:webHidden/>
+              </w:rPr>
+              <w:tab/>
+            </w:r>
+            <w:r>
+              <w:rPr>
+                <w:noProof/>
+                <w:webHidden/>
+              </w:rPr>
+              <w:fldChar w:fldCharType="begin"/>
+            </w:r>
+            <w:r>
+              <w:rPr>
+                <w:noProof/>
+                <w:webHidden/>
+              </w:rPr>
+              <w:instrText xml:space="preserve"> PAGEREF _Toc512183410 \h </w:instrText>
             </w:r>
             <w:r>
               <w:rPr>
@@ -1553,13 +1727,12 @@
           <w:szCs w:val="32"/>
         </w:rPr>
       </w:pPr>
-      <w:bookmarkStart w:id="0" w:name="_Toc512113715"/>
+      <w:bookmarkStart w:id="0" w:name="_Toc512183398"/>
       <w:r>
         <w:rPr>
           <w:sz w:val="32"/>
           <w:szCs w:val="32"/>
         </w:rPr>
-        <w:lastRenderedPageBreak/>
         <w:t xml:space="preserve">Lista de </w:t>
       </w:r>
       <w:r>
@@ -1969,8 +2142,6 @@
     <w:p/>
     <w:p/>
     <w:p/>
-    <w:p/>
-    <w:p/>
     <w:p>
       <w:pPr>
         <w:pStyle w:val="Cabealho1"/>
@@ -1983,7 +2154,7 @@
           <w:szCs w:val="32"/>
         </w:rPr>
       </w:pPr>
-      <w:bookmarkStart w:id="1" w:name="_Toc512113716"/>
+      <w:bookmarkStart w:id="1" w:name="_Toc512183399"/>
       <w:r>
         <w:rPr>
           <w:sz w:val="32"/>
@@ -1993,6 +2164,15 @@
         <w:t>Lista de Tabelas</w:t>
       </w:r>
       <w:bookmarkEnd w:id="1"/>
+    </w:p>
+    <w:p>
+      <w:pPr>
+        <w:spacing w:after="827" w:line="265" w:lineRule="auto"/>
+        <w:ind w:left="10" w:hanging="10"/>
+      </w:pPr>
+      <w:r>
+        <w:t xml:space="preserve">Tabela 2.1 Tabela de comparação entre ferramentas </w:t>
+      </w:r>
     </w:p>
     <w:p>
       <w:pPr>
@@ -2060,22 +2240,11 @@
     <w:p>
       <w:pPr>
         <w:spacing w:after="827" w:line="265" w:lineRule="auto"/>
-        <w:ind w:left="10" w:hanging="10"/>
-        <w:jc w:val="center"/>
       </w:pPr>
     </w:p>
     <w:p>
       <w:pPr>
         <w:spacing w:after="827" w:line="265" w:lineRule="auto"/>
-        <w:ind w:left="10" w:hanging="10"/>
-        <w:jc w:val="center"/>
-      </w:pPr>
-    </w:p>
-    <w:p>
-      <w:pPr>
-        <w:spacing w:after="827" w:line="265" w:lineRule="auto"/>
-        <w:ind w:left="10" w:hanging="10"/>
-        <w:jc w:val="center"/>
       </w:pPr>
     </w:p>
     <w:p>
@@ -2085,7 +2254,7 @@
           <w:sz w:val="32"/>
         </w:rPr>
       </w:pPr>
-      <w:bookmarkStart w:id="2" w:name="_Toc512113717"/>
+      <w:bookmarkStart w:id="2" w:name="_Toc512183400"/>
       <w:r>
         <w:rPr>
           <w:sz w:val="32"/>
@@ -2110,21 +2279,20 @@
     <w:p/>
     <w:p/>
     <w:p>
-      <w:proofErr w:type="spellStart"/>
-      <w:r>
-        <w:t>Precisoq</w:t>
-      </w:r>
-      <w:proofErr w:type="spellEnd"/>
-      <w:r>
-        <w:t xml:space="preserve"> eu se fale </w:t>
-      </w:r>
-      <w:proofErr w:type="gramStart"/>
-      <w:r>
-        <w:t>de  ontologias</w:t>
-      </w:r>
-      <w:proofErr w:type="gramEnd"/>
-      <w:r>
-        <w:t xml:space="preserve"> e de OWL na introdução para não cair de para quedas no capitulo a seguir</w:t>
+      <w:r>
+        <w:t>Preciso</w:t>
+      </w:r>
+      <w:r>
+        <w:t xml:space="preserve"> </w:t>
+      </w:r>
+      <w:r>
+        <w:t>q</w:t>
+      </w:r>
+      <w:r>
+        <w:t>ue</w:t>
+      </w:r>
+      <w:r>
+        <w:t xml:space="preserve"> se fale de  ontologias e de OWL na introdução para não cair de para quedas no capitulo a seguir</w:t>
       </w:r>
     </w:p>
     <w:p/>
@@ -2159,7 +2327,7 @@
           <w:sz w:val="32"/>
         </w:rPr>
       </w:pPr>
-      <w:bookmarkStart w:id="3" w:name="_Toc512113718"/>
+      <w:bookmarkStart w:id="3" w:name="_Toc512183401"/>
       <w:r>
         <w:rPr>
           <w:sz w:val="32"/>
@@ -2170,11 +2338,19 @@
       <w:bookmarkEnd w:id="3"/>
     </w:p>
     <w:p>
+      <w:pPr>
+        <w:ind w:firstLine="708"/>
+        <w:jc w:val="both"/>
+      </w:pPr>
       <w:r>
         <w:t xml:space="preserve">Com o crescimento da popularidade de OWL para a descrição de dados, naturalmente apareceram também alguns softwares para a edição e manipulação de OWL. </w:t>
       </w:r>
     </w:p>
     <w:p>
+      <w:pPr>
+        <w:ind w:firstLine="708"/>
+        <w:jc w:val="both"/>
+      </w:pPr>
       <w:r>
         <w:t>Neste capitulo iremos falar sobre alguns destes</w:t>
       </w:r>
@@ -2183,33 +2359,946 @@
       </w:r>
     </w:p>
     <w:p>
-      <w:r>
-        <w:t xml:space="preserve">Iremos comparar 4 programas </w:t>
-      </w:r>
-      <w:r>
-        <w:t xml:space="preserve">populares: Apollo, </w:t>
-      </w:r>
-      <w:proofErr w:type="spellStart"/>
-      <w:r>
-        <w:t>OntoStudio</w:t>
-      </w:r>
-      <w:proofErr w:type="spellEnd"/>
-      <w:r>
-        <w:t xml:space="preserve">, Protege e </w:t>
-      </w:r>
-      <w:proofErr w:type="spellStart"/>
-      <w:r>
-        <w:t>Swoop</w:t>
-      </w:r>
-      <w:proofErr w:type="spellEnd"/>
+      <w:pPr>
+        <w:ind w:firstLine="708"/>
+        <w:jc w:val="both"/>
+      </w:pPr>
+      <w:r>
+        <w:t xml:space="preserve">Iremos comparar 4 </w:t>
+      </w:r>
+      <w:r>
+        <w:t xml:space="preserve">programas </w:t>
+      </w:r>
+      <w:r>
+        <w:t>populares: Apollo</w:t>
+      </w:r>
+      <w:r>
+        <w:t>, Protege e Swoop.</w:t>
+      </w:r>
+    </w:p>
+    <w:p>
+      <w:pPr>
+        <w:pStyle w:val="Cabealho2"/>
+      </w:pPr>
+      <w:r>
+        <w:t>2.1 Apollo</w:t>
+      </w:r>
+    </w:p>
+    <w:p>
+      <w:pPr>
+        <w:ind w:firstLine="708"/>
+        <w:jc w:val="both"/>
+      </w:pPr>
+      <w:r>
+        <w:t>Apollo é modelador de fácil utilização para o utilizado</w:t>
+      </w:r>
+      <w:r>
+        <w:t>r</w:t>
+      </w:r>
+      <w:r>
+        <w:t xml:space="preserve">, </w:t>
+      </w:r>
+      <w:r>
+        <w:t>de utilização gratuita</w:t>
+      </w:r>
+      <w:r>
+        <w:t xml:space="preserve"> e local</w:t>
+      </w:r>
+      <w:r>
+        <w:t xml:space="preserve">. Nesta aplicação, um utilizador pode modelar ontologias com noções básicas de ontologias (classes, relações, </w:t>
+      </w:r>
+      <w:r>
+        <w:t>instâncias</w:t>
+      </w:r>
+      <w:r>
+        <w:t xml:space="preserve">, etc). Também é possível criar novas instancias a partir das classes presentes nessas ontologias. </w:t>
+      </w:r>
+      <w:r>
+        <w:t>Alguns dos pontos fortes deste software é o seu corretor de tipos que mantem a consistência de tipos durante o processo, bem como o armazenamento das ontologias (em ficheiros)</w:t>
+      </w:r>
       <w:r>
         <w:t>.</w:t>
       </w:r>
-    </w:p>
-    <w:p>
-      <w:r>
-        <w:t>2.1 Apollo</w:t>
-      </w:r>
+      <w:r>
+        <w:t xml:space="preserve"> </w:t>
+      </w:r>
+    </w:p>
+    <w:p>
+      <w:pPr>
+        <w:ind w:firstLine="708"/>
+        <w:jc w:val="both"/>
+      </w:pPr>
+      <w:r>
+        <w:t xml:space="preserve">Contudo, este programa é relativamente antigo e </w:t>
+      </w:r>
+      <w:r>
+        <w:t>carece de uma interface gráfica intuitiva, ao contrario dos seus concorrentes. Apollo carece também de extração de informação em web</w:t>
+      </w:r>
+      <w:r>
+        <w:t xml:space="preserve"> e da possibilidade de dar uma experiencia multiutilizador aos seus utilizadores, para trabalhos</w:t>
+      </w:r>
+      <w:r>
+        <w:t xml:space="preserve"> em colaboração com mais do que um utilizador</w:t>
+      </w:r>
+      <w:r>
+        <w:t>.</w:t>
+      </w:r>
+    </w:p>
+    <w:p>
+      <w:pPr>
+        <w:pStyle w:val="Cabealho2"/>
+      </w:pPr>
+      <w:r>
+        <w:t xml:space="preserve">2.2 Protégé </w:t>
+      </w:r>
+    </w:p>
+    <w:p>
+      <w:pPr>
+        <w:ind w:firstLine="708"/>
+        <w:jc w:val="both"/>
+      </w:pPr>
+      <w:r>
+        <w:t xml:space="preserve">Protege é um </w:t>
+      </w:r>
+      <w:r>
+        <w:t>editor</w:t>
+      </w:r>
+      <w:r>
+        <w:t xml:space="preserve"> e modelador de ontologias, </w:t>
+      </w:r>
+      <w:r>
+        <w:t>de utilização gratuita e</w:t>
+      </w:r>
+      <w:r>
+        <w:t xml:space="preserve"> tem uma vertente local bem como online (WebProtégé)</w:t>
+      </w:r>
+      <w:r>
+        <w:t xml:space="preserve">. </w:t>
+      </w:r>
+      <w:r>
+        <w:t xml:space="preserve">Tem uma arquitetura baseada em plug-ins o que </w:t>
+      </w:r>
+      <w:r>
+        <w:t>deu origem</w:t>
+      </w:r>
+      <w:r>
+        <w:t xml:space="preserve"> </w:t>
+      </w:r>
+      <w:r>
+        <w:t>a</w:t>
+      </w:r>
+      <w:r>
+        <w:t>o desenvolvimento de inúmeras ferramentas relacionadas com semântica web.</w:t>
+      </w:r>
+      <w:r>
+        <w:t xml:space="preserve"> Implementa um conjunto de </w:t>
+      </w:r>
+      <w:r>
+        <w:t xml:space="preserve">estruturas modeladoras </w:t>
+      </w:r>
+      <w:r>
+        <w:t xml:space="preserve">de conhecimento </w:t>
+      </w:r>
+      <w:r>
+        <w:t xml:space="preserve">e ações que suportam a criação, </w:t>
+      </w:r>
+      <w:r>
+        <w:t xml:space="preserve">modelação e manipulação de ontologias, </w:t>
+      </w:r>
+      <w:r>
+        <w:rPr>
+          <w:highlight w:val="yellow"/>
+        </w:rPr>
+        <w:t>complementadas com inúmeras</w:t>
+      </w:r>
+      <w:r>
+        <w:rPr>
+          <w:highlight w:val="yellow"/>
+        </w:rPr>
+        <w:t xml:space="preserve"> formas de visualização desses dados</w:t>
+      </w:r>
+      <w:r>
+        <w:t xml:space="preserve"> (?)</w:t>
+      </w:r>
+      <w:r>
+        <w:t xml:space="preserve">. </w:t>
+      </w:r>
+      <w:r>
+        <w:t xml:space="preserve">A customização </w:t>
+      </w:r>
+      <w:r>
+        <w:t>proporcionada</w:t>
+      </w:r>
+      <w:r>
+        <w:t xml:space="preserve"> aos </w:t>
+      </w:r>
+      <w:r>
+        <w:t xml:space="preserve">seus </w:t>
+      </w:r>
+      <w:r>
+        <w:t xml:space="preserve">utilizadores é uma das características que torna esta aplicação numa das mais populares na </w:t>
+      </w:r>
+      <w:r>
+        <w:t>área.</w:t>
+      </w:r>
+      <w:r>
+        <w:t xml:space="preserve"> </w:t>
+      </w:r>
+    </w:p>
+    <w:p>
+      <w:pPr>
+        <w:pStyle w:val="Cabealho2"/>
+      </w:pPr>
+      <w:r>
+        <w:t>2.3 Swoop</w:t>
+      </w:r>
+    </w:p>
+    <w:p>
+      <w:pPr>
+        <w:jc w:val="both"/>
+      </w:pPr>
+      <w:r>
+        <w:tab/>
+        <w:t xml:space="preserve">Swoop é um browser e também um editor </w:t>
+      </w:r>
+      <w:r>
+        <w:rPr>
+          <w:i/>
+        </w:rPr>
+        <w:t>open-source</w:t>
+      </w:r>
+      <w:r>
+        <w:t>, de utilização gratuita e local</w:t>
+      </w:r>
+      <w:r>
+        <w:t>. Esta ferramenta cont</w:t>
+      </w:r>
+      <w:r>
+        <w:t>é</w:t>
+      </w:r>
+      <w:r>
+        <w:t xml:space="preserve">m validadores de OWL e oferece </w:t>
+      </w:r>
+      <w:r>
+        <w:t xml:space="preserve">várias formas de visualização gráfica de OWL. É composto também por um ambiente de edição, comparação e fusão entre múltiplas ontologias. As suas capacidades de </w:t>
+      </w:r>
+      <w:r>
+        <w:rPr>
+          <w:i/>
+        </w:rPr>
+        <w:t>hyperlinks</w:t>
+      </w:r>
+      <w:r>
+        <w:t xml:space="preserve"> proporciona uma interface de navegação fácil aos seu</w:t>
+      </w:r>
+      <w:r>
+        <w:t>s</w:t>
+      </w:r>
+      <w:r>
+        <w:t xml:space="preserve"> utilizadores. Um utilizador pode também reutilizar dados ontológicos externos ao colocar os links para a entidade externa ou importando</w:t>
+      </w:r>
+      <w:r>
+        <w:t xml:space="preserve"> a ontologia completa, pois não é possível importar ontologias </w:t>
+      </w:r>
+      <w:r>
+        <w:t>parciais,</w:t>
+      </w:r>
+      <w:r>
+        <w:t xml:space="preserve"> mas é possível realizar pesquisas por múltiplas ontologias.</w:t>
+      </w:r>
+    </w:p>
+    <w:p>
+      <w:pPr>
+        <w:jc w:val="both"/>
+      </w:pPr>
+    </w:p>
+    <w:p>
+      <w:pPr>
+        <w:jc w:val="both"/>
+      </w:pPr>
+    </w:p>
+    <w:p>
+      <w:pPr>
+        <w:jc w:val="both"/>
+      </w:pPr>
+      <w:r>
+        <w:lastRenderedPageBreak/>
+        <w:t xml:space="preserve">Durante a nossa pesquisa sobre outras ferramentas </w:t>
+      </w:r>
+      <w:r>
+        <w:t xml:space="preserve">e bibliotecas </w:t>
+      </w:r>
+      <w:r>
+        <w:t xml:space="preserve">que já existem nesta área, encontramos </w:t>
+      </w:r>
+      <w:r>
+        <w:t xml:space="preserve">também, para além de outros editores com características diferentes </w:t>
+      </w:r>
+      <w:r>
+        <w:t>dos apresentados acima, alguns mapeadores de XML para OWl (Ontmalizer</w:t>
+      </w:r>
+      <w:r>
+        <w:rPr>
+          <w:rStyle w:val="Refdenotaderodap"/>
+        </w:rPr>
+        <w:footnoteReference w:id="1"/>
+      </w:r>
+      <w:r>
+        <w:t xml:space="preserve"> e JXML2OWL</w:t>
+      </w:r>
+      <w:r>
+        <w:rPr>
+          <w:rStyle w:val="Refdenotaderodap"/>
+        </w:rPr>
+        <w:footnoteReference w:id="2"/>
+      </w:r>
+      <w:r>
+        <w:t>)</w:t>
+      </w:r>
+    </w:p>
+    <w:p>
+      <w:pPr>
+        <w:jc w:val="both"/>
+      </w:pPr>
+      <w:r>
+        <w:t>A nossa ferramenta visa juntar os pontos fortes destas aplicações numa só aplicação</w:t>
+      </w:r>
+    </w:p>
+    <w:p>
+      <w:pPr>
+        <w:jc w:val="both"/>
+      </w:pPr>
+      <w:r>
+        <w:t xml:space="preserve">Na nossa ferramenta </w:t>
+      </w:r>
+      <w:r>
+        <w:t xml:space="preserve">(HOMI) </w:t>
+      </w:r>
+      <w:r>
+        <w:t xml:space="preserve">iremos ter uma vertente local bem como uma vertente online, uma visualização simples e fácil para os nossos utilizadores bem como a opção de apenas criar uma nova instancia a partir de uma dada ontologia </w:t>
+      </w:r>
+      <w:r>
+        <w:t>ou então criar ima nova instancia a partir de uma ontologia e também um exemplo concreto descrito em XML através do mapeamento de conceitos presentes na ontologia.</w:t>
+      </w:r>
+    </w:p>
+    <w:p>
+      <w:pPr>
+        <w:jc w:val="both"/>
+      </w:pPr>
+    </w:p>
+    <w:p>
+      <w:pPr>
+        <w:pStyle w:val="Legenda"/>
+        <w:keepNext/>
+        <w:jc w:val="center"/>
+      </w:pPr>
+      <w:r>
+        <w:t xml:space="preserve">Tabela </w:t>
+      </w:r>
+      <w:fldSimple w:instr=" SEQ Tabela \* ARABIC ">
+        <w:r>
+          <w:rPr>
+            <w:noProof/>
+          </w:rPr>
+          <w:t>1</w:t>
+        </w:r>
+      </w:fldSimple>
+      <w:r>
+        <w:t xml:space="preserve"> Comparação entre várias ferramentas e a nossa aplicação</w:t>
+      </w:r>
+    </w:p>
+    <w:tbl>
+      <w:tblPr>
+        <w:tblStyle w:val="TabelacomGrelha"/>
+        <w:tblW w:w="0" w:type="auto"/>
+        <w:tblInd w:w="-147" w:type="dxa"/>
+        <w:tblLook w:val="04A0" w:firstRow="1" w:lastRow="0" w:firstColumn="1" w:lastColumn="0" w:noHBand="0" w:noVBand="1"/>
+      </w:tblPr>
+      <w:tblGrid>
+        <w:gridCol w:w="1743"/>
+        <w:gridCol w:w="1245"/>
+        <w:gridCol w:w="1228"/>
+        <w:gridCol w:w="1919"/>
+        <w:gridCol w:w="1139"/>
+        <w:gridCol w:w="925"/>
+        <w:gridCol w:w="964"/>
+      </w:tblGrid>
+      <w:tr>
+        <w:tc>
+          <w:tcPr>
+            <w:tcW w:w="1743" w:type="dxa"/>
+          </w:tcPr>
+          <w:p>
+            <w:pPr>
+              <w:jc w:val="both"/>
+            </w:pPr>
+            <w:r>
+              <w:t>Característica</w:t>
+            </w:r>
+          </w:p>
+          <w:p>
+            <w:pPr>
+              <w:jc w:val="both"/>
+            </w:pPr>
+            <w:r>
+              <w:t>-</w:t>
+            </w:r>
+          </w:p>
+          <w:p>
+            <w:pPr>
+              <w:jc w:val="both"/>
+            </w:pPr>
+            <w:r>
+              <w:t>Programa</w:t>
+            </w:r>
+          </w:p>
+        </w:tc>
+        <w:tc>
+          <w:tcPr>
+            <w:tcW w:w="1245" w:type="dxa"/>
+          </w:tcPr>
+          <w:p>
+            <w:pPr>
+              <w:jc w:val="both"/>
+            </w:pPr>
+            <w:r>
+              <w:t xml:space="preserve">Criação de novas </w:t>
+            </w:r>
+            <w:r>
+              <w:t>instâncias</w:t>
+            </w:r>
+          </w:p>
+        </w:tc>
+        <w:tc>
+          <w:tcPr>
+            <w:tcW w:w="1228" w:type="dxa"/>
+          </w:tcPr>
+          <w:p>
+            <w:pPr>
+              <w:jc w:val="both"/>
+            </w:pPr>
+            <w:r>
+              <w:t>Fácil Utilização</w:t>
+            </w:r>
+          </w:p>
+        </w:tc>
+        <w:tc>
+          <w:tcPr>
+            <w:tcW w:w="1919" w:type="dxa"/>
+          </w:tcPr>
+          <w:p>
+            <w:pPr>
+              <w:jc w:val="both"/>
+            </w:pPr>
+            <w:r>
+              <w:t>Armazenamento</w:t>
+            </w:r>
+          </w:p>
+        </w:tc>
+        <w:tc>
+          <w:tcPr>
+            <w:tcW w:w="1139" w:type="dxa"/>
+          </w:tcPr>
+          <w:p>
+            <w:pPr>
+              <w:jc w:val="both"/>
+            </w:pPr>
+            <w:r>
+              <w:t>Interface Intuitiva</w:t>
+            </w:r>
+          </w:p>
+        </w:tc>
+        <w:tc>
+          <w:tcPr>
+            <w:tcW w:w="925" w:type="dxa"/>
+          </w:tcPr>
+          <w:p>
+            <w:pPr>
+              <w:jc w:val="both"/>
+            </w:pPr>
+            <w:r>
+              <w:t>Versão Online</w:t>
+            </w:r>
+          </w:p>
+        </w:tc>
+        <w:tc>
+          <w:tcPr>
+            <w:tcW w:w="964" w:type="dxa"/>
+          </w:tcPr>
+          <w:p>
+            <w:pPr>
+              <w:jc w:val="both"/>
+            </w:pPr>
+            <w:r>
+              <w:t>Mapeia XML para OWL</w:t>
+            </w:r>
+          </w:p>
+        </w:tc>
+      </w:tr>
+      <w:tr>
+        <w:tc>
+          <w:tcPr>
+            <w:tcW w:w="1743" w:type="dxa"/>
+          </w:tcPr>
+          <w:p>
+            <w:pPr>
+              <w:jc w:val="both"/>
+            </w:pPr>
+            <w:r>
+              <w:t>Apollo</w:t>
+            </w:r>
+          </w:p>
+        </w:tc>
+        <w:tc>
+          <w:tcPr>
+            <w:tcW w:w="1245" w:type="dxa"/>
+          </w:tcPr>
+          <w:p>
+            <w:pPr>
+              <w:jc w:val="both"/>
+            </w:pPr>
+            <w:r>
+              <w:t>Sim</w:t>
+            </w:r>
+          </w:p>
+        </w:tc>
+        <w:tc>
+          <w:tcPr>
+            <w:tcW w:w="1228" w:type="dxa"/>
+          </w:tcPr>
+          <w:p>
+            <w:pPr>
+              <w:jc w:val="both"/>
+            </w:pPr>
+            <w:r>
+              <w:t>Sim</w:t>
+            </w:r>
+          </w:p>
+        </w:tc>
+        <w:tc>
+          <w:tcPr>
+            <w:tcW w:w="1919" w:type="dxa"/>
+          </w:tcPr>
+          <w:p>
+            <w:r>
+              <w:t>Sim, em ficheiros</w:t>
+            </w:r>
+          </w:p>
+        </w:tc>
+        <w:tc>
+          <w:tcPr>
+            <w:tcW w:w="1139" w:type="dxa"/>
+          </w:tcPr>
+          <w:p>
+            <w:pPr>
+              <w:jc w:val="both"/>
+            </w:pPr>
+            <w:r>
+              <w:t>Não</w:t>
+            </w:r>
+          </w:p>
+        </w:tc>
+        <w:tc>
+          <w:tcPr>
+            <w:tcW w:w="925" w:type="dxa"/>
+          </w:tcPr>
+          <w:p>
+            <w:pPr>
+              <w:jc w:val="both"/>
+            </w:pPr>
+            <w:r>
+              <w:t>Não</w:t>
+            </w:r>
+          </w:p>
+        </w:tc>
+        <w:tc>
+          <w:tcPr>
+            <w:tcW w:w="964" w:type="dxa"/>
+          </w:tcPr>
+          <w:p>
+            <w:pPr>
+              <w:jc w:val="both"/>
+            </w:pPr>
+            <w:r>
+              <w:t>Não</w:t>
+            </w:r>
+          </w:p>
+        </w:tc>
+      </w:tr>
+      <w:tr>
+        <w:tc>
+          <w:tcPr>
+            <w:tcW w:w="1743" w:type="dxa"/>
+          </w:tcPr>
+          <w:p>
+            <w:pPr>
+              <w:jc w:val="both"/>
+            </w:pPr>
+            <w:r>
+              <w:t>Protégé</w:t>
+            </w:r>
+          </w:p>
+        </w:tc>
+        <w:tc>
+          <w:tcPr>
+            <w:tcW w:w="1245" w:type="dxa"/>
+          </w:tcPr>
+          <w:p>
+            <w:pPr>
+              <w:jc w:val="both"/>
+            </w:pPr>
+            <w:r>
+              <w:t>Sim</w:t>
+            </w:r>
+          </w:p>
+        </w:tc>
+        <w:tc>
+          <w:tcPr>
+            <w:tcW w:w="1228" w:type="dxa"/>
+          </w:tcPr>
+          <w:p>
+            <w:pPr>
+              <w:jc w:val="both"/>
+            </w:pPr>
+            <w:r>
+              <w:t>Sim</w:t>
+            </w:r>
+          </w:p>
+        </w:tc>
+        <w:tc>
+          <w:tcPr>
+            <w:tcW w:w="1919" w:type="dxa"/>
+          </w:tcPr>
+          <w:p>
+            <w:pPr>
+              <w:jc w:val="both"/>
+            </w:pPr>
+            <w:r>
+              <w:t>Sim</w:t>
+            </w:r>
+          </w:p>
+        </w:tc>
+        <w:tc>
+          <w:tcPr>
+            <w:tcW w:w="1139" w:type="dxa"/>
+          </w:tcPr>
+          <w:p>
+            <w:pPr>
+              <w:jc w:val="both"/>
+            </w:pPr>
+            <w:r>
+              <w:t>Sim</w:t>
+            </w:r>
+          </w:p>
+        </w:tc>
+        <w:tc>
+          <w:tcPr>
+            <w:tcW w:w="925" w:type="dxa"/>
+          </w:tcPr>
+          <w:p>
+            <w:pPr>
+              <w:jc w:val="both"/>
+            </w:pPr>
+            <w:r>
+              <w:t>Sim</w:t>
+            </w:r>
+          </w:p>
+        </w:tc>
+        <w:tc>
+          <w:tcPr>
+            <w:tcW w:w="964" w:type="dxa"/>
+          </w:tcPr>
+          <w:p>
+            <w:pPr>
+              <w:jc w:val="both"/>
+            </w:pPr>
+            <w:r>
+              <w:t>Não</w:t>
+            </w:r>
+          </w:p>
+        </w:tc>
+      </w:tr>
+      <w:tr>
+        <w:tc>
+          <w:tcPr>
+            <w:tcW w:w="1743" w:type="dxa"/>
+          </w:tcPr>
+          <w:p>
+            <w:pPr>
+              <w:jc w:val="both"/>
+            </w:pPr>
+            <w:r>
+              <w:t>Swoop</w:t>
+            </w:r>
+          </w:p>
+        </w:tc>
+        <w:tc>
+          <w:tcPr>
+            <w:tcW w:w="1245" w:type="dxa"/>
+          </w:tcPr>
+          <w:p>
+            <w:pPr>
+              <w:jc w:val="both"/>
+            </w:pPr>
+            <w:r>
+              <w:t>Sim</w:t>
+            </w:r>
+          </w:p>
+        </w:tc>
+        <w:tc>
+          <w:tcPr>
+            <w:tcW w:w="1228" w:type="dxa"/>
+          </w:tcPr>
+          <w:p>
+            <w:pPr>
+              <w:jc w:val="both"/>
+            </w:pPr>
+            <w:r>
+              <w:t>? probably</w:t>
+            </w:r>
+          </w:p>
+        </w:tc>
+        <w:tc>
+          <w:tcPr>
+            <w:tcW w:w="1919" w:type="dxa"/>
+          </w:tcPr>
+          <w:p>
+            <w:r>
+              <w:t>Sim, em modelos HTML</w:t>
+            </w:r>
+          </w:p>
+        </w:tc>
+        <w:tc>
+          <w:tcPr>
+            <w:tcW w:w="1139" w:type="dxa"/>
+          </w:tcPr>
+          <w:p>
+            <w:pPr>
+              <w:jc w:val="both"/>
+            </w:pPr>
+            <w:r>
+              <w:t>Sim</w:t>
+            </w:r>
+          </w:p>
+        </w:tc>
+        <w:tc>
+          <w:tcPr>
+            <w:tcW w:w="925" w:type="dxa"/>
+          </w:tcPr>
+          <w:p>
+            <w:pPr>
+              <w:jc w:val="both"/>
+            </w:pPr>
+            <w:r>
+              <w:t>Não</w:t>
+            </w:r>
+          </w:p>
+        </w:tc>
+        <w:tc>
+          <w:tcPr>
+            <w:tcW w:w="964" w:type="dxa"/>
+          </w:tcPr>
+          <w:p>
+            <w:pPr>
+              <w:jc w:val="both"/>
+            </w:pPr>
+            <w:r>
+              <w:t>Não</w:t>
+            </w:r>
+          </w:p>
+        </w:tc>
+      </w:tr>
+      <w:tr>
+        <w:tc>
+          <w:tcPr>
+            <w:tcW w:w="1743" w:type="dxa"/>
+          </w:tcPr>
+          <w:p>
+            <w:pPr>
+              <w:jc w:val="both"/>
+            </w:pPr>
+            <w:r>
+              <w:t>Ontomalizer &amp; JXML2OOWL</w:t>
+            </w:r>
+          </w:p>
+        </w:tc>
+        <w:tc>
+          <w:tcPr>
+            <w:tcW w:w="1245" w:type="dxa"/>
+          </w:tcPr>
+          <w:p>
+            <w:pPr>
+              <w:jc w:val="both"/>
+            </w:pPr>
+            <w:r>
+              <w:t>Sim</w:t>
+            </w:r>
+          </w:p>
+        </w:tc>
+        <w:tc>
+          <w:tcPr>
+            <w:tcW w:w="1228" w:type="dxa"/>
+          </w:tcPr>
+          <w:p>
+            <w:pPr>
+              <w:jc w:val="both"/>
+            </w:pPr>
+            <w:r>
+              <w:t>Kinda</w:t>
+            </w:r>
+          </w:p>
+        </w:tc>
+        <w:tc>
+          <w:tcPr>
+            <w:tcW w:w="1919" w:type="dxa"/>
+          </w:tcPr>
+          <w:p>
+            <w:pPr>
+              <w:jc w:val="both"/>
+            </w:pPr>
+            <w:r>
+              <w:t>Não</w:t>
+            </w:r>
+          </w:p>
+        </w:tc>
+        <w:tc>
+          <w:tcPr>
+            <w:tcW w:w="1139" w:type="dxa"/>
+          </w:tcPr>
+          <w:p>
+            <w:pPr>
+              <w:jc w:val="both"/>
+            </w:pPr>
+            <w:r>
+              <w:t>Não contem interface</w:t>
+            </w:r>
+          </w:p>
+        </w:tc>
+        <w:tc>
+          <w:tcPr>
+            <w:tcW w:w="925" w:type="dxa"/>
+          </w:tcPr>
+          <w:p>
+            <w:pPr>
+              <w:jc w:val="both"/>
+            </w:pPr>
+            <w:r>
+              <w:t>Não</w:t>
+            </w:r>
+          </w:p>
+        </w:tc>
+        <w:tc>
+          <w:tcPr>
+            <w:tcW w:w="964" w:type="dxa"/>
+          </w:tcPr>
+          <w:p>
+            <w:pPr>
+              <w:jc w:val="both"/>
+            </w:pPr>
+            <w:r>
+              <w:t>Sim</w:t>
+            </w:r>
+          </w:p>
+        </w:tc>
+      </w:tr>
+      <w:tr>
+        <w:tc>
+          <w:tcPr>
+            <w:tcW w:w="1743" w:type="dxa"/>
+          </w:tcPr>
+          <w:p>
+            <w:pPr>
+              <w:jc w:val="both"/>
+            </w:pPr>
+            <w:r>
+              <w:t>HOMI</w:t>
+            </w:r>
+          </w:p>
+        </w:tc>
+        <w:tc>
+          <w:tcPr>
+            <w:tcW w:w="1245" w:type="dxa"/>
+          </w:tcPr>
+          <w:p>
+            <w:pPr>
+              <w:jc w:val="both"/>
+            </w:pPr>
+            <w:r>
+              <w:t>Sim</w:t>
+            </w:r>
+          </w:p>
+        </w:tc>
+        <w:tc>
+          <w:tcPr>
+            <w:tcW w:w="1228" w:type="dxa"/>
+          </w:tcPr>
+          <w:p>
+            <w:pPr>
+              <w:jc w:val="both"/>
+            </w:pPr>
+            <w:r>
+              <w:t>Sim</w:t>
+            </w:r>
+          </w:p>
+        </w:tc>
+        <w:tc>
+          <w:tcPr>
+            <w:tcW w:w="1919" w:type="dxa"/>
+          </w:tcPr>
+          <w:p>
+            <w:pPr>
+              <w:jc w:val="both"/>
+            </w:pPr>
+            <w:r>
+              <w:t>Sim</w:t>
+            </w:r>
+          </w:p>
+        </w:tc>
+        <w:tc>
+          <w:tcPr>
+            <w:tcW w:w="1139" w:type="dxa"/>
+          </w:tcPr>
+          <w:p>
+            <w:pPr>
+              <w:jc w:val="both"/>
+            </w:pPr>
+            <w:r>
+              <w:t>Sim</w:t>
+            </w:r>
+          </w:p>
+        </w:tc>
+        <w:tc>
+          <w:tcPr>
+            <w:tcW w:w="925" w:type="dxa"/>
+          </w:tcPr>
+          <w:p>
+            <w:pPr>
+              <w:jc w:val="both"/>
+            </w:pPr>
+            <w:r>
+              <w:t>Sim</w:t>
+            </w:r>
+          </w:p>
+        </w:tc>
+        <w:tc>
+          <w:tcPr>
+            <w:tcW w:w="964" w:type="dxa"/>
+          </w:tcPr>
+          <w:p>
+            <w:pPr>
+              <w:jc w:val="both"/>
+            </w:pPr>
+            <w:r>
+              <w:t>Sim</w:t>
+            </w:r>
+          </w:p>
+        </w:tc>
+      </w:tr>
+    </w:tbl>
+    <w:p>
+      <w:pPr>
+        <w:jc w:val="both"/>
+      </w:pPr>
     </w:p>
     <w:p/>
     <w:p/>
@@ -2220,24 +3309,10 @@
     <w:p/>
     <w:p/>
     <w:p/>
-    <w:p/>
-    <w:p/>
-    <w:p/>
-    <w:p/>
-    <w:p/>
-    <w:p/>
-    <w:p/>
-    <w:p/>
-    <w:p/>
-    <w:p/>
-    <w:p/>
-    <w:p/>
-    <w:p/>
-    <w:p/>
-    <w:p/>
-    <w:p/>
-    <w:p/>
-    <w:p/>
+    <w:p>
+      <w:bookmarkStart w:id="4" w:name="_GoBack"/>
+      <w:bookmarkEnd w:id="4"/>
+    </w:p>
     <w:p>
       <w:pPr>
         <w:pStyle w:val="Cabealho1"/>
@@ -2246,34 +3321,23 @@
           <w:numId w:val="0"/>
         </w:numPr>
       </w:pPr>
-      <w:bookmarkStart w:id="4" w:name="_Toc512113719"/>
-      <w:r>
+      <w:bookmarkStart w:id="5" w:name="_Toc512183402"/>
+      <w:r>
+        <w:lastRenderedPageBreak/>
         <w:t xml:space="preserve">3 </w:t>
       </w:r>
       <w:r>
         <w:tab/>
       </w:r>
-      <w:proofErr w:type="spellStart"/>
-      <w:r>
-        <w:t>Chaos</w:t>
-      </w:r>
-      <w:proofErr w:type="spellEnd"/>
-      <w:r>
-        <w:t xml:space="preserve"> Pop</w:t>
-      </w:r>
-      <w:bookmarkEnd w:id="4"/>
+      <w:r>
+        <w:t>Chaos Pop</w:t>
+      </w:r>
+      <w:bookmarkEnd w:id="5"/>
     </w:p>
     <w:p>
       <w:r>
         <w:tab/>
-      </w:r>
-      <w:proofErr w:type="spellStart"/>
-      <w:r>
-        <w:t>Chaos</w:t>
-      </w:r>
-      <w:proofErr w:type="spellEnd"/>
-      <w:r>
-        <w:t xml:space="preserve"> Pop é uma API que</w:t>
+        <w:t>Chaos Pop é uma API que</w:t>
       </w:r>
       <w:r>
         <w:t xml:space="preserve"> foi desenvolvida para permitir mapear ontologias dado um caso concreto da mesma</w:t>
@@ -2319,28 +3383,24 @@
       <w:r>
         <w:t>OWL referente à uma ontologia (</w:t>
       </w:r>
-      <w:proofErr w:type="spellStart"/>
       <w:r>
         <w:rPr>
           <w:i/>
         </w:rPr>
         <w:t>OntologyFile</w:t>
       </w:r>
-      <w:proofErr w:type="spellEnd"/>
       <w:r>
         <w:t xml:space="preserve">) e outro que representa um caso concreto da ontologia em questão </w:t>
       </w:r>
       <w:r>
         <w:t>(</w:t>
       </w:r>
-      <w:proofErr w:type="spellStart"/>
       <w:r>
         <w:rPr>
           <w:i/>
         </w:rPr>
         <w:t>DataFile</w:t>
       </w:r>
-      <w:proofErr w:type="spellEnd"/>
       <w:r>
         <w:t>)</w:t>
       </w:r>
@@ -2365,14 +3425,12 @@
       <w:r>
         <w:t xml:space="preserve"> como </w:t>
       </w:r>
-      <w:proofErr w:type="spellStart"/>
       <w:r>
         <w:rPr>
           <w:i/>
         </w:rPr>
         <w:t>DataFile</w:t>
       </w:r>
-      <w:proofErr w:type="spellEnd"/>
       <w:r>
         <w:t xml:space="preserve"> </w:t>
       </w:r>
@@ -2402,100 +3460,74 @@
       <w:r>
         <w:t xml:space="preserve">de ficheiros </w:t>
       </w:r>
-      <w:proofErr w:type="spellStart"/>
       <w:r>
         <w:rPr>
           <w:i/>
         </w:rPr>
-        <w:t>DataFile</w:t>
-      </w:r>
-      <w:proofErr w:type="spellEnd"/>
+        <w:t xml:space="preserve">DataFile </w:t>
+      </w:r>
+      <w:r>
+        <w:t xml:space="preserve">e </w:t>
+      </w:r>
       <w:r>
         <w:rPr>
           <w:i/>
         </w:rPr>
+        <w:t>OntologyFile</w:t>
+      </w:r>
+      <w:r>
+        <w:t xml:space="preserve">, </w:t>
+      </w:r>
+      <w:r>
+        <w:t>a informação presente nestes</w:t>
+      </w:r>
+      <w:r>
+        <w:t xml:space="preserve"> são guardad</w:t>
+      </w:r>
+      <w:r>
+        <w:t>a</w:t>
+      </w:r>
+      <w:r>
+        <w:t>s numa base de dados remota</w:t>
+      </w:r>
+      <w:r>
+        <w:t>.</w:t>
+      </w:r>
+      <w:r>
         <w:t xml:space="preserve"> </w:t>
       </w:r>
       <w:r>
-        <w:t xml:space="preserve">e </w:t>
-      </w:r>
-      <w:proofErr w:type="spellStart"/>
+        <w:t>Q</w:t>
+      </w:r>
+      <w:r>
+        <w:t>uando pretende</w:t>
+      </w:r>
+      <w:r>
+        <w:t>-se realizar o mapeamento de</w:t>
+      </w:r>
+      <w:r>
+        <w:t xml:space="preserve"> dados</w:t>
+      </w:r>
+      <w:r>
+        <w:t xml:space="preserve">, é necessário buscar os ficheiros que tenciona mapear, sejam eles um ou mais </w:t>
+      </w:r>
       <w:r>
         <w:rPr>
           <w:i/>
         </w:rPr>
-        <w:t>OntologyFile</w:t>
-      </w:r>
-      <w:proofErr w:type="spellEnd"/>
-      <w:r>
-        <w:t xml:space="preserve">, </w:t>
-      </w:r>
-      <w:r>
-        <w:t>a informação presente nestes</w:t>
-      </w:r>
-      <w:r>
-        <w:t xml:space="preserve"> são guardad</w:t>
-      </w:r>
-      <w:r>
-        <w:t>a</w:t>
-      </w:r>
-      <w:r>
-        <w:t>s numa base de dados remota</w:t>
-      </w:r>
-      <w:r>
-        <w:t>.</w:t>
-      </w:r>
-      <w:r>
-        <w:t xml:space="preserve"> </w:t>
-      </w:r>
-      <w:r>
-        <w:t>Q</w:t>
-      </w:r>
-      <w:r>
-        <w:t>uando pretende</w:t>
-      </w:r>
-      <w:r>
-        <w:t>-se realizar o mapeamento de</w:t>
-      </w:r>
-      <w:r>
-        <w:t xml:space="preserve"> dados</w:t>
-      </w:r>
-      <w:r>
-        <w:t xml:space="preserve">, é necessário buscar os ficheiros que tenciona mapear, sejam eles um ou mais </w:t>
-      </w:r>
-      <w:proofErr w:type="spellStart"/>
+        <w:t>DataFile’</w:t>
+      </w:r>
+      <w:r>
+        <w:t>s e</w:t>
+      </w:r>
       <w:r>
         <w:rPr>
           <w:i/>
         </w:rPr>
-        <w:t>DataFile’</w:t>
-      </w:r>
-      <w:r>
-        <w:t>s</w:t>
-      </w:r>
-      <w:proofErr w:type="spellEnd"/>
-      <w:r>
-        <w:t xml:space="preserve"> e</w:t>
-      </w:r>
-      <w:r>
-        <w:rPr>
-          <w:i/>
-        </w:rPr>
-        <w:t xml:space="preserve"> </w:t>
-      </w:r>
-      <w:proofErr w:type="spellStart"/>
-      <w:r>
-        <w:rPr>
-          <w:i/>
-        </w:rPr>
-        <w:t>OntologyFile’</w:t>
-      </w:r>
-      <w:r>
-        <w:t>s</w:t>
-      </w:r>
-      <w:proofErr w:type="spellEnd"/>
-      <w:r>
-        <w:t xml:space="preserve">. </w:t>
+        <w:t xml:space="preserve"> OntologyFile’</w:t>
+      </w:r>
+      <w:r>
+        <w:t xml:space="preserve">s. </w:t>
       </w:r>
     </w:p>
     <w:p>
@@ -2503,19 +3535,11 @@
         <w:tab/>
         <w:t xml:space="preserve">No que diz respeito ao </w:t>
       </w:r>
-      <w:proofErr w:type="spellStart"/>
       <w:r>
         <w:rPr>
           <w:i/>
         </w:rPr>
-        <w:t>DataFile</w:t>
-      </w:r>
-      <w:proofErr w:type="spellEnd"/>
-      <w:r>
-        <w:rPr>
-          <w:i/>
-        </w:rPr>
-        <w:t xml:space="preserve"> </w:t>
+        <w:t xml:space="preserve">DataFile </w:t>
       </w:r>
       <w:r>
         <w:t xml:space="preserve">os dados são guardados </w:t>
@@ -2635,7 +3659,7 @@
         <w:pStyle w:val="Legenda"/>
         <w:jc w:val="center"/>
       </w:pPr>
-      <w:bookmarkStart w:id="5" w:name="_Toc512007291"/>
+      <w:bookmarkStart w:id="6" w:name="_Toc512007291"/>
       <w:r>
         <w:t>Figura 3.</w:t>
       </w:r>
@@ -2661,7 +3685,7 @@
       <w:r>
         <w:t xml:space="preserve"> - Exemplo de ficheiro de dados</w:t>
       </w:r>
-      <w:bookmarkEnd w:id="5"/>
+      <w:bookmarkEnd w:id="6"/>
     </w:p>
     <w:p>
       <w:pPr>
@@ -2726,7 +3750,7 @@
         <w:pStyle w:val="Legenda"/>
         <w:jc w:val="center"/>
       </w:pPr>
-      <w:bookmarkStart w:id="6" w:name="_Toc512007292"/>
+      <w:bookmarkStart w:id="7" w:name="_Toc512007292"/>
       <w:r>
         <w:t xml:space="preserve">Figura </w:t>
       </w:r>
@@ -2755,7 +3779,7 @@
       <w:r>
         <w:t xml:space="preserve"> - Exemplo de árvore gerada</w:t>
       </w:r>
-      <w:bookmarkEnd w:id="6"/>
+      <w:bookmarkEnd w:id="7"/>
     </w:p>
     <w:p/>
     <w:p>
@@ -2765,19 +3789,11 @@
       <w:r>
         <w:t xml:space="preserve">Por outro lado, quando é submetido um </w:t>
       </w:r>
-      <w:proofErr w:type="spellStart"/>
       <w:r>
         <w:rPr>
           <w:i/>
         </w:rPr>
-        <w:t>OntologyFile</w:t>
-      </w:r>
-      <w:proofErr w:type="spellEnd"/>
-      <w:r>
-        <w:rPr>
-          <w:i/>
-        </w:rPr>
-        <w:t xml:space="preserve">, </w:t>
+        <w:t xml:space="preserve">OntologyFile, </w:t>
       </w:r>
       <w:r>
         <w:t xml:space="preserve">a informação que contém neste é mantida em base de dados </w:t>
@@ -2803,74 +3819,30 @@
       <w:r>
         <w:t xml:space="preserve">uma </w:t>
       </w:r>
-      <w:proofErr w:type="spellStart"/>
       <w:r>
         <w:rPr>
           <w:i/>
         </w:rPr>
-        <w:t>ontology</w:t>
-      </w:r>
-      <w:proofErr w:type="spellEnd"/>
+        <w:t xml:space="preserve">ontology </w:t>
+      </w:r>
+      <w:r>
+        <w:t xml:space="preserve">pode ter </w:t>
+      </w:r>
       <w:r>
         <w:rPr>
           <w:i/>
         </w:rPr>
-        <w:t xml:space="preserve"> </w:t>
-      </w:r>
-      <w:r>
-        <w:t xml:space="preserve">pode ter </w:t>
+        <w:t xml:space="preserve">classes, data properties </w:t>
+      </w:r>
+      <w:r>
+        <w:t>e</w:t>
       </w:r>
       <w:r>
         <w:rPr>
           <w:i/>
         </w:rPr>
-        <w:t xml:space="preserve">classes, data </w:t>
-      </w:r>
-      <w:proofErr w:type="spellStart"/>
-      <w:r>
-        <w:rPr>
-          <w:i/>
-        </w:rPr>
-        <w:t>properties</w:t>
-      </w:r>
-      <w:proofErr w:type="spellEnd"/>
-      <w:r>
-        <w:rPr>
-          <w:i/>
-        </w:rPr>
-        <w:t xml:space="preserve"> </w:t>
-      </w:r>
-      <w:r>
-        <w:t>e</w:t>
-      </w:r>
-      <w:r>
-        <w:rPr>
-          <w:i/>
-        </w:rPr>
-        <w:t xml:space="preserve"> </w:t>
-      </w:r>
-      <w:proofErr w:type="spellStart"/>
-      <w:r>
-        <w:rPr>
-          <w:i/>
-        </w:rPr>
-        <w:t>object</w:t>
-      </w:r>
-      <w:proofErr w:type="spellEnd"/>
-      <w:r>
-        <w:rPr>
-          <w:i/>
-        </w:rPr>
-        <w:t xml:space="preserve"> </w:t>
-      </w:r>
-      <w:proofErr w:type="spellStart"/>
-      <w:r>
-        <w:rPr>
-          <w:i/>
-        </w:rPr>
-        <w:t>properties</w:t>
-      </w:r>
-      <w:proofErr w:type="spellEnd"/>
+        <w:t xml:space="preserve"> object properties</w:t>
+      </w:r>
       <w:r>
         <w:t>, sendo assim é possível obter estes dados referentes a uma ontologia com o identificador da mesma;</w:t>
       </w:r>
@@ -2889,74 +3861,30 @@
       <w:r>
         <w:t xml:space="preserve">uma </w:t>
       </w:r>
-      <w:proofErr w:type="spellStart"/>
       <w:r>
         <w:rPr>
           <w:i/>
         </w:rPr>
-        <w:t>class</w:t>
-      </w:r>
-      <w:proofErr w:type="spellEnd"/>
+        <w:t xml:space="preserve">class </w:t>
+      </w:r>
+      <w:r>
+        <w:t xml:space="preserve">pode ter </w:t>
+      </w:r>
       <w:r>
         <w:rPr>
           <w:i/>
         </w:rPr>
-        <w:t xml:space="preserve"> </w:t>
-      </w:r>
-      <w:r>
-        <w:t xml:space="preserve">pode ter </w:t>
+        <w:t xml:space="preserve">data properties </w:t>
+      </w:r>
+      <w:r>
+        <w:t>e</w:t>
       </w:r>
       <w:r>
         <w:rPr>
           <w:i/>
         </w:rPr>
-        <w:t xml:space="preserve">data </w:t>
-      </w:r>
-      <w:proofErr w:type="spellStart"/>
-      <w:r>
-        <w:rPr>
-          <w:i/>
-        </w:rPr>
-        <w:t>properties</w:t>
-      </w:r>
-      <w:proofErr w:type="spellEnd"/>
-      <w:r>
-        <w:rPr>
-          <w:i/>
-        </w:rPr>
-        <w:t xml:space="preserve"> </w:t>
-      </w:r>
-      <w:r>
-        <w:t>e</w:t>
-      </w:r>
-      <w:r>
-        <w:rPr>
-          <w:i/>
-        </w:rPr>
-        <w:t xml:space="preserve"> </w:t>
-      </w:r>
-      <w:proofErr w:type="spellStart"/>
-      <w:r>
-        <w:rPr>
-          <w:i/>
-        </w:rPr>
-        <w:t>object</w:t>
-      </w:r>
-      <w:proofErr w:type="spellEnd"/>
-      <w:r>
-        <w:rPr>
-          <w:i/>
-        </w:rPr>
-        <w:t xml:space="preserve"> </w:t>
-      </w:r>
-      <w:proofErr w:type="spellStart"/>
-      <w:r>
-        <w:rPr>
-          <w:i/>
-        </w:rPr>
-        <w:t>properties</w:t>
-      </w:r>
-      <w:proofErr w:type="spellEnd"/>
+        <w:t xml:space="preserve"> object properties</w:t>
+      </w:r>
       <w:r>
         <w:rPr>
           <w:i/>
@@ -3036,7 +3964,7 @@
         <w:pStyle w:val="Legenda"/>
         <w:jc w:val="center"/>
       </w:pPr>
-      <w:bookmarkStart w:id="7" w:name="_Toc512007293"/>
+      <w:bookmarkStart w:id="8" w:name="_Toc512007293"/>
       <w:r>
         <w:t>Figura 3.</w:t>
       </w:r>
@@ -3062,7 +3990,7 @@
       <w:r>
         <w:t xml:space="preserve"> - Grafo de uma ontologia</w:t>
       </w:r>
-      <w:bookmarkEnd w:id="7"/>
+      <w:bookmarkEnd w:id="8"/>
     </w:p>
     <w:p>
       <w:r>
@@ -3097,14 +4025,33 @@
       <w:r>
         <w:t xml:space="preserve">é necessário ter conhecimento dos </w:t>
       </w:r>
-      <w:proofErr w:type="spellStart"/>
       <w:r>
         <w:rPr>
           <w:i/>
         </w:rPr>
+        <w:t xml:space="preserve">endpoints </w:t>
+      </w:r>
+      <w:r>
+        <w:t>existentes no Chaos Pop</w:t>
+      </w:r>
+      <w:r>
+        <w:t xml:space="preserve"> que satisfazem estas necessidades.</w:t>
+      </w:r>
+      <w:r>
+        <w:t xml:space="preserve"> </w:t>
+      </w:r>
+      <w:r>
+        <w:t>Estes</w:t>
+      </w:r>
+      <w:r>
+        <w:t xml:space="preserve"> </w:t>
+      </w:r>
+      <w:r>
+        <w:rPr>
+          <w:i/>
+        </w:rPr>
         <w:t>endpoints</w:t>
       </w:r>
-      <w:proofErr w:type="spellEnd"/>
       <w:r>
         <w:rPr>
           <w:i/>
@@ -3112,102 +4059,49 @@
         <w:t xml:space="preserve"> </w:t>
       </w:r>
       <w:r>
-        <w:t xml:space="preserve">existentes no </w:t>
-      </w:r>
-      <w:proofErr w:type="spellStart"/>
-      <w:r>
-        <w:t>Chaos</w:t>
-      </w:r>
-      <w:proofErr w:type="spellEnd"/>
-      <w:r>
-        <w:t xml:space="preserve"> Pop</w:t>
-      </w:r>
-      <w:r>
-        <w:t xml:space="preserve"> que satisfazem estas necessidades.</w:t>
-      </w:r>
-      <w:r>
+        <w:t xml:space="preserve">são pertencentes ao </w:t>
+      </w:r>
+      <w:r>
+        <w:rPr>
+          <w:i/>
+        </w:rPr>
+        <w:t xml:space="preserve">services </w:t>
+      </w:r>
+      <w:r>
+        <w:t>e</w:t>
+      </w:r>
+      <w:r>
+        <w:rPr>
+          <w:i/>
+        </w:rPr>
         <w:t xml:space="preserve"> </w:t>
       </w:r>
       <w:r>
-        <w:t>Estes</w:t>
+        <w:t>estão</w:t>
       </w:r>
       <w:r>
         <w:t xml:space="preserve"> </w:t>
       </w:r>
-      <w:proofErr w:type="spellStart"/>
+      <w:r>
+        <w:t>divididos e implementados</w:t>
+      </w:r>
+      <w:r>
+        <w:t xml:space="preserve"> em determinadas classes</w:t>
+      </w:r>
+      <w:r>
+        <w:t xml:space="preserve"> de acordo com a sua funcionalidade. O </w:t>
+      </w:r>
+      <w:r>
+        <w:t>diagrama UML apresentado abaixo</w:t>
+      </w:r>
+      <w:r>
+        <w:t xml:space="preserve"> mostra as funções relativas a cada </w:t>
+      </w:r>
       <w:r>
         <w:rPr>
           <w:i/>
         </w:rPr>
-        <w:t>endpoints</w:t>
-      </w:r>
-      <w:proofErr w:type="spellEnd"/>
-      <w:r>
-        <w:rPr>
-          <w:i/>
-        </w:rPr>
-        <w:t xml:space="preserve"> </w:t>
-      </w:r>
-      <w:r>
-        <w:t xml:space="preserve">são pertencentes ao </w:t>
-      </w:r>
-      <w:proofErr w:type="spellStart"/>
-      <w:r>
-        <w:rPr>
-          <w:i/>
-        </w:rPr>
-        <w:t>services</w:t>
-      </w:r>
-      <w:proofErr w:type="spellEnd"/>
-      <w:r>
-        <w:rPr>
-          <w:i/>
-        </w:rPr>
-        <w:t xml:space="preserve"> </w:t>
-      </w:r>
-      <w:r>
-        <w:t>e</w:t>
-      </w:r>
-      <w:r>
-        <w:rPr>
-          <w:i/>
-        </w:rPr>
-        <w:t xml:space="preserve"> </w:t>
-      </w:r>
-      <w:r>
-        <w:t>estão</w:t>
-      </w:r>
-      <w:r>
-        <w:t xml:space="preserve"> </w:t>
-      </w:r>
-      <w:r>
-        <w:t>divididos e implementados</w:t>
-      </w:r>
-      <w:r>
-        <w:t xml:space="preserve"> em determinadas classes</w:t>
-      </w:r>
-      <w:r>
-        <w:t xml:space="preserve"> de acordo com a sua funcionalidade. O </w:t>
-      </w:r>
-      <w:r>
-        <w:t>diagrama UML apresentado abaixo</w:t>
-      </w:r>
-      <w:r>
-        <w:t xml:space="preserve"> mostra as funções relativas a cada </w:t>
-      </w:r>
-      <w:proofErr w:type="spellStart"/>
-      <w:r>
-        <w:rPr>
-          <w:i/>
-        </w:rPr>
-        <w:t>endpoint</w:t>
-      </w:r>
-      <w:proofErr w:type="spellEnd"/>
-      <w:r>
-        <w:rPr>
-          <w:i/>
-        </w:rPr>
-        <w:t>.</w:t>
+        <w:t>endpoint.</w:t>
       </w:r>
     </w:p>
     <w:p>
@@ -3268,7 +4162,7 @@
         <w:pStyle w:val="Legenda"/>
         <w:jc w:val="center"/>
       </w:pPr>
-      <w:bookmarkStart w:id="8" w:name="_Toc512007294"/>
+      <w:bookmarkStart w:id="9" w:name="_Toc512007294"/>
       <w:r>
         <w:t>Figura 3.</w:t>
       </w:r>
@@ -3292,25 +4186,9 @@
         </w:r>
       </w:fldSimple>
       <w:r>
-        <w:t xml:space="preserve"> - Diagrama UML dos </w:t>
-      </w:r>
-      <w:proofErr w:type="spellStart"/>
-      <w:r>
-        <w:t>services</w:t>
-      </w:r>
-      <w:proofErr w:type="spellEnd"/>
-      <w:r>
-        <w:t xml:space="preserve"> do </w:t>
-      </w:r>
-      <w:proofErr w:type="spellStart"/>
-      <w:r>
-        <w:t>Chaos</w:t>
-      </w:r>
-      <w:proofErr w:type="spellEnd"/>
-      <w:r>
-        <w:t xml:space="preserve"> Pop</w:t>
-      </w:r>
-      <w:bookmarkEnd w:id="8"/>
+        <w:t xml:space="preserve"> - Diagrama UML dos services do Chaos Pop</w:t>
+      </w:r>
+      <w:bookmarkEnd w:id="9"/>
     </w:p>
     <w:p/>
     <w:p/>
@@ -3335,7 +4213,7 @@
           <w:sz w:val="32"/>
         </w:rPr>
       </w:pPr>
-      <w:bookmarkStart w:id="9" w:name="_Toc512113720"/>
+      <w:bookmarkStart w:id="10" w:name="_Toc512183403"/>
       <w:r>
         <w:rPr>
           <w:sz w:val="32"/>
@@ -3343,7 +4221,7 @@
         <w:lastRenderedPageBreak/>
         <w:t>Arquitetura</w:t>
       </w:r>
-      <w:bookmarkEnd w:id="9"/>
+      <w:bookmarkEnd w:id="10"/>
     </w:p>
     <w:p>
       <w:pPr>
@@ -3379,7 +4257,7 @@
           <w:b/>
         </w:rPr>
       </w:pPr>
-      <w:bookmarkStart w:id="10" w:name="_Toc512113721"/>
+      <w:bookmarkStart w:id="11" w:name="_Toc512183404"/>
       <w:r>
         <w:rPr>
           <w:b/>
@@ -3405,7 +4283,7 @@
         <w:tab/>
         <w:t>Descrição</w:t>
       </w:r>
-      <w:bookmarkEnd w:id="10"/>
+      <w:bookmarkEnd w:id="11"/>
     </w:p>
     <w:p>
       <w:pPr>
@@ -3488,219 +4366,175 @@
         </w:rPr>
         <w:t xml:space="preserve"> de uma ontologia (</w:t>
       </w:r>
-      <w:proofErr w:type="spellStart"/>
       <w:r>
         <w:rPr>
           <w:i/>
           <w:szCs w:val="24"/>
         </w:rPr>
-        <w:t>Ontology</w:t>
-      </w:r>
-      <w:proofErr w:type="spellEnd"/>
+        <w:t>Ontology File</w:t>
+      </w:r>
+      <w:r>
+        <w:rPr>
+          <w:szCs w:val="24"/>
+        </w:rPr>
+        <w:t>) e, opcionalmente, um segundo ficheiro (</w:t>
+      </w:r>
       <w:r>
         <w:rPr>
           <w:i/>
           <w:szCs w:val="24"/>
         </w:rPr>
-        <w:t xml:space="preserve"> File</w:t>
-      </w:r>
-      <w:r>
-        <w:rPr>
-          <w:szCs w:val="24"/>
-        </w:rPr>
-        <w:t>) e, opcionalmente, um segundo ficheiro (</w:t>
+        <w:t>Data</w:t>
       </w:r>
       <w:r>
         <w:rPr>
           <w:i/>
           <w:szCs w:val="24"/>
         </w:rPr>
-        <w:t>Data</w:t>
+        <w:t xml:space="preserve"> File</w:t>
+      </w:r>
+      <w:r>
+        <w:rPr>
+          <w:szCs w:val="24"/>
+        </w:rPr>
+        <w:t>)</w:t>
+      </w:r>
+      <w:r>
+        <w:rPr>
+          <w:szCs w:val="24"/>
+        </w:rPr>
+        <w:t>.</w:t>
+      </w:r>
+      <w:r>
+        <w:rPr>
+          <w:szCs w:val="24"/>
+        </w:rPr>
+        <w:t xml:space="preserve"> Estes ficheiros irão ser submetidos a </w:t>
+      </w:r>
+      <w:r>
+        <w:rPr>
+          <w:szCs w:val="24"/>
+        </w:rPr>
+        <w:t xml:space="preserve">API </w:t>
+      </w:r>
+      <w:r>
+        <w:rPr>
+          <w:szCs w:val="24"/>
+        </w:rPr>
+        <w:t>Chaos Pop</w:t>
+      </w:r>
+      <w:r>
+        <w:rPr>
+          <w:szCs w:val="24"/>
+        </w:rPr>
+        <w:t>. De seguida irá ser gerada uma</w:t>
+      </w:r>
+      <w:r>
+        <w:rPr>
+          <w:szCs w:val="24"/>
+        </w:rPr>
+        <w:t xml:space="preserve"> interface gráfica</w:t>
+      </w:r>
+      <w:r>
+        <w:rPr>
+          <w:szCs w:val="24"/>
+        </w:rPr>
+        <w:t xml:space="preserve"> onde o usuário poderá anotar</w:t>
+      </w:r>
+      <w:r>
+        <w:rPr>
+          <w:szCs w:val="24"/>
+        </w:rPr>
+        <w:t xml:space="preserve"> valores aos </w:t>
+      </w:r>
+      <w:r>
+        <w:rPr>
+          <w:szCs w:val="24"/>
+        </w:rPr>
+        <w:t xml:space="preserve">vários </w:t>
+      </w:r>
+      <w:r>
+        <w:rPr>
+          <w:szCs w:val="24"/>
+        </w:rPr>
+        <w:t>con</w:t>
+      </w:r>
+      <w:r>
+        <w:rPr>
+          <w:szCs w:val="24"/>
+        </w:rPr>
+        <w:t xml:space="preserve">ceitos presentes no </w:t>
       </w:r>
       <w:r>
         <w:rPr>
           <w:i/>
           <w:szCs w:val="24"/>
         </w:rPr>
-        <w:t xml:space="preserve"> File</w:t>
+        <w:t>Ontology File</w:t>
       </w:r>
       <w:r>
         <w:rPr>
           <w:szCs w:val="24"/>
         </w:rPr>
-        <w:t>)</w:t>
-      </w:r>
-      <w:r>
-        <w:rPr>
-          <w:szCs w:val="24"/>
-        </w:rPr>
-        <w:t>.</w:t>
-      </w:r>
-      <w:r>
-        <w:rPr>
-          <w:szCs w:val="24"/>
-        </w:rPr>
-        <w:t xml:space="preserve"> Estes ficheiros irão ser submetidos a </w:t>
-      </w:r>
-      <w:r>
-        <w:rPr>
-          <w:szCs w:val="24"/>
-        </w:rPr>
-        <w:t xml:space="preserve">API </w:t>
-      </w:r>
-      <w:proofErr w:type="spellStart"/>
-      <w:r>
-        <w:rPr>
-          <w:szCs w:val="24"/>
-        </w:rPr>
-        <w:t>Chaos</w:t>
-      </w:r>
-      <w:proofErr w:type="spellEnd"/>
-      <w:r>
-        <w:rPr>
-          <w:szCs w:val="24"/>
-        </w:rPr>
-        <w:t xml:space="preserve"> Pop</w:t>
-      </w:r>
-      <w:r>
-        <w:rPr>
-          <w:szCs w:val="24"/>
-        </w:rPr>
-        <w:t>. De seguida irá ser gerada uma</w:t>
-      </w:r>
-      <w:r>
-        <w:rPr>
-          <w:szCs w:val="24"/>
-        </w:rPr>
-        <w:t xml:space="preserve"> interface gráfica</w:t>
-      </w:r>
-      <w:r>
-        <w:rPr>
-          <w:szCs w:val="24"/>
-        </w:rPr>
-        <w:t xml:space="preserve"> onde o usuário poderá anotar</w:t>
-      </w:r>
-      <w:r>
-        <w:rPr>
-          <w:szCs w:val="24"/>
-        </w:rPr>
-        <w:t xml:space="preserve"> valores aos </w:t>
-      </w:r>
-      <w:r>
-        <w:rPr>
-          <w:szCs w:val="24"/>
-        </w:rPr>
-        <w:t xml:space="preserve">vários </w:t>
-      </w:r>
-      <w:r>
-        <w:rPr>
-          <w:szCs w:val="24"/>
-        </w:rPr>
-        <w:t>con</w:t>
-      </w:r>
-      <w:r>
-        <w:rPr>
-          <w:szCs w:val="24"/>
-        </w:rPr>
-        <w:t xml:space="preserve">ceitos presentes no </w:t>
-      </w:r>
-      <w:proofErr w:type="spellStart"/>
+        <w:t xml:space="preserve"> ou anotar os conceitos do </w:t>
+      </w:r>
       <w:r>
         <w:rPr>
           <w:i/>
           <w:szCs w:val="24"/>
         </w:rPr>
-        <w:t>Ontology</w:t>
-      </w:r>
-      <w:proofErr w:type="spellEnd"/>
+        <w:t xml:space="preserve">Data </w:t>
+      </w:r>
       <w:r>
         <w:rPr>
           <w:i/>
           <w:szCs w:val="24"/>
         </w:rPr>
-        <w:t xml:space="preserve"> File</w:t>
+        <w:t>File</w:t>
       </w:r>
       <w:r>
         <w:rPr>
           <w:szCs w:val="24"/>
         </w:rPr>
-        <w:t xml:space="preserve"> ou anotar os conceitos do </w:t>
+        <w:t xml:space="preserve"> </w:t>
+      </w:r>
+      <w:r>
+        <w:rPr>
+          <w:szCs w:val="24"/>
+        </w:rPr>
+        <w:t xml:space="preserve">com os termos do </w:t>
       </w:r>
       <w:r>
         <w:rPr>
           <w:i/>
           <w:szCs w:val="24"/>
         </w:rPr>
-        <w:t xml:space="preserve">Data </w:t>
+        <w:t>Ontology File</w:t>
+      </w:r>
+      <w:r>
+        <w:rPr>
+          <w:szCs w:val="24"/>
+        </w:rPr>
+        <w:t xml:space="preserve">. No final deste processo, é </w:t>
+      </w:r>
+      <w:r>
+        <w:rPr>
+          <w:szCs w:val="24"/>
+        </w:rPr>
+        <w:t>gerado um n</w:t>
+      </w:r>
+      <w:r>
+        <w:rPr>
+          <w:szCs w:val="24"/>
+        </w:rPr>
+        <w:t xml:space="preserve">ovo ficheiro OWL que contém os dados descritos de acordo com </w:t>
       </w:r>
       <w:r>
         <w:rPr>
           <w:i/>
           <w:szCs w:val="24"/>
         </w:rPr>
-        <w:t>File</w:t>
-      </w:r>
-      <w:r>
-        <w:rPr>
-          <w:szCs w:val="24"/>
-        </w:rPr>
-        <w:t xml:space="preserve"> </w:t>
-      </w:r>
-      <w:r>
-        <w:rPr>
-          <w:szCs w:val="24"/>
-        </w:rPr>
-        <w:t xml:space="preserve">com os termos do </w:t>
-      </w:r>
-      <w:proofErr w:type="spellStart"/>
-      <w:r>
-        <w:rPr>
-          <w:i/>
-          <w:szCs w:val="24"/>
-        </w:rPr>
-        <w:t>Ontology</w:t>
-      </w:r>
-      <w:proofErr w:type="spellEnd"/>
-      <w:r>
-        <w:rPr>
-          <w:i/>
-          <w:szCs w:val="24"/>
-        </w:rPr>
-        <w:t xml:space="preserve"> File</w:t>
-      </w:r>
-      <w:r>
-        <w:rPr>
-          <w:szCs w:val="24"/>
-        </w:rPr>
-        <w:t xml:space="preserve">. No final deste processo, é </w:t>
-      </w:r>
-      <w:r>
-        <w:rPr>
-          <w:szCs w:val="24"/>
-        </w:rPr>
-        <w:t>gerado um n</w:t>
-      </w:r>
-      <w:r>
-        <w:rPr>
-          <w:szCs w:val="24"/>
-        </w:rPr>
-        <w:t xml:space="preserve">ovo ficheiro OWL que contém os dados descritos de acordo com </w:t>
-      </w:r>
-      <w:proofErr w:type="spellStart"/>
-      <w:r>
-        <w:rPr>
-          <w:i/>
-          <w:szCs w:val="24"/>
-        </w:rPr>
-        <w:t>Ontology</w:t>
-      </w:r>
-      <w:proofErr w:type="spellEnd"/>
-      <w:r>
-        <w:rPr>
-          <w:i/>
-          <w:szCs w:val="24"/>
-        </w:rPr>
-        <w:t xml:space="preserve"> File</w:t>
+        <w:t>Ontology File</w:t>
       </w:r>
       <w:r>
         <w:rPr>
@@ -3798,7 +4632,7 @@
         <w:pStyle w:val="Legenda"/>
         <w:jc w:val="center"/>
       </w:pPr>
-      <w:bookmarkStart w:id="11" w:name="_Toc512007295"/>
+      <w:bookmarkStart w:id="12" w:name="_Toc512007295"/>
       <w:r>
         <w:t xml:space="preserve">Figura </w:t>
       </w:r>
@@ -3824,7 +4658,7 @@
       <w:r>
         <w:t xml:space="preserve"> – Arquitetura da aplicação</w:t>
       </w:r>
-      <w:bookmarkEnd w:id="11"/>
+      <w:bookmarkEnd w:id="12"/>
     </w:p>
     <w:p/>
     <w:p/>
@@ -3835,7 +4669,7 @@
           <w:b/>
         </w:rPr>
       </w:pPr>
-      <w:bookmarkStart w:id="12" w:name="_Toc512113722"/>
+      <w:bookmarkStart w:id="13" w:name="_Toc512183405"/>
       <w:r>
         <w:rPr>
           <w:b/>
@@ -3855,97 +4689,61 @@
         </w:rPr>
         <w:tab/>
       </w:r>
-      <w:proofErr w:type="spellStart"/>
       <w:r>
         <w:rPr>
           <w:b/>
         </w:rPr>
-        <w:t>Hybrid</w:t>
-      </w:r>
-      <w:proofErr w:type="spellEnd"/>
+        <w:t>Hybrid Ontology Mapping Interface (</w:t>
+      </w:r>
       <w:r>
         <w:rPr>
           <w:b/>
         </w:rPr>
-        <w:t xml:space="preserve"> </w:t>
-      </w:r>
-      <w:proofErr w:type="spellStart"/>
+        <w:t>H</w:t>
+      </w:r>
       <w:r>
         <w:rPr>
           <w:b/>
         </w:rPr>
-        <w:t>Ontology</w:t>
-      </w:r>
-      <w:proofErr w:type="spellEnd"/>
+        <w:t>.</w:t>
+      </w:r>
       <w:r>
         <w:rPr>
           <w:b/>
         </w:rPr>
-        <w:t xml:space="preserve"> </w:t>
-      </w:r>
-      <w:proofErr w:type="spellStart"/>
+        <w:t>O</w:t>
+      </w:r>
       <w:r>
         <w:rPr>
           <w:b/>
         </w:rPr>
-        <w:t>Mapping</w:t>
-      </w:r>
-      <w:proofErr w:type="spellEnd"/>
+        <w:t>.</w:t>
+      </w:r>
       <w:r>
         <w:rPr>
           <w:b/>
         </w:rPr>
-        <w:t xml:space="preserve"> Interface (</w:t>
+        <w:t>M</w:t>
       </w:r>
       <w:r>
         <w:rPr>
           <w:b/>
         </w:rPr>
-        <w:t>H</w:t>
+        <w:t>.</w:t>
       </w:r>
       <w:r>
         <w:rPr>
           <w:b/>
         </w:rPr>
-        <w:t>.</w:t>
+        <w:t>I</w:t>
       </w:r>
       <w:r>
         <w:rPr>
           <w:b/>
         </w:rPr>
-        <w:t>O</w:t>
-      </w:r>
-      <w:r>
-        <w:rPr>
-          <w:b/>
-        </w:rPr>
-        <w:t>.</w:t>
-      </w:r>
-      <w:r>
-        <w:rPr>
-          <w:b/>
-        </w:rPr>
-        <w:t>M</w:t>
-      </w:r>
-      <w:r>
-        <w:rPr>
-          <w:b/>
-        </w:rPr>
-        <w:t>.</w:t>
-      </w:r>
-      <w:r>
-        <w:rPr>
-          <w:b/>
-        </w:rPr>
-        <w:t>I</w:t>
-      </w:r>
-      <w:r>
-        <w:rPr>
-          <w:b/>
-        </w:rPr>
         <w:t>)</w:t>
       </w:r>
-      <w:bookmarkEnd w:id="12"/>
+      <w:bookmarkEnd w:id="13"/>
     </w:p>
     <w:p>
       <w:r>
@@ -3992,7 +4790,6 @@
           <w:numId w:val="13"/>
         </w:numPr>
       </w:pPr>
-      <w:proofErr w:type="spellStart"/>
       <w:r>
         <w:rPr>
           <w:b/>
@@ -4005,77 +4802,57 @@
           <w:b/>
           <w:i/>
         </w:rPr>
-        <w:t>ontrollers</w:t>
-      </w:r>
-      <w:proofErr w:type="spellEnd"/>
+        <w:t xml:space="preserve">ontrollers: </w:t>
+      </w:r>
+      <w:r>
+        <w:t xml:space="preserve">contém todos os </w:t>
+      </w:r>
+      <w:r>
+        <w:rPr>
+          <w:i/>
+        </w:rPr>
+        <w:t xml:space="preserve">endpoints </w:t>
+      </w:r>
+      <w:r>
+        <w:t xml:space="preserve">possíveis de serem acedidos através da </w:t>
+      </w:r>
+      <w:r>
+        <w:rPr>
+          <w:i/>
+        </w:rPr>
+        <w:t>user interface</w:t>
+      </w:r>
+      <w:r>
+        <w:rPr>
+          <w:i/>
+        </w:rPr>
+        <w:t xml:space="preserve"> </w:t>
+      </w:r>
+      <w:r>
+        <w:t xml:space="preserve">e comunica com </w:t>
+      </w:r>
+      <w:r>
+        <w:rPr>
+          <w:i/>
+        </w:rPr>
+        <w:t>views</w:t>
+      </w:r>
       <w:r>
         <w:rPr>
           <w:b/>
           <w:i/>
         </w:rPr>
-        <w:t xml:space="preserve">: </w:t>
-      </w:r>
-      <w:r>
-        <w:t xml:space="preserve">contém todos os </w:t>
-      </w:r>
-      <w:proofErr w:type="spellStart"/>
+        <w:t xml:space="preserve"> </w:t>
+      </w:r>
+      <w:r>
+        <w:t xml:space="preserve">e </w:t>
+      </w:r>
       <w:r>
         <w:rPr>
           <w:i/>
         </w:rPr>
-        <w:t>endpoints</w:t>
-      </w:r>
-      <w:proofErr w:type="spellEnd"/>
-      <w:r>
-        <w:rPr>
-          <w:i/>
-        </w:rPr>
-        <w:t xml:space="preserve"> </w:t>
-      </w:r>
-      <w:r>
-        <w:t xml:space="preserve">possíveis de serem acedidos através da </w:t>
-      </w:r>
-      <w:r>
-        <w:rPr>
-          <w:i/>
-        </w:rPr>
-        <w:t>user interface</w:t>
-      </w:r>
-      <w:r>
-        <w:rPr>
-          <w:i/>
-        </w:rPr>
-        <w:t xml:space="preserve"> </w:t>
-      </w:r>
-      <w:r>
-        <w:t xml:space="preserve">e comunica com </w:t>
-      </w:r>
-      <w:proofErr w:type="spellStart"/>
-      <w:r>
-        <w:rPr>
-          <w:i/>
-        </w:rPr>
-        <w:t>views</w:t>
-      </w:r>
-      <w:proofErr w:type="spellEnd"/>
-      <w:r>
-        <w:rPr>
-          <w:b/>
-          <w:i/>
-        </w:rPr>
-        <w:t xml:space="preserve"> </w:t>
-      </w:r>
-      <w:r>
-        <w:t xml:space="preserve">e </w:t>
-      </w:r>
-      <w:proofErr w:type="spellStart"/>
-      <w:r>
-        <w:rPr>
-          <w:i/>
-        </w:rPr>
         <w:t>services</w:t>
       </w:r>
-      <w:proofErr w:type="spellEnd"/>
       <w:r>
         <w:t>;</w:t>
       </w:r>
@@ -4088,7 +4865,6 @@
           <w:numId w:val="13"/>
         </w:numPr>
       </w:pPr>
-      <w:proofErr w:type="spellStart"/>
       <w:r>
         <w:rPr>
           <w:b/>
@@ -4101,53 +4877,29 @@
           <w:b/>
           <w:i/>
         </w:rPr>
-        <w:t>ervices</w:t>
-      </w:r>
-      <w:proofErr w:type="spellEnd"/>
-      <w:r>
-        <w:rPr>
-          <w:b/>
+        <w:t xml:space="preserve">ervices: </w:t>
+      </w:r>
+      <w:r>
+        <w:t>nível</w:t>
+      </w:r>
+      <w:r>
+        <w:t xml:space="preserve"> intermédio entre </w:t>
+      </w:r>
+      <w:r>
+        <w:rPr>
           <w:i/>
         </w:rPr>
-        <w:t xml:space="preserve">: </w:t>
-      </w:r>
-      <w:r>
-        <w:t>nível</w:t>
-      </w:r>
-      <w:r>
-        <w:t xml:space="preserve"> intermédio entre </w:t>
-      </w:r>
-      <w:proofErr w:type="spellStart"/>
+        <w:t xml:space="preserve">controllers </w:t>
+      </w:r>
+      <w:r>
+        <w:t xml:space="preserve">e </w:t>
+      </w:r>
       <w:r>
         <w:rPr>
           <w:i/>
         </w:rPr>
-        <w:t>controllers</w:t>
-      </w:r>
-      <w:proofErr w:type="spellEnd"/>
-      <w:r>
-        <w:rPr>
-          <w:i/>
-        </w:rPr>
-        <w:t xml:space="preserve"> </w:t>
-      </w:r>
-      <w:r>
-        <w:t xml:space="preserve">e </w:t>
-      </w:r>
-      <w:r>
-        <w:rPr>
-          <w:i/>
-        </w:rPr>
-        <w:t xml:space="preserve">data </w:t>
-      </w:r>
-      <w:proofErr w:type="spellStart"/>
-      <w:r>
-        <w:rPr>
-          <w:i/>
-        </w:rPr>
-        <w:t>access</w:t>
-      </w:r>
-      <w:proofErr w:type="spellEnd"/>
+        <w:t>data access</w:t>
+      </w:r>
       <w:r>
         <w:t>, contém toda a lógica necessária para a execução das operações disponíveis</w:t>
       </w:r>
@@ -4175,23 +4927,7 @@
           <w:b/>
           <w:i/>
         </w:rPr>
-        <w:t xml:space="preserve">ata </w:t>
-      </w:r>
-      <w:proofErr w:type="spellStart"/>
-      <w:r>
-        <w:rPr>
-          <w:b/>
-          <w:i/>
-        </w:rPr>
-        <w:t>access</w:t>
-      </w:r>
-      <w:proofErr w:type="spellEnd"/>
-      <w:r>
-        <w:rPr>
-          <w:b/>
-          <w:i/>
-        </w:rPr>
-        <w:t xml:space="preserve">: </w:t>
+        <w:t xml:space="preserve">ata access: </w:t>
       </w:r>
       <w:r>
         <w:t xml:space="preserve"> engloba</w:t>
@@ -4206,15 +4942,7 @@
         <w:t xml:space="preserve">Seja este acesso na </w:t>
       </w:r>
       <w:r>
-        <w:t xml:space="preserve">API </w:t>
-      </w:r>
-      <w:proofErr w:type="spellStart"/>
-      <w:r>
-        <w:t>Chaos</w:t>
-      </w:r>
-      <w:proofErr w:type="spellEnd"/>
-      <w:r>
-        <w:t xml:space="preserve"> Pop</w:t>
+        <w:t>API Chaos Pop</w:t>
       </w:r>
       <w:r>
         <w:t xml:space="preserve"> ou na nossa própria base de dados</w:t>
@@ -4231,21 +4959,12 @@
           <w:numId w:val="13"/>
         </w:numPr>
       </w:pPr>
-      <w:proofErr w:type="spellStart"/>
       <w:r>
         <w:rPr>
           <w:b/>
           <w:i/>
         </w:rPr>
-        <w:t>views</w:t>
-      </w:r>
-      <w:proofErr w:type="spellEnd"/>
-      <w:r>
-        <w:rPr>
-          <w:b/>
-          <w:i/>
-        </w:rPr>
-        <w:t>:</w:t>
+        <w:t>views:</w:t>
       </w:r>
       <w:r>
         <w:t xml:space="preserve"> inclui todas as representações visuais utilizadas em </w:t>
@@ -4283,7 +5002,7 @@
           <w:szCs w:val="26"/>
         </w:rPr>
       </w:pPr>
-      <w:bookmarkStart w:id="13" w:name="_Toc512113723"/>
+      <w:bookmarkStart w:id="14" w:name="_Toc512183406"/>
       <w:r>
         <w:rPr>
           <w:b/>
@@ -4301,7 +5020,7 @@
         <w:tab/>
         <w:t>Tecnologias</w:t>
       </w:r>
-      <w:bookmarkEnd w:id="13"/>
+      <w:bookmarkEnd w:id="14"/>
     </w:p>
     <w:p>
       <w:pPr>
@@ -4329,14 +5048,12 @@
       <w:r>
         <w:t xml:space="preserve">Um </w:t>
       </w:r>
-      <w:proofErr w:type="spellStart"/>
       <w:r>
         <w:rPr>
           <w:i/>
         </w:rPr>
         <w:t>runtime</w:t>
       </w:r>
-      <w:proofErr w:type="spellEnd"/>
       <w:r>
         <w:t xml:space="preserve"> de JavaScript, que pelo facto de processar o código JavaScript desvinculando-o do browser, possibilita o desenvolvimento de aplicações estáveis e rápidas.</w:t>
       </w:r>
@@ -4410,47 +5127,11 @@
       <w:r>
         <w:t xml:space="preserve">Uma ferramenta para JavaScript que associa os dados ao </w:t>
       </w:r>
-      <w:proofErr w:type="spellStart"/>
       <w:r>
         <w:rPr>
           <w:i/>
         </w:rPr>
-        <w:t>Document</w:t>
-      </w:r>
-      <w:proofErr w:type="spellEnd"/>
-      <w:r>
-        <w:rPr>
-          <w:i/>
-        </w:rPr>
-        <w:t xml:space="preserve"> </w:t>
-      </w:r>
-      <w:proofErr w:type="spellStart"/>
-      <w:r>
-        <w:rPr>
-          <w:i/>
-        </w:rPr>
-        <w:t>Object</w:t>
-      </w:r>
-      <w:proofErr w:type="spellEnd"/>
-      <w:r>
-        <w:rPr>
-          <w:i/>
-        </w:rPr>
-        <w:t xml:space="preserve"> </w:t>
-      </w:r>
-      <w:proofErr w:type="spellStart"/>
-      <w:r>
-        <w:rPr>
-          <w:i/>
-        </w:rPr>
-        <w:t>Model</w:t>
-      </w:r>
-      <w:proofErr w:type="spellEnd"/>
-      <w:r>
-        <w:rPr>
-          <w:i/>
-        </w:rPr>
-        <w:t>(DOM)</w:t>
+        <w:t>Document Object Model(DOM)</w:t>
       </w:r>
       <w:r>
         <w:t xml:space="preserve"> e permite manipular estes gerando gráficos usando</w:t>
@@ -4554,14 +5235,12 @@
           <w:b/>
         </w:rPr>
       </w:pPr>
-      <w:proofErr w:type="spellStart"/>
       <w:r>
         <w:rPr>
           <w:b/>
         </w:rPr>
         <w:t>Electron</w:t>
       </w:r>
-      <w:proofErr w:type="spellEnd"/>
       <w:r>
         <w:rPr>
           <w:b/>
@@ -4583,23 +5262,7 @@
         <w:t xml:space="preserve">O que é? </w:t>
       </w:r>
       <w:r>
-        <w:t xml:space="preserve">Um </w:t>
-      </w:r>
-      <w:proofErr w:type="spellStart"/>
-      <w:r>
-        <w:t>framework</w:t>
-      </w:r>
-      <w:proofErr w:type="spellEnd"/>
-      <w:r>
-        <w:t xml:space="preserve"> utilizado para criar aplicações </w:t>
-      </w:r>
-      <w:proofErr w:type="spellStart"/>
-      <w:r>
-        <w:t>multiplatformas</w:t>
-      </w:r>
-      <w:proofErr w:type="spellEnd"/>
-      <w:r>
-        <w:t xml:space="preserve"> desktop com tecnologias web (HTML, JavaScript e CSS).</w:t>
+        <w:t>Um framework utilizado para criar aplicações multiplatformas desktop com tecnologias web (HTML, JavaScript e CSS).</w:t>
       </w:r>
       <w:r>
         <w:t xml:space="preserve"> </w:t>
@@ -4626,15 +5289,7 @@
         <w:t xml:space="preserve">a suportada </w:t>
       </w:r>
       <w:r>
-        <w:t xml:space="preserve">pelo </w:t>
-      </w:r>
-      <w:proofErr w:type="spellStart"/>
-      <w:r>
-        <w:t>Electron</w:t>
-      </w:r>
-      <w:proofErr w:type="spellEnd"/>
-      <w:r>
-        <w:t xml:space="preserve">, decidimos utilizá-lo para assim não ter a necessidade de aprender a usar uma nova tecnologia no desenvolvimento do sistema desktop. </w:t>
+        <w:t xml:space="preserve">pelo Electron, decidimos utilizá-lo para assim não ter a necessidade de aprender a usar uma nova tecnologia no desenvolvimento do sistema desktop. </w:t>
       </w:r>
     </w:p>
     <w:p>
@@ -4674,56 +5329,47 @@
         <w:t xml:space="preserve"> </w:t>
       </w:r>
       <w:r>
-        <w:t xml:space="preserve">Um </w:t>
-      </w:r>
-      <w:proofErr w:type="spellStart"/>
-      <w:r>
-        <w:t>framework</w:t>
-      </w:r>
-      <w:proofErr w:type="spellEnd"/>
-      <w:r>
+        <w:t xml:space="preserve">Um framework </w:t>
+      </w:r>
+      <w:r>
+        <w:t xml:space="preserve">back-end em </w:t>
+      </w:r>
+      <w:r>
+        <w:t>Node.js que cria rotas, middlewares, entre outras para facilitar a criação de API’s.</w:t>
+      </w:r>
+      <w:r>
+        <w:t xml:space="preserve"> Este cria e obtém dados a partir do servidor, independentemente da linguagem que irá utilizá-los. </w:t>
+      </w:r>
+    </w:p>
+    <w:p>
+      <w:pPr>
+        <w:ind w:left="720"/>
+      </w:pPr>
+      <w:r>
+        <w:rPr>
+          <w:b/>
+        </w:rPr>
+        <w:t>Por que escolhemos?</w:t>
+      </w:r>
+      <w:r>
+        <w:rPr>
+          <w:b/>
+        </w:rPr>
         <w:t xml:space="preserve"> </w:t>
       </w:r>
-      <w:proofErr w:type="spellStart"/>
-      <w:r>
-        <w:t>back-end</w:t>
-      </w:r>
-      <w:proofErr w:type="spellEnd"/>
-      <w:r>
-        <w:t xml:space="preserve"> em </w:t>
-      </w:r>
-      <w:r>
-        <w:t xml:space="preserve">Node.js que cria rotas, </w:t>
-      </w:r>
-      <w:proofErr w:type="spellStart"/>
-      <w:r>
-        <w:t>middlewares</w:t>
-      </w:r>
-      <w:proofErr w:type="spellEnd"/>
-      <w:r>
-        <w:t xml:space="preserve">, entre outras para facilitar a criação de </w:t>
-      </w:r>
-      <w:proofErr w:type="spellStart"/>
-      <w:r>
-        <w:t>API’s</w:t>
-      </w:r>
-      <w:proofErr w:type="spellEnd"/>
-      <w:r>
-        <w:t>.</w:t>
-      </w:r>
-      <w:r>
-        <w:t xml:space="preserve"> Este cria e obtém dados a partir do servidor, independentemente da linguagem que irá utilizá-los. </w:t>
-      </w:r>
-    </w:p>
-    <w:p>
-      <w:pPr>
-        <w:ind w:left="720"/>
+      <w:r>
+        <w:t xml:space="preserve">Por já termos experiências com esta tecnologia em outras alturas e a sua utilização ser fácil. </w:t>
+      </w:r>
+    </w:p>
+    <w:p>
+      <w:pPr>
+        <w:ind w:firstLine="708"/>
       </w:pPr>
       <w:r>
         <w:rPr>
           <w:b/>
         </w:rPr>
-        <w:t>Por que escolhemos?</w:t>
+        <w:t>Onde utilizamos?</w:t>
       </w:r>
       <w:r>
         <w:rPr>
@@ -4732,36 +5378,14 @@
         <w:t xml:space="preserve"> </w:t>
       </w:r>
       <w:r>
-        <w:t xml:space="preserve">Por já termos experiências com esta tecnologia em outras alturas e a sua utilização ser fácil. </w:t>
-      </w:r>
-    </w:p>
-    <w:p>
-      <w:pPr>
-        <w:ind w:firstLine="708"/>
-      </w:pPr>
-      <w:r>
-        <w:rPr>
-          <w:b/>
-        </w:rPr>
-        <w:t>Onde utilizamos?</w:t>
-      </w:r>
-      <w:r>
-        <w:rPr>
-          <w:b/>
-        </w:rPr>
-        <w:t xml:space="preserve"> </w:t>
-      </w:r>
-      <w:r>
         <w:t xml:space="preserve">Toda as rotas disponíveis na camada </w:t>
       </w:r>
-      <w:proofErr w:type="spellStart"/>
       <w:r>
         <w:rPr>
           <w:i/>
         </w:rPr>
         <w:t>controllers</w:t>
       </w:r>
-      <w:proofErr w:type="spellEnd"/>
       <w:r>
         <w:t xml:space="preserve"> estão implementadas com base neste.</w:t>
       </w:r>
@@ -4775,7 +5399,7 @@
           <w:szCs w:val="26"/>
         </w:rPr>
       </w:pPr>
-      <w:bookmarkStart w:id="14" w:name="_Toc512113724"/>
+      <w:bookmarkStart w:id="15" w:name="_Toc512183407"/>
       <w:r>
         <w:rPr>
           <w:b/>
@@ -4793,51 +5417,33 @@
         <w:tab/>
         <w:t>Base de dados</w:t>
       </w:r>
-      <w:bookmarkEnd w:id="14"/>
+      <w:bookmarkEnd w:id="15"/>
     </w:p>
     <w:p>
       <w:r>
         <w:tab/>
         <w:t xml:space="preserve">O armazenamento dos dados relativos aos ficheiros </w:t>
       </w:r>
-      <w:proofErr w:type="spellStart"/>
       <w:r>
         <w:rPr>
           <w:i/>
         </w:rPr>
-        <w:t>OntologyFile</w:t>
-      </w:r>
-      <w:proofErr w:type="spellEnd"/>
+        <w:t xml:space="preserve">OntologyFile </w:t>
+      </w:r>
+      <w:r>
+        <w:t xml:space="preserve">e </w:t>
+      </w:r>
       <w:r>
         <w:rPr>
           <w:i/>
         </w:rPr>
-        <w:t xml:space="preserve"> </w:t>
-      </w:r>
-      <w:r>
-        <w:t xml:space="preserve">e </w:t>
-      </w:r>
-      <w:proofErr w:type="spellStart"/>
-      <w:r>
-        <w:rPr>
-          <w:i/>
-        </w:rPr>
         <w:t>DataFile</w:t>
       </w:r>
-      <w:proofErr w:type="spellEnd"/>
       <w:r>
         <w:t xml:space="preserve"> está sendo realizado </w:t>
       </w:r>
       <w:r>
-        <w:t xml:space="preserve">na base de dados do </w:t>
-      </w:r>
-      <w:proofErr w:type="spellStart"/>
-      <w:r>
-        <w:t>ChaosPop</w:t>
-      </w:r>
-      <w:proofErr w:type="spellEnd"/>
-      <w:r>
-        <w:t>. Posteriormente, tencionamos alterar isto de modo a que tenhamos a nossa própria base de dados.</w:t>
+        <w:t>na base de dados do ChaosPop. Posteriormente, tencionamos alterar isto de modo a que tenhamos a nossa própria base de dados.</w:t>
       </w:r>
     </w:p>
     <w:p/>
@@ -4859,7 +5465,7 @@
           <w:sz w:val="32"/>
         </w:rPr>
       </w:pPr>
-      <w:bookmarkStart w:id="15" w:name="_Toc512113725"/>
+      <w:bookmarkStart w:id="16" w:name="_Toc512183408"/>
       <w:r>
         <w:rPr>
           <w:sz w:val="32"/>
@@ -4867,21 +5473,21 @@
         <w:lastRenderedPageBreak/>
         <w:t>Progresso do projeto</w:t>
       </w:r>
-      <w:bookmarkEnd w:id="15"/>
+      <w:bookmarkEnd w:id="16"/>
     </w:p>
     <w:p/>
     <w:p>
       <w:pPr>
         <w:pStyle w:val="Cabealho1"/>
       </w:pPr>
+      <w:bookmarkStart w:id="17" w:name="_Toc512183409"/>
       <w:r>
         <w:t>Referencias</w:t>
       </w:r>
+      <w:bookmarkEnd w:id="17"/>
       <w:r>
         <w:t xml:space="preserve"> </w:t>
       </w:r>
-      <w:bookmarkStart w:id="16" w:name="_GoBack"/>
-      <w:bookmarkEnd w:id="16"/>
     </w:p>
     <w:p>
       <w:hyperlink r:id="rId20" w:history="1">
@@ -4889,7 +5495,19 @@
           <w:rPr>
             <w:rStyle w:val="Hiperligao"/>
           </w:rPr>
-          <w:t>https://www.w3.org/wiki/Ontology_editors</w:t>
+          <w:t>https://www.w3.org/wiki/</w:t>
+        </w:r>
+        <w:r>
+          <w:rPr>
+            <w:rStyle w:val="Hiperligao"/>
+          </w:rPr>
+          <w:t>O</w:t>
+        </w:r>
+        <w:r>
+          <w:rPr>
+            <w:rStyle w:val="Hiperligao"/>
+          </w:rPr>
+          <w:t>ntology_editors</w:t>
         </w:r>
       </w:hyperlink>
       <w:r>
@@ -4902,7 +5520,19 @@
           <w:rPr>
             <w:rStyle w:val="Hiperligao"/>
           </w:rPr>
-          <w:t>http://www.ef.uns.ac.rs/mis/archive-pdf/2013%20-%20No2/MIS2013-2-4.pdf</w:t>
+          <w:t>http://www.ef.uns.ac.rs/mis/archive-pdf/2013</w:t>
+        </w:r>
+        <w:r>
+          <w:rPr>
+            <w:rStyle w:val="Hiperligao"/>
+          </w:rPr>
+          <w:t>%</w:t>
+        </w:r>
+        <w:r>
+          <w:rPr>
+            <w:rStyle w:val="Hiperligao"/>
+          </w:rPr>
+          <w:t>20-%20No2/MIS2013-2-4.pdf</w:t>
         </w:r>
       </w:hyperlink>
       <w:r>
@@ -4910,12 +5540,28 @@
       </w:r>
     </w:p>
     <w:p>
+      <w:hyperlink r:id="rId22" w:history="1">
+        <w:r>
+          <w:rPr>
+            <w:rStyle w:val="Hiperligao"/>
+          </w:rPr>
+          <w:t>https://www.w3.org/wiki/SemanticWebTools</w:t>
+        </w:r>
+      </w:hyperlink>
+      <w:r>
+        <w:t xml:space="preserve"> [22/04/18]</w:t>
+      </w:r>
+    </w:p>
+    <w:p/>
+    <w:p>
       <w:pPr>
         <w:pStyle w:val="Cabealho1"/>
       </w:pPr>
+      <w:bookmarkStart w:id="18" w:name="_Toc512183410"/>
       <w:r>
         <w:t>Bibliografia</w:t>
       </w:r>
+      <w:bookmarkEnd w:id="18"/>
     </w:p>
     <w:p/>
     <w:sectPr>
@@ -4963,7 +5609,6 @@
         <w:docPartUnique/>
       </w:docPartObj>
     </w:sdtPr>
-    <w:sdtEndPr/>
     <w:sdtContent>
       <w:p>
         <w:pPr>
@@ -4983,7 +5628,7 @@
           <w:rPr>
             <w:noProof/>
           </w:rPr>
-          <w:t>13</w:t>
+          <w:t>7</w:t>
         </w:r>
         <w:r>
           <w:fldChar w:fldCharType="end"/>
@@ -5020,6 +5665,44 @@
       </w:pPr>
       <w:r>
         <w:continuationSeparator/>
+      </w:r>
+    </w:p>
+  </w:footnote>
+  <w:footnote w:id="1">
+    <w:p>
+      <w:pPr>
+        <w:pStyle w:val="Textodenotaderodap"/>
+      </w:pPr>
+      <w:r>
+        <w:rPr>
+          <w:rStyle w:val="Refdenotaderodap"/>
+        </w:rPr>
+        <w:footnoteRef/>
+      </w:r>
+      <w:r>
+        <w:t xml:space="preserve"> </w:t>
+      </w:r>
+      <w:r>
+        <w:t>https://github.com/srdc/ontmalizer</w:t>
+      </w:r>
+    </w:p>
+  </w:footnote>
+  <w:footnote w:id="2">
+    <w:p>
+      <w:pPr>
+        <w:pStyle w:val="Textodenotaderodap"/>
+      </w:pPr>
+      <w:r>
+        <w:rPr>
+          <w:rStyle w:val="Refdenotaderodap"/>
+        </w:rPr>
+        <w:footnoteRef/>
+      </w:r>
+      <w:r>
+        <w:t xml:space="preserve"> </w:t>
+      </w:r>
+      <w:r>
+        <w:t>http://jxml2owl.projects.semwebcentral.org/index.html</w:t>
       </w:r>
     </w:p>
   </w:footnote>
@@ -7955,6 +8638,18 @@
       <w:ind w:left="480"/>
     </w:pPr>
   </w:style>
+  <w:style w:type="character" w:styleId="Hiperligaovisitada">
+    <w:name w:val="FollowedHyperlink"/>
+    <w:basedOn w:val="Tipodeletrapredefinidodopargrafo"/>
+    <w:uiPriority w:val="99"/>
+    <w:semiHidden/>
+    <w:unhideWhenUsed/>
+    <w:rsid w:val="00566BBD"/>
+    <w:rPr>
+      <w:color w:val="954F72" w:themeColor="followedHyperlink"/>
+      <w:u w:val="single"/>
+    </w:rPr>
+  </w:style>
 </w:styles>
 </file>
 
@@ -8303,7 +8998,7 @@
 </file>
 
 <file path=customXml/itemProps1.xml><?xml version="1.0" encoding="utf-8"?>
-<ds:datastoreItem xmlns:ds="http://schemas.openxmlformats.org/officeDocument/2006/customXml" ds:itemID="{7F89295B-64BB-4A4A-B3CA-3F0524B889B1}">
+<ds:datastoreItem xmlns:ds="http://schemas.openxmlformats.org/officeDocument/2006/customXml" ds:itemID="{BC048369-0CCB-4E55-9F07-D4D978813530}">
   <ds:schemaRefs>
     <ds:schemaRef ds:uri="http://schemas.openxmlformats.org/officeDocument/2006/bibliography"/>
   </ds:schemaRefs>

</xml_diff>

<commit_message>
Relatorio de progresso, versao final em pdf presente em /pfc/Relatorio de Progresso
</commit_message>
<xml_diff>
--- a/Relatorio de progresso/progresso.docx
+++ b/Relatorio de progresso/progresso.docx
@@ -536,7 +536,7 @@
           <w:r>
             <w:fldChar w:fldCharType="separate"/>
           </w:r>
-          <w:hyperlink w:anchor="_Toc512252565" w:history="1">
+          <w:hyperlink w:anchor="_Toc512262081" w:history="1">
             <w:r>
               <w:rPr>
                 <w:rStyle w:val="Hiperligao"/>
@@ -563,7 +563,7 @@
                 <w:noProof/>
                 <w:webHidden/>
               </w:rPr>
-              <w:instrText xml:space="preserve"> PAGEREF _Toc512252565 \h </w:instrText>
+              <w:instrText xml:space="preserve"> PAGEREF _Toc512262081 \h </w:instrText>
             </w:r>
             <w:r>
               <w:rPr>
@@ -607,7 +607,7 @@
               <w:sz w:val="22"/>
             </w:rPr>
           </w:pPr>
-          <w:hyperlink w:anchor="_Toc512252566" w:history="1">
+          <w:hyperlink w:anchor="_Toc512262082" w:history="1">
             <w:r>
               <w:rPr>
                 <w:rStyle w:val="Hiperligao"/>
@@ -634,7 +634,7 @@
                 <w:noProof/>
                 <w:webHidden/>
               </w:rPr>
-              <w:instrText xml:space="preserve"> PAGEREF _Toc512252566 \h </w:instrText>
+              <w:instrText xml:space="preserve"> PAGEREF _Toc512262082 \h </w:instrText>
             </w:r>
             <w:r>
               <w:rPr>
@@ -679,11 +679,10 @@
               <w:sz w:val="22"/>
             </w:rPr>
           </w:pPr>
-          <w:hyperlink w:anchor="_Toc512252567" w:history="1">
+          <w:hyperlink w:anchor="_Toc512262083" w:history="1">
             <w:r>
               <w:rPr>
                 <w:rStyle w:val="Hiperligao"/>
-                <w:bCs/>
                 <w:noProof/>
                 <w:u w:color="000000"/>
               </w:rPr>
@@ -724,7 +723,7 @@
                 <w:noProof/>
                 <w:webHidden/>
               </w:rPr>
-              <w:instrText xml:space="preserve"> PAGEREF _Toc512252567 \h </w:instrText>
+              <w:instrText xml:space="preserve"> PAGEREF _Toc512262083 \h </w:instrText>
             </w:r>
             <w:r>
               <w:rPr>
@@ -769,11 +768,10 @@
               <w:sz w:val="22"/>
             </w:rPr>
           </w:pPr>
-          <w:hyperlink w:anchor="_Toc512252568" w:history="1">
+          <w:hyperlink w:anchor="_Toc512262084" w:history="1">
             <w:r>
               <w:rPr>
                 <w:rStyle w:val="Hiperligao"/>
-                <w:bCs/>
                 <w:noProof/>
                 <w:u w:color="000000"/>
               </w:rPr>
@@ -814,7 +812,7 @@
                 <w:noProof/>
                 <w:webHidden/>
               </w:rPr>
-              <w:instrText xml:space="preserve"> PAGEREF _Toc512252568 \h </w:instrText>
+              <w:instrText xml:space="preserve"> PAGEREF _Toc512262084 \h </w:instrText>
             </w:r>
             <w:r>
               <w:rPr>
@@ -858,7 +856,7 @@
               <w:sz w:val="22"/>
             </w:rPr>
           </w:pPr>
-          <w:hyperlink w:anchor="_Toc512252569" w:history="1">
+          <w:hyperlink w:anchor="_Toc512262085" w:history="1">
             <w:r>
               <w:rPr>
                 <w:rStyle w:val="Hiperligao"/>
@@ -885,7 +883,7 @@
                 <w:noProof/>
                 <w:webHidden/>
               </w:rPr>
-              <w:instrText xml:space="preserve"> PAGEREF _Toc512252569 \h </w:instrText>
+              <w:instrText xml:space="preserve"> PAGEREF _Toc512262085 \h </w:instrText>
             </w:r>
             <w:r>
               <w:rPr>
@@ -929,7 +927,7 @@
               <w:sz w:val="22"/>
             </w:rPr>
           </w:pPr>
-          <w:hyperlink w:anchor="_Toc512252570" w:history="1">
+          <w:hyperlink w:anchor="_Toc512262086" w:history="1">
             <w:r>
               <w:rPr>
                 <w:rStyle w:val="Hiperligao"/>
@@ -956,7 +954,7 @@
                 <w:noProof/>
                 <w:webHidden/>
               </w:rPr>
-              <w:instrText xml:space="preserve"> PAGEREF _Toc512252570 \h </w:instrText>
+              <w:instrText xml:space="preserve"> PAGEREF _Toc512262086 \h </w:instrText>
             </w:r>
             <w:r>
               <w:rPr>
@@ -1000,7 +998,7 @@
               <w:sz w:val="22"/>
             </w:rPr>
           </w:pPr>
-          <w:hyperlink w:anchor="_Toc512252571" w:history="1">
+          <w:hyperlink w:anchor="_Toc512262087" w:history="1">
             <w:r>
               <w:rPr>
                 <w:rStyle w:val="Hiperligao"/>
@@ -1027,7 +1025,7 @@
                 <w:noProof/>
                 <w:webHidden/>
               </w:rPr>
-              <w:instrText xml:space="preserve"> PAGEREF _Toc512252571 \h </w:instrText>
+              <w:instrText xml:space="preserve"> PAGEREF _Toc512262087 \h </w:instrText>
             </w:r>
             <w:r>
               <w:rPr>
@@ -1048,96 +1046,6 @@
                 <w:webHidden/>
               </w:rPr>
               <w:t>6</w:t>
-            </w:r>
-            <w:r>
-              <w:rPr>
-                <w:noProof/>
-                <w:webHidden/>
-              </w:rPr>
-              <w:fldChar w:fldCharType="end"/>
-            </w:r>
-          </w:hyperlink>
-          <w:bookmarkStart w:id="0" w:name="_GoBack"/>
-          <w:bookmarkEnd w:id="0"/>
-        </w:p>
-        <w:p>
-          <w:pPr>
-            <w:pStyle w:val="ndice1"/>
-            <w:tabs>
-              <w:tab w:val="left" w:pos="480"/>
-              <w:tab w:val="right" w:leader="dot" w:pos="9016"/>
-            </w:tabs>
-            <w:rPr>
-              <w:rFonts w:asciiTheme="minorHAnsi" w:hAnsiTheme="minorHAnsi" w:cstheme="minorBidi"/>
-              <w:noProof/>
-              <w:color w:val="auto"/>
-              <w:sz w:val="22"/>
-            </w:rPr>
-          </w:pPr>
-          <w:hyperlink w:anchor="_Toc512252572" w:history="1">
-            <w:r>
-              <w:rPr>
-                <w:rStyle w:val="Hiperligao"/>
-                <w:noProof/>
-              </w:rPr>
-              <w:t xml:space="preserve">3 </w:t>
-            </w:r>
-            <w:r>
-              <w:rPr>
-                <w:rFonts w:asciiTheme="minorHAnsi" w:hAnsiTheme="minorHAnsi" w:cstheme="minorBidi"/>
-                <w:noProof/>
-                <w:color w:val="auto"/>
-                <w:sz w:val="22"/>
-              </w:rPr>
-              <w:tab/>
-            </w:r>
-            <w:r>
-              <w:rPr>
-                <w:rStyle w:val="Hiperligao"/>
-                <w:noProof/>
-              </w:rPr>
-              <w:t>Chaos Pop</w:t>
-            </w:r>
-            <w:r>
-              <w:rPr>
-                <w:noProof/>
-                <w:webHidden/>
-              </w:rPr>
-              <w:tab/>
-            </w:r>
-            <w:r>
-              <w:rPr>
-                <w:noProof/>
-                <w:webHidden/>
-              </w:rPr>
-              <w:fldChar w:fldCharType="begin"/>
-            </w:r>
-            <w:r>
-              <w:rPr>
-                <w:noProof/>
-                <w:webHidden/>
-              </w:rPr>
-              <w:instrText xml:space="preserve"> PAGEREF _Toc512252572 \h </w:instrText>
-            </w:r>
-            <w:r>
-              <w:rPr>
-                <w:noProof/>
-                <w:webHidden/>
-              </w:rPr>
-            </w:r>
-            <w:r>
-              <w:rPr>
-                <w:noProof/>
-                <w:webHidden/>
-              </w:rPr>
-              <w:fldChar w:fldCharType="separate"/>
-            </w:r>
-            <w:r>
-              <w:rPr>
-                <w:noProof/>
-                <w:webHidden/>
-              </w:rPr>
-              <w:t>8</w:t>
             </w:r>
             <w:r>
               <w:rPr>
@@ -1162,15 +1070,13 @@
               <w:sz w:val="22"/>
             </w:rPr>
           </w:pPr>
-          <w:hyperlink w:anchor="_Toc512252573" w:history="1">
+          <w:hyperlink w:anchor="_Toc512262088" w:history="1">
             <w:r>
               <w:rPr>
                 <w:rStyle w:val="Hiperligao"/>
-                <w:bCs/>
-                <w:noProof/>
-                <w:u w:color="000000"/>
-              </w:rPr>
-              <w:t>4</w:t>
+                <w:noProof/>
+              </w:rPr>
+              <w:t xml:space="preserve">3 </w:t>
             </w:r>
             <w:r>
               <w:rPr>
@@ -1186,6 +1092,95 @@
                 <w:rStyle w:val="Hiperligao"/>
                 <w:noProof/>
               </w:rPr>
+              <w:t>Chaos Pop</w:t>
+            </w:r>
+            <w:r>
+              <w:rPr>
+                <w:noProof/>
+                <w:webHidden/>
+              </w:rPr>
+              <w:tab/>
+            </w:r>
+            <w:r>
+              <w:rPr>
+                <w:noProof/>
+                <w:webHidden/>
+              </w:rPr>
+              <w:fldChar w:fldCharType="begin"/>
+            </w:r>
+            <w:r>
+              <w:rPr>
+                <w:noProof/>
+                <w:webHidden/>
+              </w:rPr>
+              <w:instrText xml:space="preserve"> PAGEREF _Toc512262088 \h </w:instrText>
+            </w:r>
+            <w:r>
+              <w:rPr>
+                <w:noProof/>
+                <w:webHidden/>
+              </w:rPr>
+            </w:r>
+            <w:r>
+              <w:rPr>
+                <w:noProof/>
+                <w:webHidden/>
+              </w:rPr>
+              <w:fldChar w:fldCharType="separate"/>
+            </w:r>
+            <w:r>
+              <w:rPr>
+                <w:noProof/>
+                <w:webHidden/>
+              </w:rPr>
+              <w:t>8</w:t>
+            </w:r>
+            <w:r>
+              <w:rPr>
+                <w:noProof/>
+                <w:webHidden/>
+              </w:rPr>
+              <w:fldChar w:fldCharType="end"/>
+            </w:r>
+          </w:hyperlink>
+        </w:p>
+        <w:p>
+          <w:pPr>
+            <w:pStyle w:val="ndice1"/>
+            <w:tabs>
+              <w:tab w:val="left" w:pos="480"/>
+              <w:tab w:val="right" w:leader="dot" w:pos="9016"/>
+            </w:tabs>
+            <w:rPr>
+              <w:rFonts w:asciiTheme="minorHAnsi" w:hAnsiTheme="minorHAnsi" w:cstheme="minorBidi"/>
+              <w:noProof/>
+              <w:color w:val="auto"/>
+              <w:sz w:val="22"/>
+            </w:rPr>
+          </w:pPr>
+          <w:hyperlink w:anchor="_Toc512262089" w:history="1">
+            <w:r>
+              <w:rPr>
+                <w:rStyle w:val="Hiperligao"/>
+                <w:noProof/>
+                <w:u w:color="000000"/>
+              </w:rPr>
+              <w:t>4</w:t>
+            </w:r>
+            <w:r>
+              <w:rPr>
+                <w:rFonts w:asciiTheme="minorHAnsi" w:hAnsiTheme="minorHAnsi" w:cstheme="minorBidi"/>
+                <w:noProof/>
+                <w:color w:val="auto"/>
+                <w:sz w:val="22"/>
+              </w:rPr>
+              <w:tab/>
+            </w:r>
+            <w:r>
+              <w:rPr>
+                <w:rStyle w:val="Hiperligao"/>
+                <w:noProof/>
+              </w:rPr>
               <w:t>Arquitetura</w:t>
             </w:r>
             <w:r>
@@ -1207,7 +1202,7 @@
                 <w:noProof/>
                 <w:webHidden/>
               </w:rPr>
-              <w:instrText xml:space="preserve"> PAGEREF _Toc512252573 \h </w:instrText>
+              <w:instrText xml:space="preserve"> PAGEREF _Toc512262089 \h </w:instrText>
             </w:r>
             <w:r>
               <w:rPr>
@@ -1252,7 +1247,7 @@
               <w:sz w:val="22"/>
             </w:rPr>
           </w:pPr>
-          <w:hyperlink w:anchor="_Toc512252574" w:history="1">
+          <w:hyperlink w:anchor="_Toc512262090" w:history="1">
             <w:r>
               <w:rPr>
                 <w:rStyle w:val="Hiperligao"/>
@@ -1295,7 +1290,7 @@
                 <w:noProof/>
                 <w:webHidden/>
               </w:rPr>
-              <w:instrText xml:space="preserve"> PAGEREF _Toc512252574 \h </w:instrText>
+              <w:instrText xml:space="preserve"> PAGEREF _Toc512262090 \h </w:instrText>
             </w:r>
             <w:r>
               <w:rPr>
@@ -1340,7 +1335,7 @@
               <w:sz w:val="22"/>
             </w:rPr>
           </w:pPr>
-          <w:hyperlink w:anchor="_Toc512252575" w:history="1">
+          <w:hyperlink w:anchor="_Toc512262091" w:history="1">
             <w:r>
               <w:rPr>
                 <w:rStyle w:val="Hiperligao"/>
@@ -1383,7 +1378,7 @@
                 <w:noProof/>
                 <w:webHidden/>
               </w:rPr>
-              <w:instrText xml:space="preserve"> PAGEREF _Toc512252575 \h </w:instrText>
+              <w:instrText xml:space="preserve"> PAGEREF _Toc512262091 \h </w:instrText>
             </w:r>
             <w:r>
               <w:rPr>
@@ -1428,7 +1423,7 @@
               <w:sz w:val="22"/>
             </w:rPr>
           </w:pPr>
-          <w:hyperlink w:anchor="_Toc512252576" w:history="1">
+          <w:hyperlink w:anchor="_Toc512262092" w:history="1">
             <w:r>
               <w:rPr>
                 <w:rStyle w:val="Hiperligao"/>
@@ -1471,7 +1466,7 @@
                 <w:noProof/>
                 <w:webHidden/>
               </w:rPr>
-              <w:instrText xml:space="preserve"> PAGEREF _Toc512252576 \h </w:instrText>
+              <w:instrText xml:space="preserve"> PAGEREF _Toc512262092 \h </w:instrText>
             </w:r>
             <w:r>
               <w:rPr>
@@ -1516,7 +1511,7 @@
               <w:sz w:val="22"/>
             </w:rPr>
           </w:pPr>
-          <w:hyperlink w:anchor="_Toc512252577" w:history="1">
+          <w:hyperlink w:anchor="_Toc512262093" w:history="1">
             <w:r>
               <w:rPr>
                 <w:rStyle w:val="Hiperligao"/>
@@ -1559,7 +1554,7 @@
                 <w:noProof/>
                 <w:webHidden/>
               </w:rPr>
-              <w:instrText xml:space="preserve"> PAGEREF _Toc512252577 \h </w:instrText>
+              <w:instrText xml:space="preserve"> PAGEREF _Toc512262093 \h </w:instrText>
             </w:r>
             <w:r>
               <w:rPr>
@@ -1604,11 +1599,10 @@
               <w:sz w:val="22"/>
             </w:rPr>
           </w:pPr>
-          <w:hyperlink w:anchor="_Toc512252578" w:history="1">
+          <w:hyperlink w:anchor="_Toc512262094" w:history="1">
             <w:r>
               <w:rPr>
                 <w:rStyle w:val="Hiperligao"/>
-                <w:bCs/>
                 <w:noProof/>
                 <w:u w:color="000000"/>
               </w:rPr>
@@ -1649,7 +1643,7 @@
                 <w:noProof/>
                 <w:webHidden/>
               </w:rPr>
-              <w:instrText xml:space="preserve"> PAGEREF _Toc512252578 \h </w:instrText>
+              <w:instrText xml:space="preserve"> PAGEREF _Toc512262094 \h </w:instrText>
             </w:r>
             <w:r>
               <w:rPr>
@@ -1694,11 +1688,10 @@
               <w:sz w:val="22"/>
             </w:rPr>
           </w:pPr>
-          <w:hyperlink w:anchor="_Toc512252579" w:history="1">
+          <w:hyperlink w:anchor="_Toc512262095" w:history="1">
             <w:r>
               <w:rPr>
                 <w:rStyle w:val="Hiperligao"/>
-                <w:bCs/>
                 <w:noProof/>
                 <w:u w:color="000000"/>
               </w:rPr>
@@ -1739,7 +1732,7 @@
                 <w:noProof/>
                 <w:webHidden/>
               </w:rPr>
-              <w:instrText xml:space="preserve"> PAGEREF _Toc512252579 \h </w:instrText>
+              <w:instrText xml:space="preserve"> PAGEREF _Toc512262095 \h </w:instrText>
             </w:r>
             <w:r>
               <w:rPr>
@@ -1784,11 +1777,10 @@
               <w:sz w:val="22"/>
             </w:rPr>
           </w:pPr>
-          <w:hyperlink w:anchor="_Toc512252580" w:history="1">
+          <w:hyperlink w:anchor="_Toc512262096" w:history="1">
             <w:r>
               <w:rPr>
                 <w:rStyle w:val="Hiperligao"/>
-                <w:bCs/>
                 <w:noProof/>
                 <w:u w:color="000000"/>
               </w:rPr>
@@ -1829,7 +1821,7 @@
                 <w:noProof/>
                 <w:webHidden/>
               </w:rPr>
-              <w:instrText xml:space="preserve"> PAGEREF _Toc512252580 \h </w:instrText>
+              <w:instrText xml:space="preserve"> PAGEREF _Toc512262096 \h </w:instrText>
             </w:r>
             <w:r>
               <w:rPr>
@@ -1918,27 +1910,11 @@
     <w:p>
       <w:pPr>
         <w:spacing w:after="827" w:line="265" w:lineRule="auto"/>
-        <w:ind w:left="10" w:hanging="10"/>
-        <w:jc w:val="center"/>
-      </w:pPr>
-    </w:p>
-    <w:p>
-      <w:pPr>
-        <w:spacing w:after="827" w:line="265" w:lineRule="auto"/>
-        <w:ind w:left="10" w:hanging="10"/>
-        <w:jc w:val="center"/>
-      </w:pPr>
-    </w:p>
-    <w:p>
-      <w:pPr>
-        <w:spacing w:after="827" w:line="265" w:lineRule="auto"/>
-        <w:ind w:left="10" w:hanging="10"/>
-        <w:jc w:val="center"/>
-      </w:pPr>
-    </w:p>
-    <w:p>
-      <w:pPr>
-        <w:pStyle w:val="Ttulo1"/>
+      </w:pPr>
+    </w:p>
+    <w:p>
+      <w:pPr>
+        <w:pStyle w:val="Cabealho1"/>
         <w:numPr>
           <w:ilvl w:val="0"/>
           <w:numId w:val="0"/>
@@ -1948,12 +1924,13 @@
           <w:szCs w:val="32"/>
         </w:rPr>
       </w:pPr>
-      <w:bookmarkStart w:id="1" w:name="_Toc512252565"/>
+      <w:bookmarkStart w:id="0" w:name="_Toc512262081"/>
       <w:r>
         <w:rPr>
           <w:sz w:val="32"/>
           <w:szCs w:val="32"/>
         </w:rPr>
+        <w:lastRenderedPageBreak/>
         <w:t xml:space="preserve">Lista de </w:t>
       </w:r>
       <w:r>
@@ -1970,7 +1947,7 @@
         </w:rPr>
         <w:t>iguras</w:t>
       </w:r>
-      <w:bookmarkEnd w:id="1"/>
+      <w:bookmarkEnd w:id="0"/>
     </w:p>
     <w:p>
       <w:pPr>
@@ -2434,9 +2411,10 @@
     <w:p/>
     <w:p/>
     <w:p/>
-    <w:p>
-      <w:pPr>
-        <w:pStyle w:val="Ttulo1"/>
+    <w:p/>
+    <w:p>
+      <w:pPr>
+        <w:pStyle w:val="Cabealho1"/>
         <w:numPr>
           <w:ilvl w:val="0"/>
           <w:numId w:val="0"/>
@@ -2446,15 +2424,16 @@
           <w:szCs w:val="32"/>
         </w:rPr>
       </w:pPr>
-      <w:bookmarkStart w:id="2" w:name="_Toc512252566"/>
+      <w:bookmarkStart w:id="1" w:name="_Toc512262082"/>
       <w:r>
         <w:rPr>
           <w:sz w:val="32"/>
           <w:szCs w:val="32"/>
         </w:rPr>
+        <w:lastRenderedPageBreak/>
         <w:t>Lista de Tabelas</w:t>
       </w:r>
-      <w:bookmarkEnd w:id="2"/>
+      <w:bookmarkEnd w:id="1"/>
     </w:p>
     <w:p>
       <w:pPr>
@@ -2781,21 +2760,17 @@
     </w:p>
     <w:p>
       <w:pPr>
-        <w:spacing w:after="827" w:line="265" w:lineRule="auto"/>
-      </w:pPr>
-    </w:p>
-    <w:p>
-      <w:pPr>
-        <w:pStyle w:val="Ttulo1"/>
+        <w:pStyle w:val="Cabealho1"/>
         <w:rPr>
           <w:sz w:val="32"/>
         </w:rPr>
       </w:pPr>
-      <w:bookmarkStart w:id="3" w:name="_Toc512252567"/>
+      <w:bookmarkStart w:id="2" w:name="_Toc512262083"/>
       <w:r>
         <w:rPr>
           <w:sz w:val="32"/>
         </w:rPr>
+        <w:lastRenderedPageBreak/>
         <w:t>Introdu</w:t>
       </w:r>
       <w:r>
@@ -2810,33 +2785,413 @@
         </w:rPr>
         <w:t>o</w:t>
       </w:r>
+      <w:bookmarkEnd w:id="2"/>
+    </w:p>
+    <w:p>
+      <w:pPr>
+        <w:ind w:firstLine="566"/>
+        <w:jc w:val="both"/>
+        <w:rPr>
+          <w:szCs w:val="24"/>
+        </w:rPr>
+      </w:pPr>
+      <w:r>
+        <w:rPr>
+          <w:szCs w:val="24"/>
+        </w:rPr>
+        <w:t xml:space="preserve">Atualmente, com o grande crescimento e propagação de dados na internet, surge a necessidade de que a informação seja descrita e transmitida por meio de uma linguagem </w:t>
+      </w:r>
+      <w:r>
+        <w:rPr>
+          <w:i/>
+          <w:szCs w:val="24"/>
+        </w:rPr>
+        <w:t>standard</w:t>
+      </w:r>
+      <w:r>
+        <w:rPr>
+          <w:szCs w:val="24"/>
+        </w:rPr>
+        <w:t>, sendo esta de fácil entendimento tanto para computadores quanto para humanos.</w:t>
+      </w:r>
+    </w:p>
+    <w:p>
+      <w:pPr>
+        <w:ind w:firstLine="566"/>
+        <w:jc w:val="both"/>
+        <w:rPr>
+          <w:szCs w:val="24"/>
+        </w:rPr>
+      </w:pPr>
+      <w:r>
+        <w:rPr>
+          <w:szCs w:val="24"/>
+        </w:rPr>
+        <w:t>Uma das técnicas de descrição de informação que se está a tornar muito popular é baseada em ontologias</w:t>
+      </w:r>
+      <w:sdt>
+        <w:sdtPr>
+          <w:rPr>
+            <w:szCs w:val="24"/>
+          </w:rPr>
+          <w:id w:val="1328938108"/>
+          <w:citation/>
+        </w:sdtPr>
+        <w:sdtContent>
+          <w:r>
+            <w:rPr>
+              <w:szCs w:val="24"/>
+            </w:rPr>
+            <w:fldChar w:fldCharType="begin"/>
+          </w:r>
+          <w:r>
+            <w:rPr>
+              <w:szCs w:val="24"/>
+            </w:rPr>
+            <w:instrText xml:space="preserve">CITATION w3ontology \l 2070 </w:instrText>
+          </w:r>
+          <w:r>
+            <w:rPr>
+              <w:szCs w:val="24"/>
+            </w:rPr>
+            <w:fldChar w:fldCharType="separate"/>
+          </w:r>
+          <w:r>
+            <w:rPr>
+              <w:noProof/>
+              <w:szCs w:val="24"/>
+            </w:rPr>
+            <w:t xml:space="preserve"> </w:t>
+          </w:r>
+          <w:r>
+            <w:rPr>
+              <w:noProof/>
+              <w:szCs w:val="24"/>
+            </w:rPr>
+            <w:t>[1]</w:t>
+          </w:r>
+          <w:r>
+            <w:rPr>
+              <w:szCs w:val="24"/>
+            </w:rPr>
+            <w:fldChar w:fldCharType="end"/>
+          </w:r>
+        </w:sdtContent>
+      </w:sdt>
+      <w:r>
+        <w:rPr>
+          <w:szCs w:val="24"/>
+        </w:rPr>
+        <w:t xml:space="preserve">. Esta permite especificar explicitamente uma conceptualização </w:t>
+      </w:r>
+      <w:r>
+        <w:rPr>
+          <w:szCs w:val="24"/>
+        </w:rPr>
+        <w:t>ou um conjunto de termos de conhecimento para um domínio particular</w:t>
+      </w:r>
+      <w:r>
+        <w:rPr>
+          <w:szCs w:val="24"/>
+        </w:rPr>
+        <w:t xml:space="preserve">. Apesar da popularidade das ontologias, há em geral dificuldade em transformar o conhecimento pré-definido num caso concreto. </w:t>
+      </w:r>
+    </w:p>
+    <w:p>
+      <w:pPr>
+        <w:ind w:firstLine="566"/>
+        <w:jc w:val="both"/>
+        <w:rPr>
+          <w:szCs w:val="24"/>
+        </w:rPr>
+      </w:pPr>
+      <w:r>
+        <w:rPr>
+          <w:szCs w:val="24"/>
+        </w:rPr>
+        <w:t>Na área da bioinformática, existem recursos científicos que necessitam de ser partilhados entre a comunidade científica por meio de ontologias. Sendo as ontologias normalmente definidas através de OWL</w:t>
+      </w:r>
+      <w:sdt>
+        <w:sdtPr>
+          <w:rPr>
+            <w:szCs w:val="24"/>
+          </w:rPr>
+          <w:id w:val="548259930"/>
+          <w:citation/>
+        </w:sdtPr>
+        <w:sdtContent>
+          <w:r>
+            <w:rPr>
+              <w:szCs w:val="24"/>
+            </w:rPr>
+            <w:fldChar w:fldCharType="begin"/>
+          </w:r>
+          <w:r>
+            <w:rPr>
+              <w:szCs w:val="24"/>
+            </w:rPr>
+            <w:instrText xml:space="preserve">CITATION W3C18 \l 2070 </w:instrText>
+          </w:r>
+          <w:r>
+            <w:rPr>
+              <w:szCs w:val="24"/>
+            </w:rPr>
+            <w:fldChar w:fldCharType="separate"/>
+          </w:r>
+          <w:r>
+            <w:rPr>
+              <w:noProof/>
+              <w:szCs w:val="24"/>
+            </w:rPr>
+            <w:t xml:space="preserve"> </w:t>
+          </w:r>
+          <w:r>
+            <w:rPr>
+              <w:noProof/>
+              <w:szCs w:val="24"/>
+            </w:rPr>
+            <w:t>[2]</w:t>
+          </w:r>
+          <w:r>
+            <w:rPr>
+              <w:szCs w:val="24"/>
+            </w:rPr>
+            <w:fldChar w:fldCharType="end"/>
+          </w:r>
+        </w:sdtContent>
+      </w:sdt>
+      <w:r>
+        <w:rPr>
+          <w:szCs w:val="24"/>
+        </w:rPr>
+        <w:t xml:space="preserve"> (</w:t>
+      </w:r>
+      <w:r>
+        <w:rPr>
+          <w:i/>
+          <w:szCs w:val="24"/>
+        </w:rPr>
+        <w:t xml:space="preserve">Web </w:t>
+      </w:r>
+      <w:proofErr w:type="spellStart"/>
+      <w:r>
+        <w:rPr>
+          <w:i/>
+          <w:szCs w:val="24"/>
+        </w:rPr>
+        <w:t>Ontology</w:t>
+      </w:r>
+      <w:proofErr w:type="spellEnd"/>
+      <w:r>
+        <w:rPr>
+          <w:i/>
+          <w:szCs w:val="24"/>
+        </w:rPr>
+        <w:t xml:space="preserve"> </w:t>
+      </w:r>
+      <w:proofErr w:type="spellStart"/>
+      <w:r>
+        <w:rPr>
+          <w:i/>
+          <w:szCs w:val="24"/>
+        </w:rPr>
+        <w:t>Language</w:t>
+      </w:r>
+      <w:proofErr w:type="spellEnd"/>
+      <w:r>
+        <w:rPr>
+          <w:szCs w:val="24"/>
+        </w:rPr>
+        <w:t>), em várias situações poderá não ser uma tarefa simples para os bioinformáticos representar o seu conhecimento do domínio através das ontologias.</w:t>
+      </w:r>
+    </w:p>
+    <w:p>
+      <w:pPr>
+        <w:ind w:firstLine="566"/>
+        <w:jc w:val="both"/>
+        <w:rPr>
+          <w:szCs w:val="24"/>
+        </w:rPr>
+      </w:pPr>
+      <w:r>
+        <w:rPr>
+          <w:szCs w:val="24"/>
+        </w:rPr>
+        <w:t xml:space="preserve">Atualmente existem algumas ferramentas de edição de ontologias que permitem ao utilizador inserir um ficheiro referente a uma ontologia e criar novos dados de acordo com este ficheiro, como por exemplo </w:t>
+      </w:r>
+      <w:proofErr w:type="spellStart"/>
+      <w:r>
+        <w:rPr>
+          <w:i/>
+          <w:szCs w:val="24"/>
+        </w:rPr>
+        <w:t>Protégé</w:t>
+      </w:r>
+      <w:proofErr w:type="spellEnd"/>
+      <w:sdt>
+        <w:sdtPr>
+          <w:rPr>
+            <w:i/>
+            <w:szCs w:val="24"/>
+          </w:rPr>
+          <w:id w:val="-1991010038"/>
+          <w:citation/>
+        </w:sdtPr>
+        <w:sdtContent>
+          <w:r>
+            <w:rPr>
+              <w:i/>
+              <w:szCs w:val="24"/>
+            </w:rPr>
+            <w:fldChar w:fldCharType="begin"/>
+          </w:r>
+          <w:r>
+            <w:rPr>
+              <w:szCs w:val="24"/>
+            </w:rPr>
+            <w:instrText xml:space="preserve"> CITATION Pro18 \l 2070 </w:instrText>
+          </w:r>
+          <w:r>
+            <w:rPr>
+              <w:i/>
+              <w:szCs w:val="24"/>
+            </w:rPr>
+            <w:fldChar w:fldCharType="separate"/>
+          </w:r>
+          <w:r>
+            <w:rPr>
+              <w:noProof/>
+              <w:szCs w:val="24"/>
+            </w:rPr>
+            <w:t xml:space="preserve"> </w:t>
+          </w:r>
+          <w:r>
+            <w:rPr>
+              <w:noProof/>
+              <w:szCs w:val="24"/>
+            </w:rPr>
+            <w:t>[3]</w:t>
+          </w:r>
+          <w:r>
+            <w:rPr>
+              <w:i/>
+              <w:szCs w:val="24"/>
+            </w:rPr>
+            <w:fldChar w:fldCharType="end"/>
+          </w:r>
+        </w:sdtContent>
+      </w:sdt>
+      <w:r>
+        <w:rPr>
+          <w:szCs w:val="24"/>
+        </w:rPr>
+        <w:t xml:space="preserve">. </w:t>
+      </w:r>
+      <w:r>
+        <w:rPr>
+          <w:szCs w:val="24"/>
+        </w:rPr>
+        <w:t xml:space="preserve">Existem também algumas bibliotecas para Java que fazem o mapeamento de XML para OWL, que podem ser utilizadas por </w:t>
+      </w:r>
+      <w:proofErr w:type="spellStart"/>
+      <w:r>
+        <w:rPr>
+          <w:i/>
+          <w:szCs w:val="24"/>
+        </w:rPr>
+        <w:t>developers</w:t>
+      </w:r>
+      <w:proofErr w:type="spellEnd"/>
+      <w:r>
+        <w:rPr>
+          <w:szCs w:val="24"/>
+        </w:rPr>
+        <w:t xml:space="preserve">. </w:t>
+      </w:r>
+      <w:r>
+        <w:rPr>
+          <w:szCs w:val="24"/>
+        </w:rPr>
+        <w:t xml:space="preserve">Contudo, não temos conhecimento da existência de uma ferramenta que </w:t>
+      </w:r>
+      <w:r>
+        <w:rPr>
+          <w:szCs w:val="24"/>
+        </w:rPr>
+        <w:t xml:space="preserve">combine estes dois </w:t>
+      </w:r>
+      <w:proofErr w:type="spellStart"/>
+      <w:r>
+        <w:rPr>
+          <w:szCs w:val="24"/>
+        </w:rPr>
+        <w:t>aspectos</w:t>
+      </w:r>
+      <w:proofErr w:type="spellEnd"/>
+      <w:r>
+        <w:rPr>
+          <w:szCs w:val="24"/>
+        </w:rPr>
+        <w:t xml:space="preserve">: a criação de novas instancias através de uma ontologia bem como o mapeamento de um caso concreto escrito noutra linguagem numa instancia de uma ontologia. </w:t>
+      </w:r>
+      <w:r>
+        <w:rPr>
+          <w:szCs w:val="24"/>
+          <w:highlight w:val="yellow"/>
+        </w:rPr>
+        <w:t>(</w:t>
+      </w:r>
+      <w:r>
+        <w:rPr>
+          <w:szCs w:val="24"/>
+          <w:highlight w:val="yellow"/>
+        </w:rPr>
+        <w:t>permita a transformação de dados semiestruturados</w:t>
+      </w:r>
+      <w:proofErr w:type="gramStart"/>
+      <w:r>
+        <w:rPr>
+          <w:szCs w:val="24"/>
+          <w:highlight w:val="yellow"/>
+        </w:rPr>
+        <w:t xml:space="preserve">. </w:t>
+      </w:r>
+      <w:r>
+        <w:rPr>
+          <w:szCs w:val="24"/>
+          <w:highlight w:val="yellow"/>
+        </w:rPr>
+        <w:t>)</w:t>
+      </w:r>
+      <w:proofErr w:type="gramEnd"/>
+    </w:p>
+    <w:p>
+      <w:pPr>
+        <w:ind w:firstLine="566"/>
+        <w:jc w:val="both"/>
+        <w:rPr>
+          <w:szCs w:val="24"/>
+        </w:rPr>
+      </w:pPr>
+      <w:r>
+        <w:rPr>
+          <w:szCs w:val="24"/>
+        </w:rPr>
+        <w:t xml:space="preserve">Desta forma, de modo a ajudar os utilizadores – como por exemplo, os biólogos -  </w:t>
+      </w:r>
+      <w:r>
+        <w:rPr>
+          <w:szCs w:val="24"/>
+        </w:rPr>
+        <w:t>começamos a desenvolver</w:t>
+      </w:r>
+      <w:bookmarkStart w:id="3" w:name="_GoBack"/>
       <w:bookmarkEnd w:id="3"/>
-    </w:p>
-    <w:p/>
-    <w:p/>
-    <w:p>
-      <w:r>
-        <w:t>Preciso</w:t>
-      </w:r>
-      <w:r>
-        <w:t xml:space="preserve"> </w:t>
-      </w:r>
-      <w:r>
-        <w:t>q</w:t>
-      </w:r>
-      <w:r>
-        <w:t>ue</w:t>
-      </w:r>
-      <w:r>
-        <w:t xml:space="preserve"> se fale </w:t>
-      </w:r>
-      <w:proofErr w:type="gramStart"/>
-      <w:r>
-        <w:t>de  ontologias</w:t>
-      </w:r>
-      <w:proofErr w:type="gramEnd"/>
-      <w:r>
-        <w:t xml:space="preserve"> e de OWL na introdução para não cair de para quedas no capitulo a seguir</w:t>
+      <w:r>
+        <w:rPr>
+          <w:szCs w:val="24"/>
+        </w:rPr>
+        <w:t xml:space="preserve"> uma aplicação que tenha uma interface intuitiva que permita esta transformação de dados semiestruturados em dados anotados com ontologias definidas em OWL. Nesta interface também teria a possibilidade de anotar valores aos vários conceitos da ontologia ou apenas editar os existentes. </w:t>
       </w:r>
     </w:p>
     <w:p/>
@@ -2849,33 +3204,19 @@
     <w:p/>
     <w:p/>
     <w:p/>
-    <w:p/>
-    <w:p/>
-    <w:p/>
-    <w:p/>
-    <w:p/>
-    <w:p/>
-    <w:p/>
-    <w:p/>
-    <w:p/>
-    <w:p/>
-    <w:p/>
-    <w:p/>
-    <w:p/>
-    <w:p/>
-    <w:p/>
-    <w:p>
-      <w:pPr>
-        <w:pStyle w:val="Ttulo1"/>
+    <w:p>
+      <w:pPr>
+        <w:pStyle w:val="Cabealho1"/>
         <w:rPr>
           <w:sz w:val="32"/>
         </w:rPr>
       </w:pPr>
-      <w:bookmarkStart w:id="4" w:name="_Toc512252568"/>
+      <w:bookmarkStart w:id="4" w:name="_Toc512262084"/>
       <w:r>
         <w:rPr>
           <w:sz w:val="32"/>
         </w:rPr>
+        <w:lastRenderedPageBreak/>
         <w:t>Descrição do problema</w:t>
       </w:r>
       <w:bookmarkEnd w:id="4"/>
@@ -2943,7 +3284,7 @@
       <w:pPr>
         <w:pStyle w:val="Cabealho2"/>
       </w:pPr>
-      <w:bookmarkStart w:id="5" w:name="_Toc512252569"/>
+      <w:bookmarkStart w:id="5" w:name="_Toc512262085"/>
       <w:r>
         <w:t>2.1 Apollo</w:t>
       </w:r>
@@ -3027,7 +3368,7 @@
       <w:pPr>
         <w:pStyle w:val="Cabealho2"/>
       </w:pPr>
-      <w:bookmarkStart w:id="6" w:name="_Toc512252570"/>
+      <w:bookmarkStart w:id="6" w:name="_Toc512262086"/>
       <w:r>
         <w:t xml:space="preserve">2.2 </w:t>
       </w:r>
@@ -3146,7 +3487,7 @@
       <w:pPr>
         <w:pStyle w:val="Cabealho2"/>
       </w:pPr>
-      <w:bookmarkStart w:id="7" w:name="_Toc512252571"/>
+      <w:bookmarkStart w:id="7" w:name="_Toc512262087"/>
       <w:r>
         <w:t xml:space="preserve">2.3 </w:t>
       </w:r>
@@ -3216,95 +3557,92 @@
         <w:t>s</w:t>
       </w:r>
       <w:r>
-        <w:t xml:space="preserve"> utilizadores. Um utilizador pode </w:t>
-      </w:r>
+        <w:t xml:space="preserve"> utilizadores. Um utilizador pode também reutilizar dados ontológicos externos ao colocar os links para a entidade externa ou importando</w:t>
+      </w:r>
+      <w:r>
+        <w:t xml:space="preserve"> a ontologia completa, pois não é possível importar ontologias </w:t>
+      </w:r>
+      <w:r>
+        <w:t>parciais,</w:t>
+      </w:r>
+      <w:r>
+        <w:t xml:space="preserve"> mas é possível realizar pesquisas por múltiplas ontologias.</w:t>
+      </w:r>
+    </w:p>
+    <w:p>
+      <w:pPr>
+        <w:jc w:val="both"/>
+      </w:pPr>
+    </w:p>
+    <w:p>
+      <w:pPr>
+        <w:jc w:val="both"/>
+      </w:pPr>
+    </w:p>
+    <w:p>
+      <w:pPr>
+        <w:jc w:val="both"/>
+      </w:pPr>
       <w:r>
         <w:lastRenderedPageBreak/>
-        <w:t>também reutilizar dados ontológicos externos ao colocar os links para a entidade externa ou importando</w:t>
-      </w:r>
-      <w:r>
-        <w:t xml:space="preserve"> a ontologia completa, pois não é possível importar ontologias </w:t>
-      </w:r>
-      <w:r>
-        <w:t>parciais,</w:t>
-      </w:r>
-      <w:r>
-        <w:t xml:space="preserve"> mas é possível realizar pesquisas por múltiplas ontologias.</w:t>
+        <w:t xml:space="preserve">Durante a nossa pesquisa sobre outras ferramentas </w:t>
+      </w:r>
+      <w:r>
+        <w:t xml:space="preserve">e bibliotecas </w:t>
+      </w:r>
+      <w:r>
+        <w:t xml:space="preserve">que já existem nesta área, encontramos </w:t>
+      </w:r>
+      <w:r>
+        <w:t xml:space="preserve">também, para além de outros editores com características diferentes </w:t>
+      </w:r>
+      <w:r>
+        <w:t xml:space="preserve">dos apresentados acima, alguns mapeadores de XML para </w:t>
+      </w:r>
+      <w:proofErr w:type="spellStart"/>
+      <w:r>
+        <w:t>OWl</w:t>
+      </w:r>
+      <w:proofErr w:type="spellEnd"/>
+      <w:r>
+        <w:t xml:space="preserve"> (</w:t>
+      </w:r>
+      <w:proofErr w:type="spellStart"/>
+      <w:r>
+        <w:t>Ontmalizer</w:t>
+      </w:r>
+      <w:proofErr w:type="spellEnd"/>
+      <w:r>
+        <w:rPr>
+          <w:rStyle w:val="Refdenotaderodap"/>
+        </w:rPr>
+        <w:footnoteReference w:id="1"/>
+      </w:r>
+      <w:r>
+        <w:t xml:space="preserve"> e JXML2OWL</w:t>
+      </w:r>
+      <w:r>
+        <w:rPr>
+          <w:rStyle w:val="Refdenotaderodap"/>
+        </w:rPr>
+        <w:footnoteReference w:id="2"/>
+      </w:r>
+      <w:r>
+        <w:t>)</w:t>
       </w:r>
     </w:p>
     <w:p>
       <w:pPr>
         <w:jc w:val="both"/>
       </w:pPr>
+      <w:r>
+        <w:t>A nossa ferramenta visa juntar os pontos fortes destas aplicações numa só aplicação</w:t>
+      </w:r>
     </w:p>
     <w:p>
       <w:pPr>
         <w:jc w:val="both"/>
       </w:pPr>
-    </w:p>
-    <w:p>
-      <w:pPr>
-        <w:jc w:val="both"/>
-      </w:pPr>
-      <w:r>
-        <w:t xml:space="preserve">Durante a nossa pesquisa sobre outras ferramentas </w:t>
-      </w:r>
-      <w:r>
-        <w:t xml:space="preserve">e bibliotecas </w:t>
-      </w:r>
-      <w:r>
-        <w:t xml:space="preserve">que já existem nesta área, encontramos </w:t>
-      </w:r>
-      <w:r>
-        <w:t xml:space="preserve">também, para além de outros editores com características diferentes </w:t>
-      </w:r>
-      <w:r>
-        <w:t xml:space="preserve">dos apresentados acima, alguns mapeadores de XML para </w:t>
-      </w:r>
-      <w:proofErr w:type="spellStart"/>
-      <w:r>
-        <w:t>OWl</w:t>
-      </w:r>
-      <w:proofErr w:type="spellEnd"/>
-      <w:r>
-        <w:t xml:space="preserve"> (</w:t>
-      </w:r>
-      <w:proofErr w:type="spellStart"/>
-      <w:r>
-        <w:t>Ontmalizer</w:t>
-      </w:r>
-      <w:proofErr w:type="spellEnd"/>
-      <w:r>
-        <w:rPr>
-          <w:rStyle w:val="Refdenotaderodap"/>
-        </w:rPr>
-        <w:footnoteReference w:id="1"/>
-      </w:r>
-      <w:r>
-        <w:t xml:space="preserve"> e JXML2OWL</w:t>
-      </w:r>
-      <w:r>
-        <w:rPr>
-          <w:rStyle w:val="Refdenotaderodap"/>
-        </w:rPr>
-        <w:footnoteReference w:id="2"/>
-      </w:r>
-      <w:r>
-        <w:t>)</w:t>
-      </w:r>
-    </w:p>
-    <w:p>
-      <w:pPr>
-        <w:jc w:val="both"/>
-      </w:pPr>
-      <w:r>
-        <w:t>A nossa ferramenta visa juntar os pontos fortes destas aplicações numa só aplicação</w:t>
-      </w:r>
-    </w:p>
-    <w:p>
-      <w:pPr>
-        <w:jc w:val="both"/>
-      </w:pPr>
       <w:r>
         <w:t xml:space="preserve">Na nossa ferramenta </w:t>
       </w:r>
@@ -3324,15 +3662,7 @@
         <w:t>. Ambas terão</w:t>
       </w:r>
       <w:r>
-        <w:t xml:space="preserve"> uma visualização simples e fácil para os nossos utilizadores bem como a opção de apenas </w:t>
-      </w:r>
-      <w:proofErr w:type="gramStart"/>
-      <w:r>
-        <w:t>criar uma nova</w:t>
-      </w:r>
-      <w:proofErr w:type="gramEnd"/>
-      <w:r>
-        <w:t xml:space="preserve"> inst</w:t>
+        <w:t xml:space="preserve"> uma visualização simples e fácil para os nossos utilizadores bem como a opção de apenas criar uma nova inst</w:t>
       </w:r>
       <w:r>
         <w:t>â</w:t>
@@ -3790,7 +4120,10 @@
             </w:r>
             <w:proofErr w:type="spellEnd"/>
             <w:r>
-              <w:t xml:space="preserve"> &amp; JXML2OOWL</w:t>
+              <w:t xml:space="preserve"> &amp; JXML2</w:t>
+            </w:r>
+            <w:r>
+              <w:t>OWL</w:t>
             </w:r>
           </w:p>
         </w:tc>
@@ -3979,25 +4312,51 @@
       <w:r>
         <w:t xml:space="preserve">Tabela </w:t>
       </w:r>
-      <w:fldSimple w:instr=" STYLEREF 1 \s ">
-        <w:r>
-          <w:rPr>
-            <w:noProof/>
-          </w:rPr>
-          <w:t>2</w:t>
-        </w:r>
-      </w:fldSimple>
+      <w:r>
+        <w:fldChar w:fldCharType="begin"/>
+      </w:r>
+      <w:r>
+        <w:instrText xml:space="preserve"> STYLEREF 1 \s </w:instrText>
+      </w:r>
+      <w:r>
+        <w:fldChar w:fldCharType="separate"/>
+      </w:r>
+      <w:r>
+        <w:rPr>
+          <w:noProof/>
+        </w:rPr>
+        <w:t>2</w:t>
+      </w:r>
+      <w:r>
+        <w:rPr>
+          <w:noProof/>
+        </w:rPr>
+        <w:fldChar w:fldCharType="end"/>
+      </w:r>
       <w:r>
         <w:noBreakHyphen/>
       </w:r>
-      <w:fldSimple w:instr=" SEQ Tabela \* ARABIC \s 1 ">
-        <w:r>
-          <w:rPr>
-            <w:noProof/>
-          </w:rPr>
-          <w:t>1</w:t>
-        </w:r>
-      </w:fldSimple>
+      <w:r>
+        <w:fldChar w:fldCharType="begin"/>
+      </w:r>
+      <w:r>
+        <w:instrText xml:space="preserve"> SEQ Tabela \* ARABIC \s 1 </w:instrText>
+      </w:r>
+      <w:r>
+        <w:fldChar w:fldCharType="separate"/>
+      </w:r>
+      <w:r>
+        <w:rPr>
+          <w:noProof/>
+        </w:rPr>
+        <w:t>1</w:t>
+      </w:r>
+      <w:r>
+        <w:rPr>
+          <w:noProof/>
+        </w:rPr>
+        <w:fldChar w:fldCharType="end"/>
+      </w:r>
       <w:r>
         <w:t xml:space="preserve"> - </w:t>
       </w:r>
@@ -4015,17 +4374,17 @@
     <w:p/>
     <w:p/>
     <w:p/>
-    <w:p/>
-    <w:p>
-      <w:pPr>
-        <w:pStyle w:val="Ttulo1"/>
+    <w:p>
+      <w:pPr>
+        <w:pStyle w:val="Cabealho1"/>
         <w:numPr>
           <w:ilvl w:val="0"/>
           <w:numId w:val="0"/>
         </w:numPr>
       </w:pPr>
-      <w:bookmarkStart w:id="9" w:name="_Toc512252572"/>
-      <w:r>
+      <w:bookmarkStart w:id="9" w:name="_Toc512262088"/>
+      <w:r>
+        <w:lastRenderedPageBreak/>
         <w:t xml:space="preserve">3 </w:t>
       </w:r>
       <w:r>
@@ -4417,25 +4776,51 @@
       <w:r>
         <w:t>Figura 3.</w:t>
       </w:r>
-      <w:fldSimple w:instr=" STYLEREF 1 \s ">
-        <w:r>
-          <w:rPr>
-            <w:noProof/>
-          </w:rPr>
-          <w:t>0</w:t>
-        </w:r>
-      </w:fldSimple>
+      <w:r>
+        <w:fldChar w:fldCharType="begin"/>
+      </w:r>
+      <w:r>
+        <w:instrText xml:space="preserve"> STYLEREF 1 \s </w:instrText>
+      </w:r>
+      <w:r>
+        <w:fldChar w:fldCharType="separate"/>
+      </w:r>
+      <w:r>
+        <w:rPr>
+          <w:noProof/>
+        </w:rPr>
+        <w:t>0</w:t>
+      </w:r>
+      <w:r>
+        <w:rPr>
+          <w:noProof/>
+        </w:rPr>
+        <w:fldChar w:fldCharType="end"/>
+      </w:r>
       <w:r>
         <w:t>.</w:t>
       </w:r>
-      <w:fldSimple w:instr=" SEQ Figura \* ARABIC \s 1 ">
-        <w:r>
-          <w:rPr>
-            <w:noProof/>
-          </w:rPr>
-          <w:t>1</w:t>
-        </w:r>
-      </w:fldSimple>
+      <w:r>
+        <w:fldChar w:fldCharType="begin"/>
+      </w:r>
+      <w:r>
+        <w:instrText xml:space="preserve"> SEQ Figura \* ARABIC \s 1 </w:instrText>
+      </w:r>
+      <w:r>
+        <w:fldChar w:fldCharType="separate"/>
+      </w:r>
+      <w:r>
+        <w:rPr>
+          <w:noProof/>
+        </w:rPr>
+        <w:t>1</w:t>
+      </w:r>
+      <w:r>
+        <w:rPr>
+          <w:noProof/>
+        </w:rPr>
+        <w:fldChar w:fldCharType="end"/>
+      </w:r>
       <w:r>
         <w:t xml:space="preserve"> - Exemplo de ficheiro de dados</w:t>
       </w:r>
@@ -4511,25 +4896,51 @@
       <w:r>
         <w:t>3.</w:t>
       </w:r>
-      <w:fldSimple w:instr=" STYLEREF 1 \s ">
-        <w:r>
-          <w:rPr>
-            <w:noProof/>
-          </w:rPr>
-          <w:t>0</w:t>
-        </w:r>
-      </w:fldSimple>
+      <w:r>
+        <w:fldChar w:fldCharType="begin"/>
+      </w:r>
+      <w:r>
+        <w:instrText xml:space="preserve"> STYLEREF 1 \s </w:instrText>
+      </w:r>
+      <w:r>
+        <w:fldChar w:fldCharType="separate"/>
+      </w:r>
+      <w:r>
+        <w:rPr>
+          <w:noProof/>
+        </w:rPr>
+        <w:t>0</w:t>
+      </w:r>
+      <w:r>
+        <w:rPr>
+          <w:noProof/>
+        </w:rPr>
+        <w:fldChar w:fldCharType="end"/>
+      </w:r>
       <w:r>
         <w:t>.</w:t>
       </w:r>
-      <w:fldSimple w:instr=" SEQ Figura \* ARABIC \s 1 ">
-        <w:r>
-          <w:rPr>
-            <w:noProof/>
-          </w:rPr>
-          <w:t>2</w:t>
-        </w:r>
-      </w:fldSimple>
+      <w:r>
+        <w:fldChar w:fldCharType="begin"/>
+      </w:r>
+      <w:r>
+        <w:instrText xml:space="preserve"> SEQ Figura \* ARABIC \s 1 </w:instrText>
+      </w:r>
+      <w:r>
+        <w:fldChar w:fldCharType="separate"/>
+      </w:r>
+      <w:r>
+        <w:rPr>
+          <w:noProof/>
+        </w:rPr>
+        <w:t>2</w:t>
+      </w:r>
+      <w:r>
+        <w:rPr>
+          <w:noProof/>
+        </w:rPr>
+        <w:fldChar w:fldCharType="end"/>
+      </w:r>
       <w:r>
         <w:t xml:space="preserve"> - Exemplo de árvore gerada</w:t>
       </w:r>
@@ -4818,25 +5229,51 @@
       <w:r>
         <w:t>Figura 3.</w:t>
       </w:r>
-      <w:fldSimple w:instr=" STYLEREF 1 \s ">
-        <w:r>
-          <w:rPr>
-            <w:noProof/>
-          </w:rPr>
-          <w:t>0</w:t>
-        </w:r>
-      </w:fldSimple>
+      <w:r>
+        <w:fldChar w:fldCharType="begin"/>
+      </w:r>
+      <w:r>
+        <w:instrText xml:space="preserve"> STYLEREF 1 \s </w:instrText>
+      </w:r>
+      <w:r>
+        <w:fldChar w:fldCharType="separate"/>
+      </w:r>
+      <w:r>
+        <w:rPr>
+          <w:noProof/>
+        </w:rPr>
+        <w:t>0</w:t>
+      </w:r>
+      <w:r>
+        <w:rPr>
+          <w:noProof/>
+        </w:rPr>
+        <w:fldChar w:fldCharType="end"/>
+      </w:r>
       <w:r>
         <w:t>.</w:t>
       </w:r>
-      <w:fldSimple w:instr=" SEQ Figura \* ARABIC \s 1 ">
-        <w:r>
-          <w:rPr>
-            <w:noProof/>
-          </w:rPr>
-          <w:t>3</w:t>
-        </w:r>
-      </w:fldSimple>
+      <w:r>
+        <w:fldChar w:fldCharType="begin"/>
+      </w:r>
+      <w:r>
+        <w:instrText xml:space="preserve"> SEQ Figura \* ARABIC \s 1 </w:instrText>
+      </w:r>
+      <w:r>
+        <w:fldChar w:fldCharType="separate"/>
+      </w:r>
+      <w:r>
+        <w:rPr>
+          <w:noProof/>
+        </w:rPr>
+        <w:t>3</w:t>
+      </w:r>
+      <w:r>
+        <w:rPr>
+          <w:noProof/>
+        </w:rPr>
+        <w:fldChar w:fldCharType="end"/>
+      </w:r>
       <w:r>
         <w:t xml:space="preserve"> - Grafo de uma ontologia</w:t>
       </w:r>
@@ -5050,25 +5487,51 @@
       <w:r>
         <w:t>Figura 3.</w:t>
       </w:r>
-      <w:fldSimple w:instr=" STYLEREF 1 \s ">
-        <w:r>
-          <w:rPr>
-            <w:noProof/>
-          </w:rPr>
-          <w:t>0</w:t>
-        </w:r>
-      </w:fldSimple>
+      <w:r>
+        <w:fldChar w:fldCharType="begin"/>
+      </w:r>
+      <w:r>
+        <w:instrText xml:space="preserve"> STYLEREF 1 \s </w:instrText>
+      </w:r>
+      <w:r>
+        <w:fldChar w:fldCharType="separate"/>
+      </w:r>
+      <w:r>
+        <w:rPr>
+          <w:noProof/>
+        </w:rPr>
+        <w:t>0</w:t>
+      </w:r>
+      <w:r>
+        <w:rPr>
+          <w:noProof/>
+        </w:rPr>
+        <w:fldChar w:fldCharType="end"/>
+      </w:r>
       <w:r>
         <w:t>.</w:t>
       </w:r>
-      <w:fldSimple w:instr=" SEQ Figura \* ARABIC \s 1 ">
-        <w:r>
-          <w:rPr>
-            <w:noProof/>
-          </w:rPr>
-          <w:t>4</w:t>
-        </w:r>
-      </w:fldSimple>
+      <w:r>
+        <w:fldChar w:fldCharType="begin"/>
+      </w:r>
+      <w:r>
+        <w:instrText xml:space="preserve"> SEQ Figura \* ARABIC \s 1 </w:instrText>
+      </w:r>
+      <w:r>
+        <w:fldChar w:fldCharType="separate"/>
+      </w:r>
+      <w:r>
+        <w:rPr>
+          <w:noProof/>
+        </w:rPr>
+        <w:t>4</w:t>
+      </w:r>
+      <w:r>
+        <w:rPr>
+          <w:noProof/>
+        </w:rPr>
+        <w:fldChar w:fldCharType="end"/>
+      </w:r>
       <w:r>
         <w:t xml:space="preserve"> - Diagrama UML dos </w:t>
       </w:r>
@@ -5104,7 +5567,7 @@
     <w:p/>
     <w:p>
       <w:pPr>
-        <w:pStyle w:val="Ttulo1"/>
+        <w:pStyle w:val="Cabealho1"/>
         <w:numPr>
           <w:ilvl w:val="0"/>
           <w:numId w:val="9"/>
@@ -5115,7 +5578,7 @@
       </w:pPr>
       <w:bookmarkStart w:id="14" w:name="_Ref512241103"/>
       <w:bookmarkStart w:id="15" w:name="_Ref512241106"/>
-      <w:bookmarkStart w:id="16" w:name="_Toc512252573"/>
+      <w:bookmarkStart w:id="16" w:name="_Toc512262089"/>
       <w:r>
         <w:rPr>
           <w:sz w:val="32"/>
@@ -5161,7 +5624,7 @@
           <w:b/>
         </w:rPr>
       </w:pPr>
-      <w:bookmarkStart w:id="17" w:name="_Toc512252574"/>
+      <w:bookmarkStart w:id="17" w:name="_Toc512262090"/>
       <w:r>
         <w:rPr>
           <w:b/>
@@ -5251,7 +5714,6 @@
         </w:rPr>
         <w:t>(</w:t>
       </w:r>
-      <w:proofErr w:type="spellStart"/>
       <w:r>
         <w:rPr>
           <w:i/>
@@ -5259,7 +5721,6 @@
         </w:rPr>
         <w:t>User</w:t>
       </w:r>
-      <w:proofErr w:type="spellEnd"/>
       <w:r>
         <w:rPr>
           <w:szCs w:val="24"/>
@@ -5582,37 +6043,63 @@
         <w:pStyle w:val="Legenda"/>
         <w:jc w:val="center"/>
       </w:pPr>
-      <w:bookmarkStart w:id="18" w:name="_Ref512241137"/>
-      <w:bookmarkStart w:id="19" w:name="_Toc512252096"/>
-      <w:bookmarkStart w:id="20" w:name="_Ref512252459"/>
+      <w:bookmarkStart w:id="18" w:name="_Ref512252459"/>
+      <w:bookmarkStart w:id="19" w:name="_Ref512241137"/>
+      <w:bookmarkStart w:id="20" w:name="_Toc512252096"/>
       <w:r>
         <w:t xml:space="preserve">Figura </w:t>
       </w:r>
-      <w:fldSimple w:instr=" STYLEREF 1 \s ">
-        <w:r>
-          <w:rPr>
-            <w:noProof/>
-          </w:rPr>
-          <w:t>4</w:t>
-        </w:r>
-      </w:fldSimple>
+      <w:r>
+        <w:fldChar w:fldCharType="begin"/>
+      </w:r>
+      <w:r>
+        <w:instrText xml:space="preserve"> STYLEREF 1 \s </w:instrText>
+      </w:r>
+      <w:r>
+        <w:fldChar w:fldCharType="separate"/>
+      </w:r>
+      <w:r>
+        <w:rPr>
+          <w:noProof/>
+        </w:rPr>
+        <w:t>4</w:t>
+      </w:r>
+      <w:r>
+        <w:rPr>
+          <w:noProof/>
+        </w:rPr>
+        <w:fldChar w:fldCharType="end"/>
+      </w:r>
       <w:r>
         <w:t>.</w:t>
       </w:r>
-      <w:fldSimple w:instr=" SEQ Figura \* ARABIC \s 1 ">
-        <w:r>
-          <w:rPr>
-            <w:noProof/>
-          </w:rPr>
-          <w:t>1</w:t>
-        </w:r>
-      </w:fldSimple>
+      <w:r>
+        <w:fldChar w:fldCharType="begin"/>
+      </w:r>
+      <w:r>
+        <w:instrText xml:space="preserve"> SEQ Figura \* ARABIC \s 1 </w:instrText>
+      </w:r>
+      <w:r>
+        <w:fldChar w:fldCharType="separate"/>
+      </w:r>
+      <w:r>
+        <w:rPr>
+          <w:noProof/>
+        </w:rPr>
+        <w:t>1</w:t>
+      </w:r>
+      <w:r>
+        <w:rPr>
+          <w:noProof/>
+        </w:rPr>
+        <w:fldChar w:fldCharType="end"/>
+      </w:r>
+      <w:bookmarkEnd w:id="18"/>
+      <w:r>
+        <w:t xml:space="preserve"> – Arquitetura da aplicação</w:t>
+      </w:r>
+      <w:bookmarkEnd w:id="19"/>
       <w:bookmarkEnd w:id="20"/>
-      <w:r>
-        <w:t xml:space="preserve"> – Arquitetura da aplicação</w:t>
-      </w:r>
-      <w:bookmarkEnd w:id="18"/>
-      <w:bookmarkEnd w:id="19"/>
     </w:p>
     <w:p/>
     <w:p/>
@@ -5623,7 +6110,7 @@
           <w:b/>
         </w:rPr>
       </w:pPr>
-      <w:bookmarkStart w:id="21" w:name="_Toc512252575"/>
+      <w:bookmarkStart w:id="21" w:name="_Toc512262091"/>
       <w:r>
         <w:rPr>
           <w:b/>
@@ -5823,19 +6310,11 @@
       <w:r>
         <w:t xml:space="preserve">possíveis de serem acedidos através da </w:t>
       </w:r>
-      <w:proofErr w:type="spellStart"/>
       <w:r>
         <w:rPr>
           <w:i/>
         </w:rPr>
-        <w:t>user</w:t>
-      </w:r>
-      <w:proofErr w:type="spellEnd"/>
-      <w:r>
-        <w:rPr>
-          <w:i/>
-        </w:rPr>
-        <w:t xml:space="preserve"> interface</w:t>
+        <w:t>user interface</w:t>
       </w:r>
       <w:r>
         <w:rPr>
@@ -6046,19 +6525,11 @@
       <w:r>
         <w:t xml:space="preserve"> inclui todas as representações visuais utilizadas em </w:t>
       </w:r>
-      <w:proofErr w:type="spellStart"/>
       <w:r>
         <w:rPr>
           <w:i/>
         </w:rPr>
-        <w:t>user</w:t>
-      </w:r>
-      <w:proofErr w:type="spellEnd"/>
-      <w:r>
-        <w:rPr>
-          <w:i/>
-        </w:rPr>
-        <w:t xml:space="preserve"> interface. </w:t>
+        <w:t xml:space="preserve">user interface. </w:t>
       </w:r>
     </w:p>
     <w:p>
@@ -6089,7 +6560,7 @@
       </w:pPr>
       <w:bookmarkStart w:id="22" w:name="_Ref512241551"/>
       <w:bookmarkStart w:id="23" w:name="_Ref512241554"/>
-      <w:bookmarkStart w:id="24" w:name="_Toc512252576"/>
+      <w:bookmarkStart w:id="24" w:name="_Toc512262092"/>
       <w:r>
         <w:rPr>
           <w:b/>
@@ -6583,7 +7054,7 @@
           <w:szCs w:val="26"/>
         </w:rPr>
       </w:pPr>
-      <w:bookmarkStart w:id="25" w:name="_Toc512252577"/>
+      <w:bookmarkStart w:id="25" w:name="_Toc512262093"/>
       <w:r>
         <w:rPr>
           <w:b/>
@@ -6662,12 +7133,12 @@
     <w:p/>
     <w:p>
       <w:pPr>
-        <w:pStyle w:val="Ttulo1"/>
+        <w:pStyle w:val="Cabealho1"/>
         <w:rPr>
           <w:sz w:val="32"/>
         </w:rPr>
       </w:pPr>
-      <w:bookmarkStart w:id="26" w:name="_Toc512252578"/>
+      <w:bookmarkStart w:id="26" w:name="_Toc512262094"/>
       <w:r>
         <w:rPr>
           <w:sz w:val="32"/>
@@ -6758,37 +7229,63 @@
         <w:pStyle w:val="Legenda"/>
         <w:jc w:val="center"/>
       </w:pPr>
-      <w:bookmarkStart w:id="27" w:name="_Toc512252097"/>
-      <w:bookmarkStart w:id="28" w:name="_Ref512252360"/>
-      <w:bookmarkStart w:id="29" w:name="_Ref512252366"/>
+      <w:bookmarkStart w:id="27" w:name="_Ref512252366"/>
+      <w:bookmarkStart w:id="28" w:name="_Toc512252097"/>
+      <w:bookmarkStart w:id="29" w:name="_Ref512252360"/>
       <w:r>
         <w:t xml:space="preserve">Figura </w:t>
       </w:r>
-      <w:fldSimple w:instr=" STYLEREF 1 \s ">
-        <w:r>
-          <w:rPr>
-            <w:noProof/>
-          </w:rPr>
-          <w:t>5</w:t>
-        </w:r>
-      </w:fldSimple>
+      <w:r>
+        <w:fldChar w:fldCharType="begin"/>
+      </w:r>
+      <w:r>
+        <w:instrText xml:space="preserve"> STYLEREF 1 \s </w:instrText>
+      </w:r>
+      <w:r>
+        <w:fldChar w:fldCharType="separate"/>
+      </w:r>
+      <w:r>
+        <w:rPr>
+          <w:noProof/>
+        </w:rPr>
+        <w:t>5</w:t>
+      </w:r>
+      <w:r>
+        <w:rPr>
+          <w:noProof/>
+        </w:rPr>
+        <w:fldChar w:fldCharType="end"/>
+      </w:r>
       <w:r>
         <w:t>.</w:t>
       </w:r>
-      <w:fldSimple w:instr=" SEQ Figura \* ARABIC \s 1 ">
-        <w:r>
-          <w:rPr>
-            <w:noProof/>
-          </w:rPr>
-          <w:t>1</w:t>
-        </w:r>
-      </w:fldSimple>
+      <w:r>
+        <w:fldChar w:fldCharType="begin"/>
+      </w:r>
+      <w:r>
+        <w:instrText xml:space="preserve"> SEQ Figura \* ARABIC \s 1 </w:instrText>
+      </w:r>
+      <w:r>
+        <w:fldChar w:fldCharType="separate"/>
+      </w:r>
+      <w:r>
+        <w:rPr>
+          <w:noProof/>
+        </w:rPr>
+        <w:t>1</w:t>
+      </w:r>
+      <w:r>
+        <w:rPr>
+          <w:noProof/>
+        </w:rPr>
+        <w:fldChar w:fldCharType="end"/>
+      </w:r>
+      <w:bookmarkEnd w:id="27"/>
+      <w:r>
+        <w:t xml:space="preserve"> – Arquitetura inicial da aplicação</w:t>
+      </w:r>
+      <w:bookmarkEnd w:id="28"/>
       <w:bookmarkEnd w:id="29"/>
-      <w:r>
-        <w:t xml:space="preserve"> – Arquitetura inicial da aplicação</w:t>
-      </w:r>
-      <w:bookmarkEnd w:id="27"/>
-      <w:bookmarkEnd w:id="28"/>
     </w:p>
     <w:p/>
     <w:p>
@@ -6893,7 +7390,16 @@
         <w:t xml:space="preserve">. </w:t>
       </w:r>
       <w:r>
-        <w:t xml:space="preserve">Por exemplo, aquando do </w:t>
+        <w:t xml:space="preserve">Por exemplo, </w:t>
+      </w:r>
+      <w:r>
+        <w:t>quando é feito</w:t>
+      </w:r>
+      <w:r>
+        <w:t xml:space="preserve"> </w:t>
+      </w:r>
+      <w:r>
+        <w:t xml:space="preserve">um </w:t>
       </w:r>
       <w:r>
         <w:rPr>
@@ -7023,19 +7529,11 @@
       <w:r>
         <w:t xml:space="preserve">corresponde à </w:t>
       </w:r>
-      <w:proofErr w:type="spellStart"/>
       <w:r>
         <w:rPr>
           <w:i/>
         </w:rPr>
-        <w:t>User</w:t>
-      </w:r>
-      <w:proofErr w:type="spellEnd"/>
-      <w:r>
-        <w:rPr>
-          <w:i/>
-        </w:rPr>
-        <w:t xml:space="preserve"> Interface</w:t>
+        <w:t>User Interface</w:t>
       </w:r>
       <w:r>
         <w:t xml:space="preserve"> da atual arquitetura </w:t>
@@ -8116,25 +8614,51 @@
       <w:r>
         <w:t xml:space="preserve">Tabela </w:t>
       </w:r>
-      <w:fldSimple w:instr=" STYLEREF 1 \s ">
-        <w:r>
-          <w:rPr>
-            <w:noProof/>
-          </w:rPr>
-          <w:t>5</w:t>
-        </w:r>
-      </w:fldSimple>
+      <w:r>
+        <w:fldChar w:fldCharType="begin"/>
+      </w:r>
+      <w:r>
+        <w:instrText xml:space="preserve"> STYLEREF 1 \s </w:instrText>
+      </w:r>
+      <w:r>
+        <w:fldChar w:fldCharType="separate"/>
+      </w:r>
+      <w:r>
+        <w:rPr>
+          <w:noProof/>
+        </w:rPr>
+        <w:t>5</w:t>
+      </w:r>
+      <w:r>
+        <w:rPr>
+          <w:noProof/>
+        </w:rPr>
+        <w:fldChar w:fldCharType="end"/>
+      </w:r>
       <w:r>
         <w:noBreakHyphen/>
       </w:r>
-      <w:fldSimple w:instr=" SEQ Tabela \* ARABIC \s 1 ">
-        <w:r>
-          <w:rPr>
-            <w:noProof/>
-          </w:rPr>
-          <w:t>1</w:t>
-        </w:r>
-      </w:fldSimple>
+      <w:r>
+        <w:fldChar w:fldCharType="begin"/>
+      </w:r>
+      <w:r>
+        <w:instrText xml:space="preserve"> SEQ Tabela \* ARABIC \s 1 </w:instrText>
+      </w:r>
+      <w:r>
+        <w:fldChar w:fldCharType="separate"/>
+      </w:r>
+      <w:r>
+        <w:rPr>
+          <w:noProof/>
+        </w:rPr>
+        <w:t>1</w:t>
+      </w:r>
+      <w:r>
+        <w:rPr>
+          <w:noProof/>
+        </w:rPr>
+        <w:fldChar w:fldCharType="end"/>
+      </w:r>
       <w:r>
         <w:t xml:space="preserve"> - Calendarização inicial do projeto</w:t>
       </w:r>
@@ -8152,7 +8676,19 @@
       </w:r>
       <w:proofErr w:type="spellEnd"/>
       <w:r>
-        <w:t xml:space="preserve"> Pop, estudá-la e usá-la em alguns exemplos. Neste momento estamos mapeando os conceitos das ontologias e utilizando a tecnologia D3.js </w:t>
+        <w:t xml:space="preserve"> Pop, estudá-la e usá-la em alguns exemplos. Neste momento estamos </w:t>
+      </w:r>
+      <w:r>
+        <w:t>a mapear</w:t>
+      </w:r>
+      <w:r>
+        <w:t xml:space="preserve"> os conceitos das ontologias e </w:t>
+      </w:r>
+      <w:r>
+        <w:t>a utilizar a</w:t>
+      </w:r>
+      <w:r>
+        <w:t xml:space="preserve"> tecnologia D3.js </w:t>
       </w:r>
       <w:r>
         <w:t>(</w:t>
@@ -8161,10 +8697,7 @@
         <w:fldChar w:fldCharType="begin"/>
       </w:r>
       <w:r>
-        <w:instrText xml:space="preserve"> REF _Ref512241551 \h </w:instrText>
-      </w:r>
-      <w:r>
-        <w:instrText xml:space="preserve"> \* MERGEFORMAT </w:instrText>
+        <w:instrText xml:space="preserve"> REF _Ref512241551 \h  \* MERGEFORMAT </w:instrText>
       </w:r>
       <w:r>
         <w:fldChar w:fldCharType="separate"/>
@@ -8191,6 +8724,9 @@
         <w:t>)</w:t>
       </w:r>
       <w:r>
+        <w:t>.</w:t>
+      </w:r>
+      <w:r>
         <w:t xml:space="preserve"> Sendo assim, </w:t>
       </w:r>
       <w:r>
@@ -8199,25 +8735,14 @@
       <w:r>
         <w:t xml:space="preserve"> 2 semanas atrasadas para concluir a implementação da </w:t>
       </w:r>
-      <w:proofErr w:type="spellStart"/>
       <w:r>
         <w:rPr>
           <w:i/>
         </w:rPr>
-        <w:t>User</w:t>
-      </w:r>
-      <w:proofErr w:type="spellEnd"/>
-      <w:r>
-        <w:rPr>
-          <w:i/>
-        </w:rPr>
-        <w:t xml:space="preserve"> Interface</w:t>
-      </w:r>
-      <w:r>
-        <w:t xml:space="preserve"> e dos níveis de acesso. Neste momento</w:t>
-      </w:r>
-      <w:r>
-        <w:t>, estamos a implementar a parte da visualização das ontologias e o mapeamento da mesma.</w:t>
+        <w:t>User Interface</w:t>
+      </w:r>
+      <w:r>
+        <w:t xml:space="preserve"> e dos níveis de acesso.</w:t>
       </w:r>
     </w:p>
     <w:p>
@@ -8235,10 +8760,7 @@
         <w:fldChar w:fldCharType="separate"/>
       </w:r>
       <w:r>
-        <w:t>Tabela</w:t>
-      </w:r>
-      <w:r>
-        <w:t xml:space="preserve"> </w:t>
+        <w:t xml:space="preserve">Tabela </w:t>
       </w:r>
       <w:r>
         <w:rPr>
@@ -8621,13 +9143,7 @@
               <w:rPr>
                 <w:szCs w:val="24"/>
               </w:rPr>
-              <w:t xml:space="preserve">- </w:t>
-            </w:r>
-            <w:r>
-              <w:rPr>
-                <w:szCs w:val="24"/>
-              </w:rPr>
-              <w:t xml:space="preserve">Esclarecimentos sobre a API </w:t>
+              <w:t xml:space="preserve">- Esclarecimentos sobre a API </w:t>
             </w:r>
             <w:proofErr w:type="spellStart"/>
             <w:r>
@@ -8720,13 +9236,7 @@
               <w:rPr>
                 <w:szCs w:val="24"/>
               </w:rPr>
-              <w:t xml:space="preserve">- </w:t>
-            </w:r>
-            <w:r>
-              <w:rPr>
-                <w:szCs w:val="24"/>
-              </w:rPr>
-              <w:t>Início da implementação dos níveis de acesso (</w:t>
+              <w:t>- Início da implementação dos níveis de acesso (</w:t>
             </w:r>
             <w:proofErr w:type="spellStart"/>
             <w:r>
@@ -8787,35 +9297,14 @@
               <w:rPr>
                 <w:szCs w:val="24"/>
               </w:rPr>
-              <w:t>-</w:t>
-            </w:r>
-            <w:r>
-              <w:rPr>
-                <w:szCs w:val="24"/>
-              </w:rPr>
-              <w:t xml:space="preserve"> Início do d</w:t>
-            </w:r>
-            <w:r>
-              <w:rPr>
-                <w:szCs w:val="24"/>
-              </w:rPr>
-              <w:t xml:space="preserve">esenvolvimento da </w:t>
-            </w:r>
-            <w:proofErr w:type="spellStart"/>
+              <w:t xml:space="preserve">- Início do desenvolvimento da </w:t>
+            </w:r>
             <w:r>
               <w:rPr>
                 <w:i/>
                 <w:szCs w:val="24"/>
               </w:rPr>
-              <w:t>User</w:t>
-            </w:r>
-            <w:proofErr w:type="spellEnd"/>
-            <w:r>
-              <w:rPr>
-                <w:i/>
-                <w:szCs w:val="24"/>
-              </w:rPr>
-              <w:t xml:space="preserve"> Interface</w:t>
+              <w:t>User Interface</w:t>
             </w:r>
           </w:p>
         </w:tc>
@@ -8939,21 +9428,12 @@
               </w:rPr>
               <w:t xml:space="preserve">- Continuação do desenvolvimento da </w:t>
             </w:r>
-            <w:proofErr w:type="spellStart"/>
             <w:r>
               <w:rPr>
                 <w:i/>
                 <w:szCs w:val="24"/>
               </w:rPr>
-              <w:t>User</w:t>
-            </w:r>
-            <w:proofErr w:type="spellEnd"/>
-            <w:r>
-              <w:rPr>
-                <w:i/>
-                <w:szCs w:val="24"/>
-              </w:rPr>
-              <w:t xml:space="preserve"> Interface </w:t>
+              <w:t xml:space="preserve">User Interface </w:t>
             </w:r>
             <w:r>
               <w:rPr>
@@ -9353,37 +9833,63 @@
         <w:pStyle w:val="Legenda"/>
         <w:jc w:val="center"/>
       </w:pPr>
-      <w:bookmarkStart w:id="31" w:name="_Toc512252227"/>
-      <w:bookmarkStart w:id="32" w:name="_Ref512252259"/>
-      <w:bookmarkStart w:id="33" w:name="_Ref512252268"/>
+      <w:bookmarkStart w:id="31" w:name="_Ref512252268"/>
+      <w:bookmarkStart w:id="32" w:name="_Toc512252227"/>
+      <w:bookmarkStart w:id="33" w:name="_Ref512252259"/>
       <w:r>
         <w:t xml:space="preserve">Tabela </w:t>
       </w:r>
-      <w:fldSimple w:instr=" STYLEREF 1 \s ">
-        <w:r>
-          <w:rPr>
-            <w:noProof/>
-          </w:rPr>
-          <w:t>5</w:t>
-        </w:r>
-      </w:fldSimple>
+      <w:r>
+        <w:fldChar w:fldCharType="begin"/>
+      </w:r>
+      <w:r>
+        <w:instrText xml:space="preserve"> STYLEREF 1 \s </w:instrText>
+      </w:r>
+      <w:r>
+        <w:fldChar w:fldCharType="separate"/>
+      </w:r>
+      <w:r>
+        <w:rPr>
+          <w:noProof/>
+        </w:rPr>
+        <w:t>5</w:t>
+      </w:r>
+      <w:r>
+        <w:rPr>
+          <w:noProof/>
+        </w:rPr>
+        <w:fldChar w:fldCharType="end"/>
+      </w:r>
       <w:r>
         <w:noBreakHyphen/>
       </w:r>
-      <w:fldSimple w:instr=" SEQ Tabela \* ARABIC \s 1 ">
-        <w:r>
-          <w:rPr>
-            <w:noProof/>
-          </w:rPr>
-          <w:t>2</w:t>
-        </w:r>
-      </w:fldSimple>
+      <w:r>
+        <w:fldChar w:fldCharType="begin"/>
+      </w:r>
+      <w:r>
+        <w:instrText xml:space="preserve"> SEQ Tabela \* ARABIC \s 1 </w:instrText>
+      </w:r>
+      <w:r>
+        <w:fldChar w:fldCharType="separate"/>
+      </w:r>
+      <w:r>
+        <w:rPr>
+          <w:noProof/>
+        </w:rPr>
+        <w:t>2</w:t>
+      </w:r>
+      <w:r>
+        <w:rPr>
+          <w:noProof/>
+        </w:rPr>
+        <w:fldChar w:fldCharType="end"/>
+      </w:r>
+      <w:bookmarkEnd w:id="31"/>
+      <w:r>
+        <w:t xml:space="preserve"> - Calendarização atual do projeto</w:t>
+      </w:r>
+      <w:bookmarkEnd w:id="32"/>
       <w:bookmarkEnd w:id="33"/>
-      <w:r>
-        <w:t xml:space="preserve"> - Calendarização atual do projeto</w:t>
-      </w:r>
-      <w:bookmarkEnd w:id="31"/>
-      <w:bookmarkEnd w:id="32"/>
     </w:p>
     <w:p/>
     <w:p/>
@@ -9399,9 +9905,9 @@
     <w:p/>
     <w:p>
       <w:pPr>
-        <w:pStyle w:val="Ttulo1"/>
-      </w:pPr>
-      <w:bookmarkStart w:id="34" w:name="_Toc512252579"/>
+        <w:pStyle w:val="Cabealho1"/>
+      </w:pPr>
+      <w:bookmarkStart w:id="34" w:name="_Toc512262095"/>
       <w:r>
         <w:t>Referencias</w:t>
       </w:r>
@@ -9452,9 +9958,9 @@
     <w:p/>
     <w:p>
       <w:pPr>
-        <w:pStyle w:val="Ttulo1"/>
-      </w:pPr>
-      <w:bookmarkStart w:id="35" w:name="_Toc512252580"/>
+        <w:pStyle w:val="Cabealho1"/>
+      </w:pPr>
+      <w:bookmarkStart w:id="35" w:name="_Toc512262096"/>
       <w:r>
         <w:t>Bibliografia</w:t>
       </w:r>
@@ -10830,7 +11336,7 @@
     <w:lvl w:ilvl="0" w:tplc="7158B270">
       <w:start w:val="1"/>
       <w:numFmt w:val="decimal"/>
-      <w:pStyle w:val="Ttulo1"/>
+      <w:pStyle w:val="Cabealho1"/>
       <w:lvlText w:val="%1"/>
       <w:lvlJc w:val="left"/>
       <w:pPr>
@@ -12069,10 +12575,10 @@
     <w:name w:val="Normal"/>
     <w:qFormat/>
   </w:style>
-  <w:style w:type="paragraph" w:styleId="Ttulo1">
+  <w:style w:type="paragraph" w:styleId="Cabealho1">
     <w:name w:val="heading 1"/>
     <w:next w:val="Normal"/>
-    <w:link w:val="Ttulo1Carter"/>
+    <w:link w:val="Cabealho1Carter"/>
     <w:uiPriority w:val="9"/>
     <w:unhideWhenUsed/>
     <w:qFormat/>
@@ -12160,9 +12666,9 @@
     <w:semiHidden/>
     <w:unhideWhenUsed/>
   </w:style>
-  <w:style w:type="character" w:customStyle="1" w:styleId="Ttulo1Carter">
-    <w:name w:val="Título 1 Caráter"/>
-    <w:link w:val="Ttulo1"/>
+  <w:style w:type="character" w:customStyle="1" w:styleId="Cabealho1Carter">
+    <w:name w:val="Cabeçalho 1 Caráter"/>
+    <w:link w:val="Cabealho1"/>
     <w:uiPriority w:val="9"/>
     <w:rPr>
       <w:rFonts w:ascii="Cambria" w:eastAsia="Cambria" w:hAnsi="Cambria" w:cs="Cambria"/>
@@ -12441,7 +12947,7 @@
   </w:style>
   <w:style w:type="paragraph" w:styleId="Cabealhodondice">
     <w:name w:val="TOC Heading"/>
-    <w:basedOn w:val="Ttulo1"/>
+    <w:basedOn w:val="Cabealho1"/>
     <w:next w:val="Normal"/>
     <w:uiPriority w:val="39"/>
     <w:unhideWhenUsed/>
@@ -12895,7 +13401,7 @@
 </file>
 
 <file path=customXml/itemProps1.xml><?xml version="1.0" encoding="utf-8"?>
-<ds:datastoreItem xmlns:ds="http://schemas.openxmlformats.org/officeDocument/2006/customXml" ds:itemID="{F4E56D14-B0D6-44CA-A8D6-5936366EDB78}">
+<ds:datastoreItem xmlns:ds="http://schemas.openxmlformats.org/officeDocument/2006/customXml" ds:itemID="{56F5D0A3-04AC-45C5-A349-C2CDD98CA8B3}">
   <ds:schemaRefs>
     <ds:schemaRef ds:uri="http://schemas.openxmlformats.org/officeDocument/2006/bibliography"/>
   </ds:schemaRefs>

</xml_diff>

<commit_message>
ultimas alterações no relatorio
</commit_message>
<xml_diff>
--- a/Relatorio de progresso/progresso.docx
+++ b/Relatorio de progresso/progresso.docx
@@ -776,7 +776,7 @@
                 <w:noProof/>
                 <w:webHidden/>
               </w:rPr>
-              <w:t>6</w:t>
+              <w:t>7</w:t>
             </w:r>
             <w:r>
               <w:rPr>
@@ -869,7 +869,7 @@
                 <w:noProof/>
                 <w:webHidden/>
               </w:rPr>
-              <w:t>7</w:t>
+              <w:t>9</w:t>
             </w:r>
             <w:r>
               <w:rPr>
@@ -962,7 +962,7 @@
                 <w:noProof/>
                 <w:webHidden/>
               </w:rPr>
-              <w:t>8</w:t>
+              <w:t>10</w:t>
             </w:r>
             <w:r>
               <w:rPr>
@@ -1050,7 +1050,7 @@
                 <w:noProof/>
                 <w:webHidden/>
               </w:rPr>
-              <w:t>8</w:t>
+              <w:t>10</w:t>
             </w:r>
             <w:r>
               <w:rPr>
@@ -1138,7 +1138,7 @@
                 <w:noProof/>
                 <w:webHidden/>
               </w:rPr>
-              <w:t>8</w:t>
+              <w:t>11</w:t>
             </w:r>
             <w:r>
               <w:rPr>
@@ -1231,7 +1231,7 @@
                 <w:noProof/>
                 <w:webHidden/>
               </w:rPr>
-              <w:t>11</w:t>
+              <w:t>13</w:t>
             </w:r>
             <w:r>
               <w:rPr>
@@ -1319,7 +1319,7 @@
                 <w:noProof/>
                 <w:webHidden/>
               </w:rPr>
-              <w:t>11</w:t>
+              <w:t>13</w:t>
             </w:r>
             <w:r>
               <w:rPr>
@@ -1407,7 +1407,7 @@
                 <w:noProof/>
                 <w:webHidden/>
               </w:rPr>
-              <w:t>11</w:t>
+              <w:t>13</w:t>
             </w:r>
             <w:r>
               <w:rPr>
@@ -1495,7 +1495,7 @@
                 <w:noProof/>
                 <w:webHidden/>
               </w:rPr>
-              <w:t>11</w:t>
+              <w:t>13</w:t>
             </w:r>
             <w:r>
               <w:rPr>
@@ -1583,7 +1583,7 @@
                 <w:noProof/>
                 <w:webHidden/>
               </w:rPr>
-              <w:t>11</w:t>
+              <w:t>13</w:t>
             </w:r>
             <w:r>
               <w:rPr>
@@ -1671,7 +1671,7 @@
                 <w:noProof/>
                 <w:webHidden/>
               </w:rPr>
-              <w:t>12</w:t>
+              <w:t>14</w:t>
             </w:r>
             <w:r>
               <w:rPr>
@@ -1764,7 +1764,7 @@
                 <w:noProof/>
                 <w:webHidden/>
               </w:rPr>
-              <w:t>13</w:t>
+              <w:t>15</w:t>
             </w:r>
             <w:r>
               <w:rPr>
@@ -1852,7 +1852,7 @@
                 <w:noProof/>
                 <w:webHidden/>
               </w:rPr>
-              <w:t>13</w:t>
+              <w:t>15</w:t>
             </w:r>
             <w:r>
               <w:rPr>
@@ -1940,7 +1940,7 @@
                 <w:noProof/>
                 <w:webHidden/>
               </w:rPr>
-              <w:t>15</w:t>
+              <w:t>17</w:t>
             </w:r>
             <w:r>
               <w:rPr>
@@ -2028,7 +2028,7 @@
                 <w:noProof/>
                 <w:webHidden/>
               </w:rPr>
-              <w:t>16</w:t>
+              <w:t>18</w:t>
             </w:r>
             <w:r>
               <w:rPr>
@@ -2121,7 +2121,7 @@
                 <w:noProof/>
                 <w:webHidden/>
               </w:rPr>
-              <w:t>19</w:t>
+              <w:t>21</w:t>
             </w:r>
             <w:r>
               <w:rPr>
@@ -2209,7 +2209,7 @@
                 <w:noProof/>
                 <w:webHidden/>
               </w:rPr>
-              <w:t>19</w:t>
+              <w:t>21</w:t>
             </w:r>
             <w:r>
               <w:rPr>
@@ -2297,7 +2297,7 @@
                 <w:noProof/>
                 <w:webHidden/>
               </w:rPr>
-              <w:t>20</w:t>
+              <w:t>22</w:t>
             </w:r>
             <w:r>
               <w:rPr>
@@ -2385,7 +2385,7 @@
                 <w:noProof/>
                 <w:webHidden/>
               </w:rPr>
-              <w:t>20</w:t>
+              <w:t>22</w:t>
             </w:r>
             <w:r>
               <w:rPr>
@@ -2473,7 +2473,7 @@
                 <w:noProof/>
                 <w:webHidden/>
               </w:rPr>
-              <w:t>21</w:t>
+              <w:t>23</w:t>
             </w:r>
             <w:r>
               <w:rPr>
@@ -2566,7 +2566,7 @@
                 <w:noProof/>
                 <w:webHidden/>
               </w:rPr>
-              <w:t>22</w:t>
+              <w:t>24</w:t>
             </w:r>
             <w:r>
               <w:rPr>
@@ -2659,7 +2659,7 @@
                 <w:noProof/>
                 <w:webHidden/>
               </w:rPr>
-              <w:t>23</w:t>
+              <w:t>25</w:t>
             </w:r>
             <w:r>
               <w:rPr>
@@ -2754,7 +2754,7 @@
                 <w:noProof/>
                 <w:webHidden/>
               </w:rPr>
-              <w:t>24</w:t>
+              <w:t>26</w:t>
             </w:r>
             <w:r>
               <w:rPr>
@@ -2877,7 +2877,7 @@
     </w:p>
     <w:p>
       <w:pPr>
-        <w:pStyle w:val="Ttulo1"/>
+        <w:pStyle w:val="Cabealho1"/>
         <w:numPr>
           <w:ilvl w:val="0"/>
           <w:numId w:val="0"/>
@@ -2954,41 +2954,7 @@
             <w:noProof/>
             <w:webHidden/>
           </w:rPr>
-          <w:fldChar w:fldCharType="begin"/>
-        </w:r>
-        <w:r>
-          <w:rPr>
-            <w:noProof/>
-            <w:webHidden/>
-          </w:rPr>
-          <w:instrText xml:space="preserve"> PAGEREF _Toc512675815 \h </w:instrText>
-        </w:r>
-        <w:r>
-          <w:rPr>
-            <w:noProof/>
-            <w:webHidden/>
-          </w:rPr>
-        </w:r>
-        <w:r>
-          <w:rPr>
-            <w:noProof/>
-            <w:webHidden/>
-          </w:rPr>
-          <w:fldChar w:fldCharType="separate"/>
-        </w:r>
-        <w:r>
-          <w:rPr>
-            <w:noProof/>
-            <w:webHidden/>
-          </w:rPr>
-          <w:t>8</w:t>
-        </w:r>
-        <w:r>
-          <w:rPr>
-            <w:noProof/>
-            <w:webHidden/>
-          </w:rPr>
-          <w:fldChar w:fldCharType="end"/>
+          <w:t>10</w:t>
         </w:r>
       </w:hyperlink>
     </w:p>
@@ -3025,41 +2991,7 @@
             <w:noProof/>
             <w:webHidden/>
           </w:rPr>
-          <w:fldChar w:fldCharType="begin"/>
-        </w:r>
-        <w:r>
-          <w:rPr>
-            <w:noProof/>
-            <w:webHidden/>
-          </w:rPr>
-          <w:instrText xml:space="preserve"> PAGEREF _Toc512675816 \h </w:instrText>
-        </w:r>
-        <w:r>
-          <w:rPr>
-            <w:noProof/>
-            <w:webHidden/>
-          </w:rPr>
-        </w:r>
-        <w:r>
-          <w:rPr>
-            <w:noProof/>
-            <w:webHidden/>
-          </w:rPr>
-          <w:fldChar w:fldCharType="separate"/>
-        </w:r>
-        <w:r>
-          <w:rPr>
-            <w:noProof/>
-            <w:webHidden/>
-          </w:rPr>
-          <w:t>8</w:t>
-        </w:r>
-        <w:r>
-          <w:rPr>
-            <w:noProof/>
-            <w:webHidden/>
-          </w:rPr>
-          <w:fldChar w:fldCharType="end"/>
+          <w:t>10</w:t>
         </w:r>
       </w:hyperlink>
     </w:p>
@@ -3096,41 +3028,14 @@
             <w:noProof/>
             <w:webHidden/>
           </w:rPr>
-          <w:fldChar w:fldCharType="begin"/>
+          <w:t>1</w:t>
         </w:r>
         <w:r>
           <w:rPr>
             <w:noProof/>
             <w:webHidden/>
           </w:rPr>
-          <w:instrText xml:space="preserve"> PAGEREF _Toc512675817 \h </w:instrText>
-        </w:r>
-        <w:r>
-          <w:rPr>
-            <w:noProof/>
-            <w:webHidden/>
-          </w:rPr>
-        </w:r>
-        <w:r>
-          <w:rPr>
-            <w:noProof/>
-            <w:webHidden/>
-          </w:rPr>
-          <w:fldChar w:fldCharType="separate"/>
-        </w:r>
-        <w:r>
-          <w:rPr>
-            <w:noProof/>
-            <w:webHidden/>
-          </w:rPr>
-          <w:t>9</w:t>
-        </w:r>
-        <w:r>
-          <w:rPr>
-            <w:noProof/>
-            <w:webHidden/>
-          </w:rPr>
-          <w:fldChar w:fldCharType="end"/>
+          <w:t>1</w:t>
         </w:r>
       </w:hyperlink>
     </w:p>
@@ -3167,41 +3072,14 @@
             <w:noProof/>
             <w:webHidden/>
           </w:rPr>
-          <w:fldChar w:fldCharType="begin"/>
+          <w:t>1</w:t>
         </w:r>
         <w:r>
           <w:rPr>
             <w:noProof/>
             <w:webHidden/>
           </w:rPr>
-          <w:instrText xml:space="preserve"> PAGEREF _Toc512675818 \h </w:instrText>
-        </w:r>
-        <w:r>
-          <w:rPr>
-            <w:noProof/>
-            <w:webHidden/>
-          </w:rPr>
-        </w:r>
-        <w:r>
-          <w:rPr>
-            <w:noProof/>
-            <w:webHidden/>
-          </w:rPr>
-          <w:fldChar w:fldCharType="separate"/>
-        </w:r>
-        <w:r>
-          <w:rPr>
-            <w:noProof/>
-            <w:webHidden/>
-          </w:rPr>
-          <w:t>9</w:t>
-        </w:r>
-        <w:r>
-          <w:rPr>
-            <w:noProof/>
-            <w:webHidden/>
-          </w:rPr>
-          <w:fldChar w:fldCharType="end"/>
+          <w:t>2</w:t>
         </w:r>
       </w:hyperlink>
     </w:p>
@@ -3265,7 +3143,7 @@
             <w:noProof/>
             <w:webHidden/>
           </w:rPr>
-          <w:t>10</w:t>
+          <w:t>12</w:t>
         </w:r>
         <w:r>
           <w:rPr>
@@ -3336,7 +3214,7 @@
             <w:noProof/>
             <w:webHidden/>
           </w:rPr>
-          <w:t>15</w:t>
+          <w:t>17</w:t>
         </w:r>
         <w:r>
           <w:rPr>
@@ -3407,7 +3285,7 @@
             <w:noProof/>
             <w:webHidden/>
           </w:rPr>
-          <w:t>16</w:t>
+          <w:t>18</w:t>
         </w:r>
         <w:r>
           <w:rPr>
@@ -3478,7 +3356,7 @@
             <w:noProof/>
             <w:webHidden/>
           </w:rPr>
-          <w:t>17</w:t>
+          <w:t>19</w:t>
         </w:r>
         <w:r>
           <w:rPr>
@@ -3522,41 +3400,7 @@
             <w:noProof/>
             <w:webHidden/>
           </w:rPr>
-          <w:fldChar w:fldCharType="begin"/>
-        </w:r>
-        <w:r>
-          <w:rPr>
-            <w:noProof/>
-            <w:webHidden/>
-          </w:rPr>
-          <w:instrText xml:space="preserve"> PAGEREF _Toc512675823 \h </w:instrText>
-        </w:r>
-        <w:r>
-          <w:rPr>
-            <w:noProof/>
-            <w:webHidden/>
-          </w:rPr>
-        </w:r>
-        <w:r>
-          <w:rPr>
-            <w:noProof/>
-            <w:webHidden/>
-          </w:rPr>
-          <w:fldChar w:fldCharType="separate"/>
-        </w:r>
-        <w:r>
-          <w:rPr>
-            <w:noProof/>
-            <w:webHidden/>
-          </w:rPr>
-          <w:t>18</w:t>
-        </w:r>
-        <w:r>
-          <w:rPr>
-            <w:noProof/>
-            <w:webHidden/>
-          </w:rPr>
-          <w:fldChar w:fldCharType="end"/>
+          <w:t>20</w:t>
         </w:r>
       </w:hyperlink>
     </w:p>
@@ -3593,41 +3437,14 @@
             <w:noProof/>
             <w:webHidden/>
           </w:rPr>
-          <w:fldChar w:fldCharType="begin"/>
+          <w:t>2</w:t>
         </w:r>
         <w:r>
           <w:rPr>
             <w:noProof/>
             <w:webHidden/>
           </w:rPr>
-          <w:instrText xml:space="preserve"> PAGEREF _Toc512675824 \h </w:instrText>
-        </w:r>
-        <w:r>
-          <w:rPr>
-            <w:noProof/>
-            <w:webHidden/>
-          </w:rPr>
-        </w:r>
-        <w:r>
-          <w:rPr>
-            <w:noProof/>
-            <w:webHidden/>
-          </w:rPr>
-          <w:fldChar w:fldCharType="separate"/>
-        </w:r>
-        <w:r>
-          <w:rPr>
-            <w:noProof/>
-            <w:webHidden/>
-          </w:rPr>
-          <w:t>19</w:t>
-        </w:r>
-        <w:r>
-          <w:rPr>
-            <w:noProof/>
-            <w:webHidden/>
-          </w:rPr>
-          <w:fldChar w:fldCharType="end"/>
+          <w:t>1</w:t>
         </w:r>
       </w:hyperlink>
     </w:p>
@@ -3657,9 +3474,37 @@
     <w:p/>
     <w:p/>
     <w:p/>
-    <w:p>
-      <w:pPr>
-        <w:pStyle w:val="Ttulo1"/>
+    <w:p/>
+    <w:p/>
+    <w:p/>
+    <w:p/>
+    <w:p/>
+    <w:p/>
+    <w:p/>
+    <w:p/>
+    <w:p/>
+    <w:p/>
+    <w:p/>
+    <w:p/>
+    <w:p/>
+    <w:p/>
+    <w:p/>
+    <w:p/>
+    <w:p/>
+    <w:p/>
+    <w:p/>
+    <w:p/>
+    <w:p/>
+    <w:p/>
+    <w:p/>
+    <w:p/>
+    <w:p/>
+    <w:p/>
+    <w:p/>
+    <w:p/>
+    <w:p>
+      <w:pPr>
+        <w:pStyle w:val="Cabealho1"/>
         <w:numPr>
           <w:ilvl w:val="0"/>
           <w:numId w:val="0"/>
@@ -3675,6 +3520,7 @@
           <w:sz w:val="32"/>
           <w:szCs w:val="32"/>
         </w:rPr>
+        <w:lastRenderedPageBreak/>
         <w:t>Lista de Tabelas</w:t>
       </w:r>
       <w:bookmarkEnd w:id="1"/>
@@ -3748,7 +3594,7 @@
             <w:noProof/>
             <w:webHidden/>
           </w:rPr>
-          <w:t>12</w:t>
+          <w:t>14</w:t>
         </w:r>
         <w:r>
           <w:rPr>
@@ -3819,7 +3665,7 @@
             <w:noProof/>
             <w:webHidden/>
           </w:rPr>
-          <w:t>13</w:t>
+          <w:t>15</w:t>
         </w:r>
         <w:r>
           <w:rPr>
@@ -3890,7 +3736,7 @@
             <w:noProof/>
             <w:webHidden/>
           </w:rPr>
-          <w:t>13</w:t>
+          <w:t>15</w:t>
         </w:r>
         <w:r>
           <w:rPr>
@@ -3961,7 +3807,7 @@
             <w:noProof/>
             <w:webHidden/>
           </w:rPr>
-          <w:t>14</w:t>
+          <w:t>16</w:t>
         </w:r>
         <w:r>
           <w:rPr>
@@ -4032,7 +3878,7 @@
             <w:noProof/>
             <w:webHidden/>
           </w:rPr>
-          <w:t>14</w:t>
+          <w:t>16</w:t>
         </w:r>
         <w:r>
           <w:rPr>
@@ -4103,7 +3949,7 @@
             <w:noProof/>
             <w:webHidden/>
           </w:rPr>
-          <w:t>14</w:t>
+          <w:t>16</w:t>
         </w:r>
         <w:r>
           <w:rPr>
@@ -4174,7 +4020,7 @@
             <w:noProof/>
             <w:webHidden/>
           </w:rPr>
-          <w:t>17</w:t>
+          <w:t>19</w:t>
         </w:r>
         <w:r>
           <w:rPr>
@@ -4245,7 +4091,7 @@
             <w:noProof/>
             <w:webHidden/>
           </w:rPr>
-          <w:t>22</w:t>
+          <w:t>24</w:t>
         </w:r>
         <w:r>
           <w:rPr>
@@ -4346,7 +4192,72 @@
     </w:p>
     <w:p>
       <w:pPr>
-        <w:pStyle w:val="Ttulo1"/>
+        <w:spacing w:after="827" w:line="265" w:lineRule="auto"/>
+      </w:pPr>
+    </w:p>
+    <w:p>
+      <w:pPr>
+        <w:spacing w:after="827" w:line="265" w:lineRule="auto"/>
+      </w:pPr>
+    </w:p>
+    <w:p>
+      <w:pPr>
+        <w:spacing w:after="827" w:line="265" w:lineRule="auto"/>
+      </w:pPr>
+    </w:p>
+    <w:p>
+      <w:pPr>
+        <w:spacing w:after="827" w:line="265" w:lineRule="auto"/>
+      </w:pPr>
+    </w:p>
+    <w:p>
+      <w:pPr>
+        <w:spacing w:after="827" w:line="265" w:lineRule="auto"/>
+      </w:pPr>
+    </w:p>
+    <w:p>
+      <w:pPr>
+        <w:spacing w:after="827" w:line="265" w:lineRule="auto"/>
+      </w:pPr>
+    </w:p>
+    <w:p>
+      <w:pPr>
+        <w:spacing w:after="827" w:line="265" w:lineRule="auto"/>
+      </w:pPr>
+    </w:p>
+    <w:p>
+      <w:pPr>
+        <w:spacing w:after="827" w:line="265" w:lineRule="auto"/>
+      </w:pPr>
+    </w:p>
+    <w:p>
+      <w:pPr>
+        <w:spacing w:after="827" w:line="265" w:lineRule="auto"/>
+      </w:pPr>
+    </w:p>
+    <w:p>
+      <w:pPr>
+        <w:spacing w:after="827" w:line="265" w:lineRule="auto"/>
+      </w:pPr>
+    </w:p>
+    <w:p>
+      <w:pPr>
+        <w:spacing w:after="827" w:line="265" w:lineRule="auto"/>
+      </w:pPr>
+    </w:p>
+    <w:p>
+      <w:pPr>
+        <w:spacing w:after="827" w:line="265" w:lineRule="auto"/>
+      </w:pPr>
+    </w:p>
+    <w:p>
+      <w:pPr>
+        <w:spacing w:after="827" w:line="265" w:lineRule="auto"/>
+      </w:pPr>
+    </w:p>
+    <w:p>
+      <w:pPr>
+        <w:pStyle w:val="Cabealho1"/>
         <w:rPr>
           <w:sz w:val="32"/>
         </w:rPr>
@@ -4423,6 +4334,7 @@
           <w:id w:val="1328938108"/>
           <w:citation/>
         </w:sdtPr>
+        <w:sdtEndPr/>
         <w:sdtContent>
           <w:r>
             <w:rPr>
@@ -4505,6 +4417,7 @@
           <w:id w:val="548259930"/>
           <w:citation/>
         </w:sdtPr>
+        <w:sdtEndPr/>
         <w:sdtContent>
           <w:r>
             <w:rPr>
@@ -4596,6 +4509,7 @@
           <w:id w:val="-1991010038"/>
           <w:citation/>
         </w:sdtPr>
+        <w:sdtEndPr/>
         <w:sdtContent>
           <w:r>
             <w:rPr>
@@ -4729,33 +4643,122 @@
         <w:t xml:space="preserve"> uma aplicação que tenha uma interface intuitiva que permita esta transformação de dados semiestruturados em dados anotados com ontologias definidas em OWL. Nesta interface também teria a possibilidade de anotar valores aos vários conceitos da ontologia ou apenas editar os existentes. </w:t>
       </w:r>
     </w:p>
+    <w:p>
+      <w:pPr>
+        <w:ind w:firstLine="566"/>
+        <w:jc w:val="both"/>
+        <w:rPr>
+          <w:szCs w:val="24"/>
+        </w:rPr>
+      </w:pPr>
+      <w:r>
+        <w:rPr>
+          <w:szCs w:val="24"/>
+        </w:rPr>
+        <w:t>Este relatório está divido em 8 capítulos.</w:t>
+      </w:r>
+    </w:p>
+    <w:p>
+      <w:pPr>
+        <w:ind w:firstLine="566"/>
+        <w:jc w:val="both"/>
+        <w:rPr>
+          <w:szCs w:val="24"/>
+        </w:rPr>
+      </w:pPr>
+      <w:r>
+        <w:rPr>
+          <w:szCs w:val="24"/>
+        </w:rPr>
+        <w:t>No capitulo 2 iremos explicar sucintamente o que é uma ontologia e OWL.</w:t>
+      </w:r>
+    </w:p>
+    <w:p>
+      <w:pPr>
+        <w:ind w:firstLine="566"/>
+        <w:jc w:val="both"/>
+        <w:rPr>
+          <w:szCs w:val="24"/>
+        </w:rPr>
+      </w:pPr>
+      <w:r>
+        <w:rPr>
+          <w:szCs w:val="24"/>
+        </w:rPr>
+        <w:t>No capitulo 3 iremos clarificar qual o problema existente nesta área bem como que ferramentas já existem.</w:t>
+      </w:r>
+    </w:p>
+    <w:p>
+      <w:pPr>
+        <w:ind w:firstLine="566"/>
+        <w:jc w:val="both"/>
+        <w:rPr>
+          <w:szCs w:val="24"/>
+        </w:rPr>
+      </w:pPr>
+      <w:r>
+        <w:rPr>
+          <w:szCs w:val="24"/>
+        </w:rPr>
+        <w:t>No capitulo 4 iremos descrever uma fer</w:t>
+      </w:r>
+      <w:bookmarkStart w:id="3" w:name="_GoBack"/>
+      <w:bookmarkEnd w:id="3"/>
+      <w:r>
+        <w:rPr>
+          <w:szCs w:val="24"/>
+        </w:rPr>
+        <w:t>ramenta chamada “ChaosPop” que contém uma API que iremos utilizar no nosso programa</w:t>
+      </w:r>
+    </w:p>
+    <w:p>
+      <w:pPr>
+        <w:ind w:firstLine="566"/>
+        <w:jc w:val="both"/>
+        <w:rPr>
+          <w:szCs w:val="24"/>
+        </w:rPr>
+      </w:pPr>
+      <w:r>
+        <w:rPr>
+          <w:szCs w:val="24"/>
+        </w:rPr>
+        <w:t>No capitulo 5 iremos fornecer a nossa arquitetura, bem como cada componente e como estas se relacionam entre si.</w:t>
+      </w:r>
+    </w:p>
+    <w:p>
+      <w:r>
+        <w:rPr>
+          <w:szCs w:val="24"/>
+        </w:rPr>
+        <w:t>No capitulo 6 iremos falar sobre a planificação apresentada na proposta e como a estamos a seguir</w:t>
+      </w:r>
+      <w:r>
+        <w:rPr>
+          <w:szCs w:val="24"/>
+        </w:rPr>
+        <w:t>.</w:t>
+      </w:r>
+    </w:p>
     <w:p/>
-    <w:p/>
-    <w:p/>
-    <w:p/>
-    <w:p/>
-    <w:p/>
-    <w:p/>
-    <w:p/>
-    <w:p/>
-    <w:p>
-      <w:pPr>
-        <w:pStyle w:val="Ttulo1"/>
+    <w:p>
+      <w:pPr>
+        <w:pStyle w:val="Cabealho1"/>
         <w:rPr>
           <w:sz w:val="32"/>
         </w:rPr>
       </w:pPr>
-      <w:bookmarkStart w:id="3" w:name="_Ref512673770"/>
-      <w:bookmarkStart w:id="4" w:name="_Ref512673858"/>
-      <w:bookmarkStart w:id="5" w:name="_Ref512673866"/>
-      <w:bookmarkStart w:id="6" w:name="_Ref512673896"/>
-      <w:bookmarkStart w:id="7" w:name="_Ref512673903"/>
-      <w:bookmarkStart w:id="8" w:name="_Ref512673908"/>
-      <w:bookmarkStart w:id="9" w:name="_Ref512673912"/>
-      <w:bookmarkStart w:id="10" w:name="_Ref512673916"/>
-      <w:bookmarkStart w:id="11" w:name="_Ref512673921"/>
-      <w:bookmarkStart w:id="12" w:name="_Ref512673929"/>
-      <w:bookmarkStart w:id="13" w:name="_Toc512675966"/>
+      <w:bookmarkStart w:id="4" w:name="_Ref512673770"/>
+      <w:bookmarkStart w:id="5" w:name="_Ref512673858"/>
+      <w:bookmarkStart w:id="6" w:name="_Ref512673866"/>
+      <w:bookmarkStart w:id="7" w:name="_Ref512673896"/>
+      <w:bookmarkStart w:id="8" w:name="_Ref512673903"/>
+      <w:bookmarkStart w:id="9" w:name="_Ref512673908"/>
+      <w:bookmarkStart w:id="10" w:name="_Ref512673912"/>
+      <w:bookmarkStart w:id="11" w:name="_Ref512673916"/>
+      <w:bookmarkStart w:id="12" w:name="_Ref512673921"/>
+      <w:bookmarkStart w:id="13" w:name="_Ref512673929"/>
+      <w:bookmarkStart w:id="14" w:name="_Toc512675966"/>
       <w:r>
         <w:rPr>
           <w:sz w:val="32"/>
@@ -4763,7 +4766,6 @@
         <w:lastRenderedPageBreak/>
         <w:t>Ontologias e OWL</w:t>
       </w:r>
-      <w:bookmarkEnd w:id="3"/>
       <w:bookmarkEnd w:id="4"/>
       <w:bookmarkEnd w:id="5"/>
       <w:bookmarkEnd w:id="6"/>
@@ -4774,6 +4776,7 @@
       <w:bookmarkEnd w:id="11"/>
       <w:bookmarkEnd w:id="12"/>
       <w:bookmarkEnd w:id="13"/>
+      <w:bookmarkEnd w:id="14"/>
     </w:p>
     <w:p>
       <w:pPr>
@@ -4782,8 +4785,8 @@
           <w:b/>
         </w:rPr>
       </w:pPr>
-      <w:bookmarkStart w:id="14" w:name="_Ref512673805"/>
-      <w:bookmarkStart w:id="15" w:name="_Toc512675967"/>
+      <w:bookmarkStart w:id="15" w:name="_Ref512673805"/>
+      <w:bookmarkStart w:id="16" w:name="_Toc512675967"/>
       <w:r>
         <w:rPr>
           <w:b/>
@@ -4802,8 +4805,8 @@
         </w:rPr>
         <w:t>Ontologia</w:t>
       </w:r>
-      <w:bookmarkEnd w:id="14"/>
       <w:bookmarkEnd w:id="15"/>
+      <w:bookmarkEnd w:id="16"/>
     </w:p>
     <w:p>
       <w:pPr>
@@ -4833,6 +4836,7 @@
           <w:id w:val="-1901206432"/>
           <w:citation/>
         </w:sdtPr>
+        <w:sdtEndPr/>
         <w:sdtContent>
           <w:r>
             <w:fldChar w:fldCharType="begin"/>
@@ -4870,21 +4874,160 @@
         <w:rPr>
           <w:noProof/>
         </w:rPr>
+        <w:drawing>
+          <wp:anchor distT="0" distB="0" distL="114300" distR="114300" simplePos="0" relativeHeight="251671552" behindDoc="0" locked="0" layoutInCell="1" allowOverlap="1" wp14:anchorId="648AB78F" wp14:editId="24F13575">
+            <wp:simplePos x="0" y="0"/>
+            <wp:positionH relativeFrom="column">
+              <wp:posOffset>2941955</wp:posOffset>
+            </wp:positionH>
+            <wp:positionV relativeFrom="paragraph">
+              <wp:posOffset>1678940</wp:posOffset>
+            </wp:positionV>
+            <wp:extent cx="3010535" cy="2286635"/>
+            <wp:effectExtent l="0" t="0" r="0" b="0"/>
+            <wp:wrapSquare wrapText="bothSides"/>
+            <wp:docPr id="2" name="Imagem 2"/>
+            <wp:cNvGraphicFramePr>
+              <a:graphicFrameLocks xmlns:a="http://schemas.openxmlformats.org/drawingml/2006/main" noChangeAspect="1"/>
+            </wp:cNvGraphicFramePr>
+            <a:graphic xmlns:a="http://schemas.openxmlformats.org/drawingml/2006/main">
+              <a:graphicData uri="http://schemas.openxmlformats.org/drawingml/2006/picture">
+                <pic:pic xmlns:pic="http://schemas.openxmlformats.org/drawingml/2006/picture">
+                  <pic:nvPicPr>
+                    <pic:cNvPr id="2" name="instancia-ontologia.png"/>
+                    <pic:cNvPicPr/>
+                  </pic:nvPicPr>
+                  <pic:blipFill>
+                    <a:blip r:embed="rId17">
+                      <a:extLst>
+                        <a:ext uri="{28A0092B-C50C-407E-A947-70E740481C1C}">
+                          <a14:useLocalDpi xmlns:a14="http://schemas.microsoft.com/office/drawing/2010/main" val="0"/>
+                        </a:ext>
+                      </a:extLst>
+                    </a:blip>
+                    <a:stretch>
+                      <a:fillRect/>
+                    </a:stretch>
+                  </pic:blipFill>
+                  <pic:spPr>
+                    <a:xfrm>
+                      <a:off x="0" y="0"/>
+                      <a:ext cx="3010535" cy="2286635"/>
+                    </a:xfrm>
+                    <a:prstGeom prst="rect">
+                      <a:avLst/>
+                    </a:prstGeom>
+                  </pic:spPr>
+                </pic:pic>
+              </a:graphicData>
+            </a:graphic>
+            <wp14:sizeRelH relativeFrom="margin">
+              <wp14:pctWidth>0</wp14:pctWidth>
+            </wp14:sizeRelH>
+            <wp14:sizeRelV relativeFrom="margin">
+              <wp14:pctHeight>0</wp14:pctHeight>
+            </wp14:sizeRelV>
+          </wp:anchor>
+        </w:drawing>
+      </w:r>
+      <w:r>
+        <w:rPr>
+          <w:noProof/>
+        </w:rPr>
+        <w:drawing>
+          <wp:anchor distT="0" distB="0" distL="114300" distR="114300" simplePos="0" relativeHeight="251670528" behindDoc="0" locked="0" layoutInCell="1" allowOverlap="1" wp14:anchorId="4CF0A8FA" wp14:editId="304189C1">
+            <wp:simplePos x="0" y="0"/>
+            <wp:positionH relativeFrom="margin">
+              <wp:align>left</wp:align>
+            </wp:positionH>
+            <wp:positionV relativeFrom="paragraph">
+              <wp:posOffset>1680210</wp:posOffset>
+            </wp:positionV>
+            <wp:extent cx="2904490" cy="2354580"/>
+            <wp:effectExtent l="0" t="0" r="0" b="7620"/>
+            <wp:wrapSquare wrapText="bothSides"/>
+            <wp:docPr id="1" name="Imagem 1"/>
+            <wp:cNvGraphicFramePr>
+              <a:graphicFrameLocks xmlns:a="http://schemas.openxmlformats.org/drawingml/2006/main" noChangeAspect="1"/>
+            </wp:cNvGraphicFramePr>
+            <a:graphic xmlns:a="http://schemas.openxmlformats.org/drawingml/2006/main">
+              <a:graphicData uri="http://schemas.openxmlformats.org/drawingml/2006/picture">
+                <pic:pic xmlns:pic="http://schemas.openxmlformats.org/drawingml/2006/picture">
+                  <pic:nvPicPr>
+                    <pic:cNvPr id="1" name="esquemas-ontologia.png"/>
+                    <pic:cNvPicPr/>
+                  </pic:nvPicPr>
+                  <pic:blipFill>
+                    <a:blip r:embed="rId18">
+                      <a:extLst>
+                        <a:ext uri="{28A0092B-C50C-407E-A947-70E740481C1C}">
+                          <a14:useLocalDpi xmlns:a14="http://schemas.microsoft.com/office/drawing/2010/main" val="0"/>
+                        </a:ext>
+                      </a:extLst>
+                    </a:blip>
+                    <a:stretch>
+                      <a:fillRect/>
+                    </a:stretch>
+                  </pic:blipFill>
+                  <pic:spPr>
+                    <a:xfrm>
+                      <a:off x="0" y="0"/>
+                      <a:ext cx="2904490" cy="2354580"/>
+                    </a:xfrm>
+                    <a:prstGeom prst="rect">
+                      <a:avLst/>
+                    </a:prstGeom>
+                  </pic:spPr>
+                </pic:pic>
+              </a:graphicData>
+            </a:graphic>
+            <wp14:sizeRelH relativeFrom="margin">
+              <wp14:pctWidth>0</wp14:pctWidth>
+            </wp14:sizeRelH>
+            <wp14:sizeRelV relativeFrom="margin">
+              <wp14:pctHeight>0</wp14:pctHeight>
+            </wp14:sizeRelV>
+          </wp:anchor>
+        </w:drawing>
+      </w:r>
+      <w:r>
+        <w:t xml:space="preserve"> </w:t>
+      </w:r>
+      <w:r>
+        <w:t>Na figura 2.1.1 podemos observar a representação em grafo de um exemplo de uma ontologia, composta por indivíduos, identificados pelos círculos (“Pessoa”, “Parente”, “Pai”); e por relações, identificados pelos retângulos a tracejado (“éUma”, “parenteDe”, “doTipo”). Podemos também ver que nesta ontologia, o individuo “Pessoa” tem uma relação com o individuo “Parente”, denominada por “éUma”. Na figura 2.1.2 podemos observar algumas instâncias da ontologia ilustrada pela figura 1, onde o individuo “João Silva” tem uma relação com o individuo “José Silva” denominada “temPai”.</w:t>
+      </w:r>
+    </w:p>
+    <w:p>
+      <w:pPr>
+        <w:ind w:firstLine="708"/>
+        <w:jc w:val="both"/>
+      </w:pPr>
+    </w:p>
+    <w:p>
+      <w:pPr>
+        <w:pStyle w:val="Legenda"/>
+      </w:pPr>
+      <w:bookmarkStart w:id="17" w:name="_Toc512646048"/>
+      <w:bookmarkStart w:id="18" w:name="_Toc512646194"/>
+      <w:r>
+        <w:rPr>
+          <w:noProof/>
+        </w:rPr>
         <mc:AlternateContent>
           <mc:Choice Requires="wps">
             <w:drawing>
-              <wp:anchor distT="0" distB="0" distL="114300" distR="114300" simplePos="0" relativeHeight="251670528" behindDoc="0" locked="0" layoutInCell="1" allowOverlap="1" wp14:anchorId="4E817F97" wp14:editId="1CF50FE0">
+              <wp:anchor distT="0" distB="0" distL="114300" distR="114300" simplePos="0" relativeHeight="251673600" behindDoc="0" locked="0" layoutInCell="1" allowOverlap="1" wp14:anchorId="261D1C49" wp14:editId="23EBC8E9">
                 <wp:simplePos x="0" y="0"/>
-                <wp:positionH relativeFrom="column">
-                  <wp:posOffset>76835</wp:posOffset>
+                <wp:positionH relativeFrom="margin">
+                  <wp:posOffset>79404</wp:posOffset>
                 </wp:positionH>
                 <wp:positionV relativeFrom="paragraph">
-                  <wp:posOffset>4021455</wp:posOffset>
+                  <wp:posOffset>2305020</wp:posOffset>
                 </wp:positionV>
-                <wp:extent cx="2902585" cy="635"/>
-                <wp:effectExtent l="0" t="0" r="0" b="0"/>
+                <wp:extent cx="3101340" cy="635"/>
+                <wp:effectExtent l="0" t="0" r="3810" b="5715"/>
                 <wp:wrapSquare wrapText="bothSides"/>
-                <wp:docPr id="1" name="Caixa de texto 1"/>
+                <wp:docPr id="10" name="Caixa de texto 10"/>
                 <wp:cNvGraphicFramePr/>
                 <a:graphic xmlns:a="http://schemas.openxmlformats.org/drawingml/2006/main">
                   <a:graphicData uri="http://schemas.microsoft.com/office/word/2010/wordprocessingShape">
@@ -4893,7 +5036,7 @@
                       <wps:spPr>
                         <a:xfrm>
                           <a:off x="0" y="0"/>
-                          <a:ext cx="2902585" cy="635"/>
+                          <a:ext cx="3101340" cy="635"/>
                         </a:xfrm>
                         <a:prstGeom prst="rect">
                           <a:avLst/>
@@ -4910,39 +5053,43 @@
                           <w:p>
                             <w:pPr>
                               <w:pStyle w:val="Legenda"/>
+                            </w:pPr>
+                            <w:bookmarkStart w:id="19" w:name="_Toc512289861"/>
+                            <w:bookmarkStart w:id="20" w:name="_Toc512646047"/>
+                            <w:bookmarkStart w:id="21" w:name="_Toc512646193"/>
+                            <w:r>
+                              <w:t>Figura 2.</w:t>
+                            </w:r>
+                            <w:r>
+                              <w:fldChar w:fldCharType="begin"/>
+                            </w:r>
+                            <w:r>
+                              <w:instrText xml:space="preserve"> SEQ Figura \* ARABIC </w:instrText>
+                            </w:r>
+                            <w:r>
+                              <w:fldChar w:fldCharType="separate"/>
+                            </w:r>
+                            <w:r>
                               <w:rPr>
                                 <w:noProof/>
-                                <w:color w:val="000000" w:themeColor="text1"/>
-                                <w:sz w:val="24"/>
                               </w:rPr>
-                            </w:pPr>
-                            <w:bookmarkStart w:id="16" w:name="_Toc512675815"/>
+                              <w:t>1</w:t>
+                            </w:r>
                             <w:r>
-                              <w:t xml:space="preserve">Figura </w:t>
+                              <w:rPr>
+                                <w:noProof/>
+                              </w:rPr>
+                              <w:fldChar w:fldCharType="end"/>
                             </w:r>
-                            <w:fldSimple w:instr=" STYLEREF 1 \s ">
-                              <w:r>
-                                <w:rPr>
-                                  <w:noProof/>
-                                </w:rPr>
-                                <w:t>2</w:t>
-                              </w:r>
-                            </w:fldSimple>
                             <w:r>
-                              <w:t>.</w:t>
+                              <w:t xml:space="preserve"> </w:t>
                             </w:r>
-                            <w:fldSimple w:instr=" SEQ Figura \* ARABIC \s 1 ">
-                              <w:r>
-                                <w:rPr>
-                                  <w:noProof/>
-                                </w:rPr>
-                                <w:t>1</w:t>
-                              </w:r>
-                            </w:fldSimple>
                             <w:r>
-                              <w:t xml:space="preserve"> Exemplo de uma ontologia</w:t>
+                              <w:t>Exemplo de uma ontologia</w:t>
                             </w:r>
-                            <w:bookmarkEnd w:id="16"/>
+                            <w:bookmarkEnd w:id="19"/>
+                            <w:bookmarkEnd w:id="20"/>
+                            <w:bookmarkEnd w:id="21"/>
                           </w:p>
                         </w:txbxContent>
                       </wps:txbx>
@@ -4960,502 +5107,100 @@
           </mc:Choice>
           <mc:Fallback>
             <w:pict>
-              <v:shapetype w14:anchorId="4E817F97" id="_x0000_t202" coordsize="21600,21600" o:spt="202" path="m,l,21600r21600,l21600,xe">
+              <v:shapetype w14:anchorId="261D1C49" id="_x0000_t202" coordsize="21600,21600" o:spt="202" path="m,l,21600r21600,l21600,xe">
                 <v:stroke joinstyle="miter"/>
                 <v:path gradientshapeok="t" o:connecttype="rect"/>
               </v:shapetype>
-              <v:shape id="Caixa de texto 1" o:spid="_x0000_s1026" type="#_x0000_t202" style="position:absolute;left:0;text-align:left;margin-left:6.05pt;margin-top:316.65pt;width:228.55pt;height:.05pt;z-index:251670528;visibility:visible;mso-wrap-style:square;mso-wrap-distance-left:9pt;mso-wrap-distance-top:0;mso-wrap-distance-right:9pt;mso-wrap-distance-bottom:0;mso-position-horizontal:absolute;mso-position-horizontal-relative:text;mso-position-vertical:absolute;mso-position-vertical-relative:text;v-text-anchor:top" o:gfxdata="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" stroked="f">
+              <v:shape id="Caixa de texto 10" o:spid="_x0000_s1026" type="#_x0000_t202" style="position:absolute;margin-left:6.25pt;margin-top:181.5pt;width:244.2pt;height:.05pt;z-index:251673600;visibility:visible;mso-wrap-style:square;mso-wrap-distance-left:9pt;mso-wrap-distance-top:0;mso-wrap-distance-right:9pt;mso-wrap-distance-bottom:0;mso-position-horizontal:absolute;mso-position-horizontal-relative:margin;mso-position-vertical:absolute;mso-position-vertical-relative:text;v-text-anchor:top" o:gfxdata="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" stroked="f">
                 <v:textbox style="mso-fit-shape-to-text:t" inset="0,0,0,0">
                   <w:txbxContent>
                     <w:p>
                       <w:pPr>
                         <w:pStyle w:val="Legenda"/>
+                      </w:pPr>
+                      <w:bookmarkStart w:id="22" w:name="_Toc512289861"/>
+                      <w:bookmarkStart w:id="23" w:name="_Toc512646047"/>
+                      <w:bookmarkStart w:id="24" w:name="_Toc512646193"/>
+                      <w:r>
+                        <w:t>Figura 2.</w:t>
+                      </w:r>
+                      <w:r>
+                        <w:fldChar w:fldCharType="begin"/>
+                      </w:r>
+                      <w:r>
+                        <w:instrText xml:space="preserve"> SEQ Figura \* ARABIC </w:instrText>
+                      </w:r>
+                      <w:r>
+                        <w:fldChar w:fldCharType="separate"/>
+                      </w:r>
+                      <w:r>
                         <w:rPr>
                           <w:noProof/>
-                          <w:color w:val="000000" w:themeColor="text1"/>
-                          <w:sz w:val="24"/>
                         </w:rPr>
-                      </w:pPr>
-                      <w:bookmarkStart w:id="17" w:name="_Toc512675815"/>
+                        <w:t>1</w:t>
+                      </w:r>
                       <w:r>
-                        <w:t xml:space="preserve">Figura </w:t>
+                        <w:rPr>
+                          <w:noProof/>
+                        </w:rPr>
+                        <w:fldChar w:fldCharType="end"/>
                       </w:r>
-                      <w:fldSimple w:instr=" STYLEREF 1 \s ">
-                        <w:r>
-                          <w:rPr>
-                            <w:noProof/>
-                          </w:rPr>
-                          <w:t>2</w:t>
-                        </w:r>
-                      </w:fldSimple>
                       <w:r>
-                        <w:t>.</w:t>
+                        <w:t xml:space="preserve"> </w:t>
                       </w:r>
-                      <w:fldSimple w:instr=" SEQ Figura \* ARABIC \s 1 ">
-                        <w:r>
-                          <w:rPr>
-                            <w:noProof/>
-                          </w:rPr>
-                          <w:t>1</w:t>
-                        </w:r>
-                      </w:fldSimple>
                       <w:r>
-                        <w:t xml:space="preserve"> Exemplo de uma ontologia</w:t>
+                        <w:t>Exemplo de uma ontologia</w:t>
                       </w:r>
-                      <w:bookmarkEnd w:id="17"/>
+                      <w:bookmarkEnd w:id="22"/>
+                      <w:bookmarkEnd w:id="23"/>
+                      <w:bookmarkEnd w:id="24"/>
                     </w:p>
                   </w:txbxContent>
                 </v:textbox>
-                <w10:wrap type="square"/>
+                <w10:wrap type="square" anchorx="margin"/>
               </v:shape>
             </w:pict>
           </mc:Fallback>
         </mc:AlternateContent>
       </w:r>
       <w:r>
+        <w:t xml:space="preserve">Figura </w:t>
+      </w:r>
+      <w:r>
+        <w:fldChar w:fldCharType="begin"/>
+      </w:r>
+      <w:r>
+        <w:instrText xml:space="preserve"> SEQ Figura \* ARABIC </w:instrText>
+      </w:r>
+      <w:r>
+        <w:fldChar w:fldCharType="separate"/>
+      </w:r>
+      <w:r>
         <w:rPr>
           <w:noProof/>
         </w:rPr>
-        <w:drawing>
-          <wp:anchor distT="0" distB="0" distL="114300" distR="114300" simplePos="0" relativeHeight="251664384" behindDoc="0" locked="0" layoutInCell="1" allowOverlap="1" wp14:anchorId="61D2452F" wp14:editId="3F71438B">
-            <wp:simplePos x="0" y="0"/>
-            <wp:positionH relativeFrom="margin">
-              <wp:posOffset>76835</wp:posOffset>
-            </wp:positionH>
-            <wp:positionV relativeFrom="paragraph">
-              <wp:posOffset>1757045</wp:posOffset>
-            </wp:positionV>
-            <wp:extent cx="2902585" cy="2207260"/>
-            <wp:effectExtent l="0" t="0" r="0" b="2540"/>
-            <wp:wrapSquare wrapText="bothSides"/>
-            <wp:docPr id="12" name="Imagem 12"/>
-            <wp:cNvGraphicFramePr>
-              <a:graphicFrameLocks xmlns:a="http://schemas.openxmlformats.org/drawingml/2006/main" noChangeAspect="1"/>
-            </wp:cNvGraphicFramePr>
-            <a:graphic xmlns:a="http://schemas.openxmlformats.org/drawingml/2006/main">
-              <a:graphicData uri="http://schemas.openxmlformats.org/drawingml/2006/picture">
-                <pic:pic xmlns:pic="http://schemas.openxmlformats.org/drawingml/2006/picture">
-                  <pic:nvPicPr>
-                    <pic:cNvPr id="12" name="esquemas-ontologia.png"/>
-                    <pic:cNvPicPr/>
-                  </pic:nvPicPr>
-                  <pic:blipFill>
-                    <a:blip r:embed="rId17">
-                      <a:extLst>
-                        <a:ext uri="{28A0092B-C50C-407E-A947-70E740481C1C}">
-                          <a14:useLocalDpi xmlns:a14="http://schemas.microsoft.com/office/drawing/2010/main" val="0"/>
-                        </a:ext>
-                      </a:extLst>
-                    </a:blip>
-                    <a:stretch>
-                      <a:fillRect/>
-                    </a:stretch>
-                  </pic:blipFill>
-                  <pic:spPr>
-                    <a:xfrm>
-                      <a:off x="0" y="0"/>
-                      <a:ext cx="2902585" cy="2207260"/>
-                    </a:xfrm>
-                    <a:prstGeom prst="rect">
-                      <a:avLst/>
-                    </a:prstGeom>
-                  </pic:spPr>
-                </pic:pic>
-              </a:graphicData>
-            </a:graphic>
-            <wp14:sizeRelH relativeFrom="margin">
-              <wp14:pctWidth>0</wp14:pctWidth>
-            </wp14:sizeRelH>
-            <wp14:sizeRelV relativeFrom="margin">
-              <wp14:pctHeight>0</wp14:pctHeight>
-            </wp14:sizeRelV>
-          </wp:anchor>
-        </w:drawing>
+        <w:t>2</w:t>
       </w:r>
       <w:r>
         <w:rPr>
           <w:noProof/>
         </w:rPr>
-        <mc:AlternateContent>
-          <mc:Choice Requires="wps">
-            <w:drawing>
-              <wp:anchor distT="0" distB="0" distL="114300" distR="114300" simplePos="0" relativeHeight="251672576" behindDoc="0" locked="0" layoutInCell="1" allowOverlap="1" wp14:anchorId="3F1B9143" wp14:editId="7D543E62">
-                <wp:simplePos x="0" y="0"/>
-                <wp:positionH relativeFrom="column">
-                  <wp:posOffset>3190240</wp:posOffset>
-                </wp:positionH>
-                <wp:positionV relativeFrom="paragraph">
-                  <wp:posOffset>3875405</wp:posOffset>
-                </wp:positionV>
-                <wp:extent cx="2787650" cy="635"/>
-                <wp:effectExtent l="0" t="0" r="0" b="0"/>
-                <wp:wrapSquare wrapText="bothSides"/>
-                <wp:docPr id="3" name="Caixa de texto 3"/>
-                <wp:cNvGraphicFramePr/>
-                <a:graphic xmlns:a="http://schemas.openxmlformats.org/drawingml/2006/main">
-                  <a:graphicData uri="http://schemas.microsoft.com/office/word/2010/wordprocessingShape">
-                    <wps:wsp>
-                      <wps:cNvSpPr txBox="1"/>
-                      <wps:spPr>
-                        <a:xfrm>
-                          <a:off x="0" y="0"/>
-                          <a:ext cx="2787650" cy="635"/>
-                        </a:xfrm>
-                        <a:prstGeom prst="rect">
-                          <a:avLst/>
-                        </a:prstGeom>
-                        <a:solidFill>
-                          <a:prstClr val="white"/>
-                        </a:solidFill>
-                        <a:ln>
-                          <a:noFill/>
-                        </a:ln>
-                      </wps:spPr>
-                      <wps:txbx>
-                        <w:txbxContent>
-                          <w:p>
-                            <w:pPr>
-                              <w:pStyle w:val="Legenda"/>
-                              <w:rPr>
-                                <w:noProof/>
-                                <w:color w:val="000000" w:themeColor="text1"/>
-                                <w:sz w:val="24"/>
-                              </w:rPr>
-                            </w:pPr>
-                            <w:bookmarkStart w:id="18" w:name="_Toc512675816"/>
-                            <w:r>
-                              <w:t xml:space="preserve">Figura </w:t>
-                            </w:r>
-                            <w:fldSimple w:instr=" STYLEREF 1 \s ">
-                              <w:r>
-                                <w:rPr>
-                                  <w:noProof/>
-                                </w:rPr>
-                                <w:t>2</w:t>
-                              </w:r>
-                            </w:fldSimple>
-                            <w:r>
-                              <w:t>.</w:t>
-                            </w:r>
-                            <w:fldSimple w:instr=" SEQ Figura \* ARABIC \s 1 ">
-                              <w:r>
-                                <w:rPr>
-                                  <w:noProof/>
-                                </w:rPr>
-                                <w:t>2</w:t>
-                              </w:r>
-                            </w:fldSimple>
-                            <w:r>
-                              <w:t xml:space="preserve"> Exemplo de uma instância de uma ontologia</w:t>
-                            </w:r>
-                            <w:bookmarkEnd w:id="18"/>
-                          </w:p>
-                        </w:txbxContent>
-                      </wps:txbx>
-                      <wps:bodyPr rot="0" spcFirstLastPara="0" vertOverflow="overflow" horzOverflow="overflow" vert="horz" wrap="square" lIns="0" tIns="0" rIns="0" bIns="0" numCol="1" spcCol="0" rtlCol="0" fromWordArt="0" anchor="t" anchorCtr="0" forceAA="0" compatLnSpc="1">
-                        <a:prstTxWarp prst="textNoShape">
-                          <a:avLst/>
-                        </a:prstTxWarp>
-                        <a:spAutoFit/>
-                      </wps:bodyPr>
-                    </wps:wsp>
-                  </a:graphicData>
-                </a:graphic>
-              </wp:anchor>
-            </w:drawing>
-          </mc:Choice>
-          <mc:Fallback>
-            <w:pict>
-              <v:shape w14:anchorId="3F1B9143" id="Caixa de texto 3" o:spid="_x0000_s1027" type="#_x0000_t202" style="position:absolute;left:0;text-align:left;margin-left:251.2pt;margin-top:305.15pt;width:219.5pt;height:.05pt;z-index:251672576;visibility:visible;mso-wrap-style:square;mso-wrap-distance-left:9pt;mso-wrap-distance-top:0;mso-wrap-distance-right:9pt;mso-wrap-distance-bottom:0;mso-position-horizontal:absolute;mso-position-horizontal-relative:text;mso-position-vertical:absolute;mso-position-vertical-relative:text;v-text-anchor:top" o:gfxdata="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" stroked="f">
-                <v:textbox style="mso-fit-shape-to-text:t" inset="0,0,0,0">
-                  <w:txbxContent>
-                    <w:p>
-                      <w:pPr>
-                        <w:pStyle w:val="Legenda"/>
-                        <w:rPr>
-                          <w:noProof/>
-                          <w:color w:val="000000" w:themeColor="text1"/>
-                          <w:sz w:val="24"/>
-                        </w:rPr>
-                      </w:pPr>
-                      <w:bookmarkStart w:id="19" w:name="_Toc512675816"/>
-                      <w:r>
-                        <w:t xml:space="preserve">Figura </w:t>
-                      </w:r>
-                      <w:fldSimple w:instr=" STYLEREF 1 \s ">
-                        <w:r>
-                          <w:rPr>
-                            <w:noProof/>
-                          </w:rPr>
-                          <w:t>2</w:t>
-                        </w:r>
-                      </w:fldSimple>
-                      <w:r>
-                        <w:t>.</w:t>
-                      </w:r>
-                      <w:fldSimple w:instr=" SEQ Figura \* ARABIC \s 1 ">
-                        <w:r>
-                          <w:rPr>
-                            <w:noProof/>
-                          </w:rPr>
-                          <w:t>2</w:t>
-                        </w:r>
-                      </w:fldSimple>
-                      <w:r>
-                        <w:t xml:space="preserve"> Exemplo de uma instância de uma ontologia</w:t>
-                      </w:r>
-                      <w:bookmarkEnd w:id="19"/>
-                    </w:p>
-                  </w:txbxContent>
-                </v:textbox>
-                <w10:wrap type="square"/>
-              </v:shape>
-            </w:pict>
-          </mc:Fallback>
-        </mc:AlternateContent>
-      </w:r>
-      <w:r>
-        <w:rPr>
-          <w:noProof/>
-        </w:rPr>
-        <w:drawing>
-          <wp:anchor distT="0" distB="0" distL="114300" distR="114300" simplePos="0" relativeHeight="251665408" behindDoc="0" locked="0" layoutInCell="1" allowOverlap="1" wp14:anchorId="7F8C722E" wp14:editId="4BB43618">
-            <wp:simplePos x="0" y="0"/>
-            <wp:positionH relativeFrom="margin">
-              <wp:posOffset>3190728</wp:posOffset>
-            </wp:positionH>
-            <wp:positionV relativeFrom="paragraph">
-              <wp:posOffset>1767013</wp:posOffset>
-            </wp:positionV>
-            <wp:extent cx="2787650" cy="2051685"/>
-            <wp:effectExtent l="0" t="0" r="0" b="5715"/>
-            <wp:wrapSquare wrapText="bothSides"/>
-            <wp:docPr id="13" name="Imagem 13"/>
-            <wp:cNvGraphicFramePr>
-              <a:graphicFrameLocks xmlns:a="http://schemas.openxmlformats.org/drawingml/2006/main" noChangeAspect="1"/>
-            </wp:cNvGraphicFramePr>
-            <a:graphic xmlns:a="http://schemas.openxmlformats.org/drawingml/2006/main">
-              <a:graphicData uri="http://schemas.openxmlformats.org/drawingml/2006/picture">
-                <pic:pic xmlns:pic="http://schemas.openxmlformats.org/drawingml/2006/picture">
-                  <pic:nvPicPr>
-                    <pic:cNvPr id="13" name="instancia-ontologia.png"/>
-                    <pic:cNvPicPr/>
-                  </pic:nvPicPr>
-                  <pic:blipFill>
-                    <a:blip r:embed="rId18">
-                      <a:extLst>
-                        <a:ext uri="{28A0092B-C50C-407E-A947-70E740481C1C}">
-                          <a14:useLocalDpi xmlns:a14="http://schemas.microsoft.com/office/drawing/2010/main" val="0"/>
-                        </a:ext>
-                      </a:extLst>
-                    </a:blip>
-                    <a:stretch>
-                      <a:fillRect/>
-                    </a:stretch>
-                  </pic:blipFill>
-                  <pic:spPr>
-                    <a:xfrm>
-                      <a:off x="0" y="0"/>
-                      <a:ext cx="2787650" cy="2051685"/>
-                    </a:xfrm>
-                    <a:prstGeom prst="rect">
-                      <a:avLst/>
-                    </a:prstGeom>
-                  </pic:spPr>
-                </pic:pic>
-              </a:graphicData>
-            </a:graphic>
-            <wp14:sizeRelH relativeFrom="margin">
-              <wp14:pctWidth>0</wp14:pctWidth>
-            </wp14:sizeRelH>
-            <wp14:sizeRelV relativeFrom="margin">
-              <wp14:pctHeight>0</wp14:pctHeight>
-            </wp14:sizeRelV>
-          </wp:anchor>
-        </w:drawing>
-      </w:r>
-      <w:r>
-        <w:t xml:space="preserve">Na </w:t>
-      </w:r>
-      <w:r>
-        <w:t>Figura</w:t>
-      </w:r>
-      <w:r>
-        <w:t xml:space="preserve"> </w:t>
-      </w:r>
-      <w:r>
-        <w:t>2.</w:t>
-      </w:r>
-      <w:r>
-        <w:t xml:space="preserve">1 podemos </w:t>
-      </w:r>
-      <w:r>
-        <w:t xml:space="preserve">observar </w:t>
-      </w:r>
-      <w:r>
-        <w:t>a representação em grafo de um exemplo de uma ontologia, composta por indivíduos</w:t>
-      </w:r>
-      <w:r>
-        <w:t>, identificados pelos círculos</w:t>
-      </w:r>
-      <w:r>
-        <w:t xml:space="preserve"> (“Facu</w:t>
-      </w:r>
-      <w:r>
-        <w:t>ldade”, “Departamento”, “Curso”</w:t>
-      </w:r>
-      <w:r>
-        <w:t>)</w:t>
-      </w:r>
-      <w:r>
-        <w:t>; e por</w:t>
-      </w:r>
-      <w:r>
-        <w:t xml:space="preserve"> relações</w:t>
-      </w:r>
-      <w:r>
-        <w:t>, identificados pelos retângulos (“É composto por”, “Tem Alunos”, “Pertence a um”). Podemos também ver que nesta ontologia, o indiv</w:t>
-      </w:r>
-      <w:r>
-        <w:t>í</w:t>
-      </w:r>
-      <w:r>
-        <w:t>duo “Faculdade” tem uma relação com o indiv</w:t>
-      </w:r>
-      <w:r>
-        <w:t>í</w:t>
-      </w:r>
-      <w:r>
-        <w:t xml:space="preserve">duo “Departamentos”, denominada por “É composto por”. </w:t>
-      </w:r>
-      <w:r>
-        <w:t xml:space="preserve">Na </w:t>
-      </w:r>
-      <w:r>
-        <w:t>F</w:t>
-      </w:r>
-      <w:r>
-        <w:t>ig</w:t>
-      </w:r>
-      <w:r>
-        <w:t xml:space="preserve">ura </w:t>
-      </w:r>
-      <w:r>
-        <w:t>2.</w:t>
-      </w:r>
-      <w:r>
-        <w:t>2</w:t>
-      </w:r>
-      <w:r>
-        <w:t xml:space="preserve"> podemos observar uma </w:t>
-      </w:r>
-      <w:r>
-        <w:t>instância</w:t>
-      </w:r>
-      <w:r>
-        <w:t xml:space="preserve"> da ontologia </w:t>
-      </w:r>
-      <w:r>
-        <w:t>ilustrada pela</w:t>
-      </w:r>
-      <w:r>
-        <w:t xml:space="preserve"> </w:t>
-      </w:r>
-      <w:r>
-        <w:t>F</w:t>
-      </w:r>
-      <w:r>
-        <w:t xml:space="preserve">igura </w:t>
-      </w:r>
-      <w:r>
-        <w:t>2.</w:t>
-      </w:r>
-      <w:r>
-        <w:t>1, onde o i</w:t>
-      </w:r>
-      <w:r>
-        <w:t>ndiv</w:t>
-      </w:r>
-      <w:r>
-        <w:t>í</w:t>
-      </w:r>
-      <w:r>
-        <w:t>duo “Isel” tem uma relação com o indiv</w:t>
-      </w:r>
-      <w:r>
-        <w:t>í</w:t>
-      </w:r>
-      <w:r>
-        <w:t>duo “ADEETC” denominada “É composto por”.</w:t>
-      </w:r>
-    </w:p>
-    <w:p>
-      <w:pPr>
-        <w:jc w:val="both"/>
-      </w:pPr>
-    </w:p>
-    <w:p>
-      <w:pPr>
-        <w:pStyle w:val="Cabealho2"/>
-        <w:rPr>
-          <w:b/>
-        </w:rPr>
-      </w:pPr>
-      <w:bookmarkStart w:id="20" w:name="_Ref512675512"/>
-      <w:bookmarkStart w:id="21" w:name="_Toc512675968"/>
-      <w:r>
-        <w:rPr>
-          <w:b/>
-        </w:rPr>
-        <w:t xml:space="preserve">2.2 </w:t>
-      </w:r>
-      <w:r>
-        <w:rPr>
-          <w:b/>
-        </w:rPr>
-        <w:tab/>
-      </w:r>
-      <w:r>
-        <w:rPr>
-          <w:b/>
-        </w:rPr>
-        <w:t>OWL</w:t>
-      </w:r>
-      <w:bookmarkEnd w:id="20"/>
-      <w:bookmarkEnd w:id="21"/>
+        <w:fldChar w:fldCharType="end"/>
+      </w:r>
+      <w:r>
+        <w:t xml:space="preserve">.2 </w:t>
+      </w:r>
+      <w:r>
+        <w:t>Exemplo de uma instancia de uma ontologia</w:t>
+      </w:r>
+      <w:bookmarkEnd w:id="17"/>
+      <w:bookmarkEnd w:id="18"/>
     </w:p>
     <w:p>
       <w:pPr>
         <w:ind w:firstLine="708"/>
         <w:jc w:val="both"/>
       </w:pPr>
-      <w:r>
-        <w:t>OWL (</w:t>
-      </w:r>
-      <w:r>
-        <w:rPr>
-          <w:i/>
-        </w:rPr>
-        <w:t>Ontology Web Language</w:t>
-      </w:r>
-      <w:r>
-        <w:t>) é uma linguagem utilizada para definir e instanciar ontologias em Web. Em OWL conseguimos definir as 4 propriedades de ontologias descritas acima (indivíduos, classes, atributos e relacionamentos). Esta linguagem foi desenhada para processar conteúdo (informação), facilitando assim</w:t>
-      </w:r>
-      <w:r>
-        <w:t xml:space="preserve"> a</w:t>
-      </w:r>
-      <w:r>
-        <w:t xml:space="preserve"> sua interpretação por máquinas. Quando comparado com outras linguagens (XML, RDF, etc.), OWL destaca-se por fornecer um vocabulário adicional com uma semântica formal. É a linguagem recomendada da W3C (</w:t>
-      </w:r>
-      <w:r>
-        <w:rPr>
-          <w:i/>
-        </w:rPr>
-        <w:t>World Wide Web Consortium</w:t>
-      </w:r>
-      <w:r>
-        <w:t>) para definir ontologias em Web.</w:t>
-      </w:r>
     </w:p>
     <w:p>
       <w:pPr>
@@ -5465,11 +5210,111 @@
     </w:p>
     <w:p>
       <w:pPr>
+        <w:jc w:val="both"/>
+      </w:pPr>
+    </w:p>
+    <w:p>
+      <w:pPr>
+        <w:jc w:val="both"/>
+      </w:pPr>
+    </w:p>
+    <w:p>
+      <w:pPr>
+        <w:jc w:val="both"/>
+      </w:pPr>
+    </w:p>
+    <w:p>
+      <w:pPr>
+        <w:jc w:val="both"/>
+      </w:pPr>
+    </w:p>
+    <w:p>
+      <w:pPr>
+        <w:jc w:val="both"/>
+      </w:pPr>
+    </w:p>
+    <w:p>
+      <w:pPr>
+        <w:pStyle w:val="Cabealho2"/>
+        <w:rPr>
+          <w:b/>
+        </w:rPr>
+      </w:pPr>
+      <w:bookmarkStart w:id="25" w:name="_Ref512675512"/>
+      <w:bookmarkStart w:id="26" w:name="_Toc512675968"/>
+      <w:r>
+        <w:rPr>
+          <w:b/>
+        </w:rPr>
+        <w:lastRenderedPageBreak/>
+        <w:t xml:space="preserve">2.2 </w:t>
+      </w:r>
+      <w:r>
+        <w:rPr>
+          <w:b/>
+        </w:rPr>
+        <w:tab/>
+      </w:r>
+      <w:r>
+        <w:rPr>
+          <w:b/>
+        </w:rPr>
+        <w:t>OWL</w:t>
+      </w:r>
+      <w:bookmarkEnd w:id="25"/>
+      <w:bookmarkEnd w:id="26"/>
+    </w:p>
+    <w:p>
+      <w:pPr>
         <w:ind w:firstLine="708"/>
         <w:jc w:val="both"/>
       </w:pPr>
-      <w:r>
-        <w:lastRenderedPageBreak/>
+    </w:p>
+    <w:p>
+      <w:pPr>
+        <w:ind w:firstLine="708"/>
+        <w:jc w:val="both"/>
+      </w:pPr>
+      <w:r>
+        <w:t>OWL (</w:t>
+      </w:r>
+      <w:r>
+        <w:rPr>
+          <w:i/>
+        </w:rPr>
+        <w:t>Ontology Web Language</w:t>
+      </w:r>
+      <w:r>
+        <w:t>) é uma linguagem utilizada para definir e instanciar ontologias em Web. Em OWL conseguimos definir as 4 propriedades de ontologias descritas acima (indivíduos, classes, atributos e relacionamentos). Esta linguagem foi desenhada para processar conteúdo (informação), facilitando assim</w:t>
+      </w:r>
+      <w:r>
+        <w:t xml:space="preserve"> a</w:t>
+      </w:r>
+      <w:r>
+        <w:t xml:space="preserve"> sua interpretação por máquinas. Quando comparado com outras linguagens (XML, RDF, etc.), OWL destaca-se por fornecer um vocabulário adicional com uma semântica formal. É a linguagem recomendada da W3C (</w:t>
+      </w:r>
+      <w:r>
+        <w:rPr>
+          <w:i/>
+        </w:rPr>
+        <w:t>World Wide Web Consortium</w:t>
+      </w:r>
+      <w:r>
+        <w:t>) para definir ontologias em Web.</w:t>
+      </w:r>
+    </w:p>
+    <w:p>
+      <w:pPr>
+        <w:ind w:firstLine="708"/>
+        <w:jc w:val="both"/>
+      </w:pPr>
+    </w:p>
+    <w:p>
+      <w:pPr>
+        <w:ind w:firstLine="708"/>
+        <w:jc w:val="both"/>
+      </w:pPr>
+      <w:r>
         <w:t>Um documento de OWL consiste num</w:t>
       </w:r>
       <w:r>
@@ -5810,6 +5655,7 @@
           <w:id w:val="-728303541"/>
           <w:citation/>
         </w:sdtPr>
+        <w:sdtEndPr/>
         <w:sdtContent>
           <w:r>
             <w:fldChar w:fldCharType="begin"/>
@@ -5896,33 +5742,59 @@
         <w:pStyle w:val="Legenda"/>
         <w:jc w:val="center"/>
       </w:pPr>
-      <w:bookmarkStart w:id="22" w:name="_Toc512675817"/>
+      <w:bookmarkStart w:id="27" w:name="_Toc512675817"/>
       <w:r>
         <w:t xml:space="preserve">Figura </w:t>
       </w:r>
-      <w:fldSimple w:instr=" STYLEREF 1 \s ">
-        <w:r>
-          <w:rPr>
-            <w:noProof/>
-          </w:rPr>
-          <w:t>2</w:t>
-        </w:r>
-      </w:fldSimple>
+      <w:r>
+        <w:fldChar w:fldCharType="begin"/>
+      </w:r>
+      <w:r>
+        <w:instrText xml:space="preserve"> STYLEREF 1 \s </w:instrText>
+      </w:r>
+      <w:r>
+        <w:fldChar w:fldCharType="separate"/>
+      </w:r>
+      <w:r>
+        <w:rPr>
+          <w:noProof/>
+        </w:rPr>
+        <w:t>2</w:t>
+      </w:r>
+      <w:r>
+        <w:rPr>
+          <w:noProof/>
+        </w:rPr>
+        <w:fldChar w:fldCharType="end"/>
+      </w:r>
       <w:r>
         <w:t>.</w:t>
       </w:r>
-      <w:fldSimple w:instr=" SEQ Figura \* ARABIC \s 1 ">
-        <w:r>
-          <w:rPr>
-            <w:noProof/>
-          </w:rPr>
-          <w:t>3</w:t>
-        </w:r>
-      </w:fldSimple>
+      <w:r>
+        <w:fldChar w:fldCharType="begin"/>
+      </w:r>
+      <w:r>
+        <w:instrText xml:space="preserve"> SEQ Figura \* ARABIC \s 1 </w:instrText>
+      </w:r>
+      <w:r>
+        <w:fldChar w:fldCharType="separate"/>
+      </w:r>
+      <w:r>
+        <w:rPr>
+          <w:noProof/>
+        </w:rPr>
+        <w:t>3</w:t>
+      </w:r>
+      <w:r>
+        <w:rPr>
+          <w:noProof/>
+        </w:rPr>
+        <w:fldChar w:fldCharType="end"/>
+      </w:r>
       <w:r>
         <w:t xml:space="preserve"> Exemplo de uma classe em OWL</w:t>
       </w:r>
-      <w:bookmarkEnd w:id="22"/>
+      <w:bookmarkEnd w:id="27"/>
     </w:p>
     <w:p/>
     <w:p>
@@ -5934,6 +5806,7 @@
         <w:rPr>
           <w:noProof/>
         </w:rPr>
+        <w:lastRenderedPageBreak/>
         <w:drawing>
           <wp:inline distT="0" distB="0" distL="0" distR="0" wp14:anchorId="46A53180" wp14:editId="57EACB5C">
             <wp:extent cx="5745480" cy="2597785"/>
@@ -5982,33 +5855,59 @@
         <w:pStyle w:val="Legenda"/>
         <w:jc w:val="center"/>
       </w:pPr>
-      <w:bookmarkStart w:id="23" w:name="_Toc512675818"/>
+      <w:bookmarkStart w:id="28" w:name="_Toc512675818"/>
       <w:r>
         <w:t xml:space="preserve">Figura </w:t>
       </w:r>
-      <w:fldSimple w:instr=" STYLEREF 1 \s ">
-        <w:r>
-          <w:rPr>
-            <w:noProof/>
-          </w:rPr>
-          <w:t>2</w:t>
-        </w:r>
-      </w:fldSimple>
+      <w:r>
+        <w:fldChar w:fldCharType="begin"/>
+      </w:r>
+      <w:r>
+        <w:instrText xml:space="preserve"> STYLEREF 1 \s </w:instrText>
+      </w:r>
+      <w:r>
+        <w:fldChar w:fldCharType="separate"/>
+      </w:r>
+      <w:r>
+        <w:rPr>
+          <w:noProof/>
+        </w:rPr>
+        <w:t>2</w:t>
+      </w:r>
+      <w:r>
+        <w:rPr>
+          <w:noProof/>
+        </w:rPr>
+        <w:fldChar w:fldCharType="end"/>
+      </w:r>
       <w:r>
         <w:t>.</w:t>
       </w:r>
-      <w:fldSimple w:instr=" SEQ Figura \* ARABIC \s 1 ">
-        <w:r>
-          <w:rPr>
-            <w:noProof/>
-          </w:rPr>
-          <w:t>4</w:t>
-        </w:r>
-      </w:fldSimple>
+      <w:r>
+        <w:fldChar w:fldCharType="begin"/>
+      </w:r>
+      <w:r>
+        <w:instrText xml:space="preserve"> SEQ Figura \* ARABIC \s 1 </w:instrText>
+      </w:r>
+      <w:r>
+        <w:fldChar w:fldCharType="separate"/>
+      </w:r>
+      <w:r>
+        <w:rPr>
+          <w:noProof/>
+        </w:rPr>
+        <w:t>4</w:t>
+      </w:r>
+      <w:r>
+        <w:rPr>
+          <w:noProof/>
+        </w:rPr>
+        <w:fldChar w:fldCharType="end"/>
+      </w:r>
       <w:r>
         <w:t xml:space="preserve"> Exemplos de object properties: hasPartner, hasChild, hasParent</w:t>
       </w:r>
-      <w:bookmarkEnd w:id="23"/>
+      <w:bookmarkEnd w:id="28"/>
     </w:p>
     <w:p>
       <w:pPr>
@@ -6019,7 +5918,6 @@
         <w:rPr>
           <w:noProof/>
         </w:rPr>
-        <w:lastRenderedPageBreak/>
         <w:drawing>
           <wp:inline distT="0" distB="0" distL="0" distR="0" wp14:anchorId="6F81335A" wp14:editId="7D7AFC7C">
             <wp:extent cx="5745480" cy="2686050"/>
@@ -6068,33 +5966,59 @@
         <w:pStyle w:val="Legenda"/>
         <w:jc w:val="center"/>
       </w:pPr>
-      <w:bookmarkStart w:id="24" w:name="_Toc512675819"/>
+      <w:bookmarkStart w:id="29" w:name="_Toc512675819"/>
       <w:r>
         <w:t xml:space="preserve">Figura </w:t>
       </w:r>
-      <w:fldSimple w:instr=" STYLEREF 1 \s ">
-        <w:r>
-          <w:rPr>
-            <w:noProof/>
-          </w:rPr>
-          <w:t>2</w:t>
-        </w:r>
-      </w:fldSimple>
+      <w:r>
+        <w:fldChar w:fldCharType="begin"/>
+      </w:r>
+      <w:r>
+        <w:instrText xml:space="preserve"> STYLEREF 1 \s </w:instrText>
+      </w:r>
+      <w:r>
+        <w:fldChar w:fldCharType="separate"/>
+      </w:r>
+      <w:r>
+        <w:rPr>
+          <w:noProof/>
+        </w:rPr>
+        <w:t>2</w:t>
+      </w:r>
+      <w:r>
+        <w:rPr>
+          <w:noProof/>
+        </w:rPr>
+        <w:fldChar w:fldCharType="end"/>
+      </w:r>
       <w:r>
         <w:t>.</w:t>
       </w:r>
-      <w:fldSimple w:instr=" SEQ Figura \* ARABIC \s 1 ">
-        <w:r>
-          <w:rPr>
-            <w:noProof/>
-          </w:rPr>
-          <w:t>5</w:t>
-        </w:r>
-      </w:fldSimple>
+      <w:r>
+        <w:fldChar w:fldCharType="begin"/>
+      </w:r>
+      <w:r>
+        <w:instrText xml:space="preserve"> SEQ Figura \* ARABIC \s 1 </w:instrText>
+      </w:r>
+      <w:r>
+        <w:fldChar w:fldCharType="separate"/>
+      </w:r>
+      <w:r>
+        <w:rPr>
+          <w:noProof/>
+        </w:rPr>
+        <w:t>5</w:t>
+      </w:r>
+      <w:r>
+        <w:rPr>
+          <w:noProof/>
+        </w:rPr>
+        <w:fldChar w:fldCharType="end"/>
+      </w:r>
       <w:r>
         <w:t xml:space="preserve"> Exemplos de datatype properties: alsoKnownAs, hasFamilyName, hasFirstGivenName</w:t>
       </w:r>
-      <w:bookmarkEnd w:id="24"/>
+      <w:bookmarkEnd w:id="29"/>
     </w:p>
     <w:p>
       <w:pPr>
@@ -6181,10 +6105,6 @@
     </w:p>
     <w:p>
       <w:pPr>
-        <w:tabs>
-          <w:tab w:val="left" w:pos="2394"/>
-        </w:tabs>
-        <w:ind w:firstLine="708"/>
         <w:jc w:val="both"/>
         <w:rPr>
           <w:lang w:val="en-US"/>
@@ -6193,116 +6113,14 @@
     </w:p>
     <w:p>
       <w:pPr>
-        <w:tabs>
-          <w:tab w:val="left" w:pos="2394"/>
-        </w:tabs>
-        <w:ind w:firstLine="708"/>
-        <w:jc w:val="both"/>
-        <w:rPr>
-          <w:lang w:val="en-US"/>
-        </w:rPr>
-      </w:pPr>
-    </w:p>
-    <w:p>
-      <w:pPr>
-        <w:tabs>
-          <w:tab w:val="left" w:pos="2394"/>
-        </w:tabs>
-        <w:ind w:firstLine="708"/>
-        <w:jc w:val="both"/>
-        <w:rPr>
-          <w:lang w:val="en-US"/>
-        </w:rPr>
-      </w:pPr>
-    </w:p>
-    <w:p>
-      <w:pPr>
-        <w:tabs>
-          <w:tab w:val="left" w:pos="2394"/>
-        </w:tabs>
-        <w:ind w:firstLine="708"/>
-        <w:jc w:val="both"/>
-        <w:rPr>
-          <w:lang w:val="en-US"/>
-        </w:rPr>
-      </w:pPr>
-    </w:p>
-    <w:p>
-      <w:pPr>
-        <w:tabs>
-          <w:tab w:val="left" w:pos="2394"/>
-        </w:tabs>
-        <w:ind w:firstLine="708"/>
-        <w:jc w:val="both"/>
-        <w:rPr>
-          <w:lang w:val="en-US"/>
-        </w:rPr>
-      </w:pPr>
-    </w:p>
-    <w:p>
-      <w:pPr>
-        <w:tabs>
-          <w:tab w:val="left" w:pos="2394"/>
-        </w:tabs>
-        <w:ind w:firstLine="708"/>
-        <w:jc w:val="both"/>
-        <w:rPr>
-          <w:lang w:val="en-US"/>
-        </w:rPr>
-      </w:pPr>
-    </w:p>
-    <w:p>
-      <w:pPr>
-        <w:tabs>
-          <w:tab w:val="left" w:pos="2394"/>
-        </w:tabs>
-        <w:ind w:firstLine="708"/>
-        <w:jc w:val="both"/>
-        <w:rPr>
-          <w:lang w:val="en-US"/>
-        </w:rPr>
-      </w:pPr>
-    </w:p>
-    <w:p>
-      <w:pPr>
-        <w:tabs>
-          <w:tab w:val="left" w:pos="2394"/>
-        </w:tabs>
-        <w:ind w:firstLine="708"/>
-        <w:jc w:val="both"/>
-        <w:rPr>
-          <w:lang w:val="en-US"/>
-        </w:rPr>
-      </w:pPr>
-    </w:p>
-    <w:p>
-      <w:pPr>
-        <w:ind w:firstLine="708"/>
-        <w:jc w:val="both"/>
-        <w:rPr>
-          <w:lang w:val="en-US"/>
-        </w:rPr>
-      </w:pPr>
-    </w:p>
-    <w:p>
-      <w:pPr>
-        <w:ind w:firstLine="708"/>
-        <w:jc w:val="both"/>
-        <w:rPr>
-          <w:lang w:val="en-US"/>
-        </w:rPr>
-      </w:pPr>
-    </w:p>
-    <w:p>
-      <w:pPr>
-        <w:pStyle w:val="Ttulo1"/>
-      </w:pPr>
-      <w:bookmarkStart w:id="25" w:name="_Toc512675969"/>
+        <w:pStyle w:val="Cabealho1"/>
+      </w:pPr>
+      <w:bookmarkStart w:id="30" w:name="_Toc512675969"/>
       <w:r>
         <w:lastRenderedPageBreak/>
         <w:t>Descrição do Problema</w:t>
       </w:r>
-      <w:bookmarkEnd w:id="25"/>
+      <w:bookmarkEnd w:id="30"/>
     </w:p>
     <w:p>
       <w:pPr>
@@ -6319,6 +6137,7 @@
           <w:id w:val="5951809"/>
           <w:citation/>
         </w:sdtPr>
+        <w:sdtEndPr/>
         <w:sdtContent>
           <w:r>
             <w:fldChar w:fldCharType="begin"/>
@@ -6354,7 +6173,7 @@
           <w:b/>
         </w:rPr>
       </w:pPr>
-      <w:bookmarkStart w:id="26" w:name="_Toc512675970"/>
+      <w:bookmarkStart w:id="31" w:name="_Toc512675970"/>
       <w:r>
         <w:rPr>
           <w:b/>
@@ -6379,7 +6198,7 @@
         </w:rPr>
         <w:t>Ferramentas já existentes</w:t>
       </w:r>
-      <w:bookmarkEnd w:id="26"/>
+      <w:bookmarkEnd w:id="31"/>
     </w:p>
     <w:p>
       <w:pPr>
@@ -6451,6 +6270,7 @@
           <w:id w:val="2012408192"/>
           <w:citation/>
         </w:sdtPr>
+        <w:sdtEndPr/>
         <w:sdtContent>
           <w:r>
             <w:fldChar w:fldCharType="begin"/>
@@ -6486,6 +6306,7 @@
           <w:id w:val="-919489250"/>
           <w:citation/>
         </w:sdtPr>
+        <w:sdtEndPr/>
         <w:sdtContent>
           <w:r>
             <w:fldChar w:fldCharType="begin"/>
@@ -6524,6 +6345,7 @@
           <w:id w:val="644323143"/>
           <w:citation/>
         </w:sdtPr>
+        <w:sdtEndPr/>
         <w:sdtContent>
           <w:r>
             <w:fldChar w:fldCharType="begin"/>
@@ -6556,7 +6378,7 @@
           <w:b/>
         </w:rPr>
       </w:pPr>
-      <w:bookmarkStart w:id="27" w:name="_Toc512675971"/>
+      <w:bookmarkStart w:id="32" w:name="_Toc512675971"/>
       <w:r>
         <w:rPr>
           <w:b/>
@@ -6587,7 +6409,7 @@
         </w:rPr>
         <w:t>Apollo</w:t>
       </w:r>
-      <w:bookmarkEnd w:id="27"/>
+      <w:bookmarkEnd w:id="32"/>
     </w:p>
     <w:p>
       <w:pPr>
@@ -6704,6 +6526,7 @@
           <w:id w:val="-1490637698"/>
           <w:citation/>
         </w:sdtPr>
+        <w:sdtEndPr/>
         <w:sdtContent>
           <w:r>
             <w:fldChar w:fldCharType="begin"/>
@@ -6730,6 +6553,7 @@
           <w:id w:val="-1174494873"/>
           <w:citation/>
         </w:sdtPr>
+        <w:sdtEndPr/>
         <w:sdtContent>
           <w:r>
             <w:fldChar w:fldCharType="begin"/>
@@ -6765,7 +6589,7 @@
           <w:b/>
         </w:rPr>
       </w:pPr>
-      <w:bookmarkStart w:id="28" w:name="_Toc512675972"/>
+      <w:bookmarkStart w:id="33" w:name="_Toc512675972"/>
       <w:r>
         <w:rPr>
           <w:b/>
@@ -6808,7 +6632,7 @@
         </w:rPr>
         <w:t>Protégé</w:t>
       </w:r>
-      <w:bookmarkEnd w:id="28"/>
+      <w:bookmarkEnd w:id="33"/>
       <w:r>
         <w:rPr>
           <w:b/>
@@ -6853,6 +6677,7 @@
           <w:id w:val="567693171"/>
           <w:citation/>
         </w:sdtPr>
+        <w:sdtEndPr/>
         <w:sdtContent>
           <w:r>
             <w:fldChar w:fldCharType="begin"/>
@@ -6951,6 +6776,7 @@
           <w:id w:val="1998145347"/>
           <w:citation/>
         </w:sdtPr>
+        <w:sdtEndPr/>
         <w:sdtContent>
           <w:r>
             <w:fldChar w:fldCharType="begin"/>
@@ -6977,6 +6803,7 @@
           <w:id w:val="572937727"/>
           <w:citation/>
         </w:sdtPr>
+        <w:sdtEndPr/>
         <w:sdtContent>
           <w:r>
             <w:fldChar w:fldCharType="begin"/>
@@ -7012,7 +6839,7 @@
           <w:b/>
         </w:rPr>
       </w:pPr>
-      <w:bookmarkStart w:id="29" w:name="_Toc512675973"/>
+      <w:bookmarkStart w:id="34" w:name="_Toc512675973"/>
       <w:r>
         <w:rPr>
           <w:b/>
@@ -7055,7 +6882,7 @@
         </w:rPr>
         <w:t>Swoop</w:t>
       </w:r>
-      <w:bookmarkEnd w:id="29"/>
+      <w:bookmarkEnd w:id="34"/>
     </w:p>
     <w:p>
       <w:pPr>
@@ -7142,6 +6969,7 @@
           <w:id w:val="1352610190"/>
           <w:citation/>
         </w:sdtPr>
+        <w:sdtEndPr/>
         <w:sdtContent>
           <w:r>
             <w:fldChar w:fldCharType="begin"/>
@@ -7168,6 +6996,7 @@
           <w:id w:val="1542403113"/>
           <w:citation/>
         </w:sdtPr>
+        <w:sdtEndPr/>
         <w:sdtContent>
           <w:r>
             <w:fldChar w:fldCharType="begin"/>
@@ -7317,7 +7146,7 @@
           <w:b/>
         </w:rPr>
       </w:pPr>
-      <w:bookmarkStart w:id="30" w:name="_Toc512675974"/>
+      <w:bookmarkStart w:id="35" w:name="_Toc512675974"/>
       <w:r>
         <w:rPr>
           <w:b/>
@@ -7336,7 +7165,7 @@
         </w:rPr>
         <w:t>Como HOMI se compara com estas ferramentas</w:t>
       </w:r>
-      <w:bookmarkEnd w:id="30"/>
+      <w:bookmarkEnd w:id="35"/>
     </w:p>
     <w:p>
       <w:pPr>
@@ -8043,33 +7872,59 @@
         <w:pStyle w:val="Legenda"/>
         <w:jc w:val="center"/>
       </w:pPr>
-      <w:bookmarkStart w:id="31" w:name="_Toc512675806"/>
+      <w:bookmarkStart w:id="36" w:name="_Toc512675806"/>
       <w:r>
         <w:t xml:space="preserve">Tabela </w:t>
       </w:r>
-      <w:fldSimple w:instr=" STYLEREF 1 \s ">
-        <w:r>
-          <w:rPr>
-            <w:noProof/>
-          </w:rPr>
-          <w:t>3</w:t>
-        </w:r>
-      </w:fldSimple>
+      <w:r>
+        <w:fldChar w:fldCharType="begin"/>
+      </w:r>
+      <w:r>
+        <w:instrText xml:space="preserve"> STYLEREF 1 \s </w:instrText>
+      </w:r>
+      <w:r>
+        <w:fldChar w:fldCharType="separate"/>
+      </w:r>
+      <w:r>
+        <w:rPr>
+          <w:noProof/>
+        </w:rPr>
+        <w:t>3</w:t>
+      </w:r>
+      <w:r>
+        <w:rPr>
+          <w:noProof/>
+        </w:rPr>
+        <w:fldChar w:fldCharType="end"/>
+      </w:r>
       <w:r>
         <w:t>.</w:t>
       </w:r>
-      <w:fldSimple w:instr=" SEQ Tabela \* ARABIC \s 1 ">
-        <w:r>
-          <w:rPr>
-            <w:noProof/>
-          </w:rPr>
-          <w:t>1</w:t>
-        </w:r>
-      </w:fldSimple>
+      <w:r>
+        <w:fldChar w:fldCharType="begin"/>
+      </w:r>
+      <w:r>
+        <w:instrText xml:space="preserve"> SEQ Tabela \* ARABIC \s 1 </w:instrText>
+      </w:r>
+      <w:r>
+        <w:fldChar w:fldCharType="separate"/>
+      </w:r>
+      <w:r>
+        <w:rPr>
+          <w:noProof/>
+        </w:rPr>
+        <w:t>1</w:t>
+      </w:r>
+      <w:r>
+        <w:rPr>
+          <w:noProof/>
+        </w:rPr>
+        <w:fldChar w:fldCharType="end"/>
+      </w:r>
       <w:r>
         <w:t xml:space="preserve"> Comparação entre várias ferramentas e a nossa aplicação</w:t>
       </w:r>
-      <w:bookmarkEnd w:id="31"/>
+      <w:bookmarkEnd w:id="36"/>
     </w:p>
     <w:p/>
     <w:p/>
@@ -8077,16 +7932,16 @@
     <w:p/>
     <w:p>
       <w:pPr>
-        <w:pStyle w:val="Ttulo1"/>
-      </w:pPr>
-      <w:bookmarkStart w:id="32" w:name="_Toc512613679"/>
-      <w:bookmarkStart w:id="33" w:name="_Toc512675975"/>
+        <w:pStyle w:val="Cabealho1"/>
+      </w:pPr>
+      <w:bookmarkStart w:id="37" w:name="_Toc512613679"/>
+      <w:bookmarkStart w:id="38" w:name="_Toc512675975"/>
       <w:r>
         <w:lastRenderedPageBreak/>
         <w:t>Chaos Pop</w:t>
       </w:r>
-      <w:bookmarkEnd w:id="32"/>
-      <w:bookmarkEnd w:id="33"/>
+      <w:bookmarkEnd w:id="37"/>
+      <w:bookmarkEnd w:id="38"/>
     </w:p>
     <w:p>
       <w:pPr>
@@ -8131,7 +7986,7 @@
           <w:b/>
         </w:rPr>
       </w:pPr>
-      <w:bookmarkStart w:id="34" w:name="_Toc512675976"/>
+      <w:bookmarkStart w:id="39" w:name="_Toc512675976"/>
       <w:r>
         <w:rPr>
           <w:b/>
@@ -8150,7 +8005,7 @@
         </w:rPr>
         <w:t>API</w:t>
       </w:r>
-      <w:bookmarkEnd w:id="34"/>
+      <w:bookmarkEnd w:id="39"/>
     </w:p>
     <w:p>
       <w:pPr>
@@ -8646,35 +8501,61 @@
         <w:pStyle w:val="Legenda"/>
         <w:jc w:val="center"/>
       </w:pPr>
-      <w:bookmarkStart w:id="35" w:name="_Toc512613613"/>
-      <w:bookmarkStart w:id="36" w:name="_Toc512675807"/>
+      <w:bookmarkStart w:id="40" w:name="_Toc512613613"/>
+      <w:bookmarkStart w:id="41" w:name="_Toc512675807"/>
       <w:r>
         <w:t xml:space="preserve">Tabela </w:t>
       </w:r>
-      <w:fldSimple w:instr=" STYLEREF 1 \s ">
-        <w:r>
-          <w:rPr>
-            <w:noProof/>
-          </w:rPr>
-          <w:t>4</w:t>
-        </w:r>
-      </w:fldSimple>
+      <w:r>
+        <w:fldChar w:fldCharType="begin"/>
+      </w:r>
+      <w:r>
+        <w:instrText xml:space="preserve"> STYLEREF 1 \s </w:instrText>
+      </w:r>
+      <w:r>
+        <w:fldChar w:fldCharType="separate"/>
+      </w:r>
+      <w:r>
+        <w:rPr>
+          <w:noProof/>
+        </w:rPr>
+        <w:t>4</w:t>
+      </w:r>
+      <w:r>
+        <w:rPr>
+          <w:noProof/>
+        </w:rPr>
+        <w:fldChar w:fldCharType="end"/>
+      </w:r>
       <w:r>
         <w:t>.</w:t>
       </w:r>
-      <w:fldSimple w:instr=" SEQ Tabela \* ARABIC \s 1 ">
-        <w:r>
-          <w:rPr>
-            <w:noProof/>
-          </w:rPr>
-          <w:t>1</w:t>
-        </w:r>
-      </w:fldSimple>
+      <w:r>
+        <w:fldChar w:fldCharType="begin"/>
+      </w:r>
+      <w:r>
+        <w:instrText xml:space="preserve"> SEQ Tabela \* ARABIC \s 1 </w:instrText>
+      </w:r>
+      <w:r>
+        <w:fldChar w:fldCharType="separate"/>
+      </w:r>
+      <w:r>
+        <w:rPr>
+          <w:noProof/>
+        </w:rPr>
+        <w:t>1</w:t>
+      </w:r>
+      <w:r>
+        <w:rPr>
+          <w:noProof/>
+        </w:rPr>
+        <w:fldChar w:fldCharType="end"/>
+      </w:r>
       <w:r>
         <w:t xml:space="preserve"> Endpoints disponíveis no path iniciado por /individualMappingManager</w:t>
       </w:r>
-      <w:bookmarkEnd w:id="35"/>
-      <w:bookmarkEnd w:id="36"/>
+      <w:bookmarkEnd w:id="40"/>
+      <w:bookmarkEnd w:id="41"/>
     </w:p>
     <w:p/>
     <w:tbl>
@@ -9170,36 +9051,62 @@
           <w:b/>
         </w:rPr>
       </w:pPr>
-      <w:bookmarkStart w:id="37" w:name="_Toc512675808"/>
+      <w:bookmarkStart w:id="42" w:name="_Toc512675808"/>
       <w:r>
         <w:t xml:space="preserve">Tabela </w:t>
       </w:r>
-      <w:fldSimple w:instr=" STYLEREF 1 \s ">
-        <w:r>
-          <w:rPr>
-            <w:noProof/>
-          </w:rPr>
-          <w:t>4</w:t>
-        </w:r>
-      </w:fldSimple>
+      <w:r>
+        <w:fldChar w:fldCharType="begin"/>
+      </w:r>
+      <w:r>
+        <w:instrText xml:space="preserve"> STYLEREF 1 \s </w:instrText>
+      </w:r>
+      <w:r>
+        <w:fldChar w:fldCharType="separate"/>
+      </w:r>
+      <w:r>
+        <w:rPr>
+          <w:noProof/>
+        </w:rPr>
+        <w:t>4</w:t>
+      </w:r>
+      <w:r>
+        <w:rPr>
+          <w:noProof/>
+        </w:rPr>
+        <w:fldChar w:fldCharType="end"/>
+      </w:r>
       <w:r>
         <w:t>.</w:t>
       </w:r>
-      <w:fldSimple w:instr=" SEQ Tabela \* ARABIC \s 1 ">
-        <w:r>
-          <w:rPr>
-            <w:noProof/>
-          </w:rPr>
-          <w:t>2</w:t>
-        </w:r>
-      </w:fldSimple>
+      <w:r>
+        <w:fldChar w:fldCharType="begin"/>
+      </w:r>
+      <w:r>
+        <w:instrText xml:space="preserve"> SEQ Tabela \* ARABIC \s 1 </w:instrText>
+      </w:r>
+      <w:r>
+        <w:fldChar w:fldCharType="separate"/>
+      </w:r>
+      <w:r>
+        <w:rPr>
+          <w:noProof/>
+        </w:rPr>
+        <w:t>2</w:t>
+      </w:r>
+      <w:r>
+        <w:rPr>
+          <w:noProof/>
+        </w:rPr>
+        <w:fldChar w:fldCharType="end"/>
+      </w:r>
       <w:r>
         <w:t xml:space="preserve"> </w:t>
       </w:r>
       <w:r>
         <w:t>Endpoints disponíveis no path iniciado por /fileManager</w:t>
       </w:r>
-      <w:bookmarkEnd w:id="37"/>
+      <w:bookmarkEnd w:id="42"/>
     </w:p>
     <w:tbl>
       <w:tblPr>
@@ -9498,36 +9405,62 @@
         <w:pStyle w:val="Legenda"/>
         <w:jc w:val="center"/>
       </w:pPr>
-      <w:bookmarkStart w:id="38" w:name="_Toc512675809"/>
+      <w:bookmarkStart w:id="43" w:name="_Toc512675809"/>
       <w:r>
         <w:t xml:space="preserve">Tabela </w:t>
       </w:r>
-      <w:fldSimple w:instr=" STYLEREF 1 \s ">
-        <w:r>
-          <w:rPr>
-            <w:noProof/>
-          </w:rPr>
-          <w:t>4</w:t>
-        </w:r>
-      </w:fldSimple>
+      <w:r>
+        <w:fldChar w:fldCharType="begin"/>
+      </w:r>
+      <w:r>
+        <w:instrText xml:space="preserve"> STYLEREF 1 \s </w:instrText>
+      </w:r>
+      <w:r>
+        <w:fldChar w:fldCharType="separate"/>
+      </w:r>
+      <w:r>
+        <w:rPr>
+          <w:noProof/>
+        </w:rPr>
+        <w:t>4</w:t>
+      </w:r>
+      <w:r>
+        <w:rPr>
+          <w:noProof/>
+        </w:rPr>
+        <w:fldChar w:fldCharType="end"/>
+      </w:r>
       <w:r>
         <w:t>.</w:t>
       </w:r>
-      <w:fldSimple w:instr=" SEQ Tabela \* ARABIC \s 1 ">
-        <w:r>
-          <w:rPr>
-            <w:noProof/>
-          </w:rPr>
-          <w:t>3</w:t>
-        </w:r>
-      </w:fldSimple>
+      <w:r>
+        <w:fldChar w:fldCharType="begin"/>
+      </w:r>
+      <w:r>
+        <w:instrText xml:space="preserve"> SEQ Tabela \* ARABIC \s 1 </w:instrText>
+      </w:r>
+      <w:r>
+        <w:fldChar w:fldCharType="separate"/>
+      </w:r>
+      <w:r>
+        <w:rPr>
+          <w:noProof/>
+        </w:rPr>
+        <w:t>3</w:t>
+      </w:r>
+      <w:r>
+        <w:rPr>
+          <w:noProof/>
+        </w:rPr>
+        <w:fldChar w:fldCharType="end"/>
+      </w:r>
       <w:r>
         <w:t xml:space="preserve"> </w:t>
       </w:r>
       <w:r>
         <w:t>Endpoints disponíveis no path iniciado por /mappingManager</w:t>
       </w:r>
-      <w:bookmarkEnd w:id="38"/>
+      <w:bookmarkEnd w:id="43"/>
     </w:p>
     <w:p/>
     <w:tbl>
@@ -9823,36 +9756,62 @@
           <w:b/>
         </w:rPr>
       </w:pPr>
-      <w:bookmarkStart w:id="39" w:name="_Toc512675810"/>
+      <w:bookmarkStart w:id="44" w:name="_Toc512675810"/>
       <w:r>
         <w:t xml:space="preserve">Tabela </w:t>
       </w:r>
-      <w:fldSimple w:instr=" STYLEREF 1 \s ">
-        <w:r>
-          <w:rPr>
-            <w:noProof/>
-          </w:rPr>
-          <w:t>4</w:t>
-        </w:r>
-      </w:fldSimple>
+      <w:r>
+        <w:fldChar w:fldCharType="begin"/>
+      </w:r>
+      <w:r>
+        <w:instrText xml:space="preserve"> STYLEREF 1 \s </w:instrText>
+      </w:r>
+      <w:r>
+        <w:fldChar w:fldCharType="separate"/>
+      </w:r>
+      <w:r>
+        <w:rPr>
+          <w:noProof/>
+        </w:rPr>
+        <w:t>4</w:t>
+      </w:r>
+      <w:r>
+        <w:rPr>
+          <w:noProof/>
+        </w:rPr>
+        <w:fldChar w:fldCharType="end"/>
+      </w:r>
       <w:r>
         <w:t>.</w:t>
       </w:r>
-      <w:fldSimple w:instr=" SEQ Tabela \* ARABIC \s 1 ">
-        <w:r>
-          <w:rPr>
-            <w:noProof/>
-          </w:rPr>
-          <w:t>4</w:t>
-        </w:r>
-      </w:fldSimple>
+      <w:r>
+        <w:fldChar w:fldCharType="begin"/>
+      </w:r>
+      <w:r>
+        <w:instrText xml:space="preserve"> SEQ Tabela \* ARABIC \s 1 </w:instrText>
+      </w:r>
+      <w:r>
+        <w:fldChar w:fldCharType="separate"/>
+      </w:r>
+      <w:r>
+        <w:rPr>
+          <w:noProof/>
+        </w:rPr>
+        <w:t>4</w:t>
+      </w:r>
+      <w:r>
+        <w:rPr>
+          <w:noProof/>
+        </w:rPr>
+        <w:fldChar w:fldCharType="end"/>
+      </w:r>
       <w:r>
         <w:t xml:space="preserve"> </w:t>
       </w:r>
       <w:r>
         <w:t>Endpoints disponíveis no path iniciado por /nodeManager</w:t>
       </w:r>
-      <w:bookmarkEnd w:id="39"/>
+      <w:bookmarkEnd w:id="44"/>
     </w:p>
     <w:p/>
     <w:tbl>
@@ -10625,37 +10584,63 @@
         <w:pStyle w:val="Legenda"/>
         <w:framePr w:hSpace="141" w:wrap="around" w:vAnchor="text" w:hAnchor="page" w:x="3145" w:y="7334"/>
       </w:pPr>
-      <w:bookmarkStart w:id="40" w:name="_Toc512613616"/>
-      <w:bookmarkStart w:id="41" w:name="_Toc512675811"/>
+      <w:bookmarkStart w:id="45" w:name="_Toc512675811"/>
+      <w:bookmarkStart w:id="46" w:name="_Toc512613616"/>
       <w:r>
         <w:t xml:space="preserve">Tabela </w:t>
       </w:r>
-      <w:fldSimple w:instr=" STYLEREF 1 \s ">
-        <w:r>
-          <w:rPr>
-            <w:noProof/>
-          </w:rPr>
-          <w:t>4</w:t>
-        </w:r>
-      </w:fldSimple>
+      <w:r>
+        <w:fldChar w:fldCharType="begin"/>
+      </w:r>
+      <w:r>
+        <w:instrText xml:space="preserve"> STYLEREF 1 \s </w:instrText>
+      </w:r>
+      <w:r>
+        <w:fldChar w:fldCharType="separate"/>
+      </w:r>
+      <w:r>
+        <w:rPr>
+          <w:noProof/>
+        </w:rPr>
+        <w:t>4</w:t>
+      </w:r>
+      <w:r>
+        <w:rPr>
+          <w:noProof/>
+        </w:rPr>
+        <w:fldChar w:fldCharType="end"/>
+      </w:r>
       <w:r>
         <w:t>.</w:t>
       </w:r>
-      <w:fldSimple w:instr=" SEQ Tabela \* ARABIC \s 1 ">
-        <w:r>
-          <w:rPr>
-            <w:noProof/>
-          </w:rPr>
-          <w:t>5</w:t>
-        </w:r>
-      </w:fldSimple>
+      <w:r>
+        <w:fldChar w:fldCharType="begin"/>
+      </w:r>
+      <w:r>
+        <w:instrText xml:space="preserve"> SEQ Tabela \* ARABIC \s 1 </w:instrText>
+      </w:r>
+      <w:r>
+        <w:fldChar w:fldCharType="separate"/>
+      </w:r>
+      <w:r>
+        <w:rPr>
+          <w:noProof/>
+        </w:rPr>
+        <w:t>5</w:t>
+      </w:r>
+      <w:r>
+        <w:rPr>
+          <w:noProof/>
+        </w:rPr>
+        <w:fldChar w:fldCharType="end"/>
+      </w:r>
       <w:r>
         <w:t xml:space="preserve"> </w:t>
       </w:r>
       <w:r>
         <w:t>Endpoints disponíveis no path iniciado por /ontologyManager</w:t>
       </w:r>
-      <w:bookmarkEnd w:id="41"/>
+      <w:bookmarkEnd w:id="45"/>
     </w:p>
     <w:p>
       <w:pPr>
@@ -10665,7 +10650,7 @@
       <w:r>
         <w:t xml:space="preserve"> </w:t>
       </w:r>
-      <w:bookmarkEnd w:id="40"/>
+      <w:bookmarkEnd w:id="46"/>
     </w:p>
     <w:p>
       <w:pPr>
@@ -10683,8 +10668,8 @@
           <w:b/>
         </w:rPr>
       </w:pPr>
-      <w:bookmarkStart w:id="42" w:name="_Toc512613681"/>
-      <w:bookmarkStart w:id="43" w:name="_Toc512675977"/>
+      <w:bookmarkStart w:id="47" w:name="_Toc512613681"/>
+      <w:bookmarkStart w:id="48" w:name="_Toc512675977"/>
       <w:r>
         <w:rPr>
           <w:b/>
@@ -10710,8 +10695,8 @@
         </w:rPr>
         <w:t>Armazenamento de dados</w:t>
       </w:r>
-      <w:bookmarkEnd w:id="42"/>
-      <w:bookmarkEnd w:id="43"/>
+      <w:bookmarkEnd w:id="47"/>
+      <w:bookmarkEnd w:id="48"/>
     </w:p>
     <w:p>
       <w:pPr>
@@ -10844,18 +10829,12 @@
         <w:rPr>
           <w:szCs w:val="24"/>
         </w:rPr>
-        <w:instrText xml:space="preserve"> REF _Ref512673770 \h </w:instrText>
+        <w:instrText xml:space="preserve"> REF _Ref512673770 \h  \* MERGEFORMAT </w:instrText>
       </w:r>
       <w:r>
         <w:rPr>
           <w:szCs w:val="24"/>
         </w:rPr>
-      </w:r>
-      <w:r>
-        <w:rPr>
-          <w:szCs w:val="24"/>
-        </w:rPr>
-        <w:instrText xml:space="preserve"> \* MERGEFORMAT </w:instrText>
       </w:r>
       <w:r>
         <w:rPr>
@@ -11059,7 +11038,7 @@
           </mc:Choice>
           <mc:Fallback>
             <w:pict>
-              <v:shape w14:anchorId="686984C1" id="Caixa de texto 217" o:spid="_x0000_s1028" type="#_x0000_t202" style="position:absolute;left:0;text-align:left;margin-left:34.45pt;margin-top:139.8pt;width:103.5pt;height:56.25pt;z-index:251667456;visibility:visible;mso-wrap-style:square;mso-width-percent:0;mso-height-percent:0;mso-wrap-distance-left:9pt;mso-wrap-distance-top:3.6pt;mso-wrap-distance-right:9pt;mso-wrap-distance-bottom:3.6pt;mso-position-horizontal:absolute;mso-position-horizontal-relative:margin;mso-position-vertical:absolute;mso-position-vertical-relative:text;mso-width-percent:0;mso-height-percent:0;mso-width-relative:margin;mso-height-relative:margin;v-text-anchor:top" o:gfxdata="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" strokecolor="white [3212]">
+              <v:shape w14:anchorId="686984C1" id="Caixa de texto 217" o:spid="_x0000_s1027" type="#_x0000_t202" style="position:absolute;left:0;text-align:left;margin-left:34.45pt;margin-top:139.8pt;width:103.5pt;height:56.25pt;z-index:251667456;visibility:visible;mso-wrap-style:square;mso-width-percent:0;mso-height-percent:0;mso-wrap-distance-left:9pt;mso-wrap-distance-top:3.6pt;mso-wrap-distance-right:9pt;mso-wrap-distance-bottom:3.6pt;mso-position-horizontal:absolute;mso-position-horizontal-relative:margin;mso-position-vertical:absolute;mso-position-vertical-relative:text;mso-width-percent:0;mso-height-percent:0;mso-width-relative:margin;mso-height-relative:margin;v-text-anchor:top" o:gfxdata="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" strokecolor="white [3212]">
                 <v:textbox>
                   <w:txbxContent>
                     <w:p>
@@ -11162,36 +11141,62 @@
         <w:pStyle w:val="Legenda"/>
         <w:jc w:val="center"/>
       </w:pPr>
-      <w:bookmarkStart w:id="44" w:name="_Toc512675820"/>
+      <w:bookmarkStart w:id="49" w:name="_Toc512675820"/>
       <w:r>
         <w:t xml:space="preserve">Figura </w:t>
       </w:r>
-      <w:fldSimple w:instr=" STYLEREF 1 \s ">
-        <w:r>
-          <w:rPr>
-            <w:noProof/>
-          </w:rPr>
-          <w:t>4</w:t>
-        </w:r>
-      </w:fldSimple>
+      <w:r>
+        <w:fldChar w:fldCharType="begin"/>
+      </w:r>
+      <w:r>
+        <w:instrText xml:space="preserve"> STYLEREF 1 \s </w:instrText>
+      </w:r>
+      <w:r>
+        <w:fldChar w:fldCharType="separate"/>
+      </w:r>
+      <w:r>
+        <w:rPr>
+          <w:noProof/>
+        </w:rPr>
+        <w:t>4</w:t>
+      </w:r>
+      <w:r>
+        <w:rPr>
+          <w:noProof/>
+        </w:rPr>
+        <w:fldChar w:fldCharType="end"/>
+      </w:r>
       <w:r>
         <w:t>.</w:t>
       </w:r>
-      <w:fldSimple w:instr=" SEQ Figura \* ARABIC \s 1 ">
-        <w:r>
-          <w:rPr>
-            <w:noProof/>
-          </w:rPr>
-          <w:t>1</w:t>
-        </w:r>
-      </w:fldSimple>
+      <w:r>
+        <w:fldChar w:fldCharType="begin"/>
+      </w:r>
+      <w:r>
+        <w:instrText xml:space="preserve"> SEQ Figura \* ARABIC \s 1 </w:instrText>
+      </w:r>
+      <w:r>
+        <w:fldChar w:fldCharType="separate"/>
+      </w:r>
+      <w:r>
+        <w:rPr>
+          <w:noProof/>
+        </w:rPr>
+        <w:t>1</w:t>
+      </w:r>
+      <w:r>
+        <w:rPr>
+          <w:noProof/>
+        </w:rPr>
+        <w:fldChar w:fldCharType="end"/>
+      </w:r>
       <w:r>
         <w:t xml:space="preserve"> </w:t>
       </w:r>
       <w:r>
         <w:t>Representação das dependências de um ficheiro que descreve uma ontologia</w:t>
       </w:r>
-      <w:bookmarkEnd w:id="44"/>
+      <w:bookmarkEnd w:id="49"/>
     </w:p>
     <w:p>
       <w:pPr>
@@ -11221,8 +11226,8 @@
           <w:b/>
         </w:rPr>
       </w:pPr>
-      <w:bookmarkStart w:id="45" w:name="_Toc512613682"/>
-      <w:bookmarkStart w:id="46" w:name="_Toc512675978"/>
+      <w:bookmarkStart w:id="50" w:name="_Toc512613682"/>
+      <w:bookmarkStart w:id="51" w:name="_Toc512675978"/>
       <w:r>
         <w:rPr>
           <w:b/>
@@ -11243,8 +11248,8 @@
         <w:tab/>
         <w:t>Exemplo de utilização</w:t>
       </w:r>
-      <w:bookmarkEnd w:id="45"/>
-      <w:bookmarkEnd w:id="46"/>
+      <w:bookmarkEnd w:id="50"/>
+      <w:bookmarkEnd w:id="51"/>
     </w:p>
     <w:p>
       <w:pPr>
@@ -11385,36 +11390,62 @@
         <w:pStyle w:val="Legenda"/>
         <w:jc w:val="center"/>
       </w:pPr>
-      <w:bookmarkStart w:id="47" w:name="_Toc512675821"/>
+      <w:bookmarkStart w:id="52" w:name="_Toc512675821"/>
       <w:r>
         <w:t xml:space="preserve">Figura </w:t>
       </w:r>
-      <w:fldSimple w:instr=" STYLEREF 1 \s ">
-        <w:r>
-          <w:rPr>
-            <w:noProof/>
-          </w:rPr>
-          <w:t>4</w:t>
-        </w:r>
-      </w:fldSimple>
+      <w:r>
+        <w:fldChar w:fldCharType="begin"/>
+      </w:r>
+      <w:r>
+        <w:instrText xml:space="preserve"> STYLEREF 1 \s </w:instrText>
+      </w:r>
+      <w:r>
+        <w:fldChar w:fldCharType="separate"/>
+      </w:r>
+      <w:r>
+        <w:rPr>
+          <w:noProof/>
+        </w:rPr>
+        <w:t>4</w:t>
+      </w:r>
+      <w:r>
+        <w:rPr>
+          <w:noProof/>
+        </w:rPr>
+        <w:fldChar w:fldCharType="end"/>
+      </w:r>
       <w:r>
         <w:t>.</w:t>
       </w:r>
-      <w:fldSimple w:instr=" SEQ Figura \* ARABIC \s 1 ">
-        <w:r>
-          <w:rPr>
-            <w:noProof/>
-          </w:rPr>
-          <w:t>2</w:t>
-        </w:r>
-      </w:fldSimple>
+      <w:r>
+        <w:fldChar w:fldCharType="begin"/>
+      </w:r>
+      <w:r>
+        <w:instrText xml:space="preserve"> SEQ Figura \* ARABIC \s 1 </w:instrText>
+      </w:r>
+      <w:r>
+        <w:fldChar w:fldCharType="separate"/>
+      </w:r>
+      <w:r>
+        <w:rPr>
+          <w:noProof/>
+        </w:rPr>
+        <w:t>2</w:t>
+      </w:r>
+      <w:r>
+        <w:rPr>
+          <w:noProof/>
+        </w:rPr>
+        <w:fldChar w:fldCharType="end"/>
+      </w:r>
       <w:r>
         <w:t xml:space="preserve"> </w:t>
       </w:r>
       <w:r>
         <w:t>Exemplo de ficheiro de dados semiestruturados</w:t>
       </w:r>
-      <w:bookmarkEnd w:id="47"/>
+      <w:bookmarkEnd w:id="52"/>
     </w:p>
     <w:p>
       <w:pPr>
@@ -11575,7 +11606,7 @@
           </mc:Choice>
           <mc:Fallback>
             <w:pict>
-              <v:shape w14:anchorId="3316DB39" id="Caixa de texto 23" o:spid="_x0000_s1029" type="#_x0000_t202" style="position:absolute;left:0;text-align:left;margin-left:33.75pt;margin-top:4pt;width:139.5pt;height:79.5pt;z-index:251668480;visibility:visible;mso-wrap-style:square;mso-width-percent:0;mso-height-percent:0;mso-wrap-distance-left:9pt;mso-wrap-distance-top:3.6pt;mso-wrap-distance-right:9pt;mso-wrap-distance-bottom:3.6pt;mso-position-horizontal:absolute;mso-position-horizontal-relative:margin;mso-position-vertical:absolute;mso-position-vertical-relative:text;mso-width-percent:0;mso-height-percent:0;mso-width-relative:margin;mso-height-relative:margin;v-text-anchor:top" o:gfxdata="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" stroked="f">
+              <v:shape w14:anchorId="3316DB39" id="Caixa de texto 23" o:spid="_x0000_s1028" type="#_x0000_t202" style="position:absolute;left:0;text-align:left;margin-left:33.75pt;margin-top:4pt;width:139.5pt;height:79.5pt;z-index:251668480;visibility:visible;mso-wrap-style:square;mso-width-percent:0;mso-height-percent:0;mso-wrap-distance-left:9pt;mso-wrap-distance-top:3.6pt;mso-wrap-distance-right:9pt;mso-wrap-distance-bottom:3.6pt;mso-position-horizontal:absolute;mso-position-horizontal-relative:margin;mso-position-vertical:absolute;mso-position-vertical-relative:text;mso-width-percent:0;mso-height-percent:0;mso-width-relative:margin;mso-height-relative:margin;v-text-anchor:top" o:gfxdata="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" stroked="f">
                 <v:textbox>
                   <w:txbxContent>
                     <w:p>
@@ -11723,43 +11754,67 @@
         <w:pStyle w:val="Legenda"/>
         <w:jc w:val="center"/>
       </w:pPr>
-      <w:bookmarkStart w:id="48" w:name="_Toc512675822"/>
+      <w:bookmarkStart w:id="53" w:name="_Toc512675822"/>
       <w:r>
         <w:t xml:space="preserve">Figura </w:t>
       </w:r>
-      <w:fldSimple w:instr=" STYLEREF 1 \s ">
-        <w:r>
-          <w:rPr>
-            <w:noProof/>
-          </w:rPr>
-          <w:t>4</w:t>
-        </w:r>
-      </w:fldSimple>
+      <w:r>
+        <w:fldChar w:fldCharType="begin"/>
+      </w:r>
+      <w:r>
+        <w:instrText xml:space="preserve"> STYLEREF 1 \s </w:instrText>
+      </w:r>
+      <w:r>
+        <w:fldChar w:fldCharType="separate"/>
+      </w:r>
+      <w:r>
+        <w:rPr>
+          <w:noProof/>
+        </w:rPr>
+        <w:t>4</w:t>
+      </w:r>
+      <w:r>
+        <w:rPr>
+          <w:noProof/>
+        </w:rPr>
+        <w:fldChar w:fldCharType="end"/>
+      </w:r>
       <w:r>
         <w:t>.</w:t>
       </w:r>
-      <w:fldSimple w:instr=" SEQ Figura \* ARABIC \s 1 ">
-        <w:r>
-          <w:rPr>
-            <w:noProof/>
-          </w:rPr>
-          <w:t>3</w:t>
-        </w:r>
-      </w:fldSimple>
+      <w:r>
+        <w:fldChar w:fldCharType="begin"/>
+      </w:r>
+      <w:r>
+        <w:instrText xml:space="preserve"> SEQ Figura \* ARABIC \s 1 </w:instrText>
+      </w:r>
+      <w:r>
+        <w:fldChar w:fldCharType="separate"/>
+      </w:r>
+      <w:r>
+        <w:rPr>
+          <w:noProof/>
+        </w:rPr>
+        <w:t>3</w:t>
+      </w:r>
+      <w:r>
+        <w:rPr>
+          <w:noProof/>
+        </w:rPr>
+        <w:fldChar w:fldCharType="end"/>
+      </w:r>
       <w:r>
         <w:t xml:space="preserve"> </w:t>
       </w:r>
       <w:r>
         <w:t>Exemplo de árvore gerada pela ferramenta ChaosPop</w:t>
       </w:r>
-      <w:bookmarkEnd w:id="48"/>
+      <w:bookmarkEnd w:id="53"/>
     </w:p>
     <w:p>
       <w:pPr>
         <w:jc w:val="both"/>
       </w:pPr>
-      <w:bookmarkStart w:id="49" w:name="_GoBack"/>
-      <w:bookmarkEnd w:id="49"/>
     </w:p>
     <w:p>
       <w:pPr>
@@ -11776,10 +11831,7 @@
         <w:fldChar w:fldCharType="begin"/>
       </w:r>
       <w:r>
-        <w:instrText xml:space="preserve"> REF _Ref512675512 \h </w:instrText>
-      </w:r>
-      <w:r>
-        <w:instrText xml:space="preserve"> \* MERGEFORMAT </w:instrText>
+        <w:instrText xml:space="preserve"> REF _Ref512675512 \h  \* MERGEFORMAT </w:instrText>
       </w:r>
       <w:r>
         <w:fldChar w:fldCharType="separate"/>
@@ -12044,36 +12096,62 @@
         <w:pStyle w:val="Legenda"/>
         <w:jc w:val="center"/>
       </w:pPr>
-      <w:bookmarkStart w:id="50" w:name="_Toc512675812"/>
+      <w:bookmarkStart w:id="54" w:name="_Toc512675812"/>
       <w:r>
         <w:t xml:space="preserve">Tabela </w:t>
       </w:r>
-      <w:fldSimple w:instr=" STYLEREF 1 \s ">
-        <w:r>
-          <w:rPr>
-            <w:noProof/>
-          </w:rPr>
-          <w:t>4</w:t>
-        </w:r>
-      </w:fldSimple>
+      <w:r>
+        <w:fldChar w:fldCharType="begin"/>
+      </w:r>
+      <w:r>
+        <w:instrText xml:space="preserve"> STYLEREF 1 \s </w:instrText>
+      </w:r>
+      <w:r>
+        <w:fldChar w:fldCharType="separate"/>
+      </w:r>
+      <w:r>
+        <w:rPr>
+          <w:noProof/>
+        </w:rPr>
+        <w:t>4</w:t>
+      </w:r>
+      <w:r>
+        <w:rPr>
+          <w:noProof/>
+        </w:rPr>
+        <w:fldChar w:fldCharType="end"/>
+      </w:r>
       <w:r>
         <w:t>.</w:t>
       </w:r>
-      <w:fldSimple w:instr=" SEQ Tabela \* ARABIC \s 1 ">
-        <w:r>
-          <w:rPr>
-            <w:noProof/>
-          </w:rPr>
-          <w:t>6</w:t>
-        </w:r>
-      </w:fldSimple>
+      <w:r>
+        <w:fldChar w:fldCharType="begin"/>
+      </w:r>
+      <w:r>
+        <w:instrText xml:space="preserve"> SEQ Tabela \* ARABIC \s 1 </w:instrText>
+      </w:r>
+      <w:r>
+        <w:fldChar w:fldCharType="separate"/>
+      </w:r>
+      <w:r>
+        <w:rPr>
+          <w:noProof/>
+        </w:rPr>
+        <w:t>6</w:t>
+      </w:r>
+      <w:r>
+        <w:rPr>
+          <w:noProof/>
+        </w:rPr>
+        <w:fldChar w:fldCharType="end"/>
+      </w:r>
       <w:r>
         <w:t xml:space="preserve"> </w:t>
       </w:r>
       <w:r>
         <w:t>Alguns mapeamentos do ficheiro semiestruturado para ontologia</w:t>
       </w:r>
-      <w:bookmarkEnd w:id="50"/>
+      <w:bookmarkEnd w:id="54"/>
     </w:p>
     <w:p/>
     <w:p>
@@ -12322,38 +12400,64 @@
         <w:pStyle w:val="Legenda"/>
         <w:jc w:val="center"/>
       </w:pPr>
-      <w:bookmarkStart w:id="51" w:name="_Ref512675591"/>
-      <w:bookmarkStart w:id="52" w:name="_Toc512675823"/>
+      <w:bookmarkStart w:id="55" w:name="_Ref512675591"/>
+      <w:bookmarkStart w:id="56" w:name="_Toc512675823"/>
       <w:r>
         <w:t xml:space="preserve">Figura </w:t>
       </w:r>
-      <w:fldSimple w:instr=" STYLEREF 1 \s ">
-        <w:r>
-          <w:rPr>
-            <w:noProof/>
-          </w:rPr>
-          <w:t>4</w:t>
-        </w:r>
-      </w:fldSimple>
+      <w:r>
+        <w:fldChar w:fldCharType="begin"/>
+      </w:r>
+      <w:r>
+        <w:instrText xml:space="preserve"> STYLEREF 1 \s </w:instrText>
+      </w:r>
+      <w:r>
+        <w:fldChar w:fldCharType="separate"/>
+      </w:r>
+      <w:r>
+        <w:rPr>
+          <w:noProof/>
+        </w:rPr>
+        <w:t>4</w:t>
+      </w:r>
+      <w:r>
+        <w:rPr>
+          <w:noProof/>
+        </w:rPr>
+        <w:fldChar w:fldCharType="end"/>
+      </w:r>
       <w:r>
         <w:t>.</w:t>
       </w:r>
-      <w:fldSimple w:instr=" SEQ Figura \* ARABIC \s 1 ">
-        <w:r>
-          <w:rPr>
-            <w:noProof/>
-          </w:rPr>
-          <w:t>4</w:t>
-        </w:r>
-      </w:fldSimple>
-      <w:bookmarkEnd w:id="51"/>
+      <w:r>
+        <w:fldChar w:fldCharType="begin"/>
+      </w:r>
+      <w:r>
+        <w:instrText xml:space="preserve"> SEQ Figura \* ARABIC \s 1 </w:instrText>
+      </w:r>
+      <w:r>
+        <w:fldChar w:fldCharType="separate"/>
+      </w:r>
+      <w:r>
+        <w:rPr>
+          <w:noProof/>
+        </w:rPr>
+        <w:t>4</w:t>
+      </w:r>
+      <w:r>
+        <w:rPr>
+          <w:noProof/>
+        </w:rPr>
+        <w:fldChar w:fldCharType="end"/>
+      </w:r>
+      <w:bookmarkEnd w:id="55"/>
       <w:r>
         <w:t xml:space="preserve"> </w:t>
       </w:r>
       <w:r>
         <w:t>Caso concreto da ontologia após mapear o ficheiro semiestruturado</w:t>
       </w:r>
-      <w:bookmarkEnd w:id="52"/>
+      <w:bookmarkEnd w:id="56"/>
     </w:p>
     <w:p>
       <w:pPr>
@@ -12363,15 +12467,15 @@
     </w:p>
     <w:p>
       <w:pPr>
-        <w:pStyle w:val="Ttulo1"/>
+        <w:pStyle w:val="Cabealho1"/>
         <w:rPr>
           <w:sz w:val="32"/>
         </w:rPr>
       </w:pPr>
-      <w:bookmarkStart w:id="53" w:name="_Toc512613683"/>
-      <w:bookmarkStart w:id="54" w:name="_Ref512241106"/>
-      <w:bookmarkStart w:id="55" w:name="_Ref512241103"/>
-      <w:bookmarkStart w:id="56" w:name="_Toc512675979"/>
+      <w:bookmarkStart w:id="57" w:name="_Toc512613683"/>
+      <w:bookmarkStart w:id="58" w:name="_Ref512241106"/>
+      <w:bookmarkStart w:id="59" w:name="_Ref512241103"/>
+      <w:bookmarkStart w:id="60" w:name="_Toc512675979"/>
       <w:r>
         <w:rPr>
           <w:sz w:val="32"/>
@@ -12379,10 +12483,10 @@
         <w:lastRenderedPageBreak/>
         <w:t>Arquitetura</w:t>
       </w:r>
-      <w:bookmarkEnd w:id="53"/>
-      <w:bookmarkEnd w:id="54"/>
-      <w:bookmarkEnd w:id="55"/>
-      <w:bookmarkEnd w:id="56"/>
+      <w:bookmarkEnd w:id="57"/>
+      <w:bookmarkEnd w:id="58"/>
+      <w:bookmarkEnd w:id="59"/>
+      <w:bookmarkEnd w:id="60"/>
     </w:p>
     <w:p>
       <w:pPr>
@@ -12405,8 +12509,8 @@
           <w:b/>
         </w:rPr>
       </w:pPr>
-      <w:bookmarkStart w:id="57" w:name="_Toc512613684"/>
-      <w:bookmarkStart w:id="58" w:name="_Toc512675980"/>
+      <w:bookmarkStart w:id="61" w:name="_Toc512613684"/>
+      <w:bookmarkStart w:id="62" w:name="_Toc512675980"/>
       <w:r>
         <w:rPr>
           <w:b/>
@@ -12426,8 +12530,8 @@
         <w:tab/>
         <w:t>Descrição</w:t>
       </w:r>
-      <w:bookmarkEnd w:id="57"/>
-      <w:bookmarkEnd w:id="58"/>
+      <w:bookmarkEnd w:id="61"/>
+      <w:bookmarkEnd w:id="62"/>
     </w:p>
     <w:p>
       <w:pPr>
@@ -12568,38 +12672,64 @@
         <w:pStyle w:val="Legenda"/>
         <w:jc w:val="center"/>
       </w:pPr>
-      <w:bookmarkStart w:id="59" w:name="_Ref512675631"/>
-      <w:bookmarkStart w:id="60" w:name="_Toc512675824"/>
+      <w:bookmarkStart w:id="63" w:name="_Ref512675631"/>
+      <w:bookmarkStart w:id="64" w:name="_Toc512675824"/>
       <w:r>
         <w:t xml:space="preserve">Figura </w:t>
       </w:r>
-      <w:fldSimple w:instr=" STYLEREF 1 \s ">
-        <w:r>
-          <w:rPr>
-            <w:noProof/>
-          </w:rPr>
-          <w:t>5</w:t>
-        </w:r>
-      </w:fldSimple>
+      <w:r>
+        <w:fldChar w:fldCharType="begin"/>
+      </w:r>
+      <w:r>
+        <w:instrText xml:space="preserve"> STYLEREF 1 \s </w:instrText>
+      </w:r>
+      <w:r>
+        <w:fldChar w:fldCharType="separate"/>
+      </w:r>
+      <w:r>
+        <w:rPr>
+          <w:noProof/>
+        </w:rPr>
+        <w:t>5</w:t>
+      </w:r>
+      <w:r>
+        <w:rPr>
+          <w:noProof/>
+        </w:rPr>
+        <w:fldChar w:fldCharType="end"/>
+      </w:r>
       <w:r>
         <w:t>.</w:t>
       </w:r>
-      <w:fldSimple w:instr=" SEQ Figura \* ARABIC \s 1 ">
-        <w:r>
-          <w:rPr>
-            <w:noProof/>
-          </w:rPr>
-          <w:t>1</w:t>
-        </w:r>
-      </w:fldSimple>
-      <w:bookmarkEnd w:id="59"/>
+      <w:r>
+        <w:fldChar w:fldCharType="begin"/>
+      </w:r>
+      <w:r>
+        <w:instrText xml:space="preserve"> SEQ Figura \* ARABIC \s 1 </w:instrText>
+      </w:r>
+      <w:r>
+        <w:fldChar w:fldCharType="separate"/>
+      </w:r>
+      <w:r>
+        <w:rPr>
+          <w:noProof/>
+        </w:rPr>
+        <w:t>1</w:t>
+      </w:r>
+      <w:r>
+        <w:rPr>
+          <w:noProof/>
+        </w:rPr>
+        <w:fldChar w:fldCharType="end"/>
+      </w:r>
+      <w:bookmarkEnd w:id="63"/>
       <w:r>
         <w:t xml:space="preserve"> </w:t>
       </w:r>
       <w:r>
         <w:t>Arquitetura da aplicação</w:t>
       </w:r>
-      <w:bookmarkEnd w:id="60"/>
+      <w:bookmarkEnd w:id="64"/>
     </w:p>
     <w:p>
       <w:pPr>
@@ -12619,8 +12749,8 @@
           <w:b/>
         </w:rPr>
       </w:pPr>
-      <w:bookmarkStart w:id="61" w:name="_Toc512613685"/>
-      <w:bookmarkStart w:id="62" w:name="_Toc512675981"/>
+      <w:bookmarkStart w:id="65" w:name="_Toc512613685"/>
+      <w:bookmarkStart w:id="66" w:name="_Toc512675981"/>
       <w:r>
         <w:rPr>
           <w:b/>
@@ -12641,8 +12771,8 @@
         <w:tab/>
         <w:t>Hybrid Ontology Mapping Interface (H.O.M.I)</w:t>
       </w:r>
-      <w:bookmarkEnd w:id="61"/>
-      <w:bookmarkEnd w:id="62"/>
+      <w:bookmarkEnd w:id="65"/>
+      <w:bookmarkEnd w:id="66"/>
     </w:p>
     <w:p>
       <w:pPr>
@@ -12650,6 +12780,8 @@
       </w:pPr>
       <w:r>
         <w:tab/>
+      </w:r>
+      <w:r>
         <w:t>A aplicação foi implementada por camadas (</w:t>
       </w:r>
       <w:r>
@@ -12878,11 +13010,11 @@
           <w:szCs w:val="26"/>
         </w:rPr>
       </w:pPr>
-      <w:bookmarkStart w:id="63" w:name="_Toc512613686"/>
-      <w:bookmarkStart w:id="64" w:name="_Ref512241554"/>
-      <w:bookmarkStart w:id="65" w:name="_Ref512241551"/>
-      <w:bookmarkStart w:id="66" w:name="_Ref512675671"/>
-      <w:bookmarkStart w:id="67" w:name="_Toc512675982"/>
+      <w:bookmarkStart w:id="67" w:name="_Toc512613686"/>
+      <w:bookmarkStart w:id="68" w:name="_Ref512241554"/>
+      <w:bookmarkStart w:id="69" w:name="_Ref512241551"/>
+      <w:bookmarkStart w:id="70" w:name="_Ref512675671"/>
+      <w:bookmarkStart w:id="71" w:name="_Toc512675982"/>
       <w:r>
         <w:rPr>
           <w:b/>
@@ -12908,11 +13040,11 @@
         <w:tab/>
         <w:t>Tecnologias</w:t>
       </w:r>
-      <w:bookmarkEnd w:id="63"/>
-      <w:bookmarkEnd w:id="64"/>
-      <w:bookmarkEnd w:id="65"/>
-      <w:bookmarkEnd w:id="66"/>
       <w:bookmarkEnd w:id="67"/>
+      <w:bookmarkEnd w:id="68"/>
+      <w:bookmarkEnd w:id="69"/>
+      <w:bookmarkEnd w:id="70"/>
+      <w:bookmarkEnd w:id="71"/>
     </w:p>
     <w:p>
       <w:pPr>
@@ -13153,8 +13285,8 @@
           <w:szCs w:val="26"/>
         </w:rPr>
       </w:pPr>
-      <w:bookmarkStart w:id="68" w:name="_Toc512613687"/>
-      <w:bookmarkStart w:id="69" w:name="_Toc512675983"/>
+      <w:bookmarkStart w:id="72" w:name="_Toc512613687"/>
+      <w:bookmarkStart w:id="73" w:name="_Toc512675983"/>
       <w:r>
         <w:rPr>
           <w:b/>
@@ -13180,8 +13312,8 @@
         <w:tab/>
         <w:t>Base de dados</w:t>
       </w:r>
-      <w:bookmarkEnd w:id="68"/>
-      <w:bookmarkEnd w:id="69"/>
+      <w:bookmarkEnd w:id="72"/>
+      <w:bookmarkEnd w:id="73"/>
     </w:p>
     <w:p>
       <w:pPr>
@@ -13232,13 +13364,13 @@
     <w:p/>
     <w:p>
       <w:pPr>
-        <w:pStyle w:val="Ttulo1"/>
+        <w:pStyle w:val="Cabealho1"/>
         <w:rPr>
           <w:sz w:val="32"/>
         </w:rPr>
       </w:pPr>
-      <w:bookmarkStart w:id="70" w:name="_Toc512613688"/>
-      <w:bookmarkStart w:id="71" w:name="_Toc512675984"/>
+      <w:bookmarkStart w:id="74" w:name="_Toc512613688"/>
+      <w:bookmarkStart w:id="75" w:name="_Toc512675984"/>
       <w:r>
         <w:rPr>
           <w:sz w:val="32"/>
@@ -13246,8 +13378,8 @@
         <w:lastRenderedPageBreak/>
         <w:t>Progresso do projeto</w:t>
       </w:r>
-      <w:bookmarkEnd w:id="70"/>
-      <w:bookmarkEnd w:id="71"/>
+      <w:bookmarkEnd w:id="74"/>
+      <w:bookmarkEnd w:id="75"/>
     </w:p>
     <w:p>
       <w:pPr>
@@ -13282,18 +13414,12 @@
         <w:rPr>
           <w:szCs w:val="24"/>
         </w:rPr>
-        <w:instrText xml:space="preserve"> REF _Ref512675671 \h </w:instrText>
+        <w:instrText xml:space="preserve"> REF _Ref512675671 \h  \* MERGEFORMAT </w:instrText>
       </w:r>
       <w:r>
         <w:rPr>
           <w:szCs w:val="24"/>
         </w:rPr>
-      </w:r>
-      <w:r>
-        <w:rPr>
-          <w:szCs w:val="24"/>
-        </w:rPr>
-        <w:instrText xml:space="preserve"> \* MERGEFORMAT </w:instrText>
       </w:r>
       <w:r>
         <w:rPr>
@@ -14499,36 +14625,62 @@
         <w:pStyle w:val="Legenda"/>
         <w:jc w:val="center"/>
       </w:pPr>
-      <w:bookmarkStart w:id="72" w:name="_Toc512675813"/>
+      <w:bookmarkStart w:id="76" w:name="_Toc512675813"/>
       <w:r>
         <w:t xml:space="preserve">Tabela </w:t>
       </w:r>
-      <w:fldSimple w:instr=" STYLEREF 1 \s ">
-        <w:r>
-          <w:rPr>
-            <w:noProof/>
-          </w:rPr>
-          <w:t>6</w:t>
-        </w:r>
-      </w:fldSimple>
+      <w:r>
+        <w:fldChar w:fldCharType="begin"/>
+      </w:r>
+      <w:r>
+        <w:instrText xml:space="preserve"> STYLEREF 1 \s </w:instrText>
+      </w:r>
+      <w:r>
+        <w:fldChar w:fldCharType="separate"/>
+      </w:r>
+      <w:r>
+        <w:rPr>
+          <w:noProof/>
+        </w:rPr>
+        <w:t>6</w:t>
+      </w:r>
+      <w:r>
+        <w:rPr>
+          <w:noProof/>
+        </w:rPr>
+        <w:fldChar w:fldCharType="end"/>
+      </w:r>
       <w:r>
         <w:t>.</w:t>
       </w:r>
-      <w:fldSimple w:instr=" SEQ Tabela \* ARABIC \s 1 ">
-        <w:r>
-          <w:rPr>
-            <w:noProof/>
-          </w:rPr>
-          <w:t>1</w:t>
-        </w:r>
-      </w:fldSimple>
+      <w:r>
+        <w:fldChar w:fldCharType="begin"/>
+      </w:r>
+      <w:r>
+        <w:instrText xml:space="preserve"> SEQ Tabela \* ARABIC \s 1 </w:instrText>
+      </w:r>
+      <w:r>
+        <w:fldChar w:fldCharType="separate"/>
+      </w:r>
+      <w:r>
+        <w:rPr>
+          <w:noProof/>
+        </w:rPr>
+        <w:t>1</w:t>
+      </w:r>
+      <w:r>
+        <w:rPr>
+          <w:noProof/>
+        </w:rPr>
+        <w:fldChar w:fldCharType="end"/>
+      </w:r>
       <w:r>
         <w:t xml:space="preserve"> </w:t>
       </w:r>
       <w:r>
         <w:t>Calendarização atual do projeto</w:t>
       </w:r>
-      <w:bookmarkEnd w:id="72"/>
+      <w:bookmarkEnd w:id="76"/>
     </w:p>
     <w:p>
       <w:pPr>
@@ -14565,7 +14717,7 @@
           <w:tcPr>
             <w:tcW w:w="4901" w:type="pct"/>
           </w:tcPr>
-          <w:bookmarkStart w:id="73" w:name="_Toc512675985" w:displacedByCustomXml="next"/>
+          <w:bookmarkStart w:id="77" w:name="_Toc512675985" w:displacedByCustomXml="next"/>
           <w:sdt>
             <w:sdtPr>
               <w:rPr>
@@ -14580,10 +14732,11 @@
                 <w:docPartUnique/>
               </w:docPartObj>
             </w:sdtPr>
+            <w:sdtEndPr/>
             <w:sdtContent>
               <w:p>
                 <w:pPr>
-                  <w:pStyle w:val="Ttulo1"/>
+                  <w:pStyle w:val="Cabealho1"/>
                   <w:rPr>
                     <w:sz w:val="32"/>
                   </w:rPr>
@@ -14594,7 +14747,7 @@
                   </w:rPr>
                   <w:t>Referências</w:t>
                 </w:r>
-                <w:bookmarkEnd w:id="73"/>
+                <w:bookmarkEnd w:id="77"/>
               </w:p>
               <w:sdt>
                 <w:sdtPr>
@@ -15475,19 +15628,19 @@
     </w:p>
     <w:p>
       <w:pPr>
-        <w:pStyle w:val="Ttulo1"/>
+        <w:pStyle w:val="Cabealho1"/>
         <w:rPr>
           <w:lang w:val="en-US"/>
         </w:rPr>
       </w:pPr>
-      <w:bookmarkStart w:id="74" w:name="_Toc512675986"/>
+      <w:bookmarkStart w:id="78" w:name="_Toc512675986"/>
       <w:r>
         <w:rPr>
           <w:lang w:val="en-US"/>
         </w:rPr>
         <w:t>Bibliografia</w:t>
       </w:r>
-      <w:bookmarkEnd w:id="74"/>
+      <w:bookmarkEnd w:id="78"/>
     </w:p>
     <w:p>
       <w:pPr>
@@ -15584,6 +15737,7 @@
         <w:docPartUnique/>
       </w:docPartObj>
     </w:sdtPr>
+    <w:sdtEndPr/>
     <w:sdtContent>
       <w:p>
         <w:pPr>
@@ -15603,7 +15757,7 @@
           <w:rPr>
             <w:noProof/>
           </w:rPr>
-          <w:t>22</w:t>
+          <w:t>8</w:t>
         </w:r>
         <w:r>
           <w:fldChar w:fldCharType="end"/>
@@ -17061,7 +17215,7 @@
     <w:lvl w:ilvl="0" w:tplc="7158B270">
       <w:start w:val="1"/>
       <w:numFmt w:val="decimal"/>
-      <w:pStyle w:val="Ttulo1"/>
+      <w:pStyle w:val="Cabealho1"/>
       <w:lvlText w:val="%1"/>
       <w:lvlJc w:val="left"/>
       <w:pPr>
@@ -18479,10 +18633,10 @@
     <w:name w:val="Normal"/>
     <w:qFormat/>
   </w:style>
-  <w:style w:type="paragraph" w:styleId="Ttulo1">
+  <w:style w:type="paragraph" w:styleId="Cabealho1">
     <w:name w:val="heading 1"/>
     <w:next w:val="Normal"/>
-    <w:link w:val="Ttulo1Carter"/>
+    <w:link w:val="Cabealho1Carter"/>
     <w:uiPriority w:val="9"/>
     <w:unhideWhenUsed/>
     <w:qFormat/>
@@ -18570,9 +18724,9 @@
     <w:semiHidden/>
     <w:unhideWhenUsed/>
   </w:style>
-  <w:style w:type="character" w:customStyle="1" w:styleId="Ttulo1Carter">
-    <w:name w:val="Título 1 Caráter"/>
-    <w:link w:val="Ttulo1"/>
+  <w:style w:type="character" w:customStyle="1" w:styleId="Cabealho1Carter">
+    <w:name w:val="Cabeçalho 1 Caráter"/>
+    <w:link w:val="Cabealho1"/>
     <w:uiPriority w:val="9"/>
     <w:rPr>
       <w:rFonts w:ascii="Cambria" w:eastAsia="Cambria" w:hAnsi="Cambria" w:cs="Cambria"/>
@@ -18851,7 +19005,7 @@
   </w:style>
   <w:style w:type="paragraph" w:styleId="Cabealhodondice">
     <w:name w:val="TOC Heading"/>
-    <w:basedOn w:val="Ttulo1"/>
+    <w:basedOn w:val="Cabealho1"/>
     <w:next w:val="Normal"/>
     <w:uiPriority w:val="39"/>
     <w:unhideWhenUsed/>
@@ -19413,7 +19567,7 @@
 </file>
 
 <file path=customXml/itemProps1.xml><?xml version="1.0" encoding="utf-8"?>
-<ds:datastoreItem xmlns:ds="http://schemas.openxmlformats.org/officeDocument/2006/customXml" ds:itemID="{0D5B248D-05E7-411F-823F-8493FE3994DE}">
+<ds:datastoreItem xmlns:ds="http://schemas.openxmlformats.org/officeDocument/2006/customXml" ds:itemID="{2E656652-34D9-475F-AE83-AD57783FC474}">
   <ds:schemaRefs>
     <ds:schemaRef ds:uri="http://schemas.openxmlformats.org/officeDocument/2006/bibliography"/>
   </ds:schemaRefs>

</xml_diff>

<commit_message>
pequena alteração no relatorio
</commit_message>
<xml_diff>
--- a/Relatorio de progresso/progresso.docx
+++ b/Relatorio de progresso/progresso.docx
@@ -4700,15 +4700,7 @@
         <w:rPr>
           <w:szCs w:val="24"/>
         </w:rPr>
-        <w:t>No capitulo 4 iremos descrever uma fer</w:t>
-      </w:r>
-      <w:bookmarkStart w:id="3" w:name="_GoBack"/>
-      <w:bookmarkEnd w:id="3"/>
-      <w:r>
-        <w:rPr>
-          <w:szCs w:val="24"/>
-        </w:rPr>
-        <w:t>ramenta chamada “ChaosPop” que contém uma API que iremos utilizar no nosso programa</w:t>
+        <w:t>No capitulo 4 iremos descrever uma ferramenta chamada “ChaosPop” que contém uma API que iremos utilizar no nosso programa</w:t>
       </w:r>
     </w:p>
     <w:p>
@@ -4748,17 +4740,17 @@
           <w:sz w:val="32"/>
         </w:rPr>
       </w:pPr>
-      <w:bookmarkStart w:id="4" w:name="_Ref512673770"/>
-      <w:bookmarkStart w:id="5" w:name="_Ref512673858"/>
-      <w:bookmarkStart w:id="6" w:name="_Ref512673866"/>
-      <w:bookmarkStart w:id="7" w:name="_Ref512673896"/>
-      <w:bookmarkStart w:id="8" w:name="_Ref512673903"/>
-      <w:bookmarkStart w:id="9" w:name="_Ref512673908"/>
-      <w:bookmarkStart w:id="10" w:name="_Ref512673912"/>
-      <w:bookmarkStart w:id="11" w:name="_Ref512673916"/>
-      <w:bookmarkStart w:id="12" w:name="_Ref512673921"/>
-      <w:bookmarkStart w:id="13" w:name="_Ref512673929"/>
-      <w:bookmarkStart w:id="14" w:name="_Toc512675966"/>
+      <w:bookmarkStart w:id="3" w:name="_Ref512673770"/>
+      <w:bookmarkStart w:id="4" w:name="_Ref512673858"/>
+      <w:bookmarkStart w:id="5" w:name="_Ref512673866"/>
+      <w:bookmarkStart w:id="6" w:name="_Ref512673896"/>
+      <w:bookmarkStart w:id="7" w:name="_Ref512673903"/>
+      <w:bookmarkStart w:id="8" w:name="_Ref512673908"/>
+      <w:bookmarkStart w:id="9" w:name="_Ref512673912"/>
+      <w:bookmarkStart w:id="10" w:name="_Ref512673916"/>
+      <w:bookmarkStart w:id="11" w:name="_Ref512673921"/>
+      <w:bookmarkStart w:id="12" w:name="_Ref512673929"/>
+      <w:bookmarkStart w:id="13" w:name="_Toc512675966"/>
       <w:r>
         <w:rPr>
           <w:sz w:val="32"/>
@@ -4766,6 +4758,7 @@
         <w:lastRenderedPageBreak/>
         <w:t>Ontologias e OWL</w:t>
       </w:r>
+      <w:bookmarkEnd w:id="3"/>
       <w:bookmarkEnd w:id="4"/>
       <w:bookmarkEnd w:id="5"/>
       <w:bookmarkEnd w:id="6"/>
@@ -4776,37 +4769,36 @@
       <w:bookmarkEnd w:id="11"/>
       <w:bookmarkEnd w:id="12"/>
       <w:bookmarkEnd w:id="13"/>
+    </w:p>
+    <w:p>
+      <w:pPr>
+        <w:pStyle w:val="Cabealho2"/>
+        <w:rPr>
+          <w:b/>
+        </w:rPr>
+      </w:pPr>
+      <w:bookmarkStart w:id="14" w:name="_Ref512673805"/>
+      <w:bookmarkStart w:id="15" w:name="_Toc512675967"/>
+      <w:r>
+        <w:rPr>
+          <w:b/>
+        </w:rPr>
+        <w:t xml:space="preserve">2.1 </w:t>
+      </w:r>
+      <w:r>
+        <w:rPr>
+          <w:b/>
+        </w:rPr>
+        <w:tab/>
+      </w:r>
+      <w:r>
+        <w:rPr>
+          <w:b/>
+        </w:rPr>
+        <w:t>Ontologia</w:t>
+      </w:r>
       <w:bookmarkEnd w:id="14"/>
-    </w:p>
-    <w:p>
-      <w:pPr>
-        <w:pStyle w:val="Cabealho2"/>
-        <w:rPr>
-          <w:b/>
-        </w:rPr>
-      </w:pPr>
-      <w:bookmarkStart w:id="15" w:name="_Ref512673805"/>
-      <w:bookmarkStart w:id="16" w:name="_Toc512675967"/>
-      <w:r>
-        <w:rPr>
-          <w:b/>
-        </w:rPr>
-        <w:t xml:space="preserve">2.1 </w:t>
-      </w:r>
-      <w:r>
-        <w:rPr>
-          <w:b/>
-        </w:rPr>
-        <w:tab/>
-      </w:r>
-      <w:r>
-        <w:rPr>
-          <w:b/>
-        </w:rPr>
-        <w:t>Ontologia</w:t>
-      </w:r>
       <w:bookmarkEnd w:id="15"/>
-      <w:bookmarkEnd w:id="16"/>
     </w:p>
     <w:p>
       <w:pPr>
@@ -5007,8 +4999,8 @@
       <w:pPr>
         <w:pStyle w:val="Legenda"/>
       </w:pPr>
-      <w:bookmarkStart w:id="17" w:name="_Toc512646048"/>
-      <w:bookmarkStart w:id="18" w:name="_Toc512646194"/>
+      <w:bookmarkStart w:id="16" w:name="_Toc512646048"/>
+      <w:bookmarkStart w:id="17" w:name="_Toc512646194"/>
       <w:r>
         <w:rPr>
           <w:noProof/>
@@ -5054,42 +5046,29 @@
                             <w:pPr>
                               <w:pStyle w:val="Legenda"/>
                             </w:pPr>
-                            <w:bookmarkStart w:id="19" w:name="_Toc512289861"/>
-                            <w:bookmarkStart w:id="20" w:name="_Toc512646047"/>
-                            <w:bookmarkStart w:id="21" w:name="_Toc512646193"/>
+                            <w:bookmarkStart w:id="18" w:name="_Toc512289861"/>
+                            <w:bookmarkStart w:id="19" w:name="_Toc512646047"/>
+                            <w:bookmarkStart w:id="20" w:name="_Toc512646193"/>
                             <w:r>
                               <w:t>Figura 2.</w:t>
                             </w:r>
-                            <w:r>
-                              <w:fldChar w:fldCharType="begin"/>
-                            </w:r>
-                            <w:r>
-                              <w:instrText xml:space="preserve"> SEQ Figura \* ARABIC </w:instrText>
-                            </w:r>
-                            <w:r>
-                              <w:fldChar w:fldCharType="separate"/>
-                            </w:r>
-                            <w:r>
-                              <w:rPr>
-                                <w:noProof/>
-                              </w:rPr>
-                              <w:t>1</w:t>
-                            </w:r>
-                            <w:r>
-                              <w:rPr>
-                                <w:noProof/>
-                              </w:rPr>
-                              <w:fldChar w:fldCharType="end"/>
-                            </w:r>
+                            <w:fldSimple w:instr=" SEQ Figura \* ARABIC ">
+                              <w:r>
+                                <w:rPr>
+                                  <w:noProof/>
+                                </w:rPr>
+                                <w:t>1</w:t>
+                              </w:r>
+                            </w:fldSimple>
                             <w:r>
                               <w:t xml:space="preserve"> </w:t>
                             </w:r>
                             <w:r>
                               <w:t>Exemplo de uma ontologia</w:t>
                             </w:r>
+                            <w:bookmarkEnd w:id="18"/>
                             <w:bookmarkEnd w:id="19"/>
                             <w:bookmarkEnd w:id="20"/>
-                            <w:bookmarkEnd w:id="21"/>
                           </w:p>
                         </w:txbxContent>
                       </wps:txbx>
@@ -5118,42 +5097,29 @@
                       <w:pPr>
                         <w:pStyle w:val="Legenda"/>
                       </w:pPr>
-                      <w:bookmarkStart w:id="22" w:name="_Toc512289861"/>
-                      <w:bookmarkStart w:id="23" w:name="_Toc512646047"/>
-                      <w:bookmarkStart w:id="24" w:name="_Toc512646193"/>
+                      <w:bookmarkStart w:id="21" w:name="_Toc512289861"/>
+                      <w:bookmarkStart w:id="22" w:name="_Toc512646047"/>
+                      <w:bookmarkStart w:id="23" w:name="_Toc512646193"/>
                       <w:r>
                         <w:t>Figura 2.</w:t>
                       </w:r>
-                      <w:r>
-                        <w:fldChar w:fldCharType="begin"/>
-                      </w:r>
-                      <w:r>
-                        <w:instrText xml:space="preserve"> SEQ Figura \* ARABIC </w:instrText>
-                      </w:r>
-                      <w:r>
-                        <w:fldChar w:fldCharType="separate"/>
-                      </w:r>
-                      <w:r>
-                        <w:rPr>
-                          <w:noProof/>
-                        </w:rPr>
-                        <w:t>1</w:t>
-                      </w:r>
-                      <w:r>
-                        <w:rPr>
-                          <w:noProof/>
-                        </w:rPr>
-                        <w:fldChar w:fldCharType="end"/>
-                      </w:r>
+                      <w:fldSimple w:instr=" SEQ Figura \* ARABIC ">
+                        <w:r>
+                          <w:rPr>
+                            <w:noProof/>
+                          </w:rPr>
+                          <w:t>1</w:t>
+                        </w:r>
+                      </w:fldSimple>
                       <w:r>
                         <w:t xml:space="preserve"> </w:t>
                       </w:r>
                       <w:r>
                         <w:t>Exemplo de uma ontologia</w:t>
                       </w:r>
+                      <w:bookmarkEnd w:id="21"/>
                       <w:bookmarkEnd w:id="22"/>
                       <w:bookmarkEnd w:id="23"/>
-                      <w:bookmarkEnd w:id="24"/>
                     </w:p>
                   </w:txbxContent>
                 </v:textbox>
@@ -5166,35 +5132,22 @@
       <w:r>
         <w:t xml:space="preserve">Figura </w:t>
       </w:r>
-      <w:r>
-        <w:fldChar w:fldCharType="begin"/>
-      </w:r>
-      <w:r>
-        <w:instrText xml:space="preserve"> SEQ Figura \* ARABIC </w:instrText>
-      </w:r>
-      <w:r>
-        <w:fldChar w:fldCharType="separate"/>
-      </w:r>
-      <w:r>
-        <w:rPr>
-          <w:noProof/>
-        </w:rPr>
-        <w:t>2</w:t>
-      </w:r>
-      <w:r>
-        <w:rPr>
-          <w:noProof/>
-        </w:rPr>
-        <w:fldChar w:fldCharType="end"/>
-      </w:r>
+      <w:fldSimple w:instr=" SEQ Figura \* ARABIC ">
+        <w:r>
+          <w:rPr>
+            <w:noProof/>
+          </w:rPr>
+          <w:t>2</w:t>
+        </w:r>
+      </w:fldSimple>
       <w:r>
         <w:t xml:space="preserve">.2 </w:t>
       </w:r>
       <w:r>
         <w:t>Exemplo de uma instancia de uma ontologia</w:t>
       </w:r>
+      <w:bookmarkEnd w:id="16"/>
       <w:bookmarkEnd w:id="17"/>
-      <w:bookmarkEnd w:id="18"/>
     </w:p>
     <w:p>
       <w:pPr>
@@ -5240,8 +5193,8 @@
           <w:b/>
         </w:rPr>
       </w:pPr>
-      <w:bookmarkStart w:id="25" w:name="_Ref512675512"/>
-      <w:bookmarkStart w:id="26" w:name="_Toc512675968"/>
+      <w:bookmarkStart w:id="24" w:name="_Ref512675512"/>
+      <w:bookmarkStart w:id="25" w:name="_Toc512675968"/>
       <w:r>
         <w:rPr>
           <w:b/>
@@ -5261,8 +5214,8 @@
         </w:rPr>
         <w:t>OWL</w:t>
       </w:r>
+      <w:bookmarkEnd w:id="24"/>
       <w:bookmarkEnd w:id="25"/>
-      <w:bookmarkEnd w:id="26"/>
     </w:p>
     <w:p>
       <w:pPr>
@@ -5742,59 +5695,33 @@
         <w:pStyle w:val="Legenda"/>
         <w:jc w:val="center"/>
       </w:pPr>
-      <w:bookmarkStart w:id="27" w:name="_Toc512675817"/>
+      <w:bookmarkStart w:id="26" w:name="_Toc512675817"/>
       <w:r>
         <w:t xml:space="preserve">Figura </w:t>
       </w:r>
-      <w:r>
-        <w:fldChar w:fldCharType="begin"/>
-      </w:r>
-      <w:r>
-        <w:instrText xml:space="preserve"> STYLEREF 1 \s </w:instrText>
-      </w:r>
-      <w:r>
-        <w:fldChar w:fldCharType="separate"/>
-      </w:r>
-      <w:r>
-        <w:rPr>
-          <w:noProof/>
-        </w:rPr>
-        <w:t>2</w:t>
-      </w:r>
-      <w:r>
-        <w:rPr>
-          <w:noProof/>
-        </w:rPr>
-        <w:fldChar w:fldCharType="end"/>
-      </w:r>
+      <w:fldSimple w:instr=" STYLEREF 1 \s ">
+        <w:r>
+          <w:rPr>
+            <w:noProof/>
+          </w:rPr>
+          <w:t>2</w:t>
+        </w:r>
+      </w:fldSimple>
       <w:r>
         <w:t>.</w:t>
       </w:r>
-      <w:r>
-        <w:fldChar w:fldCharType="begin"/>
-      </w:r>
-      <w:r>
-        <w:instrText xml:space="preserve"> SEQ Figura \* ARABIC \s 1 </w:instrText>
-      </w:r>
-      <w:r>
-        <w:fldChar w:fldCharType="separate"/>
-      </w:r>
-      <w:r>
-        <w:rPr>
-          <w:noProof/>
-        </w:rPr>
-        <w:t>3</w:t>
-      </w:r>
-      <w:r>
-        <w:rPr>
-          <w:noProof/>
-        </w:rPr>
-        <w:fldChar w:fldCharType="end"/>
-      </w:r>
+      <w:fldSimple w:instr=" SEQ Figura \* ARABIC \s 1 ">
+        <w:r>
+          <w:rPr>
+            <w:noProof/>
+          </w:rPr>
+          <w:t>3</w:t>
+        </w:r>
+      </w:fldSimple>
       <w:r>
         <w:t xml:space="preserve"> Exemplo de uma classe em OWL</w:t>
       </w:r>
-      <w:bookmarkEnd w:id="27"/>
+      <w:bookmarkEnd w:id="26"/>
     </w:p>
     <w:p/>
     <w:p>
@@ -5855,59 +5782,33 @@
         <w:pStyle w:val="Legenda"/>
         <w:jc w:val="center"/>
       </w:pPr>
-      <w:bookmarkStart w:id="28" w:name="_Toc512675818"/>
+      <w:bookmarkStart w:id="27" w:name="_Toc512675818"/>
       <w:r>
         <w:t xml:space="preserve">Figura </w:t>
       </w:r>
-      <w:r>
-        <w:fldChar w:fldCharType="begin"/>
-      </w:r>
-      <w:r>
-        <w:instrText xml:space="preserve"> STYLEREF 1 \s </w:instrText>
-      </w:r>
-      <w:r>
-        <w:fldChar w:fldCharType="separate"/>
-      </w:r>
-      <w:r>
-        <w:rPr>
-          <w:noProof/>
-        </w:rPr>
-        <w:t>2</w:t>
-      </w:r>
-      <w:r>
-        <w:rPr>
-          <w:noProof/>
-        </w:rPr>
-        <w:fldChar w:fldCharType="end"/>
-      </w:r>
+      <w:fldSimple w:instr=" STYLEREF 1 \s ">
+        <w:r>
+          <w:rPr>
+            <w:noProof/>
+          </w:rPr>
+          <w:t>2</w:t>
+        </w:r>
+      </w:fldSimple>
       <w:r>
         <w:t>.</w:t>
       </w:r>
-      <w:r>
-        <w:fldChar w:fldCharType="begin"/>
-      </w:r>
-      <w:r>
-        <w:instrText xml:space="preserve"> SEQ Figura \* ARABIC \s 1 </w:instrText>
-      </w:r>
-      <w:r>
-        <w:fldChar w:fldCharType="separate"/>
-      </w:r>
-      <w:r>
-        <w:rPr>
-          <w:noProof/>
-        </w:rPr>
-        <w:t>4</w:t>
-      </w:r>
-      <w:r>
-        <w:rPr>
-          <w:noProof/>
-        </w:rPr>
-        <w:fldChar w:fldCharType="end"/>
-      </w:r>
+      <w:fldSimple w:instr=" SEQ Figura \* ARABIC \s 1 ">
+        <w:r>
+          <w:rPr>
+            <w:noProof/>
+          </w:rPr>
+          <w:t>4</w:t>
+        </w:r>
+      </w:fldSimple>
       <w:r>
         <w:t xml:space="preserve"> Exemplos de object properties: hasPartner, hasChild, hasParent</w:t>
       </w:r>
-      <w:bookmarkEnd w:id="28"/>
+      <w:bookmarkEnd w:id="27"/>
     </w:p>
     <w:p>
       <w:pPr>
@@ -5966,59 +5867,33 @@
         <w:pStyle w:val="Legenda"/>
         <w:jc w:val="center"/>
       </w:pPr>
-      <w:bookmarkStart w:id="29" w:name="_Toc512675819"/>
+      <w:bookmarkStart w:id="28" w:name="_Toc512675819"/>
       <w:r>
         <w:t xml:space="preserve">Figura </w:t>
       </w:r>
-      <w:r>
-        <w:fldChar w:fldCharType="begin"/>
-      </w:r>
-      <w:r>
-        <w:instrText xml:space="preserve"> STYLEREF 1 \s </w:instrText>
-      </w:r>
-      <w:r>
-        <w:fldChar w:fldCharType="separate"/>
-      </w:r>
-      <w:r>
-        <w:rPr>
-          <w:noProof/>
-        </w:rPr>
-        <w:t>2</w:t>
-      </w:r>
-      <w:r>
-        <w:rPr>
-          <w:noProof/>
-        </w:rPr>
-        <w:fldChar w:fldCharType="end"/>
-      </w:r>
+      <w:fldSimple w:instr=" STYLEREF 1 \s ">
+        <w:r>
+          <w:rPr>
+            <w:noProof/>
+          </w:rPr>
+          <w:t>2</w:t>
+        </w:r>
+      </w:fldSimple>
       <w:r>
         <w:t>.</w:t>
       </w:r>
-      <w:r>
-        <w:fldChar w:fldCharType="begin"/>
-      </w:r>
-      <w:r>
-        <w:instrText xml:space="preserve"> SEQ Figura \* ARABIC \s 1 </w:instrText>
-      </w:r>
-      <w:r>
-        <w:fldChar w:fldCharType="separate"/>
-      </w:r>
-      <w:r>
-        <w:rPr>
-          <w:noProof/>
-        </w:rPr>
-        <w:t>5</w:t>
-      </w:r>
-      <w:r>
-        <w:rPr>
-          <w:noProof/>
-        </w:rPr>
-        <w:fldChar w:fldCharType="end"/>
-      </w:r>
+      <w:fldSimple w:instr=" SEQ Figura \* ARABIC \s 1 ">
+        <w:r>
+          <w:rPr>
+            <w:noProof/>
+          </w:rPr>
+          <w:t>5</w:t>
+        </w:r>
+      </w:fldSimple>
       <w:r>
         <w:t xml:space="preserve"> Exemplos de datatype properties: alsoKnownAs, hasFamilyName, hasFirstGivenName</w:t>
       </w:r>
-      <w:bookmarkEnd w:id="29"/>
+      <w:bookmarkEnd w:id="28"/>
     </w:p>
     <w:p>
       <w:pPr>
@@ -6115,12 +5990,12 @@
       <w:pPr>
         <w:pStyle w:val="Cabealho1"/>
       </w:pPr>
-      <w:bookmarkStart w:id="30" w:name="_Toc512675969"/>
+      <w:bookmarkStart w:id="29" w:name="_Toc512675969"/>
       <w:r>
         <w:lastRenderedPageBreak/>
         <w:t>Descrição do Problema</w:t>
       </w:r>
-      <w:bookmarkEnd w:id="30"/>
+      <w:bookmarkEnd w:id="29"/>
     </w:p>
     <w:p>
       <w:pPr>
@@ -6173,7 +6048,7 @@
           <w:b/>
         </w:rPr>
       </w:pPr>
-      <w:bookmarkStart w:id="31" w:name="_Toc512675970"/>
+      <w:bookmarkStart w:id="30" w:name="_Toc512675970"/>
       <w:r>
         <w:rPr>
           <w:b/>
@@ -6198,7 +6073,7 @@
         </w:rPr>
         <w:t>Ferramentas já existentes</w:t>
       </w:r>
-      <w:bookmarkEnd w:id="31"/>
+      <w:bookmarkEnd w:id="30"/>
     </w:p>
     <w:p>
       <w:pPr>
@@ -6378,7 +6253,7 @@
           <w:b/>
         </w:rPr>
       </w:pPr>
-      <w:bookmarkStart w:id="32" w:name="_Toc512675971"/>
+      <w:bookmarkStart w:id="31" w:name="_Toc512675971"/>
       <w:r>
         <w:rPr>
           <w:b/>
@@ -6409,7 +6284,7 @@
         </w:rPr>
         <w:t>Apollo</w:t>
       </w:r>
-      <w:bookmarkEnd w:id="32"/>
+      <w:bookmarkEnd w:id="31"/>
     </w:p>
     <w:p>
       <w:pPr>
@@ -6489,14 +6364,10 @@
         <w:t xml:space="preserve">e </w:t>
       </w:r>
       <w:r>
-        <w:t xml:space="preserve">dados </w:t>
-      </w:r>
-      <w:r>
-        <w:rPr>
-          <w:highlight w:val="yellow"/>
-        </w:rPr>
-        <w:t>em grafo</w:t>
-      </w:r>
+        <w:t>dados em grafo</w:t>
+      </w:r>
+      <w:bookmarkStart w:id="32" w:name="_GoBack"/>
+      <w:bookmarkEnd w:id="32"/>
       <w:r>
         <w:t>, ao contrá</w:t>
       </w:r>
@@ -7876,51 +7747,25 @@
       <w:r>
         <w:t xml:space="preserve">Tabela </w:t>
       </w:r>
-      <w:r>
-        <w:fldChar w:fldCharType="begin"/>
-      </w:r>
-      <w:r>
-        <w:instrText xml:space="preserve"> STYLEREF 1 \s </w:instrText>
-      </w:r>
-      <w:r>
-        <w:fldChar w:fldCharType="separate"/>
-      </w:r>
-      <w:r>
-        <w:rPr>
-          <w:noProof/>
-        </w:rPr>
-        <w:t>3</w:t>
-      </w:r>
-      <w:r>
-        <w:rPr>
-          <w:noProof/>
-        </w:rPr>
-        <w:fldChar w:fldCharType="end"/>
-      </w:r>
+      <w:fldSimple w:instr=" STYLEREF 1 \s ">
+        <w:r>
+          <w:rPr>
+            <w:noProof/>
+          </w:rPr>
+          <w:t>3</w:t>
+        </w:r>
+      </w:fldSimple>
       <w:r>
         <w:t>.</w:t>
       </w:r>
-      <w:r>
-        <w:fldChar w:fldCharType="begin"/>
-      </w:r>
-      <w:r>
-        <w:instrText xml:space="preserve"> SEQ Tabela \* ARABIC \s 1 </w:instrText>
-      </w:r>
-      <w:r>
-        <w:fldChar w:fldCharType="separate"/>
-      </w:r>
-      <w:r>
-        <w:rPr>
-          <w:noProof/>
-        </w:rPr>
-        <w:t>1</w:t>
-      </w:r>
-      <w:r>
-        <w:rPr>
-          <w:noProof/>
-        </w:rPr>
-        <w:fldChar w:fldCharType="end"/>
-      </w:r>
+      <w:fldSimple w:instr=" SEQ Tabela \* ARABIC \s 1 ">
+        <w:r>
+          <w:rPr>
+            <w:noProof/>
+          </w:rPr>
+          <w:t>1</w:t>
+        </w:r>
+      </w:fldSimple>
       <w:r>
         <w:t xml:space="preserve"> Comparação entre várias ferramentas e a nossa aplicação</w:t>
       </w:r>
@@ -8506,51 +8351,25 @@
       <w:r>
         <w:t xml:space="preserve">Tabela </w:t>
       </w:r>
-      <w:r>
-        <w:fldChar w:fldCharType="begin"/>
-      </w:r>
-      <w:r>
-        <w:instrText xml:space="preserve"> STYLEREF 1 \s </w:instrText>
-      </w:r>
-      <w:r>
-        <w:fldChar w:fldCharType="separate"/>
-      </w:r>
-      <w:r>
-        <w:rPr>
-          <w:noProof/>
-        </w:rPr>
-        <w:t>4</w:t>
-      </w:r>
-      <w:r>
-        <w:rPr>
-          <w:noProof/>
-        </w:rPr>
-        <w:fldChar w:fldCharType="end"/>
-      </w:r>
+      <w:fldSimple w:instr=" STYLEREF 1 \s ">
+        <w:r>
+          <w:rPr>
+            <w:noProof/>
+          </w:rPr>
+          <w:t>4</w:t>
+        </w:r>
+      </w:fldSimple>
       <w:r>
         <w:t>.</w:t>
       </w:r>
-      <w:r>
-        <w:fldChar w:fldCharType="begin"/>
-      </w:r>
-      <w:r>
-        <w:instrText xml:space="preserve"> SEQ Tabela \* ARABIC \s 1 </w:instrText>
-      </w:r>
-      <w:r>
-        <w:fldChar w:fldCharType="separate"/>
-      </w:r>
-      <w:r>
-        <w:rPr>
-          <w:noProof/>
-        </w:rPr>
-        <w:t>1</w:t>
-      </w:r>
-      <w:r>
-        <w:rPr>
-          <w:noProof/>
-        </w:rPr>
-        <w:fldChar w:fldCharType="end"/>
-      </w:r>
+      <w:fldSimple w:instr=" SEQ Tabela \* ARABIC \s 1 ">
+        <w:r>
+          <w:rPr>
+            <w:noProof/>
+          </w:rPr>
+          <w:t>1</w:t>
+        </w:r>
+      </w:fldSimple>
       <w:r>
         <w:t xml:space="preserve"> Endpoints disponíveis no path iniciado por /individualMappingManager</w:t>
       </w:r>
@@ -9055,51 +8874,25 @@
       <w:r>
         <w:t xml:space="preserve">Tabela </w:t>
       </w:r>
-      <w:r>
-        <w:fldChar w:fldCharType="begin"/>
-      </w:r>
-      <w:r>
-        <w:instrText xml:space="preserve"> STYLEREF 1 \s </w:instrText>
-      </w:r>
-      <w:r>
-        <w:fldChar w:fldCharType="separate"/>
-      </w:r>
-      <w:r>
-        <w:rPr>
-          <w:noProof/>
-        </w:rPr>
-        <w:t>4</w:t>
-      </w:r>
-      <w:r>
-        <w:rPr>
-          <w:noProof/>
-        </w:rPr>
-        <w:fldChar w:fldCharType="end"/>
-      </w:r>
+      <w:fldSimple w:instr=" STYLEREF 1 \s ">
+        <w:r>
+          <w:rPr>
+            <w:noProof/>
+          </w:rPr>
+          <w:t>4</w:t>
+        </w:r>
+      </w:fldSimple>
       <w:r>
         <w:t>.</w:t>
       </w:r>
-      <w:r>
-        <w:fldChar w:fldCharType="begin"/>
-      </w:r>
-      <w:r>
-        <w:instrText xml:space="preserve"> SEQ Tabela \* ARABIC \s 1 </w:instrText>
-      </w:r>
-      <w:r>
-        <w:fldChar w:fldCharType="separate"/>
-      </w:r>
-      <w:r>
-        <w:rPr>
-          <w:noProof/>
-        </w:rPr>
-        <w:t>2</w:t>
-      </w:r>
-      <w:r>
-        <w:rPr>
-          <w:noProof/>
-        </w:rPr>
-        <w:fldChar w:fldCharType="end"/>
-      </w:r>
+      <w:fldSimple w:instr=" SEQ Tabela \* ARABIC \s 1 ">
+        <w:r>
+          <w:rPr>
+            <w:noProof/>
+          </w:rPr>
+          <w:t>2</w:t>
+        </w:r>
+      </w:fldSimple>
       <w:r>
         <w:t xml:space="preserve"> </w:t>
       </w:r>
@@ -9409,51 +9202,25 @@
       <w:r>
         <w:t xml:space="preserve">Tabela </w:t>
       </w:r>
-      <w:r>
-        <w:fldChar w:fldCharType="begin"/>
-      </w:r>
-      <w:r>
-        <w:instrText xml:space="preserve"> STYLEREF 1 \s </w:instrText>
-      </w:r>
-      <w:r>
-        <w:fldChar w:fldCharType="separate"/>
-      </w:r>
-      <w:r>
-        <w:rPr>
-          <w:noProof/>
-        </w:rPr>
-        <w:t>4</w:t>
-      </w:r>
-      <w:r>
-        <w:rPr>
-          <w:noProof/>
-        </w:rPr>
-        <w:fldChar w:fldCharType="end"/>
-      </w:r>
+      <w:fldSimple w:instr=" STYLEREF 1 \s ">
+        <w:r>
+          <w:rPr>
+            <w:noProof/>
+          </w:rPr>
+          <w:t>4</w:t>
+        </w:r>
+      </w:fldSimple>
       <w:r>
         <w:t>.</w:t>
       </w:r>
-      <w:r>
-        <w:fldChar w:fldCharType="begin"/>
-      </w:r>
-      <w:r>
-        <w:instrText xml:space="preserve"> SEQ Tabela \* ARABIC \s 1 </w:instrText>
-      </w:r>
-      <w:r>
-        <w:fldChar w:fldCharType="separate"/>
-      </w:r>
-      <w:r>
-        <w:rPr>
-          <w:noProof/>
-        </w:rPr>
-        <w:t>3</w:t>
-      </w:r>
-      <w:r>
-        <w:rPr>
-          <w:noProof/>
-        </w:rPr>
-        <w:fldChar w:fldCharType="end"/>
-      </w:r>
+      <w:fldSimple w:instr=" SEQ Tabela \* ARABIC \s 1 ">
+        <w:r>
+          <w:rPr>
+            <w:noProof/>
+          </w:rPr>
+          <w:t>3</w:t>
+        </w:r>
+      </w:fldSimple>
       <w:r>
         <w:t xml:space="preserve"> </w:t>
       </w:r>
@@ -9760,51 +9527,25 @@
       <w:r>
         <w:t xml:space="preserve">Tabela </w:t>
       </w:r>
-      <w:r>
-        <w:fldChar w:fldCharType="begin"/>
-      </w:r>
-      <w:r>
-        <w:instrText xml:space="preserve"> STYLEREF 1 \s </w:instrText>
-      </w:r>
-      <w:r>
-        <w:fldChar w:fldCharType="separate"/>
-      </w:r>
-      <w:r>
-        <w:rPr>
-          <w:noProof/>
-        </w:rPr>
-        <w:t>4</w:t>
-      </w:r>
-      <w:r>
-        <w:rPr>
-          <w:noProof/>
-        </w:rPr>
-        <w:fldChar w:fldCharType="end"/>
-      </w:r>
+      <w:fldSimple w:instr=" STYLEREF 1 \s ">
+        <w:r>
+          <w:rPr>
+            <w:noProof/>
+          </w:rPr>
+          <w:t>4</w:t>
+        </w:r>
+      </w:fldSimple>
       <w:r>
         <w:t>.</w:t>
       </w:r>
-      <w:r>
-        <w:fldChar w:fldCharType="begin"/>
-      </w:r>
-      <w:r>
-        <w:instrText xml:space="preserve"> SEQ Tabela \* ARABIC \s 1 </w:instrText>
-      </w:r>
-      <w:r>
-        <w:fldChar w:fldCharType="separate"/>
-      </w:r>
-      <w:r>
-        <w:rPr>
-          <w:noProof/>
-        </w:rPr>
-        <w:t>4</w:t>
-      </w:r>
-      <w:r>
-        <w:rPr>
-          <w:noProof/>
-        </w:rPr>
-        <w:fldChar w:fldCharType="end"/>
-      </w:r>
+      <w:fldSimple w:instr=" SEQ Tabela \* ARABIC \s 1 ">
+        <w:r>
+          <w:rPr>
+            <w:noProof/>
+          </w:rPr>
+          <w:t>4</w:t>
+        </w:r>
+      </w:fldSimple>
       <w:r>
         <w:t xml:space="preserve"> </w:t>
       </w:r>
@@ -10589,51 +10330,25 @@
       <w:r>
         <w:t xml:space="preserve">Tabela </w:t>
       </w:r>
-      <w:r>
-        <w:fldChar w:fldCharType="begin"/>
-      </w:r>
-      <w:r>
-        <w:instrText xml:space="preserve"> STYLEREF 1 \s </w:instrText>
-      </w:r>
-      <w:r>
-        <w:fldChar w:fldCharType="separate"/>
-      </w:r>
-      <w:r>
-        <w:rPr>
-          <w:noProof/>
-        </w:rPr>
-        <w:t>4</w:t>
-      </w:r>
-      <w:r>
-        <w:rPr>
-          <w:noProof/>
-        </w:rPr>
-        <w:fldChar w:fldCharType="end"/>
-      </w:r>
+      <w:fldSimple w:instr=" STYLEREF 1 \s ">
+        <w:r>
+          <w:rPr>
+            <w:noProof/>
+          </w:rPr>
+          <w:t>4</w:t>
+        </w:r>
+      </w:fldSimple>
       <w:r>
         <w:t>.</w:t>
       </w:r>
-      <w:r>
-        <w:fldChar w:fldCharType="begin"/>
-      </w:r>
-      <w:r>
-        <w:instrText xml:space="preserve"> SEQ Tabela \* ARABIC \s 1 </w:instrText>
-      </w:r>
-      <w:r>
-        <w:fldChar w:fldCharType="separate"/>
-      </w:r>
-      <w:r>
-        <w:rPr>
-          <w:noProof/>
-        </w:rPr>
-        <w:t>5</w:t>
-      </w:r>
-      <w:r>
-        <w:rPr>
-          <w:noProof/>
-        </w:rPr>
-        <w:fldChar w:fldCharType="end"/>
-      </w:r>
+      <w:fldSimple w:instr=" SEQ Tabela \* ARABIC \s 1 ">
+        <w:r>
+          <w:rPr>
+            <w:noProof/>
+          </w:rPr>
+          <w:t>5</w:t>
+        </w:r>
+      </w:fldSimple>
       <w:r>
         <w:t xml:space="preserve"> </w:t>
       </w:r>
@@ -11145,51 +10860,25 @@
       <w:r>
         <w:t xml:space="preserve">Figura </w:t>
       </w:r>
-      <w:r>
-        <w:fldChar w:fldCharType="begin"/>
-      </w:r>
-      <w:r>
-        <w:instrText xml:space="preserve"> STYLEREF 1 \s </w:instrText>
-      </w:r>
-      <w:r>
-        <w:fldChar w:fldCharType="separate"/>
-      </w:r>
-      <w:r>
-        <w:rPr>
-          <w:noProof/>
-        </w:rPr>
-        <w:t>4</w:t>
-      </w:r>
-      <w:r>
-        <w:rPr>
-          <w:noProof/>
-        </w:rPr>
-        <w:fldChar w:fldCharType="end"/>
-      </w:r>
+      <w:fldSimple w:instr=" STYLEREF 1 \s ">
+        <w:r>
+          <w:rPr>
+            <w:noProof/>
+          </w:rPr>
+          <w:t>4</w:t>
+        </w:r>
+      </w:fldSimple>
       <w:r>
         <w:t>.</w:t>
       </w:r>
-      <w:r>
-        <w:fldChar w:fldCharType="begin"/>
-      </w:r>
-      <w:r>
-        <w:instrText xml:space="preserve"> SEQ Figura \* ARABIC \s 1 </w:instrText>
-      </w:r>
-      <w:r>
-        <w:fldChar w:fldCharType="separate"/>
-      </w:r>
-      <w:r>
-        <w:rPr>
-          <w:noProof/>
-        </w:rPr>
-        <w:t>1</w:t>
-      </w:r>
-      <w:r>
-        <w:rPr>
-          <w:noProof/>
-        </w:rPr>
-        <w:fldChar w:fldCharType="end"/>
-      </w:r>
+      <w:fldSimple w:instr=" SEQ Figura \* ARABIC \s 1 ">
+        <w:r>
+          <w:rPr>
+            <w:noProof/>
+          </w:rPr>
+          <w:t>1</w:t>
+        </w:r>
+      </w:fldSimple>
       <w:r>
         <w:t xml:space="preserve"> </w:t>
       </w:r>
@@ -11394,51 +11083,25 @@
       <w:r>
         <w:t xml:space="preserve">Figura </w:t>
       </w:r>
-      <w:r>
-        <w:fldChar w:fldCharType="begin"/>
-      </w:r>
-      <w:r>
-        <w:instrText xml:space="preserve"> STYLEREF 1 \s </w:instrText>
-      </w:r>
-      <w:r>
-        <w:fldChar w:fldCharType="separate"/>
-      </w:r>
-      <w:r>
-        <w:rPr>
-          <w:noProof/>
-        </w:rPr>
-        <w:t>4</w:t>
-      </w:r>
-      <w:r>
-        <w:rPr>
-          <w:noProof/>
-        </w:rPr>
-        <w:fldChar w:fldCharType="end"/>
-      </w:r>
+      <w:fldSimple w:instr=" STYLEREF 1 \s ">
+        <w:r>
+          <w:rPr>
+            <w:noProof/>
+          </w:rPr>
+          <w:t>4</w:t>
+        </w:r>
+      </w:fldSimple>
       <w:r>
         <w:t>.</w:t>
       </w:r>
-      <w:r>
-        <w:fldChar w:fldCharType="begin"/>
-      </w:r>
-      <w:r>
-        <w:instrText xml:space="preserve"> SEQ Figura \* ARABIC \s 1 </w:instrText>
-      </w:r>
-      <w:r>
-        <w:fldChar w:fldCharType="separate"/>
-      </w:r>
-      <w:r>
-        <w:rPr>
-          <w:noProof/>
-        </w:rPr>
-        <w:t>2</w:t>
-      </w:r>
-      <w:r>
-        <w:rPr>
-          <w:noProof/>
-        </w:rPr>
-        <w:fldChar w:fldCharType="end"/>
-      </w:r>
+      <w:fldSimple w:instr=" SEQ Figura \* ARABIC \s 1 ">
+        <w:r>
+          <w:rPr>
+            <w:noProof/>
+          </w:rPr>
+          <w:t>2</w:t>
+        </w:r>
+      </w:fldSimple>
       <w:r>
         <w:t xml:space="preserve"> </w:t>
       </w:r>
@@ -11758,51 +11421,25 @@
       <w:r>
         <w:t xml:space="preserve">Figura </w:t>
       </w:r>
-      <w:r>
-        <w:fldChar w:fldCharType="begin"/>
-      </w:r>
-      <w:r>
-        <w:instrText xml:space="preserve"> STYLEREF 1 \s </w:instrText>
-      </w:r>
-      <w:r>
-        <w:fldChar w:fldCharType="separate"/>
-      </w:r>
-      <w:r>
-        <w:rPr>
-          <w:noProof/>
-        </w:rPr>
-        <w:t>4</w:t>
-      </w:r>
-      <w:r>
-        <w:rPr>
-          <w:noProof/>
-        </w:rPr>
-        <w:fldChar w:fldCharType="end"/>
-      </w:r>
+      <w:fldSimple w:instr=" STYLEREF 1 \s ">
+        <w:r>
+          <w:rPr>
+            <w:noProof/>
+          </w:rPr>
+          <w:t>4</w:t>
+        </w:r>
+      </w:fldSimple>
       <w:r>
         <w:t>.</w:t>
       </w:r>
-      <w:r>
-        <w:fldChar w:fldCharType="begin"/>
-      </w:r>
-      <w:r>
-        <w:instrText xml:space="preserve"> SEQ Figura \* ARABIC \s 1 </w:instrText>
-      </w:r>
-      <w:r>
-        <w:fldChar w:fldCharType="separate"/>
-      </w:r>
-      <w:r>
-        <w:rPr>
-          <w:noProof/>
-        </w:rPr>
-        <w:t>3</w:t>
-      </w:r>
-      <w:r>
-        <w:rPr>
-          <w:noProof/>
-        </w:rPr>
-        <w:fldChar w:fldCharType="end"/>
-      </w:r>
+      <w:fldSimple w:instr=" SEQ Figura \* ARABIC \s 1 ">
+        <w:r>
+          <w:rPr>
+            <w:noProof/>
+          </w:rPr>
+          <w:t>3</w:t>
+        </w:r>
+      </w:fldSimple>
       <w:r>
         <w:t xml:space="preserve"> </w:t>
       </w:r>
@@ -12100,51 +11737,25 @@
       <w:r>
         <w:t xml:space="preserve">Tabela </w:t>
       </w:r>
-      <w:r>
-        <w:fldChar w:fldCharType="begin"/>
-      </w:r>
-      <w:r>
-        <w:instrText xml:space="preserve"> STYLEREF 1 \s </w:instrText>
-      </w:r>
-      <w:r>
-        <w:fldChar w:fldCharType="separate"/>
-      </w:r>
-      <w:r>
-        <w:rPr>
-          <w:noProof/>
-        </w:rPr>
-        <w:t>4</w:t>
-      </w:r>
-      <w:r>
-        <w:rPr>
-          <w:noProof/>
-        </w:rPr>
-        <w:fldChar w:fldCharType="end"/>
-      </w:r>
+      <w:fldSimple w:instr=" STYLEREF 1 \s ">
+        <w:r>
+          <w:rPr>
+            <w:noProof/>
+          </w:rPr>
+          <w:t>4</w:t>
+        </w:r>
+      </w:fldSimple>
       <w:r>
         <w:t>.</w:t>
       </w:r>
-      <w:r>
-        <w:fldChar w:fldCharType="begin"/>
-      </w:r>
-      <w:r>
-        <w:instrText xml:space="preserve"> SEQ Tabela \* ARABIC \s 1 </w:instrText>
-      </w:r>
-      <w:r>
-        <w:fldChar w:fldCharType="separate"/>
-      </w:r>
-      <w:r>
-        <w:rPr>
-          <w:noProof/>
-        </w:rPr>
-        <w:t>6</w:t>
-      </w:r>
-      <w:r>
-        <w:rPr>
-          <w:noProof/>
-        </w:rPr>
-        <w:fldChar w:fldCharType="end"/>
-      </w:r>
+      <w:fldSimple w:instr=" SEQ Tabela \* ARABIC \s 1 ">
+        <w:r>
+          <w:rPr>
+            <w:noProof/>
+          </w:rPr>
+          <w:t>6</w:t>
+        </w:r>
+      </w:fldSimple>
       <w:r>
         <w:t xml:space="preserve"> </w:t>
       </w:r>
@@ -12405,51 +12016,25 @@
       <w:r>
         <w:t xml:space="preserve">Figura </w:t>
       </w:r>
-      <w:r>
-        <w:fldChar w:fldCharType="begin"/>
-      </w:r>
-      <w:r>
-        <w:instrText xml:space="preserve"> STYLEREF 1 \s </w:instrText>
-      </w:r>
-      <w:r>
-        <w:fldChar w:fldCharType="separate"/>
-      </w:r>
-      <w:r>
-        <w:rPr>
-          <w:noProof/>
-        </w:rPr>
-        <w:t>4</w:t>
-      </w:r>
-      <w:r>
-        <w:rPr>
-          <w:noProof/>
-        </w:rPr>
-        <w:fldChar w:fldCharType="end"/>
-      </w:r>
+      <w:fldSimple w:instr=" STYLEREF 1 \s ">
+        <w:r>
+          <w:rPr>
+            <w:noProof/>
+          </w:rPr>
+          <w:t>4</w:t>
+        </w:r>
+      </w:fldSimple>
       <w:r>
         <w:t>.</w:t>
       </w:r>
-      <w:r>
-        <w:fldChar w:fldCharType="begin"/>
-      </w:r>
-      <w:r>
-        <w:instrText xml:space="preserve"> SEQ Figura \* ARABIC \s 1 </w:instrText>
-      </w:r>
-      <w:r>
-        <w:fldChar w:fldCharType="separate"/>
-      </w:r>
-      <w:r>
-        <w:rPr>
-          <w:noProof/>
-        </w:rPr>
-        <w:t>4</w:t>
-      </w:r>
-      <w:r>
-        <w:rPr>
-          <w:noProof/>
-        </w:rPr>
-        <w:fldChar w:fldCharType="end"/>
-      </w:r>
+      <w:fldSimple w:instr=" SEQ Figura \* ARABIC \s 1 ">
+        <w:r>
+          <w:rPr>
+            <w:noProof/>
+          </w:rPr>
+          <w:t>4</w:t>
+        </w:r>
+      </w:fldSimple>
       <w:bookmarkEnd w:id="55"/>
       <w:r>
         <w:t xml:space="preserve"> </w:t>
@@ -12677,51 +12262,25 @@
       <w:r>
         <w:t xml:space="preserve">Figura </w:t>
       </w:r>
-      <w:r>
-        <w:fldChar w:fldCharType="begin"/>
-      </w:r>
-      <w:r>
-        <w:instrText xml:space="preserve"> STYLEREF 1 \s </w:instrText>
-      </w:r>
-      <w:r>
-        <w:fldChar w:fldCharType="separate"/>
-      </w:r>
-      <w:r>
-        <w:rPr>
-          <w:noProof/>
-        </w:rPr>
-        <w:t>5</w:t>
-      </w:r>
-      <w:r>
-        <w:rPr>
-          <w:noProof/>
-        </w:rPr>
-        <w:fldChar w:fldCharType="end"/>
-      </w:r>
+      <w:fldSimple w:instr=" STYLEREF 1 \s ">
+        <w:r>
+          <w:rPr>
+            <w:noProof/>
+          </w:rPr>
+          <w:t>5</w:t>
+        </w:r>
+      </w:fldSimple>
       <w:r>
         <w:t>.</w:t>
       </w:r>
-      <w:r>
-        <w:fldChar w:fldCharType="begin"/>
-      </w:r>
-      <w:r>
-        <w:instrText xml:space="preserve"> SEQ Figura \* ARABIC \s 1 </w:instrText>
-      </w:r>
-      <w:r>
-        <w:fldChar w:fldCharType="separate"/>
-      </w:r>
-      <w:r>
-        <w:rPr>
-          <w:noProof/>
-        </w:rPr>
-        <w:t>1</w:t>
-      </w:r>
-      <w:r>
-        <w:rPr>
-          <w:noProof/>
-        </w:rPr>
-        <w:fldChar w:fldCharType="end"/>
-      </w:r>
+      <w:fldSimple w:instr=" SEQ Figura \* ARABIC \s 1 ">
+        <w:r>
+          <w:rPr>
+            <w:noProof/>
+          </w:rPr>
+          <w:t>1</w:t>
+        </w:r>
+      </w:fldSimple>
       <w:bookmarkEnd w:id="63"/>
       <w:r>
         <w:t xml:space="preserve"> </w:t>
@@ -14629,51 +14188,25 @@
       <w:r>
         <w:t xml:space="preserve">Tabela </w:t>
       </w:r>
-      <w:r>
-        <w:fldChar w:fldCharType="begin"/>
-      </w:r>
-      <w:r>
-        <w:instrText xml:space="preserve"> STYLEREF 1 \s </w:instrText>
-      </w:r>
-      <w:r>
-        <w:fldChar w:fldCharType="separate"/>
-      </w:r>
-      <w:r>
-        <w:rPr>
-          <w:noProof/>
-        </w:rPr>
-        <w:t>6</w:t>
-      </w:r>
-      <w:r>
-        <w:rPr>
-          <w:noProof/>
-        </w:rPr>
-        <w:fldChar w:fldCharType="end"/>
-      </w:r>
+      <w:fldSimple w:instr=" STYLEREF 1 \s ">
+        <w:r>
+          <w:rPr>
+            <w:noProof/>
+          </w:rPr>
+          <w:t>6</w:t>
+        </w:r>
+      </w:fldSimple>
       <w:r>
         <w:t>.</w:t>
       </w:r>
-      <w:r>
-        <w:fldChar w:fldCharType="begin"/>
-      </w:r>
-      <w:r>
-        <w:instrText xml:space="preserve"> SEQ Tabela \* ARABIC \s 1 </w:instrText>
-      </w:r>
-      <w:r>
-        <w:fldChar w:fldCharType="separate"/>
-      </w:r>
-      <w:r>
-        <w:rPr>
-          <w:noProof/>
-        </w:rPr>
-        <w:t>1</w:t>
-      </w:r>
-      <w:r>
-        <w:rPr>
-          <w:noProof/>
-        </w:rPr>
-        <w:fldChar w:fldCharType="end"/>
-      </w:r>
+      <w:fldSimple w:instr=" SEQ Tabela \* ARABIC \s 1 ">
+        <w:r>
+          <w:rPr>
+            <w:noProof/>
+          </w:rPr>
+          <w:t>1</w:t>
+        </w:r>
+      </w:fldSimple>
       <w:r>
         <w:t xml:space="preserve"> </w:t>
       </w:r>
@@ -15757,7 +15290,7 @@
           <w:rPr>
             <w:noProof/>
           </w:rPr>
-          <w:t>8</w:t>
+          <w:t>13</w:t>
         </w:r>
         <w:r>
           <w:fldChar w:fldCharType="end"/>
@@ -19567,7 +19100,7 @@
 </file>
 
 <file path=customXml/itemProps1.xml><?xml version="1.0" encoding="utf-8"?>
-<ds:datastoreItem xmlns:ds="http://schemas.openxmlformats.org/officeDocument/2006/customXml" ds:itemID="{2E656652-34D9-475F-AE83-AD57783FC474}">
+<ds:datastoreItem xmlns:ds="http://schemas.openxmlformats.org/officeDocument/2006/customXml" ds:itemID="{D09B9088-D570-46AF-B0E6-D6D9B784E733}">
   <ds:schemaRefs>
     <ds:schemaRef ds:uri="http://schemas.openxmlformats.org/officeDocument/2006/bibliography"/>
   </ds:schemaRefs>

</xml_diff>

<commit_message>
relatorio de progresso final
</commit_message>
<xml_diff>
--- a/Relatorio de progresso/progresso.docx
+++ b/Relatorio de progresso/progresso.docx
@@ -656,7 +656,7 @@
           <w:r>
             <w:fldChar w:fldCharType="separate"/>
           </w:r>
-          <w:hyperlink w:anchor="_Toc512675963" w:history="1">
+          <w:hyperlink w:anchor="_Toc512869683" w:history="1">
             <w:r>
               <w:rPr>
                 <w:rStyle w:val="Hiperligao"/>
@@ -684,7 +684,7 @@
                 <w:noProof/>
                 <w:webHidden/>
               </w:rPr>
-              <w:instrText xml:space="preserve"> PAGEREF _Toc512675963 \h </w:instrText>
+              <w:instrText xml:space="preserve"> PAGEREF _Toc512869683 \h </w:instrText>
             </w:r>
             <w:r>
               <w:rPr>
@@ -728,7 +728,7 @@
               <w:sz w:val="22"/>
             </w:rPr>
           </w:pPr>
-          <w:hyperlink w:anchor="_Toc512675964" w:history="1">
+          <w:hyperlink w:anchor="_Toc512869684" w:history="1">
             <w:r>
               <w:rPr>
                 <w:rStyle w:val="Hiperligao"/>
@@ -756,7 +756,7 @@
                 <w:noProof/>
                 <w:webHidden/>
               </w:rPr>
-              <w:instrText xml:space="preserve"> PAGEREF _Toc512675964 \h </w:instrText>
+              <w:instrText xml:space="preserve"> PAGEREF _Toc512869684 \h </w:instrText>
             </w:r>
             <w:r>
               <w:rPr>
@@ -801,7 +801,7 @@
               <w:sz w:val="22"/>
             </w:rPr>
           </w:pPr>
-          <w:hyperlink w:anchor="_Toc512675965" w:history="1">
+          <w:hyperlink w:anchor="_Toc512869685" w:history="1">
             <w:r>
               <w:rPr>
                 <w:rStyle w:val="Hiperligao"/>
@@ -849,7 +849,95 @@
                 <w:noProof/>
                 <w:webHidden/>
               </w:rPr>
-              <w:instrText xml:space="preserve"> PAGEREF _Toc512675965 \h </w:instrText>
+              <w:instrText xml:space="preserve"> PAGEREF _Toc512869685 \h </w:instrText>
+            </w:r>
+            <w:r>
+              <w:rPr>
+                <w:noProof/>
+                <w:webHidden/>
+              </w:rPr>
+            </w:r>
+            <w:r>
+              <w:rPr>
+                <w:noProof/>
+                <w:webHidden/>
+              </w:rPr>
+              <w:fldChar w:fldCharType="separate"/>
+            </w:r>
+            <w:r>
+              <w:rPr>
+                <w:noProof/>
+                <w:webHidden/>
+              </w:rPr>
+              <w:t>9</w:t>
+            </w:r>
+            <w:r>
+              <w:rPr>
+                <w:noProof/>
+                <w:webHidden/>
+              </w:rPr>
+              <w:fldChar w:fldCharType="end"/>
+            </w:r>
+          </w:hyperlink>
+        </w:p>
+        <w:p>
+          <w:pPr>
+            <w:pStyle w:val="ndice2"/>
+            <w:tabs>
+              <w:tab w:val="left" w:pos="880"/>
+              <w:tab w:val="right" w:leader="dot" w:pos="9038"/>
+            </w:tabs>
+            <w:rPr>
+              <w:rFonts w:asciiTheme="minorHAnsi" w:hAnsiTheme="minorHAnsi" w:cstheme="minorBidi"/>
+              <w:noProof/>
+              <w:color w:val="auto"/>
+              <w:sz w:val="22"/>
+            </w:rPr>
+          </w:pPr>
+          <w:hyperlink w:anchor="_Toc512869686" w:history="1">
+            <w:r>
+              <w:rPr>
+                <w:rStyle w:val="Hiperligao"/>
+                <w:noProof/>
+              </w:rPr>
+              <w:t>1.1</w:t>
+            </w:r>
+            <w:r>
+              <w:rPr>
+                <w:rFonts w:asciiTheme="minorHAnsi" w:hAnsiTheme="minorHAnsi" w:cstheme="minorBidi"/>
+                <w:noProof/>
+                <w:color w:val="auto"/>
+                <w:sz w:val="22"/>
+              </w:rPr>
+              <w:tab/>
+            </w:r>
+            <w:r>
+              <w:rPr>
+                <w:rStyle w:val="Hiperligao"/>
+                <w:noProof/>
+              </w:rPr>
+              <w:t>Sinopse</w:t>
+            </w:r>
+            <w:r>
+              <w:rPr>
+                <w:noProof/>
+                <w:webHidden/>
+              </w:rPr>
+              <w:tab/>
+            </w:r>
+            <w:r>
+              <w:rPr>
+                <w:noProof/>
+                <w:webHidden/>
+              </w:rPr>
+              <w:fldChar w:fldCharType="begin"/>
+            </w:r>
+            <w:r>
+              <w:rPr>
+                <w:noProof/>
+                <w:webHidden/>
+              </w:rPr>
+              <w:instrText xml:space="preserve"> PAGEREF _Toc512869686 \h </w:instrText>
             </w:r>
             <w:r>
               <w:rPr>
@@ -894,7 +982,7 @@
               <w:sz w:val="22"/>
             </w:rPr>
           </w:pPr>
-          <w:hyperlink w:anchor="_Toc512675966" w:history="1">
+          <w:hyperlink w:anchor="_Toc512869687" w:history="1">
             <w:r>
               <w:rPr>
                 <w:rStyle w:val="Hiperligao"/>
@@ -942,7 +1030,7 @@
                 <w:noProof/>
                 <w:webHidden/>
               </w:rPr>
-              <w:instrText xml:space="preserve"> PAGEREF _Toc512675966 \h </w:instrText>
+              <w:instrText xml:space="preserve"> PAGEREF _Toc512869687 \h </w:instrText>
             </w:r>
             <w:r>
               <w:rPr>
@@ -987,7 +1075,7 @@
               <w:sz w:val="22"/>
             </w:rPr>
           </w:pPr>
-          <w:hyperlink w:anchor="_Toc512675967" w:history="1">
+          <w:hyperlink w:anchor="_Toc512869688" w:history="1">
             <w:r>
               <w:rPr>
                 <w:rStyle w:val="Hiperligao"/>
@@ -1030,7 +1118,7 @@
                 <w:noProof/>
                 <w:webHidden/>
               </w:rPr>
-              <w:instrText xml:space="preserve"> PAGEREF _Toc512675967 \h </w:instrText>
+              <w:instrText xml:space="preserve"> PAGEREF _Toc512869688 \h </w:instrText>
             </w:r>
             <w:r>
               <w:rPr>
@@ -1075,7 +1163,7 @@
               <w:sz w:val="22"/>
             </w:rPr>
           </w:pPr>
-          <w:hyperlink w:anchor="_Toc512675968" w:history="1">
+          <w:hyperlink w:anchor="_Toc512869689" w:history="1">
             <w:r>
               <w:rPr>
                 <w:rStyle w:val="Hiperligao"/>
@@ -1118,7 +1206,7 @@
                 <w:noProof/>
                 <w:webHidden/>
               </w:rPr>
-              <w:instrText xml:space="preserve"> PAGEREF _Toc512675968 \h </w:instrText>
+              <w:instrText xml:space="preserve"> PAGEREF _Toc512869689 \h </w:instrText>
             </w:r>
             <w:r>
               <w:rPr>
@@ -1163,7 +1251,7 @@
               <w:sz w:val="22"/>
             </w:rPr>
           </w:pPr>
-          <w:hyperlink w:anchor="_Toc512675969" w:history="1">
+          <w:hyperlink w:anchor="_Toc512869690" w:history="1">
             <w:r>
               <w:rPr>
                 <w:rStyle w:val="Hiperligao"/>
@@ -1211,7 +1299,7 @@
                 <w:noProof/>
                 <w:webHidden/>
               </w:rPr>
-              <w:instrText xml:space="preserve"> PAGEREF _Toc512675969 \h </w:instrText>
+              <w:instrText xml:space="preserve"> PAGEREF _Toc512869690 \h </w:instrText>
             </w:r>
             <w:r>
               <w:rPr>
@@ -1256,7 +1344,7 @@
               <w:sz w:val="22"/>
             </w:rPr>
           </w:pPr>
-          <w:hyperlink w:anchor="_Toc512675970" w:history="1">
+          <w:hyperlink w:anchor="_Toc512869691" w:history="1">
             <w:r>
               <w:rPr>
                 <w:rStyle w:val="Hiperligao"/>
@@ -1299,7 +1387,7 @@
                 <w:noProof/>
                 <w:webHidden/>
               </w:rPr>
-              <w:instrText xml:space="preserve"> PAGEREF _Toc512675970 \h </w:instrText>
+              <w:instrText xml:space="preserve"> PAGEREF _Toc512869691 \h </w:instrText>
             </w:r>
             <w:r>
               <w:rPr>
@@ -1344,7 +1432,7 @@
               <w:sz w:val="22"/>
             </w:rPr>
           </w:pPr>
-          <w:hyperlink w:anchor="_Toc512675971" w:history="1">
+          <w:hyperlink w:anchor="_Toc512869692" w:history="1">
             <w:r>
               <w:rPr>
                 <w:rStyle w:val="Hiperligao"/>
@@ -1387,7 +1475,7 @@
                 <w:noProof/>
                 <w:webHidden/>
               </w:rPr>
-              <w:instrText xml:space="preserve"> PAGEREF _Toc512675971 \h </w:instrText>
+              <w:instrText xml:space="preserve"> PAGEREF _Toc512869692 \h </w:instrText>
             </w:r>
             <w:r>
               <w:rPr>
@@ -1432,7 +1520,7 @@
               <w:sz w:val="22"/>
             </w:rPr>
           </w:pPr>
-          <w:hyperlink w:anchor="_Toc512675972" w:history="1">
+          <w:hyperlink w:anchor="_Toc512869693" w:history="1">
             <w:r>
               <w:rPr>
                 <w:rStyle w:val="Hiperligao"/>
@@ -1475,7 +1563,7 @@
                 <w:noProof/>
                 <w:webHidden/>
               </w:rPr>
-              <w:instrText xml:space="preserve"> PAGEREF _Toc512675972 \h </w:instrText>
+              <w:instrText xml:space="preserve"> PAGEREF _Toc512869693 \h </w:instrText>
             </w:r>
             <w:r>
               <w:rPr>
@@ -1520,7 +1608,7 @@
               <w:sz w:val="22"/>
             </w:rPr>
           </w:pPr>
-          <w:hyperlink w:anchor="_Toc512675973" w:history="1">
+          <w:hyperlink w:anchor="_Toc512869694" w:history="1">
             <w:r>
               <w:rPr>
                 <w:rStyle w:val="Hiperligao"/>
@@ -1563,7 +1651,7 @@
                 <w:noProof/>
                 <w:webHidden/>
               </w:rPr>
-              <w:instrText xml:space="preserve"> PAGEREF _Toc512675973 \h </w:instrText>
+              <w:instrText xml:space="preserve"> PAGEREF _Toc512869694 \h </w:instrText>
             </w:r>
             <w:r>
               <w:rPr>
@@ -1608,7 +1696,7 @@
               <w:sz w:val="22"/>
             </w:rPr>
           </w:pPr>
-          <w:hyperlink w:anchor="_Toc512675974" w:history="1">
+          <w:hyperlink w:anchor="_Toc512869695" w:history="1">
             <w:r>
               <w:rPr>
                 <w:rStyle w:val="Hiperligao"/>
@@ -1651,7 +1739,7 @@
                 <w:noProof/>
                 <w:webHidden/>
               </w:rPr>
-              <w:instrText xml:space="preserve"> PAGEREF _Toc512675974 \h </w:instrText>
+              <w:instrText xml:space="preserve"> PAGEREF _Toc512869695 \h </w:instrText>
             </w:r>
             <w:r>
               <w:rPr>
@@ -1696,7 +1784,7 @@
               <w:sz w:val="22"/>
             </w:rPr>
           </w:pPr>
-          <w:hyperlink w:anchor="_Toc512675975" w:history="1">
+          <w:hyperlink w:anchor="_Toc512869696" w:history="1">
             <w:r>
               <w:rPr>
                 <w:rStyle w:val="Hiperligao"/>
@@ -1744,7 +1832,7 @@
                 <w:noProof/>
                 <w:webHidden/>
               </w:rPr>
-              <w:instrText xml:space="preserve"> PAGEREF _Toc512675975 \h </w:instrText>
+              <w:instrText xml:space="preserve"> PAGEREF _Toc512869696 \h </w:instrText>
             </w:r>
             <w:r>
               <w:rPr>
@@ -1789,7 +1877,7 @@
               <w:sz w:val="22"/>
             </w:rPr>
           </w:pPr>
-          <w:hyperlink w:anchor="_Toc512675976" w:history="1">
+          <w:hyperlink w:anchor="_Toc512869697" w:history="1">
             <w:r>
               <w:rPr>
                 <w:rStyle w:val="Hiperligao"/>
@@ -1832,7 +1920,7 @@
                 <w:noProof/>
                 <w:webHidden/>
               </w:rPr>
-              <w:instrText xml:space="preserve"> PAGEREF _Toc512675976 \h </w:instrText>
+              <w:instrText xml:space="preserve"> PAGEREF _Toc512869697 \h </w:instrText>
             </w:r>
             <w:r>
               <w:rPr>
@@ -1877,7 +1965,7 @@
               <w:sz w:val="22"/>
             </w:rPr>
           </w:pPr>
-          <w:hyperlink w:anchor="_Toc512675977" w:history="1">
+          <w:hyperlink w:anchor="_Toc512869698" w:history="1">
             <w:r>
               <w:rPr>
                 <w:rStyle w:val="Hiperligao"/>
@@ -1920,7 +2008,7 @@
                 <w:noProof/>
                 <w:webHidden/>
               </w:rPr>
-              <w:instrText xml:space="preserve"> PAGEREF _Toc512675977 \h </w:instrText>
+              <w:instrText xml:space="preserve"> PAGEREF _Toc512869698 \h </w:instrText>
             </w:r>
             <w:r>
               <w:rPr>
@@ -1965,7 +2053,7 @@
               <w:sz w:val="22"/>
             </w:rPr>
           </w:pPr>
-          <w:hyperlink w:anchor="_Toc512675978" w:history="1">
+          <w:hyperlink w:anchor="_Toc512869699" w:history="1">
             <w:r>
               <w:rPr>
                 <w:rStyle w:val="Hiperligao"/>
@@ -2008,7 +2096,7 @@
                 <w:noProof/>
                 <w:webHidden/>
               </w:rPr>
-              <w:instrText xml:space="preserve"> PAGEREF _Toc512675978 \h </w:instrText>
+              <w:instrText xml:space="preserve"> PAGEREF _Toc512869699 \h </w:instrText>
             </w:r>
             <w:r>
               <w:rPr>
@@ -2053,7 +2141,7 @@
               <w:sz w:val="22"/>
             </w:rPr>
           </w:pPr>
-          <w:hyperlink w:anchor="_Toc512675979" w:history="1">
+          <w:hyperlink w:anchor="_Toc512869700" w:history="1">
             <w:r>
               <w:rPr>
                 <w:rStyle w:val="Hiperligao"/>
@@ -2101,7 +2189,7 @@
                 <w:noProof/>
                 <w:webHidden/>
               </w:rPr>
-              <w:instrText xml:space="preserve"> PAGEREF _Toc512675979 \h </w:instrText>
+              <w:instrText xml:space="preserve"> PAGEREF _Toc512869700 \h </w:instrText>
             </w:r>
             <w:r>
               <w:rPr>
@@ -2146,7 +2234,7 @@
               <w:sz w:val="22"/>
             </w:rPr>
           </w:pPr>
-          <w:hyperlink w:anchor="_Toc512675980" w:history="1">
+          <w:hyperlink w:anchor="_Toc512869701" w:history="1">
             <w:r>
               <w:rPr>
                 <w:rStyle w:val="Hiperligao"/>
@@ -2189,7 +2277,7 @@
                 <w:noProof/>
                 <w:webHidden/>
               </w:rPr>
-              <w:instrText xml:space="preserve"> PAGEREF _Toc512675980 \h </w:instrText>
+              <w:instrText xml:space="preserve"> PAGEREF _Toc512869701 \h </w:instrText>
             </w:r>
             <w:r>
               <w:rPr>
@@ -2234,7 +2322,7 @@
               <w:sz w:val="22"/>
             </w:rPr>
           </w:pPr>
-          <w:hyperlink w:anchor="_Toc512675981" w:history="1">
+          <w:hyperlink w:anchor="_Toc512869702" w:history="1">
             <w:r>
               <w:rPr>
                 <w:rStyle w:val="Hiperligao"/>
@@ -2277,7 +2365,7 @@
                 <w:noProof/>
                 <w:webHidden/>
               </w:rPr>
-              <w:instrText xml:space="preserve"> PAGEREF _Toc512675981 \h </w:instrText>
+              <w:instrText xml:space="preserve"> PAGEREF _Toc512869702 \h </w:instrText>
             </w:r>
             <w:r>
               <w:rPr>
@@ -2322,7 +2410,7 @@
               <w:sz w:val="22"/>
             </w:rPr>
           </w:pPr>
-          <w:hyperlink w:anchor="_Toc512675982" w:history="1">
+          <w:hyperlink w:anchor="_Toc512869703" w:history="1">
             <w:r>
               <w:rPr>
                 <w:rStyle w:val="Hiperligao"/>
@@ -2365,7 +2453,7 @@
                 <w:noProof/>
                 <w:webHidden/>
               </w:rPr>
-              <w:instrText xml:space="preserve"> PAGEREF _Toc512675982 \h </w:instrText>
+              <w:instrText xml:space="preserve"> PAGEREF _Toc512869703 \h </w:instrText>
             </w:r>
             <w:r>
               <w:rPr>
@@ -2410,7 +2498,7 @@
               <w:sz w:val="22"/>
             </w:rPr>
           </w:pPr>
-          <w:hyperlink w:anchor="_Toc512675983" w:history="1">
+          <w:hyperlink w:anchor="_Toc512869704" w:history="1">
             <w:r>
               <w:rPr>
                 <w:rStyle w:val="Hiperligao"/>
@@ -2453,7 +2541,7 @@
                 <w:noProof/>
                 <w:webHidden/>
               </w:rPr>
-              <w:instrText xml:space="preserve"> PAGEREF _Toc512675983 \h </w:instrText>
+              <w:instrText xml:space="preserve"> PAGEREF _Toc512869704 \h </w:instrText>
             </w:r>
             <w:r>
               <w:rPr>
@@ -2474,6 +2562,100 @@
                 <w:webHidden/>
               </w:rPr>
               <w:t>23</w:t>
+            </w:r>
+            <w:r>
+              <w:rPr>
+                <w:noProof/>
+                <w:webHidden/>
+              </w:rPr>
+              <w:fldChar w:fldCharType="end"/>
+            </w:r>
+          </w:hyperlink>
+        </w:p>
+        <w:p>
+          <w:pPr>
+            <w:pStyle w:val="ndice1"/>
+            <w:tabs>
+              <w:tab w:val="left" w:pos="480"/>
+              <w:tab w:val="right" w:leader="dot" w:pos="9038"/>
+            </w:tabs>
+            <w:rPr>
+              <w:rFonts w:asciiTheme="minorHAnsi" w:hAnsiTheme="minorHAnsi" w:cstheme="minorBidi"/>
+              <w:b/>
+              <w:noProof/>
+              <w:color w:val="auto"/>
+              <w:sz w:val="22"/>
+            </w:rPr>
+          </w:pPr>
+          <w:hyperlink w:anchor="_Toc512869705" w:history="1">
+            <w:r>
+              <w:rPr>
+                <w:rStyle w:val="Hiperligao"/>
+                <w:b/>
+                <w:bCs/>
+                <w:noProof/>
+                <w:u w:color="000000"/>
+              </w:rPr>
+              <w:t>6</w:t>
+            </w:r>
+            <w:r>
+              <w:rPr>
+                <w:rFonts w:asciiTheme="minorHAnsi" w:hAnsiTheme="minorHAnsi" w:cstheme="minorBidi"/>
+                <w:b/>
+                <w:noProof/>
+                <w:color w:val="auto"/>
+                <w:sz w:val="22"/>
+              </w:rPr>
+              <w:tab/>
+            </w:r>
+            <w:r>
+              <w:rPr>
+                <w:rStyle w:val="Hiperligao"/>
+                <w:b/>
+                <w:noProof/>
+              </w:rPr>
+              <w:t>Progresso do projeto</w:t>
+            </w:r>
+            <w:r>
+              <w:rPr>
+                <w:noProof/>
+                <w:webHidden/>
+              </w:rPr>
+              <w:tab/>
+            </w:r>
+            <w:r>
+              <w:rPr>
+                <w:noProof/>
+                <w:webHidden/>
+              </w:rPr>
+              <w:fldChar w:fldCharType="begin"/>
+            </w:r>
+            <w:r>
+              <w:rPr>
+                <w:noProof/>
+                <w:webHidden/>
+              </w:rPr>
+              <w:instrText xml:space="preserve"> PAGEREF _Toc512869705 \h </w:instrText>
+            </w:r>
+            <w:r>
+              <w:rPr>
+                <w:noProof/>
+                <w:webHidden/>
+              </w:rPr>
+            </w:r>
+            <w:r>
+              <w:rPr>
+                <w:noProof/>
+                <w:webHidden/>
+              </w:rPr>
+              <w:fldChar w:fldCharType="separate"/>
+            </w:r>
+            <w:r>
+              <w:rPr>
+                <w:noProof/>
+                <w:webHidden/>
+              </w:rPr>
+              <w:t>24</w:t>
             </w:r>
             <w:r>
               <w:rPr>
@@ -2498,7 +2680,7 @@
               <w:sz w:val="22"/>
             </w:rPr>
           </w:pPr>
-          <w:hyperlink w:anchor="_Toc512675984" w:history="1">
+          <w:hyperlink w:anchor="_Toc512869706" w:history="1">
             <w:r>
               <w:rPr>
                 <w:rStyle w:val="Hiperligao"/>
@@ -2507,7 +2689,7 @@
                 <w:noProof/>
                 <w:u w:color="000000"/>
               </w:rPr>
-              <w:t>6</w:t>
+              <w:t>7</w:t>
             </w:r>
             <w:r>
               <w:rPr>
@@ -2525,7 +2707,7 @@
                 <w:b/>
                 <w:noProof/>
               </w:rPr>
-              <w:t>Progresso do projeto</w:t>
+              <w:t>Referências</w:t>
             </w:r>
             <w:r>
               <w:rPr>
@@ -2546,7 +2728,7 @@
                 <w:noProof/>
                 <w:webHidden/>
               </w:rPr>
-              <w:instrText xml:space="preserve"> PAGEREF _Toc512675984 \h </w:instrText>
+              <w:instrText xml:space="preserve"> PAGEREF _Toc512869706 \h </w:instrText>
             </w:r>
             <w:r>
               <w:rPr>
@@ -2566,7 +2748,7 @@
                 <w:noProof/>
                 <w:webHidden/>
               </w:rPr>
-              <w:t>24</w:t>
+              <w:t>25</w:t>
             </w:r>
             <w:r>
               <w:rPr>
@@ -2591,7 +2773,7 @@
               <w:sz w:val="22"/>
             </w:rPr>
           </w:pPr>
-          <w:hyperlink w:anchor="_Toc512675985" w:history="1">
+          <w:hyperlink w:anchor="_Toc512869707" w:history="1">
             <w:r>
               <w:rPr>
                 <w:rStyle w:val="Hiperligao"/>
@@ -2599,8 +2781,9 @@
                 <w:bCs/>
                 <w:noProof/>
                 <w:u w:color="000000"/>
-              </w:rPr>
-              <w:t>7</w:t>
+                <w:lang w:val="en-US"/>
+              </w:rPr>
+              <w:t>8</w:t>
             </w:r>
             <w:r>
               <w:rPr>
@@ -2617,8 +2800,9 @@
                 <w:rStyle w:val="Hiperligao"/>
                 <w:b/>
                 <w:noProof/>
-              </w:rPr>
-              <w:t>Referências</w:t>
+                <w:lang w:val="en-US"/>
+              </w:rPr>
+              <w:t>Bibliografia</w:t>
             </w:r>
             <w:r>
               <w:rPr>
@@ -2639,102 +2823,7 @@
                 <w:noProof/>
                 <w:webHidden/>
               </w:rPr>
-              <w:instrText xml:space="preserve"> PAGEREF _Toc512675985 \h </w:instrText>
-            </w:r>
-            <w:r>
-              <w:rPr>
-                <w:noProof/>
-                <w:webHidden/>
-              </w:rPr>
-            </w:r>
-            <w:r>
-              <w:rPr>
-                <w:noProof/>
-                <w:webHidden/>
-              </w:rPr>
-              <w:fldChar w:fldCharType="separate"/>
-            </w:r>
-            <w:r>
-              <w:rPr>
-                <w:noProof/>
-                <w:webHidden/>
-              </w:rPr>
-              <w:t>25</w:t>
-            </w:r>
-            <w:r>
-              <w:rPr>
-                <w:noProof/>
-                <w:webHidden/>
-              </w:rPr>
-              <w:fldChar w:fldCharType="end"/>
-            </w:r>
-          </w:hyperlink>
-        </w:p>
-        <w:p>
-          <w:pPr>
-            <w:pStyle w:val="ndice1"/>
-            <w:tabs>
-              <w:tab w:val="left" w:pos="480"/>
-              <w:tab w:val="right" w:leader="dot" w:pos="9038"/>
-            </w:tabs>
-            <w:rPr>
-              <w:rFonts w:asciiTheme="minorHAnsi" w:hAnsiTheme="minorHAnsi" w:cstheme="minorBidi"/>
-              <w:noProof/>
-              <w:color w:val="auto"/>
-              <w:sz w:val="22"/>
-            </w:rPr>
-          </w:pPr>
-          <w:hyperlink w:anchor="_Toc512675986" w:history="1">
-            <w:r>
-              <w:rPr>
-                <w:rStyle w:val="Hiperligao"/>
-                <w:b/>
-                <w:bCs/>
-                <w:noProof/>
-                <w:u w:color="000000"/>
-                <w:lang w:val="en-US"/>
-              </w:rPr>
-              <w:t>8</w:t>
-            </w:r>
-            <w:r>
-              <w:rPr>
-                <w:rFonts w:asciiTheme="minorHAnsi" w:hAnsiTheme="minorHAnsi" w:cstheme="minorBidi"/>
-                <w:b/>
-                <w:noProof/>
-                <w:color w:val="auto"/>
-                <w:sz w:val="22"/>
-              </w:rPr>
-              <w:tab/>
-            </w:r>
-            <w:r>
-              <w:rPr>
-                <w:rStyle w:val="Hiperligao"/>
-                <w:b/>
-                <w:noProof/>
-                <w:lang w:val="en-US"/>
-              </w:rPr>
-              <w:t>Bibliografia</w:t>
-            </w:r>
-            <w:r>
-              <w:rPr>
-                <w:noProof/>
-                <w:webHidden/>
-              </w:rPr>
-              <w:tab/>
-            </w:r>
-            <w:r>
-              <w:rPr>
-                <w:noProof/>
-                <w:webHidden/>
-              </w:rPr>
-              <w:fldChar w:fldCharType="begin"/>
-            </w:r>
-            <w:r>
-              <w:rPr>
-                <w:noProof/>
-                <w:webHidden/>
-              </w:rPr>
-              <w:instrText xml:space="preserve"> PAGEREF _Toc512675986 \h </w:instrText>
+              <w:instrText xml:space="preserve"> PAGEREF _Toc512869707 \h </w:instrText>
             </w:r>
             <w:r>
               <w:rPr>
@@ -2877,7 +2966,7 @@
     </w:p>
     <w:p>
       <w:pPr>
-        <w:pStyle w:val="Cabealho1"/>
+        <w:pStyle w:val="Ttulo1"/>
         <w:numPr>
           <w:ilvl w:val="0"/>
           <w:numId w:val="0"/>
@@ -2887,7 +2976,7 @@
           <w:szCs w:val="32"/>
         </w:rPr>
       </w:pPr>
-      <w:bookmarkStart w:id="0" w:name="_Toc512675963"/>
+      <w:bookmarkStart w:id="0" w:name="_Toc512869683"/>
       <w:r>
         <w:rPr>
           <w:sz w:val="32"/>
@@ -2934,175 +3023,13 @@
       <w:r>
         <w:fldChar w:fldCharType="separate"/>
       </w:r>
-      <w:hyperlink r:id="rId15" w:anchor="_Toc512675815" w:history="1">
-        <w:r>
-          <w:rPr>
-            <w:rStyle w:val="Hiperligao"/>
-            <w:noProof/>
-          </w:rPr>
-          <w:t>Figura 2.1 Exemplo de uma ontologia</w:t>
-        </w:r>
-        <w:r>
-          <w:rPr>
-            <w:noProof/>
-            <w:webHidden/>
-          </w:rPr>
-          <w:tab/>
-        </w:r>
-        <w:r>
-          <w:rPr>
-            <w:noProof/>
-            <w:webHidden/>
-          </w:rPr>
-          <w:t>10</w:t>
-        </w:r>
-      </w:hyperlink>
-    </w:p>
-    <w:p>
-      <w:pPr>
-        <w:pStyle w:val="ndicedeilustraes"/>
-        <w:tabs>
-          <w:tab w:val="right" w:leader="dot" w:pos="9038"/>
-        </w:tabs>
-        <w:rPr>
-          <w:rFonts w:asciiTheme="minorHAnsi" w:hAnsiTheme="minorHAnsi" w:cstheme="minorBidi"/>
-          <w:noProof/>
-          <w:color w:val="auto"/>
-          <w:sz w:val="22"/>
-        </w:rPr>
-      </w:pPr>
-      <w:hyperlink r:id="rId16" w:anchor="_Toc512675816" w:history="1">
+      <w:hyperlink r:id="rId15" w:anchor="_Toc512870811" w:history="1">
         <w:r>
           <w:rPr>
             <w:rStyle w:val="Hiperligao"/>
             <w:noProof/>
           </w:rPr>
           <w:t>Figura 2.2 Exemplo de uma instância de uma ontologia</w:t>
-        </w:r>
-        <w:r>
-          <w:rPr>
-            <w:noProof/>
-            <w:webHidden/>
-          </w:rPr>
-          <w:tab/>
-        </w:r>
-        <w:r>
-          <w:rPr>
-            <w:noProof/>
-            <w:webHidden/>
-          </w:rPr>
-          <w:t>10</w:t>
-        </w:r>
-      </w:hyperlink>
-    </w:p>
-    <w:p>
-      <w:pPr>
-        <w:pStyle w:val="ndicedeilustraes"/>
-        <w:tabs>
-          <w:tab w:val="right" w:leader="dot" w:pos="9038"/>
-        </w:tabs>
-        <w:rPr>
-          <w:rFonts w:asciiTheme="minorHAnsi" w:hAnsiTheme="minorHAnsi" w:cstheme="minorBidi"/>
-          <w:noProof/>
-          <w:color w:val="auto"/>
-          <w:sz w:val="22"/>
-        </w:rPr>
-      </w:pPr>
-      <w:hyperlink w:anchor="_Toc512675817" w:history="1">
-        <w:r>
-          <w:rPr>
-            <w:rStyle w:val="Hiperligao"/>
-            <w:noProof/>
-          </w:rPr>
-          <w:t>Figura 2.3 Exemplo de uma classe em OWL</w:t>
-        </w:r>
-        <w:r>
-          <w:rPr>
-            <w:noProof/>
-            <w:webHidden/>
-          </w:rPr>
-          <w:tab/>
-        </w:r>
-        <w:r>
-          <w:rPr>
-            <w:noProof/>
-            <w:webHidden/>
-          </w:rPr>
-          <w:t>1</w:t>
-        </w:r>
-        <w:r>
-          <w:rPr>
-            <w:noProof/>
-            <w:webHidden/>
-          </w:rPr>
-          <w:t>1</w:t>
-        </w:r>
-      </w:hyperlink>
-    </w:p>
-    <w:p>
-      <w:pPr>
-        <w:pStyle w:val="ndicedeilustraes"/>
-        <w:tabs>
-          <w:tab w:val="right" w:leader="dot" w:pos="9038"/>
-        </w:tabs>
-        <w:rPr>
-          <w:rFonts w:asciiTheme="minorHAnsi" w:hAnsiTheme="minorHAnsi" w:cstheme="minorBidi"/>
-          <w:noProof/>
-          <w:color w:val="auto"/>
-          <w:sz w:val="22"/>
-        </w:rPr>
-      </w:pPr>
-      <w:hyperlink w:anchor="_Toc512675818" w:history="1">
-        <w:r>
-          <w:rPr>
-            <w:rStyle w:val="Hiperligao"/>
-            <w:noProof/>
-          </w:rPr>
-          <w:t>Figura 2.4 Exemplos de object properties: hasPartner, hasChild, hasParent</w:t>
-        </w:r>
-        <w:r>
-          <w:rPr>
-            <w:noProof/>
-            <w:webHidden/>
-          </w:rPr>
-          <w:tab/>
-        </w:r>
-        <w:r>
-          <w:rPr>
-            <w:noProof/>
-            <w:webHidden/>
-          </w:rPr>
-          <w:t>1</w:t>
-        </w:r>
-        <w:r>
-          <w:rPr>
-            <w:noProof/>
-            <w:webHidden/>
-          </w:rPr>
-          <w:t>2</w:t>
-        </w:r>
-      </w:hyperlink>
-    </w:p>
-    <w:p>
-      <w:pPr>
-        <w:pStyle w:val="ndicedeilustraes"/>
-        <w:tabs>
-          <w:tab w:val="right" w:leader="dot" w:pos="9038"/>
-        </w:tabs>
-        <w:rPr>
-          <w:rFonts w:asciiTheme="minorHAnsi" w:hAnsiTheme="minorHAnsi" w:cstheme="minorBidi"/>
-          <w:noProof/>
-          <w:color w:val="auto"/>
-          <w:sz w:val="22"/>
-        </w:rPr>
-      </w:pPr>
-      <w:hyperlink w:anchor="_Toc512675819" w:history="1">
-        <w:r>
-          <w:rPr>
-            <w:rStyle w:val="Hiperligao"/>
-            <w:noProof/>
-          </w:rPr>
-          <w:t>Figura 2.5 Exemplos de datatype properties: alsoKnownAs, hasFamilyName, hasFirstGivenName</w:t>
         </w:r>
         <w:r>
           <w:rPr>
@@ -3123,7 +3050,220 @@
             <w:noProof/>
             <w:webHidden/>
           </w:rPr>
-          <w:instrText xml:space="preserve"> PAGEREF _Toc512675819 \h </w:instrText>
+          <w:instrText xml:space="preserve"> PAGEREF _Toc512870811 \h </w:instrText>
+        </w:r>
+        <w:r>
+          <w:rPr>
+            <w:noProof/>
+            <w:webHidden/>
+          </w:rPr>
+        </w:r>
+        <w:r>
+          <w:rPr>
+            <w:noProof/>
+            <w:webHidden/>
+          </w:rPr>
+          <w:fldChar w:fldCharType="separate"/>
+        </w:r>
+        <w:r>
+          <w:rPr>
+            <w:noProof/>
+            <w:webHidden/>
+          </w:rPr>
+          <w:t>10</w:t>
+        </w:r>
+        <w:r>
+          <w:rPr>
+            <w:noProof/>
+            <w:webHidden/>
+          </w:rPr>
+          <w:fldChar w:fldCharType="end"/>
+        </w:r>
+      </w:hyperlink>
+    </w:p>
+    <w:p>
+      <w:pPr>
+        <w:pStyle w:val="ndicedeilustraes"/>
+        <w:tabs>
+          <w:tab w:val="right" w:leader="dot" w:pos="9038"/>
+        </w:tabs>
+        <w:rPr>
+          <w:rFonts w:asciiTheme="minorHAnsi" w:hAnsiTheme="minorHAnsi" w:cstheme="minorBidi"/>
+          <w:noProof/>
+          <w:color w:val="auto"/>
+          <w:sz w:val="22"/>
+        </w:rPr>
+      </w:pPr>
+      <w:hyperlink r:id="rId16" w:anchor="_Toc512870812" w:history="1">
+        <w:r>
+          <w:rPr>
+            <w:rStyle w:val="Hiperligao"/>
+            <w:noProof/>
+          </w:rPr>
+          <w:t>Figura 2.1 Exemplo de uma ontologia</w:t>
+        </w:r>
+        <w:r>
+          <w:rPr>
+            <w:noProof/>
+            <w:webHidden/>
+          </w:rPr>
+          <w:tab/>
+        </w:r>
+        <w:r>
+          <w:rPr>
+            <w:noProof/>
+            <w:webHidden/>
+          </w:rPr>
+          <w:fldChar w:fldCharType="begin"/>
+        </w:r>
+        <w:r>
+          <w:rPr>
+            <w:noProof/>
+            <w:webHidden/>
+          </w:rPr>
+          <w:instrText xml:space="preserve"> PAGEREF _Toc512870812 \h </w:instrText>
+        </w:r>
+        <w:r>
+          <w:rPr>
+            <w:noProof/>
+            <w:webHidden/>
+          </w:rPr>
+        </w:r>
+        <w:r>
+          <w:rPr>
+            <w:noProof/>
+            <w:webHidden/>
+          </w:rPr>
+          <w:fldChar w:fldCharType="separate"/>
+        </w:r>
+        <w:r>
+          <w:rPr>
+            <w:noProof/>
+            <w:webHidden/>
+          </w:rPr>
+          <w:t>10</w:t>
+        </w:r>
+        <w:r>
+          <w:rPr>
+            <w:noProof/>
+            <w:webHidden/>
+          </w:rPr>
+          <w:fldChar w:fldCharType="end"/>
+        </w:r>
+      </w:hyperlink>
+    </w:p>
+    <w:p>
+      <w:pPr>
+        <w:pStyle w:val="ndicedeilustraes"/>
+        <w:tabs>
+          <w:tab w:val="right" w:leader="dot" w:pos="9038"/>
+        </w:tabs>
+        <w:rPr>
+          <w:rFonts w:asciiTheme="minorHAnsi" w:hAnsiTheme="minorHAnsi" w:cstheme="minorBidi"/>
+          <w:noProof/>
+          <w:color w:val="auto"/>
+          <w:sz w:val="22"/>
+        </w:rPr>
+      </w:pPr>
+      <w:hyperlink w:anchor="_Toc512870813" w:history="1">
+        <w:r>
+          <w:rPr>
+            <w:rStyle w:val="Hiperligao"/>
+            <w:noProof/>
+          </w:rPr>
+          <w:t>Figura 2.3 Exemplo de uma classe em OWL</w:t>
+        </w:r>
+        <w:r>
+          <w:rPr>
+            <w:noProof/>
+            <w:webHidden/>
+          </w:rPr>
+          <w:tab/>
+        </w:r>
+        <w:r>
+          <w:rPr>
+            <w:noProof/>
+            <w:webHidden/>
+          </w:rPr>
+          <w:fldChar w:fldCharType="begin"/>
+        </w:r>
+        <w:r>
+          <w:rPr>
+            <w:noProof/>
+            <w:webHidden/>
+          </w:rPr>
+          <w:instrText xml:space="preserve"> PAGEREF _Toc512870813 \h </w:instrText>
+        </w:r>
+        <w:r>
+          <w:rPr>
+            <w:noProof/>
+            <w:webHidden/>
+          </w:rPr>
+        </w:r>
+        <w:r>
+          <w:rPr>
+            <w:noProof/>
+            <w:webHidden/>
+          </w:rPr>
+          <w:fldChar w:fldCharType="separate"/>
+        </w:r>
+        <w:r>
+          <w:rPr>
+            <w:noProof/>
+            <w:webHidden/>
+          </w:rPr>
+          <w:t>11</w:t>
+        </w:r>
+        <w:r>
+          <w:rPr>
+            <w:noProof/>
+            <w:webHidden/>
+          </w:rPr>
+          <w:fldChar w:fldCharType="end"/>
+        </w:r>
+      </w:hyperlink>
+    </w:p>
+    <w:p>
+      <w:pPr>
+        <w:pStyle w:val="ndicedeilustraes"/>
+        <w:tabs>
+          <w:tab w:val="right" w:leader="dot" w:pos="9038"/>
+        </w:tabs>
+        <w:rPr>
+          <w:rFonts w:asciiTheme="minorHAnsi" w:hAnsiTheme="minorHAnsi" w:cstheme="minorBidi"/>
+          <w:noProof/>
+          <w:color w:val="auto"/>
+          <w:sz w:val="22"/>
+        </w:rPr>
+      </w:pPr>
+      <w:hyperlink w:anchor="_Toc512870814" w:history="1">
+        <w:r>
+          <w:rPr>
+            <w:rStyle w:val="Hiperligao"/>
+            <w:noProof/>
+          </w:rPr>
+          <w:t>Figura 2.4 Exemplos de object properties: hasPartner, hasChild, hasParent</w:t>
+        </w:r>
+        <w:r>
+          <w:rPr>
+            <w:noProof/>
+            <w:webHidden/>
+          </w:rPr>
+          <w:tab/>
+        </w:r>
+        <w:r>
+          <w:rPr>
+            <w:noProof/>
+            <w:webHidden/>
+          </w:rPr>
+          <w:fldChar w:fldCharType="begin"/>
+        </w:r>
+        <w:r>
+          <w:rPr>
+            <w:noProof/>
+            <w:webHidden/>
+          </w:rPr>
+          <w:instrText xml:space="preserve"> PAGEREF _Toc512870814 \h </w:instrText>
         </w:r>
         <w:r>
           <w:rPr>
@@ -3167,7 +3307,78 @@
           <w:sz w:val="22"/>
         </w:rPr>
       </w:pPr>
-      <w:hyperlink w:anchor="_Toc512675820" w:history="1">
+      <w:hyperlink w:anchor="_Toc512870815" w:history="1">
+        <w:r>
+          <w:rPr>
+            <w:rStyle w:val="Hiperligao"/>
+            <w:noProof/>
+          </w:rPr>
+          <w:t>Figura 2.5 Exemplos de datatype properties: alsoKnownAs, hasFamilyName, hasFirstGivenName</w:t>
+        </w:r>
+        <w:r>
+          <w:rPr>
+            <w:noProof/>
+            <w:webHidden/>
+          </w:rPr>
+          <w:tab/>
+        </w:r>
+        <w:r>
+          <w:rPr>
+            <w:noProof/>
+            <w:webHidden/>
+          </w:rPr>
+          <w:fldChar w:fldCharType="begin"/>
+        </w:r>
+        <w:r>
+          <w:rPr>
+            <w:noProof/>
+            <w:webHidden/>
+          </w:rPr>
+          <w:instrText xml:space="preserve"> PAGEREF _Toc512870815 \h </w:instrText>
+        </w:r>
+        <w:r>
+          <w:rPr>
+            <w:noProof/>
+            <w:webHidden/>
+          </w:rPr>
+        </w:r>
+        <w:r>
+          <w:rPr>
+            <w:noProof/>
+            <w:webHidden/>
+          </w:rPr>
+          <w:fldChar w:fldCharType="separate"/>
+        </w:r>
+        <w:r>
+          <w:rPr>
+            <w:noProof/>
+            <w:webHidden/>
+          </w:rPr>
+          <w:t>12</w:t>
+        </w:r>
+        <w:r>
+          <w:rPr>
+            <w:noProof/>
+            <w:webHidden/>
+          </w:rPr>
+          <w:fldChar w:fldCharType="end"/>
+        </w:r>
+      </w:hyperlink>
+    </w:p>
+    <w:p>
+      <w:pPr>
+        <w:pStyle w:val="ndicedeilustraes"/>
+        <w:tabs>
+          <w:tab w:val="right" w:leader="dot" w:pos="9038"/>
+        </w:tabs>
+        <w:rPr>
+          <w:rFonts w:asciiTheme="minorHAnsi" w:hAnsiTheme="minorHAnsi" w:cstheme="minorBidi"/>
+          <w:noProof/>
+          <w:color w:val="auto"/>
+          <w:sz w:val="22"/>
+        </w:rPr>
+      </w:pPr>
+      <w:hyperlink w:anchor="_Toc512870816" w:history="1">
         <w:r>
           <w:rPr>
             <w:rStyle w:val="Hiperligao"/>
@@ -3194,7 +3405,7 @@
             <w:noProof/>
             <w:webHidden/>
           </w:rPr>
-          <w:instrText xml:space="preserve"> PAGEREF _Toc512675820 \h </w:instrText>
+          <w:instrText xml:space="preserve"> PAGEREF _Toc512870816 \h </w:instrText>
         </w:r>
         <w:r>
           <w:rPr>
@@ -3238,7 +3449,7 @@
           <w:sz w:val="22"/>
         </w:rPr>
       </w:pPr>
-      <w:hyperlink w:anchor="_Toc512675821" w:history="1">
+      <w:hyperlink w:anchor="_Toc512870817" w:history="1">
         <w:r>
           <w:rPr>
             <w:rStyle w:val="Hiperligao"/>
@@ -3265,7 +3476,7 @@
             <w:noProof/>
             <w:webHidden/>
           </w:rPr>
-          <w:instrText xml:space="preserve"> PAGEREF _Toc512675821 \h </w:instrText>
+          <w:instrText xml:space="preserve"> PAGEREF _Toc512870817 \h </w:instrText>
         </w:r>
         <w:r>
           <w:rPr>
@@ -3309,7 +3520,7 @@
           <w:sz w:val="22"/>
         </w:rPr>
       </w:pPr>
-      <w:hyperlink w:anchor="_Toc512675822" w:history="1">
+      <w:hyperlink w:anchor="_Toc512870818" w:history="1">
         <w:r>
           <w:rPr>
             <w:rStyle w:val="Hiperligao"/>
@@ -3336,7 +3547,7 @@
             <w:noProof/>
             <w:webHidden/>
           </w:rPr>
-          <w:instrText xml:space="preserve"> PAGEREF _Toc512675822 \h </w:instrText>
+          <w:instrText xml:space="preserve"> PAGEREF _Toc512870818 \h </w:instrText>
         </w:r>
         <w:r>
           <w:rPr>
@@ -3380,7 +3591,7 @@
           <w:sz w:val="22"/>
         </w:rPr>
       </w:pPr>
-      <w:hyperlink w:anchor="_Toc512675823" w:history="1">
+      <w:hyperlink w:anchor="_Toc512870819" w:history="1">
         <w:r>
           <w:rPr>
             <w:rStyle w:val="Hiperligao"/>
@@ -3400,9 +3611,45 @@
             <w:noProof/>
             <w:webHidden/>
           </w:rPr>
+          <w:fldChar w:fldCharType="begin"/>
+        </w:r>
+        <w:r>
+          <w:rPr>
+            <w:noProof/>
+            <w:webHidden/>
+          </w:rPr>
+          <w:instrText xml:space="preserve"> PAGEREF _Toc512870819 \h </w:instrText>
+        </w:r>
+        <w:r>
+          <w:rPr>
+            <w:noProof/>
+            <w:webHidden/>
+          </w:rPr>
+        </w:r>
+        <w:r>
+          <w:rPr>
+            <w:noProof/>
+            <w:webHidden/>
+          </w:rPr>
+          <w:fldChar w:fldCharType="separate"/>
+        </w:r>
+        <w:r>
+          <w:rPr>
+            <w:noProof/>
+            <w:webHidden/>
+          </w:rPr>
           <w:t>20</w:t>
         </w:r>
+        <w:r>
+          <w:rPr>
+            <w:noProof/>
+            <w:webHidden/>
+          </w:rPr>
+          <w:fldChar w:fldCharType="end"/>
+        </w:r>
       </w:hyperlink>
+      <w:bookmarkStart w:id="1" w:name="_GoBack"/>
+      <w:bookmarkEnd w:id="1"/>
     </w:p>
     <w:p>
       <w:pPr>
@@ -3417,7 +3664,7 @@
           <w:sz w:val="22"/>
         </w:rPr>
       </w:pPr>
-      <w:hyperlink w:anchor="_Toc512675824" w:history="1">
+      <w:hyperlink w:anchor="_Toc512870820" w:history="1">
         <w:r>
           <w:rPr>
             <w:rStyle w:val="Hiperligao"/>
@@ -3437,14 +3684,41 @@
             <w:noProof/>
             <w:webHidden/>
           </w:rPr>
-          <w:t>2</w:t>
+          <w:fldChar w:fldCharType="begin"/>
         </w:r>
         <w:r>
           <w:rPr>
             <w:noProof/>
             <w:webHidden/>
           </w:rPr>
-          <w:t>1</w:t>
+          <w:instrText xml:space="preserve"> PAGEREF _Toc512870820 \h </w:instrText>
+        </w:r>
+        <w:r>
+          <w:rPr>
+            <w:noProof/>
+            <w:webHidden/>
+          </w:rPr>
+        </w:r>
+        <w:r>
+          <w:rPr>
+            <w:noProof/>
+            <w:webHidden/>
+          </w:rPr>
+          <w:fldChar w:fldCharType="separate"/>
+        </w:r>
+        <w:r>
+          <w:rPr>
+            <w:noProof/>
+            <w:webHidden/>
+          </w:rPr>
+          <w:t>21</w:t>
+        </w:r>
+        <w:r>
+          <w:rPr>
+            <w:noProof/>
+            <w:webHidden/>
+          </w:rPr>
+          <w:fldChar w:fldCharType="end"/>
         </w:r>
       </w:hyperlink>
     </w:p>
@@ -3502,9 +3776,10 @@
     <w:p/>
     <w:p/>
     <w:p/>
-    <w:p>
-      <w:pPr>
-        <w:pStyle w:val="Cabealho1"/>
+    <w:p/>
+    <w:p>
+      <w:pPr>
+        <w:pStyle w:val="Ttulo1"/>
         <w:numPr>
           <w:ilvl w:val="0"/>
           <w:numId w:val="0"/>
@@ -3514,7 +3789,7 @@
           <w:szCs w:val="32"/>
         </w:rPr>
       </w:pPr>
-      <w:bookmarkStart w:id="1" w:name="_Toc512675964"/>
+      <w:bookmarkStart w:id="2" w:name="_Toc512869684"/>
       <w:r>
         <w:rPr>
           <w:sz w:val="32"/>
@@ -3523,7 +3798,7 @@
         <w:lastRenderedPageBreak/>
         <w:t>Lista de Tabelas</w:t>
       </w:r>
-      <w:bookmarkEnd w:id="1"/>
+      <w:bookmarkEnd w:id="2"/>
     </w:p>
     <w:p>
       <w:pPr>
@@ -3547,7 +3822,7 @@
       <w:r>
         <w:fldChar w:fldCharType="separate"/>
       </w:r>
-      <w:hyperlink w:anchor="_Toc512675806" w:history="1">
+      <w:hyperlink w:anchor="_Toc512869802" w:history="1">
         <w:r>
           <w:rPr>
             <w:rStyle w:val="Hiperligao"/>
@@ -3574,7 +3849,7 @@
             <w:noProof/>
             <w:webHidden/>
           </w:rPr>
-          <w:instrText xml:space="preserve"> PAGEREF _Toc512675806 \h </w:instrText>
+          <w:instrText xml:space="preserve"> PAGEREF _Toc512869802 \h </w:instrText>
         </w:r>
         <w:r>
           <w:rPr>
@@ -3618,7 +3893,7 @@
           <w:sz w:val="22"/>
         </w:rPr>
       </w:pPr>
-      <w:hyperlink w:anchor="_Toc512675807" w:history="1">
+      <w:hyperlink w:anchor="_Toc512869803" w:history="1">
         <w:r>
           <w:rPr>
             <w:rStyle w:val="Hiperligao"/>
@@ -3645,7 +3920,7 @@
             <w:noProof/>
             <w:webHidden/>
           </w:rPr>
-          <w:instrText xml:space="preserve"> PAGEREF _Toc512675807 \h </w:instrText>
+          <w:instrText xml:space="preserve"> PAGEREF _Toc512869803 \h </w:instrText>
         </w:r>
         <w:r>
           <w:rPr>
@@ -3689,7 +3964,7 @@
           <w:sz w:val="22"/>
         </w:rPr>
       </w:pPr>
-      <w:hyperlink w:anchor="_Toc512675808" w:history="1">
+      <w:hyperlink w:anchor="_Toc512869804" w:history="1">
         <w:r>
           <w:rPr>
             <w:rStyle w:val="Hiperligao"/>
@@ -3716,7 +3991,7 @@
             <w:noProof/>
             <w:webHidden/>
           </w:rPr>
-          <w:instrText xml:space="preserve"> PAGEREF _Toc512675808 \h </w:instrText>
+          <w:instrText xml:space="preserve"> PAGEREF _Toc512869804 \h </w:instrText>
         </w:r>
         <w:r>
           <w:rPr>
@@ -3760,7 +4035,7 @@
           <w:sz w:val="22"/>
         </w:rPr>
       </w:pPr>
-      <w:hyperlink w:anchor="_Toc512675809" w:history="1">
+      <w:hyperlink w:anchor="_Toc512869805" w:history="1">
         <w:r>
           <w:rPr>
             <w:rStyle w:val="Hiperligao"/>
@@ -3787,7 +4062,7 @@
             <w:noProof/>
             <w:webHidden/>
           </w:rPr>
-          <w:instrText xml:space="preserve"> PAGEREF _Toc512675809 \h </w:instrText>
+          <w:instrText xml:space="preserve"> PAGEREF _Toc512869805 \h </w:instrText>
         </w:r>
         <w:r>
           <w:rPr>
@@ -3831,7 +4106,7 @@
           <w:sz w:val="22"/>
         </w:rPr>
       </w:pPr>
-      <w:hyperlink w:anchor="_Toc512675810" w:history="1">
+      <w:hyperlink w:anchor="_Toc512869806" w:history="1">
         <w:r>
           <w:rPr>
             <w:rStyle w:val="Hiperligao"/>
@@ -3858,7 +4133,7 @@
             <w:noProof/>
             <w:webHidden/>
           </w:rPr>
-          <w:instrText xml:space="preserve"> PAGEREF _Toc512675810 \h </w:instrText>
+          <w:instrText xml:space="preserve"> PAGEREF _Toc512869806 \h </w:instrText>
         </w:r>
         <w:r>
           <w:rPr>
@@ -3902,7 +4177,7 @@
           <w:sz w:val="22"/>
         </w:rPr>
       </w:pPr>
-      <w:hyperlink w:anchor="_Toc512675811" w:history="1">
+      <w:hyperlink w:anchor="_Toc512869807" w:history="1">
         <w:r>
           <w:rPr>
             <w:rStyle w:val="Hiperligao"/>
@@ -3929,7 +4204,7 @@
             <w:noProof/>
             <w:webHidden/>
           </w:rPr>
-          <w:instrText xml:space="preserve"> PAGEREF _Toc512675811 \h </w:instrText>
+          <w:instrText xml:space="preserve"> PAGEREF _Toc512869807 \h </w:instrText>
         </w:r>
         <w:r>
           <w:rPr>
@@ -3973,7 +4248,7 @@
           <w:sz w:val="22"/>
         </w:rPr>
       </w:pPr>
-      <w:hyperlink w:anchor="_Toc512675812" w:history="1">
+      <w:hyperlink w:anchor="_Toc512869808" w:history="1">
         <w:r>
           <w:rPr>
             <w:rStyle w:val="Hiperligao"/>
@@ -4000,7 +4275,7 @@
             <w:noProof/>
             <w:webHidden/>
           </w:rPr>
-          <w:instrText xml:space="preserve"> PAGEREF _Toc512675812 \h </w:instrText>
+          <w:instrText xml:space="preserve"> PAGEREF _Toc512869808 \h </w:instrText>
         </w:r>
         <w:r>
           <w:rPr>
@@ -4044,7 +4319,7 @@
           <w:sz w:val="22"/>
         </w:rPr>
       </w:pPr>
-      <w:hyperlink w:anchor="_Toc512675813" w:history="1">
+      <w:hyperlink w:anchor="_Toc512869809" w:history="1">
         <w:r>
           <w:rPr>
             <w:rStyle w:val="Hiperligao"/>
@@ -4071,7 +4346,7 @@
             <w:noProof/>
             <w:webHidden/>
           </w:rPr>
-          <w:instrText xml:space="preserve"> PAGEREF _Toc512675813 \h </w:instrText>
+          <w:instrText xml:space="preserve"> PAGEREF _Toc512869809 \h </w:instrText>
         </w:r>
         <w:r>
           <w:rPr>
@@ -4257,12 +4532,12 @@
     </w:p>
     <w:p>
       <w:pPr>
-        <w:pStyle w:val="Cabealho1"/>
+        <w:pStyle w:val="Ttulo1"/>
         <w:rPr>
           <w:sz w:val="32"/>
         </w:rPr>
       </w:pPr>
-      <w:bookmarkStart w:id="2" w:name="_Toc512675965"/>
+      <w:bookmarkStart w:id="3" w:name="_Toc512869685"/>
       <w:r>
         <w:rPr>
           <w:sz w:val="32"/>
@@ -4282,7 +4557,7 @@
         </w:rPr>
         <w:t>o</w:t>
       </w:r>
-      <w:bookmarkEnd w:id="2"/>
+      <w:bookmarkEnd w:id="3"/>
     </w:p>
     <w:p>
       <w:pPr>
@@ -4334,7 +4609,6 @@
           <w:id w:val="1328938108"/>
           <w:citation/>
         </w:sdtPr>
-        <w:sdtEndPr/>
         <w:sdtContent>
           <w:r>
             <w:rPr>
@@ -4417,7 +4691,6 @@
           <w:id w:val="548259930"/>
           <w:citation/>
         </w:sdtPr>
-        <w:sdtEndPr/>
         <w:sdtContent>
           <w:r>
             <w:rPr>
@@ -4509,7 +4782,6 @@
           <w:id w:val="-1991010038"/>
           <w:citation/>
         </w:sdtPr>
-        <w:sdtEndPr/>
         <w:sdtContent>
           <w:r>
             <w:rPr>
@@ -4601,13 +4873,37 @@
         <w:rPr>
           <w:szCs w:val="24"/>
         </w:rPr>
-        <w:t>: a criação de novas instancias através de uma ontologia bem como o mapeamento de um caso concreto escrito noutra linguagem n</w:t>
+        <w:t>: a criação de novas inst</w:t>
       </w:r>
       <w:r>
         <w:rPr>
           <w:szCs w:val="24"/>
         </w:rPr>
-        <w:t>uma instancia de uma ontologia.</w:t>
+        <w:t>â</w:t>
+      </w:r>
+      <w:r>
+        <w:rPr>
+          <w:szCs w:val="24"/>
+        </w:rPr>
+        <w:t>ncias através de uma ontologia bem como o mapeamento de um caso concreto escrito noutra linguagem n</w:t>
+      </w:r>
+      <w:r>
+        <w:rPr>
+          <w:szCs w:val="24"/>
+        </w:rPr>
+        <w:t>uma inst</w:t>
+      </w:r>
+      <w:r>
+        <w:rPr>
+          <w:szCs w:val="24"/>
+        </w:rPr>
+        <w:t>â</w:t>
+      </w:r>
+      <w:r>
+        <w:rPr>
+          <w:szCs w:val="24"/>
+        </w:rPr>
+        <w:t>ncia de uma ontologia.</w:t>
       </w:r>
     </w:p>
     <w:p>
@@ -4645,6 +4941,55 @@
     </w:p>
     <w:p>
       <w:pPr>
+        <w:pStyle w:val="Cabealho2"/>
+        <w:rPr>
+          <w:b/>
+        </w:rPr>
+      </w:pPr>
+      <w:bookmarkStart w:id="4" w:name="_Toc512869686"/>
+      <w:r>
+        <w:rPr>
+          <w:b/>
+        </w:rPr>
+        <w:t>1.1</w:t>
+      </w:r>
+      <w:r>
+        <w:rPr>
+          <w:b/>
+        </w:rPr>
+        <w:tab/>
+        <w:t>Sinopse</w:t>
+      </w:r>
+      <w:bookmarkEnd w:id="4"/>
+    </w:p>
+    <w:p>
+      <w:pPr>
+        <w:jc w:val="both"/>
+        <w:rPr>
+          <w:szCs w:val="24"/>
+        </w:rPr>
+      </w:pPr>
+      <w:r>
+        <w:rPr>
+          <w:szCs w:val="24"/>
+        </w:rPr>
+        <w:t xml:space="preserve">Este relatório está divido em </w:t>
+      </w:r>
+      <w:r>
+        <w:rPr>
+          <w:szCs w:val="24"/>
+        </w:rPr>
+        <w:t>8</w:t>
+      </w:r>
+      <w:r>
+        <w:rPr>
+          <w:szCs w:val="24"/>
+        </w:rPr>
+        <w:t xml:space="preserve"> capítulos.</w:t>
+      </w:r>
+    </w:p>
+    <w:p>
+      <w:pPr>
         <w:ind w:firstLine="566"/>
         <w:jc w:val="both"/>
         <w:rPr>
@@ -4655,7 +5000,72 @@
         <w:rPr>
           <w:szCs w:val="24"/>
         </w:rPr>
-        <w:t>Este relatório está divido em 8 capítulos.</w:t>
+        <w:t xml:space="preserve">No </w:t>
+      </w:r>
+      <w:r>
+        <w:rPr>
+          <w:szCs w:val="24"/>
+        </w:rPr>
+        <w:t>C</w:t>
+      </w:r>
+      <w:r>
+        <w:rPr>
+          <w:szCs w:val="24"/>
+        </w:rPr>
+        <w:t>ap</w:t>
+      </w:r>
+      <w:r>
+        <w:rPr>
+          <w:szCs w:val="24"/>
+        </w:rPr>
+        <w:t>í</w:t>
+      </w:r>
+      <w:r>
+        <w:rPr>
+          <w:szCs w:val="24"/>
+        </w:rPr>
+        <w:t xml:space="preserve">tulo </w:t>
+      </w:r>
+      <w:r>
+        <w:rPr>
+          <w:szCs w:val="24"/>
+        </w:rPr>
+        <w:fldChar w:fldCharType="begin"/>
+      </w:r>
+      <w:r>
+        <w:rPr>
+          <w:szCs w:val="24"/>
+        </w:rPr>
+        <w:instrText xml:space="preserve"> REF _Ref512673770 \r \h </w:instrText>
+      </w:r>
+      <w:r>
+        <w:rPr>
+          <w:szCs w:val="24"/>
+        </w:rPr>
+      </w:r>
+      <w:r>
+        <w:rPr>
+          <w:szCs w:val="24"/>
+        </w:rPr>
+        <w:fldChar w:fldCharType="separate"/>
+      </w:r>
+      <w:r>
+        <w:rPr>
+          <w:szCs w:val="24"/>
+        </w:rPr>
+        <w:t>2</w:t>
+      </w:r>
+      <w:r>
+        <w:rPr>
+          <w:szCs w:val="24"/>
+        </w:rPr>
+        <w:fldChar w:fldCharType="end"/>
+      </w:r>
+      <w:r>
+        <w:rPr>
+          <w:szCs w:val="24"/>
+        </w:rPr>
+        <w:t xml:space="preserve"> iremos explicar sucintamente o que é uma ontologia e OWL.</w:t>
       </w:r>
     </w:p>
     <w:p>
@@ -4670,7 +5080,72 @@
         <w:rPr>
           <w:szCs w:val="24"/>
         </w:rPr>
-        <w:t>No capitulo 2 iremos explicar sucintamente o que é uma ontologia e OWL.</w:t>
+        <w:t xml:space="preserve">No </w:t>
+      </w:r>
+      <w:r>
+        <w:rPr>
+          <w:szCs w:val="24"/>
+        </w:rPr>
+        <w:t>C</w:t>
+      </w:r>
+      <w:r>
+        <w:rPr>
+          <w:szCs w:val="24"/>
+        </w:rPr>
+        <w:t>ap</w:t>
+      </w:r>
+      <w:r>
+        <w:rPr>
+          <w:szCs w:val="24"/>
+        </w:rPr>
+        <w:t>í</w:t>
+      </w:r>
+      <w:r>
+        <w:rPr>
+          <w:szCs w:val="24"/>
+        </w:rPr>
+        <w:t xml:space="preserve">tulo </w:t>
+      </w:r>
+      <w:r>
+        <w:rPr>
+          <w:szCs w:val="24"/>
+        </w:rPr>
+        <w:fldChar w:fldCharType="begin"/>
+      </w:r>
+      <w:r>
+        <w:rPr>
+          <w:szCs w:val="24"/>
+        </w:rPr>
+        <w:instrText xml:space="preserve"> REF _Ref512869341 \r \h </w:instrText>
+      </w:r>
+      <w:r>
+        <w:rPr>
+          <w:szCs w:val="24"/>
+        </w:rPr>
+      </w:r>
+      <w:r>
+        <w:rPr>
+          <w:szCs w:val="24"/>
+        </w:rPr>
+        <w:fldChar w:fldCharType="separate"/>
+      </w:r>
+      <w:r>
+        <w:rPr>
+          <w:szCs w:val="24"/>
+        </w:rPr>
+        <w:t>3</w:t>
+      </w:r>
+      <w:r>
+        <w:rPr>
+          <w:szCs w:val="24"/>
+        </w:rPr>
+        <w:fldChar w:fldCharType="end"/>
+      </w:r>
+      <w:r>
+        <w:rPr>
+          <w:szCs w:val="24"/>
+        </w:rPr>
+        <w:t xml:space="preserve"> iremos clarificar qual o problema existente nesta área bem como que ferramentas já existem.</w:t>
       </w:r>
     </w:p>
     <w:p>
@@ -4685,7 +5160,120 @@
         <w:rPr>
           <w:szCs w:val="24"/>
         </w:rPr>
-        <w:t>No capitulo 3 iremos clarificar qual o problema existente nesta área bem como que ferramentas já existem.</w:t>
+        <w:t xml:space="preserve">No </w:t>
+      </w:r>
+      <w:r>
+        <w:rPr>
+          <w:szCs w:val="24"/>
+        </w:rPr>
+        <w:t>C</w:t>
+      </w:r>
+      <w:r>
+        <w:rPr>
+          <w:szCs w:val="24"/>
+        </w:rPr>
+        <w:t>ap</w:t>
+      </w:r>
+      <w:r>
+        <w:rPr>
+          <w:szCs w:val="24"/>
+        </w:rPr>
+        <w:t>í</w:t>
+      </w:r>
+      <w:r>
+        <w:rPr>
+          <w:szCs w:val="24"/>
+        </w:rPr>
+        <w:t xml:space="preserve">tulo </w:t>
+      </w:r>
+      <w:r>
+        <w:rPr>
+          <w:szCs w:val="24"/>
+        </w:rPr>
+        <w:fldChar w:fldCharType="begin"/>
+      </w:r>
+      <w:r>
+        <w:rPr>
+          <w:szCs w:val="24"/>
+        </w:rPr>
+        <w:instrText xml:space="preserve"> REF _Ref512869360 \r \h </w:instrText>
+      </w:r>
+      <w:r>
+        <w:rPr>
+          <w:szCs w:val="24"/>
+        </w:rPr>
+      </w:r>
+      <w:r>
+        <w:rPr>
+          <w:szCs w:val="24"/>
+        </w:rPr>
+        <w:fldChar w:fldCharType="separate"/>
+      </w:r>
+      <w:r>
+        <w:rPr>
+          <w:szCs w:val="24"/>
+        </w:rPr>
+        <w:t>4</w:t>
+      </w:r>
+      <w:r>
+        <w:rPr>
+          <w:szCs w:val="24"/>
+        </w:rPr>
+        <w:fldChar w:fldCharType="end"/>
+      </w:r>
+      <w:r>
+        <w:rPr>
+          <w:szCs w:val="24"/>
+        </w:rPr>
+        <w:t xml:space="preserve"> </w:t>
+      </w:r>
+      <w:r>
+        <w:rPr>
+          <w:szCs w:val="24"/>
+        </w:rPr>
+        <w:t xml:space="preserve">iremos descrever </w:t>
+      </w:r>
+      <w:r>
+        <w:rPr>
+          <w:szCs w:val="24"/>
+        </w:rPr>
+        <w:t>a biblioteca</w:t>
+      </w:r>
+      <w:r>
+        <w:rPr>
+          <w:szCs w:val="24"/>
+        </w:rPr>
+        <w:t xml:space="preserve"> Chaos</w:t>
+      </w:r>
+      <w:r>
+        <w:rPr>
+          <w:szCs w:val="24"/>
+        </w:rPr>
+        <w:t xml:space="preserve"> </w:t>
+      </w:r>
+      <w:r>
+        <w:rPr>
+          <w:szCs w:val="24"/>
+        </w:rPr>
+        <w:t xml:space="preserve">Pop que </w:t>
+      </w:r>
+      <w:r>
+        <w:rPr>
+          <w:szCs w:val="24"/>
+        </w:rPr>
+        <w:t>fornece</w:t>
+      </w:r>
+      <w:r>
+        <w:rPr>
+          <w:szCs w:val="24"/>
+        </w:rPr>
+        <w:t xml:space="preserve"> uma API que iremos utilizar no nosso programa</w:t>
+      </w:r>
+      <w:r>
+        <w:rPr>
+          <w:szCs w:val="24"/>
+        </w:rPr>
+        <w:t>.</w:t>
       </w:r>
     </w:p>
     <w:p>
@@ -4700,57 +5288,204 @@
         <w:rPr>
           <w:szCs w:val="24"/>
         </w:rPr>
-        <w:t>No capitulo 4 iremos descrever uma ferramenta chamada “ChaosPop” que contém uma API que iremos utilizar no nosso programa</w:t>
+        <w:t xml:space="preserve">No </w:t>
+      </w:r>
+      <w:r>
+        <w:rPr>
+          <w:szCs w:val="24"/>
+        </w:rPr>
+        <w:t>C</w:t>
+      </w:r>
+      <w:r>
+        <w:rPr>
+          <w:szCs w:val="24"/>
+        </w:rPr>
+        <w:t>ap</w:t>
+      </w:r>
+      <w:r>
+        <w:rPr>
+          <w:szCs w:val="24"/>
+        </w:rPr>
+        <w:t>í</w:t>
+      </w:r>
+      <w:r>
+        <w:rPr>
+          <w:szCs w:val="24"/>
+        </w:rPr>
+        <w:t xml:space="preserve">tulo </w:t>
+      </w:r>
+      <w:r>
+        <w:rPr>
+          <w:szCs w:val="24"/>
+        </w:rPr>
+        <w:fldChar w:fldCharType="begin"/>
+      </w:r>
+      <w:r>
+        <w:rPr>
+          <w:szCs w:val="24"/>
+        </w:rPr>
+        <w:instrText xml:space="preserve"> REF _Ref512869425 \r \h </w:instrText>
+      </w:r>
+      <w:r>
+        <w:rPr>
+          <w:szCs w:val="24"/>
+        </w:rPr>
+      </w:r>
+      <w:r>
+        <w:rPr>
+          <w:szCs w:val="24"/>
+        </w:rPr>
+        <w:fldChar w:fldCharType="separate"/>
+      </w:r>
+      <w:r>
+        <w:rPr>
+          <w:szCs w:val="24"/>
+        </w:rPr>
+        <w:t>5</w:t>
+      </w:r>
+      <w:r>
+        <w:rPr>
+          <w:szCs w:val="24"/>
+        </w:rPr>
+        <w:fldChar w:fldCharType="end"/>
+      </w:r>
+      <w:r>
+        <w:rPr>
+          <w:szCs w:val="24"/>
+        </w:rPr>
+        <w:t xml:space="preserve"> iremos </w:t>
+      </w:r>
+      <w:r>
+        <w:rPr>
+          <w:szCs w:val="24"/>
+        </w:rPr>
+        <w:t>descrever</w:t>
+      </w:r>
+      <w:r>
+        <w:rPr>
+          <w:szCs w:val="24"/>
+        </w:rPr>
+        <w:t xml:space="preserve"> a nossa arquitetura, bem como cada componente e como est</w:t>
+      </w:r>
+      <w:r>
+        <w:rPr>
+          <w:szCs w:val="24"/>
+        </w:rPr>
+        <w:t>es</w:t>
+      </w:r>
+      <w:r>
+        <w:rPr>
+          <w:szCs w:val="24"/>
+        </w:rPr>
+        <w:t xml:space="preserve"> se relacionam entre si.</w:t>
       </w:r>
     </w:p>
     <w:p>
       <w:pPr>
         <w:ind w:firstLine="566"/>
-        <w:jc w:val="both"/>
+      </w:pPr>
+      <w:r>
         <w:rPr>
           <w:szCs w:val="24"/>
         </w:rPr>
-      </w:pPr>
+        <w:t xml:space="preserve">No </w:t>
+      </w:r>
       <w:r>
         <w:rPr>
           <w:szCs w:val="24"/>
         </w:rPr>
-        <w:t>No capitulo 5 iremos fornecer a nossa arquitetura, bem como cada componente e como estas se relacionam entre si.</w:t>
-      </w:r>
-    </w:p>
-    <w:p>
+        <w:t>C</w:t>
+      </w:r>
       <w:r>
         <w:rPr>
           <w:szCs w:val="24"/>
         </w:rPr>
-        <w:t>No capitulo 6 iremos falar sobre a planificação apresentada na proposta e como a estamos a seguir</w:t>
+        <w:t>ap</w:t>
       </w:r>
       <w:r>
         <w:rPr>
           <w:szCs w:val="24"/>
         </w:rPr>
+        <w:t>í</w:t>
+      </w:r>
+      <w:r>
+        <w:rPr>
+          <w:szCs w:val="24"/>
+        </w:rPr>
+        <w:t xml:space="preserve">tulo </w:t>
+      </w:r>
+      <w:r>
+        <w:rPr>
+          <w:szCs w:val="24"/>
+        </w:rPr>
+        <w:fldChar w:fldCharType="begin"/>
+      </w:r>
+      <w:r>
+        <w:rPr>
+          <w:szCs w:val="24"/>
+        </w:rPr>
+        <w:instrText xml:space="preserve"> REF _Ref512869501 \r \h </w:instrText>
+      </w:r>
+      <w:r>
+        <w:rPr>
+          <w:szCs w:val="24"/>
+        </w:rPr>
+      </w:r>
+      <w:r>
+        <w:rPr>
+          <w:szCs w:val="24"/>
+        </w:rPr>
+        <w:fldChar w:fldCharType="separate"/>
+      </w:r>
+      <w:r>
+        <w:rPr>
+          <w:szCs w:val="24"/>
+        </w:rPr>
+        <w:t>6</w:t>
+      </w:r>
+      <w:r>
+        <w:rPr>
+          <w:szCs w:val="24"/>
+        </w:rPr>
+        <w:fldChar w:fldCharType="end"/>
+      </w:r>
+      <w:r>
+        <w:rPr>
+          <w:szCs w:val="24"/>
+        </w:rPr>
+        <w:t xml:space="preserve"> </w:t>
+      </w:r>
+      <w:r>
+        <w:rPr>
+          <w:szCs w:val="24"/>
+        </w:rPr>
+        <w:t>iremos falar sobre a planificação apresentada na proposta e como a estamos a seguir</w:t>
+      </w:r>
+      <w:r>
+        <w:rPr>
+          <w:szCs w:val="24"/>
+        </w:rPr>
         <w:t>.</w:t>
       </w:r>
     </w:p>
-    <w:p/>
-    <w:p>
-      <w:pPr>
-        <w:pStyle w:val="Cabealho1"/>
+    <w:p>
+      <w:pPr>
+        <w:pStyle w:val="Ttulo1"/>
         <w:rPr>
           <w:sz w:val="32"/>
         </w:rPr>
       </w:pPr>
-      <w:bookmarkStart w:id="3" w:name="_Ref512673770"/>
-      <w:bookmarkStart w:id="4" w:name="_Ref512673858"/>
-      <w:bookmarkStart w:id="5" w:name="_Ref512673866"/>
-      <w:bookmarkStart w:id="6" w:name="_Ref512673896"/>
-      <w:bookmarkStart w:id="7" w:name="_Ref512673903"/>
-      <w:bookmarkStart w:id="8" w:name="_Ref512673908"/>
-      <w:bookmarkStart w:id="9" w:name="_Ref512673912"/>
-      <w:bookmarkStart w:id="10" w:name="_Ref512673916"/>
-      <w:bookmarkStart w:id="11" w:name="_Ref512673921"/>
-      <w:bookmarkStart w:id="12" w:name="_Ref512673929"/>
-      <w:bookmarkStart w:id="13" w:name="_Toc512675966"/>
+      <w:bookmarkStart w:id="5" w:name="_Ref512673770"/>
+      <w:bookmarkStart w:id="6" w:name="_Ref512673858"/>
+      <w:bookmarkStart w:id="7" w:name="_Ref512673866"/>
+      <w:bookmarkStart w:id="8" w:name="_Ref512673896"/>
+      <w:bookmarkStart w:id="9" w:name="_Ref512673903"/>
+      <w:bookmarkStart w:id="10" w:name="_Ref512673908"/>
+      <w:bookmarkStart w:id="11" w:name="_Ref512673912"/>
+      <w:bookmarkStart w:id="12" w:name="_Ref512673916"/>
+      <w:bookmarkStart w:id="13" w:name="_Ref512673921"/>
+      <w:bookmarkStart w:id="14" w:name="_Ref512673929"/>
+      <w:bookmarkStart w:id="15" w:name="_Toc512869687"/>
       <w:r>
         <w:rPr>
           <w:sz w:val="32"/>
@@ -4758,8 +5493,6 @@
         <w:lastRenderedPageBreak/>
         <w:t>Ontologias e OWL</w:t>
       </w:r>
-      <w:bookmarkEnd w:id="3"/>
-      <w:bookmarkEnd w:id="4"/>
       <w:bookmarkEnd w:id="5"/>
       <w:bookmarkEnd w:id="6"/>
       <w:bookmarkEnd w:id="7"/>
@@ -4769,36 +5502,38 @@
       <w:bookmarkEnd w:id="11"/>
       <w:bookmarkEnd w:id="12"/>
       <w:bookmarkEnd w:id="13"/>
-    </w:p>
-    <w:p>
-      <w:pPr>
-        <w:pStyle w:val="Cabealho2"/>
-        <w:rPr>
-          <w:b/>
-        </w:rPr>
-      </w:pPr>
-      <w:bookmarkStart w:id="14" w:name="_Ref512673805"/>
-      <w:bookmarkStart w:id="15" w:name="_Toc512675967"/>
-      <w:r>
-        <w:rPr>
-          <w:b/>
-        </w:rPr>
-        <w:t xml:space="preserve">2.1 </w:t>
-      </w:r>
-      <w:r>
-        <w:rPr>
-          <w:b/>
-        </w:rPr>
-        <w:tab/>
-      </w:r>
-      <w:r>
-        <w:rPr>
-          <w:b/>
-        </w:rPr>
-        <w:t>Ontologia</w:t>
-      </w:r>
       <w:bookmarkEnd w:id="14"/>
       <w:bookmarkEnd w:id="15"/>
+    </w:p>
+    <w:p>
+      <w:pPr>
+        <w:pStyle w:val="Cabealho2"/>
+        <w:rPr>
+          <w:b/>
+        </w:rPr>
+      </w:pPr>
+      <w:bookmarkStart w:id="16" w:name="_Ref512673805"/>
+      <w:bookmarkStart w:id="17" w:name="_Toc512869688"/>
+      <w:r>
+        <w:rPr>
+          <w:b/>
+        </w:rPr>
+        <w:t xml:space="preserve">2.1 </w:t>
+      </w:r>
+      <w:r>
+        <w:rPr>
+          <w:b/>
+        </w:rPr>
+        <w:tab/>
+      </w:r>
+      <w:r>
+        <w:rPr>
+          <w:b/>
+        </w:rPr>
+        <w:t>Ontologia</w:t>
+      </w:r>
+      <w:bookmarkEnd w:id="16"/>
+      <w:bookmarkEnd w:id="17"/>
     </w:p>
     <w:p>
       <w:pPr>
@@ -4828,7 +5563,6 @@
           <w:id w:val="-1901206432"/>
           <w:citation/>
         </w:sdtPr>
-        <w:sdtEndPr/>
         <w:sdtContent>
           <w:r>
             <w:fldChar w:fldCharType="begin"/>
@@ -4863,17 +5597,89 @@
         <w:jc w:val="both"/>
       </w:pPr>
       <w:r>
+        <w:t xml:space="preserve"> </w:t>
+      </w:r>
+      <w:r>
+        <w:t xml:space="preserve">Na </w:t>
+      </w:r>
+      <w:r>
+        <w:t>F</w:t>
+      </w:r>
+      <w:r>
+        <w:t>igura 2.1 podemos observar a representação em grafo de um exemplo de uma ontologia, composta por indivíduos, identificados pelos círculos (“Pessoa”, “Parente”, “Pai”); e por relações, identificados pelos retângulos a tracejado (“éUma”, “parenteDe”, “doTipo”). Podemos também ver que nesta ontologia, o indiv</w:t>
+      </w:r>
+      <w:r>
+        <w:t>í</w:t>
+      </w:r>
+      <w:r>
+        <w:t>duo “Pessoa” tem uma relação com o indiv</w:t>
+      </w:r>
+      <w:r>
+        <w:t>í</w:t>
+      </w:r>
+      <w:r>
+        <w:t xml:space="preserve">duo “Parente”, denominada por “éUma”. Na </w:t>
+      </w:r>
+      <w:r>
+        <w:t>F</w:t>
+      </w:r>
+      <w:r>
+        <w:t>igura 2.</w:t>
+      </w:r>
+      <w:r>
+        <w:t>2</w:t>
+      </w:r>
+      <w:r>
+        <w:t xml:space="preserve"> podemos observar </w:t>
+      </w:r>
+      <w:r>
+        <w:t>uma</w:t>
+      </w:r>
+      <w:r>
+        <w:t xml:space="preserve"> instância da ontologia ilustrada pela </w:t>
+      </w:r>
+      <w:r>
+        <w:t>F</w:t>
+      </w:r>
+      <w:r>
+        <w:t xml:space="preserve">igura </w:t>
+      </w:r>
+      <w:r>
+        <w:t>2.</w:t>
+      </w:r>
+      <w:r>
+        <w:t>1, onde o indiv</w:t>
+      </w:r>
+      <w:r>
+        <w:t>í</w:t>
+      </w:r>
+      <w:r>
+        <w:t>duo “João Silva” tem uma relação com o indiv</w:t>
+      </w:r>
+      <w:r>
+        <w:t>í</w:t>
+      </w:r>
+      <w:r>
+        <w:t>duo “José Silva” denominada “temPai”.</w:t>
+      </w:r>
+    </w:p>
+    <w:p>
+      <w:pPr>
+        <w:ind w:firstLine="708"/>
+        <w:jc w:val="both"/>
+      </w:pPr>
+      <w:r>
         <w:rPr>
           <w:noProof/>
         </w:rPr>
         <w:drawing>
-          <wp:anchor distT="0" distB="0" distL="114300" distR="114300" simplePos="0" relativeHeight="251671552" behindDoc="0" locked="0" layoutInCell="1" allowOverlap="1" wp14:anchorId="648AB78F" wp14:editId="24F13575">
+          <wp:anchor distT="0" distB="0" distL="114300" distR="114300" simplePos="0" relativeHeight="251671552" behindDoc="0" locked="0" layoutInCell="1" allowOverlap="1" wp14:anchorId="648AB78F" wp14:editId="591FFB23">
             <wp:simplePos x="0" y="0"/>
             <wp:positionH relativeFrom="column">
-              <wp:posOffset>2941955</wp:posOffset>
+              <wp:posOffset>2760345</wp:posOffset>
             </wp:positionH>
             <wp:positionV relativeFrom="paragraph">
-              <wp:posOffset>1678940</wp:posOffset>
+              <wp:posOffset>255905</wp:posOffset>
             </wp:positionV>
             <wp:extent cx="3010535" cy="2286635"/>
             <wp:effectExtent l="0" t="0" r="0" b="0"/>
@@ -4926,14 +5732,204 @@
         <w:rPr>
           <w:noProof/>
         </w:rPr>
+        <mc:AlternateContent>
+          <mc:Choice Requires="wps">
+            <w:drawing>
+              <wp:anchor distT="0" distB="0" distL="114300" distR="114300" simplePos="0" relativeHeight="251675648" behindDoc="0" locked="0" layoutInCell="1" allowOverlap="1" wp14:anchorId="3728D322" wp14:editId="23B218F4">
+                <wp:simplePos x="0" y="0"/>
+                <wp:positionH relativeFrom="column">
+                  <wp:posOffset>3008630</wp:posOffset>
+                </wp:positionH>
+                <wp:positionV relativeFrom="paragraph">
+                  <wp:posOffset>2637790</wp:posOffset>
+                </wp:positionV>
+                <wp:extent cx="3010535" cy="635"/>
+                <wp:effectExtent l="0" t="0" r="0" b="0"/>
+                <wp:wrapSquare wrapText="bothSides"/>
+                <wp:docPr id="11" name="Caixa de texto 11"/>
+                <wp:cNvGraphicFramePr/>
+                <a:graphic xmlns:a="http://schemas.openxmlformats.org/drawingml/2006/main">
+                  <a:graphicData uri="http://schemas.microsoft.com/office/word/2010/wordprocessingShape">
+                    <wps:wsp>
+                      <wps:cNvSpPr txBox="1"/>
+                      <wps:spPr>
+                        <a:xfrm>
+                          <a:off x="0" y="0"/>
+                          <a:ext cx="3010535" cy="635"/>
+                        </a:xfrm>
+                        <a:prstGeom prst="rect">
+                          <a:avLst/>
+                        </a:prstGeom>
+                        <a:solidFill>
+                          <a:prstClr val="white"/>
+                        </a:solidFill>
+                        <a:ln>
+                          <a:noFill/>
+                        </a:ln>
+                      </wps:spPr>
+                      <wps:txbx>
+                        <w:txbxContent>
+                          <w:p>
+                            <w:pPr>
+                              <w:pStyle w:val="Legenda"/>
+                              <w:rPr>
+                                <w:noProof/>
+                                <w:color w:val="000000" w:themeColor="text1"/>
+                                <w:sz w:val="24"/>
+                              </w:rPr>
+                            </w:pPr>
+                            <w:bookmarkStart w:id="18" w:name="_Toc512870811"/>
+                            <w:bookmarkStart w:id="19" w:name="_Toc512870861"/>
+                            <w:r>
+                              <w:t xml:space="preserve">Figura </w:t>
+                            </w:r>
+                            <w:r>
+                              <w:fldChar w:fldCharType="begin"/>
+                            </w:r>
+                            <w:r>
+                              <w:instrText xml:space="preserve"> STYLEREF 1 \s </w:instrText>
+                            </w:r>
+                            <w:r>
+                              <w:fldChar w:fldCharType="separate"/>
+                            </w:r>
+                            <w:r>
+                              <w:rPr>
+                                <w:noProof/>
+                              </w:rPr>
+                              <w:t>2</w:t>
+                            </w:r>
+                            <w:r>
+                              <w:fldChar w:fldCharType="end"/>
+                            </w:r>
+                            <w:r>
+                              <w:t>.</w:t>
+                            </w:r>
+                            <w:r>
+                              <w:fldChar w:fldCharType="begin"/>
+                            </w:r>
+                            <w:r>
+                              <w:instrText xml:space="preserve"> SEQ Figura \* ARABIC \s 1 </w:instrText>
+                            </w:r>
+                            <w:r>
+                              <w:fldChar w:fldCharType="separate"/>
+                            </w:r>
+                            <w:r>
+                              <w:rPr>
+                                <w:noProof/>
+                              </w:rPr>
+                              <w:t>1</w:t>
+                            </w:r>
+                            <w:r>
+                              <w:fldChar w:fldCharType="end"/>
+                            </w:r>
+                            <w:r>
+                              <w:t xml:space="preserve"> Exemplo de uma instância de uma ontologia</w:t>
+                            </w:r>
+                            <w:bookmarkEnd w:id="18"/>
+                            <w:bookmarkEnd w:id="19"/>
+                          </w:p>
+                        </w:txbxContent>
+                      </wps:txbx>
+                      <wps:bodyPr rot="0" spcFirstLastPara="0" vertOverflow="overflow" horzOverflow="overflow" vert="horz" wrap="square" lIns="0" tIns="0" rIns="0" bIns="0" numCol="1" spcCol="0" rtlCol="0" fromWordArt="0" anchor="t" anchorCtr="0" forceAA="0" compatLnSpc="1">
+                        <a:prstTxWarp prst="textNoShape">
+                          <a:avLst/>
+                        </a:prstTxWarp>
+                        <a:spAutoFit/>
+                      </wps:bodyPr>
+                    </wps:wsp>
+                  </a:graphicData>
+                </a:graphic>
+              </wp:anchor>
+            </w:drawing>
+          </mc:Choice>
+          <mc:Fallback>
+            <w:pict>
+              <v:shapetype w14:anchorId="3728D322" id="_x0000_t202" coordsize="21600,21600" o:spt="202" path="m,l,21600r21600,l21600,xe">
+                <v:stroke joinstyle="miter"/>
+                <v:path gradientshapeok="t" o:connecttype="rect"/>
+              </v:shapetype>
+              <v:shape id="Caixa de texto 11" o:spid="_x0000_s1026" type="#_x0000_t202" style="position:absolute;left:0;text-align:left;margin-left:236.9pt;margin-top:207.7pt;width:237.05pt;height:.05pt;z-index:251675648;visibility:visible;mso-wrap-style:square;mso-wrap-distance-left:9pt;mso-wrap-distance-top:0;mso-wrap-distance-right:9pt;mso-wrap-distance-bottom:0;mso-position-horizontal:absolute;mso-position-horizontal-relative:text;mso-position-vertical:absolute;mso-position-vertical-relative:text;v-text-anchor:top" o:gfxdata="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" stroked="f">
+                <v:textbox style="mso-fit-shape-to-text:t" inset="0,0,0,0">
+                  <w:txbxContent>
+                    <w:p>
+                      <w:pPr>
+                        <w:pStyle w:val="Legenda"/>
+                        <w:rPr>
+                          <w:noProof/>
+                          <w:color w:val="000000" w:themeColor="text1"/>
+                          <w:sz w:val="24"/>
+                        </w:rPr>
+                      </w:pPr>
+                      <w:bookmarkStart w:id="20" w:name="_Toc512870811"/>
+                      <w:bookmarkStart w:id="21" w:name="_Toc512870861"/>
+                      <w:r>
+                        <w:t xml:space="preserve">Figura </w:t>
+                      </w:r>
+                      <w:r>
+                        <w:fldChar w:fldCharType="begin"/>
+                      </w:r>
+                      <w:r>
+                        <w:instrText xml:space="preserve"> STYLEREF 1 \s </w:instrText>
+                      </w:r>
+                      <w:r>
+                        <w:fldChar w:fldCharType="separate"/>
+                      </w:r>
+                      <w:r>
+                        <w:rPr>
+                          <w:noProof/>
+                        </w:rPr>
+                        <w:t>2</w:t>
+                      </w:r>
+                      <w:r>
+                        <w:fldChar w:fldCharType="end"/>
+                      </w:r>
+                      <w:r>
+                        <w:t>.</w:t>
+                      </w:r>
+                      <w:r>
+                        <w:fldChar w:fldCharType="begin"/>
+                      </w:r>
+                      <w:r>
+                        <w:instrText xml:space="preserve"> SEQ Figura \* ARABIC \s 1 </w:instrText>
+                      </w:r>
+                      <w:r>
+                        <w:fldChar w:fldCharType="separate"/>
+                      </w:r>
+                      <w:r>
+                        <w:rPr>
+                          <w:noProof/>
+                        </w:rPr>
+                        <w:t>1</w:t>
+                      </w:r>
+                      <w:r>
+                        <w:fldChar w:fldCharType="end"/>
+                      </w:r>
+                      <w:r>
+                        <w:t xml:space="preserve"> Exemplo de uma instância de uma ontologia</w:t>
+                      </w:r>
+                      <w:bookmarkEnd w:id="20"/>
+                      <w:bookmarkEnd w:id="21"/>
+                    </w:p>
+                  </w:txbxContent>
+                </v:textbox>
+                <w10:wrap type="square"/>
+              </v:shape>
+            </w:pict>
+          </mc:Fallback>
+        </mc:AlternateContent>
+      </w:r>
+      <w:r>
+        <w:rPr>
+          <w:noProof/>
+        </w:rPr>
         <w:drawing>
-          <wp:anchor distT="0" distB="0" distL="114300" distR="114300" simplePos="0" relativeHeight="251670528" behindDoc="0" locked="0" layoutInCell="1" allowOverlap="1" wp14:anchorId="4CF0A8FA" wp14:editId="304189C1">
+          <wp:anchor distT="0" distB="0" distL="114300" distR="114300" simplePos="0" relativeHeight="251670528" behindDoc="0" locked="0" layoutInCell="1" allowOverlap="1" wp14:anchorId="4CF0A8FA" wp14:editId="510D9B6E">
             <wp:simplePos x="0" y="0"/>
             <wp:positionH relativeFrom="margin">
-              <wp:align>left</wp:align>
+              <wp:posOffset>-133350</wp:posOffset>
             </wp:positionH>
             <wp:positionV relativeFrom="paragraph">
-              <wp:posOffset>1680210</wp:posOffset>
+              <wp:posOffset>123825</wp:posOffset>
             </wp:positionV>
             <wp:extent cx="2904490" cy="2354580"/>
             <wp:effectExtent l="0" t="0" r="0" b="7620"/>
@@ -4983,43 +5979,24 @@
         </w:drawing>
       </w:r>
       <w:r>
-        <w:t xml:space="preserve"> </w:t>
-      </w:r>
-      <w:r>
-        <w:t>Na figura 2.1.1 podemos observar a representação em grafo de um exemplo de uma ontologia, composta por indivíduos, identificados pelos círculos (“Pessoa”, “Parente”, “Pai”); e por relações, identificados pelos retângulos a tracejado (“éUma”, “parenteDe”, “doTipo”). Podemos também ver que nesta ontologia, o individuo “Pessoa” tem uma relação com o individuo “Parente”, denominada por “éUma”. Na figura 2.1.2 podemos observar algumas instâncias da ontologia ilustrada pela figura 1, onde o individuo “João Silva” tem uma relação com o individuo “José Silva” denominada “temPai”.</w:t>
-      </w:r>
-    </w:p>
-    <w:p>
-      <w:pPr>
-        <w:ind w:firstLine="708"/>
-        <w:jc w:val="both"/>
-      </w:pPr>
-    </w:p>
-    <w:p>
-      <w:pPr>
-        <w:pStyle w:val="Legenda"/>
-      </w:pPr>
-      <w:bookmarkStart w:id="16" w:name="_Toc512646048"/>
-      <w:bookmarkStart w:id="17" w:name="_Toc512646194"/>
-      <w:r>
         <w:rPr>
           <w:noProof/>
         </w:rPr>
         <mc:AlternateContent>
           <mc:Choice Requires="wps">
             <w:drawing>
-              <wp:anchor distT="0" distB="0" distL="114300" distR="114300" simplePos="0" relativeHeight="251673600" behindDoc="0" locked="0" layoutInCell="1" allowOverlap="1" wp14:anchorId="261D1C49" wp14:editId="23EBC8E9">
+              <wp:anchor distT="0" distB="0" distL="114300" distR="114300" simplePos="0" relativeHeight="251673600" behindDoc="0" locked="0" layoutInCell="1" allowOverlap="1" wp14:anchorId="6D1D210F" wp14:editId="17E00EA9">
                 <wp:simplePos x="0" y="0"/>
-                <wp:positionH relativeFrom="margin">
-                  <wp:posOffset>79404</wp:posOffset>
+                <wp:positionH relativeFrom="column">
+                  <wp:posOffset>-133350</wp:posOffset>
                 </wp:positionH>
                 <wp:positionV relativeFrom="paragraph">
-                  <wp:posOffset>2305020</wp:posOffset>
+                  <wp:posOffset>2602230</wp:posOffset>
                 </wp:positionV>
-                <wp:extent cx="3101340" cy="635"/>
-                <wp:effectExtent l="0" t="0" r="3810" b="5715"/>
+                <wp:extent cx="2904490" cy="635"/>
+                <wp:effectExtent l="0" t="0" r="0" b="0"/>
                 <wp:wrapSquare wrapText="bothSides"/>
-                <wp:docPr id="10" name="Caixa de texto 10"/>
+                <wp:docPr id="9" name="Caixa de texto 9"/>
                 <wp:cNvGraphicFramePr/>
                 <a:graphic xmlns:a="http://schemas.openxmlformats.org/drawingml/2006/main">
                   <a:graphicData uri="http://schemas.microsoft.com/office/word/2010/wordprocessingShape">
@@ -5028,7 +6005,7 @@
                       <wps:spPr>
                         <a:xfrm>
                           <a:off x="0" y="0"/>
-                          <a:ext cx="3101340" cy="635"/>
+                          <a:ext cx="2904490" cy="635"/>
                         </a:xfrm>
                         <a:prstGeom prst="rect">
                           <a:avLst/>
@@ -5045,30 +6022,61 @@
                           <w:p>
                             <w:pPr>
                               <w:pStyle w:val="Legenda"/>
+                              <w:rPr>
+                                <w:noProof/>
+                                <w:color w:val="000000" w:themeColor="text1"/>
+                                <w:sz w:val="24"/>
+                              </w:rPr>
                             </w:pPr>
-                            <w:bookmarkStart w:id="18" w:name="_Toc512289861"/>
-                            <w:bookmarkStart w:id="19" w:name="_Toc512646047"/>
-                            <w:bookmarkStart w:id="20" w:name="_Toc512646193"/>
+                            <w:bookmarkStart w:id="22" w:name="_Toc512870812"/>
+                            <w:bookmarkStart w:id="23" w:name="_Toc512870862"/>
                             <w:r>
-                              <w:t>Figura 2.</w:t>
-                            </w:r>
-                            <w:fldSimple w:instr=" SEQ Figura \* ARABIC ">
-                              <w:r>
-                                <w:rPr>
-                                  <w:noProof/>
-                                </w:rPr>
-                                <w:t>1</w:t>
-                              </w:r>
-                            </w:fldSimple>
-                            <w:r>
-                              <w:t xml:space="preserve"> </w:t>
+                              <w:t xml:space="preserve">Figura </w:t>
                             </w:r>
                             <w:r>
-                              <w:t>Exemplo de uma ontologia</w:t>
+                              <w:fldChar w:fldCharType="begin"/>
                             </w:r>
-                            <w:bookmarkEnd w:id="18"/>
-                            <w:bookmarkEnd w:id="19"/>
-                            <w:bookmarkEnd w:id="20"/>
+                            <w:r>
+                              <w:instrText xml:space="preserve"> STYLEREF 1 \s </w:instrText>
+                            </w:r>
+                            <w:r>
+                              <w:fldChar w:fldCharType="separate"/>
+                            </w:r>
+                            <w:r>
+                              <w:rPr>
+                                <w:noProof/>
+                              </w:rPr>
+                              <w:t>2</w:t>
+                            </w:r>
+                            <w:r>
+                              <w:fldChar w:fldCharType="end"/>
+                            </w:r>
+                            <w:r>
+                              <w:t>.</w:t>
+                            </w:r>
+                            <w:r>
+                              <w:fldChar w:fldCharType="begin"/>
+                            </w:r>
+                            <w:r>
+                              <w:instrText xml:space="preserve"> SEQ Figura \* ARABIC \s 1 </w:instrText>
+                            </w:r>
+                            <w:r>
+                              <w:fldChar w:fldCharType="separate"/>
+                            </w:r>
+                            <w:r>
+                              <w:rPr>
+                                <w:noProof/>
+                              </w:rPr>
+                              <w:t>2</w:t>
+                            </w:r>
+                            <w:r>
+                              <w:fldChar w:fldCharType="end"/>
+                            </w:r>
+                            <w:r>
+                              <w:t xml:space="preserve"> Exemplo de uma ontologia</w:t>
+                            </w:r>
+                            <w:bookmarkEnd w:id="22"/>
+                            <w:bookmarkEnd w:id="23"/>
                           </w:p>
                         </w:txbxContent>
                       </wps:txbx>
@@ -5086,68 +6094,76 @@
           </mc:Choice>
           <mc:Fallback>
             <w:pict>
-              <v:shapetype w14:anchorId="261D1C49" id="_x0000_t202" coordsize="21600,21600" o:spt="202" path="m,l,21600r21600,l21600,xe">
-                <v:stroke joinstyle="miter"/>
-                <v:path gradientshapeok="t" o:connecttype="rect"/>
-              </v:shapetype>
-              <v:shape id="Caixa de texto 10" o:spid="_x0000_s1026" type="#_x0000_t202" style="position:absolute;margin-left:6.25pt;margin-top:181.5pt;width:244.2pt;height:.05pt;z-index:251673600;visibility:visible;mso-wrap-style:square;mso-wrap-distance-left:9pt;mso-wrap-distance-top:0;mso-wrap-distance-right:9pt;mso-wrap-distance-bottom:0;mso-position-horizontal:absolute;mso-position-horizontal-relative:margin;mso-position-vertical:absolute;mso-position-vertical-relative:text;v-text-anchor:top" o:gfxdata="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" stroked="f">
+              <v:shape w14:anchorId="6D1D210F" id="Caixa de texto 9" o:spid="_x0000_s1027" type="#_x0000_t202" style="position:absolute;left:0;text-align:left;margin-left:-10.5pt;margin-top:204.9pt;width:228.7pt;height:.05pt;z-index:251673600;visibility:visible;mso-wrap-style:square;mso-wrap-distance-left:9pt;mso-wrap-distance-top:0;mso-wrap-distance-right:9pt;mso-wrap-distance-bottom:0;mso-position-horizontal:absolute;mso-position-horizontal-relative:text;mso-position-vertical:absolute;mso-position-vertical-relative:text;v-text-anchor:top" o:gfxdata="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" stroked="f">
                 <v:textbox style="mso-fit-shape-to-text:t" inset="0,0,0,0">
                   <w:txbxContent>
                     <w:p>
                       <w:pPr>
                         <w:pStyle w:val="Legenda"/>
+                        <w:rPr>
+                          <w:noProof/>
+                          <w:color w:val="000000" w:themeColor="text1"/>
+                          <w:sz w:val="24"/>
+                        </w:rPr>
                       </w:pPr>
-                      <w:bookmarkStart w:id="21" w:name="_Toc512289861"/>
-                      <w:bookmarkStart w:id="22" w:name="_Toc512646047"/>
-                      <w:bookmarkStart w:id="23" w:name="_Toc512646193"/>
+                      <w:bookmarkStart w:id="24" w:name="_Toc512870812"/>
+                      <w:bookmarkStart w:id="25" w:name="_Toc512870862"/>
                       <w:r>
-                        <w:t>Figura 2.</w:t>
-                      </w:r>
-                      <w:fldSimple w:instr=" SEQ Figura \* ARABIC ">
-                        <w:r>
-                          <w:rPr>
-                            <w:noProof/>
-                          </w:rPr>
-                          <w:t>1</w:t>
-                        </w:r>
-                      </w:fldSimple>
-                      <w:r>
-                        <w:t xml:space="preserve"> </w:t>
+                        <w:t xml:space="preserve">Figura </w:t>
                       </w:r>
                       <w:r>
-                        <w:t>Exemplo de uma ontologia</w:t>
+                        <w:fldChar w:fldCharType="begin"/>
                       </w:r>
-                      <w:bookmarkEnd w:id="21"/>
-                      <w:bookmarkEnd w:id="22"/>
-                      <w:bookmarkEnd w:id="23"/>
+                      <w:r>
+                        <w:instrText xml:space="preserve"> STYLEREF 1 \s </w:instrText>
+                      </w:r>
+                      <w:r>
+                        <w:fldChar w:fldCharType="separate"/>
+                      </w:r>
+                      <w:r>
+                        <w:rPr>
+                          <w:noProof/>
+                        </w:rPr>
+                        <w:t>2</w:t>
+                      </w:r>
+                      <w:r>
+                        <w:fldChar w:fldCharType="end"/>
+                      </w:r>
+                      <w:r>
+                        <w:t>.</w:t>
+                      </w:r>
+                      <w:r>
+                        <w:fldChar w:fldCharType="begin"/>
+                      </w:r>
+                      <w:r>
+                        <w:instrText xml:space="preserve"> SEQ Figura \* ARABIC \s 1 </w:instrText>
+                      </w:r>
+                      <w:r>
+                        <w:fldChar w:fldCharType="separate"/>
+                      </w:r>
+                      <w:r>
+                        <w:rPr>
+                          <w:noProof/>
+                        </w:rPr>
+                        <w:t>2</w:t>
+                      </w:r>
+                      <w:r>
+                        <w:fldChar w:fldCharType="end"/>
+                      </w:r>
+                      <w:r>
+                        <w:t xml:space="preserve"> Exemplo de uma ontologia</w:t>
+                      </w:r>
+                      <w:bookmarkEnd w:id="24"/>
+                      <w:bookmarkEnd w:id="25"/>
                     </w:p>
                   </w:txbxContent>
                 </v:textbox>
-                <w10:wrap type="square" anchorx="margin"/>
+                <w10:wrap type="square"/>
               </v:shape>
             </w:pict>
           </mc:Fallback>
         </mc:AlternateContent>
       </w:r>
-      <w:r>
-        <w:t xml:space="preserve">Figura </w:t>
-      </w:r>
-      <w:fldSimple w:instr=" SEQ Figura \* ARABIC ">
-        <w:r>
-          <w:rPr>
-            <w:noProof/>
-          </w:rPr>
-          <w:t>2</w:t>
-        </w:r>
-      </w:fldSimple>
-      <w:r>
-        <w:t xml:space="preserve">.2 </w:t>
-      </w:r>
-      <w:r>
-        <w:t>Exemplo de uma instancia de uma ontologia</w:t>
-      </w:r>
-      <w:bookmarkEnd w:id="16"/>
-      <w:bookmarkEnd w:id="17"/>
     </w:p>
     <w:p>
       <w:pPr>
@@ -5193,8 +6209,8 @@
           <w:b/>
         </w:rPr>
       </w:pPr>
-      <w:bookmarkStart w:id="24" w:name="_Ref512675512"/>
-      <w:bookmarkStart w:id="25" w:name="_Toc512675968"/>
+      <w:bookmarkStart w:id="26" w:name="_Ref512675512"/>
+      <w:bookmarkStart w:id="27" w:name="_Toc512869689"/>
       <w:r>
         <w:rPr>
           <w:b/>
@@ -5214,20 +6230,14 @@
         </w:rPr>
         <w:t>OWL</w:t>
       </w:r>
-      <w:bookmarkEnd w:id="24"/>
-      <w:bookmarkEnd w:id="25"/>
+      <w:bookmarkEnd w:id="26"/>
+      <w:bookmarkEnd w:id="27"/>
     </w:p>
     <w:p>
       <w:pPr>
         <w:ind w:firstLine="708"/>
         <w:jc w:val="both"/>
       </w:pPr>
-    </w:p>
-    <w:p>
-      <w:pPr>
-        <w:ind w:firstLine="708"/>
-        <w:jc w:val="both"/>
-      </w:pPr>
       <w:r>
         <w:t>OWL (</w:t>
       </w:r>
@@ -5255,12 +6265,6 @@
       <w:r>
         <w:t>) para definir ontologias em Web.</w:t>
       </w:r>
-    </w:p>
-    <w:p>
-      <w:pPr>
-        <w:ind w:firstLine="708"/>
-        <w:jc w:val="both"/>
-      </w:pPr>
     </w:p>
     <w:p>
       <w:pPr>
@@ -5608,7 +6612,6 @@
           <w:id w:val="-728303541"/>
           <w:citation/>
         </w:sdtPr>
-        <w:sdtEndPr/>
         <w:sdtContent>
           <w:r>
             <w:fldChar w:fldCharType="begin"/>
@@ -5695,33 +6698,53 @@
         <w:pStyle w:val="Legenda"/>
         <w:jc w:val="center"/>
       </w:pPr>
-      <w:bookmarkStart w:id="26" w:name="_Toc512675817"/>
+      <w:bookmarkStart w:id="28" w:name="_Toc512870813"/>
       <w:r>
         <w:t xml:space="preserve">Figura </w:t>
       </w:r>
-      <w:fldSimple w:instr=" STYLEREF 1 \s ">
-        <w:r>
-          <w:rPr>
-            <w:noProof/>
-          </w:rPr>
-          <w:t>2</w:t>
-        </w:r>
-      </w:fldSimple>
+      <w:r>
+        <w:fldChar w:fldCharType="begin"/>
+      </w:r>
+      <w:r>
+        <w:instrText xml:space="preserve"> STYLEREF 1 \s </w:instrText>
+      </w:r>
+      <w:r>
+        <w:fldChar w:fldCharType="separate"/>
+      </w:r>
+      <w:r>
+        <w:rPr>
+          <w:noProof/>
+        </w:rPr>
+        <w:t>2</w:t>
+      </w:r>
+      <w:r>
+        <w:fldChar w:fldCharType="end"/>
+      </w:r>
       <w:r>
         <w:t>.</w:t>
       </w:r>
-      <w:fldSimple w:instr=" SEQ Figura \* ARABIC \s 1 ">
-        <w:r>
-          <w:rPr>
-            <w:noProof/>
-          </w:rPr>
-          <w:t>3</w:t>
-        </w:r>
-      </w:fldSimple>
+      <w:r>
+        <w:fldChar w:fldCharType="begin"/>
+      </w:r>
+      <w:r>
+        <w:instrText xml:space="preserve"> SEQ Figura \* ARABIC \s 1 </w:instrText>
+      </w:r>
+      <w:r>
+        <w:fldChar w:fldCharType="separate"/>
+      </w:r>
+      <w:r>
+        <w:rPr>
+          <w:noProof/>
+        </w:rPr>
+        <w:t>3</w:t>
+      </w:r>
+      <w:r>
+        <w:fldChar w:fldCharType="end"/>
+      </w:r>
       <w:r>
         <w:t xml:space="preserve"> Exemplo de uma classe em OWL</w:t>
       </w:r>
-      <w:bookmarkEnd w:id="26"/>
+      <w:bookmarkEnd w:id="28"/>
     </w:p>
     <w:p/>
     <w:p>
@@ -5782,34 +6805,55 @@
         <w:pStyle w:val="Legenda"/>
         <w:jc w:val="center"/>
       </w:pPr>
-      <w:bookmarkStart w:id="27" w:name="_Toc512675818"/>
+      <w:bookmarkStart w:id="29" w:name="_Toc512870814"/>
       <w:r>
         <w:t xml:space="preserve">Figura </w:t>
       </w:r>
-      <w:fldSimple w:instr=" STYLEREF 1 \s ">
-        <w:r>
-          <w:rPr>
-            <w:noProof/>
-          </w:rPr>
-          <w:t>2</w:t>
-        </w:r>
-      </w:fldSimple>
+      <w:r>
+        <w:fldChar w:fldCharType="begin"/>
+      </w:r>
+      <w:r>
+        <w:instrText xml:space="preserve"> STYLEREF 1 \s </w:instrText>
+      </w:r>
+      <w:r>
+        <w:fldChar w:fldCharType="separate"/>
+      </w:r>
+      <w:r>
+        <w:rPr>
+          <w:noProof/>
+        </w:rPr>
+        <w:t>2</w:t>
+      </w:r>
+      <w:r>
+        <w:fldChar w:fldCharType="end"/>
+      </w:r>
       <w:r>
         <w:t>.</w:t>
       </w:r>
-      <w:fldSimple w:instr=" SEQ Figura \* ARABIC \s 1 ">
-        <w:r>
-          <w:rPr>
-            <w:noProof/>
-          </w:rPr>
-          <w:t>4</w:t>
-        </w:r>
-      </w:fldSimple>
+      <w:r>
+        <w:fldChar w:fldCharType="begin"/>
+      </w:r>
+      <w:r>
+        <w:instrText xml:space="preserve"> SEQ Figura \* ARABIC \s 1 </w:instrText>
+      </w:r>
+      <w:r>
+        <w:fldChar w:fldCharType="separate"/>
+      </w:r>
+      <w:r>
+        <w:rPr>
+          <w:noProof/>
+        </w:rPr>
+        <w:t>4</w:t>
+      </w:r>
+      <w:r>
+        <w:fldChar w:fldCharType="end"/>
+      </w:r>
       <w:r>
         <w:t xml:space="preserve"> Exemplos de object properties: hasPartner, hasChild, hasParent</w:t>
       </w:r>
-      <w:bookmarkEnd w:id="27"/>
-    </w:p>
+      <w:bookmarkEnd w:id="29"/>
+    </w:p>
+    <w:p/>
     <w:p>
       <w:pPr>
         <w:keepNext/>
@@ -5867,33 +6911,53 @@
         <w:pStyle w:val="Legenda"/>
         <w:jc w:val="center"/>
       </w:pPr>
-      <w:bookmarkStart w:id="28" w:name="_Toc512675819"/>
+      <w:bookmarkStart w:id="30" w:name="_Toc512870815"/>
       <w:r>
         <w:t xml:space="preserve">Figura </w:t>
       </w:r>
-      <w:fldSimple w:instr=" STYLEREF 1 \s ">
-        <w:r>
-          <w:rPr>
-            <w:noProof/>
-          </w:rPr>
-          <w:t>2</w:t>
-        </w:r>
-      </w:fldSimple>
+      <w:r>
+        <w:fldChar w:fldCharType="begin"/>
+      </w:r>
+      <w:r>
+        <w:instrText xml:space="preserve"> STYLEREF 1 \s </w:instrText>
+      </w:r>
+      <w:r>
+        <w:fldChar w:fldCharType="separate"/>
+      </w:r>
+      <w:r>
+        <w:rPr>
+          <w:noProof/>
+        </w:rPr>
+        <w:t>2</w:t>
+      </w:r>
+      <w:r>
+        <w:fldChar w:fldCharType="end"/>
+      </w:r>
       <w:r>
         <w:t>.</w:t>
       </w:r>
-      <w:fldSimple w:instr=" SEQ Figura \* ARABIC \s 1 ">
-        <w:r>
-          <w:rPr>
-            <w:noProof/>
-          </w:rPr>
-          <w:t>5</w:t>
-        </w:r>
-      </w:fldSimple>
+      <w:r>
+        <w:fldChar w:fldCharType="begin"/>
+      </w:r>
+      <w:r>
+        <w:instrText xml:space="preserve"> SEQ Figura \* ARABIC \s 1 </w:instrText>
+      </w:r>
+      <w:r>
+        <w:fldChar w:fldCharType="separate"/>
+      </w:r>
+      <w:r>
+        <w:rPr>
+          <w:noProof/>
+        </w:rPr>
+        <w:t>5</w:t>
+      </w:r>
+      <w:r>
+        <w:fldChar w:fldCharType="end"/>
+      </w:r>
       <w:r>
         <w:t xml:space="preserve"> Exemplos de datatype properties: alsoKnownAs, hasFamilyName, hasFirstGivenName</w:t>
       </w:r>
-      <w:bookmarkEnd w:id="28"/>
+      <w:bookmarkEnd w:id="30"/>
     </w:p>
     <w:p>
       <w:pPr>
@@ -5968,10 +7032,6 @@
     </w:p>
     <w:p>
       <w:pPr>
-        <w:tabs>
-          <w:tab w:val="left" w:pos="2394"/>
-        </w:tabs>
-        <w:ind w:firstLine="708"/>
         <w:jc w:val="both"/>
         <w:rPr>
           <w:lang w:val="en-US"/>
@@ -5980,22 +7040,16 @@
     </w:p>
     <w:p>
       <w:pPr>
-        <w:jc w:val="both"/>
-        <w:rPr>
-          <w:lang w:val="en-US"/>
-        </w:rPr>
-      </w:pPr>
-    </w:p>
-    <w:p>
-      <w:pPr>
-        <w:pStyle w:val="Cabealho1"/>
-      </w:pPr>
-      <w:bookmarkStart w:id="29" w:name="_Toc512675969"/>
+        <w:pStyle w:val="Ttulo1"/>
+      </w:pPr>
+      <w:bookmarkStart w:id="31" w:name="_Ref512869341"/>
+      <w:bookmarkStart w:id="32" w:name="_Toc512869690"/>
       <w:r>
         <w:lastRenderedPageBreak/>
         <w:t>Descrição do Problema</w:t>
       </w:r>
-      <w:bookmarkEnd w:id="29"/>
+      <w:bookmarkEnd w:id="31"/>
+      <w:bookmarkEnd w:id="32"/>
     </w:p>
     <w:p>
       <w:pPr>
@@ -6012,7 +7066,6 @@
           <w:id w:val="5951809"/>
           <w:citation/>
         </w:sdtPr>
-        <w:sdtEndPr/>
         <w:sdtContent>
           <w:r>
             <w:fldChar w:fldCharType="begin"/>
@@ -6048,7 +7101,7 @@
           <w:b/>
         </w:rPr>
       </w:pPr>
-      <w:bookmarkStart w:id="30" w:name="_Toc512675970"/>
+      <w:bookmarkStart w:id="33" w:name="_Toc512869691"/>
       <w:r>
         <w:rPr>
           <w:b/>
@@ -6073,7 +7126,7 @@
         </w:rPr>
         <w:t>Ferramentas já existentes</w:t>
       </w:r>
-      <w:bookmarkEnd w:id="30"/>
+      <w:bookmarkEnd w:id="33"/>
     </w:p>
     <w:p>
       <w:pPr>
@@ -6145,7 +7198,6 @@
           <w:id w:val="2012408192"/>
           <w:citation/>
         </w:sdtPr>
-        <w:sdtEndPr/>
         <w:sdtContent>
           <w:r>
             <w:fldChar w:fldCharType="begin"/>
@@ -6181,7 +7233,6 @@
           <w:id w:val="-919489250"/>
           <w:citation/>
         </w:sdtPr>
-        <w:sdtEndPr/>
         <w:sdtContent>
           <w:r>
             <w:fldChar w:fldCharType="begin"/>
@@ -6220,7 +7271,6 @@
           <w:id w:val="644323143"/>
           <w:citation/>
         </w:sdtPr>
-        <w:sdtEndPr/>
         <w:sdtContent>
           <w:r>
             <w:fldChar w:fldCharType="begin"/>
@@ -6253,7 +7303,7 @@
           <w:b/>
         </w:rPr>
       </w:pPr>
-      <w:bookmarkStart w:id="31" w:name="_Toc512675971"/>
+      <w:bookmarkStart w:id="34" w:name="_Toc512869692"/>
       <w:r>
         <w:rPr>
           <w:b/>
@@ -6284,7 +7334,7 @@
         </w:rPr>
         <w:t>Apollo</w:t>
       </w:r>
-      <w:bookmarkEnd w:id="31"/>
+      <w:bookmarkEnd w:id="34"/>
     </w:p>
     <w:p>
       <w:pPr>
@@ -6366,8 +7416,6 @@
       <w:r>
         <w:t>dados em grafo</w:t>
       </w:r>
-      <w:bookmarkStart w:id="32" w:name="_GoBack"/>
-      <w:bookmarkEnd w:id="32"/>
       <w:r>
         <w:t>, ao contrá</w:t>
       </w:r>
@@ -6397,7 +7445,6 @@
           <w:id w:val="-1490637698"/>
           <w:citation/>
         </w:sdtPr>
-        <w:sdtEndPr/>
         <w:sdtContent>
           <w:r>
             <w:fldChar w:fldCharType="begin"/>
@@ -6424,7 +7471,6 @@
           <w:id w:val="-1174494873"/>
           <w:citation/>
         </w:sdtPr>
-        <w:sdtEndPr/>
         <w:sdtContent>
           <w:r>
             <w:fldChar w:fldCharType="begin"/>
@@ -6460,7 +7506,7 @@
           <w:b/>
         </w:rPr>
       </w:pPr>
-      <w:bookmarkStart w:id="33" w:name="_Toc512675972"/>
+      <w:bookmarkStart w:id="35" w:name="_Toc512869693"/>
       <w:r>
         <w:rPr>
           <w:b/>
@@ -6503,7 +7549,7 @@
         </w:rPr>
         <w:t>Protégé</w:t>
       </w:r>
-      <w:bookmarkEnd w:id="33"/>
+      <w:bookmarkEnd w:id="35"/>
       <w:r>
         <w:rPr>
           <w:b/>
@@ -6548,7 +7594,6 @@
           <w:id w:val="567693171"/>
           <w:citation/>
         </w:sdtPr>
-        <w:sdtEndPr/>
         <w:sdtContent>
           <w:r>
             <w:fldChar w:fldCharType="begin"/>
@@ -6647,7 +7692,6 @@
           <w:id w:val="1998145347"/>
           <w:citation/>
         </w:sdtPr>
-        <w:sdtEndPr/>
         <w:sdtContent>
           <w:r>
             <w:fldChar w:fldCharType="begin"/>
@@ -6674,7 +7718,6 @@
           <w:id w:val="572937727"/>
           <w:citation/>
         </w:sdtPr>
-        <w:sdtEndPr/>
         <w:sdtContent>
           <w:r>
             <w:fldChar w:fldCharType="begin"/>
@@ -6710,7 +7753,7 @@
           <w:b/>
         </w:rPr>
       </w:pPr>
-      <w:bookmarkStart w:id="34" w:name="_Toc512675973"/>
+      <w:bookmarkStart w:id="36" w:name="_Toc512869694"/>
       <w:r>
         <w:rPr>
           <w:b/>
@@ -6753,7 +7796,7 @@
         </w:rPr>
         <w:t>Swoop</w:t>
       </w:r>
-      <w:bookmarkEnd w:id="34"/>
+      <w:bookmarkEnd w:id="36"/>
     </w:p>
     <w:p>
       <w:pPr>
@@ -6840,7 +7883,6 @@
           <w:id w:val="1352610190"/>
           <w:citation/>
         </w:sdtPr>
-        <w:sdtEndPr/>
         <w:sdtContent>
           <w:r>
             <w:fldChar w:fldCharType="begin"/>
@@ -6867,7 +7909,6 @@
           <w:id w:val="1542403113"/>
           <w:citation/>
         </w:sdtPr>
-        <w:sdtEndPr/>
         <w:sdtContent>
           <w:r>
             <w:fldChar w:fldCharType="begin"/>
@@ -7017,7 +8058,7 @@
           <w:b/>
         </w:rPr>
       </w:pPr>
-      <w:bookmarkStart w:id="35" w:name="_Toc512675974"/>
+      <w:bookmarkStart w:id="37" w:name="_Toc512869695"/>
       <w:r>
         <w:rPr>
           <w:b/>
@@ -7036,7 +8077,7 @@
         </w:rPr>
         <w:t>Como HOMI se compara com estas ferramentas</w:t>
       </w:r>
-      <w:bookmarkEnd w:id="35"/>
+      <w:bookmarkEnd w:id="37"/>
     </w:p>
     <w:p>
       <w:pPr>
@@ -7098,7 +8139,13 @@
         <w:t>. Ambas terão</w:t>
       </w:r>
       <w:r>
-        <w:t xml:space="preserve"> uma visualização simples e fácil e intuitiva, ou seja, que funcione da forma que o utilizador espera que funciona, </w:t>
+        <w:t xml:space="preserve"> uma visualização simples</w:t>
+      </w:r>
+      <w:r>
+        <w:t>,</w:t>
+      </w:r>
+      <w:r>
+        <w:t xml:space="preserve"> fácil e intuitiva, ou seja, que funcione da forma que o utilizador espera que funciona, </w:t>
       </w:r>
       <w:r>
         <w:t>bem como a opção de apenas criar uma nova inst</w:t>
@@ -7743,33 +8790,59 @@
         <w:pStyle w:val="Legenda"/>
         <w:jc w:val="center"/>
       </w:pPr>
-      <w:bookmarkStart w:id="36" w:name="_Toc512675806"/>
+      <w:bookmarkStart w:id="38" w:name="_Toc512869802"/>
       <w:r>
         <w:t xml:space="preserve">Tabela </w:t>
       </w:r>
-      <w:fldSimple w:instr=" STYLEREF 1 \s ">
-        <w:r>
-          <w:rPr>
-            <w:noProof/>
-          </w:rPr>
-          <w:t>3</w:t>
-        </w:r>
-      </w:fldSimple>
+      <w:r>
+        <w:fldChar w:fldCharType="begin"/>
+      </w:r>
+      <w:r>
+        <w:instrText xml:space="preserve"> STYLEREF 1 \s </w:instrText>
+      </w:r>
+      <w:r>
+        <w:fldChar w:fldCharType="separate"/>
+      </w:r>
+      <w:r>
+        <w:rPr>
+          <w:noProof/>
+        </w:rPr>
+        <w:t>3</w:t>
+      </w:r>
+      <w:r>
+        <w:rPr>
+          <w:noProof/>
+        </w:rPr>
+        <w:fldChar w:fldCharType="end"/>
+      </w:r>
       <w:r>
         <w:t>.</w:t>
       </w:r>
-      <w:fldSimple w:instr=" SEQ Tabela \* ARABIC \s 1 ">
-        <w:r>
-          <w:rPr>
-            <w:noProof/>
-          </w:rPr>
-          <w:t>1</w:t>
-        </w:r>
-      </w:fldSimple>
+      <w:r>
+        <w:fldChar w:fldCharType="begin"/>
+      </w:r>
+      <w:r>
+        <w:instrText xml:space="preserve"> SEQ Tabela \* ARABIC \s 1 </w:instrText>
+      </w:r>
+      <w:r>
+        <w:fldChar w:fldCharType="separate"/>
+      </w:r>
+      <w:r>
+        <w:rPr>
+          <w:noProof/>
+        </w:rPr>
+        <w:t>1</w:t>
+      </w:r>
+      <w:r>
+        <w:rPr>
+          <w:noProof/>
+        </w:rPr>
+        <w:fldChar w:fldCharType="end"/>
+      </w:r>
       <w:r>
         <w:t xml:space="preserve"> Comparação entre várias ferramentas e a nossa aplicação</w:t>
       </w:r>
-      <w:bookmarkEnd w:id="36"/>
+      <w:bookmarkEnd w:id="38"/>
     </w:p>
     <w:p/>
     <w:p/>
@@ -7777,16 +8850,18 @@
     <w:p/>
     <w:p>
       <w:pPr>
-        <w:pStyle w:val="Cabealho1"/>
-      </w:pPr>
-      <w:bookmarkStart w:id="37" w:name="_Toc512613679"/>
-      <w:bookmarkStart w:id="38" w:name="_Toc512675975"/>
+        <w:pStyle w:val="Ttulo1"/>
+      </w:pPr>
+      <w:bookmarkStart w:id="39" w:name="_Toc512613679"/>
+      <w:bookmarkStart w:id="40" w:name="_Ref512869360"/>
+      <w:bookmarkStart w:id="41" w:name="_Toc512869696"/>
       <w:r>
         <w:lastRenderedPageBreak/>
         <w:t>Chaos Pop</w:t>
       </w:r>
-      <w:bookmarkEnd w:id="37"/>
-      <w:bookmarkEnd w:id="38"/>
+      <w:bookmarkEnd w:id="39"/>
+      <w:bookmarkEnd w:id="40"/>
+      <w:bookmarkEnd w:id="41"/>
     </w:p>
     <w:p>
       <w:pPr>
@@ -7831,7 +8906,7 @@
           <w:b/>
         </w:rPr>
       </w:pPr>
-      <w:bookmarkStart w:id="39" w:name="_Toc512675976"/>
+      <w:bookmarkStart w:id="42" w:name="_Toc512869697"/>
       <w:r>
         <w:rPr>
           <w:b/>
@@ -7850,7 +8925,7 @@
         </w:rPr>
         <w:t>API</w:t>
       </w:r>
-      <w:bookmarkEnd w:id="39"/>
+      <w:bookmarkEnd w:id="42"/>
     </w:p>
     <w:p>
       <w:pPr>
@@ -8346,35 +9421,61 @@
         <w:pStyle w:val="Legenda"/>
         <w:jc w:val="center"/>
       </w:pPr>
-      <w:bookmarkStart w:id="40" w:name="_Toc512613613"/>
-      <w:bookmarkStart w:id="41" w:name="_Toc512675807"/>
+      <w:bookmarkStart w:id="43" w:name="_Toc512613613"/>
+      <w:bookmarkStart w:id="44" w:name="_Toc512869803"/>
       <w:r>
         <w:t xml:space="preserve">Tabela </w:t>
       </w:r>
-      <w:fldSimple w:instr=" STYLEREF 1 \s ">
-        <w:r>
-          <w:rPr>
-            <w:noProof/>
-          </w:rPr>
-          <w:t>4</w:t>
-        </w:r>
-      </w:fldSimple>
+      <w:r>
+        <w:fldChar w:fldCharType="begin"/>
+      </w:r>
+      <w:r>
+        <w:instrText xml:space="preserve"> STYLEREF 1 \s </w:instrText>
+      </w:r>
+      <w:r>
+        <w:fldChar w:fldCharType="separate"/>
+      </w:r>
+      <w:r>
+        <w:rPr>
+          <w:noProof/>
+        </w:rPr>
+        <w:t>4</w:t>
+      </w:r>
+      <w:r>
+        <w:rPr>
+          <w:noProof/>
+        </w:rPr>
+        <w:fldChar w:fldCharType="end"/>
+      </w:r>
       <w:r>
         <w:t>.</w:t>
       </w:r>
-      <w:fldSimple w:instr=" SEQ Tabela \* ARABIC \s 1 ">
-        <w:r>
-          <w:rPr>
-            <w:noProof/>
-          </w:rPr>
-          <w:t>1</w:t>
-        </w:r>
-      </w:fldSimple>
+      <w:r>
+        <w:fldChar w:fldCharType="begin"/>
+      </w:r>
+      <w:r>
+        <w:instrText xml:space="preserve"> SEQ Tabela \* ARABIC \s 1 </w:instrText>
+      </w:r>
+      <w:r>
+        <w:fldChar w:fldCharType="separate"/>
+      </w:r>
+      <w:r>
+        <w:rPr>
+          <w:noProof/>
+        </w:rPr>
+        <w:t>1</w:t>
+      </w:r>
+      <w:r>
+        <w:rPr>
+          <w:noProof/>
+        </w:rPr>
+        <w:fldChar w:fldCharType="end"/>
+      </w:r>
       <w:r>
         <w:t xml:space="preserve"> Endpoints disponíveis no path iniciado por /individualMappingManager</w:t>
       </w:r>
-      <w:bookmarkEnd w:id="40"/>
-      <w:bookmarkEnd w:id="41"/>
+      <w:bookmarkEnd w:id="43"/>
+      <w:bookmarkEnd w:id="44"/>
     </w:p>
     <w:p/>
     <w:tbl>
@@ -8870,36 +9971,62 @@
           <w:b/>
         </w:rPr>
       </w:pPr>
-      <w:bookmarkStart w:id="42" w:name="_Toc512675808"/>
+      <w:bookmarkStart w:id="45" w:name="_Toc512869804"/>
       <w:r>
         <w:t xml:space="preserve">Tabela </w:t>
       </w:r>
-      <w:fldSimple w:instr=" STYLEREF 1 \s ">
-        <w:r>
-          <w:rPr>
-            <w:noProof/>
-          </w:rPr>
-          <w:t>4</w:t>
-        </w:r>
-      </w:fldSimple>
+      <w:r>
+        <w:fldChar w:fldCharType="begin"/>
+      </w:r>
+      <w:r>
+        <w:instrText xml:space="preserve"> STYLEREF 1 \s </w:instrText>
+      </w:r>
+      <w:r>
+        <w:fldChar w:fldCharType="separate"/>
+      </w:r>
+      <w:r>
+        <w:rPr>
+          <w:noProof/>
+        </w:rPr>
+        <w:t>4</w:t>
+      </w:r>
+      <w:r>
+        <w:rPr>
+          <w:noProof/>
+        </w:rPr>
+        <w:fldChar w:fldCharType="end"/>
+      </w:r>
       <w:r>
         <w:t>.</w:t>
       </w:r>
-      <w:fldSimple w:instr=" SEQ Tabela \* ARABIC \s 1 ">
-        <w:r>
-          <w:rPr>
-            <w:noProof/>
-          </w:rPr>
-          <w:t>2</w:t>
-        </w:r>
-      </w:fldSimple>
+      <w:r>
+        <w:fldChar w:fldCharType="begin"/>
+      </w:r>
+      <w:r>
+        <w:instrText xml:space="preserve"> SEQ Tabela \* ARABIC \s 1 </w:instrText>
+      </w:r>
+      <w:r>
+        <w:fldChar w:fldCharType="separate"/>
+      </w:r>
+      <w:r>
+        <w:rPr>
+          <w:noProof/>
+        </w:rPr>
+        <w:t>2</w:t>
+      </w:r>
+      <w:r>
+        <w:rPr>
+          <w:noProof/>
+        </w:rPr>
+        <w:fldChar w:fldCharType="end"/>
+      </w:r>
       <w:r>
         <w:t xml:space="preserve"> </w:t>
       </w:r>
       <w:r>
         <w:t>Endpoints disponíveis no path iniciado por /fileManager</w:t>
       </w:r>
-      <w:bookmarkEnd w:id="42"/>
+      <w:bookmarkEnd w:id="45"/>
     </w:p>
     <w:tbl>
       <w:tblPr>
@@ -9198,36 +10325,62 @@
         <w:pStyle w:val="Legenda"/>
         <w:jc w:val="center"/>
       </w:pPr>
-      <w:bookmarkStart w:id="43" w:name="_Toc512675809"/>
+      <w:bookmarkStart w:id="46" w:name="_Toc512869805"/>
       <w:r>
         <w:t xml:space="preserve">Tabela </w:t>
       </w:r>
-      <w:fldSimple w:instr=" STYLEREF 1 \s ">
-        <w:r>
-          <w:rPr>
-            <w:noProof/>
-          </w:rPr>
-          <w:t>4</w:t>
-        </w:r>
-      </w:fldSimple>
+      <w:r>
+        <w:fldChar w:fldCharType="begin"/>
+      </w:r>
+      <w:r>
+        <w:instrText xml:space="preserve"> STYLEREF 1 \s </w:instrText>
+      </w:r>
+      <w:r>
+        <w:fldChar w:fldCharType="separate"/>
+      </w:r>
+      <w:r>
+        <w:rPr>
+          <w:noProof/>
+        </w:rPr>
+        <w:t>4</w:t>
+      </w:r>
+      <w:r>
+        <w:rPr>
+          <w:noProof/>
+        </w:rPr>
+        <w:fldChar w:fldCharType="end"/>
+      </w:r>
       <w:r>
         <w:t>.</w:t>
       </w:r>
-      <w:fldSimple w:instr=" SEQ Tabela \* ARABIC \s 1 ">
-        <w:r>
-          <w:rPr>
-            <w:noProof/>
-          </w:rPr>
-          <w:t>3</w:t>
-        </w:r>
-      </w:fldSimple>
+      <w:r>
+        <w:fldChar w:fldCharType="begin"/>
+      </w:r>
+      <w:r>
+        <w:instrText xml:space="preserve"> SEQ Tabela \* ARABIC \s 1 </w:instrText>
+      </w:r>
+      <w:r>
+        <w:fldChar w:fldCharType="separate"/>
+      </w:r>
+      <w:r>
+        <w:rPr>
+          <w:noProof/>
+        </w:rPr>
+        <w:t>3</w:t>
+      </w:r>
+      <w:r>
+        <w:rPr>
+          <w:noProof/>
+        </w:rPr>
+        <w:fldChar w:fldCharType="end"/>
+      </w:r>
       <w:r>
         <w:t xml:space="preserve"> </w:t>
       </w:r>
       <w:r>
         <w:t>Endpoints disponíveis no path iniciado por /mappingManager</w:t>
       </w:r>
-      <w:bookmarkEnd w:id="43"/>
+      <w:bookmarkEnd w:id="46"/>
     </w:p>
     <w:p/>
     <w:tbl>
@@ -9523,36 +10676,62 @@
           <w:b/>
         </w:rPr>
       </w:pPr>
-      <w:bookmarkStart w:id="44" w:name="_Toc512675810"/>
+      <w:bookmarkStart w:id="47" w:name="_Toc512869806"/>
       <w:r>
         <w:t xml:space="preserve">Tabela </w:t>
       </w:r>
-      <w:fldSimple w:instr=" STYLEREF 1 \s ">
-        <w:r>
-          <w:rPr>
-            <w:noProof/>
-          </w:rPr>
-          <w:t>4</w:t>
-        </w:r>
-      </w:fldSimple>
+      <w:r>
+        <w:fldChar w:fldCharType="begin"/>
+      </w:r>
+      <w:r>
+        <w:instrText xml:space="preserve"> STYLEREF 1 \s </w:instrText>
+      </w:r>
+      <w:r>
+        <w:fldChar w:fldCharType="separate"/>
+      </w:r>
+      <w:r>
+        <w:rPr>
+          <w:noProof/>
+        </w:rPr>
+        <w:t>4</w:t>
+      </w:r>
+      <w:r>
+        <w:rPr>
+          <w:noProof/>
+        </w:rPr>
+        <w:fldChar w:fldCharType="end"/>
+      </w:r>
       <w:r>
         <w:t>.</w:t>
       </w:r>
-      <w:fldSimple w:instr=" SEQ Tabela \* ARABIC \s 1 ">
-        <w:r>
-          <w:rPr>
-            <w:noProof/>
-          </w:rPr>
-          <w:t>4</w:t>
-        </w:r>
-      </w:fldSimple>
+      <w:r>
+        <w:fldChar w:fldCharType="begin"/>
+      </w:r>
+      <w:r>
+        <w:instrText xml:space="preserve"> SEQ Tabela \* ARABIC \s 1 </w:instrText>
+      </w:r>
+      <w:r>
+        <w:fldChar w:fldCharType="separate"/>
+      </w:r>
+      <w:r>
+        <w:rPr>
+          <w:noProof/>
+        </w:rPr>
+        <w:t>4</w:t>
+      </w:r>
+      <w:r>
+        <w:rPr>
+          <w:noProof/>
+        </w:rPr>
+        <w:fldChar w:fldCharType="end"/>
+      </w:r>
       <w:r>
         <w:t xml:space="preserve"> </w:t>
       </w:r>
       <w:r>
         <w:t>Endpoints disponíveis no path iniciado por /nodeManager</w:t>
       </w:r>
-      <w:bookmarkEnd w:id="44"/>
+      <w:bookmarkEnd w:id="47"/>
     </w:p>
     <w:p/>
     <w:tbl>
@@ -10325,37 +11504,63 @@
         <w:pStyle w:val="Legenda"/>
         <w:framePr w:hSpace="141" w:wrap="around" w:vAnchor="text" w:hAnchor="page" w:x="3145" w:y="7334"/>
       </w:pPr>
-      <w:bookmarkStart w:id="45" w:name="_Toc512675811"/>
-      <w:bookmarkStart w:id="46" w:name="_Toc512613616"/>
+      <w:bookmarkStart w:id="48" w:name="_Toc512613616"/>
+      <w:bookmarkStart w:id="49" w:name="_Toc512869807"/>
       <w:r>
         <w:t xml:space="preserve">Tabela </w:t>
       </w:r>
-      <w:fldSimple w:instr=" STYLEREF 1 \s ">
-        <w:r>
-          <w:rPr>
-            <w:noProof/>
-          </w:rPr>
-          <w:t>4</w:t>
-        </w:r>
-      </w:fldSimple>
+      <w:r>
+        <w:fldChar w:fldCharType="begin"/>
+      </w:r>
+      <w:r>
+        <w:instrText xml:space="preserve"> STYLEREF 1 \s </w:instrText>
+      </w:r>
+      <w:r>
+        <w:fldChar w:fldCharType="separate"/>
+      </w:r>
+      <w:r>
+        <w:rPr>
+          <w:noProof/>
+        </w:rPr>
+        <w:t>4</w:t>
+      </w:r>
+      <w:r>
+        <w:rPr>
+          <w:noProof/>
+        </w:rPr>
+        <w:fldChar w:fldCharType="end"/>
+      </w:r>
       <w:r>
         <w:t>.</w:t>
       </w:r>
-      <w:fldSimple w:instr=" SEQ Tabela \* ARABIC \s 1 ">
-        <w:r>
-          <w:rPr>
-            <w:noProof/>
-          </w:rPr>
-          <w:t>5</w:t>
-        </w:r>
-      </w:fldSimple>
+      <w:r>
+        <w:fldChar w:fldCharType="begin"/>
+      </w:r>
+      <w:r>
+        <w:instrText xml:space="preserve"> SEQ Tabela \* ARABIC \s 1 </w:instrText>
+      </w:r>
+      <w:r>
+        <w:fldChar w:fldCharType="separate"/>
+      </w:r>
+      <w:r>
+        <w:rPr>
+          <w:noProof/>
+        </w:rPr>
+        <w:t>5</w:t>
+      </w:r>
+      <w:r>
+        <w:rPr>
+          <w:noProof/>
+        </w:rPr>
+        <w:fldChar w:fldCharType="end"/>
+      </w:r>
       <w:r>
         <w:t xml:space="preserve"> </w:t>
       </w:r>
       <w:r>
         <w:t>Endpoints disponíveis no path iniciado por /ontologyManager</w:t>
       </w:r>
-      <w:bookmarkEnd w:id="45"/>
+      <w:bookmarkEnd w:id="49"/>
     </w:p>
     <w:p>
       <w:pPr>
@@ -10365,7 +11570,7 @@
       <w:r>
         <w:t xml:space="preserve"> </w:t>
       </w:r>
-      <w:bookmarkEnd w:id="46"/>
+      <w:bookmarkEnd w:id="48"/>
     </w:p>
     <w:p>
       <w:pPr>
@@ -10383,8 +11588,8 @@
           <w:b/>
         </w:rPr>
       </w:pPr>
-      <w:bookmarkStart w:id="47" w:name="_Toc512613681"/>
-      <w:bookmarkStart w:id="48" w:name="_Toc512675977"/>
+      <w:bookmarkStart w:id="50" w:name="_Toc512613681"/>
+      <w:bookmarkStart w:id="51" w:name="_Toc512869698"/>
       <w:r>
         <w:rPr>
           <w:b/>
@@ -10410,8 +11615,8 @@
         </w:rPr>
         <w:t>Armazenamento de dados</w:t>
       </w:r>
-      <w:bookmarkEnd w:id="47"/>
-      <w:bookmarkEnd w:id="48"/>
+      <w:bookmarkEnd w:id="50"/>
+      <w:bookmarkEnd w:id="51"/>
     </w:p>
     <w:p>
       <w:pPr>
@@ -10753,7 +11958,7 @@
           </mc:Choice>
           <mc:Fallback>
             <w:pict>
-              <v:shape w14:anchorId="686984C1" id="Caixa de texto 217" o:spid="_x0000_s1027" type="#_x0000_t202" style="position:absolute;left:0;text-align:left;margin-left:34.45pt;margin-top:139.8pt;width:103.5pt;height:56.25pt;z-index:251667456;visibility:visible;mso-wrap-style:square;mso-width-percent:0;mso-height-percent:0;mso-wrap-distance-left:9pt;mso-wrap-distance-top:3.6pt;mso-wrap-distance-right:9pt;mso-wrap-distance-bottom:3.6pt;mso-position-horizontal:absolute;mso-position-horizontal-relative:margin;mso-position-vertical:absolute;mso-position-vertical-relative:text;mso-width-percent:0;mso-height-percent:0;mso-width-relative:margin;mso-height-relative:margin;v-text-anchor:top" o:gfxdata="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" strokecolor="white [3212]">
+              <v:shape w14:anchorId="686984C1" id="Caixa de texto 217" o:spid="_x0000_s1028" type="#_x0000_t202" style="position:absolute;left:0;text-align:left;margin-left:34.45pt;margin-top:139.8pt;width:103.5pt;height:56.25pt;z-index:251667456;visibility:visible;mso-wrap-style:square;mso-width-percent:0;mso-height-percent:0;mso-wrap-distance-left:9pt;mso-wrap-distance-top:3.6pt;mso-wrap-distance-right:9pt;mso-wrap-distance-bottom:3.6pt;mso-position-horizontal:absolute;mso-position-horizontal-relative:margin;mso-position-vertical:absolute;mso-position-vertical-relative:text;mso-width-percent:0;mso-height-percent:0;mso-width-relative:margin;mso-height-relative:margin;v-text-anchor:top" o:gfxdata="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" strokecolor="white [3212]">
                 <v:textbox>
                   <w:txbxContent>
                     <w:p>
@@ -10856,36 +12061,56 @@
         <w:pStyle w:val="Legenda"/>
         <w:jc w:val="center"/>
       </w:pPr>
-      <w:bookmarkStart w:id="49" w:name="_Toc512675820"/>
+      <w:bookmarkStart w:id="52" w:name="_Toc512870816"/>
       <w:r>
         <w:t xml:space="preserve">Figura </w:t>
       </w:r>
-      <w:fldSimple w:instr=" STYLEREF 1 \s ">
-        <w:r>
-          <w:rPr>
-            <w:noProof/>
-          </w:rPr>
-          <w:t>4</w:t>
-        </w:r>
-      </w:fldSimple>
+      <w:r>
+        <w:fldChar w:fldCharType="begin"/>
+      </w:r>
+      <w:r>
+        <w:instrText xml:space="preserve"> STYLEREF 1 \s </w:instrText>
+      </w:r>
+      <w:r>
+        <w:fldChar w:fldCharType="separate"/>
+      </w:r>
+      <w:r>
+        <w:rPr>
+          <w:noProof/>
+        </w:rPr>
+        <w:t>4</w:t>
+      </w:r>
+      <w:r>
+        <w:fldChar w:fldCharType="end"/>
+      </w:r>
       <w:r>
         <w:t>.</w:t>
       </w:r>
-      <w:fldSimple w:instr=" SEQ Figura \* ARABIC \s 1 ">
-        <w:r>
-          <w:rPr>
-            <w:noProof/>
-          </w:rPr>
-          <w:t>1</w:t>
-        </w:r>
-      </w:fldSimple>
+      <w:r>
+        <w:fldChar w:fldCharType="begin"/>
+      </w:r>
+      <w:r>
+        <w:instrText xml:space="preserve"> SEQ Figura \* ARABIC \s 1 </w:instrText>
+      </w:r>
+      <w:r>
+        <w:fldChar w:fldCharType="separate"/>
+      </w:r>
+      <w:r>
+        <w:rPr>
+          <w:noProof/>
+        </w:rPr>
+        <w:t>1</w:t>
+      </w:r>
+      <w:r>
+        <w:fldChar w:fldCharType="end"/>
+      </w:r>
       <w:r>
         <w:t xml:space="preserve"> </w:t>
       </w:r>
       <w:r>
         <w:t>Representação das dependências de um ficheiro que descreve uma ontologia</w:t>
       </w:r>
-      <w:bookmarkEnd w:id="49"/>
+      <w:bookmarkEnd w:id="52"/>
     </w:p>
     <w:p>
       <w:pPr>
@@ -10915,8 +12140,8 @@
           <w:b/>
         </w:rPr>
       </w:pPr>
-      <w:bookmarkStart w:id="50" w:name="_Toc512613682"/>
-      <w:bookmarkStart w:id="51" w:name="_Toc512675978"/>
+      <w:bookmarkStart w:id="53" w:name="_Toc512613682"/>
+      <w:bookmarkStart w:id="54" w:name="_Toc512869699"/>
       <w:r>
         <w:rPr>
           <w:b/>
@@ -10937,8 +12162,8 @@
         <w:tab/>
         <w:t>Exemplo de utilização</w:t>
       </w:r>
-      <w:bookmarkEnd w:id="50"/>
-      <w:bookmarkEnd w:id="51"/>
+      <w:bookmarkEnd w:id="53"/>
+      <w:bookmarkEnd w:id="54"/>
     </w:p>
     <w:p>
       <w:pPr>
@@ -11079,36 +12304,56 @@
         <w:pStyle w:val="Legenda"/>
         <w:jc w:val="center"/>
       </w:pPr>
-      <w:bookmarkStart w:id="52" w:name="_Toc512675821"/>
+      <w:bookmarkStart w:id="55" w:name="_Toc512870817"/>
       <w:r>
         <w:t xml:space="preserve">Figura </w:t>
       </w:r>
-      <w:fldSimple w:instr=" STYLEREF 1 \s ">
-        <w:r>
-          <w:rPr>
-            <w:noProof/>
-          </w:rPr>
-          <w:t>4</w:t>
-        </w:r>
-      </w:fldSimple>
+      <w:r>
+        <w:fldChar w:fldCharType="begin"/>
+      </w:r>
+      <w:r>
+        <w:instrText xml:space="preserve"> STYLEREF 1 \s </w:instrText>
+      </w:r>
+      <w:r>
+        <w:fldChar w:fldCharType="separate"/>
+      </w:r>
+      <w:r>
+        <w:rPr>
+          <w:noProof/>
+        </w:rPr>
+        <w:t>4</w:t>
+      </w:r>
+      <w:r>
+        <w:fldChar w:fldCharType="end"/>
+      </w:r>
       <w:r>
         <w:t>.</w:t>
       </w:r>
-      <w:fldSimple w:instr=" SEQ Figura \* ARABIC \s 1 ">
-        <w:r>
-          <w:rPr>
-            <w:noProof/>
-          </w:rPr>
-          <w:t>2</w:t>
-        </w:r>
-      </w:fldSimple>
+      <w:r>
+        <w:fldChar w:fldCharType="begin"/>
+      </w:r>
+      <w:r>
+        <w:instrText xml:space="preserve"> SEQ Figura \* ARABIC \s 1 </w:instrText>
+      </w:r>
+      <w:r>
+        <w:fldChar w:fldCharType="separate"/>
+      </w:r>
+      <w:r>
+        <w:rPr>
+          <w:noProof/>
+        </w:rPr>
+        <w:t>2</w:t>
+      </w:r>
+      <w:r>
+        <w:fldChar w:fldCharType="end"/>
+      </w:r>
       <w:r>
         <w:t xml:space="preserve"> </w:t>
       </w:r>
       <w:r>
         <w:t>Exemplo de ficheiro de dados semiestruturados</w:t>
       </w:r>
-      <w:bookmarkEnd w:id="52"/>
+      <w:bookmarkEnd w:id="55"/>
     </w:p>
     <w:p>
       <w:pPr>
@@ -11269,7 +12514,7 @@
           </mc:Choice>
           <mc:Fallback>
             <w:pict>
-              <v:shape w14:anchorId="3316DB39" id="Caixa de texto 23" o:spid="_x0000_s1028" type="#_x0000_t202" style="position:absolute;left:0;text-align:left;margin-left:33.75pt;margin-top:4pt;width:139.5pt;height:79.5pt;z-index:251668480;visibility:visible;mso-wrap-style:square;mso-width-percent:0;mso-height-percent:0;mso-wrap-distance-left:9pt;mso-wrap-distance-top:3.6pt;mso-wrap-distance-right:9pt;mso-wrap-distance-bottom:3.6pt;mso-position-horizontal:absolute;mso-position-horizontal-relative:margin;mso-position-vertical:absolute;mso-position-vertical-relative:text;mso-width-percent:0;mso-height-percent:0;mso-width-relative:margin;mso-height-relative:margin;v-text-anchor:top" o:gfxdata="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" stroked="f">
+              <v:shape w14:anchorId="3316DB39" id="Caixa de texto 23" o:spid="_x0000_s1029" type="#_x0000_t202" style="position:absolute;left:0;text-align:left;margin-left:33.75pt;margin-top:4pt;width:139.5pt;height:79.5pt;z-index:251668480;visibility:visible;mso-wrap-style:square;mso-width-percent:0;mso-height-percent:0;mso-wrap-distance-left:9pt;mso-wrap-distance-top:3.6pt;mso-wrap-distance-right:9pt;mso-wrap-distance-bottom:3.6pt;mso-position-horizontal:absolute;mso-position-horizontal-relative:margin;mso-position-vertical:absolute;mso-position-vertical-relative:text;mso-width-percent:0;mso-height-percent:0;mso-width-relative:margin;mso-height-relative:margin;v-text-anchor:top" o:gfxdata="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" stroked="f">
                 <v:textbox>
                   <w:txbxContent>
                     <w:p>
@@ -11417,36 +12662,56 @@
         <w:pStyle w:val="Legenda"/>
         <w:jc w:val="center"/>
       </w:pPr>
-      <w:bookmarkStart w:id="53" w:name="_Toc512675822"/>
+      <w:bookmarkStart w:id="56" w:name="_Toc512870818"/>
       <w:r>
         <w:t xml:space="preserve">Figura </w:t>
       </w:r>
-      <w:fldSimple w:instr=" STYLEREF 1 \s ">
-        <w:r>
-          <w:rPr>
-            <w:noProof/>
-          </w:rPr>
-          <w:t>4</w:t>
-        </w:r>
-      </w:fldSimple>
+      <w:r>
+        <w:fldChar w:fldCharType="begin"/>
+      </w:r>
+      <w:r>
+        <w:instrText xml:space="preserve"> STYLEREF 1 \s </w:instrText>
+      </w:r>
+      <w:r>
+        <w:fldChar w:fldCharType="separate"/>
+      </w:r>
+      <w:r>
+        <w:rPr>
+          <w:noProof/>
+        </w:rPr>
+        <w:t>4</w:t>
+      </w:r>
+      <w:r>
+        <w:fldChar w:fldCharType="end"/>
+      </w:r>
       <w:r>
         <w:t>.</w:t>
       </w:r>
-      <w:fldSimple w:instr=" SEQ Figura \* ARABIC \s 1 ">
-        <w:r>
-          <w:rPr>
-            <w:noProof/>
-          </w:rPr>
-          <w:t>3</w:t>
-        </w:r>
-      </w:fldSimple>
+      <w:r>
+        <w:fldChar w:fldCharType="begin"/>
+      </w:r>
+      <w:r>
+        <w:instrText xml:space="preserve"> SEQ Figura \* ARABIC \s 1 </w:instrText>
+      </w:r>
+      <w:r>
+        <w:fldChar w:fldCharType="separate"/>
+      </w:r>
+      <w:r>
+        <w:rPr>
+          <w:noProof/>
+        </w:rPr>
+        <w:t>3</w:t>
+      </w:r>
+      <w:r>
+        <w:fldChar w:fldCharType="end"/>
+      </w:r>
       <w:r>
         <w:t xml:space="preserve"> </w:t>
       </w:r>
       <w:r>
         <w:t>Exemplo de árvore gerada pela ferramenta ChaosPop</w:t>
       </w:r>
-      <w:bookmarkEnd w:id="53"/>
+      <w:bookmarkEnd w:id="56"/>
     </w:p>
     <w:p>
       <w:pPr>
@@ -11733,36 +12998,62 @@
         <w:pStyle w:val="Legenda"/>
         <w:jc w:val="center"/>
       </w:pPr>
-      <w:bookmarkStart w:id="54" w:name="_Toc512675812"/>
+      <w:bookmarkStart w:id="57" w:name="_Toc512869808"/>
       <w:r>
         <w:t xml:space="preserve">Tabela </w:t>
       </w:r>
-      <w:fldSimple w:instr=" STYLEREF 1 \s ">
-        <w:r>
-          <w:rPr>
-            <w:noProof/>
-          </w:rPr>
-          <w:t>4</w:t>
-        </w:r>
-      </w:fldSimple>
+      <w:r>
+        <w:fldChar w:fldCharType="begin"/>
+      </w:r>
+      <w:r>
+        <w:instrText xml:space="preserve"> STYLEREF 1 \s </w:instrText>
+      </w:r>
+      <w:r>
+        <w:fldChar w:fldCharType="separate"/>
+      </w:r>
+      <w:r>
+        <w:rPr>
+          <w:noProof/>
+        </w:rPr>
+        <w:t>4</w:t>
+      </w:r>
+      <w:r>
+        <w:rPr>
+          <w:noProof/>
+        </w:rPr>
+        <w:fldChar w:fldCharType="end"/>
+      </w:r>
       <w:r>
         <w:t>.</w:t>
       </w:r>
-      <w:fldSimple w:instr=" SEQ Tabela \* ARABIC \s 1 ">
-        <w:r>
-          <w:rPr>
-            <w:noProof/>
-          </w:rPr>
-          <w:t>6</w:t>
-        </w:r>
-      </w:fldSimple>
+      <w:r>
+        <w:fldChar w:fldCharType="begin"/>
+      </w:r>
+      <w:r>
+        <w:instrText xml:space="preserve"> SEQ Tabela \* ARABIC \s 1 </w:instrText>
+      </w:r>
+      <w:r>
+        <w:fldChar w:fldCharType="separate"/>
+      </w:r>
+      <w:r>
+        <w:rPr>
+          <w:noProof/>
+        </w:rPr>
+        <w:t>6</w:t>
+      </w:r>
+      <w:r>
+        <w:rPr>
+          <w:noProof/>
+        </w:rPr>
+        <w:fldChar w:fldCharType="end"/>
+      </w:r>
       <w:r>
         <w:t xml:space="preserve"> </w:t>
       </w:r>
       <w:r>
         <w:t>Alguns mapeamentos do ficheiro semiestruturado para ontologia</w:t>
       </w:r>
-      <w:bookmarkEnd w:id="54"/>
+      <w:bookmarkEnd w:id="57"/>
     </w:p>
     <w:p/>
     <w:p>
@@ -12011,38 +13302,58 @@
         <w:pStyle w:val="Legenda"/>
         <w:jc w:val="center"/>
       </w:pPr>
-      <w:bookmarkStart w:id="55" w:name="_Ref512675591"/>
-      <w:bookmarkStart w:id="56" w:name="_Toc512675823"/>
+      <w:bookmarkStart w:id="58" w:name="_Ref512675591"/>
+      <w:bookmarkStart w:id="59" w:name="_Toc512870819"/>
       <w:r>
         <w:t xml:space="preserve">Figura </w:t>
       </w:r>
-      <w:fldSimple w:instr=" STYLEREF 1 \s ">
-        <w:r>
-          <w:rPr>
-            <w:noProof/>
-          </w:rPr>
-          <w:t>4</w:t>
-        </w:r>
-      </w:fldSimple>
+      <w:r>
+        <w:fldChar w:fldCharType="begin"/>
+      </w:r>
+      <w:r>
+        <w:instrText xml:space="preserve"> STYLEREF 1 \s </w:instrText>
+      </w:r>
+      <w:r>
+        <w:fldChar w:fldCharType="separate"/>
+      </w:r>
+      <w:r>
+        <w:rPr>
+          <w:noProof/>
+        </w:rPr>
+        <w:t>4</w:t>
+      </w:r>
+      <w:r>
+        <w:fldChar w:fldCharType="end"/>
+      </w:r>
       <w:r>
         <w:t>.</w:t>
       </w:r>
-      <w:fldSimple w:instr=" SEQ Figura \* ARABIC \s 1 ">
-        <w:r>
-          <w:rPr>
-            <w:noProof/>
-          </w:rPr>
-          <w:t>4</w:t>
-        </w:r>
-      </w:fldSimple>
-      <w:bookmarkEnd w:id="55"/>
+      <w:r>
+        <w:fldChar w:fldCharType="begin"/>
+      </w:r>
+      <w:r>
+        <w:instrText xml:space="preserve"> SEQ Figura \* ARABIC \s 1 </w:instrText>
+      </w:r>
+      <w:r>
+        <w:fldChar w:fldCharType="separate"/>
+      </w:r>
+      <w:r>
+        <w:rPr>
+          <w:noProof/>
+        </w:rPr>
+        <w:t>4</w:t>
+      </w:r>
+      <w:r>
+        <w:fldChar w:fldCharType="end"/>
+      </w:r>
+      <w:bookmarkEnd w:id="58"/>
       <w:r>
         <w:t xml:space="preserve"> </w:t>
       </w:r>
       <w:r>
         <w:t>Caso concreto da ontologia após mapear o ficheiro semiestruturado</w:t>
       </w:r>
-      <w:bookmarkEnd w:id="56"/>
+      <w:bookmarkEnd w:id="59"/>
     </w:p>
     <w:p>
       <w:pPr>
@@ -12052,15 +13363,16 @@
     </w:p>
     <w:p>
       <w:pPr>
-        <w:pStyle w:val="Cabealho1"/>
+        <w:pStyle w:val="Ttulo1"/>
         <w:rPr>
           <w:sz w:val="32"/>
         </w:rPr>
       </w:pPr>
-      <w:bookmarkStart w:id="57" w:name="_Toc512613683"/>
-      <w:bookmarkStart w:id="58" w:name="_Ref512241106"/>
-      <w:bookmarkStart w:id="59" w:name="_Ref512241103"/>
-      <w:bookmarkStart w:id="60" w:name="_Toc512675979"/>
+      <w:bookmarkStart w:id="60" w:name="_Toc512613683"/>
+      <w:bookmarkStart w:id="61" w:name="_Ref512241106"/>
+      <w:bookmarkStart w:id="62" w:name="_Ref512241103"/>
+      <w:bookmarkStart w:id="63" w:name="_Ref512869425"/>
+      <w:bookmarkStart w:id="64" w:name="_Toc512869700"/>
       <w:r>
         <w:rPr>
           <w:sz w:val="32"/>
@@ -12068,10 +13380,11 @@
         <w:lastRenderedPageBreak/>
         <w:t>Arquitetura</w:t>
       </w:r>
-      <w:bookmarkEnd w:id="57"/>
-      <w:bookmarkEnd w:id="58"/>
-      <w:bookmarkEnd w:id="59"/>
       <w:bookmarkEnd w:id="60"/>
+      <w:bookmarkEnd w:id="61"/>
+      <w:bookmarkEnd w:id="62"/>
+      <w:bookmarkEnd w:id="63"/>
+      <w:bookmarkEnd w:id="64"/>
     </w:p>
     <w:p>
       <w:pPr>
@@ -12084,18 +13397,13 @@
     </w:p>
     <w:p>
       <w:pPr>
-        <w:jc w:val="both"/>
-      </w:pPr>
-    </w:p>
-    <w:p>
-      <w:pPr>
         <w:pStyle w:val="Cabealho2"/>
         <w:rPr>
           <w:b/>
         </w:rPr>
       </w:pPr>
-      <w:bookmarkStart w:id="61" w:name="_Toc512613684"/>
-      <w:bookmarkStart w:id="62" w:name="_Toc512675980"/>
+      <w:bookmarkStart w:id="65" w:name="_Toc512613684"/>
+      <w:bookmarkStart w:id="66" w:name="_Toc512869701"/>
       <w:r>
         <w:rPr>
           <w:b/>
@@ -12115,8 +13423,8 @@
         <w:tab/>
         <w:t>Descrição</w:t>
       </w:r>
-      <w:bookmarkEnd w:id="61"/>
-      <w:bookmarkEnd w:id="62"/>
+      <w:bookmarkEnd w:id="65"/>
+      <w:bookmarkEnd w:id="66"/>
     </w:p>
     <w:p>
       <w:pPr>
@@ -12257,50 +13565,60 @@
         <w:pStyle w:val="Legenda"/>
         <w:jc w:val="center"/>
       </w:pPr>
-      <w:bookmarkStart w:id="63" w:name="_Ref512675631"/>
-      <w:bookmarkStart w:id="64" w:name="_Toc512675824"/>
+      <w:bookmarkStart w:id="67" w:name="_Ref512675631"/>
+      <w:bookmarkStart w:id="68" w:name="_Toc512870820"/>
       <w:r>
         <w:t xml:space="preserve">Figura </w:t>
       </w:r>
-      <w:fldSimple w:instr=" STYLEREF 1 \s ">
-        <w:r>
-          <w:rPr>
-            <w:noProof/>
-          </w:rPr>
-          <w:t>5</w:t>
-        </w:r>
-      </w:fldSimple>
+      <w:r>
+        <w:fldChar w:fldCharType="begin"/>
+      </w:r>
+      <w:r>
+        <w:instrText xml:space="preserve"> STYLEREF 1 \s </w:instrText>
+      </w:r>
+      <w:r>
+        <w:fldChar w:fldCharType="separate"/>
+      </w:r>
+      <w:r>
+        <w:rPr>
+          <w:noProof/>
+        </w:rPr>
+        <w:t>5</w:t>
+      </w:r>
+      <w:r>
+        <w:fldChar w:fldCharType="end"/>
+      </w:r>
       <w:r>
         <w:t>.</w:t>
       </w:r>
-      <w:fldSimple w:instr=" SEQ Figura \* ARABIC \s 1 ">
-        <w:r>
-          <w:rPr>
-            <w:noProof/>
-          </w:rPr>
-          <w:t>1</w:t>
-        </w:r>
-      </w:fldSimple>
-      <w:bookmarkEnd w:id="63"/>
+      <w:r>
+        <w:fldChar w:fldCharType="begin"/>
+      </w:r>
+      <w:r>
+        <w:instrText xml:space="preserve"> SEQ Figura \* ARABIC \s 1 </w:instrText>
+      </w:r>
+      <w:r>
+        <w:fldChar w:fldCharType="separate"/>
+      </w:r>
+      <w:r>
+        <w:rPr>
+          <w:noProof/>
+        </w:rPr>
+        <w:t>1</w:t>
+      </w:r>
+      <w:r>
+        <w:fldChar w:fldCharType="end"/>
+      </w:r>
+      <w:bookmarkEnd w:id="67"/>
       <w:r>
         <w:t xml:space="preserve"> </w:t>
       </w:r>
       <w:r>
         <w:t>Arquitetura da aplicação</w:t>
       </w:r>
-      <w:bookmarkEnd w:id="64"/>
-    </w:p>
-    <w:p>
-      <w:pPr>
-        <w:pStyle w:val="Legenda"/>
-        <w:jc w:val="center"/>
-      </w:pPr>
-      <w:r>
-        <w:t xml:space="preserve"> </w:t>
-      </w:r>
+      <w:bookmarkEnd w:id="68"/>
     </w:p>
     <w:p/>
-    <w:p/>
     <w:p>
       <w:pPr>
         <w:pStyle w:val="Cabealho2"/>
@@ -12308,8 +13626,8 @@
           <w:b/>
         </w:rPr>
       </w:pPr>
-      <w:bookmarkStart w:id="65" w:name="_Toc512613685"/>
-      <w:bookmarkStart w:id="66" w:name="_Toc512675981"/>
+      <w:bookmarkStart w:id="69" w:name="_Toc512613685"/>
+      <w:bookmarkStart w:id="70" w:name="_Toc512869702"/>
       <w:r>
         <w:rPr>
           <w:b/>
@@ -12330,8 +13648,8 @@
         <w:tab/>
         <w:t>Hybrid Ontology Mapping Interface (H.O.M.I)</w:t>
       </w:r>
-      <w:bookmarkEnd w:id="65"/>
-      <w:bookmarkEnd w:id="66"/>
+      <w:bookmarkEnd w:id="69"/>
+      <w:bookmarkEnd w:id="70"/>
     </w:p>
     <w:p>
       <w:pPr>
@@ -12569,11 +13887,11 @@
           <w:szCs w:val="26"/>
         </w:rPr>
       </w:pPr>
-      <w:bookmarkStart w:id="67" w:name="_Toc512613686"/>
-      <w:bookmarkStart w:id="68" w:name="_Ref512241554"/>
-      <w:bookmarkStart w:id="69" w:name="_Ref512241551"/>
-      <w:bookmarkStart w:id="70" w:name="_Ref512675671"/>
-      <w:bookmarkStart w:id="71" w:name="_Toc512675982"/>
+      <w:bookmarkStart w:id="71" w:name="_Toc512613686"/>
+      <w:bookmarkStart w:id="72" w:name="_Ref512241554"/>
+      <w:bookmarkStart w:id="73" w:name="_Ref512241551"/>
+      <w:bookmarkStart w:id="74" w:name="_Ref512675671"/>
+      <w:bookmarkStart w:id="75" w:name="_Toc512869703"/>
       <w:r>
         <w:rPr>
           <w:b/>
@@ -12599,11 +13917,11 @@
         <w:tab/>
         <w:t>Tecnologias</w:t>
       </w:r>
-      <w:bookmarkEnd w:id="67"/>
-      <w:bookmarkEnd w:id="68"/>
-      <w:bookmarkEnd w:id="69"/>
-      <w:bookmarkEnd w:id="70"/>
       <w:bookmarkEnd w:id="71"/>
+      <w:bookmarkEnd w:id="72"/>
+      <w:bookmarkEnd w:id="73"/>
+      <w:bookmarkEnd w:id="74"/>
+      <w:bookmarkEnd w:id="75"/>
     </w:p>
     <w:p>
       <w:pPr>
@@ -12844,8 +14162,8 @@
           <w:szCs w:val="26"/>
         </w:rPr>
       </w:pPr>
-      <w:bookmarkStart w:id="72" w:name="_Toc512613687"/>
-      <w:bookmarkStart w:id="73" w:name="_Toc512675983"/>
+      <w:bookmarkStart w:id="76" w:name="_Toc512613687"/>
+      <w:bookmarkStart w:id="77" w:name="_Toc512869704"/>
       <w:r>
         <w:rPr>
           <w:b/>
@@ -12871,8 +14189,8 @@
         <w:tab/>
         <w:t>Base de dados</w:t>
       </w:r>
-      <w:bookmarkEnd w:id="72"/>
-      <w:bookmarkEnd w:id="73"/>
+      <w:bookmarkEnd w:id="76"/>
+      <w:bookmarkEnd w:id="77"/>
     </w:p>
     <w:p>
       <w:pPr>
@@ -12923,13 +14241,14 @@
     <w:p/>
     <w:p>
       <w:pPr>
-        <w:pStyle w:val="Cabealho1"/>
+        <w:pStyle w:val="Ttulo1"/>
         <w:rPr>
           <w:sz w:val="32"/>
         </w:rPr>
       </w:pPr>
-      <w:bookmarkStart w:id="74" w:name="_Toc512613688"/>
-      <w:bookmarkStart w:id="75" w:name="_Toc512675984"/>
+      <w:bookmarkStart w:id="78" w:name="_Toc512613688"/>
+      <w:bookmarkStart w:id="79" w:name="_Ref512869501"/>
+      <w:bookmarkStart w:id="80" w:name="_Toc512869705"/>
       <w:r>
         <w:rPr>
           <w:sz w:val="32"/>
@@ -12937,8 +14256,9 @@
         <w:lastRenderedPageBreak/>
         <w:t>Progresso do projeto</w:t>
       </w:r>
-      <w:bookmarkEnd w:id="74"/>
-      <w:bookmarkEnd w:id="75"/>
+      <w:bookmarkEnd w:id="78"/>
+      <w:bookmarkEnd w:id="79"/>
+      <w:bookmarkEnd w:id="80"/>
     </w:p>
     <w:p>
       <w:pPr>
@@ -13030,23 +14350,37 @@
       </w:pPr>
       <w:r>
         <w:tab/>
-        <w:t xml:space="preserve">Na </w:t>
+        <w:t>Na</w:t>
+      </w:r>
+      <w:r>
+        <w:t xml:space="preserve"> </w:t>
       </w:r>
       <w:r>
         <w:fldChar w:fldCharType="begin"/>
       </w:r>
       <w:r>
-        <w:instrText xml:space="preserve"> REF _Ref512252268 \h  \* MERGEFORMAT </w:instrText>
+        <w:instrText xml:space="preserve"> REF _Ref512869663 \h </w:instrText>
       </w:r>
       <w:r>
         <w:fldChar w:fldCharType="separate"/>
       </w:r>
       <w:r>
-        <w:rPr>
-          <w:b/>
-          <w:bCs/>
-        </w:rPr>
-        <w:t>Erro! A origem da referência não foi encontrada.</w:t>
+        <w:t xml:space="preserve">Tabela </w:t>
+      </w:r>
+      <w:r>
+        <w:rPr>
+          <w:noProof/>
+        </w:rPr>
+        <w:t>6</w:t>
+      </w:r>
+      <w:r>
+        <w:t>.</w:t>
+      </w:r>
+      <w:r>
+        <w:rPr>
+          <w:noProof/>
+        </w:rPr>
+        <w:t>1</w:t>
       </w:r>
       <w:r>
         <w:fldChar w:fldCharType="end"/>
@@ -14184,36 +15518,64 @@
         <w:pStyle w:val="Legenda"/>
         <w:jc w:val="center"/>
       </w:pPr>
-      <w:bookmarkStart w:id="76" w:name="_Toc512675813"/>
+      <w:bookmarkStart w:id="81" w:name="_Ref512869663"/>
+      <w:bookmarkStart w:id="82" w:name="_Toc512869809"/>
       <w:r>
         <w:t xml:space="preserve">Tabela </w:t>
       </w:r>
-      <w:fldSimple w:instr=" STYLEREF 1 \s ">
-        <w:r>
-          <w:rPr>
-            <w:noProof/>
-          </w:rPr>
-          <w:t>6</w:t>
-        </w:r>
-      </w:fldSimple>
+      <w:r>
+        <w:fldChar w:fldCharType="begin"/>
+      </w:r>
+      <w:r>
+        <w:instrText xml:space="preserve"> STYLEREF 1 \s </w:instrText>
+      </w:r>
+      <w:r>
+        <w:fldChar w:fldCharType="separate"/>
+      </w:r>
+      <w:r>
+        <w:rPr>
+          <w:noProof/>
+        </w:rPr>
+        <w:t>6</w:t>
+      </w:r>
+      <w:r>
+        <w:rPr>
+          <w:noProof/>
+        </w:rPr>
+        <w:fldChar w:fldCharType="end"/>
+      </w:r>
       <w:r>
         <w:t>.</w:t>
       </w:r>
-      <w:fldSimple w:instr=" SEQ Tabela \* ARABIC \s 1 ">
-        <w:r>
-          <w:rPr>
-            <w:noProof/>
-          </w:rPr>
-          <w:t>1</w:t>
-        </w:r>
-      </w:fldSimple>
+      <w:r>
+        <w:fldChar w:fldCharType="begin"/>
+      </w:r>
+      <w:r>
+        <w:instrText xml:space="preserve"> SEQ Tabela \* ARABIC \s 1 </w:instrText>
+      </w:r>
+      <w:r>
+        <w:fldChar w:fldCharType="separate"/>
+      </w:r>
+      <w:r>
+        <w:rPr>
+          <w:noProof/>
+        </w:rPr>
+        <w:t>1</w:t>
+      </w:r>
+      <w:r>
+        <w:rPr>
+          <w:noProof/>
+        </w:rPr>
+        <w:fldChar w:fldCharType="end"/>
+      </w:r>
+      <w:bookmarkEnd w:id="81"/>
       <w:r>
         <w:t xml:space="preserve"> </w:t>
       </w:r>
       <w:r>
         <w:t>Calendarização atual do projeto</w:t>
       </w:r>
-      <w:bookmarkEnd w:id="76"/>
+      <w:bookmarkEnd w:id="82"/>
     </w:p>
     <w:p>
       <w:pPr>
@@ -14250,7 +15612,7 @@
           <w:tcPr>
             <w:tcW w:w="4901" w:type="pct"/>
           </w:tcPr>
-          <w:bookmarkStart w:id="77" w:name="_Toc512675985" w:displacedByCustomXml="next"/>
+          <w:bookmarkStart w:id="83" w:name="_Toc512869706" w:displacedByCustomXml="next"/>
           <w:sdt>
             <w:sdtPr>
               <w:rPr>
@@ -14265,11 +15627,10 @@
                 <w:docPartUnique/>
               </w:docPartObj>
             </w:sdtPr>
-            <w:sdtEndPr/>
             <w:sdtContent>
               <w:p>
                 <w:pPr>
-                  <w:pStyle w:val="Cabealho1"/>
+                  <w:pStyle w:val="Ttulo1"/>
                   <w:rPr>
                     <w:sz w:val="32"/>
                   </w:rPr>
@@ -14280,7 +15641,7 @@
                   </w:rPr>
                   <w:t>Referências</w:t>
                 </w:r>
-                <w:bookmarkEnd w:id="77"/>
+                <w:bookmarkEnd w:id="83"/>
               </w:p>
               <w:sdt>
                 <w:sdtPr>
@@ -15161,19 +16522,19 @@
     </w:p>
     <w:p>
       <w:pPr>
-        <w:pStyle w:val="Cabealho1"/>
+        <w:pStyle w:val="Ttulo1"/>
         <w:rPr>
           <w:lang w:val="en-US"/>
         </w:rPr>
       </w:pPr>
-      <w:bookmarkStart w:id="78" w:name="_Toc512675986"/>
+      <w:bookmarkStart w:id="84" w:name="_Toc512869707"/>
       <w:r>
         <w:rPr>
           <w:lang w:val="en-US"/>
         </w:rPr>
         <w:t>Bibliografia</w:t>
       </w:r>
-      <w:bookmarkEnd w:id="78"/>
+      <w:bookmarkEnd w:id="84"/>
     </w:p>
     <w:p>
       <w:pPr>
@@ -15270,7 +16631,6 @@
         <w:docPartUnique/>
       </w:docPartObj>
     </w:sdtPr>
-    <w:sdtEndPr/>
     <w:sdtContent>
       <w:p>
         <w:pPr>
@@ -16748,7 +18108,7 @@
     <w:lvl w:ilvl="0" w:tplc="7158B270">
       <w:start w:val="1"/>
       <w:numFmt w:val="decimal"/>
-      <w:pStyle w:val="Cabealho1"/>
+      <w:pStyle w:val="Ttulo1"/>
       <w:lvlText w:val="%1"/>
       <w:lvlJc w:val="left"/>
       <w:pPr>
@@ -18166,10 +19526,10 @@
     <w:name w:val="Normal"/>
     <w:qFormat/>
   </w:style>
-  <w:style w:type="paragraph" w:styleId="Cabealho1">
+  <w:style w:type="paragraph" w:styleId="Ttulo1">
     <w:name w:val="heading 1"/>
     <w:next w:val="Normal"/>
-    <w:link w:val="Cabealho1Carter"/>
+    <w:link w:val="Ttulo1Carter"/>
     <w:uiPriority w:val="9"/>
     <w:unhideWhenUsed/>
     <w:qFormat/>
@@ -18257,9 +19617,9 @@
     <w:semiHidden/>
     <w:unhideWhenUsed/>
   </w:style>
-  <w:style w:type="character" w:customStyle="1" w:styleId="Cabealho1Carter">
-    <w:name w:val="Cabeçalho 1 Caráter"/>
-    <w:link w:val="Cabealho1"/>
+  <w:style w:type="character" w:customStyle="1" w:styleId="Ttulo1Carter">
+    <w:name w:val="Título 1 Caráter"/>
+    <w:link w:val="Ttulo1"/>
     <w:uiPriority w:val="9"/>
     <w:rPr>
       <w:rFonts w:ascii="Cambria" w:eastAsia="Cambria" w:hAnsi="Cambria" w:cs="Cambria"/>
@@ -18538,7 +19898,7 @@
   </w:style>
   <w:style w:type="paragraph" w:styleId="Cabealhodondice">
     <w:name w:val="TOC Heading"/>
-    <w:basedOn w:val="Cabealho1"/>
+    <w:basedOn w:val="Ttulo1"/>
     <w:next w:val="Normal"/>
     <w:uiPriority w:val="39"/>
     <w:unhideWhenUsed/>
@@ -19100,7 +20460,7 @@
 </file>
 
 <file path=customXml/itemProps1.xml><?xml version="1.0" encoding="utf-8"?>
-<ds:datastoreItem xmlns:ds="http://schemas.openxmlformats.org/officeDocument/2006/customXml" ds:itemID="{D09B9088-D570-46AF-B0E6-D6D9B784E733}">
+<ds:datastoreItem xmlns:ds="http://schemas.openxmlformats.org/officeDocument/2006/customXml" ds:itemID="{9985DDA9-B486-4685-B891-619F9747A5A7}">
   <ds:schemaRefs>
     <ds:schemaRef ds:uri="http://schemas.openxmlformats.org/officeDocument/2006/bibliography"/>
   </ds:schemaRefs>

</xml_diff>

<commit_message>
erros ortograficos corrigidos no relatorio
</commit_message>
<xml_diff>
--- a/Relatorio de progresso/progresso.docx
+++ b/Relatorio de progresso/progresso.docx
@@ -2966,7 +2966,7 @@
     </w:p>
     <w:p>
       <w:pPr>
-        <w:pStyle w:val="Ttulo1"/>
+        <w:pStyle w:val="Cabealho1"/>
         <w:numPr>
           <w:ilvl w:val="0"/>
           <w:numId w:val="0"/>
@@ -3648,8 +3648,6 @@
           <w:fldChar w:fldCharType="end"/>
         </w:r>
       </w:hyperlink>
-      <w:bookmarkStart w:id="1" w:name="_GoBack"/>
-      <w:bookmarkEnd w:id="1"/>
     </w:p>
     <w:p>
       <w:pPr>
@@ -3779,7 +3777,7 @@
     <w:p/>
     <w:p>
       <w:pPr>
-        <w:pStyle w:val="Ttulo1"/>
+        <w:pStyle w:val="Cabealho1"/>
         <w:numPr>
           <w:ilvl w:val="0"/>
           <w:numId w:val="0"/>
@@ -3789,7 +3787,7 @@
           <w:szCs w:val="32"/>
         </w:rPr>
       </w:pPr>
-      <w:bookmarkStart w:id="2" w:name="_Toc512869684"/>
+      <w:bookmarkStart w:id="1" w:name="_Toc512869684"/>
       <w:r>
         <w:rPr>
           <w:sz w:val="32"/>
@@ -3798,7 +3796,7 @@
         <w:lastRenderedPageBreak/>
         <w:t>Lista de Tabelas</w:t>
       </w:r>
-      <w:bookmarkEnd w:id="2"/>
+      <w:bookmarkEnd w:id="1"/>
     </w:p>
     <w:p>
       <w:pPr>
@@ -4532,12 +4530,12 @@
     </w:p>
     <w:p>
       <w:pPr>
-        <w:pStyle w:val="Ttulo1"/>
+        <w:pStyle w:val="Cabealho1"/>
         <w:rPr>
           <w:sz w:val="32"/>
         </w:rPr>
       </w:pPr>
-      <w:bookmarkStart w:id="3" w:name="_Toc512869685"/>
+      <w:bookmarkStart w:id="2" w:name="_Toc512869685"/>
       <w:r>
         <w:rPr>
           <w:sz w:val="32"/>
@@ -4557,7 +4555,7 @@
         </w:rPr>
         <w:t>o</w:t>
       </w:r>
-      <w:bookmarkEnd w:id="3"/>
+      <w:bookmarkEnd w:id="2"/>
     </w:p>
     <w:p>
       <w:pPr>
@@ -4946,7 +4944,7 @@
           <w:b/>
         </w:rPr>
       </w:pPr>
-      <w:bookmarkStart w:id="4" w:name="_Toc512869686"/>
+      <w:bookmarkStart w:id="3" w:name="_Toc512869686"/>
       <w:r>
         <w:rPr>
           <w:b/>
@@ -4960,7 +4958,7 @@
         <w:tab/>
         <w:t>Sinopse</w:t>
       </w:r>
-      <w:bookmarkEnd w:id="4"/>
+      <w:bookmarkEnd w:id="3"/>
     </w:p>
     <w:p>
       <w:pPr>
@@ -5470,22 +5468,22 @@
     </w:p>
     <w:p>
       <w:pPr>
-        <w:pStyle w:val="Ttulo1"/>
+        <w:pStyle w:val="Cabealho1"/>
         <w:rPr>
           <w:sz w:val="32"/>
         </w:rPr>
       </w:pPr>
-      <w:bookmarkStart w:id="5" w:name="_Ref512673770"/>
-      <w:bookmarkStart w:id="6" w:name="_Ref512673858"/>
-      <w:bookmarkStart w:id="7" w:name="_Ref512673866"/>
-      <w:bookmarkStart w:id="8" w:name="_Ref512673896"/>
-      <w:bookmarkStart w:id="9" w:name="_Ref512673903"/>
-      <w:bookmarkStart w:id="10" w:name="_Ref512673908"/>
-      <w:bookmarkStart w:id="11" w:name="_Ref512673912"/>
-      <w:bookmarkStart w:id="12" w:name="_Ref512673916"/>
-      <w:bookmarkStart w:id="13" w:name="_Ref512673921"/>
-      <w:bookmarkStart w:id="14" w:name="_Ref512673929"/>
-      <w:bookmarkStart w:id="15" w:name="_Toc512869687"/>
+      <w:bookmarkStart w:id="4" w:name="_Ref512673770"/>
+      <w:bookmarkStart w:id="5" w:name="_Ref512673858"/>
+      <w:bookmarkStart w:id="6" w:name="_Ref512673866"/>
+      <w:bookmarkStart w:id="7" w:name="_Ref512673896"/>
+      <w:bookmarkStart w:id="8" w:name="_Ref512673903"/>
+      <w:bookmarkStart w:id="9" w:name="_Ref512673908"/>
+      <w:bookmarkStart w:id="10" w:name="_Ref512673912"/>
+      <w:bookmarkStart w:id="11" w:name="_Ref512673916"/>
+      <w:bookmarkStart w:id="12" w:name="_Ref512673921"/>
+      <w:bookmarkStart w:id="13" w:name="_Ref512673929"/>
+      <w:bookmarkStart w:id="14" w:name="_Toc512869687"/>
       <w:r>
         <w:rPr>
           <w:sz w:val="32"/>
@@ -5493,6 +5491,7 @@
         <w:lastRenderedPageBreak/>
         <w:t>Ontologias e OWL</w:t>
       </w:r>
+      <w:bookmarkEnd w:id="4"/>
       <w:bookmarkEnd w:id="5"/>
       <w:bookmarkEnd w:id="6"/>
       <w:bookmarkEnd w:id="7"/>
@@ -5503,37 +5502,36 @@
       <w:bookmarkEnd w:id="12"/>
       <w:bookmarkEnd w:id="13"/>
       <w:bookmarkEnd w:id="14"/>
+    </w:p>
+    <w:p>
+      <w:pPr>
+        <w:pStyle w:val="Cabealho2"/>
+        <w:rPr>
+          <w:b/>
+        </w:rPr>
+      </w:pPr>
+      <w:bookmarkStart w:id="15" w:name="_Ref512673805"/>
+      <w:bookmarkStart w:id="16" w:name="_Toc512869688"/>
+      <w:r>
+        <w:rPr>
+          <w:b/>
+        </w:rPr>
+        <w:t xml:space="preserve">2.1 </w:t>
+      </w:r>
+      <w:r>
+        <w:rPr>
+          <w:b/>
+        </w:rPr>
+        <w:tab/>
+      </w:r>
+      <w:r>
+        <w:rPr>
+          <w:b/>
+        </w:rPr>
+        <w:t>Ontologia</w:t>
+      </w:r>
       <w:bookmarkEnd w:id="15"/>
-    </w:p>
-    <w:p>
-      <w:pPr>
-        <w:pStyle w:val="Cabealho2"/>
-        <w:rPr>
-          <w:b/>
-        </w:rPr>
-      </w:pPr>
-      <w:bookmarkStart w:id="16" w:name="_Ref512673805"/>
-      <w:bookmarkStart w:id="17" w:name="_Toc512869688"/>
-      <w:r>
-        <w:rPr>
-          <w:b/>
-        </w:rPr>
-        <w:t xml:space="preserve">2.1 </w:t>
-      </w:r>
-      <w:r>
-        <w:rPr>
-          <w:b/>
-        </w:rPr>
-        <w:tab/>
-      </w:r>
-      <w:r>
-        <w:rPr>
-          <w:b/>
-        </w:rPr>
-        <w:t>Ontologia</w:t>
-      </w:r>
       <w:bookmarkEnd w:id="16"/>
-      <w:bookmarkEnd w:id="17"/>
     </w:p>
     <w:p>
       <w:pPr>
@@ -5547,7 +5545,10 @@
         <w:t xml:space="preserve"> entre eles</w:t>
       </w:r>
       <w:r>
-        <w:t>. Estas (ontologias) são usadas em várias áreas da ciência da computação, tai</w:t>
+        <w:t>. Estas</w:t>
+      </w:r>
+      <w:r>
+        <w:t xml:space="preserve"> são usadas em várias áreas da ciência da computação, tai</w:t>
       </w:r>
       <w:r>
         <w:t>s como inteligência artificial e semântica web,</w:t>
@@ -5778,55 +5779,35 @@
                                 <w:sz w:val="24"/>
                               </w:rPr>
                             </w:pPr>
-                            <w:bookmarkStart w:id="18" w:name="_Toc512870811"/>
-                            <w:bookmarkStart w:id="19" w:name="_Toc512870861"/>
+                            <w:bookmarkStart w:id="17" w:name="_Toc512870811"/>
+                            <w:bookmarkStart w:id="18" w:name="_Toc512870861"/>
                             <w:r>
                               <w:t xml:space="preserve">Figura </w:t>
                             </w:r>
-                            <w:r>
-                              <w:fldChar w:fldCharType="begin"/>
-                            </w:r>
-                            <w:r>
-                              <w:instrText xml:space="preserve"> STYLEREF 1 \s </w:instrText>
-                            </w:r>
-                            <w:r>
-                              <w:fldChar w:fldCharType="separate"/>
-                            </w:r>
-                            <w:r>
-                              <w:rPr>
-                                <w:noProof/>
-                              </w:rPr>
-                              <w:t>2</w:t>
-                            </w:r>
-                            <w:r>
-                              <w:fldChar w:fldCharType="end"/>
-                            </w:r>
+                            <w:fldSimple w:instr=" STYLEREF 1 \s ">
+                              <w:r>
+                                <w:rPr>
+                                  <w:noProof/>
+                                </w:rPr>
+                                <w:t>2</w:t>
+                              </w:r>
+                            </w:fldSimple>
                             <w:r>
                               <w:t>.</w:t>
                             </w:r>
-                            <w:r>
-                              <w:fldChar w:fldCharType="begin"/>
-                            </w:r>
-                            <w:r>
-                              <w:instrText xml:space="preserve"> SEQ Figura \* ARABIC \s 1 </w:instrText>
-                            </w:r>
-                            <w:r>
-                              <w:fldChar w:fldCharType="separate"/>
-                            </w:r>
-                            <w:r>
-                              <w:rPr>
-                                <w:noProof/>
-                              </w:rPr>
-                              <w:t>1</w:t>
-                            </w:r>
-                            <w:r>
-                              <w:fldChar w:fldCharType="end"/>
-                            </w:r>
+                            <w:fldSimple w:instr=" SEQ Figura \* ARABIC \s 1 ">
+                              <w:r>
+                                <w:rPr>
+                                  <w:noProof/>
+                                </w:rPr>
+                                <w:t>1</w:t>
+                              </w:r>
+                            </w:fldSimple>
                             <w:r>
                               <w:t xml:space="preserve"> Exemplo de uma instância de uma ontologia</w:t>
                             </w:r>
+                            <w:bookmarkEnd w:id="17"/>
                             <w:bookmarkEnd w:id="18"/>
-                            <w:bookmarkEnd w:id="19"/>
                           </w:p>
                         </w:txbxContent>
                       </wps:txbx>
@@ -5860,55 +5841,35 @@
                           <w:sz w:val="24"/>
                         </w:rPr>
                       </w:pPr>
-                      <w:bookmarkStart w:id="20" w:name="_Toc512870811"/>
-                      <w:bookmarkStart w:id="21" w:name="_Toc512870861"/>
+                      <w:bookmarkStart w:id="19" w:name="_Toc512870811"/>
+                      <w:bookmarkStart w:id="20" w:name="_Toc512870861"/>
                       <w:r>
                         <w:t xml:space="preserve">Figura </w:t>
                       </w:r>
-                      <w:r>
-                        <w:fldChar w:fldCharType="begin"/>
-                      </w:r>
-                      <w:r>
-                        <w:instrText xml:space="preserve"> STYLEREF 1 \s </w:instrText>
-                      </w:r>
-                      <w:r>
-                        <w:fldChar w:fldCharType="separate"/>
-                      </w:r>
-                      <w:r>
-                        <w:rPr>
-                          <w:noProof/>
-                        </w:rPr>
-                        <w:t>2</w:t>
-                      </w:r>
-                      <w:r>
-                        <w:fldChar w:fldCharType="end"/>
-                      </w:r>
+                      <w:fldSimple w:instr=" STYLEREF 1 \s ">
+                        <w:r>
+                          <w:rPr>
+                            <w:noProof/>
+                          </w:rPr>
+                          <w:t>2</w:t>
+                        </w:r>
+                      </w:fldSimple>
                       <w:r>
                         <w:t>.</w:t>
                       </w:r>
-                      <w:r>
-                        <w:fldChar w:fldCharType="begin"/>
-                      </w:r>
-                      <w:r>
-                        <w:instrText xml:space="preserve"> SEQ Figura \* ARABIC \s 1 </w:instrText>
-                      </w:r>
-                      <w:r>
-                        <w:fldChar w:fldCharType="separate"/>
-                      </w:r>
-                      <w:r>
-                        <w:rPr>
-                          <w:noProof/>
-                        </w:rPr>
-                        <w:t>1</w:t>
-                      </w:r>
-                      <w:r>
-                        <w:fldChar w:fldCharType="end"/>
-                      </w:r>
+                      <w:fldSimple w:instr=" SEQ Figura \* ARABIC \s 1 ">
+                        <w:r>
+                          <w:rPr>
+                            <w:noProof/>
+                          </w:rPr>
+                          <w:t>1</w:t>
+                        </w:r>
+                      </w:fldSimple>
                       <w:r>
                         <w:t xml:space="preserve"> Exemplo de uma instância de uma ontologia</w:t>
                       </w:r>
+                      <w:bookmarkEnd w:id="19"/>
                       <w:bookmarkEnd w:id="20"/>
-                      <w:bookmarkEnd w:id="21"/>
                     </w:p>
                   </w:txbxContent>
                 </v:textbox>
@@ -6028,55 +5989,35 @@
                                 <w:sz w:val="24"/>
                               </w:rPr>
                             </w:pPr>
-                            <w:bookmarkStart w:id="22" w:name="_Toc512870812"/>
-                            <w:bookmarkStart w:id="23" w:name="_Toc512870862"/>
+                            <w:bookmarkStart w:id="21" w:name="_Toc512870812"/>
+                            <w:bookmarkStart w:id="22" w:name="_Toc512870862"/>
                             <w:r>
                               <w:t xml:space="preserve">Figura </w:t>
                             </w:r>
-                            <w:r>
-                              <w:fldChar w:fldCharType="begin"/>
-                            </w:r>
-                            <w:r>
-                              <w:instrText xml:space="preserve"> STYLEREF 1 \s </w:instrText>
-                            </w:r>
-                            <w:r>
-                              <w:fldChar w:fldCharType="separate"/>
-                            </w:r>
-                            <w:r>
-                              <w:rPr>
-                                <w:noProof/>
-                              </w:rPr>
-                              <w:t>2</w:t>
-                            </w:r>
-                            <w:r>
-                              <w:fldChar w:fldCharType="end"/>
-                            </w:r>
+                            <w:fldSimple w:instr=" STYLEREF 1 \s ">
+                              <w:r>
+                                <w:rPr>
+                                  <w:noProof/>
+                                </w:rPr>
+                                <w:t>2</w:t>
+                              </w:r>
+                            </w:fldSimple>
                             <w:r>
                               <w:t>.</w:t>
                             </w:r>
-                            <w:r>
-                              <w:fldChar w:fldCharType="begin"/>
-                            </w:r>
-                            <w:r>
-                              <w:instrText xml:space="preserve"> SEQ Figura \* ARABIC \s 1 </w:instrText>
-                            </w:r>
-                            <w:r>
-                              <w:fldChar w:fldCharType="separate"/>
-                            </w:r>
-                            <w:r>
-                              <w:rPr>
-                                <w:noProof/>
-                              </w:rPr>
-                              <w:t>2</w:t>
-                            </w:r>
-                            <w:r>
-                              <w:fldChar w:fldCharType="end"/>
-                            </w:r>
+                            <w:fldSimple w:instr=" SEQ Figura \* ARABIC \s 1 ">
+                              <w:r>
+                                <w:rPr>
+                                  <w:noProof/>
+                                </w:rPr>
+                                <w:t>2</w:t>
+                              </w:r>
+                            </w:fldSimple>
                             <w:r>
                               <w:t xml:space="preserve"> Exemplo de uma ontologia</w:t>
                             </w:r>
+                            <w:bookmarkEnd w:id="21"/>
                             <w:bookmarkEnd w:id="22"/>
-                            <w:bookmarkEnd w:id="23"/>
                           </w:p>
                         </w:txbxContent>
                       </wps:txbx>
@@ -6106,55 +6047,35 @@
                           <w:sz w:val="24"/>
                         </w:rPr>
                       </w:pPr>
-                      <w:bookmarkStart w:id="24" w:name="_Toc512870812"/>
-                      <w:bookmarkStart w:id="25" w:name="_Toc512870862"/>
+                      <w:bookmarkStart w:id="23" w:name="_Toc512870812"/>
+                      <w:bookmarkStart w:id="24" w:name="_Toc512870862"/>
                       <w:r>
                         <w:t xml:space="preserve">Figura </w:t>
                       </w:r>
-                      <w:r>
-                        <w:fldChar w:fldCharType="begin"/>
-                      </w:r>
-                      <w:r>
-                        <w:instrText xml:space="preserve"> STYLEREF 1 \s </w:instrText>
-                      </w:r>
-                      <w:r>
-                        <w:fldChar w:fldCharType="separate"/>
-                      </w:r>
-                      <w:r>
-                        <w:rPr>
-                          <w:noProof/>
-                        </w:rPr>
-                        <w:t>2</w:t>
-                      </w:r>
-                      <w:r>
-                        <w:fldChar w:fldCharType="end"/>
-                      </w:r>
+                      <w:fldSimple w:instr=" STYLEREF 1 \s ">
+                        <w:r>
+                          <w:rPr>
+                            <w:noProof/>
+                          </w:rPr>
+                          <w:t>2</w:t>
+                        </w:r>
+                      </w:fldSimple>
                       <w:r>
                         <w:t>.</w:t>
                       </w:r>
-                      <w:r>
-                        <w:fldChar w:fldCharType="begin"/>
-                      </w:r>
-                      <w:r>
-                        <w:instrText xml:space="preserve"> SEQ Figura \* ARABIC \s 1 </w:instrText>
-                      </w:r>
-                      <w:r>
-                        <w:fldChar w:fldCharType="separate"/>
-                      </w:r>
-                      <w:r>
-                        <w:rPr>
-                          <w:noProof/>
-                        </w:rPr>
-                        <w:t>2</w:t>
-                      </w:r>
-                      <w:r>
-                        <w:fldChar w:fldCharType="end"/>
-                      </w:r>
+                      <w:fldSimple w:instr=" SEQ Figura \* ARABIC \s 1 ">
+                        <w:r>
+                          <w:rPr>
+                            <w:noProof/>
+                          </w:rPr>
+                          <w:t>2</w:t>
+                        </w:r>
+                      </w:fldSimple>
                       <w:r>
                         <w:t xml:space="preserve"> Exemplo de uma ontologia</w:t>
                       </w:r>
+                      <w:bookmarkEnd w:id="23"/>
                       <w:bookmarkEnd w:id="24"/>
-                      <w:bookmarkEnd w:id="25"/>
                     </w:p>
                   </w:txbxContent>
                 </v:textbox>
@@ -6209,8 +6130,8 @@
           <w:b/>
         </w:rPr>
       </w:pPr>
-      <w:bookmarkStart w:id="26" w:name="_Ref512675512"/>
-      <w:bookmarkStart w:id="27" w:name="_Toc512869689"/>
+      <w:bookmarkStart w:id="25" w:name="_Ref512675512"/>
+      <w:bookmarkStart w:id="26" w:name="_Toc512869689"/>
       <w:r>
         <w:rPr>
           <w:b/>
@@ -6230,8 +6151,8 @@
         </w:rPr>
         <w:t>OWL</w:t>
       </w:r>
+      <w:bookmarkEnd w:id="25"/>
       <w:bookmarkEnd w:id="26"/>
-      <w:bookmarkEnd w:id="27"/>
     </w:p>
     <w:p>
       <w:pPr>
@@ -6248,7 +6169,13 @@
         <w:t>Ontology Web Language</w:t>
       </w:r>
       <w:r>
-        <w:t>) é uma linguagem utilizada para definir e instanciar ontologias em Web. Em OWL conseguimos definir as 4 propriedades de ontologias descritas acima (indivíduos, classes, atributos e relacionamentos). Esta linguagem foi desenhada para processar conteúdo (informação), facilitando assim</w:t>
+        <w:t xml:space="preserve">) é uma linguagem utilizada para definir e instanciar ontologias em Web. Em OWL conseguimos definir as 4 propriedades de ontologias descritas acima (indivíduos, classes, atributos e relacionamentos). Esta linguagem foi desenhada para processar </w:t>
+      </w:r>
+      <w:r>
+        <w:t>informação</w:t>
+      </w:r>
+      <w:r>
+        <w:t xml:space="preserve"> facilitando assim</w:t>
       </w:r>
       <w:r>
         <w:t xml:space="preserve"> a</w:t>
@@ -6698,53 +6625,33 @@
         <w:pStyle w:val="Legenda"/>
         <w:jc w:val="center"/>
       </w:pPr>
-      <w:bookmarkStart w:id="28" w:name="_Toc512870813"/>
+      <w:bookmarkStart w:id="27" w:name="_Toc512870813"/>
       <w:r>
         <w:t xml:space="preserve">Figura </w:t>
       </w:r>
-      <w:r>
-        <w:fldChar w:fldCharType="begin"/>
-      </w:r>
-      <w:r>
-        <w:instrText xml:space="preserve"> STYLEREF 1 \s </w:instrText>
-      </w:r>
-      <w:r>
-        <w:fldChar w:fldCharType="separate"/>
-      </w:r>
-      <w:r>
-        <w:rPr>
-          <w:noProof/>
-        </w:rPr>
-        <w:t>2</w:t>
-      </w:r>
-      <w:r>
-        <w:fldChar w:fldCharType="end"/>
-      </w:r>
+      <w:fldSimple w:instr=" STYLEREF 1 \s ">
+        <w:r>
+          <w:rPr>
+            <w:noProof/>
+          </w:rPr>
+          <w:t>2</w:t>
+        </w:r>
+      </w:fldSimple>
       <w:r>
         <w:t>.</w:t>
       </w:r>
-      <w:r>
-        <w:fldChar w:fldCharType="begin"/>
-      </w:r>
-      <w:r>
-        <w:instrText xml:space="preserve"> SEQ Figura \* ARABIC \s 1 </w:instrText>
-      </w:r>
-      <w:r>
-        <w:fldChar w:fldCharType="separate"/>
-      </w:r>
-      <w:r>
-        <w:rPr>
-          <w:noProof/>
-        </w:rPr>
-        <w:t>3</w:t>
-      </w:r>
-      <w:r>
-        <w:fldChar w:fldCharType="end"/>
-      </w:r>
+      <w:fldSimple w:instr=" SEQ Figura \* ARABIC \s 1 ">
+        <w:r>
+          <w:rPr>
+            <w:noProof/>
+          </w:rPr>
+          <w:t>3</w:t>
+        </w:r>
+      </w:fldSimple>
       <w:r>
         <w:t xml:space="preserve"> Exemplo de uma classe em OWL</w:t>
       </w:r>
-      <w:bookmarkEnd w:id="28"/>
+      <w:bookmarkEnd w:id="27"/>
     </w:p>
     <w:p/>
     <w:p>
@@ -6805,53 +6712,33 @@
         <w:pStyle w:val="Legenda"/>
         <w:jc w:val="center"/>
       </w:pPr>
-      <w:bookmarkStart w:id="29" w:name="_Toc512870814"/>
+      <w:bookmarkStart w:id="28" w:name="_Toc512870814"/>
       <w:r>
         <w:t xml:space="preserve">Figura </w:t>
       </w:r>
-      <w:r>
-        <w:fldChar w:fldCharType="begin"/>
-      </w:r>
-      <w:r>
-        <w:instrText xml:space="preserve"> STYLEREF 1 \s </w:instrText>
-      </w:r>
-      <w:r>
-        <w:fldChar w:fldCharType="separate"/>
-      </w:r>
-      <w:r>
-        <w:rPr>
-          <w:noProof/>
-        </w:rPr>
-        <w:t>2</w:t>
-      </w:r>
-      <w:r>
-        <w:fldChar w:fldCharType="end"/>
-      </w:r>
+      <w:fldSimple w:instr=" STYLEREF 1 \s ">
+        <w:r>
+          <w:rPr>
+            <w:noProof/>
+          </w:rPr>
+          <w:t>2</w:t>
+        </w:r>
+      </w:fldSimple>
       <w:r>
         <w:t>.</w:t>
       </w:r>
-      <w:r>
-        <w:fldChar w:fldCharType="begin"/>
-      </w:r>
-      <w:r>
-        <w:instrText xml:space="preserve"> SEQ Figura \* ARABIC \s 1 </w:instrText>
-      </w:r>
-      <w:r>
-        <w:fldChar w:fldCharType="separate"/>
-      </w:r>
-      <w:r>
-        <w:rPr>
-          <w:noProof/>
-        </w:rPr>
-        <w:t>4</w:t>
-      </w:r>
-      <w:r>
-        <w:fldChar w:fldCharType="end"/>
-      </w:r>
+      <w:fldSimple w:instr=" SEQ Figura \* ARABIC \s 1 ">
+        <w:r>
+          <w:rPr>
+            <w:noProof/>
+          </w:rPr>
+          <w:t>4</w:t>
+        </w:r>
+      </w:fldSimple>
       <w:r>
         <w:t xml:space="preserve"> Exemplos de object properties: hasPartner, hasChild, hasParent</w:t>
       </w:r>
-      <w:bookmarkEnd w:id="29"/>
+      <w:bookmarkEnd w:id="28"/>
     </w:p>
     <w:p/>
     <w:p>
@@ -6911,53 +6798,33 @@
         <w:pStyle w:val="Legenda"/>
         <w:jc w:val="center"/>
       </w:pPr>
-      <w:bookmarkStart w:id="30" w:name="_Toc512870815"/>
+      <w:bookmarkStart w:id="29" w:name="_Toc512870815"/>
       <w:r>
         <w:t xml:space="preserve">Figura </w:t>
       </w:r>
-      <w:r>
-        <w:fldChar w:fldCharType="begin"/>
-      </w:r>
-      <w:r>
-        <w:instrText xml:space="preserve"> STYLEREF 1 \s </w:instrText>
-      </w:r>
-      <w:r>
-        <w:fldChar w:fldCharType="separate"/>
-      </w:r>
-      <w:r>
-        <w:rPr>
-          <w:noProof/>
-        </w:rPr>
-        <w:t>2</w:t>
-      </w:r>
-      <w:r>
-        <w:fldChar w:fldCharType="end"/>
-      </w:r>
+      <w:fldSimple w:instr=" STYLEREF 1 \s ">
+        <w:r>
+          <w:rPr>
+            <w:noProof/>
+          </w:rPr>
+          <w:t>2</w:t>
+        </w:r>
+      </w:fldSimple>
       <w:r>
         <w:t>.</w:t>
       </w:r>
-      <w:r>
-        <w:fldChar w:fldCharType="begin"/>
-      </w:r>
-      <w:r>
-        <w:instrText xml:space="preserve"> SEQ Figura \* ARABIC \s 1 </w:instrText>
-      </w:r>
-      <w:r>
-        <w:fldChar w:fldCharType="separate"/>
-      </w:r>
-      <w:r>
-        <w:rPr>
-          <w:noProof/>
-        </w:rPr>
-        <w:t>5</w:t>
-      </w:r>
-      <w:r>
-        <w:fldChar w:fldCharType="end"/>
-      </w:r>
+      <w:fldSimple w:instr=" SEQ Figura \* ARABIC \s 1 ">
+        <w:r>
+          <w:rPr>
+            <w:noProof/>
+          </w:rPr>
+          <w:t>5</w:t>
+        </w:r>
+      </w:fldSimple>
       <w:r>
         <w:t xml:space="preserve"> Exemplos de datatype properties: alsoKnownAs, hasFamilyName, hasFirstGivenName</w:t>
       </w:r>
-      <w:bookmarkEnd w:id="30"/>
+      <w:bookmarkEnd w:id="29"/>
     </w:p>
     <w:p>
       <w:pPr>
@@ -7040,23 +6907,30 @@
     </w:p>
     <w:p>
       <w:pPr>
-        <w:pStyle w:val="Ttulo1"/>
-      </w:pPr>
-      <w:bookmarkStart w:id="31" w:name="_Ref512869341"/>
-      <w:bookmarkStart w:id="32" w:name="_Toc512869690"/>
+        <w:pStyle w:val="Cabealho1"/>
+      </w:pPr>
+      <w:bookmarkStart w:id="30" w:name="_Ref512869341"/>
+      <w:bookmarkStart w:id="31" w:name="_Toc512869690"/>
       <w:r>
         <w:lastRenderedPageBreak/>
         <w:t>Descrição do Problema</w:t>
       </w:r>
+      <w:bookmarkEnd w:id="30"/>
       <w:bookmarkEnd w:id="31"/>
-      <w:bookmarkEnd w:id="32"/>
     </w:p>
     <w:p>
       <w:pPr>
         <w:ind w:firstLine="708"/>
-      </w:pPr>
-      <w:r>
-        <w:t>Como referido na introdução, com o avançar da tecnologia e, consequentemente, da propagação de dados leva a que esta informação seja descrita em mais que uma linguagem/estrutura, sendo as mais comuns JSON, XML e OWL</w:t>
+        <w:jc w:val="both"/>
+      </w:pPr>
+      <w:r>
+        <w:t>Como referido na introdução, com o avançar da tecnologia e, consequentemente, da propagação de dados leva a que esta informação seja descrita em mais que uma linguagem</w:t>
+      </w:r>
+      <w:r>
+        <w:t xml:space="preserve"> </w:t>
+      </w:r>
+      <w:r>
+        <w:t>/estrutura, sendo as mais comuns JSON, XML e OWL</w:t>
       </w:r>
       <w:r>
         <w:t xml:space="preserve">. </w:t>
@@ -7101,7 +6975,7 @@
           <w:b/>
         </w:rPr>
       </w:pPr>
-      <w:bookmarkStart w:id="33" w:name="_Toc512869691"/>
+      <w:bookmarkStart w:id="32" w:name="_Toc512869691"/>
       <w:r>
         <w:rPr>
           <w:b/>
@@ -7126,7 +7000,7 @@
         </w:rPr>
         <w:t>Ferramentas já existentes</w:t>
       </w:r>
-      <w:bookmarkEnd w:id="33"/>
+      <w:bookmarkEnd w:id="32"/>
     </w:p>
     <w:p>
       <w:pPr>
@@ -7303,7 +7177,7 @@
           <w:b/>
         </w:rPr>
       </w:pPr>
-      <w:bookmarkStart w:id="34" w:name="_Toc512869692"/>
+      <w:bookmarkStart w:id="33" w:name="_Toc512869692"/>
       <w:r>
         <w:rPr>
           <w:b/>
@@ -7334,7 +7208,7 @@
         </w:rPr>
         <w:t>Apollo</w:t>
       </w:r>
-      <w:bookmarkEnd w:id="34"/>
+      <w:bookmarkEnd w:id="33"/>
     </w:p>
     <w:p>
       <w:pPr>
@@ -7506,7 +7380,7 @@
           <w:b/>
         </w:rPr>
       </w:pPr>
-      <w:bookmarkStart w:id="35" w:name="_Toc512869693"/>
+      <w:bookmarkStart w:id="34" w:name="_Toc512869693"/>
       <w:r>
         <w:rPr>
           <w:b/>
@@ -7549,7 +7423,7 @@
         </w:rPr>
         <w:t>Protégé</w:t>
       </w:r>
-      <w:bookmarkEnd w:id="35"/>
+      <w:bookmarkEnd w:id="34"/>
       <w:r>
         <w:rPr>
           <w:b/>
@@ -7753,7 +7627,7 @@
           <w:b/>
         </w:rPr>
       </w:pPr>
-      <w:bookmarkStart w:id="36" w:name="_Toc512869694"/>
+      <w:bookmarkStart w:id="35" w:name="_Toc512869694"/>
       <w:r>
         <w:rPr>
           <w:b/>
@@ -7796,7 +7670,7 @@
         </w:rPr>
         <w:t>Swoop</w:t>
       </w:r>
-      <w:bookmarkEnd w:id="36"/>
+      <w:bookmarkEnd w:id="35"/>
     </w:p>
     <w:p>
       <w:pPr>
@@ -8058,7 +7932,7 @@
           <w:b/>
         </w:rPr>
       </w:pPr>
-      <w:bookmarkStart w:id="37" w:name="_Toc512869695"/>
+      <w:bookmarkStart w:id="36" w:name="_Toc512869695"/>
       <w:r>
         <w:rPr>
           <w:b/>
@@ -8077,7 +7951,7 @@
         </w:rPr>
         <w:t>Como HOMI se compara com estas ferramentas</w:t>
       </w:r>
-      <w:bookmarkEnd w:id="37"/>
+      <w:bookmarkEnd w:id="36"/>
     </w:p>
     <w:p>
       <w:pPr>
@@ -8145,7 +8019,13 @@
         <w:t>,</w:t>
       </w:r>
       <w:r>
-        <w:t xml:space="preserve"> fácil e intuitiva, ou seja, que funcione da forma que o utilizador espera que funciona, </w:t>
+        <w:t xml:space="preserve"> fácil e intuitiva, ou seja, que funcione da forma que o utilizador espera que funcion</w:t>
+      </w:r>
+      <w:r>
+        <w:t>e</w:t>
+      </w:r>
+      <w:r>
+        <w:t xml:space="preserve">, </w:t>
       </w:r>
       <w:r>
         <w:t>bem como a opção de apenas criar uma nova inst</w:t>
@@ -8790,59 +8670,33 @@
         <w:pStyle w:val="Legenda"/>
         <w:jc w:val="center"/>
       </w:pPr>
-      <w:bookmarkStart w:id="38" w:name="_Toc512869802"/>
+      <w:bookmarkStart w:id="37" w:name="_Toc512869802"/>
       <w:r>
         <w:t xml:space="preserve">Tabela </w:t>
       </w:r>
-      <w:r>
-        <w:fldChar w:fldCharType="begin"/>
-      </w:r>
-      <w:r>
-        <w:instrText xml:space="preserve"> STYLEREF 1 \s </w:instrText>
-      </w:r>
-      <w:r>
-        <w:fldChar w:fldCharType="separate"/>
-      </w:r>
-      <w:r>
-        <w:rPr>
-          <w:noProof/>
-        </w:rPr>
-        <w:t>3</w:t>
-      </w:r>
-      <w:r>
-        <w:rPr>
-          <w:noProof/>
-        </w:rPr>
-        <w:fldChar w:fldCharType="end"/>
-      </w:r>
+      <w:fldSimple w:instr=" STYLEREF 1 \s ">
+        <w:r>
+          <w:rPr>
+            <w:noProof/>
+          </w:rPr>
+          <w:t>3</w:t>
+        </w:r>
+      </w:fldSimple>
       <w:r>
         <w:t>.</w:t>
       </w:r>
-      <w:r>
-        <w:fldChar w:fldCharType="begin"/>
-      </w:r>
-      <w:r>
-        <w:instrText xml:space="preserve"> SEQ Tabela \* ARABIC \s 1 </w:instrText>
-      </w:r>
-      <w:r>
-        <w:fldChar w:fldCharType="separate"/>
-      </w:r>
-      <w:r>
-        <w:rPr>
-          <w:noProof/>
-        </w:rPr>
-        <w:t>1</w:t>
-      </w:r>
-      <w:r>
-        <w:rPr>
-          <w:noProof/>
-        </w:rPr>
-        <w:fldChar w:fldCharType="end"/>
-      </w:r>
+      <w:fldSimple w:instr=" SEQ Tabela \* ARABIC \s 1 ">
+        <w:r>
+          <w:rPr>
+            <w:noProof/>
+          </w:rPr>
+          <w:t>1</w:t>
+        </w:r>
+      </w:fldSimple>
       <w:r>
         <w:t xml:space="preserve"> Comparação entre várias ferramentas e a nossa aplicação</w:t>
       </w:r>
-      <w:bookmarkEnd w:id="38"/>
+      <w:bookmarkEnd w:id="37"/>
     </w:p>
     <w:p/>
     <w:p/>
@@ -8850,18 +8704,18 @@
     <w:p/>
     <w:p>
       <w:pPr>
-        <w:pStyle w:val="Ttulo1"/>
-      </w:pPr>
-      <w:bookmarkStart w:id="39" w:name="_Toc512613679"/>
-      <w:bookmarkStart w:id="40" w:name="_Ref512869360"/>
-      <w:bookmarkStart w:id="41" w:name="_Toc512869696"/>
+        <w:pStyle w:val="Cabealho1"/>
+      </w:pPr>
+      <w:bookmarkStart w:id="38" w:name="_Toc512613679"/>
+      <w:bookmarkStart w:id="39" w:name="_Ref512869360"/>
+      <w:bookmarkStart w:id="40" w:name="_Toc512869696"/>
       <w:r>
         <w:lastRenderedPageBreak/>
         <w:t>Chaos Pop</w:t>
       </w:r>
+      <w:bookmarkEnd w:id="38"/>
       <w:bookmarkEnd w:id="39"/>
       <w:bookmarkEnd w:id="40"/>
-      <w:bookmarkEnd w:id="41"/>
     </w:p>
     <w:p>
       <w:pPr>
@@ -8906,7 +8760,7 @@
           <w:b/>
         </w:rPr>
       </w:pPr>
-      <w:bookmarkStart w:id="42" w:name="_Toc512869697"/>
+      <w:bookmarkStart w:id="41" w:name="_Toc512869697"/>
       <w:r>
         <w:rPr>
           <w:b/>
@@ -8925,7 +8779,7 @@
         </w:rPr>
         <w:t>API</w:t>
       </w:r>
-      <w:bookmarkEnd w:id="42"/>
+      <w:bookmarkEnd w:id="41"/>
     </w:p>
     <w:p>
       <w:pPr>
@@ -9421,61 +9275,35 @@
         <w:pStyle w:val="Legenda"/>
         <w:jc w:val="center"/>
       </w:pPr>
-      <w:bookmarkStart w:id="43" w:name="_Toc512613613"/>
-      <w:bookmarkStart w:id="44" w:name="_Toc512869803"/>
+      <w:bookmarkStart w:id="42" w:name="_Toc512613613"/>
+      <w:bookmarkStart w:id="43" w:name="_Toc512869803"/>
       <w:r>
         <w:t xml:space="preserve">Tabela </w:t>
       </w:r>
-      <w:r>
-        <w:fldChar w:fldCharType="begin"/>
-      </w:r>
-      <w:r>
-        <w:instrText xml:space="preserve"> STYLEREF 1 \s </w:instrText>
-      </w:r>
-      <w:r>
-        <w:fldChar w:fldCharType="separate"/>
-      </w:r>
-      <w:r>
-        <w:rPr>
-          <w:noProof/>
-        </w:rPr>
-        <w:t>4</w:t>
-      </w:r>
-      <w:r>
-        <w:rPr>
-          <w:noProof/>
-        </w:rPr>
-        <w:fldChar w:fldCharType="end"/>
-      </w:r>
+      <w:fldSimple w:instr=" STYLEREF 1 \s ">
+        <w:r>
+          <w:rPr>
+            <w:noProof/>
+          </w:rPr>
+          <w:t>4</w:t>
+        </w:r>
+      </w:fldSimple>
       <w:r>
         <w:t>.</w:t>
       </w:r>
-      <w:r>
-        <w:fldChar w:fldCharType="begin"/>
-      </w:r>
-      <w:r>
-        <w:instrText xml:space="preserve"> SEQ Tabela \* ARABIC \s 1 </w:instrText>
-      </w:r>
-      <w:r>
-        <w:fldChar w:fldCharType="separate"/>
-      </w:r>
-      <w:r>
-        <w:rPr>
-          <w:noProof/>
-        </w:rPr>
-        <w:t>1</w:t>
-      </w:r>
-      <w:r>
-        <w:rPr>
-          <w:noProof/>
-        </w:rPr>
-        <w:fldChar w:fldCharType="end"/>
-      </w:r>
+      <w:fldSimple w:instr=" SEQ Tabela \* ARABIC \s 1 ">
+        <w:r>
+          <w:rPr>
+            <w:noProof/>
+          </w:rPr>
+          <w:t>1</w:t>
+        </w:r>
+      </w:fldSimple>
       <w:r>
         <w:t xml:space="preserve"> Endpoints disponíveis no path iniciado por /individualMappingManager</w:t>
       </w:r>
+      <w:bookmarkEnd w:id="42"/>
       <w:bookmarkEnd w:id="43"/>
-      <w:bookmarkEnd w:id="44"/>
     </w:p>
     <w:p/>
     <w:tbl>
@@ -9971,62 +9799,36 @@
           <w:b/>
         </w:rPr>
       </w:pPr>
-      <w:bookmarkStart w:id="45" w:name="_Toc512869804"/>
+      <w:bookmarkStart w:id="44" w:name="_Toc512869804"/>
       <w:r>
         <w:t xml:space="preserve">Tabela </w:t>
       </w:r>
-      <w:r>
-        <w:fldChar w:fldCharType="begin"/>
-      </w:r>
-      <w:r>
-        <w:instrText xml:space="preserve"> STYLEREF 1 \s </w:instrText>
-      </w:r>
-      <w:r>
-        <w:fldChar w:fldCharType="separate"/>
-      </w:r>
-      <w:r>
-        <w:rPr>
-          <w:noProof/>
-        </w:rPr>
-        <w:t>4</w:t>
-      </w:r>
-      <w:r>
-        <w:rPr>
-          <w:noProof/>
-        </w:rPr>
-        <w:fldChar w:fldCharType="end"/>
-      </w:r>
+      <w:fldSimple w:instr=" STYLEREF 1 \s ">
+        <w:r>
+          <w:rPr>
+            <w:noProof/>
+          </w:rPr>
+          <w:t>4</w:t>
+        </w:r>
+      </w:fldSimple>
       <w:r>
         <w:t>.</w:t>
       </w:r>
-      <w:r>
-        <w:fldChar w:fldCharType="begin"/>
-      </w:r>
-      <w:r>
-        <w:instrText xml:space="preserve"> SEQ Tabela \* ARABIC \s 1 </w:instrText>
-      </w:r>
-      <w:r>
-        <w:fldChar w:fldCharType="separate"/>
-      </w:r>
-      <w:r>
-        <w:rPr>
-          <w:noProof/>
-        </w:rPr>
-        <w:t>2</w:t>
-      </w:r>
-      <w:r>
-        <w:rPr>
-          <w:noProof/>
-        </w:rPr>
-        <w:fldChar w:fldCharType="end"/>
-      </w:r>
+      <w:fldSimple w:instr=" SEQ Tabela \* ARABIC \s 1 ">
+        <w:r>
+          <w:rPr>
+            <w:noProof/>
+          </w:rPr>
+          <w:t>2</w:t>
+        </w:r>
+      </w:fldSimple>
       <w:r>
         <w:t xml:space="preserve"> </w:t>
       </w:r>
       <w:r>
         <w:t>Endpoints disponíveis no path iniciado por /fileManager</w:t>
       </w:r>
-      <w:bookmarkEnd w:id="45"/>
+      <w:bookmarkEnd w:id="44"/>
     </w:p>
     <w:tbl>
       <w:tblPr>
@@ -10325,62 +10127,36 @@
         <w:pStyle w:val="Legenda"/>
         <w:jc w:val="center"/>
       </w:pPr>
-      <w:bookmarkStart w:id="46" w:name="_Toc512869805"/>
+      <w:bookmarkStart w:id="45" w:name="_Toc512869805"/>
       <w:r>
         <w:t xml:space="preserve">Tabela </w:t>
       </w:r>
-      <w:r>
-        <w:fldChar w:fldCharType="begin"/>
-      </w:r>
-      <w:r>
-        <w:instrText xml:space="preserve"> STYLEREF 1 \s </w:instrText>
-      </w:r>
-      <w:r>
-        <w:fldChar w:fldCharType="separate"/>
-      </w:r>
-      <w:r>
-        <w:rPr>
-          <w:noProof/>
-        </w:rPr>
-        <w:t>4</w:t>
-      </w:r>
-      <w:r>
-        <w:rPr>
-          <w:noProof/>
-        </w:rPr>
-        <w:fldChar w:fldCharType="end"/>
-      </w:r>
+      <w:fldSimple w:instr=" STYLEREF 1 \s ">
+        <w:r>
+          <w:rPr>
+            <w:noProof/>
+          </w:rPr>
+          <w:t>4</w:t>
+        </w:r>
+      </w:fldSimple>
       <w:r>
         <w:t>.</w:t>
       </w:r>
-      <w:r>
-        <w:fldChar w:fldCharType="begin"/>
-      </w:r>
-      <w:r>
-        <w:instrText xml:space="preserve"> SEQ Tabela \* ARABIC \s 1 </w:instrText>
-      </w:r>
-      <w:r>
-        <w:fldChar w:fldCharType="separate"/>
-      </w:r>
-      <w:r>
-        <w:rPr>
-          <w:noProof/>
-        </w:rPr>
-        <w:t>3</w:t>
-      </w:r>
-      <w:r>
-        <w:rPr>
-          <w:noProof/>
-        </w:rPr>
-        <w:fldChar w:fldCharType="end"/>
-      </w:r>
+      <w:fldSimple w:instr=" SEQ Tabela \* ARABIC \s 1 ">
+        <w:r>
+          <w:rPr>
+            <w:noProof/>
+          </w:rPr>
+          <w:t>3</w:t>
+        </w:r>
+      </w:fldSimple>
       <w:r>
         <w:t xml:space="preserve"> </w:t>
       </w:r>
       <w:r>
         <w:t>Endpoints disponíveis no path iniciado por /mappingManager</w:t>
       </w:r>
-      <w:bookmarkEnd w:id="46"/>
+      <w:bookmarkEnd w:id="45"/>
     </w:p>
     <w:p/>
     <w:tbl>
@@ -10676,62 +10452,36 @@
           <w:b/>
         </w:rPr>
       </w:pPr>
-      <w:bookmarkStart w:id="47" w:name="_Toc512869806"/>
+      <w:bookmarkStart w:id="46" w:name="_Toc512869806"/>
       <w:r>
         <w:t xml:space="preserve">Tabela </w:t>
       </w:r>
-      <w:r>
-        <w:fldChar w:fldCharType="begin"/>
-      </w:r>
-      <w:r>
-        <w:instrText xml:space="preserve"> STYLEREF 1 \s </w:instrText>
-      </w:r>
-      <w:r>
-        <w:fldChar w:fldCharType="separate"/>
-      </w:r>
-      <w:r>
-        <w:rPr>
-          <w:noProof/>
-        </w:rPr>
-        <w:t>4</w:t>
-      </w:r>
-      <w:r>
-        <w:rPr>
-          <w:noProof/>
-        </w:rPr>
-        <w:fldChar w:fldCharType="end"/>
-      </w:r>
+      <w:fldSimple w:instr=" STYLEREF 1 \s ">
+        <w:r>
+          <w:rPr>
+            <w:noProof/>
+          </w:rPr>
+          <w:t>4</w:t>
+        </w:r>
+      </w:fldSimple>
       <w:r>
         <w:t>.</w:t>
       </w:r>
-      <w:r>
-        <w:fldChar w:fldCharType="begin"/>
-      </w:r>
-      <w:r>
-        <w:instrText xml:space="preserve"> SEQ Tabela \* ARABIC \s 1 </w:instrText>
-      </w:r>
-      <w:r>
-        <w:fldChar w:fldCharType="separate"/>
-      </w:r>
-      <w:r>
-        <w:rPr>
-          <w:noProof/>
-        </w:rPr>
-        <w:t>4</w:t>
-      </w:r>
-      <w:r>
-        <w:rPr>
-          <w:noProof/>
-        </w:rPr>
-        <w:fldChar w:fldCharType="end"/>
-      </w:r>
+      <w:fldSimple w:instr=" SEQ Tabela \* ARABIC \s 1 ">
+        <w:r>
+          <w:rPr>
+            <w:noProof/>
+          </w:rPr>
+          <w:t>4</w:t>
+        </w:r>
+      </w:fldSimple>
       <w:r>
         <w:t xml:space="preserve"> </w:t>
       </w:r>
       <w:r>
         <w:t>Endpoints disponíveis no path iniciado por /nodeManager</w:t>
       </w:r>
-      <w:bookmarkEnd w:id="47"/>
+      <w:bookmarkEnd w:id="46"/>
     </w:p>
     <w:p/>
     <w:tbl>
@@ -11504,63 +11254,37 @@
         <w:pStyle w:val="Legenda"/>
         <w:framePr w:hSpace="141" w:wrap="around" w:vAnchor="text" w:hAnchor="page" w:x="3145" w:y="7334"/>
       </w:pPr>
+      <w:bookmarkStart w:id="47" w:name="_Toc512869807"/>
       <w:bookmarkStart w:id="48" w:name="_Toc512613616"/>
-      <w:bookmarkStart w:id="49" w:name="_Toc512869807"/>
       <w:r>
         <w:t xml:space="preserve">Tabela </w:t>
       </w:r>
-      <w:r>
-        <w:fldChar w:fldCharType="begin"/>
-      </w:r>
-      <w:r>
-        <w:instrText xml:space="preserve"> STYLEREF 1 \s </w:instrText>
-      </w:r>
-      <w:r>
-        <w:fldChar w:fldCharType="separate"/>
-      </w:r>
-      <w:r>
-        <w:rPr>
-          <w:noProof/>
-        </w:rPr>
-        <w:t>4</w:t>
-      </w:r>
-      <w:r>
-        <w:rPr>
-          <w:noProof/>
-        </w:rPr>
-        <w:fldChar w:fldCharType="end"/>
-      </w:r>
+      <w:fldSimple w:instr=" STYLEREF 1 \s ">
+        <w:r>
+          <w:rPr>
+            <w:noProof/>
+          </w:rPr>
+          <w:t>4</w:t>
+        </w:r>
+      </w:fldSimple>
       <w:r>
         <w:t>.</w:t>
       </w:r>
-      <w:r>
-        <w:fldChar w:fldCharType="begin"/>
-      </w:r>
-      <w:r>
-        <w:instrText xml:space="preserve"> SEQ Tabela \* ARABIC \s 1 </w:instrText>
-      </w:r>
-      <w:r>
-        <w:fldChar w:fldCharType="separate"/>
-      </w:r>
-      <w:r>
-        <w:rPr>
-          <w:noProof/>
-        </w:rPr>
-        <w:t>5</w:t>
-      </w:r>
-      <w:r>
-        <w:rPr>
-          <w:noProof/>
-        </w:rPr>
-        <w:fldChar w:fldCharType="end"/>
-      </w:r>
+      <w:fldSimple w:instr=" SEQ Tabela \* ARABIC \s 1 ">
+        <w:r>
+          <w:rPr>
+            <w:noProof/>
+          </w:rPr>
+          <w:t>5</w:t>
+        </w:r>
+      </w:fldSimple>
       <w:r>
         <w:t xml:space="preserve"> </w:t>
       </w:r>
       <w:r>
         <w:t>Endpoints disponíveis no path iniciado por /ontologyManager</w:t>
       </w:r>
-      <w:bookmarkEnd w:id="49"/>
+      <w:bookmarkEnd w:id="47"/>
     </w:p>
     <w:p>
       <w:pPr>
@@ -11588,8 +11312,8 @@
           <w:b/>
         </w:rPr>
       </w:pPr>
-      <w:bookmarkStart w:id="50" w:name="_Toc512613681"/>
-      <w:bookmarkStart w:id="51" w:name="_Toc512869698"/>
+      <w:bookmarkStart w:id="49" w:name="_Toc512613681"/>
+      <w:bookmarkStart w:id="50" w:name="_Toc512869698"/>
       <w:r>
         <w:rPr>
           <w:b/>
@@ -11615,8 +11339,8 @@
         </w:rPr>
         <w:t>Armazenamento de dados</w:t>
       </w:r>
+      <w:bookmarkEnd w:id="49"/>
       <w:bookmarkEnd w:id="50"/>
-      <w:bookmarkEnd w:id="51"/>
     </w:p>
     <w:p>
       <w:pPr>
@@ -12061,56 +11785,36 @@
         <w:pStyle w:val="Legenda"/>
         <w:jc w:val="center"/>
       </w:pPr>
-      <w:bookmarkStart w:id="52" w:name="_Toc512870816"/>
+      <w:bookmarkStart w:id="51" w:name="_Toc512870816"/>
       <w:r>
         <w:t xml:space="preserve">Figura </w:t>
       </w:r>
-      <w:r>
-        <w:fldChar w:fldCharType="begin"/>
-      </w:r>
-      <w:r>
-        <w:instrText xml:space="preserve"> STYLEREF 1 \s </w:instrText>
-      </w:r>
-      <w:r>
-        <w:fldChar w:fldCharType="separate"/>
-      </w:r>
-      <w:r>
-        <w:rPr>
-          <w:noProof/>
-        </w:rPr>
-        <w:t>4</w:t>
-      </w:r>
-      <w:r>
-        <w:fldChar w:fldCharType="end"/>
-      </w:r>
+      <w:fldSimple w:instr=" STYLEREF 1 \s ">
+        <w:r>
+          <w:rPr>
+            <w:noProof/>
+          </w:rPr>
+          <w:t>4</w:t>
+        </w:r>
+      </w:fldSimple>
       <w:r>
         <w:t>.</w:t>
       </w:r>
-      <w:r>
-        <w:fldChar w:fldCharType="begin"/>
-      </w:r>
-      <w:r>
-        <w:instrText xml:space="preserve"> SEQ Figura \* ARABIC \s 1 </w:instrText>
-      </w:r>
-      <w:r>
-        <w:fldChar w:fldCharType="separate"/>
-      </w:r>
-      <w:r>
-        <w:rPr>
-          <w:noProof/>
-        </w:rPr>
-        <w:t>1</w:t>
-      </w:r>
-      <w:r>
-        <w:fldChar w:fldCharType="end"/>
-      </w:r>
+      <w:fldSimple w:instr=" SEQ Figura \* ARABIC \s 1 ">
+        <w:r>
+          <w:rPr>
+            <w:noProof/>
+          </w:rPr>
+          <w:t>1</w:t>
+        </w:r>
+      </w:fldSimple>
       <w:r>
         <w:t xml:space="preserve"> </w:t>
       </w:r>
       <w:r>
         <w:t>Representação das dependências de um ficheiro que descreve uma ontologia</w:t>
       </w:r>
-      <w:bookmarkEnd w:id="52"/>
+      <w:bookmarkEnd w:id="51"/>
     </w:p>
     <w:p>
       <w:pPr>
@@ -12140,8 +11844,8 @@
           <w:b/>
         </w:rPr>
       </w:pPr>
-      <w:bookmarkStart w:id="53" w:name="_Toc512613682"/>
-      <w:bookmarkStart w:id="54" w:name="_Toc512869699"/>
+      <w:bookmarkStart w:id="52" w:name="_Toc512613682"/>
+      <w:bookmarkStart w:id="53" w:name="_Toc512869699"/>
       <w:r>
         <w:rPr>
           <w:b/>
@@ -12162,8 +11866,8 @@
         <w:tab/>
         <w:t>Exemplo de utilização</w:t>
       </w:r>
+      <w:bookmarkEnd w:id="52"/>
       <w:bookmarkEnd w:id="53"/>
-      <w:bookmarkEnd w:id="54"/>
     </w:p>
     <w:p>
       <w:pPr>
@@ -12304,56 +12008,36 @@
         <w:pStyle w:val="Legenda"/>
         <w:jc w:val="center"/>
       </w:pPr>
-      <w:bookmarkStart w:id="55" w:name="_Toc512870817"/>
+      <w:bookmarkStart w:id="54" w:name="_Toc512870817"/>
       <w:r>
         <w:t xml:space="preserve">Figura </w:t>
       </w:r>
-      <w:r>
-        <w:fldChar w:fldCharType="begin"/>
-      </w:r>
-      <w:r>
-        <w:instrText xml:space="preserve"> STYLEREF 1 \s </w:instrText>
-      </w:r>
-      <w:r>
-        <w:fldChar w:fldCharType="separate"/>
-      </w:r>
-      <w:r>
-        <w:rPr>
-          <w:noProof/>
-        </w:rPr>
-        <w:t>4</w:t>
-      </w:r>
-      <w:r>
-        <w:fldChar w:fldCharType="end"/>
-      </w:r>
+      <w:fldSimple w:instr=" STYLEREF 1 \s ">
+        <w:r>
+          <w:rPr>
+            <w:noProof/>
+          </w:rPr>
+          <w:t>4</w:t>
+        </w:r>
+      </w:fldSimple>
       <w:r>
         <w:t>.</w:t>
       </w:r>
-      <w:r>
-        <w:fldChar w:fldCharType="begin"/>
-      </w:r>
-      <w:r>
-        <w:instrText xml:space="preserve"> SEQ Figura \* ARABIC \s 1 </w:instrText>
-      </w:r>
-      <w:r>
-        <w:fldChar w:fldCharType="separate"/>
-      </w:r>
-      <w:r>
-        <w:rPr>
-          <w:noProof/>
-        </w:rPr>
-        <w:t>2</w:t>
-      </w:r>
-      <w:r>
-        <w:fldChar w:fldCharType="end"/>
-      </w:r>
+      <w:fldSimple w:instr=" SEQ Figura \* ARABIC \s 1 ">
+        <w:r>
+          <w:rPr>
+            <w:noProof/>
+          </w:rPr>
+          <w:t>2</w:t>
+        </w:r>
+      </w:fldSimple>
       <w:r>
         <w:t xml:space="preserve"> </w:t>
       </w:r>
       <w:r>
         <w:t>Exemplo de ficheiro de dados semiestruturados</w:t>
       </w:r>
-      <w:bookmarkEnd w:id="55"/>
+      <w:bookmarkEnd w:id="54"/>
     </w:p>
     <w:p>
       <w:pPr>
@@ -12662,56 +12346,36 @@
         <w:pStyle w:val="Legenda"/>
         <w:jc w:val="center"/>
       </w:pPr>
-      <w:bookmarkStart w:id="56" w:name="_Toc512870818"/>
+      <w:bookmarkStart w:id="55" w:name="_Toc512870818"/>
       <w:r>
         <w:t xml:space="preserve">Figura </w:t>
       </w:r>
-      <w:r>
-        <w:fldChar w:fldCharType="begin"/>
-      </w:r>
-      <w:r>
-        <w:instrText xml:space="preserve"> STYLEREF 1 \s </w:instrText>
-      </w:r>
-      <w:r>
-        <w:fldChar w:fldCharType="separate"/>
-      </w:r>
-      <w:r>
-        <w:rPr>
-          <w:noProof/>
-        </w:rPr>
-        <w:t>4</w:t>
-      </w:r>
-      <w:r>
-        <w:fldChar w:fldCharType="end"/>
-      </w:r>
+      <w:fldSimple w:instr=" STYLEREF 1 \s ">
+        <w:r>
+          <w:rPr>
+            <w:noProof/>
+          </w:rPr>
+          <w:t>4</w:t>
+        </w:r>
+      </w:fldSimple>
       <w:r>
         <w:t>.</w:t>
       </w:r>
-      <w:r>
-        <w:fldChar w:fldCharType="begin"/>
-      </w:r>
-      <w:r>
-        <w:instrText xml:space="preserve"> SEQ Figura \* ARABIC \s 1 </w:instrText>
-      </w:r>
-      <w:r>
-        <w:fldChar w:fldCharType="separate"/>
-      </w:r>
-      <w:r>
-        <w:rPr>
-          <w:noProof/>
-        </w:rPr>
-        <w:t>3</w:t>
-      </w:r>
-      <w:r>
-        <w:fldChar w:fldCharType="end"/>
-      </w:r>
+      <w:fldSimple w:instr=" SEQ Figura \* ARABIC \s 1 ">
+        <w:r>
+          <w:rPr>
+            <w:noProof/>
+          </w:rPr>
+          <w:t>3</w:t>
+        </w:r>
+      </w:fldSimple>
       <w:r>
         <w:t xml:space="preserve"> </w:t>
       </w:r>
       <w:r>
         <w:t>Exemplo de árvore gerada pela ferramenta ChaosPop</w:t>
       </w:r>
-      <w:bookmarkEnd w:id="56"/>
+      <w:bookmarkEnd w:id="55"/>
     </w:p>
     <w:p>
       <w:pPr>
@@ -12998,62 +12662,36 @@
         <w:pStyle w:val="Legenda"/>
         <w:jc w:val="center"/>
       </w:pPr>
-      <w:bookmarkStart w:id="57" w:name="_Toc512869808"/>
+      <w:bookmarkStart w:id="56" w:name="_Toc512869808"/>
       <w:r>
         <w:t xml:space="preserve">Tabela </w:t>
       </w:r>
-      <w:r>
-        <w:fldChar w:fldCharType="begin"/>
-      </w:r>
-      <w:r>
-        <w:instrText xml:space="preserve"> STYLEREF 1 \s </w:instrText>
-      </w:r>
-      <w:r>
-        <w:fldChar w:fldCharType="separate"/>
-      </w:r>
-      <w:r>
-        <w:rPr>
-          <w:noProof/>
-        </w:rPr>
-        <w:t>4</w:t>
-      </w:r>
-      <w:r>
-        <w:rPr>
-          <w:noProof/>
-        </w:rPr>
-        <w:fldChar w:fldCharType="end"/>
-      </w:r>
+      <w:fldSimple w:instr=" STYLEREF 1 \s ">
+        <w:r>
+          <w:rPr>
+            <w:noProof/>
+          </w:rPr>
+          <w:t>4</w:t>
+        </w:r>
+      </w:fldSimple>
       <w:r>
         <w:t>.</w:t>
       </w:r>
-      <w:r>
-        <w:fldChar w:fldCharType="begin"/>
-      </w:r>
-      <w:r>
-        <w:instrText xml:space="preserve"> SEQ Tabela \* ARABIC \s 1 </w:instrText>
-      </w:r>
-      <w:r>
-        <w:fldChar w:fldCharType="separate"/>
-      </w:r>
-      <w:r>
-        <w:rPr>
-          <w:noProof/>
-        </w:rPr>
-        <w:t>6</w:t>
-      </w:r>
-      <w:r>
-        <w:rPr>
-          <w:noProof/>
-        </w:rPr>
-        <w:fldChar w:fldCharType="end"/>
-      </w:r>
+      <w:fldSimple w:instr=" SEQ Tabela \* ARABIC \s 1 ">
+        <w:r>
+          <w:rPr>
+            <w:noProof/>
+          </w:rPr>
+          <w:t>6</w:t>
+        </w:r>
+      </w:fldSimple>
       <w:r>
         <w:t xml:space="preserve"> </w:t>
       </w:r>
       <w:r>
         <w:t>Alguns mapeamentos do ficheiro semiestruturado para ontologia</w:t>
       </w:r>
-      <w:bookmarkEnd w:id="57"/>
+      <w:bookmarkEnd w:id="56"/>
     </w:p>
     <w:p/>
     <w:p>
@@ -13302,58 +12940,38 @@
         <w:pStyle w:val="Legenda"/>
         <w:jc w:val="center"/>
       </w:pPr>
-      <w:bookmarkStart w:id="58" w:name="_Ref512675591"/>
-      <w:bookmarkStart w:id="59" w:name="_Toc512870819"/>
+      <w:bookmarkStart w:id="57" w:name="_Ref512675591"/>
+      <w:bookmarkStart w:id="58" w:name="_Toc512870819"/>
       <w:r>
         <w:t xml:space="preserve">Figura </w:t>
       </w:r>
-      <w:r>
-        <w:fldChar w:fldCharType="begin"/>
-      </w:r>
-      <w:r>
-        <w:instrText xml:space="preserve"> STYLEREF 1 \s </w:instrText>
-      </w:r>
-      <w:r>
-        <w:fldChar w:fldCharType="separate"/>
-      </w:r>
-      <w:r>
-        <w:rPr>
-          <w:noProof/>
-        </w:rPr>
-        <w:t>4</w:t>
-      </w:r>
-      <w:r>
-        <w:fldChar w:fldCharType="end"/>
-      </w:r>
+      <w:fldSimple w:instr=" STYLEREF 1 \s ">
+        <w:r>
+          <w:rPr>
+            <w:noProof/>
+          </w:rPr>
+          <w:t>4</w:t>
+        </w:r>
+      </w:fldSimple>
       <w:r>
         <w:t>.</w:t>
       </w:r>
-      <w:r>
-        <w:fldChar w:fldCharType="begin"/>
-      </w:r>
-      <w:r>
-        <w:instrText xml:space="preserve"> SEQ Figura \* ARABIC \s 1 </w:instrText>
-      </w:r>
-      <w:r>
-        <w:fldChar w:fldCharType="separate"/>
-      </w:r>
-      <w:r>
-        <w:rPr>
-          <w:noProof/>
-        </w:rPr>
-        <w:t>4</w:t>
-      </w:r>
-      <w:r>
-        <w:fldChar w:fldCharType="end"/>
+      <w:fldSimple w:instr=" SEQ Figura \* ARABIC \s 1 ">
+        <w:r>
+          <w:rPr>
+            <w:noProof/>
+          </w:rPr>
+          <w:t>4</w:t>
+        </w:r>
+      </w:fldSimple>
+      <w:bookmarkEnd w:id="57"/>
+      <w:r>
+        <w:t xml:space="preserve"> </w:t>
+      </w:r>
+      <w:r>
+        <w:t>Caso concreto da ontologia após mapear o ficheiro semiestruturado</w:t>
       </w:r>
       <w:bookmarkEnd w:id="58"/>
-      <w:r>
-        <w:t xml:space="preserve"> </w:t>
-      </w:r>
-      <w:r>
-        <w:t>Caso concreto da ontologia após mapear o ficheiro semiestruturado</w:t>
-      </w:r>
-      <w:bookmarkEnd w:id="59"/>
     </w:p>
     <w:p>
       <w:pPr>
@@ -13363,16 +12981,16 @@
     </w:p>
     <w:p>
       <w:pPr>
-        <w:pStyle w:val="Ttulo1"/>
+        <w:pStyle w:val="Cabealho1"/>
         <w:rPr>
           <w:sz w:val="32"/>
         </w:rPr>
       </w:pPr>
-      <w:bookmarkStart w:id="60" w:name="_Toc512613683"/>
-      <w:bookmarkStart w:id="61" w:name="_Ref512241106"/>
-      <w:bookmarkStart w:id="62" w:name="_Ref512241103"/>
-      <w:bookmarkStart w:id="63" w:name="_Ref512869425"/>
-      <w:bookmarkStart w:id="64" w:name="_Toc512869700"/>
+      <w:bookmarkStart w:id="59" w:name="_Toc512613683"/>
+      <w:bookmarkStart w:id="60" w:name="_Ref512241106"/>
+      <w:bookmarkStart w:id="61" w:name="_Ref512241103"/>
+      <w:bookmarkStart w:id="62" w:name="_Ref512869425"/>
+      <w:bookmarkStart w:id="63" w:name="_Toc512869700"/>
       <w:r>
         <w:rPr>
           <w:sz w:val="32"/>
@@ -13380,11 +12998,11 @@
         <w:lastRenderedPageBreak/>
         <w:t>Arquitetura</w:t>
       </w:r>
+      <w:bookmarkEnd w:id="59"/>
       <w:bookmarkEnd w:id="60"/>
       <w:bookmarkEnd w:id="61"/>
       <w:bookmarkEnd w:id="62"/>
       <w:bookmarkEnd w:id="63"/>
-      <w:bookmarkEnd w:id="64"/>
     </w:p>
     <w:p>
       <w:pPr>
@@ -13402,8 +13020,8 @@
           <w:b/>
         </w:rPr>
       </w:pPr>
-      <w:bookmarkStart w:id="65" w:name="_Toc512613684"/>
-      <w:bookmarkStart w:id="66" w:name="_Toc512869701"/>
+      <w:bookmarkStart w:id="64" w:name="_Toc512613684"/>
+      <w:bookmarkStart w:id="65" w:name="_Toc512869701"/>
       <w:r>
         <w:rPr>
           <w:b/>
@@ -13423,8 +13041,8 @@
         <w:tab/>
         <w:t>Descrição</w:t>
       </w:r>
+      <w:bookmarkEnd w:id="64"/>
       <w:bookmarkEnd w:id="65"/>
-      <w:bookmarkEnd w:id="66"/>
     </w:p>
     <w:p>
       <w:pPr>
@@ -13444,7 +13062,31 @@
         <w:rPr>
           <w:szCs w:val="24"/>
         </w:rPr>
-        <w:t>.1 mostra a arquitetura da aplicação, na qual está representada a interação entre as camadas existentes. Esta interação inicia-se quando o utilizador (3) insere um ficheiro com a definição de uma ontologia (1) e, opcionalmente, um segundo ficheiro (2). Estes ficheiros irão ser submetidos a API Chaos Pop (5). De seguida irá ser gerada uma interface gráfica (4) onde o usuário poderá anotar novos dados aos vários conceitos presentes no ficheiro que descreve uma ontologia (1) ou mapear os conceitos do ficheiro semiestruturado (2) com os termos do</w:t>
+        <w:t>.1 mostra a arquitetura da aplicação, na qual está representada a interação entre as camadas existentes. Esta interação inicia-se quando o utilizador (3) insere um ficheiro com a definição de uma ontologia (1) e, opcionalmente, um segundo ficheiro (2). Estes</w:t>
+      </w:r>
+      <w:r>
+        <w:rPr>
+          <w:szCs w:val="24"/>
+        </w:rPr>
+        <w:t xml:space="preserve"> ficheiros irão ser submetidos à</w:t>
+      </w:r>
+      <w:r>
+        <w:rPr>
+          <w:szCs w:val="24"/>
+        </w:rPr>
+        <w:t xml:space="preserve"> API Chaos Pop (5). De seguida irá ser gerada uma interface gráfica (4) onde o </w:t>
+      </w:r>
+      <w:r>
+        <w:rPr>
+          <w:szCs w:val="24"/>
+        </w:rPr>
+        <w:t>utilizador</w:t>
+      </w:r>
+      <w:r>
+        <w:rPr>
+          <w:szCs w:val="24"/>
+        </w:rPr>
+        <w:t xml:space="preserve"> poderá anotar novos dados aos vários conceitos presentes no ficheiro que descreve uma ontologia (1) ou mapear os conceitos do ficheiro semiestruturado (2) com os termos do</w:t>
       </w:r>
       <w:r>
         <w:rPr>
@@ -13470,7 +13112,19 @@
         <w:rPr>
           <w:szCs w:val="24"/>
         </w:rPr>
-        <w:t xml:space="preserve">.  Iremos também dar a opção ao usuário de guardar os ficheiros de </w:t>
+        <w:t xml:space="preserve">.  Iremos também dar a opção ao </w:t>
+      </w:r>
+      <w:r>
+        <w:rPr>
+          <w:szCs w:val="24"/>
+        </w:rPr>
+        <w:t>utilizador</w:t>
+      </w:r>
+      <w:r>
+        <w:rPr>
+          <w:szCs w:val="24"/>
+        </w:rPr>
+        <w:t xml:space="preserve"> de guardar os ficheiros de </w:t>
       </w:r>
       <w:r>
         <w:rPr>
@@ -13565,58 +13219,38 @@
         <w:pStyle w:val="Legenda"/>
         <w:jc w:val="center"/>
       </w:pPr>
-      <w:bookmarkStart w:id="67" w:name="_Ref512675631"/>
-      <w:bookmarkStart w:id="68" w:name="_Toc512870820"/>
+      <w:bookmarkStart w:id="66" w:name="_Ref512675631"/>
+      <w:bookmarkStart w:id="67" w:name="_Toc512870820"/>
       <w:r>
         <w:t xml:space="preserve">Figura </w:t>
       </w:r>
-      <w:r>
-        <w:fldChar w:fldCharType="begin"/>
-      </w:r>
-      <w:r>
-        <w:instrText xml:space="preserve"> STYLEREF 1 \s </w:instrText>
-      </w:r>
-      <w:r>
-        <w:fldChar w:fldCharType="separate"/>
-      </w:r>
-      <w:r>
-        <w:rPr>
-          <w:noProof/>
-        </w:rPr>
-        <w:t>5</w:t>
-      </w:r>
-      <w:r>
-        <w:fldChar w:fldCharType="end"/>
-      </w:r>
+      <w:fldSimple w:instr=" STYLEREF 1 \s ">
+        <w:r>
+          <w:rPr>
+            <w:noProof/>
+          </w:rPr>
+          <w:t>5</w:t>
+        </w:r>
+      </w:fldSimple>
       <w:r>
         <w:t>.</w:t>
       </w:r>
-      <w:r>
-        <w:fldChar w:fldCharType="begin"/>
-      </w:r>
-      <w:r>
-        <w:instrText xml:space="preserve"> SEQ Figura \* ARABIC \s 1 </w:instrText>
-      </w:r>
-      <w:r>
-        <w:fldChar w:fldCharType="separate"/>
-      </w:r>
-      <w:r>
-        <w:rPr>
-          <w:noProof/>
-        </w:rPr>
-        <w:t>1</w:t>
-      </w:r>
-      <w:r>
-        <w:fldChar w:fldCharType="end"/>
+      <w:fldSimple w:instr=" SEQ Figura \* ARABIC \s 1 ">
+        <w:r>
+          <w:rPr>
+            <w:noProof/>
+          </w:rPr>
+          <w:t>1</w:t>
+        </w:r>
+      </w:fldSimple>
+      <w:bookmarkEnd w:id="66"/>
+      <w:r>
+        <w:t xml:space="preserve"> </w:t>
+      </w:r>
+      <w:r>
+        <w:t>Arquitetura da aplicação</w:t>
       </w:r>
       <w:bookmarkEnd w:id="67"/>
-      <w:r>
-        <w:t xml:space="preserve"> </w:t>
-      </w:r>
-      <w:r>
-        <w:t>Arquitetura da aplicação</w:t>
-      </w:r>
-      <w:bookmarkEnd w:id="68"/>
     </w:p>
     <w:p/>
     <w:p>
@@ -13624,13 +13258,15 @@
         <w:pStyle w:val="Cabealho2"/>
         <w:rPr>
           <w:b/>
-        </w:rPr>
-      </w:pPr>
-      <w:bookmarkStart w:id="69" w:name="_Toc512613685"/>
-      <w:bookmarkStart w:id="70" w:name="_Toc512869702"/>
+          <w:lang w:val="en-US"/>
+        </w:rPr>
+      </w:pPr>
+      <w:bookmarkStart w:id="68" w:name="_Toc512613685"/>
+      <w:bookmarkStart w:id="69" w:name="_Toc512869702"/>
       <w:r>
         <w:rPr>
           <w:b/>
+          <w:lang w:val="en-US"/>
         </w:rPr>
         <w:lastRenderedPageBreak/>
         <w:t>5</w:t>
@@ -13638,24 +13274,29 @@
       <w:r>
         <w:rPr>
           <w:b/>
+          <w:lang w:val="en-US"/>
         </w:rPr>
         <w:t>.2</w:t>
       </w:r>
       <w:r>
         <w:rPr>
           <w:b/>
+          <w:lang w:val="en-US"/>
         </w:rPr>
         <w:tab/>
         <w:t>Hybrid Ontology Mapping Interface (H.O.M.I)</w:t>
       </w:r>
+      <w:bookmarkEnd w:id="68"/>
       <w:bookmarkEnd w:id="69"/>
-      <w:bookmarkEnd w:id="70"/>
     </w:p>
     <w:p>
       <w:pPr>
         <w:jc w:val="both"/>
       </w:pPr>
       <w:r>
+        <w:rPr>
+          <w:lang w:val="en-US"/>
+        </w:rPr>
         <w:tab/>
       </w:r>
       <w:r>
@@ -13887,11 +13528,11 @@
           <w:szCs w:val="26"/>
         </w:rPr>
       </w:pPr>
-      <w:bookmarkStart w:id="71" w:name="_Toc512613686"/>
-      <w:bookmarkStart w:id="72" w:name="_Ref512241554"/>
-      <w:bookmarkStart w:id="73" w:name="_Ref512241551"/>
-      <w:bookmarkStart w:id="74" w:name="_Ref512675671"/>
-      <w:bookmarkStart w:id="75" w:name="_Toc512869703"/>
+      <w:bookmarkStart w:id="70" w:name="_Toc512613686"/>
+      <w:bookmarkStart w:id="71" w:name="_Ref512241554"/>
+      <w:bookmarkStart w:id="72" w:name="_Ref512241551"/>
+      <w:bookmarkStart w:id="73" w:name="_Ref512675671"/>
+      <w:bookmarkStart w:id="74" w:name="_Toc512869703"/>
       <w:r>
         <w:rPr>
           <w:b/>
@@ -13917,11 +13558,11 @@
         <w:tab/>
         <w:t>Tecnologias</w:t>
       </w:r>
+      <w:bookmarkEnd w:id="70"/>
       <w:bookmarkEnd w:id="71"/>
       <w:bookmarkEnd w:id="72"/>
       <w:bookmarkEnd w:id="73"/>
       <w:bookmarkEnd w:id="74"/>
-      <w:bookmarkEnd w:id="75"/>
     </w:p>
     <w:p>
       <w:pPr>
@@ -14162,8 +13803,8 @@
           <w:szCs w:val="26"/>
         </w:rPr>
       </w:pPr>
-      <w:bookmarkStart w:id="76" w:name="_Toc512613687"/>
-      <w:bookmarkStart w:id="77" w:name="_Toc512869704"/>
+      <w:bookmarkStart w:id="75" w:name="_Toc512613687"/>
+      <w:bookmarkStart w:id="76" w:name="_Toc512869704"/>
       <w:r>
         <w:rPr>
           <w:b/>
@@ -14189,8 +13830,8 @@
         <w:tab/>
         <w:t>Base de dados</w:t>
       </w:r>
+      <w:bookmarkEnd w:id="75"/>
       <w:bookmarkEnd w:id="76"/>
-      <w:bookmarkEnd w:id="77"/>
     </w:p>
     <w:p>
       <w:pPr>
@@ -14216,7 +13857,19 @@
         <w:t>DataFile</w:t>
       </w:r>
       <w:r>
-        <w:t xml:space="preserve"> está sendo realizado na base de dados do ChaosPop. </w:t>
+        <w:t xml:space="preserve"> está </w:t>
+      </w:r>
+      <w:r>
+        <w:t>a ser</w:t>
+      </w:r>
+      <w:r>
+        <w:t xml:space="preserve"> </w:t>
+      </w:r>
+      <w:r>
+        <w:t>feito</w:t>
+      </w:r>
+      <w:r>
+        <w:t xml:space="preserve"> na base de dados do ChaosPop. </w:t>
       </w:r>
     </w:p>
     <w:p>
@@ -14241,14 +13894,14 @@
     <w:p/>
     <w:p>
       <w:pPr>
-        <w:pStyle w:val="Ttulo1"/>
+        <w:pStyle w:val="Cabealho1"/>
         <w:rPr>
           <w:sz w:val="32"/>
         </w:rPr>
       </w:pPr>
-      <w:bookmarkStart w:id="78" w:name="_Toc512613688"/>
-      <w:bookmarkStart w:id="79" w:name="_Ref512869501"/>
-      <w:bookmarkStart w:id="80" w:name="_Toc512869705"/>
+      <w:bookmarkStart w:id="77" w:name="_Toc512613688"/>
+      <w:bookmarkStart w:id="78" w:name="_Ref512869501"/>
+      <w:bookmarkStart w:id="79" w:name="_Toc512869705"/>
       <w:r>
         <w:rPr>
           <w:sz w:val="32"/>
@@ -14256,9 +13909,9 @@
         <w:lastRenderedPageBreak/>
         <w:t>Progresso do projeto</w:t>
       </w:r>
+      <w:bookmarkEnd w:id="77"/>
       <w:bookmarkEnd w:id="78"/>
       <w:bookmarkEnd w:id="79"/>
-      <w:bookmarkEnd w:id="80"/>
     </w:p>
     <w:p>
       <w:pPr>
@@ -14332,7 +13985,15 @@
         <w:t>).</w:t>
       </w:r>
       <w:r>
-        <w:t xml:space="preserve"> Sendo assim, nos encontramos 2 semanas atrasadas para concluir a implementação da </w:t>
+        <w:t xml:space="preserve"> Sendo assim, </w:t>
+      </w:r>
+      <w:r>
+        <w:t>encontramo-nos</w:t>
+      </w:r>
+      <w:bookmarkStart w:id="80" w:name="_GoBack"/>
+      <w:bookmarkEnd w:id="80"/>
+      <w:r>
+        <w:t xml:space="preserve"> 2 semanas atrasadas para concluir a implementação da </w:t>
       </w:r>
       <w:r>
         <w:rPr>
@@ -15523,51 +15184,25 @@
       <w:r>
         <w:t xml:space="preserve">Tabela </w:t>
       </w:r>
-      <w:r>
-        <w:fldChar w:fldCharType="begin"/>
-      </w:r>
-      <w:r>
-        <w:instrText xml:space="preserve"> STYLEREF 1 \s </w:instrText>
-      </w:r>
-      <w:r>
-        <w:fldChar w:fldCharType="separate"/>
-      </w:r>
-      <w:r>
-        <w:rPr>
-          <w:noProof/>
-        </w:rPr>
-        <w:t>6</w:t>
-      </w:r>
-      <w:r>
-        <w:rPr>
-          <w:noProof/>
-        </w:rPr>
-        <w:fldChar w:fldCharType="end"/>
-      </w:r>
+      <w:fldSimple w:instr=" STYLEREF 1 \s ">
+        <w:r>
+          <w:rPr>
+            <w:noProof/>
+          </w:rPr>
+          <w:t>6</w:t>
+        </w:r>
+      </w:fldSimple>
       <w:r>
         <w:t>.</w:t>
       </w:r>
-      <w:r>
-        <w:fldChar w:fldCharType="begin"/>
-      </w:r>
-      <w:r>
-        <w:instrText xml:space="preserve"> SEQ Tabela \* ARABIC \s 1 </w:instrText>
-      </w:r>
-      <w:r>
-        <w:fldChar w:fldCharType="separate"/>
-      </w:r>
-      <w:r>
-        <w:rPr>
-          <w:noProof/>
-        </w:rPr>
-        <w:t>1</w:t>
-      </w:r>
-      <w:r>
-        <w:rPr>
-          <w:noProof/>
-        </w:rPr>
-        <w:fldChar w:fldCharType="end"/>
-      </w:r>
+      <w:fldSimple w:instr=" SEQ Tabela \* ARABIC \s 1 ">
+        <w:r>
+          <w:rPr>
+            <w:noProof/>
+          </w:rPr>
+          <w:t>1</w:t>
+        </w:r>
+      </w:fldSimple>
       <w:bookmarkEnd w:id="81"/>
       <w:r>
         <w:t xml:space="preserve"> </w:t>
@@ -15630,7 +15265,7 @@
             <w:sdtContent>
               <w:p>
                 <w:pPr>
-                  <w:pStyle w:val="Ttulo1"/>
+                  <w:pStyle w:val="Cabealho1"/>
                   <w:rPr>
                     <w:sz w:val="32"/>
                   </w:rPr>
@@ -16522,7 +16157,7 @@
     </w:p>
     <w:p>
       <w:pPr>
-        <w:pStyle w:val="Ttulo1"/>
+        <w:pStyle w:val="Cabealho1"/>
         <w:rPr>
           <w:lang w:val="en-US"/>
         </w:rPr>
@@ -16650,7 +16285,7 @@
           <w:rPr>
             <w:noProof/>
           </w:rPr>
-          <w:t>13</w:t>
+          <w:t>25</w:t>
         </w:r>
         <w:r>
           <w:fldChar w:fldCharType="end"/>
@@ -18108,7 +17743,7 @@
     <w:lvl w:ilvl="0" w:tplc="7158B270">
       <w:start w:val="1"/>
       <w:numFmt w:val="decimal"/>
-      <w:pStyle w:val="Ttulo1"/>
+      <w:pStyle w:val="Cabealho1"/>
       <w:lvlText w:val="%1"/>
       <w:lvlJc w:val="left"/>
       <w:pPr>
@@ -19526,10 +19161,10 @@
     <w:name w:val="Normal"/>
     <w:qFormat/>
   </w:style>
-  <w:style w:type="paragraph" w:styleId="Ttulo1">
+  <w:style w:type="paragraph" w:styleId="Cabealho1">
     <w:name w:val="heading 1"/>
     <w:next w:val="Normal"/>
-    <w:link w:val="Ttulo1Carter"/>
+    <w:link w:val="Cabealho1Carter"/>
     <w:uiPriority w:val="9"/>
     <w:unhideWhenUsed/>
     <w:qFormat/>
@@ -19617,9 +19252,9 @@
     <w:semiHidden/>
     <w:unhideWhenUsed/>
   </w:style>
-  <w:style w:type="character" w:customStyle="1" w:styleId="Ttulo1Carter">
-    <w:name w:val="Título 1 Caráter"/>
-    <w:link w:val="Ttulo1"/>
+  <w:style w:type="character" w:customStyle="1" w:styleId="Cabealho1Carter">
+    <w:name w:val="Cabeçalho 1 Caráter"/>
+    <w:link w:val="Cabealho1"/>
     <w:uiPriority w:val="9"/>
     <w:rPr>
       <w:rFonts w:ascii="Cambria" w:eastAsia="Cambria" w:hAnsi="Cambria" w:cs="Cambria"/>
@@ -19898,7 +19533,7 @@
   </w:style>
   <w:style w:type="paragraph" w:styleId="Cabealhodondice">
     <w:name w:val="TOC Heading"/>
-    <w:basedOn w:val="Ttulo1"/>
+    <w:basedOn w:val="Cabealho1"/>
     <w:next w:val="Normal"/>
     <w:uiPriority w:val="39"/>
     <w:unhideWhenUsed/>
@@ -20460,7 +20095,7 @@
 </file>
 
 <file path=customXml/itemProps1.xml><?xml version="1.0" encoding="utf-8"?>
-<ds:datastoreItem xmlns:ds="http://schemas.openxmlformats.org/officeDocument/2006/customXml" ds:itemID="{9985DDA9-B486-4685-B891-619F9747A5A7}">
+<ds:datastoreItem xmlns:ds="http://schemas.openxmlformats.org/officeDocument/2006/customXml" ds:itemID="{A67A3C4F-9270-4950-8439-737CE66847DD}">
   <ds:schemaRefs>
     <ds:schemaRef ds:uri="http://schemas.openxmlformats.org/officeDocument/2006/bibliography"/>
   </ds:schemaRefs>

</xml_diff>